<commit_message>
added world phenomena, shared phenomena and goals
</commit_message>
<xml_diff>
--- a/SOFTENG2 PROJECT RASD.docx
+++ b/SOFTENG2 PROJECT RASD.docx
@@ -90,27 +90,7 @@
           <w:sz w:val="22"/>
           <w:szCs w:val="22"/>
         </w:rPr>
-        <w:t xml:space="preserve">The purpose of the document is to provide a description of </w:t>
-      </w:r>
-      <w:proofErr w:type="spellStart"/>
-      <w:r>
-        <w:rPr>
-          <w:rFonts w:ascii="Arial" w:hAnsi="Arial" w:cs="Arial"/>
-          <w:color w:val="000000"/>
-          <w:sz w:val="22"/>
-          <w:szCs w:val="22"/>
-        </w:rPr>
-        <w:t>CLup</w:t>
-      </w:r>
-      <w:proofErr w:type="spellEnd"/>
-      <w:r>
-        <w:rPr>
-          <w:rFonts w:ascii="Arial" w:hAnsi="Arial" w:cs="Arial"/>
-          <w:color w:val="000000"/>
-          <w:sz w:val="22"/>
-          <w:szCs w:val="22"/>
-        </w:rPr>
-        <w:t xml:space="preserve"> application. The idea of developing this application starts from the need to manage the shopping during coronavirus emergency, with the aim to avoid lines in front of stores which creates crowds.</w:t>
+        <w:t>The purpose of the document is to provide a description of CLup application. The idea of developing this application starts from the need to manage the shopping during coronavirus emergency, with the aim to avoid lines in front of stores which creates crowds.</w:t>
       </w:r>
     </w:p>
     <w:p>
@@ -142,27 +122,7 @@
           <w:sz w:val="22"/>
           <w:szCs w:val="22"/>
         </w:rPr>
-        <w:t xml:space="preserve">The application is also meant to be used by the customers to avoid having to line up outside the building, through a system that gives them the position in a queue through the </w:t>
-      </w:r>
-      <w:proofErr w:type="spellStart"/>
-      <w:r>
-        <w:rPr>
-          <w:rFonts w:ascii="Arial" w:hAnsi="Arial" w:cs="Arial"/>
-          <w:color w:val="000000"/>
-          <w:sz w:val="22"/>
-          <w:szCs w:val="22"/>
-        </w:rPr>
-        <w:t>retrievement</w:t>
-      </w:r>
-      <w:proofErr w:type="spellEnd"/>
-      <w:r>
-        <w:rPr>
-          <w:rFonts w:ascii="Arial" w:hAnsi="Arial" w:cs="Arial"/>
-          <w:color w:val="000000"/>
-          <w:sz w:val="22"/>
-          <w:szCs w:val="22"/>
-        </w:rPr>
-        <w:t xml:space="preserve"> of a number. In this way, they should wait until their number is called, or close to being called, to approach the store. For an effective success of the application, the system should provide the customers a reasonably precise estimation of the waiting time</w:t>
+        <w:t>The application is also meant to be used by the customers to avoid having to line up outside the building, through a system that gives them the position in a queue through the retrievement of a number. In this way, they should wait until their number is called, or close to being called, to approach the store. For an effective success of the application, the system should provide the customers a reasonably precise estimation of the waiting time</w:t>
       </w:r>
     </w:p>
     <w:p>
@@ -187,25 +147,14 @@
         <w:spacing w:before="240" w:beforeAutospacing="0" w:after="240" w:afterAutospacing="0"/>
         <w:jc w:val="both"/>
       </w:pPr>
-      <w:proofErr w:type="spellStart"/>
-      <w:r>
-        <w:rPr>
-          <w:rFonts w:ascii="Arial" w:hAnsi="Arial" w:cs="Arial"/>
-          <w:color w:val="000000"/>
-          <w:sz w:val="22"/>
-          <w:szCs w:val="22"/>
-        </w:rPr>
-        <w:t>CLup</w:t>
-      </w:r>
-      <w:proofErr w:type="spellEnd"/>
-      <w:r>
-        <w:rPr>
-          <w:rFonts w:ascii="Arial" w:hAnsi="Arial" w:cs="Arial"/>
-          <w:color w:val="000000"/>
-          <w:sz w:val="22"/>
-          <w:szCs w:val="22"/>
-        </w:rPr>
-        <w:t xml:space="preserve"> provides also the possibility to “book” a visit: either customer can indicate the approximate expected duration of the visit, or in case of long-term customers, this time could be calculated by the system through the analysis of their previous visits.</w:t>
+      <w:r>
+        <w:rPr>
+          <w:rFonts w:ascii="Arial" w:hAnsi="Arial" w:cs="Arial"/>
+          <w:color w:val="000000"/>
+          <w:sz w:val="22"/>
+          <w:szCs w:val="22"/>
+        </w:rPr>
+        <w:t>CLup provides also the possibility to “book” a visit: either customer can indicate the approximate expected duration of the visit, or in case of long-term customers, this time could be calculated by the system through the analysis of their previous visits.</w:t>
       </w:r>
     </w:p>
     <w:p>
@@ -305,27 +254,7 @@
           <w:sz w:val="22"/>
           <w:szCs w:val="22"/>
         </w:rPr>
-        <w:t xml:space="preserve">The scope of the application is to allow store managers to regulate the number of people in the building, </w:t>
-      </w:r>
-      <w:proofErr w:type="gramStart"/>
-      <w:r>
-        <w:rPr>
-          <w:rFonts w:ascii="Arial" w:hAnsi="Arial" w:cs="Arial"/>
-          <w:color w:val="000000"/>
-          <w:sz w:val="22"/>
-          <w:szCs w:val="22"/>
-        </w:rPr>
-        <w:t>in order to</w:t>
-      </w:r>
-      <w:proofErr w:type="gramEnd"/>
-      <w:r>
-        <w:rPr>
-          <w:rFonts w:ascii="Arial" w:hAnsi="Arial" w:cs="Arial"/>
-          <w:color w:val="000000"/>
-          <w:sz w:val="22"/>
-          <w:szCs w:val="22"/>
-        </w:rPr>
-        <w:t xml:space="preserve"> prevent situations of gathering, that can be dangerous during the period of coronavirus emergency.</w:t>
+        <w:t>The scope of the application is to allow store managers to regulate the number of people in the building, in order to prevent situations of gathering, that can be dangerous during the period of coronavirus emergency.</w:t>
       </w:r>
     </w:p>
     <w:p>
@@ -378,47 +307,7 @@
           <w:sz w:val="22"/>
           <w:szCs w:val="22"/>
         </w:rPr>
-        <w:t xml:space="preserve">) keeping distances from the other customers. Specifically, according to the international rules, the distance between two people must be at least one meter. For this purpose, </w:t>
-      </w:r>
-      <w:proofErr w:type="spellStart"/>
-      <w:r>
-        <w:rPr>
-          <w:rFonts w:ascii="Arial" w:hAnsi="Arial" w:cs="Arial"/>
-          <w:color w:val="000000"/>
-          <w:sz w:val="22"/>
-          <w:szCs w:val="22"/>
-        </w:rPr>
-        <w:t>CLup</w:t>
-      </w:r>
-      <w:proofErr w:type="spellEnd"/>
-      <w:r>
-        <w:rPr>
-          <w:rFonts w:ascii="Arial" w:hAnsi="Arial" w:cs="Arial"/>
-          <w:color w:val="000000"/>
-          <w:sz w:val="22"/>
-          <w:szCs w:val="22"/>
-        </w:rPr>
-        <w:t xml:space="preserve"> </w:t>
-      </w:r>
-      <w:proofErr w:type="gramStart"/>
-      <w:r>
-        <w:rPr>
-          <w:rFonts w:ascii="Arial" w:hAnsi="Arial" w:cs="Arial"/>
-          <w:color w:val="000000"/>
-          <w:sz w:val="22"/>
-          <w:szCs w:val="22"/>
-        </w:rPr>
-        <w:t>is able to</w:t>
-      </w:r>
-      <w:proofErr w:type="gramEnd"/>
-      <w:r>
-        <w:rPr>
-          <w:rFonts w:ascii="Arial" w:hAnsi="Arial" w:cs="Arial"/>
-          <w:color w:val="000000"/>
-          <w:sz w:val="22"/>
-          <w:szCs w:val="22"/>
-        </w:rPr>
-        <w:t xml:space="preserve"> organize the entrances and the bookings according to the capacity of the building, which is provided by the shop manager during its registration.</w:t>
+        <w:t>) keeping distances from the other customers. Specifically, according to the international rules, the distance between two people must be at least one meter. For this purpose, CLup is able to organize the entrances and the bookings according to the capacity of the building, which is provided by the shop manager during its registration.</w:t>
       </w:r>
     </w:p>
     <w:p>
@@ -582,45 +471,14 @@
         <w:spacing w:before="0" w:beforeAutospacing="0" w:after="0" w:afterAutospacing="0"/>
         <w:jc w:val="both"/>
       </w:pPr>
-      <w:proofErr w:type="spellStart"/>
-      <w:r>
-        <w:rPr>
-          <w:rFonts w:ascii="Arial" w:hAnsi="Arial" w:cs="Arial"/>
-          <w:color w:val="000000"/>
-          <w:sz w:val="22"/>
-          <w:szCs w:val="22"/>
-        </w:rPr>
-        <w:t>CLup</w:t>
-      </w:r>
-      <w:proofErr w:type="spellEnd"/>
-      <w:r>
-        <w:rPr>
-          <w:rFonts w:ascii="Arial" w:hAnsi="Arial" w:cs="Arial"/>
-          <w:color w:val="000000"/>
-          <w:sz w:val="22"/>
-          <w:szCs w:val="22"/>
-        </w:rPr>
-        <w:t xml:space="preserve"> is very simple to use because it includes all demographics, and to </w:t>
-      </w:r>
-      <w:proofErr w:type="gramStart"/>
-      <w:r>
-        <w:rPr>
-          <w:rFonts w:ascii="Arial" w:hAnsi="Arial" w:cs="Arial"/>
-          <w:color w:val="000000"/>
-          <w:sz w:val="22"/>
-          <w:szCs w:val="22"/>
-        </w:rPr>
-        <w:t>take into account</w:t>
-      </w:r>
-      <w:proofErr w:type="gramEnd"/>
-      <w:r>
-        <w:rPr>
-          <w:rFonts w:ascii="Arial" w:hAnsi="Arial" w:cs="Arial"/>
-          <w:color w:val="000000"/>
-          <w:sz w:val="22"/>
-          <w:szCs w:val="22"/>
-        </w:rPr>
-        <w:t xml:space="preserve"> visits from people who cannot use the application, the system provides the fallback option of handing out tickets on the spot.</w:t>
+      <w:r>
+        <w:rPr>
+          <w:rFonts w:ascii="Arial" w:hAnsi="Arial" w:cs="Arial"/>
+          <w:color w:val="000000"/>
+          <w:sz w:val="22"/>
+          <w:szCs w:val="22"/>
+        </w:rPr>
+        <w:t>CLup is very simple to use because it includes all demographics, and to take into account visits from people who cannot use the application, the system provides the fallback option of handing out tickets on the spot.</w:t>
       </w:r>
     </w:p>
     <w:p>
@@ -653,73 +511,6 @@
           <w:color w:val="000000"/>
           <w:sz w:val="22"/>
           <w:szCs w:val="22"/>
-        </w:rPr>
-        <w:t> </w:t>
-      </w:r>
-    </w:p>
-    <w:p>
-      <w:pPr>
-        <w:pStyle w:val="NormaleWeb"/>
-        <w:shd w:val="clear" w:color="auto" w:fill="FFFFFF"/>
-        <w:spacing w:before="0" w:beforeAutospacing="0" w:after="0" w:afterAutospacing="0"/>
-        <w:jc w:val="both"/>
-        <w:rPr>
-          <w:lang w:val="it-IT"/>
-        </w:rPr>
-      </w:pPr>
-      <w:r>
-        <w:rPr>
-          <w:rFonts w:ascii="Arial" w:hAnsi="Arial" w:cs="Arial"/>
-          <w:color w:val="000000"/>
-          <w:sz w:val="22"/>
-          <w:szCs w:val="22"/>
-          <w:shd w:val="clear" w:color="auto" w:fill="8B0000"/>
-          <w:lang w:val="it-IT"/>
-        </w:rPr>
-        <w:t xml:space="preserve">QUANDO UNA PERSONA ENTRA </w:t>
-      </w:r>
-      <w:proofErr w:type="gramStart"/>
-      <w:r>
-        <w:rPr>
-          <w:rFonts w:ascii="Arial" w:hAnsi="Arial" w:cs="Arial"/>
-          <w:color w:val="000000"/>
-          <w:sz w:val="22"/>
-          <w:szCs w:val="22"/>
-          <w:shd w:val="clear" w:color="auto" w:fill="8B0000"/>
-          <w:lang w:val="it-IT"/>
-        </w:rPr>
-        <w:t>E</w:t>
-      </w:r>
-      <w:proofErr w:type="gramEnd"/>
-      <w:r>
-        <w:rPr>
-          <w:rFonts w:ascii="Arial" w:hAnsi="Arial" w:cs="Arial"/>
-          <w:color w:val="000000"/>
-          <w:sz w:val="22"/>
-          <w:szCs w:val="22"/>
-          <w:shd w:val="clear" w:color="auto" w:fill="8B0000"/>
-          <w:lang w:val="it-IT"/>
-        </w:rPr>
-        <w:t xml:space="preserve"> ESCE à QR CODE</w:t>
-      </w:r>
-    </w:p>
-    <w:p>
-      <w:pPr>
-        <w:pStyle w:val="NormaleWeb"/>
-        <w:shd w:val="clear" w:color="auto" w:fill="FFFFFF"/>
-        <w:spacing w:before="0" w:beforeAutospacing="0" w:after="0" w:afterAutospacing="0"/>
-        <w:jc w:val="both"/>
-        <w:rPr>
-          <w:lang w:val="it-IT"/>
-        </w:rPr>
-      </w:pPr>
-      <w:r>
-        <w:rPr>
-          <w:rFonts w:ascii="Arial" w:hAnsi="Arial" w:cs="Arial"/>
-          <w:color w:val="000000"/>
-          <w:sz w:val="22"/>
-          <w:szCs w:val="22"/>
-          <w:lang w:val="it-IT"/>
         </w:rPr>
         <w:t> </w:t>
       </w:r>
@@ -751,8 +542,12 @@
       <w:pPr>
         <w:pStyle w:val="NormaleWeb"/>
         <w:shd w:val="clear" w:color="auto" w:fill="FFFFFF"/>
-        <w:spacing w:before="0" w:beforeAutospacing="0" w:after="0" w:afterAutospacing="0"/>
-        <w:jc w:val="both"/>
+        <w:spacing w:before="240" w:beforeAutospacing="0" w:after="0" w:afterAutospacing="0"/>
+        <w:jc w:val="both"/>
+        <w:rPr>
+          <w:color w:val="000000"/>
+          <w:lang w:eastAsia="it-IT"/>
+        </w:rPr>
       </w:pPr>
       <w:r>
         <w:rPr>
@@ -765,6 +560,167 @@
         </w:rPr>
         <w:t> </w:t>
       </w:r>
+      <w:r>
+        <w:rPr>
+          <w:rFonts w:ascii="Arial" w:hAnsi="Arial" w:cs="Arial"/>
+          <w:color w:val="000000"/>
+          <w:sz w:val="22"/>
+          <w:szCs w:val="22"/>
+          <w:lang w:eastAsia="it-IT"/>
+        </w:rPr>
+        <w:t>-store managers divide shops in departments</w:t>
+      </w:r>
+    </w:p>
+    <w:p>
+      <w:pPr>
+        <w:shd w:val="clear" w:color="auto" w:fill="FFFFFF"/>
+        <w:spacing w:after="0" w:line="240" w:lineRule="auto"/>
+        <w:jc w:val="both"/>
+        <w:rPr>
+          <w:rFonts w:ascii="Times New Roman" w:eastAsia="Times New Roman" w:hAnsi="Times New Roman" w:cs="Times New Roman"/>
+          <w:color w:val="000000"/>
+          <w:sz w:val="24"/>
+          <w:szCs w:val="24"/>
+          <w:lang w:eastAsia="it-IT"/>
+        </w:rPr>
+      </w:pPr>
+      <w:r>
+        <w:rPr>
+          <w:rFonts w:ascii="Arial" w:eastAsia="Times New Roman" w:hAnsi="Arial" w:cs="Arial"/>
+          <w:color w:val="000000"/>
+          <w:lang w:eastAsia="it-IT"/>
+        </w:rPr>
+        <w:t>-store managers organize the buildings in order to avoid gathering due to coronavirus pandemic</w:t>
+      </w:r>
+    </w:p>
+    <w:p>
+      <w:pPr>
+        <w:shd w:val="clear" w:color="auto" w:fill="FFFFFF"/>
+        <w:spacing w:after="0" w:line="240" w:lineRule="auto"/>
+        <w:jc w:val="both"/>
+        <w:rPr>
+          <w:rFonts w:ascii="Times New Roman" w:eastAsia="Times New Roman" w:hAnsi="Times New Roman" w:cs="Times New Roman"/>
+          <w:color w:val="000000"/>
+          <w:sz w:val="24"/>
+          <w:szCs w:val="24"/>
+          <w:lang w:eastAsia="it-IT"/>
+        </w:rPr>
+      </w:pPr>
+      <w:r>
+        <w:rPr>
+          <w:rFonts w:ascii="Arial" w:eastAsia="Times New Roman" w:hAnsi="Arial" w:cs="Arial"/>
+          <w:color w:val="000000"/>
+          <w:lang w:eastAsia="it-IT"/>
+        </w:rPr>
+        <w:t>-user want to do shopping</w:t>
+      </w:r>
+    </w:p>
+    <w:p>
+      <w:pPr>
+        <w:shd w:val="clear" w:color="auto" w:fill="FFFFFF"/>
+        <w:spacing w:after="0" w:line="240" w:lineRule="auto"/>
+        <w:jc w:val="both"/>
+        <w:rPr>
+          <w:rFonts w:ascii="Times New Roman" w:eastAsia="Times New Roman" w:hAnsi="Times New Roman" w:cs="Times New Roman"/>
+          <w:color w:val="000000"/>
+          <w:sz w:val="24"/>
+          <w:szCs w:val="24"/>
+          <w:lang w:eastAsia="it-IT"/>
+        </w:rPr>
+      </w:pPr>
+      <w:r>
+        <w:rPr>
+          <w:rFonts w:ascii="Arial" w:eastAsia="Times New Roman" w:hAnsi="Arial" w:cs="Arial"/>
+          <w:color w:val="000000"/>
+          <w:lang w:eastAsia="it-IT"/>
+        </w:rPr>
+        <w:t>-users (may????) have a smartphone</w:t>
+      </w:r>
+    </w:p>
+    <w:p>
+      <w:pPr>
+        <w:shd w:val="clear" w:color="auto" w:fill="FFFFFF"/>
+        <w:spacing w:after="0" w:line="240" w:lineRule="auto"/>
+        <w:jc w:val="both"/>
+        <w:rPr>
+          <w:rFonts w:ascii="Times New Roman" w:eastAsia="Times New Roman" w:hAnsi="Times New Roman" w:cs="Times New Roman"/>
+          <w:color w:val="000000"/>
+          <w:sz w:val="24"/>
+          <w:szCs w:val="24"/>
+          <w:lang w:eastAsia="it-IT"/>
+        </w:rPr>
+      </w:pPr>
+      <w:r>
+        <w:rPr>
+          <w:rFonts w:ascii="Arial" w:eastAsia="Times New Roman" w:hAnsi="Arial" w:cs="Arial"/>
+          <w:color w:val="000000"/>
+          <w:lang w:eastAsia="it-IT"/>
+        </w:rPr>
+        <w:t>-people maintain a one-meter distance between each other</w:t>
+      </w:r>
+    </w:p>
+    <w:p>
+      <w:pPr>
+        <w:shd w:val="clear" w:color="auto" w:fill="FFFFFF"/>
+        <w:spacing w:after="0" w:line="240" w:lineRule="auto"/>
+        <w:jc w:val="both"/>
+        <w:rPr>
+          <w:rFonts w:ascii="Times New Roman" w:eastAsia="Times New Roman" w:hAnsi="Times New Roman" w:cs="Times New Roman"/>
+          <w:color w:val="000000"/>
+          <w:sz w:val="24"/>
+          <w:szCs w:val="24"/>
+          <w:lang w:eastAsia="it-IT"/>
+        </w:rPr>
+      </w:pPr>
+      <w:r>
+        <w:rPr>
+          <w:rFonts w:ascii="Arial" w:eastAsia="Times New Roman" w:hAnsi="Arial" w:cs="Arial"/>
+          <w:color w:val="000000"/>
+          <w:lang w:eastAsia="it-IT"/>
+        </w:rPr>
+        <w:t>-shops put totem at their entrance to allow people to take tickets on the spot</w:t>
+      </w:r>
+    </w:p>
+    <w:p>
+      <w:pPr>
+        <w:shd w:val="clear" w:color="auto" w:fill="FFFFFF"/>
+        <w:spacing w:after="240" w:line="240" w:lineRule="auto"/>
+        <w:jc w:val="both"/>
+        <w:rPr>
+          <w:rFonts w:ascii="Times New Roman" w:eastAsia="Times New Roman" w:hAnsi="Times New Roman" w:cs="Times New Roman"/>
+          <w:color w:val="000000"/>
+          <w:sz w:val="24"/>
+          <w:szCs w:val="24"/>
+          <w:lang w:eastAsia="it-IT"/>
+        </w:rPr>
+      </w:pPr>
+      <w:r>
+        <w:rPr>
+          <w:rFonts w:ascii="Arial" w:eastAsia="Times New Roman" w:hAnsi="Arial" w:cs="Arial"/>
+          <w:color w:val="000000"/>
+          <w:lang w:eastAsia="it-IT"/>
+        </w:rPr>
+        <w:t>-people arrive in front of the shop without queuing</w:t>
+      </w:r>
+    </w:p>
+    <w:p>
+      <w:pPr>
+        <w:spacing w:after="240" w:line="240" w:lineRule="auto"/>
+        <w:rPr>
+          <w:rFonts w:ascii="Times New Roman" w:eastAsia="Times New Roman" w:hAnsi="Times New Roman" w:cs="Times New Roman"/>
+          <w:sz w:val="24"/>
+          <w:szCs w:val="24"/>
+          <w:lang w:eastAsia="it-IT"/>
+        </w:rPr>
+      </w:pPr>
+    </w:p>
+    <w:p>
+      <w:pPr>
+        <w:pStyle w:val="NormaleWeb"/>
+        <w:shd w:val="clear" w:color="auto" w:fill="FFFFFF"/>
+        <w:spacing w:before="0" w:beforeAutospacing="0" w:after="0" w:afterAutospacing="0"/>
+        <w:jc w:val="both"/>
+      </w:pPr>
     </w:p>
     <w:p>
       <w:pPr>
@@ -826,11 +782,333 @@
     </w:p>
     <w:p>
       <w:pPr>
-        <w:pStyle w:val="NormaleWeb"/>
-        <w:shd w:val="clear" w:color="auto" w:fill="FFFFFF"/>
-        <w:spacing w:before="0" w:beforeAutospacing="0" w:after="0" w:afterAutospacing="0"/>
-        <w:jc w:val="both"/>
-        <w:rPr>
+        <w:shd w:val="clear" w:color="auto" w:fill="FFFFFF"/>
+        <w:spacing w:before="240" w:after="0" w:line="240" w:lineRule="auto"/>
+        <w:jc w:val="both"/>
+        <w:rPr>
+          <w:rFonts w:ascii="Times New Roman" w:eastAsia="Times New Roman" w:hAnsi="Times New Roman" w:cs="Times New Roman"/>
+          <w:color w:val="000000"/>
+          <w:sz w:val="24"/>
+          <w:szCs w:val="24"/>
+          <w:lang w:eastAsia="it-IT"/>
+        </w:rPr>
+      </w:pPr>
+      <w:r>
+        <w:rPr>
+          <w:rFonts w:ascii="Arial" w:eastAsia="Times New Roman" w:hAnsi="Arial" w:cs="Arial"/>
+          <w:color w:val="000000"/>
+          <w:lang w:eastAsia="it-IT"/>
+        </w:rPr>
+        <w:t>-user takes the ticket online</w:t>
+      </w:r>
+    </w:p>
+    <w:p>
+      <w:pPr>
+        <w:shd w:val="clear" w:color="auto" w:fill="FFFFFF"/>
+        <w:spacing w:after="0" w:line="240" w:lineRule="auto"/>
+        <w:jc w:val="both"/>
+        <w:rPr>
+          <w:rFonts w:ascii="Times New Roman" w:eastAsia="Times New Roman" w:hAnsi="Times New Roman" w:cs="Times New Roman"/>
+          <w:color w:val="000000"/>
+          <w:sz w:val="24"/>
+          <w:szCs w:val="24"/>
+          <w:lang w:eastAsia="it-IT"/>
+        </w:rPr>
+      </w:pPr>
+      <w:r>
+        <w:rPr>
+          <w:rFonts w:ascii="Arial" w:eastAsia="Times New Roman" w:hAnsi="Arial" w:cs="Arial"/>
+          <w:color w:val="000000"/>
+          <w:lang w:eastAsia="it-IT"/>
+        </w:rPr>
+        <w:t>-user takes the ticket on the spot</w:t>
+      </w:r>
+    </w:p>
+    <w:p>
+      <w:pPr>
+        <w:shd w:val="clear" w:color="auto" w:fill="FFFFFF"/>
+        <w:spacing w:after="0" w:line="240" w:lineRule="auto"/>
+        <w:jc w:val="both"/>
+        <w:rPr>
+          <w:rFonts w:ascii="Times New Roman" w:eastAsia="Times New Roman" w:hAnsi="Times New Roman" w:cs="Times New Roman"/>
+          <w:color w:val="000000"/>
+          <w:sz w:val="24"/>
+          <w:szCs w:val="24"/>
+          <w:lang w:eastAsia="it-IT"/>
+        </w:rPr>
+      </w:pPr>
+      <w:r>
+        <w:rPr>
+          <w:rFonts w:ascii="Arial" w:eastAsia="Times New Roman" w:hAnsi="Arial" w:cs="Arial"/>
+          <w:color w:val="000000"/>
+          <w:lang w:eastAsia="it-IT"/>
+        </w:rPr>
+        <w:t>-user books a visit</w:t>
+      </w:r>
+    </w:p>
+    <w:p>
+      <w:pPr>
+        <w:shd w:val="clear" w:color="auto" w:fill="FFFFFF"/>
+        <w:spacing w:after="0" w:line="240" w:lineRule="auto"/>
+        <w:jc w:val="both"/>
+        <w:rPr>
+          <w:rFonts w:ascii="Times New Roman" w:eastAsia="Times New Roman" w:hAnsi="Times New Roman" w:cs="Times New Roman"/>
+          <w:color w:val="000000"/>
+          <w:sz w:val="24"/>
+          <w:szCs w:val="24"/>
+          <w:lang w:eastAsia="it-IT"/>
+        </w:rPr>
+      </w:pPr>
+      <w:r>
+        <w:rPr>
+          <w:rFonts w:ascii="Arial" w:eastAsia="Times New Roman" w:hAnsi="Arial" w:cs="Arial"/>
+          <w:color w:val="000000"/>
+          <w:lang w:eastAsia="it-IT"/>
+        </w:rPr>
+        <w:t>-user observes when it is its turn</w:t>
+      </w:r>
+    </w:p>
+    <w:p>
+      <w:pPr>
+        <w:shd w:val="clear" w:color="auto" w:fill="FFFFFF"/>
+        <w:spacing w:after="0" w:line="240" w:lineRule="auto"/>
+        <w:jc w:val="both"/>
+        <w:rPr>
+          <w:rFonts w:ascii="Times New Roman" w:eastAsia="Times New Roman" w:hAnsi="Times New Roman" w:cs="Times New Roman"/>
+          <w:color w:val="000000"/>
+          <w:sz w:val="24"/>
+          <w:szCs w:val="24"/>
+          <w:lang w:eastAsia="it-IT"/>
+        </w:rPr>
+      </w:pPr>
+      <w:r>
+        <w:rPr>
+          <w:rFonts w:ascii="Arial" w:eastAsia="Times New Roman" w:hAnsi="Arial" w:cs="Arial"/>
+          <w:color w:val="000000"/>
+          <w:lang w:eastAsia="it-IT"/>
+        </w:rPr>
+        <w:t>-system assign a position in the queue for each customer</w:t>
+      </w:r>
+    </w:p>
+    <w:p>
+      <w:pPr>
+        <w:shd w:val="clear" w:color="auto" w:fill="FFFFFF"/>
+        <w:spacing w:after="0" w:line="240" w:lineRule="auto"/>
+        <w:jc w:val="both"/>
+        <w:rPr>
+          <w:rFonts w:ascii="Times New Roman" w:eastAsia="Times New Roman" w:hAnsi="Times New Roman" w:cs="Times New Roman"/>
+          <w:color w:val="000000"/>
+          <w:sz w:val="24"/>
+          <w:szCs w:val="24"/>
+          <w:lang w:eastAsia="it-IT"/>
+        </w:rPr>
+      </w:pPr>
+      <w:r>
+        <w:rPr>
+          <w:rFonts w:ascii="Arial" w:eastAsia="Times New Roman" w:hAnsi="Arial" w:cs="Arial"/>
+          <w:color w:val="000000"/>
+          <w:lang w:eastAsia="it-IT"/>
+        </w:rPr>
+        <w:t>-System analyze the previous visits of long-terms customers</w:t>
+      </w:r>
+    </w:p>
+    <w:p>
+      <w:pPr>
+        <w:shd w:val="clear" w:color="auto" w:fill="FFFFFF"/>
+        <w:spacing w:after="0" w:line="240" w:lineRule="auto"/>
+        <w:jc w:val="both"/>
+        <w:rPr>
+          <w:rFonts w:ascii="Times New Roman" w:eastAsia="Times New Roman" w:hAnsi="Times New Roman" w:cs="Times New Roman"/>
+          <w:color w:val="000000"/>
+          <w:sz w:val="24"/>
+          <w:szCs w:val="24"/>
+          <w:lang w:eastAsia="it-IT"/>
+        </w:rPr>
+      </w:pPr>
+      <w:r>
+        <w:rPr>
+          <w:rFonts w:ascii="Arial" w:eastAsia="Times New Roman" w:hAnsi="Arial" w:cs="Arial"/>
+          <w:color w:val="000000"/>
+          <w:lang w:eastAsia="it-IT"/>
+        </w:rPr>
+        <w:t>-application provides the user the estimation of the waiting time</w:t>
+      </w:r>
+    </w:p>
+    <w:p>
+      <w:pPr>
+        <w:shd w:val="clear" w:color="auto" w:fill="FFFFFF"/>
+        <w:spacing w:after="0" w:line="240" w:lineRule="auto"/>
+        <w:jc w:val="both"/>
+        <w:rPr>
+          <w:rFonts w:ascii="Times New Roman" w:eastAsia="Times New Roman" w:hAnsi="Times New Roman" w:cs="Times New Roman"/>
+          <w:color w:val="000000"/>
+          <w:sz w:val="24"/>
+          <w:szCs w:val="24"/>
+          <w:lang w:eastAsia="it-IT"/>
+        </w:rPr>
+      </w:pPr>
+      <w:r>
+        <w:rPr>
+          <w:rFonts w:ascii="Arial" w:eastAsia="Times New Roman" w:hAnsi="Arial" w:cs="Arial"/>
+          <w:color w:val="000000"/>
+          <w:lang w:eastAsia="it-IT"/>
+        </w:rPr>
+        <w:t>-shops have a maximum capacity</w:t>
+      </w:r>
+    </w:p>
+    <w:p>
+      <w:pPr>
+        <w:shd w:val="clear" w:color="auto" w:fill="FFFFFF"/>
+        <w:spacing w:after="0" w:line="240" w:lineRule="auto"/>
+        <w:jc w:val="both"/>
+        <w:rPr>
+          <w:rFonts w:ascii="Times New Roman" w:eastAsia="Times New Roman" w:hAnsi="Times New Roman" w:cs="Times New Roman"/>
+          <w:color w:val="000000"/>
+          <w:sz w:val="24"/>
+          <w:szCs w:val="24"/>
+          <w:lang w:eastAsia="it-IT"/>
+        </w:rPr>
+      </w:pPr>
+      <w:r>
+        <w:rPr>
+          <w:rFonts w:ascii="Arial" w:eastAsia="Times New Roman" w:hAnsi="Arial" w:cs="Arial"/>
+          <w:color w:val="000000"/>
+          <w:lang w:eastAsia="it-IT"/>
+        </w:rPr>
+        <w:t>-the application sends a notification to the user when he/she has to leave to arrive in time at the shop</w:t>
+      </w:r>
+    </w:p>
+    <w:p>
+      <w:pPr>
+        <w:shd w:val="clear" w:color="auto" w:fill="FFFFFF"/>
+        <w:spacing w:after="0" w:line="240" w:lineRule="auto"/>
+        <w:jc w:val="both"/>
+        <w:rPr>
+          <w:rFonts w:ascii="Times New Roman" w:eastAsia="Times New Roman" w:hAnsi="Times New Roman" w:cs="Times New Roman"/>
+          <w:color w:val="000000"/>
+          <w:sz w:val="24"/>
+          <w:szCs w:val="24"/>
+          <w:lang w:eastAsia="it-IT"/>
+        </w:rPr>
+      </w:pPr>
+      <w:r>
+        <w:rPr>
+          <w:rFonts w:ascii="Arial" w:eastAsia="Times New Roman" w:hAnsi="Arial" w:cs="Arial"/>
+          <w:color w:val="000000"/>
+          <w:lang w:eastAsia="it-IT"/>
+        </w:rPr>
+        <w:t>- user provides to the application the estimated time necessary to reach the shop</w:t>
+      </w:r>
+    </w:p>
+    <w:p>
+      <w:pPr>
+        <w:shd w:val="clear" w:color="auto" w:fill="FFFFFF"/>
+        <w:spacing w:after="0" w:line="240" w:lineRule="auto"/>
+        <w:jc w:val="both"/>
+        <w:rPr>
+          <w:rFonts w:ascii="Times New Roman" w:eastAsia="Times New Roman" w:hAnsi="Times New Roman" w:cs="Times New Roman"/>
+          <w:color w:val="000000"/>
+          <w:sz w:val="24"/>
+          <w:szCs w:val="24"/>
+          <w:lang w:eastAsia="it-IT"/>
+        </w:rPr>
+      </w:pPr>
+      <w:r>
+        <w:rPr>
+          <w:rFonts w:ascii="Arial" w:eastAsia="Times New Roman" w:hAnsi="Arial" w:cs="Arial"/>
+          <w:color w:val="000000"/>
+          <w:lang w:eastAsia="it-IT"/>
+        </w:rPr>
+        <w:t>- the application uses users GPS to provide the estimated time necessary to teach the shop</w:t>
+      </w:r>
+    </w:p>
+    <w:p>
+      <w:pPr>
+        <w:shd w:val="clear" w:color="auto" w:fill="FFFFFF"/>
+        <w:spacing w:after="0" w:line="240" w:lineRule="auto"/>
+        <w:jc w:val="both"/>
+        <w:rPr>
+          <w:rFonts w:ascii="Times New Roman" w:eastAsia="Times New Roman" w:hAnsi="Times New Roman" w:cs="Times New Roman"/>
+          <w:color w:val="000000"/>
+          <w:sz w:val="24"/>
+          <w:szCs w:val="24"/>
+          <w:lang w:eastAsia="it-IT"/>
+        </w:rPr>
+      </w:pPr>
+      <w:r>
+        <w:rPr>
+          <w:rFonts w:ascii="Arial" w:eastAsia="Times New Roman" w:hAnsi="Arial" w:cs="Arial"/>
+          <w:color w:val="000000"/>
+          <w:lang w:eastAsia="it-IT"/>
+        </w:rPr>
+        <w:t>-user provides information to the system about the categories of items he/she wants to by</w:t>
+      </w:r>
+    </w:p>
+    <w:p>
+      <w:pPr>
+        <w:shd w:val="clear" w:color="auto" w:fill="FFFFFF"/>
+        <w:spacing w:after="240" w:line="240" w:lineRule="auto"/>
+        <w:jc w:val="both"/>
+        <w:rPr>
+          <w:rFonts w:ascii="Times New Roman" w:eastAsia="Times New Roman" w:hAnsi="Times New Roman" w:cs="Times New Roman"/>
+          <w:color w:val="000000"/>
+          <w:sz w:val="24"/>
+          <w:szCs w:val="24"/>
+          <w:lang w:eastAsia="it-IT"/>
+        </w:rPr>
+      </w:pPr>
+      <w:r>
+        <w:rPr>
+          <w:rFonts w:ascii="Arial" w:eastAsia="Times New Roman" w:hAnsi="Arial" w:cs="Arial"/>
+          <w:color w:val="000000"/>
+          <w:lang w:eastAsia="it-IT"/>
+        </w:rPr>
+        <w:t>- ????????user scan the QR code at the entrance of the shop</w:t>
+      </w:r>
+    </w:p>
+    <w:p>
+      <w:pPr>
+        <w:pStyle w:val="NormaleWeb"/>
+        <w:shd w:val="clear" w:color="auto" w:fill="FFFFFF"/>
+        <w:spacing w:before="0" w:beforeAutospacing="0" w:after="0" w:afterAutospacing="0"/>
+        <w:jc w:val="both"/>
+        <w:rPr>
+          <w:rFonts w:ascii="Arial" w:hAnsi="Arial" w:cs="Arial"/>
+          <w:b/>
+          <w:bCs/>
+          <w:color w:val="000000"/>
+          <w:sz w:val="22"/>
+          <w:szCs w:val="22"/>
+        </w:rPr>
+      </w:pPr>
+    </w:p>
+    <w:p>
+      <w:pPr>
+        <w:pStyle w:val="NormaleWeb"/>
+        <w:shd w:val="clear" w:color="auto" w:fill="FFFFFF"/>
+        <w:spacing w:before="0" w:beforeAutospacing="0" w:after="0" w:afterAutospacing="0"/>
+        <w:jc w:val="both"/>
+        <w:rPr>
+          <w:rFonts w:ascii="Arial" w:hAnsi="Arial" w:cs="Arial"/>
+          <w:b/>
+          <w:bCs/>
+          <w:color w:val="000000"/>
+          <w:sz w:val="22"/>
+          <w:szCs w:val="22"/>
+        </w:rPr>
+      </w:pPr>
+    </w:p>
+    <w:p>
+      <w:pPr>
+        <w:pStyle w:val="NormaleWeb"/>
+        <w:shd w:val="clear" w:color="auto" w:fill="FFFFFF"/>
+        <w:spacing w:before="0" w:beforeAutospacing="0" w:after="0" w:afterAutospacing="0"/>
+        <w:jc w:val="both"/>
+        <w:rPr>
+          <w:rFonts w:ascii="Arial" w:hAnsi="Arial" w:cs="Arial"/>
+          <w:b/>
+          <w:bCs/>
+          <w:color w:val="000000"/>
           <w:sz w:val="28"/>
           <w:szCs w:val="28"/>
         </w:rPr>
@@ -846,6 +1124,167 @@
         </w:rPr>
         <w:t>1.2.3 Goals</w:t>
       </w:r>
+    </w:p>
+    <w:p>
+      <w:pPr>
+        <w:shd w:val="clear" w:color="auto" w:fill="FFFFFF"/>
+        <w:spacing w:before="240" w:after="0" w:line="240" w:lineRule="auto"/>
+        <w:jc w:val="both"/>
+        <w:rPr>
+          <w:rFonts w:ascii="Times New Roman" w:eastAsia="Times New Roman" w:hAnsi="Times New Roman" w:cs="Times New Roman"/>
+          <w:color w:val="000000"/>
+          <w:sz w:val="24"/>
+          <w:szCs w:val="24"/>
+          <w:lang w:eastAsia="it-IT"/>
+        </w:rPr>
+      </w:pPr>
+      <w:r>
+        <w:rPr>
+          <w:rFonts w:ascii="Arial" w:eastAsia="Times New Roman" w:hAnsi="Arial" w:cs="Arial"/>
+          <w:color w:val="000000"/>
+          <w:lang w:eastAsia="it-IT"/>
+        </w:rPr>
+        <w:t>-allow people also to take the ticket on the spot</w:t>
+      </w:r>
+    </w:p>
+    <w:p>
+      <w:pPr>
+        <w:shd w:val="clear" w:color="auto" w:fill="FFFFFF"/>
+        <w:spacing w:after="0" w:line="240" w:lineRule="auto"/>
+        <w:jc w:val="both"/>
+        <w:rPr>
+          <w:rFonts w:ascii="Times New Roman" w:eastAsia="Times New Roman" w:hAnsi="Times New Roman" w:cs="Times New Roman"/>
+          <w:color w:val="000000"/>
+          <w:sz w:val="24"/>
+          <w:szCs w:val="24"/>
+          <w:lang w:eastAsia="it-IT"/>
+        </w:rPr>
+      </w:pPr>
+      <w:r>
+        <w:rPr>
+          <w:rFonts w:ascii="Arial" w:eastAsia="Times New Roman" w:hAnsi="Arial" w:cs="Arial"/>
+          <w:color w:val="000000"/>
+          <w:lang w:eastAsia="it-IT"/>
+        </w:rPr>
+        <w:t>-contrast coronavirus pandemic expansion</w:t>
+      </w:r>
+    </w:p>
+    <w:p>
+      <w:pPr>
+        <w:shd w:val="clear" w:color="auto" w:fill="FFFFFF"/>
+        <w:spacing w:after="0" w:line="240" w:lineRule="auto"/>
+        <w:jc w:val="both"/>
+        <w:rPr>
+          <w:rFonts w:ascii="Times New Roman" w:eastAsia="Times New Roman" w:hAnsi="Times New Roman" w:cs="Times New Roman"/>
+          <w:color w:val="000000"/>
+          <w:sz w:val="24"/>
+          <w:szCs w:val="24"/>
+          <w:lang w:eastAsia="it-IT"/>
+        </w:rPr>
+      </w:pPr>
+      <w:r>
+        <w:rPr>
+          <w:rFonts w:ascii="Arial" w:eastAsia="Times New Roman" w:hAnsi="Arial" w:cs="Arial"/>
+          <w:color w:val="000000"/>
+          <w:lang w:eastAsia="it-IT"/>
+        </w:rPr>
+        <w:t>-allow people to maintain distance rules while they do shopping</w:t>
+      </w:r>
+    </w:p>
+    <w:p>
+      <w:pPr>
+        <w:shd w:val="clear" w:color="auto" w:fill="FFFFFF"/>
+        <w:spacing w:after="0" w:line="240" w:lineRule="auto"/>
+        <w:jc w:val="both"/>
+        <w:rPr>
+          <w:rFonts w:ascii="Times New Roman" w:eastAsia="Times New Roman" w:hAnsi="Times New Roman" w:cs="Times New Roman"/>
+          <w:color w:val="000000"/>
+          <w:sz w:val="24"/>
+          <w:szCs w:val="24"/>
+          <w:lang w:eastAsia="it-IT"/>
+        </w:rPr>
+      </w:pPr>
+      <w:r>
+        <w:rPr>
+          <w:rFonts w:ascii="Arial" w:eastAsia="Times New Roman" w:hAnsi="Arial" w:cs="Arial"/>
+          <w:color w:val="000000"/>
+          <w:lang w:eastAsia="it-IT"/>
+        </w:rPr>
+        <w:t>-allow store managers to organize in a more efficient way the store</w:t>
+      </w:r>
+    </w:p>
+    <w:p>
+      <w:pPr>
+        <w:shd w:val="clear" w:color="auto" w:fill="FFFFFF"/>
+        <w:spacing w:after="240" w:line="240" w:lineRule="auto"/>
+        <w:jc w:val="both"/>
+        <w:rPr>
+          <w:rFonts w:ascii="Times New Roman" w:eastAsia="Times New Roman" w:hAnsi="Times New Roman" w:cs="Times New Roman"/>
+          <w:color w:val="000000"/>
+          <w:sz w:val="24"/>
+          <w:szCs w:val="24"/>
+          <w:lang w:eastAsia="it-IT"/>
+        </w:rPr>
+      </w:pPr>
+      <w:r>
+        <w:rPr>
+          <w:rFonts w:ascii="Arial" w:eastAsia="Times New Roman" w:hAnsi="Arial" w:cs="Arial"/>
+          <w:color w:val="000000"/>
+          <w:lang w:eastAsia="it-IT"/>
+        </w:rPr>
+        <w:t>-allow people to avoid lines in front of the shop</w:t>
+      </w:r>
+    </w:p>
+    <w:p>
+      <w:pPr>
+        <w:spacing w:after="240" w:line="240" w:lineRule="auto"/>
+        <w:rPr>
+          <w:rFonts w:ascii="Times New Roman" w:eastAsia="Times New Roman" w:hAnsi="Times New Roman" w:cs="Times New Roman"/>
+          <w:sz w:val="24"/>
+          <w:szCs w:val="24"/>
+          <w:lang w:eastAsia="it-IT"/>
+        </w:rPr>
+      </w:pPr>
+    </w:p>
+    <w:p>
+      <w:pPr>
+        <w:pStyle w:val="NormaleWeb"/>
+        <w:shd w:val="clear" w:color="auto" w:fill="FFFFFF"/>
+        <w:spacing w:before="0" w:beforeAutospacing="0" w:after="0" w:afterAutospacing="0"/>
+        <w:jc w:val="both"/>
+        <w:rPr>
+          <w:sz w:val="28"/>
+          <w:szCs w:val="28"/>
+        </w:rPr>
+      </w:pPr>
+    </w:p>
+    <w:p>
+      <w:pPr>
+        <w:pStyle w:val="NormaleWeb"/>
+        <w:shd w:val="clear" w:color="auto" w:fill="FFFFFF"/>
+        <w:spacing w:before="0" w:beforeAutospacing="0" w:after="0" w:afterAutospacing="0"/>
+        <w:jc w:val="both"/>
+        <w:rPr>
+          <w:rFonts w:ascii="Arial" w:hAnsi="Arial" w:cs="Arial"/>
+          <w:color w:val="000000"/>
+          <w:sz w:val="22"/>
+          <w:szCs w:val="22"/>
+        </w:rPr>
+      </w:pPr>
+    </w:p>
+    <w:p>
+      <w:pPr>
+        <w:pStyle w:val="NormaleWeb"/>
+        <w:shd w:val="clear" w:color="auto" w:fill="FFFFFF"/>
+        <w:spacing w:before="0" w:beforeAutospacing="0" w:after="0" w:afterAutospacing="0"/>
+        <w:jc w:val="both"/>
+        <w:rPr>
+          <w:rFonts w:ascii="Arial" w:hAnsi="Arial" w:cs="Arial"/>
+          <w:color w:val="000000"/>
+          <w:sz w:val="22"/>
+          <w:szCs w:val="22"/>
+        </w:rPr>
+      </w:pPr>
     </w:p>
     <w:p>
       <w:pPr>
@@ -1027,27 +1466,7 @@
           <w:sz w:val="22"/>
           <w:szCs w:val="22"/>
         </w:rPr>
-        <w:t xml:space="preserve">: who provides the application the information about the store and has the purpose of organizing it according to the new rules introduced </w:t>
-      </w:r>
-      <w:proofErr w:type="gramStart"/>
-      <w:r>
-        <w:rPr>
-          <w:rFonts w:ascii="Arial" w:hAnsi="Arial" w:cs="Arial"/>
-          <w:color w:val="000000"/>
-          <w:sz w:val="22"/>
-          <w:szCs w:val="22"/>
-        </w:rPr>
-        <w:t>in order to</w:t>
-      </w:r>
-      <w:proofErr w:type="gramEnd"/>
-      <w:r>
-        <w:rPr>
-          <w:rFonts w:ascii="Arial" w:hAnsi="Arial" w:cs="Arial"/>
-          <w:color w:val="000000"/>
-          <w:sz w:val="22"/>
-          <w:szCs w:val="22"/>
-        </w:rPr>
-        <w:t xml:space="preserve"> contrast the coronavirus pandemic.</w:t>
+        <w:t>: who provides the application the information about the store and has the purpose of organizing it according to the new rules introduced in order to contrast the coronavirus pandemic.</w:t>
       </w:r>
     </w:p>
     <w:p>
@@ -1129,27 +1548,7 @@
           <w:sz w:val="22"/>
           <w:szCs w:val="22"/>
         </w:rPr>
-        <w:t xml:space="preserve">: </w:t>
-      </w:r>
-      <w:proofErr w:type="gramStart"/>
-      <w:r>
-        <w:rPr>
-          <w:rFonts w:ascii="Arial" w:hAnsi="Arial" w:cs="Arial"/>
-          <w:color w:val="000000"/>
-          <w:sz w:val="22"/>
-          <w:szCs w:val="22"/>
-        </w:rPr>
-        <w:t>particular sector</w:t>
-      </w:r>
-      <w:proofErr w:type="gramEnd"/>
-      <w:r>
-        <w:rPr>
-          <w:rFonts w:ascii="Arial" w:hAnsi="Arial" w:cs="Arial"/>
-          <w:color w:val="000000"/>
-          <w:sz w:val="22"/>
-          <w:szCs w:val="22"/>
-        </w:rPr>
-        <w:t xml:space="preserve"> of population (children, seniors, adults, …)</w:t>
+        <w:t>: particular sector of population (children, seniors, adults, …)</w:t>
       </w:r>
     </w:p>
     <w:p>
@@ -1346,18 +1745,7 @@
           <w:sz w:val="22"/>
           <w:szCs w:val="22"/>
         </w:rPr>
-        <w:t>API</w:t>
-      </w:r>
-      <w:r>
-        <w:rPr>
-          <w:rFonts w:ascii="Arial" w:hAnsi="Arial" w:cs="Arial"/>
-          <w:b/>
-          <w:bCs/>
-          <w:color w:val="000000"/>
-          <w:sz w:val="22"/>
-          <w:szCs w:val="22"/>
-        </w:rPr>
-        <w:t xml:space="preserve">: </w:t>
+        <w:t xml:space="preserve">API: </w:t>
       </w:r>
       <w:r>
         <w:rPr>
@@ -1466,7 +1854,6 @@
           <w:sz w:val="28"/>
           <w:szCs w:val="28"/>
         </w:rPr>
-        <w:lastRenderedPageBreak/>
         <w:t>1.3.3 Abbreviations</w:t>
       </w:r>
     </w:p>
@@ -1490,7 +1877,6 @@
         <w:spacing w:before="0" w:beforeAutospacing="0" w:after="0" w:afterAutospacing="0"/>
         <w:jc w:val="both"/>
       </w:pPr>
-      <w:proofErr w:type="spellStart"/>
       <w:r>
         <w:rPr>
           <w:rFonts w:ascii="Arial" w:hAnsi="Arial" w:cs="Arial"/>
@@ -1502,7 +1888,6 @@
         </w:rPr>
         <w:t>WPn</w:t>
       </w:r>
-      <w:proofErr w:type="spellEnd"/>
       <w:r>
         <w:rPr>
           <w:rFonts w:ascii="Arial" w:hAnsi="Arial" w:cs="Arial"/>
@@ -1533,7 +1918,6 @@
         <w:spacing w:before="0" w:beforeAutospacing="0" w:after="0" w:afterAutospacing="0"/>
         <w:jc w:val="both"/>
       </w:pPr>
-      <w:proofErr w:type="spellStart"/>
       <w:r>
         <w:rPr>
           <w:rFonts w:ascii="Arial" w:hAnsi="Arial" w:cs="Arial"/>
@@ -1545,7 +1929,6 @@
         </w:rPr>
         <w:t>SPn</w:t>
       </w:r>
-      <w:proofErr w:type="spellEnd"/>
       <w:r>
         <w:rPr>
           <w:rFonts w:ascii="Arial" w:hAnsi="Arial" w:cs="Arial"/>
@@ -1576,7 +1959,6 @@
         <w:spacing w:before="0" w:beforeAutospacing="0" w:after="0" w:afterAutospacing="0"/>
         <w:jc w:val="both"/>
       </w:pPr>
-      <w:proofErr w:type="spellStart"/>
       <w:r>
         <w:rPr>
           <w:rFonts w:ascii="Arial" w:hAnsi="Arial" w:cs="Arial"/>
@@ -1588,7 +1970,6 @@
         </w:rPr>
         <w:t>Gn</w:t>
       </w:r>
-      <w:proofErr w:type="spellEnd"/>
       <w:r>
         <w:rPr>
           <w:rFonts w:ascii="Arial" w:hAnsi="Arial" w:cs="Arial"/>
@@ -1722,7 +2103,6 @@
         <w:spacing w:before="0" w:beforeAutospacing="0" w:after="0" w:afterAutospacing="0"/>
         <w:jc w:val="both"/>
       </w:pPr>
-      <w:proofErr w:type="spellStart"/>
       <w:r>
         <w:rPr>
           <w:rFonts w:ascii="Arial" w:hAnsi="Arial" w:cs="Arial"/>
@@ -1734,7 +2114,6 @@
         </w:rPr>
         <w:t>Dn</w:t>
       </w:r>
-      <w:proofErr w:type="spellEnd"/>
       <w:r>
         <w:rPr>
           <w:rFonts w:ascii="Arial" w:hAnsi="Arial" w:cs="Arial"/>
@@ -1799,6 +2178,7 @@
           <w:szCs w:val="22"/>
           <w:shd w:val="clear" w:color="auto" w:fill="00FF00"/>
         </w:rPr>
+        <w:lastRenderedPageBreak/>
         <w:t>1.4 Revision History</w:t>
       </w:r>
     </w:p>

</xml_diff>

<commit_message>
added the section UML description in product perspective
</commit_message>
<xml_diff>
--- a/SOFTENG2 PROJECT RASD.docx
+++ b/SOFTENG2 PROJECT RASD.docx
@@ -2505,12 +2505,1292 @@
       <w:r>
         <w:rPr>
           <w:rFonts w:ascii="Arial" w:hAnsi="Arial" w:cs="Arial"/>
-          <w:color w:val="000000"/>
-          <w:sz w:val="22"/>
-          <w:szCs w:val="22"/>
-        </w:rPr>
-        <w:t> </w:t>
-      </w:r>
+          <w:b/>
+          <w:bCs/>
+          <w:color w:val="000000"/>
+          <w:sz w:val="32"/>
+          <w:szCs w:val="32"/>
+        </w:rPr>
+        <w:t>2. Overall description</w:t>
+      </w:r>
+    </w:p>
+    <w:p>
+      <w:pPr>
+        <w:shd w:val="clear" w:color="auto" w:fill="FFFFFF"/>
+        <w:spacing w:after="0" w:line="240" w:lineRule="auto"/>
+        <w:jc w:val="both"/>
+        <w:rPr>
+          <w:rFonts w:ascii="Times New Roman" w:eastAsia="Times New Roman" w:hAnsi="Times New Roman" w:cs="Times New Roman"/>
+          <w:sz w:val="24"/>
+          <w:szCs w:val="24"/>
+        </w:rPr>
+      </w:pPr>
+      <w:r>
+        <w:rPr>
+          <w:rFonts w:ascii="Arial" w:eastAsia="Times New Roman" w:hAnsi="Arial" w:cs="Arial"/>
+          <w:color w:val="000000"/>
+        </w:rPr>
+        <w:t> </w:t>
+      </w:r>
+    </w:p>
+    <w:p>
+      <w:pPr>
+        <w:shd w:val="clear" w:color="auto" w:fill="FFFFFF"/>
+        <w:spacing w:after="0" w:line="240" w:lineRule="auto"/>
+        <w:rPr>
+          <w:rFonts w:ascii="Times New Roman" w:eastAsia="Times New Roman" w:hAnsi="Times New Roman" w:cs="Times New Roman"/>
+          <w:sz w:val="28"/>
+          <w:szCs w:val="28"/>
+        </w:rPr>
+      </w:pPr>
+      <w:r>
+        <w:rPr>
+          <w:rFonts w:ascii="Arial" w:eastAsia="Times New Roman" w:hAnsi="Arial" w:cs="Arial"/>
+          <w:b/>
+          <w:bCs/>
+          <w:color w:val="000000"/>
+          <w:sz w:val="28"/>
+          <w:szCs w:val="28"/>
+        </w:rPr>
+        <w:t>2.1 Product Prospective</w:t>
+      </w:r>
+    </w:p>
+    <w:p>
+      <w:pPr>
+        <w:shd w:val="clear" w:color="auto" w:fill="FFFFFF"/>
+        <w:spacing w:after="0" w:line="240" w:lineRule="auto"/>
+        <w:rPr>
+          <w:rFonts w:ascii="Arial" w:eastAsia="Times New Roman" w:hAnsi="Arial" w:cs="Arial"/>
+          <w:b/>
+          <w:bCs/>
+          <w:color w:val="000000"/>
+        </w:rPr>
+      </w:pPr>
+      <w:r>
+        <w:rPr>
+          <w:rFonts w:ascii="Arial" w:eastAsia="Times New Roman" w:hAnsi="Arial" w:cs="Arial"/>
+          <w:b/>
+          <w:bCs/>
+          <w:color w:val="000000"/>
+        </w:rPr>
+        <w:t> </w:t>
+      </w:r>
+    </w:p>
+    <w:p>
+      <w:pPr>
+        <w:shd w:val="clear" w:color="auto" w:fill="FFFFFF"/>
+        <w:spacing w:after="0" w:line="240" w:lineRule="auto"/>
+        <w:rPr>
+          <w:rFonts w:ascii="Times New Roman" w:eastAsia="Times New Roman" w:hAnsi="Times New Roman" w:cs="Times New Roman"/>
+          <w:sz w:val="26"/>
+          <w:szCs w:val="26"/>
+        </w:rPr>
+      </w:pPr>
+      <w:r>
+        <w:rPr>
+          <w:rFonts w:ascii="Arial" w:eastAsia="Times New Roman" w:hAnsi="Arial" w:cs="Arial"/>
+          <w:b/>
+          <w:bCs/>
+          <w:color w:val="000000"/>
+          <w:sz w:val="26"/>
+          <w:szCs w:val="26"/>
+        </w:rPr>
+        <w:t>2.1.1 UML Description</w:t>
+      </w:r>
+    </w:p>
+    <w:p>
+      <w:pPr>
+        <w:shd w:val="clear" w:color="auto" w:fill="FFFFFF"/>
+        <w:spacing w:after="0" w:line="240" w:lineRule="auto"/>
+        <w:rPr>
+          <w:rFonts w:ascii="Times New Roman" w:eastAsia="Times New Roman" w:hAnsi="Times New Roman" w:cs="Times New Roman"/>
+          <w:sz w:val="24"/>
+          <w:szCs w:val="24"/>
+        </w:rPr>
+      </w:pPr>
+      <w:r>
+        <w:rPr>
+          <w:rFonts w:ascii="Arial" w:eastAsia="Times New Roman" w:hAnsi="Arial" w:cs="Arial"/>
+          <w:color w:val="000000"/>
+        </w:rPr>
+        <w:t> </w:t>
+      </w:r>
+    </w:p>
+    <w:p>
+      <w:pPr>
+        <w:shd w:val="clear" w:color="auto" w:fill="FFFFFF"/>
+        <w:spacing w:after="0" w:line="240" w:lineRule="auto"/>
+        <w:jc w:val="both"/>
+        <w:rPr>
+          <w:rFonts w:ascii="Times New Roman" w:eastAsia="Times New Roman" w:hAnsi="Times New Roman" w:cs="Times New Roman"/>
+          <w:sz w:val="24"/>
+          <w:szCs w:val="24"/>
+        </w:rPr>
+      </w:pPr>
+      <w:r>
+        <w:rPr>
+          <w:rFonts w:ascii="Arial" w:eastAsia="Times New Roman" w:hAnsi="Arial" w:cs="Arial"/>
+          <w:color w:val="000000"/>
+        </w:rPr>
+        <w:t>The UML below shows the requirements, the interfaces of the machine and the interaction between the machine and the world.</w:t>
+      </w:r>
+    </w:p>
+    <w:p>
+      <w:pPr>
+        <w:shd w:val="clear" w:color="auto" w:fill="FFFFFF"/>
+        <w:spacing w:after="0" w:line="240" w:lineRule="auto"/>
+        <w:jc w:val="both"/>
+        <w:rPr>
+          <w:rFonts w:ascii="Times New Roman" w:eastAsia="Times New Roman" w:hAnsi="Times New Roman" w:cs="Times New Roman"/>
+          <w:sz w:val="24"/>
+          <w:szCs w:val="24"/>
+        </w:rPr>
+      </w:pPr>
+      <w:r>
+        <w:rPr>
+          <w:rFonts w:ascii="Arial" w:eastAsia="Times New Roman" w:hAnsi="Arial" w:cs="Arial"/>
+          <w:color w:val="000000"/>
+        </w:rPr>
+        <w:t>It does not contain all the classes useful to describe the complete architecture of the system, it only contains the most significant</w:t>
+      </w:r>
+    </w:p>
+    <w:p>
+      <w:pPr>
+        <w:shd w:val="clear" w:color="auto" w:fill="FFFFFF"/>
+        <w:spacing w:after="0" w:line="240" w:lineRule="auto"/>
+        <w:jc w:val="both"/>
+        <w:rPr>
+          <w:rFonts w:ascii="Times New Roman" w:eastAsia="Times New Roman" w:hAnsi="Times New Roman" w:cs="Times New Roman"/>
+          <w:sz w:val="24"/>
+          <w:szCs w:val="24"/>
+        </w:rPr>
+      </w:pPr>
+      <w:r>
+        <w:rPr>
+          <w:rFonts w:ascii="Arial" w:eastAsia="Times New Roman" w:hAnsi="Arial" w:cs="Arial"/>
+          <w:color w:val="000000"/>
+        </w:rPr>
+        <w:t> </w:t>
+      </w:r>
+    </w:p>
+    <w:p>
+      <w:pPr>
+        <w:shd w:val="clear" w:color="auto" w:fill="FFFFFF"/>
+        <w:spacing w:after="0" w:line="240" w:lineRule="auto"/>
+        <w:rPr>
+          <w:rFonts w:ascii="Times New Roman" w:eastAsia="Times New Roman" w:hAnsi="Times New Roman" w:cs="Times New Roman"/>
+          <w:sz w:val="24"/>
+          <w:szCs w:val="24"/>
+        </w:rPr>
+      </w:pPr>
+      <w:proofErr w:type="spellStart"/>
+      <w:r>
+        <w:rPr>
+          <w:rFonts w:ascii="Arial" w:eastAsia="Times New Roman" w:hAnsi="Arial" w:cs="Arial"/>
+          <w:color w:val="000000"/>
+        </w:rPr>
+        <w:t>CLup</w:t>
+      </w:r>
+      <w:proofErr w:type="spellEnd"/>
+      <w:r>
+        <w:rPr>
+          <w:rFonts w:ascii="Arial" w:eastAsia="Times New Roman" w:hAnsi="Arial" w:cs="Arial"/>
+          <w:color w:val="000000"/>
+        </w:rPr>
+        <w:t xml:space="preserve"> is going to be used as a mobile application, and for this reason both the customers and the shop managers will download it on their devices to exploit the services provided by the application.</w:t>
+      </w:r>
+    </w:p>
+    <w:p>
+      <w:pPr>
+        <w:shd w:val="clear" w:color="auto" w:fill="FFFFFF"/>
+        <w:spacing w:after="0" w:line="240" w:lineRule="auto"/>
+        <w:rPr>
+          <w:rFonts w:ascii="Times New Roman" w:eastAsia="Times New Roman" w:hAnsi="Times New Roman" w:cs="Times New Roman"/>
+          <w:sz w:val="24"/>
+          <w:szCs w:val="24"/>
+        </w:rPr>
+      </w:pPr>
+      <w:r>
+        <w:rPr>
+          <w:rFonts w:ascii="Arial" w:eastAsia="Times New Roman" w:hAnsi="Arial" w:cs="Arial"/>
+          <w:color w:val="000000"/>
+        </w:rPr>
+        <w:t> </w:t>
+      </w:r>
+    </w:p>
+    <w:p>
+      <w:pPr>
+        <w:shd w:val="clear" w:color="auto" w:fill="FFFFFF"/>
+        <w:spacing w:after="0" w:line="240" w:lineRule="auto"/>
+        <w:rPr>
+          <w:rFonts w:ascii="Times New Roman" w:eastAsia="Times New Roman" w:hAnsi="Times New Roman" w:cs="Times New Roman"/>
+          <w:sz w:val="24"/>
+          <w:szCs w:val="24"/>
+        </w:rPr>
+      </w:pPr>
+      <w:r>
+        <w:rPr>
+          <w:rFonts w:ascii="Arial" w:eastAsia="Times New Roman" w:hAnsi="Arial" w:cs="Arial"/>
+          <w:color w:val="000000"/>
+        </w:rPr>
+        <w:t>For this scope they need to be registered and based on their role, different kind of information are requested to them.</w:t>
+      </w:r>
+    </w:p>
+    <w:p>
+      <w:pPr>
+        <w:shd w:val="clear" w:color="auto" w:fill="FFFFFF"/>
+        <w:spacing w:after="0" w:line="240" w:lineRule="auto"/>
+        <w:rPr>
+          <w:rFonts w:ascii="Times New Roman" w:eastAsia="Times New Roman" w:hAnsi="Times New Roman" w:cs="Times New Roman"/>
+          <w:sz w:val="24"/>
+          <w:szCs w:val="24"/>
+        </w:rPr>
+      </w:pPr>
+      <w:r>
+        <w:rPr>
+          <w:rFonts w:ascii="Arial" w:eastAsia="Times New Roman" w:hAnsi="Arial" w:cs="Arial"/>
+          <w:color w:val="000000"/>
+        </w:rPr>
+        <w:t> </w:t>
+      </w:r>
+    </w:p>
+    <w:p>
+      <w:pPr>
+        <w:shd w:val="clear" w:color="auto" w:fill="FFFFFF"/>
+        <w:spacing w:after="240" w:line="240" w:lineRule="auto"/>
+        <w:ind w:hanging="360"/>
+        <w:rPr>
+          <w:rFonts w:ascii="Times New Roman" w:eastAsia="Times New Roman" w:hAnsi="Times New Roman" w:cs="Times New Roman"/>
+          <w:sz w:val="24"/>
+          <w:szCs w:val="24"/>
+        </w:rPr>
+      </w:pPr>
+      <w:r>
+        <w:rPr>
+          <w:rFonts w:ascii="Arial" w:eastAsia="Times New Roman" w:hAnsi="Arial" w:cs="Arial"/>
+          <w:color w:val="000000"/>
+        </w:rPr>
+        <w:t>·</w:t>
+      </w:r>
+      <w:r>
+        <w:rPr>
+          <w:rFonts w:ascii="Times New Roman" w:eastAsia="Times New Roman" w:hAnsi="Times New Roman" w:cs="Times New Roman"/>
+          <w:color w:val="000000"/>
+          <w:sz w:val="14"/>
+          <w:szCs w:val="14"/>
+        </w:rPr>
+        <w:t xml:space="preserve">       </w:t>
+      </w:r>
+      <w:r>
+        <w:rPr>
+          <w:rFonts w:ascii="Arial" w:eastAsia="Times New Roman" w:hAnsi="Arial" w:cs="Arial"/>
+          <w:color w:val="000000"/>
+        </w:rPr>
+        <w:t>The shop manager registers his/her shop giving information about:</w:t>
+      </w:r>
+    </w:p>
+    <w:p>
+      <w:pPr>
+        <w:shd w:val="clear" w:color="auto" w:fill="FFFFFF"/>
+        <w:spacing w:before="240" w:after="0" w:line="240" w:lineRule="auto"/>
+        <w:ind w:left="1080" w:hanging="360"/>
+        <w:rPr>
+          <w:rFonts w:ascii="Times New Roman" w:eastAsia="Times New Roman" w:hAnsi="Times New Roman" w:cs="Times New Roman"/>
+          <w:sz w:val="24"/>
+          <w:szCs w:val="24"/>
+        </w:rPr>
+      </w:pPr>
+      <w:r>
+        <w:rPr>
+          <w:rFonts w:ascii="Arial" w:eastAsia="Times New Roman" w:hAnsi="Arial" w:cs="Arial"/>
+          <w:color w:val="000000"/>
+        </w:rPr>
+        <w:t>-</w:t>
+      </w:r>
+      <w:r>
+        <w:rPr>
+          <w:rFonts w:ascii="Times New Roman" w:eastAsia="Times New Roman" w:hAnsi="Times New Roman" w:cs="Times New Roman"/>
+          <w:color w:val="000000"/>
+          <w:sz w:val="14"/>
+          <w:szCs w:val="14"/>
+        </w:rPr>
+        <w:t xml:space="preserve">        </w:t>
+      </w:r>
+      <w:r>
+        <w:rPr>
+          <w:rFonts w:ascii="Arial" w:eastAsia="Times New Roman" w:hAnsi="Arial" w:cs="Arial"/>
+          <w:color w:val="000000"/>
+        </w:rPr>
+        <w:t>The name and address of the shop (mandatory)</w:t>
+      </w:r>
+    </w:p>
+    <w:p>
+      <w:pPr>
+        <w:shd w:val="clear" w:color="auto" w:fill="FFFFFF"/>
+        <w:spacing w:after="0" w:line="240" w:lineRule="auto"/>
+        <w:ind w:left="1080" w:hanging="360"/>
+        <w:rPr>
+          <w:rFonts w:ascii="Times New Roman" w:eastAsia="Times New Roman" w:hAnsi="Times New Roman" w:cs="Times New Roman"/>
+          <w:sz w:val="24"/>
+          <w:szCs w:val="24"/>
+        </w:rPr>
+      </w:pPr>
+      <w:r>
+        <w:rPr>
+          <w:rFonts w:ascii="Arial" w:eastAsia="Times New Roman" w:hAnsi="Arial" w:cs="Arial"/>
+          <w:color w:val="000000"/>
+        </w:rPr>
+        <w:t>-</w:t>
+      </w:r>
+      <w:r>
+        <w:rPr>
+          <w:rFonts w:ascii="Times New Roman" w:eastAsia="Times New Roman" w:hAnsi="Times New Roman" w:cs="Times New Roman"/>
+          <w:color w:val="000000"/>
+          <w:sz w:val="14"/>
+          <w:szCs w:val="14"/>
+        </w:rPr>
+        <w:t xml:space="preserve">        </w:t>
+      </w:r>
+      <w:r>
+        <w:rPr>
+          <w:rFonts w:ascii="Arial" w:eastAsia="Times New Roman" w:hAnsi="Arial" w:cs="Arial"/>
+          <w:color w:val="000000"/>
+        </w:rPr>
+        <w:t>Some pictures and additional information of the shop (optional)</w:t>
+      </w:r>
+    </w:p>
+    <w:p>
+      <w:pPr>
+        <w:shd w:val="clear" w:color="auto" w:fill="FFFFFF"/>
+        <w:spacing w:after="0" w:line="240" w:lineRule="auto"/>
+        <w:ind w:left="1080" w:hanging="360"/>
+        <w:rPr>
+          <w:rFonts w:ascii="Times New Roman" w:eastAsia="Times New Roman" w:hAnsi="Times New Roman" w:cs="Times New Roman"/>
+          <w:sz w:val="24"/>
+          <w:szCs w:val="24"/>
+        </w:rPr>
+      </w:pPr>
+      <w:r>
+        <w:rPr>
+          <w:rFonts w:ascii="Arial" w:eastAsia="Times New Roman" w:hAnsi="Arial" w:cs="Arial"/>
+          <w:color w:val="000000"/>
+        </w:rPr>
+        <w:t>-</w:t>
+      </w:r>
+      <w:r>
+        <w:rPr>
+          <w:rFonts w:ascii="Times New Roman" w:eastAsia="Times New Roman" w:hAnsi="Times New Roman" w:cs="Times New Roman"/>
+          <w:color w:val="000000"/>
+          <w:sz w:val="14"/>
+          <w:szCs w:val="14"/>
+        </w:rPr>
+        <w:t xml:space="preserve">        </w:t>
+      </w:r>
+      <w:r>
+        <w:rPr>
+          <w:rFonts w:ascii="Arial" w:eastAsia="Times New Roman" w:hAnsi="Arial" w:cs="Arial"/>
+          <w:color w:val="000000"/>
+        </w:rPr>
+        <w:t>The departments present in the building with the related capacity and the categories of items that can be find inside</w:t>
+      </w:r>
+    </w:p>
+    <w:p>
+      <w:pPr>
+        <w:shd w:val="clear" w:color="auto" w:fill="FFFFFF"/>
+        <w:spacing w:after="240" w:line="240" w:lineRule="auto"/>
+        <w:ind w:left="1080" w:hanging="360"/>
+        <w:rPr>
+          <w:rFonts w:ascii="Times New Roman" w:eastAsia="Times New Roman" w:hAnsi="Times New Roman" w:cs="Times New Roman"/>
+          <w:sz w:val="24"/>
+          <w:szCs w:val="24"/>
+        </w:rPr>
+      </w:pPr>
+      <w:r>
+        <w:rPr>
+          <w:rFonts w:ascii="Arial" w:eastAsia="Times New Roman" w:hAnsi="Arial" w:cs="Arial"/>
+          <w:color w:val="000000"/>
+        </w:rPr>
+        <w:t>-</w:t>
+      </w:r>
+      <w:r>
+        <w:rPr>
+          <w:rFonts w:ascii="Times New Roman" w:eastAsia="Times New Roman" w:hAnsi="Times New Roman" w:cs="Times New Roman"/>
+          <w:color w:val="000000"/>
+          <w:sz w:val="14"/>
+          <w:szCs w:val="14"/>
+        </w:rPr>
+        <w:t xml:space="preserve">        </w:t>
+      </w:r>
+      <w:r>
+        <w:rPr>
+          <w:rFonts w:ascii="Arial" w:eastAsia="Times New Roman" w:hAnsi="Arial" w:cs="Arial"/>
+          <w:color w:val="000000"/>
+        </w:rPr>
+        <w:t xml:space="preserve">The position of the totem where people can take the ticket if they </w:t>
+      </w:r>
+      <w:proofErr w:type="gramStart"/>
+      <w:r>
+        <w:rPr>
+          <w:rFonts w:ascii="Arial" w:eastAsia="Times New Roman" w:hAnsi="Arial" w:cs="Arial"/>
+          <w:color w:val="000000"/>
+        </w:rPr>
+        <w:t>don’t</w:t>
+      </w:r>
+      <w:proofErr w:type="gramEnd"/>
+      <w:r>
+        <w:rPr>
+          <w:rFonts w:ascii="Arial" w:eastAsia="Times New Roman" w:hAnsi="Arial" w:cs="Arial"/>
+          <w:color w:val="000000"/>
+        </w:rPr>
+        <w:t xml:space="preserve"> have access to the application</w:t>
+      </w:r>
+    </w:p>
+    <w:p>
+      <w:pPr>
+        <w:shd w:val="clear" w:color="auto" w:fill="FFFFFF"/>
+        <w:spacing w:before="240" w:after="240" w:line="240" w:lineRule="auto"/>
+        <w:ind w:left="360"/>
+        <w:rPr>
+          <w:rFonts w:ascii="Times New Roman" w:eastAsia="Times New Roman" w:hAnsi="Times New Roman" w:cs="Times New Roman"/>
+          <w:sz w:val="24"/>
+          <w:szCs w:val="24"/>
+        </w:rPr>
+      </w:pPr>
+      <w:r>
+        <w:rPr>
+          <w:rFonts w:ascii="Arial" w:eastAsia="Times New Roman" w:hAnsi="Arial" w:cs="Arial"/>
+          <w:color w:val="000000"/>
+        </w:rPr>
+        <w:t> </w:t>
+      </w:r>
+    </w:p>
+    <w:p>
+      <w:pPr>
+        <w:shd w:val="clear" w:color="auto" w:fill="FFFFFF"/>
+        <w:spacing w:before="240" w:after="0" w:line="240" w:lineRule="auto"/>
+        <w:rPr>
+          <w:rFonts w:ascii="Times New Roman" w:eastAsia="Times New Roman" w:hAnsi="Times New Roman" w:cs="Times New Roman"/>
+          <w:sz w:val="24"/>
+          <w:szCs w:val="24"/>
+        </w:rPr>
+      </w:pPr>
+      <w:r>
+        <w:rPr>
+          <w:rFonts w:ascii="Arial" w:eastAsia="Times New Roman" w:hAnsi="Arial" w:cs="Arial"/>
+          <w:color w:val="000000"/>
+        </w:rPr>
+        <w:t> </w:t>
+      </w:r>
+    </w:p>
+    <w:p>
+      <w:pPr>
+        <w:shd w:val="clear" w:color="auto" w:fill="FFFFFF"/>
+        <w:spacing w:after="0" w:line="240" w:lineRule="auto"/>
+        <w:ind w:hanging="360"/>
+        <w:rPr>
+          <w:rFonts w:ascii="Times New Roman" w:eastAsia="Times New Roman" w:hAnsi="Times New Roman" w:cs="Times New Roman"/>
+          <w:sz w:val="24"/>
+          <w:szCs w:val="24"/>
+        </w:rPr>
+      </w:pPr>
+      <w:r>
+        <w:rPr>
+          <w:rFonts w:ascii="Arial" w:eastAsia="Times New Roman" w:hAnsi="Arial" w:cs="Arial"/>
+          <w:color w:val="000000"/>
+        </w:rPr>
+        <w:t>·</w:t>
+      </w:r>
+      <w:r>
+        <w:rPr>
+          <w:rFonts w:ascii="Times New Roman" w:eastAsia="Times New Roman" w:hAnsi="Times New Roman" w:cs="Times New Roman"/>
+          <w:color w:val="000000"/>
+          <w:sz w:val="14"/>
+          <w:szCs w:val="14"/>
+        </w:rPr>
+        <w:t xml:space="preserve">       </w:t>
+      </w:r>
+      <w:r>
+        <w:rPr>
+          <w:rFonts w:ascii="Arial" w:eastAsia="Times New Roman" w:hAnsi="Arial" w:cs="Arial"/>
+          <w:color w:val="000000"/>
+        </w:rPr>
+        <w:t xml:space="preserve">The customers </w:t>
+      </w:r>
+      <w:proofErr w:type="gramStart"/>
+      <w:r>
+        <w:rPr>
+          <w:rFonts w:ascii="Arial" w:eastAsia="Times New Roman" w:hAnsi="Arial" w:cs="Arial"/>
+          <w:color w:val="000000"/>
+        </w:rPr>
+        <w:t>have to</w:t>
+      </w:r>
+      <w:proofErr w:type="gramEnd"/>
+      <w:r>
+        <w:rPr>
+          <w:rFonts w:ascii="Arial" w:eastAsia="Times New Roman" w:hAnsi="Arial" w:cs="Arial"/>
+          <w:color w:val="000000"/>
+        </w:rPr>
+        <w:t xml:space="preserve"> provide personal information and, if they accept, also their localization.</w:t>
+      </w:r>
+    </w:p>
+    <w:p>
+      <w:pPr>
+        <w:shd w:val="clear" w:color="auto" w:fill="FFFFFF"/>
+        <w:spacing w:after="0" w:line="240" w:lineRule="auto"/>
+        <w:jc w:val="both"/>
+        <w:rPr>
+          <w:rFonts w:ascii="Times New Roman" w:eastAsia="Times New Roman" w:hAnsi="Times New Roman" w:cs="Times New Roman"/>
+          <w:sz w:val="24"/>
+          <w:szCs w:val="24"/>
+        </w:rPr>
+      </w:pPr>
+      <w:r>
+        <w:rPr>
+          <w:rFonts w:ascii="Arial" w:eastAsia="Times New Roman" w:hAnsi="Arial" w:cs="Arial"/>
+          <w:color w:val="000000"/>
+        </w:rPr>
+        <w:t> </w:t>
+      </w:r>
+    </w:p>
+    <w:p>
+      <w:pPr>
+        <w:shd w:val="clear" w:color="auto" w:fill="FFFFFF"/>
+        <w:spacing w:after="0" w:line="240" w:lineRule="auto"/>
+        <w:jc w:val="both"/>
+        <w:rPr>
+          <w:rFonts w:ascii="Times New Roman" w:eastAsia="Times New Roman" w:hAnsi="Times New Roman" w:cs="Times New Roman"/>
+          <w:sz w:val="24"/>
+          <w:szCs w:val="24"/>
+        </w:rPr>
+      </w:pPr>
+      <w:r>
+        <w:rPr>
+          <w:rFonts w:ascii="Arial" w:eastAsia="Times New Roman" w:hAnsi="Arial" w:cs="Arial"/>
+          <w:color w:val="000000"/>
+        </w:rPr>
+        <w:t xml:space="preserve">The UML highlights both the basic service of taking a ticket online </w:t>
+      </w:r>
+      <w:proofErr w:type="gramStart"/>
+      <w:r>
+        <w:rPr>
+          <w:rFonts w:ascii="Arial" w:eastAsia="Times New Roman" w:hAnsi="Arial" w:cs="Arial"/>
+          <w:color w:val="000000"/>
+        </w:rPr>
+        <w:t>in order to</w:t>
+      </w:r>
+      <w:proofErr w:type="gramEnd"/>
+      <w:r>
+        <w:rPr>
+          <w:rFonts w:ascii="Arial" w:eastAsia="Times New Roman" w:hAnsi="Arial" w:cs="Arial"/>
+          <w:color w:val="000000"/>
+        </w:rPr>
+        <w:t xml:space="preserve"> do shopping in a safer way and the advanced functionality of booking a visit for the following days.</w:t>
+      </w:r>
+    </w:p>
+    <w:p>
+      <w:pPr>
+        <w:shd w:val="clear" w:color="auto" w:fill="FFFFFF"/>
+        <w:spacing w:after="0" w:line="240" w:lineRule="auto"/>
+        <w:jc w:val="both"/>
+        <w:rPr>
+          <w:rFonts w:ascii="Times New Roman" w:eastAsia="Times New Roman" w:hAnsi="Times New Roman" w:cs="Times New Roman"/>
+          <w:sz w:val="24"/>
+          <w:szCs w:val="24"/>
+        </w:rPr>
+      </w:pPr>
+      <w:r>
+        <w:rPr>
+          <w:rFonts w:ascii="Arial" w:eastAsia="Times New Roman" w:hAnsi="Arial" w:cs="Arial"/>
+          <w:color w:val="000000"/>
+        </w:rPr>
+        <w:t> </w:t>
+      </w:r>
+    </w:p>
+    <w:p>
+      <w:pPr>
+        <w:shd w:val="clear" w:color="auto" w:fill="FFFFFF"/>
+        <w:spacing w:after="0" w:line="240" w:lineRule="auto"/>
+        <w:jc w:val="both"/>
+        <w:rPr>
+          <w:rFonts w:ascii="Times New Roman" w:eastAsia="Times New Roman" w:hAnsi="Times New Roman" w:cs="Times New Roman"/>
+          <w:sz w:val="24"/>
+          <w:szCs w:val="24"/>
+        </w:rPr>
+      </w:pPr>
+      <w:r>
+        <w:rPr>
+          <w:rFonts w:ascii="Arial" w:eastAsia="Times New Roman" w:hAnsi="Arial" w:cs="Arial"/>
+          <w:color w:val="000000"/>
+        </w:rPr>
+        <w:lastRenderedPageBreak/>
+        <w:t> </w:t>
+      </w:r>
+    </w:p>
+    <w:p>
+      <w:pPr>
+        <w:shd w:val="clear" w:color="auto" w:fill="FFFFFF"/>
+        <w:spacing w:after="0" w:line="240" w:lineRule="auto"/>
+        <w:jc w:val="both"/>
+        <w:rPr>
+          <w:rFonts w:ascii="Times New Roman" w:eastAsia="Times New Roman" w:hAnsi="Times New Roman" w:cs="Times New Roman"/>
+          <w:sz w:val="24"/>
+          <w:szCs w:val="24"/>
+        </w:rPr>
+      </w:pPr>
+      <w:r>
+        <w:rPr>
+          <w:rFonts w:ascii="Arial" w:eastAsia="Times New Roman" w:hAnsi="Arial" w:cs="Arial"/>
+          <w:color w:val="000000"/>
+        </w:rPr>
+        <w:t> </w:t>
+      </w:r>
+    </w:p>
+    <w:p>
+      <w:pPr>
+        <w:shd w:val="clear" w:color="auto" w:fill="FFFFFF"/>
+        <w:spacing w:after="0" w:line="240" w:lineRule="auto"/>
+        <w:rPr>
+          <w:rFonts w:ascii="Arial" w:eastAsia="Times New Roman" w:hAnsi="Arial" w:cs="Arial"/>
+          <w:color w:val="000000"/>
+          <w:lang w:val="it-IT"/>
+        </w:rPr>
+      </w:pPr>
+      <w:r>
+        <w:rPr>
+          <w:rFonts w:ascii="Arial" w:eastAsia="Times New Roman" w:hAnsi="Arial" w:cs="Arial"/>
+          <w:color w:val="000000"/>
+          <w:highlight w:val="yellow"/>
+          <w:lang w:val="it-IT"/>
+        </w:rPr>
+        <w:t>RICOPIA</w:t>
+      </w:r>
+      <w:r>
+        <w:rPr>
+          <w:rFonts w:ascii="Arial" w:eastAsia="Times New Roman" w:hAnsi="Arial" w:cs="Arial"/>
+          <w:color w:val="000000"/>
+          <w:highlight w:val="yellow"/>
+          <w:lang w:val="it-IT"/>
+        </w:rPr>
+        <w:t>RE</w:t>
+      </w:r>
+      <w:r>
+        <w:rPr>
+          <w:rFonts w:ascii="Arial" w:eastAsia="Times New Roman" w:hAnsi="Arial" w:cs="Arial"/>
+          <w:color w:val="000000"/>
+          <w:highlight w:val="yellow"/>
+          <w:lang w:val="it-IT"/>
+        </w:rPr>
+        <w:t xml:space="preserve"> DISEGNO UML DA FOGLIO</w:t>
+      </w:r>
+    </w:p>
+    <w:p>
+      <w:pPr>
+        <w:shd w:val="clear" w:color="auto" w:fill="FFFFFF"/>
+        <w:spacing w:after="0" w:line="240" w:lineRule="auto"/>
+        <w:rPr>
+          <w:rFonts w:ascii="Times New Roman" w:eastAsia="Times New Roman" w:hAnsi="Times New Roman" w:cs="Times New Roman"/>
+          <w:sz w:val="24"/>
+          <w:szCs w:val="24"/>
+          <w:lang w:val="it-IT"/>
+        </w:rPr>
+      </w:pPr>
+      <w:r>
+        <w:rPr>
+          <w:rFonts w:ascii="Arial" w:eastAsia="Times New Roman" w:hAnsi="Arial" w:cs="Arial"/>
+          <w:color w:val="000000"/>
+          <w:lang w:val="it-IT"/>
+        </w:rPr>
+        <w:br/>
+      </w:r>
+    </w:p>
+    <w:p>
+      <w:pPr>
+        <w:shd w:val="clear" w:color="auto" w:fill="FFFFFF"/>
+        <w:spacing w:after="0" w:line="240" w:lineRule="auto"/>
+        <w:jc w:val="both"/>
+        <w:rPr>
+          <w:rFonts w:ascii="Times New Roman" w:eastAsia="Times New Roman" w:hAnsi="Times New Roman" w:cs="Times New Roman"/>
+          <w:sz w:val="24"/>
+          <w:szCs w:val="24"/>
+          <w:lang w:val="it-IT"/>
+        </w:rPr>
+      </w:pPr>
+      <w:r>
+        <w:rPr>
+          <w:rFonts w:ascii="Arial" w:eastAsia="Times New Roman" w:hAnsi="Arial" w:cs="Arial"/>
+          <w:color w:val="000000"/>
+          <w:lang w:val="it-IT"/>
+        </w:rPr>
+        <w:t> </w:t>
+      </w:r>
+    </w:p>
+    <w:p>
+      <w:pPr>
+        <w:shd w:val="clear" w:color="auto" w:fill="FFFFFF"/>
+        <w:spacing w:after="0" w:line="240" w:lineRule="auto"/>
+        <w:jc w:val="both"/>
+        <w:rPr>
+          <w:rFonts w:ascii="Times New Roman" w:eastAsia="Times New Roman" w:hAnsi="Times New Roman" w:cs="Times New Roman"/>
+          <w:sz w:val="24"/>
+          <w:szCs w:val="24"/>
+          <w:lang w:val="it-IT"/>
+        </w:rPr>
+      </w:pPr>
+      <w:r>
+        <w:rPr>
+          <w:rFonts w:ascii="Arial" w:eastAsia="Times New Roman" w:hAnsi="Arial" w:cs="Arial"/>
+          <w:color w:val="000000"/>
+          <w:lang w:val="it-IT"/>
+        </w:rPr>
+        <w:t> </w:t>
+      </w:r>
+    </w:p>
+    <w:p>
+      <w:pPr>
+        <w:shd w:val="clear" w:color="auto" w:fill="FFFFFF"/>
+        <w:spacing w:after="0" w:line="240" w:lineRule="auto"/>
+        <w:jc w:val="both"/>
+        <w:rPr>
+          <w:rFonts w:ascii="Times New Roman" w:eastAsia="Times New Roman" w:hAnsi="Times New Roman" w:cs="Times New Roman"/>
+          <w:sz w:val="24"/>
+          <w:szCs w:val="24"/>
+        </w:rPr>
+      </w:pPr>
+      <w:r>
+        <w:rPr>
+          <w:rFonts w:ascii="Arial" w:eastAsia="Times New Roman" w:hAnsi="Arial" w:cs="Arial"/>
+          <w:color w:val="000000"/>
+        </w:rPr>
+        <w:t xml:space="preserve">The customer, already registered and logged in to </w:t>
+      </w:r>
+      <w:proofErr w:type="spellStart"/>
+      <w:r>
+        <w:rPr>
+          <w:rFonts w:ascii="Arial" w:eastAsia="Times New Roman" w:hAnsi="Arial" w:cs="Arial"/>
+          <w:color w:val="000000"/>
+        </w:rPr>
+        <w:t>CLup</w:t>
+      </w:r>
+      <w:proofErr w:type="spellEnd"/>
+      <w:r>
+        <w:rPr>
+          <w:rFonts w:ascii="Arial" w:eastAsia="Times New Roman" w:hAnsi="Arial" w:cs="Arial"/>
+          <w:color w:val="000000"/>
+        </w:rPr>
+        <w:t>, decides to take a ticket on a selected shop.</w:t>
+      </w:r>
+    </w:p>
+    <w:p>
+      <w:pPr>
+        <w:shd w:val="clear" w:color="auto" w:fill="FFFFFF"/>
+        <w:spacing w:after="0" w:line="240" w:lineRule="auto"/>
+        <w:jc w:val="both"/>
+        <w:rPr>
+          <w:rFonts w:ascii="Times New Roman" w:eastAsia="Times New Roman" w:hAnsi="Times New Roman" w:cs="Times New Roman"/>
+          <w:sz w:val="24"/>
+          <w:szCs w:val="24"/>
+        </w:rPr>
+      </w:pPr>
+      <w:r>
+        <w:rPr>
+          <w:rFonts w:ascii="Arial" w:eastAsia="Times New Roman" w:hAnsi="Arial" w:cs="Arial"/>
+          <w:color w:val="000000"/>
+        </w:rPr>
+        <w:t> </w:t>
+      </w:r>
+    </w:p>
+    <w:p>
+      <w:pPr>
+        <w:shd w:val="clear" w:color="auto" w:fill="FFFFFF"/>
+        <w:spacing w:after="0" w:line="240" w:lineRule="auto"/>
+        <w:jc w:val="both"/>
+        <w:rPr>
+          <w:rFonts w:ascii="Times New Roman" w:eastAsia="Times New Roman" w:hAnsi="Times New Roman" w:cs="Times New Roman"/>
+          <w:sz w:val="24"/>
+          <w:szCs w:val="24"/>
+        </w:rPr>
+      </w:pPr>
+      <w:proofErr w:type="gramStart"/>
+      <w:r>
+        <w:rPr>
+          <w:rFonts w:ascii="Arial" w:eastAsia="Times New Roman" w:hAnsi="Arial" w:cs="Arial"/>
+          <w:color w:val="000000"/>
+        </w:rPr>
+        <w:t>First of all</w:t>
+      </w:r>
+      <w:proofErr w:type="gramEnd"/>
+      <w:r>
+        <w:rPr>
+          <w:rFonts w:ascii="Arial" w:eastAsia="Times New Roman" w:hAnsi="Arial" w:cs="Arial"/>
+          <w:color w:val="000000"/>
+        </w:rPr>
+        <w:t>, the application asks the user if he/she wants to give his/her position either through the GPS or writing his/her actual address (providing the city, the street and the number).</w:t>
+      </w:r>
+    </w:p>
+    <w:p>
+      <w:pPr>
+        <w:shd w:val="clear" w:color="auto" w:fill="FFFFFF"/>
+        <w:spacing w:after="0" w:line="240" w:lineRule="auto"/>
+        <w:jc w:val="both"/>
+        <w:rPr>
+          <w:rFonts w:ascii="Times New Roman" w:eastAsia="Times New Roman" w:hAnsi="Times New Roman" w:cs="Times New Roman"/>
+          <w:sz w:val="24"/>
+          <w:szCs w:val="24"/>
+        </w:rPr>
+      </w:pPr>
+      <w:r>
+        <w:rPr>
+          <w:rFonts w:ascii="Arial" w:eastAsia="Times New Roman" w:hAnsi="Arial" w:cs="Arial"/>
+          <w:color w:val="000000"/>
+        </w:rPr>
+        <w:t xml:space="preserve">In this case, the application computes the necessary time for moving from the provided position to the one of the chosen </w:t>
+      </w:r>
+      <w:proofErr w:type="gramStart"/>
+      <w:r>
+        <w:rPr>
+          <w:rFonts w:ascii="Arial" w:eastAsia="Times New Roman" w:hAnsi="Arial" w:cs="Arial"/>
+          <w:color w:val="000000"/>
+        </w:rPr>
+        <w:t>shop</w:t>
+      </w:r>
+      <w:proofErr w:type="gramEnd"/>
+      <w:r>
+        <w:rPr>
+          <w:rFonts w:ascii="Arial" w:eastAsia="Times New Roman" w:hAnsi="Arial" w:cs="Arial"/>
+          <w:color w:val="000000"/>
+        </w:rPr>
+        <w:t xml:space="preserve"> and shows that to the customer. To allow him/her to arrive on time, </w:t>
+      </w:r>
+      <w:proofErr w:type="spellStart"/>
+      <w:r>
+        <w:rPr>
+          <w:rFonts w:ascii="Arial" w:eastAsia="Times New Roman" w:hAnsi="Arial" w:cs="Arial"/>
+          <w:color w:val="000000"/>
+        </w:rPr>
+        <w:t>CLup</w:t>
+      </w:r>
+      <w:proofErr w:type="spellEnd"/>
+      <w:r>
+        <w:rPr>
+          <w:rFonts w:ascii="Arial" w:eastAsia="Times New Roman" w:hAnsi="Arial" w:cs="Arial"/>
+          <w:color w:val="000000"/>
+        </w:rPr>
+        <w:t xml:space="preserve"> also sends periodic notifications to him/her.</w:t>
+      </w:r>
+    </w:p>
+    <w:p>
+      <w:pPr>
+        <w:shd w:val="clear" w:color="auto" w:fill="FFFFFF"/>
+        <w:spacing w:after="0" w:line="240" w:lineRule="auto"/>
+        <w:jc w:val="both"/>
+        <w:rPr>
+          <w:rFonts w:ascii="Times New Roman" w:eastAsia="Times New Roman" w:hAnsi="Times New Roman" w:cs="Times New Roman"/>
+          <w:sz w:val="24"/>
+          <w:szCs w:val="24"/>
+        </w:rPr>
+      </w:pPr>
+      <w:r>
+        <w:rPr>
+          <w:rFonts w:ascii="Arial" w:eastAsia="Times New Roman" w:hAnsi="Arial" w:cs="Arial"/>
+          <w:color w:val="000000"/>
+        </w:rPr>
+        <w:t>Otherwise, the customer must estimate by himself/herself the time required to reach the destination.</w:t>
+      </w:r>
+    </w:p>
+    <w:p>
+      <w:pPr>
+        <w:shd w:val="clear" w:color="auto" w:fill="FFFFFF"/>
+        <w:spacing w:after="0" w:line="240" w:lineRule="auto"/>
+        <w:jc w:val="both"/>
+        <w:rPr>
+          <w:rFonts w:ascii="Times New Roman" w:eastAsia="Times New Roman" w:hAnsi="Times New Roman" w:cs="Times New Roman"/>
+          <w:sz w:val="24"/>
+          <w:szCs w:val="24"/>
+        </w:rPr>
+      </w:pPr>
+      <w:r>
+        <w:rPr>
+          <w:rFonts w:ascii="Arial" w:eastAsia="Times New Roman" w:hAnsi="Arial" w:cs="Arial"/>
+          <w:color w:val="000000"/>
+        </w:rPr>
+        <w:t> </w:t>
+      </w:r>
+    </w:p>
+    <w:p>
+      <w:pPr>
+        <w:shd w:val="clear" w:color="auto" w:fill="FFFFFF"/>
+        <w:spacing w:after="0" w:line="240" w:lineRule="auto"/>
+        <w:jc w:val="both"/>
+        <w:rPr>
+          <w:rFonts w:ascii="Times New Roman" w:eastAsia="Times New Roman" w:hAnsi="Times New Roman" w:cs="Times New Roman"/>
+          <w:sz w:val="24"/>
+          <w:szCs w:val="24"/>
+        </w:rPr>
+      </w:pPr>
+      <w:r>
+        <w:rPr>
+          <w:rFonts w:ascii="Arial" w:eastAsia="Times New Roman" w:hAnsi="Arial" w:cs="Arial"/>
+          <w:color w:val="000000"/>
+        </w:rPr>
+        <w:t>Then, the system assigns the ticket to the user and generates a QR code used to monitor the entrances and the exits of him/her from/to the store.</w:t>
+      </w:r>
+    </w:p>
+    <w:p>
+      <w:pPr>
+        <w:shd w:val="clear" w:color="auto" w:fill="FFFFFF"/>
+        <w:spacing w:after="0" w:line="240" w:lineRule="auto"/>
+        <w:jc w:val="both"/>
+        <w:rPr>
+          <w:rFonts w:ascii="Times New Roman" w:eastAsia="Times New Roman" w:hAnsi="Times New Roman" w:cs="Times New Roman"/>
+          <w:sz w:val="24"/>
+          <w:szCs w:val="24"/>
+        </w:rPr>
+      </w:pPr>
+      <w:r>
+        <w:rPr>
+          <w:rFonts w:ascii="Arial" w:eastAsia="Times New Roman" w:hAnsi="Arial" w:cs="Arial"/>
+          <w:color w:val="000000"/>
+        </w:rPr>
+        <w:t>When the customer enters the shop and leaves it scans the QR code at the entrance/exit of the building-----à IN CASO METTI ANCHE NELLO SCOPE</w:t>
+      </w:r>
+    </w:p>
+    <w:p>
+      <w:pPr>
+        <w:shd w:val="clear" w:color="auto" w:fill="FFFFFF"/>
+        <w:spacing w:after="0" w:line="240" w:lineRule="auto"/>
+        <w:jc w:val="both"/>
+        <w:rPr>
+          <w:rFonts w:ascii="Times New Roman" w:eastAsia="Times New Roman" w:hAnsi="Times New Roman" w:cs="Times New Roman"/>
+          <w:sz w:val="24"/>
+          <w:szCs w:val="24"/>
+        </w:rPr>
+      </w:pPr>
+      <w:r>
+        <w:rPr>
+          <w:rFonts w:ascii="Arial" w:eastAsia="Times New Roman" w:hAnsi="Arial" w:cs="Arial"/>
+          <w:color w:val="000000"/>
+        </w:rPr>
+        <w:t> </w:t>
+      </w:r>
+    </w:p>
+    <w:p>
+      <w:pPr>
+        <w:shd w:val="clear" w:color="auto" w:fill="FFFFFF"/>
+        <w:spacing w:after="0" w:line="240" w:lineRule="auto"/>
+        <w:jc w:val="both"/>
+        <w:rPr>
+          <w:rFonts w:ascii="Times New Roman" w:eastAsia="Times New Roman" w:hAnsi="Times New Roman" w:cs="Times New Roman"/>
+          <w:sz w:val="24"/>
+          <w:szCs w:val="24"/>
+        </w:rPr>
+      </w:pPr>
+      <w:r>
+        <w:rPr>
+          <w:rFonts w:ascii="Arial" w:eastAsia="Times New Roman" w:hAnsi="Arial" w:cs="Arial"/>
+          <w:color w:val="000000"/>
+        </w:rPr>
+        <w:t>The ticket, with the related user, is saved in a schedule that contains all the tickets of the current day and of the following ones (obtained by “book a visit” functionality).</w:t>
+      </w:r>
+    </w:p>
+    <w:p>
+      <w:pPr>
+        <w:shd w:val="clear" w:color="auto" w:fill="FFFFFF"/>
+        <w:spacing w:after="0" w:line="240" w:lineRule="auto"/>
+        <w:jc w:val="both"/>
+        <w:rPr>
+          <w:rFonts w:ascii="Times New Roman" w:eastAsia="Times New Roman" w:hAnsi="Times New Roman" w:cs="Times New Roman"/>
+          <w:sz w:val="24"/>
+          <w:szCs w:val="24"/>
+        </w:rPr>
+      </w:pPr>
+      <w:r>
+        <w:rPr>
+          <w:rFonts w:ascii="Arial" w:eastAsia="Times New Roman" w:hAnsi="Arial" w:cs="Arial"/>
+          <w:color w:val="000000"/>
+        </w:rPr>
+        <w:t> </w:t>
+      </w:r>
+    </w:p>
+    <w:p>
+      <w:pPr>
+        <w:shd w:val="clear" w:color="auto" w:fill="FFFFFF"/>
+        <w:spacing w:after="0" w:line="240" w:lineRule="auto"/>
+        <w:jc w:val="both"/>
+        <w:rPr>
+          <w:rFonts w:ascii="Times New Roman" w:eastAsia="Times New Roman" w:hAnsi="Times New Roman" w:cs="Times New Roman"/>
+          <w:sz w:val="24"/>
+          <w:szCs w:val="24"/>
+        </w:rPr>
+      </w:pPr>
+      <w:r>
+        <w:rPr>
+          <w:rFonts w:ascii="Arial" w:eastAsia="Times New Roman" w:hAnsi="Arial" w:cs="Arial"/>
+          <w:color w:val="000000"/>
+        </w:rPr>
+        <w:t xml:space="preserve">The ticket contains the date and the waiting time, which is computed by the system by using the schedule and, </w:t>
+      </w:r>
+      <w:proofErr w:type="gramStart"/>
+      <w:r>
+        <w:rPr>
+          <w:rFonts w:ascii="Arial" w:eastAsia="Times New Roman" w:hAnsi="Arial" w:cs="Arial"/>
+          <w:color w:val="000000"/>
+        </w:rPr>
+        <w:t>in order to</w:t>
+      </w:r>
+      <w:proofErr w:type="gramEnd"/>
+      <w:r>
+        <w:rPr>
+          <w:rFonts w:ascii="Arial" w:eastAsia="Times New Roman" w:hAnsi="Arial" w:cs="Arial"/>
+          <w:color w:val="000000"/>
+        </w:rPr>
+        <w:t xml:space="preserve"> be more precise, by analyzing the data of the long-term </w:t>
+      </w:r>
+      <w:proofErr w:type="spellStart"/>
+      <w:r>
+        <w:rPr>
+          <w:rFonts w:ascii="Arial" w:eastAsia="Times New Roman" w:hAnsi="Arial" w:cs="Arial"/>
+          <w:color w:val="000000"/>
+        </w:rPr>
+        <w:t>customers</w:t>
+      </w:r>
+      <w:r>
+        <w:rPr>
+          <w:rFonts w:ascii="Arial" w:eastAsia="Times New Roman" w:hAnsi="Arial" w:cs="Arial"/>
+          <w:color w:val="000000"/>
+        </w:rPr>
+        <w:t>ù</w:t>
+      </w:r>
+      <w:proofErr w:type="spellEnd"/>
+    </w:p>
+    <w:p>
+      <w:pPr>
+        <w:shd w:val="clear" w:color="auto" w:fill="FFFFFF"/>
+        <w:spacing w:after="0" w:line="240" w:lineRule="auto"/>
+        <w:jc w:val="both"/>
+        <w:rPr>
+          <w:rFonts w:ascii="Times New Roman" w:eastAsia="Times New Roman" w:hAnsi="Times New Roman" w:cs="Times New Roman"/>
+          <w:sz w:val="24"/>
+          <w:szCs w:val="24"/>
+        </w:rPr>
+      </w:pPr>
+      <w:r>
+        <w:rPr>
+          <w:rFonts w:ascii="Arial" w:eastAsia="Times New Roman" w:hAnsi="Arial" w:cs="Arial"/>
+          <w:color w:val="000000"/>
+        </w:rPr>
+        <w:t> </w:t>
+      </w:r>
+    </w:p>
+    <w:p>
+      <w:pPr>
+        <w:shd w:val="clear" w:color="auto" w:fill="FFFFFF"/>
+        <w:spacing w:after="0" w:line="240" w:lineRule="auto"/>
+        <w:jc w:val="both"/>
+        <w:rPr>
+          <w:rFonts w:ascii="Times New Roman" w:eastAsia="Times New Roman" w:hAnsi="Times New Roman" w:cs="Times New Roman"/>
+          <w:sz w:val="24"/>
+          <w:szCs w:val="24"/>
+        </w:rPr>
+      </w:pPr>
+      <w:r>
+        <w:rPr>
+          <w:rFonts w:ascii="Arial" w:eastAsia="Times New Roman" w:hAnsi="Arial" w:cs="Arial"/>
+          <w:color w:val="000000"/>
+          <w:shd w:val="clear" w:color="auto" w:fill="FF00FF"/>
+        </w:rPr>
+        <w:t>In fact, for each customer, the system saves the duration of his/her permanence in the shop and, in case of long-term customers, it computes the average of that durations and use it for the waiting time estimation</w:t>
+      </w:r>
+      <w:r>
+        <w:rPr>
+          <w:rFonts w:ascii="Arial" w:eastAsia="Times New Roman" w:hAnsi="Arial" w:cs="Arial"/>
+          <w:color w:val="000000"/>
+        </w:rPr>
+        <w:t xml:space="preserve">. </w:t>
+      </w:r>
+      <w:r>
+        <w:rPr>
+          <w:rFonts w:ascii="Arial" w:eastAsia="Times New Roman" w:hAnsi="Arial" w:cs="Arial"/>
+          <w:color w:val="000000"/>
+          <w:shd w:val="clear" w:color="auto" w:fill="D3D3D3"/>
+        </w:rPr>
+        <w:t>(</w:t>
+      </w:r>
+      <w:proofErr w:type="spellStart"/>
+      <w:r>
+        <w:rPr>
+          <w:rFonts w:ascii="Arial" w:eastAsia="Times New Roman" w:hAnsi="Arial" w:cs="Arial"/>
+          <w:color w:val="000000"/>
+          <w:shd w:val="clear" w:color="auto" w:fill="D3D3D3"/>
+        </w:rPr>
+        <w:t>asterisco</w:t>
+      </w:r>
+      <w:proofErr w:type="spellEnd"/>
+      <w:r>
+        <w:rPr>
+          <w:rFonts w:ascii="Arial" w:eastAsia="Times New Roman" w:hAnsi="Arial" w:cs="Arial"/>
+          <w:color w:val="000000"/>
+          <w:shd w:val="clear" w:color="auto" w:fill="D3D3D3"/>
+        </w:rPr>
+        <w:t xml:space="preserve"> a fine </w:t>
+      </w:r>
+      <w:proofErr w:type="spellStart"/>
+      <w:proofErr w:type="gramStart"/>
+      <w:r>
+        <w:rPr>
+          <w:rFonts w:ascii="Arial" w:eastAsia="Times New Roman" w:hAnsi="Arial" w:cs="Arial"/>
+          <w:color w:val="000000"/>
+          <w:shd w:val="clear" w:color="auto" w:fill="D3D3D3"/>
+        </w:rPr>
+        <w:t>pagine</w:t>
+      </w:r>
+      <w:proofErr w:type="spellEnd"/>
+      <w:r>
+        <w:rPr>
+          <w:rFonts w:ascii="Arial" w:eastAsia="Times New Roman" w:hAnsi="Arial" w:cs="Arial"/>
+          <w:color w:val="000000"/>
+          <w:shd w:val="clear" w:color="auto" w:fill="D3D3D3"/>
+        </w:rPr>
+        <w:t>)The</w:t>
+      </w:r>
+      <w:proofErr w:type="gramEnd"/>
+      <w:r>
+        <w:rPr>
+          <w:rFonts w:ascii="Arial" w:eastAsia="Times New Roman" w:hAnsi="Arial" w:cs="Arial"/>
+          <w:color w:val="000000"/>
+          <w:shd w:val="clear" w:color="auto" w:fill="D3D3D3"/>
+        </w:rPr>
+        <w:t xml:space="preserve"> duration is calculated through the difference between the exit time and the entry time obtained by the QR code.</w:t>
+      </w:r>
+    </w:p>
+    <w:p>
+      <w:pPr>
+        <w:shd w:val="clear" w:color="auto" w:fill="FFFFFF"/>
+        <w:spacing w:after="0" w:line="240" w:lineRule="auto"/>
+        <w:jc w:val="both"/>
+        <w:rPr>
+          <w:rFonts w:ascii="Times New Roman" w:eastAsia="Times New Roman" w:hAnsi="Times New Roman" w:cs="Times New Roman"/>
+          <w:sz w:val="24"/>
+          <w:szCs w:val="24"/>
+        </w:rPr>
+      </w:pPr>
+      <w:r>
+        <w:rPr>
+          <w:rFonts w:ascii="Arial" w:eastAsia="Times New Roman" w:hAnsi="Arial" w:cs="Arial"/>
+          <w:color w:val="000000"/>
+        </w:rPr>
+        <w:t> </w:t>
+      </w:r>
+    </w:p>
+    <w:p>
+      <w:pPr>
+        <w:shd w:val="clear" w:color="auto" w:fill="FFFFFF"/>
+        <w:spacing w:after="0" w:line="240" w:lineRule="auto"/>
+        <w:jc w:val="both"/>
+        <w:rPr>
+          <w:rFonts w:ascii="Times New Roman" w:eastAsia="Times New Roman" w:hAnsi="Times New Roman" w:cs="Times New Roman"/>
+          <w:sz w:val="24"/>
+          <w:szCs w:val="24"/>
+        </w:rPr>
+      </w:pPr>
+      <w:r>
+        <w:rPr>
+          <w:rFonts w:ascii="Arial" w:eastAsia="Times New Roman" w:hAnsi="Arial" w:cs="Arial"/>
+          <w:color w:val="000000"/>
+        </w:rPr>
+        <w:t> </w:t>
+      </w:r>
+    </w:p>
+    <w:p>
+      <w:pPr>
+        <w:shd w:val="clear" w:color="auto" w:fill="FFFFFF"/>
+        <w:spacing w:after="0" w:line="240" w:lineRule="auto"/>
+        <w:jc w:val="both"/>
+        <w:rPr>
+          <w:rFonts w:ascii="Times New Roman" w:eastAsia="Times New Roman" w:hAnsi="Times New Roman" w:cs="Times New Roman"/>
+          <w:sz w:val="24"/>
+          <w:szCs w:val="24"/>
+        </w:rPr>
+      </w:pPr>
+      <w:r>
+        <w:rPr>
+          <w:rFonts w:ascii="Arial" w:eastAsia="Times New Roman" w:hAnsi="Arial" w:cs="Arial"/>
+          <w:color w:val="000000"/>
+        </w:rPr>
+        <w:t>The customer who wants to exploit the advanced functionality “book a visit” for the following days, can select the option once logged in to the application and if he/she wants, he/she can provide the category of items he/she has intention to buy and an approximate expected duration of the visit. Alternatively, for long term customers, the system can compute the duration by analyzing the data of their previous visits. </w:t>
+      </w:r>
+    </w:p>
+    <w:p>
+      <w:pPr>
+        <w:shd w:val="clear" w:color="auto" w:fill="FFFFFF"/>
+        <w:spacing w:after="0" w:line="240" w:lineRule="auto"/>
+        <w:jc w:val="both"/>
+        <w:rPr>
+          <w:rFonts w:ascii="Times New Roman" w:eastAsia="Times New Roman" w:hAnsi="Times New Roman" w:cs="Times New Roman"/>
+          <w:sz w:val="24"/>
+          <w:szCs w:val="24"/>
+        </w:rPr>
+      </w:pPr>
+      <w:r>
+        <w:rPr>
+          <w:rFonts w:ascii="Arial" w:eastAsia="Times New Roman" w:hAnsi="Arial" w:cs="Arial"/>
+          <w:color w:val="000000"/>
+          <w:shd w:val="clear" w:color="auto" w:fill="00FFFF"/>
+        </w:rPr>
+        <w:t>Instead, for new customers who do not provide the duration of the visit, the system uses the average duration of the visits of all the other users.</w:t>
+      </w:r>
+      <w:r>
+        <w:rPr>
+          <w:rFonts w:ascii="Arial" w:eastAsia="Times New Roman" w:hAnsi="Arial" w:cs="Arial"/>
+          <w:color w:val="000000"/>
+        </w:rPr>
+        <w:t> </w:t>
+      </w:r>
+    </w:p>
+    <w:p>
+      <w:pPr>
+        <w:shd w:val="clear" w:color="auto" w:fill="FFFFFF"/>
+        <w:spacing w:after="0" w:line="240" w:lineRule="auto"/>
+        <w:jc w:val="both"/>
+        <w:rPr>
+          <w:rFonts w:ascii="Times New Roman" w:eastAsia="Times New Roman" w:hAnsi="Times New Roman" w:cs="Times New Roman"/>
+          <w:sz w:val="24"/>
+          <w:szCs w:val="24"/>
+        </w:rPr>
+      </w:pPr>
+      <w:r>
+        <w:rPr>
+          <w:rFonts w:ascii="Arial" w:eastAsia="Times New Roman" w:hAnsi="Arial" w:cs="Arial"/>
+          <w:color w:val="000000"/>
+        </w:rPr>
+        <w:t> </w:t>
+      </w:r>
+    </w:p>
+    <w:p>
+      <w:pPr>
+        <w:shd w:val="clear" w:color="auto" w:fill="FFFFFF"/>
+        <w:spacing w:after="240" w:line="240" w:lineRule="auto"/>
+        <w:jc w:val="both"/>
+        <w:rPr>
+          <w:rFonts w:ascii="Times New Roman" w:eastAsia="Times New Roman" w:hAnsi="Times New Roman" w:cs="Times New Roman"/>
+          <w:sz w:val="24"/>
+          <w:szCs w:val="24"/>
+        </w:rPr>
+      </w:pPr>
+      <w:r>
+        <w:rPr>
+          <w:rFonts w:ascii="Arial" w:eastAsia="Times New Roman" w:hAnsi="Arial" w:cs="Arial"/>
+          <w:color w:val="000000"/>
+        </w:rPr>
+        <w:t> </w:t>
+      </w:r>
+    </w:p>
+    <w:p>
+      <w:pPr>
+        <w:pStyle w:val="NormaleWeb"/>
+        <w:shd w:val="clear" w:color="auto" w:fill="FFFFFF"/>
+        <w:spacing w:before="0" w:beforeAutospacing="0" w:after="0" w:afterAutospacing="0"/>
+        <w:jc w:val="both"/>
+      </w:pPr>
     </w:p>
     <w:p>
       <w:pPr>

</xml_diff>

<commit_message>
fixed some parts and added state charts
</commit_message>
<xml_diff>
--- a/SOFTENG2 PROJECT RASD.docx
+++ b/SOFTENG2 PROJECT RASD.docx
@@ -44,7 +44,6 @@
         </w:rPr>
         <w:t> </w:t>
       </w:r>
-      <w:proofErr w:type="gramStart"/>
       <w:r>
         <w:rPr>
           <w:rFonts w:ascii="Arial" w:hAnsi="Arial" w:cs="Arial"/>
@@ -75,7 +74,6 @@
         </w:rPr>
         <w:t>Purpose</w:t>
       </w:r>
-      <w:proofErr w:type="gramEnd"/>
     </w:p>
     <w:p>
       <w:pPr>
@@ -208,7 +206,6 @@
         </w:rPr>
         <w:t> </w:t>
       </w:r>
-      <w:proofErr w:type="gramStart"/>
       <w:r>
         <w:rPr>
           <w:rFonts w:ascii="Arial" w:hAnsi="Arial" w:cs="Arial"/>
@@ -239,247 +236,366 @@
         </w:rPr>
         <w:t>Scope</w:t>
       </w:r>
-      <w:proofErr w:type="gramEnd"/>
-    </w:p>
-    <w:p>
-      <w:pPr>
-        <w:pStyle w:val="NormaleWeb"/>
-        <w:spacing w:before="240" w:beforeAutospacing="0" w:after="240" w:afterAutospacing="0"/>
-        <w:jc w:val="both"/>
-      </w:pPr>
-      <w:r>
-        <w:rPr>
-          <w:rFonts w:ascii="Arial" w:hAnsi="Arial" w:cs="Arial"/>
-          <w:color w:val="000000"/>
-          <w:sz w:val="22"/>
-          <w:szCs w:val="22"/>
+    </w:p>
+    <w:p>
+      <w:pPr>
+        <w:spacing w:before="240" w:after="240" w:line="240" w:lineRule="auto"/>
+        <w:jc w:val="both"/>
+        <w:rPr>
+          <w:rFonts w:ascii="Times New Roman" w:eastAsia="Times New Roman" w:hAnsi="Times New Roman" w:cs="Times New Roman"/>
+          <w:color w:val="000000"/>
+          <w:sz w:val="24"/>
+          <w:szCs w:val="24"/>
+          <w:lang w:eastAsia="it-IT"/>
+        </w:rPr>
+      </w:pPr>
+      <w:r>
+        <w:rPr>
+          <w:rFonts w:ascii="Arial" w:eastAsia="Times New Roman" w:hAnsi="Arial" w:cs="Arial"/>
+          <w:b/>
+          <w:bCs/>
+          <w:color w:val="000000"/>
+          <w:lang w:eastAsia="it-IT"/>
+        </w:rPr>
+        <w:t> </w:t>
+      </w:r>
+    </w:p>
+    <w:p>
+      <w:pPr>
+        <w:shd w:val="clear" w:color="auto" w:fill="FFFFFF"/>
+        <w:spacing w:after="0" w:line="240" w:lineRule="auto"/>
+        <w:jc w:val="both"/>
+        <w:rPr>
+          <w:rFonts w:ascii="Times New Roman" w:eastAsia="Times New Roman" w:hAnsi="Times New Roman" w:cs="Times New Roman"/>
+          <w:color w:val="000000"/>
+          <w:sz w:val="24"/>
+          <w:szCs w:val="24"/>
+          <w:lang w:eastAsia="it-IT"/>
+        </w:rPr>
+      </w:pPr>
+      <w:r>
+        <w:rPr>
+          <w:rFonts w:ascii="Arial" w:eastAsia="Times New Roman" w:hAnsi="Arial" w:cs="Arial"/>
+          <w:color w:val="000000"/>
+          <w:lang w:eastAsia="it-IT"/>
         </w:rPr>
         <w:t>The scope of the application is to allow store managers to regulate the number of people in the building, in order to prevent situations of gathering, that can be dangerous during the period of coronavirus emergency.</w:t>
       </w:r>
     </w:p>
     <w:p>
       <w:pPr>
-        <w:pStyle w:val="NormaleWeb"/>
-        <w:shd w:val="clear" w:color="auto" w:fill="FFFFFF"/>
-        <w:spacing w:before="0" w:beforeAutospacing="0" w:after="0" w:afterAutospacing="0"/>
-        <w:jc w:val="both"/>
-      </w:pPr>
-      <w:r>
-        <w:rPr>
-          <w:rFonts w:ascii="Arial" w:hAnsi="Arial" w:cs="Arial"/>
-          <w:color w:val="000000"/>
-          <w:sz w:val="22"/>
-          <w:szCs w:val="22"/>
-        </w:rPr>
-        <w:t> </w:t>
-      </w:r>
-    </w:p>
-    <w:p>
-      <w:pPr>
-        <w:pStyle w:val="NormaleWeb"/>
-        <w:shd w:val="clear" w:color="auto" w:fill="FFFFFF"/>
-        <w:spacing w:before="0" w:beforeAutospacing="0" w:after="0" w:afterAutospacing="0"/>
-        <w:jc w:val="both"/>
-      </w:pPr>
-      <w:r>
-        <w:rPr>
-          <w:rFonts w:ascii="Arial" w:hAnsi="Arial" w:cs="Arial"/>
-          <w:color w:val="000000"/>
-          <w:sz w:val="22"/>
-          <w:szCs w:val="22"/>
+        <w:shd w:val="clear" w:color="auto" w:fill="FFFFFF"/>
+        <w:spacing w:after="0" w:line="240" w:lineRule="auto"/>
+        <w:jc w:val="both"/>
+        <w:rPr>
+          <w:rFonts w:ascii="Times New Roman" w:eastAsia="Times New Roman" w:hAnsi="Times New Roman" w:cs="Times New Roman"/>
+          <w:color w:val="000000"/>
+          <w:sz w:val="24"/>
+          <w:szCs w:val="24"/>
+          <w:lang w:eastAsia="it-IT"/>
+        </w:rPr>
+      </w:pPr>
+      <w:r>
+        <w:rPr>
+          <w:rFonts w:ascii="Arial" w:eastAsia="Times New Roman" w:hAnsi="Arial" w:cs="Arial"/>
+          <w:color w:val="000000"/>
+          <w:lang w:eastAsia="it-IT"/>
+        </w:rPr>
+        <w:t> </w:t>
+      </w:r>
+    </w:p>
+    <w:p>
+      <w:pPr>
+        <w:shd w:val="clear" w:color="auto" w:fill="FFFFFF"/>
+        <w:spacing w:after="0" w:line="240" w:lineRule="auto"/>
+        <w:jc w:val="both"/>
+        <w:rPr>
+          <w:rFonts w:ascii="Times New Roman" w:eastAsia="Times New Roman" w:hAnsi="Times New Roman" w:cs="Times New Roman"/>
+          <w:color w:val="000000"/>
+          <w:sz w:val="24"/>
+          <w:szCs w:val="24"/>
+          <w:lang w:eastAsia="it-IT"/>
+        </w:rPr>
+      </w:pPr>
+      <w:r>
+        <w:rPr>
+          <w:rFonts w:ascii="Arial" w:eastAsia="Times New Roman" w:hAnsi="Arial" w:cs="Arial"/>
+          <w:color w:val="000000"/>
+          <w:lang w:eastAsia="it-IT"/>
         </w:rPr>
         <w:t>On the other side, the application allows customers to do the shopping in a safer way both avoiding them queuing in front of the building with other people and letting them do the shopping (</w:t>
       </w:r>
       <w:r>
         <w:rPr>
-          <w:rFonts w:ascii="Arial" w:hAnsi="Arial" w:cs="Arial"/>
-          <w:color w:val="000000"/>
-          <w:sz w:val="22"/>
-          <w:szCs w:val="22"/>
+          <w:rFonts w:ascii="Arial" w:eastAsia="Times New Roman" w:hAnsi="Arial" w:cs="Arial"/>
+          <w:color w:val="000000"/>
           <w:shd w:val="clear" w:color="auto" w:fill="FF0000"/>
+          <w:lang w:eastAsia="it-IT"/>
         </w:rPr>
         <w:t>CAMBIAAA</w:t>
       </w:r>
       <w:r>
         <w:rPr>
-          <w:rFonts w:ascii="Arial" w:hAnsi="Arial" w:cs="Arial"/>
-          <w:color w:val="000000"/>
-          <w:sz w:val="22"/>
-          <w:szCs w:val="22"/>
+          <w:rFonts w:ascii="Arial" w:eastAsia="Times New Roman" w:hAnsi="Arial" w:cs="Arial"/>
+          <w:color w:val="000000"/>
+          <w:lang w:eastAsia="it-IT"/>
         </w:rPr>
         <w:t>) keeping distances from the other customers. Specifically, according to the international rules, the distance between two people must be at least one meter. For this purpose, CLup is able to organize the entrances and the bookings according to the capacity of the building, which is provided by the shop manager during its registration.</w:t>
       </w:r>
     </w:p>
     <w:p>
       <w:pPr>
-        <w:pStyle w:val="NormaleWeb"/>
-        <w:shd w:val="clear" w:color="auto" w:fill="FFFFFF"/>
-        <w:spacing w:before="0" w:beforeAutospacing="0" w:after="0" w:afterAutospacing="0"/>
-        <w:jc w:val="both"/>
-      </w:pPr>
-      <w:r>
-        <w:rPr>
-          <w:rFonts w:ascii="Arial" w:hAnsi="Arial" w:cs="Arial"/>
-          <w:color w:val="000000"/>
-          <w:sz w:val="22"/>
-          <w:szCs w:val="22"/>
-        </w:rPr>
-        <w:t> </w:t>
-      </w:r>
-    </w:p>
-    <w:p>
-      <w:pPr>
-        <w:pStyle w:val="NormaleWeb"/>
-        <w:shd w:val="clear" w:color="auto" w:fill="FFFFFF"/>
-        <w:spacing w:before="0" w:beforeAutospacing="0" w:after="0" w:afterAutospacing="0"/>
-        <w:jc w:val="both"/>
-      </w:pPr>
-      <w:r>
-        <w:rPr>
-          <w:rFonts w:ascii="Arial" w:hAnsi="Arial" w:cs="Arial"/>
-          <w:color w:val="000000"/>
-          <w:sz w:val="22"/>
-          <w:szCs w:val="22"/>
-        </w:rPr>
-        <w:t>To do the shopping, the customer already registered must login the application to take the “ticket” obtaining a position in the queue and the estimation of the waiting time.</w:t>
-      </w:r>
-    </w:p>
-    <w:p>
-      <w:pPr>
-        <w:pStyle w:val="NormaleWeb"/>
-        <w:shd w:val="clear" w:color="auto" w:fill="FFFFFF"/>
-        <w:spacing w:before="0" w:beforeAutospacing="0" w:after="0" w:afterAutospacing="0"/>
-        <w:jc w:val="both"/>
-      </w:pPr>
-      <w:r>
-        <w:rPr>
-          <w:rFonts w:ascii="Arial" w:hAnsi="Arial" w:cs="Arial"/>
-          <w:color w:val="000000"/>
-          <w:sz w:val="22"/>
-          <w:szCs w:val="22"/>
-        </w:rPr>
-        <w:t> </w:t>
-      </w:r>
-    </w:p>
-    <w:p>
-      <w:pPr>
-        <w:pStyle w:val="NormaleWeb"/>
-        <w:shd w:val="clear" w:color="auto" w:fill="FFFFFF"/>
-        <w:spacing w:before="0" w:beforeAutospacing="0" w:after="0" w:afterAutospacing="0"/>
-        <w:jc w:val="both"/>
-      </w:pPr>
-      <w:r>
-        <w:rPr>
-          <w:rFonts w:ascii="Arial" w:hAnsi="Arial" w:cs="Arial"/>
-          <w:color w:val="000000"/>
-          <w:sz w:val="22"/>
-          <w:szCs w:val="22"/>
-        </w:rPr>
-        <w:t>In order to make the lining up mechanism effective, either the customer activates the localization, and the system calculates the time needed to get to the shop, or the customer estimates by himself/herself the time required from the place he/she is.</w:t>
-      </w:r>
-    </w:p>
-    <w:p>
-      <w:pPr>
-        <w:pStyle w:val="NormaleWeb"/>
-        <w:shd w:val="clear" w:color="auto" w:fill="FFFFFF"/>
-        <w:spacing w:before="0" w:beforeAutospacing="0" w:after="0" w:afterAutospacing="0"/>
-        <w:jc w:val="both"/>
-      </w:pPr>
-      <w:r>
-        <w:rPr>
-          <w:rFonts w:ascii="Arial" w:hAnsi="Arial" w:cs="Arial"/>
-          <w:color w:val="000000"/>
-          <w:sz w:val="22"/>
-          <w:szCs w:val="22"/>
-        </w:rPr>
-        <w:t> </w:t>
-      </w:r>
-    </w:p>
-    <w:p>
-      <w:pPr>
-        <w:pStyle w:val="NormaleWeb"/>
-        <w:shd w:val="clear" w:color="auto" w:fill="FFFFFF"/>
-        <w:spacing w:before="0" w:beforeAutospacing="0" w:after="0" w:afterAutospacing="0"/>
-        <w:jc w:val="both"/>
-      </w:pPr>
-      <w:r>
-        <w:rPr>
-          <w:rFonts w:ascii="Arial" w:hAnsi="Arial" w:cs="Arial"/>
-          <w:color w:val="000000"/>
-          <w:sz w:val="22"/>
-          <w:szCs w:val="22"/>
-        </w:rPr>
+        <w:shd w:val="clear" w:color="auto" w:fill="FFFFFF"/>
+        <w:spacing w:after="0" w:line="240" w:lineRule="auto"/>
+        <w:jc w:val="both"/>
+        <w:rPr>
+          <w:rFonts w:ascii="Times New Roman" w:eastAsia="Times New Roman" w:hAnsi="Times New Roman" w:cs="Times New Roman"/>
+          <w:color w:val="000000"/>
+          <w:sz w:val="24"/>
+          <w:szCs w:val="24"/>
+          <w:lang w:eastAsia="it-IT"/>
+        </w:rPr>
+      </w:pPr>
+      <w:r>
+        <w:rPr>
+          <w:rFonts w:ascii="Arial" w:eastAsia="Times New Roman" w:hAnsi="Arial" w:cs="Arial"/>
+          <w:color w:val="000000"/>
+          <w:lang w:eastAsia="it-IT"/>
+        </w:rPr>
+        <w:t> </w:t>
+      </w:r>
+    </w:p>
+    <w:p>
+      <w:pPr>
+        <w:shd w:val="clear" w:color="auto" w:fill="FFFFFF"/>
+        <w:spacing w:after="0" w:line="240" w:lineRule="auto"/>
+        <w:jc w:val="both"/>
+        <w:rPr>
+          <w:rFonts w:ascii="Times New Roman" w:eastAsia="Times New Roman" w:hAnsi="Times New Roman" w:cs="Times New Roman"/>
+          <w:color w:val="000000"/>
+          <w:sz w:val="24"/>
+          <w:szCs w:val="24"/>
+          <w:lang w:eastAsia="it-IT"/>
+        </w:rPr>
+      </w:pPr>
+      <w:r>
+        <w:rPr>
+          <w:rFonts w:ascii="Arial" w:eastAsia="Times New Roman" w:hAnsi="Arial" w:cs="Arial"/>
+          <w:color w:val="000000"/>
+          <w:lang w:eastAsia="it-IT"/>
+        </w:rPr>
+        <w:t>To do the shopping, the customer already registered must login the application to take the “ticket” obtaining a position in the queue and the estimation of the waiting time. </w:t>
+      </w:r>
+    </w:p>
+    <w:p>
+      <w:pPr>
+        <w:shd w:val="clear" w:color="auto" w:fill="FFFFFF"/>
+        <w:spacing w:after="0" w:line="240" w:lineRule="auto"/>
+        <w:jc w:val="both"/>
+        <w:rPr>
+          <w:rFonts w:ascii="Times New Roman" w:eastAsia="Times New Roman" w:hAnsi="Times New Roman" w:cs="Times New Roman"/>
+          <w:color w:val="000000"/>
+          <w:sz w:val="24"/>
+          <w:szCs w:val="24"/>
+          <w:lang w:eastAsia="it-IT"/>
+        </w:rPr>
+      </w:pPr>
+      <w:r>
+        <w:rPr>
+          <w:rFonts w:ascii="Arial" w:eastAsia="Times New Roman" w:hAnsi="Arial" w:cs="Arial"/>
+          <w:color w:val="000000"/>
+          <w:lang w:eastAsia="it-IT"/>
+        </w:rPr>
+        <w:t> </w:t>
+      </w:r>
+    </w:p>
+    <w:p>
+      <w:pPr>
+        <w:shd w:val="clear" w:color="auto" w:fill="FFFFFF"/>
+        <w:spacing w:after="0" w:line="240" w:lineRule="auto"/>
+        <w:jc w:val="both"/>
+        <w:rPr>
+          <w:rFonts w:ascii="Times New Roman" w:eastAsia="Times New Roman" w:hAnsi="Times New Roman" w:cs="Times New Roman"/>
+          <w:color w:val="000000"/>
+          <w:sz w:val="24"/>
+          <w:szCs w:val="24"/>
+          <w:lang w:eastAsia="it-IT"/>
+        </w:rPr>
+      </w:pPr>
+      <w:r>
+        <w:rPr>
+          <w:rFonts w:ascii="Arial" w:eastAsia="Times New Roman" w:hAnsi="Arial" w:cs="Arial"/>
+          <w:color w:val="000000"/>
+          <w:lang w:eastAsia="it-IT"/>
+        </w:rPr>
+        <w:t>In order to make the lining up mechanism effective, either the customer activates the localization, and the system calculates the time needed to get to the shop, or the customer estimates by himself/herself the time required from the place he/she is. And also the customer has to scan the QR code generated with the ticket when arriving/leaving to/from the store to improve the efficiency of the system.</w:t>
+      </w:r>
+    </w:p>
+    <w:p>
+      <w:pPr>
+        <w:shd w:val="clear" w:color="auto" w:fill="FFFFFF"/>
+        <w:spacing w:after="0" w:line="240" w:lineRule="auto"/>
+        <w:jc w:val="both"/>
+        <w:rPr>
+          <w:rFonts w:ascii="Times New Roman" w:eastAsia="Times New Roman" w:hAnsi="Times New Roman" w:cs="Times New Roman"/>
+          <w:color w:val="000000"/>
+          <w:sz w:val="24"/>
+          <w:szCs w:val="24"/>
+          <w:lang w:eastAsia="it-IT"/>
+        </w:rPr>
+      </w:pPr>
+      <w:r>
+        <w:rPr>
+          <w:rFonts w:ascii="Arial" w:eastAsia="Times New Roman" w:hAnsi="Arial" w:cs="Arial"/>
+          <w:color w:val="000000"/>
+          <w:lang w:eastAsia="it-IT"/>
+        </w:rPr>
+        <w:t> </w:t>
+      </w:r>
+    </w:p>
+    <w:p>
+      <w:pPr>
+        <w:shd w:val="clear" w:color="auto" w:fill="FFFFFF"/>
+        <w:spacing w:after="0" w:line="240" w:lineRule="auto"/>
+        <w:jc w:val="both"/>
+        <w:rPr>
+          <w:rFonts w:ascii="Times New Roman" w:eastAsia="Times New Roman" w:hAnsi="Times New Roman" w:cs="Times New Roman"/>
+          <w:color w:val="000000"/>
+          <w:sz w:val="24"/>
+          <w:szCs w:val="24"/>
+          <w:lang w:eastAsia="it-IT"/>
+        </w:rPr>
+      </w:pPr>
+      <w:r>
+        <w:rPr>
+          <w:rFonts w:ascii="Arial" w:eastAsia="Times New Roman" w:hAnsi="Arial" w:cs="Arial"/>
+          <w:color w:val="000000"/>
+          <w:lang w:eastAsia="it-IT"/>
+        </w:rPr>
+        <w:lastRenderedPageBreak/>
         <w:t>The users can also exploit the advanced functionality of “booking a visit”, indicating an approximate duration of the visit they intend to do. The system can infer this time for long-term customers by analyzing their previous visits.</w:t>
       </w:r>
     </w:p>
     <w:p>
       <w:pPr>
-        <w:pStyle w:val="NormaleWeb"/>
-        <w:shd w:val="clear" w:color="auto" w:fill="FFFFFF"/>
-        <w:spacing w:before="0" w:beforeAutospacing="0" w:after="0" w:afterAutospacing="0"/>
-        <w:jc w:val="both"/>
-      </w:pPr>
-      <w:r>
-        <w:rPr>
-          <w:rFonts w:ascii="Arial" w:hAnsi="Arial" w:cs="Arial"/>
-          <w:color w:val="000000"/>
-          <w:sz w:val="22"/>
-          <w:szCs w:val="22"/>
-        </w:rPr>
-        <w:t> </w:t>
-      </w:r>
-    </w:p>
-    <w:p>
-      <w:pPr>
-        <w:pStyle w:val="NormaleWeb"/>
-        <w:shd w:val="clear" w:color="auto" w:fill="FFFFFF"/>
-        <w:spacing w:before="0" w:beforeAutospacing="0" w:after="0" w:afterAutospacing="0"/>
-        <w:jc w:val="both"/>
-      </w:pPr>
-      <w:r>
-        <w:rPr>
-          <w:rFonts w:ascii="Arial" w:hAnsi="Arial" w:cs="Arial"/>
-          <w:color w:val="000000"/>
-          <w:sz w:val="22"/>
-          <w:szCs w:val="22"/>
-        </w:rPr>
-        <w:lastRenderedPageBreak/>
-        <w:t>The customers have also the possibility to indicate which kind of items they think they will buy, to allow the system to better organize the entrances by predicting which spaces will be fully occupied in the store and those who have not reached their maximum capacity.</w:t>
-      </w:r>
-    </w:p>
-    <w:p>
-      <w:pPr>
-        <w:pStyle w:val="NormaleWeb"/>
-        <w:shd w:val="clear" w:color="auto" w:fill="FFFFFF"/>
-        <w:spacing w:before="0" w:beforeAutospacing="0" w:after="0" w:afterAutospacing="0"/>
-        <w:jc w:val="both"/>
-      </w:pPr>
-      <w:r>
-        <w:rPr>
-          <w:rFonts w:ascii="Arial" w:hAnsi="Arial" w:cs="Arial"/>
-          <w:color w:val="000000"/>
-          <w:sz w:val="22"/>
-          <w:szCs w:val="22"/>
-        </w:rPr>
-        <w:t> </w:t>
-      </w:r>
-    </w:p>
-    <w:p>
-      <w:pPr>
-        <w:pStyle w:val="NormaleWeb"/>
-        <w:shd w:val="clear" w:color="auto" w:fill="FFFFFF"/>
-        <w:spacing w:before="0" w:beforeAutospacing="0" w:after="0" w:afterAutospacing="0"/>
-        <w:jc w:val="both"/>
-      </w:pPr>
-      <w:r>
-        <w:rPr>
-          <w:rFonts w:ascii="Arial" w:hAnsi="Arial" w:cs="Arial"/>
-          <w:color w:val="000000"/>
-          <w:sz w:val="22"/>
-          <w:szCs w:val="22"/>
-        </w:rPr>
-        <w:t>CLup is very simple to use because it includes all demographics, and to take into account visits from people who cannot use the application, the system provides the fallback option of handing out tickets on the spot.</w:t>
-      </w:r>
+        <w:shd w:val="clear" w:color="auto" w:fill="FFFFFF"/>
+        <w:spacing w:after="0" w:line="240" w:lineRule="auto"/>
+        <w:jc w:val="both"/>
+        <w:rPr>
+          <w:rFonts w:ascii="Times New Roman" w:eastAsia="Times New Roman" w:hAnsi="Times New Roman" w:cs="Times New Roman"/>
+          <w:color w:val="000000"/>
+          <w:sz w:val="24"/>
+          <w:szCs w:val="24"/>
+          <w:lang w:eastAsia="it-IT"/>
+        </w:rPr>
+      </w:pPr>
+      <w:r>
+        <w:rPr>
+          <w:rFonts w:ascii="Arial" w:eastAsia="Times New Roman" w:hAnsi="Arial" w:cs="Arial"/>
+          <w:color w:val="000000"/>
+          <w:lang w:eastAsia="it-IT"/>
+        </w:rPr>
+        <w:t> </w:t>
+      </w:r>
+    </w:p>
+    <w:p>
+      <w:pPr>
+        <w:shd w:val="clear" w:color="auto" w:fill="FFFFFF"/>
+        <w:spacing w:after="0" w:line="240" w:lineRule="auto"/>
+        <w:jc w:val="both"/>
+        <w:rPr>
+          <w:rFonts w:ascii="Times New Roman" w:eastAsia="Times New Roman" w:hAnsi="Times New Roman" w:cs="Times New Roman"/>
+          <w:color w:val="000000"/>
+          <w:sz w:val="24"/>
+          <w:szCs w:val="24"/>
+          <w:lang w:eastAsia="it-IT"/>
+        </w:rPr>
+      </w:pPr>
+      <w:r>
+        <w:rPr>
+          <w:rFonts w:ascii="Arial" w:eastAsia="Times New Roman" w:hAnsi="Arial" w:cs="Arial"/>
+          <w:color w:val="000000"/>
+          <w:lang w:eastAsia="it-IT"/>
+        </w:rPr>
+        <w:t>The customers have also the possibility to indicate which kind of items they think they will buy, to allow the system to better organize the entrances by predicting which spaces will be fully occupied in the store and those who have not reached their maximum capacity. Also in this case the customers have to scan the QR code at the entrances/exits of the shop. </w:t>
+      </w:r>
+    </w:p>
+    <w:p>
+      <w:pPr>
+        <w:shd w:val="clear" w:color="auto" w:fill="FFFFFF"/>
+        <w:spacing w:after="0" w:line="240" w:lineRule="auto"/>
+        <w:jc w:val="both"/>
+        <w:rPr>
+          <w:rFonts w:ascii="Times New Roman" w:eastAsia="Times New Roman" w:hAnsi="Times New Roman" w:cs="Times New Roman"/>
+          <w:color w:val="000000"/>
+          <w:sz w:val="24"/>
+          <w:szCs w:val="24"/>
+          <w:lang w:eastAsia="it-IT"/>
+        </w:rPr>
+      </w:pPr>
+      <w:r>
+        <w:rPr>
+          <w:rFonts w:ascii="Arial" w:eastAsia="Times New Roman" w:hAnsi="Arial" w:cs="Arial"/>
+          <w:color w:val="000000"/>
+          <w:lang w:eastAsia="it-IT"/>
+        </w:rPr>
+        <w:t> </w:t>
+      </w:r>
+    </w:p>
+    <w:p>
+      <w:pPr>
+        <w:shd w:val="clear" w:color="auto" w:fill="FFFFFF"/>
+        <w:spacing w:after="0" w:line="240" w:lineRule="auto"/>
+        <w:jc w:val="both"/>
+        <w:rPr>
+          <w:rFonts w:ascii="Times New Roman" w:eastAsia="Times New Roman" w:hAnsi="Times New Roman" w:cs="Times New Roman"/>
+          <w:color w:val="000000"/>
+          <w:sz w:val="24"/>
+          <w:szCs w:val="24"/>
+          <w:lang w:eastAsia="it-IT"/>
+        </w:rPr>
+      </w:pPr>
+      <w:r>
+        <w:rPr>
+          <w:rFonts w:ascii="Arial" w:eastAsia="Times New Roman" w:hAnsi="Arial" w:cs="Arial"/>
+          <w:color w:val="000000"/>
+          <w:lang w:eastAsia="it-IT"/>
+        </w:rPr>
+        <w:t>CLup is very simple to use because it includes all demographics, and to take into account visits from people who cannot use the application, the system provides the fallback option of handing out tickets on the spot through the presence of one or more totems positioned around the building.</w:t>
+      </w:r>
+    </w:p>
+    <w:p>
+      <w:pPr>
+        <w:shd w:val="clear" w:color="auto" w:fill="FFFFFF"/>
+        <w:spacing w:after="240" w:line="240" w:lineRule="auto"/>
+        <w:jc w:val="both"/>
+        <w:rPr>
+          <w:rFonts w:ascii="Times New Roman" w:eastAsia="Times New Roman" w:hAnsi="Times New Roman" w:cs="Times New Roman"/>
+          <w:color w:val="000000"/>
+          <w:sz w:val="24"/>
+          <w:szCs w:val="24"/>
+          <w:lang w:eastAsia="it-IT"/>
+        </w:rPr>
+      </w:pPr>
+      <w:r>
+        <w:rPr>
+          <w:rFonts w:ascii="Arial" w:eastAsia="Times New Roman" w:hAnsi="Arial" w:cs="Arial"/>
+          <w:color w:val="000000"/>
+          <w:lang w:eastAsia="it-IT"/>
+        </w:rPr>
+        <w:t> </w:t>
+      </w:r>
+    </w:p>
+    <w:p>
+      <w:pPr>
+        <w:spacing w:after="240" w:line="240" w:lineRule="auto"/>
+        <w:rPr>
+          <w:rFonts w:ascii="Times New Roman" w:eastAsia="Times New Roman" w:hAnsi="Times New Roman" w:cs="Times New Roman"/>
+          <w:sz w:val="24"/>
+          <w:szCs w:val="24"/>
+          <w:lang w:eastAsia="it-IT"/>
+        </w:rPr>
+      </w:pPr>
     </w:p>
     <w:p>
       <w:pPr>
@@ -540,14 +656,216 @@
     </w:p>
     <w:p>
       <w:pPr>
-        <w:pStyle w:val="NormaleWeb"/>
-        <w:shd w:val="clear" w:color="auto" w:fill="FFFFFF"/>
-        <w:spacing w:before="240" w:beforeAutospacing="0" w:after="0" w:afterAutospacing="0"/>
-        <w:jc w:val="both"/>
-        <w:rPr>
-          <w:color w:val="000000"/>
-          <w:lang w:eastAsia="it-IT"/>
-        </w:rPr>
+        <w:shd w:val="clear" w:color="auto" w:fill="FFFFFF"/>
+        <w:spacing w:before="240" w:after="0" w:line="240" w:lineRule="auto"/>
+        <w:jc w:val="both"/>
+        <w:rPr>
+          <w:rFonts w:ascii="Times New Roman" w:eastAsia="Times New Roman" w:hAnsi="Times New Roman" w:cs="Times New Roman"/>
+          <w:color w:val="000000"/>
+          <w:sz w:val="24"/>
+          <w:szCs w:val="24"/>
+          <w:lang w:eastAsia="it-IT"/>
+        </w:rPr>
+      </w:pPr>
+      <w:r>
+        <w:rPr>
+          <w:rFonts w:ascii="Arial" w:eastAsia="Times New Roman" w:hAnsi="Arial" w:cs="Arial"/>
+          <w:color w:val="000000"/>
+          <w:lang w:eastAsia="it-IT"/>
+        </w:rPr>
+        <w:t>-store managers divide shops in departments</w:t>
+      </w:r>
+    </w:p>
+    <w:p>
+      <w:pPr>
+        <w:shd w:val="clear" w:color="auto" w:fill="FFFFFF"/>
+        <w:spacing w:after="0" w:line="240" w:lineRule="auto"/>
+        <w:jc w:val="both"/>
+        <w:rPr>
+          <w:rFonts w:ascii="Times New Roman" w:eastAsia="Times New Roman" w:hAnsi="Times New Roman" w:cs="Times New Roman"/>
+          <w:color w:val="000000"/>
+          <w:sz w:val="24"/>
+          <w:szCs w:val="24"/>
+          <w:lang w:eastAsia="it-IT"/>
+        </w:rPr>
+      </w:pPr>
+      <w:r>
+        <w:rPr>
+          <w:rFonts w:ascii="Arial" w:eastAsia="Times New Roman" w:hAnsi="Arial" w:cs="Arial"/>
+          <w:color w:val="000000"/>
+          <w:lang w:eastAsia="it-IT"/>
+        </w:rPr>
+        <w:t>-store managers organize the buildings in order to avoid gathering due to coronavirus pandemic</w:t>
+      </w:r>
+    </w:p>
+    <w:p>
+      <w:pPr>
+        <w:shd w:val="clear" w:color="auto" w:fill="FFFFFF"/>
+        <w:spacing w:after="0" w:line="240" w:lineRule="auto"/>
+        <w:jc w:val="both"/>
+        <w:rPr>
+          <w:rFonts w:ascii="Times New Roman" w:eastAsia="Times New Roman" w:hAnsi="Times New Roman" w:cs="Times New Roman"/>
+          <w:color w:val="000000"/>
+          <w:sz w:val="24"/>
+          <w:szCs w:val="24"/>
+          <w:lang w:eastAsia="it-IT"/>
+        </w:rPr>
+      </w:pPr>
+      <w:r>
+        <w:rPr>
+          <w:rFonts w:ascii="Arial" w:eastAsia="Times New Roman" w:hAnsi="Arial" w:cs="Arial"/>
+          <w:color w:val="000000"/>
+          <w:lang w:eastAsia="it-IT"/>
+        </w:rPr>
+        <w:t>-user wants to do shopping</w:t>
+      </w:r>
+    </w:p>
+    <w:p>
+      <w:pPr>
+        <w:shd w:val="clear" w:color="auto" w:fill="FFFFFF"/>
+        <w:spacing w:after="0" w:line="240" w:lineRule="auto"/>
+        <w:jc w:val="both"/>
+        <w:rPr>
+          <w:rFonts w:ascii="Times New Roman" w:eastAsia="Times New Roman" w:hAnsi="Times New Roman" w:cs="Times New Roman"/>
+          <w:color w:val="000000"/>
+          <w:sz w:val="24"/>
+          <w:szCs w:val="24"/>
+          <w:lang w:eastAsia="it-IT"/>
+        </w:rPr>
+      </w:pPr>
+      <w:r>
+        <w:rPr>
+          <w:rFonts w:ascii="Arial" w:eastAsia="Times New Roman" w:hAnsi="Arial" w:cs="Arial"/>
+          <w:color w:val="000000"/>
+          <w:lang w:eastAsia="it-IT"/>
+        </w:rPr>
+        <w:t>-users have a smartphone</w:t>
+      </w:r>
+    </w:p>
+    <w:p>
+      <w:pPr>
+        <w:shd w:val="clear" w:color="auto" w:fill="FFFFFF"/>
+        <w:spacing w:after="0" w:line="240" w:lineRule="auto"/>
+        <w:jc w:val="both"/>
+        <w:rPr>
+          <w:rFonts w:ascii="Times New Roman" w:eastAsia="Times New Roman" w:hAnsi="Times New Roman" w:cs="Times New Roman"/>
+          <w:color w:val="000000"/>
+          <w:sz w:val="24"/>
+          <w:szCs w:val="24"/>
+          <w:lang w:eastAsia="it-IT"/>
+        </w:rPr>
+      </w:pPr>
+      <w:r>
+        <w:rPr>
+          <w:rFonts w:ascii="Arial" w:eastAsia="Times New Roman" w:hAnsi="Arial" w:cs="Arial"/>
+          <w:color w:val="000000"/>
+          <w:lang w:eastAsia="it-IT"/>
+        </w:rPr>
+        <w:t>-people maintain a one-meter distance between each other</w:t>
+      </w:r>
+    </w:p>
+    <w:p>
+      <w:pPr>
+        <w:shd w:val="clear" w:color="auto" w:fill="FFFFFF"/>
+        <w:spacing w:after="0" w:line="240" w:lineRule="auto"/>
+        <w:jc w:val="both"/>
+        <w:rPr>
+          <w:rFonts w:ascii="Times New Roman" w:eastAsia="Times New Roman" w:hAnsi="Times New Roman" w:cs="Times New Roman"/>
+          <w:color w:val="000000"/>
+          <w:sz w:val="24"/>
+          <w:szCs w:val="24"/>
+          <w:lang w:eastAsia="it-IT"/>
+        </w:rPr>
+      </w:pPr>
+      <w:r>
+        <w:rPr>
+          <w:rFonts w:ascii="Arial" w:eastAsia="Times New Roman" w:hAnsi="Arial" w:cs="Arial"/>
+          <w:color w:val="000000"/>
+          <w:lang w:eastAsia="it-IT"/>
+        </w:rPr>
+        <w:t>-shops put totem at their entrance to allow people to take tickets on the spot</w:t>
+      </w:r>
+    </w:p>
+    <w:p>
+      <w:pPr>
+        <w:shd w:val="clear" w:color="auto" w:fill="FFFFFF"/>
+        <w:spacing w:after="0" w:line="240" w:lineRule="auto"/>
+        <w:jc w:val="both"/>
+        <w:rPr>
+          <w:rFonts w:ascii="Times New Roman" w:eastAsia="Times New Roman" w:hAnsi="Times New Roman" w:cs="Times New Roman"/>
+          <w:color w:val="000000"/>
+          <w:sz w:val="24"/>
+          <w:szCs w:val="24"/>
+          <w:lang w:eastAsia="it-IT"/>
+        </w:rPr>
+      </w:pPr>
+      <w:r>
+        <w:rPr>
+          <w:rFonts w:ascii="Arial" w:eastAsia="Times New Roman" w:hAnsi="Arial" w:cs="Arial"/>
+          <w:color w:val="000000"/>
+          <w:lang w:eastAsia="it-IT"/>
+        </w:rPr>
+        <w:t>-people arrive in front of the shop without queuing</w:t>
+      </w:r>
+    </w:p>
+    <w:p>
+      <w:pPr>
+        <w:shd w:val="clear" w:color="auto" w:fill="FFFFFF"/>
+        <w:spacing w:after="240" w:line="240" w:lineRule="auto"/>
+        <w:jc w:val="both"/>
+        <w:rPr>
+          <w:rFonts w:ascii="Times New Roman" w:eastAsia="Times New Roman" w:hAnsi="Times New Roman" w:cs="Times New Roman"/>
+          <w:color w:val="000000"/>
+          <w:sz w:val="24"/>
+          <w:szCs w:val="24"/>
+          <w:lang w:eastAsia="it-IT"/>
+        </w:rPr>
+      </w:pPr>
+      <w:r>
+        <w:rPr>
+          <w:rFonts w:ascii="Arial" w:eastAsia="Times New Roman" w:hAnsi="Arial" w:cs="Arial"/>
+          <w:color w:val="000000"/>
+          <w:lang w:eastAsia="it-IT"/>
+        </w:rPr>
+        <w:t xml:space="preserve">-shops put QR scanners at the entrances/exits of the shop </w:t>
+      </w:r>
+    </w:p>
+    <w:p>
+      <w:pPr>
+        <w:spacing w:after="240" w:line="240" w:lineRule="auto"/>
+        <w:rPr>
+          <w:rFonts w:ascii="Times New Roman" w:eastAsia="Times New Roman" w:hAnsi="Times New Roman" w:cs="Times New Roman"/>
+          <w:sz w:val="24"/>
+          <w:szCs w:val="24"/>
+          <w:lang w:eastAsia="it-IT"/>
+        </w:rPr>
+      </w:pPr>
+    </w:p>
+    <w:p>
+      <w:pPr>
+        <w:spacing w:after="240" w:line="240" w:lineRule="auto"/>
+        <w:rPr>
+          <w:rFonts w:ascii="Times New Roman" w:eastAsia="Times New Roman" w:hAnsi="Times New Roman" w:cs="Times New Roman"/>
+          <w:sz w:val="24"/>
+          <w:szCs w:val="24"/>
+          <w:lang w:eastAsia="it-IT"/>
+        </w:rPr>
+      </w:pPr>
+    </w:p>
+    <w:p>
+      <w:pPr>
+        <w:pStyle w:val="NormaleWeb"/>
+        <w:shd w:val="clear" w:color="auto" w:fill="FFFFFF"/>
+        <w:spacing w:before="0" w:beforeAutospacing="0" w:after="0" w:afterAutospacing="0"/>
+        <w:jc w:val="both"/>
+      </w:pPr>
+    </w:p>
+    <w:p>
+      <w:pPr>
+        <w:pStyle w:val="NormaleWeb"/>
+        <w:shd w:val="clear" w:color="auto" w:fill="FFFFFF"/>
+        <w:spacing w:before="0" w:beforeAutospacing="0" w:after="0" w:afterAutospacing="0"/>
+        <w:jc w:val="both"/>
       </w:pPr>
       <w:r>
         <w:rPr>
@@ -560,159 +878,6 @@
         </w:rPr>
         <w:t> </w:t>
       </w:r>
-      <w:r>
-        <w:rPr>
-          <w:rFonts w:ascii="Arial" w:hAnsi="Arial" w:cs="Arial"/>
-          <w:color w:val="000000"/>
-          <w:sz w:val="22"/>
-          <w:szCs w:val="22"/>
-          <w:lang w:eastAsia="it-IT"/>
-        </w:rPr>
-        <w:t>-store managers divide shops in departments</w:t>
-      </w:r>
-    </w:p>
-    <w:p>
-      <w:pPr>
-        <w:shd w:val="clear" w:color="auto" w:fill="FFFFFF"/>
-        <w:spacing w:after="0" w:line="240" w:lineRule="auto"/>
-        <w:jc w:val="both"/>
-        <w:rPr>
-          <w:rFonts w:ascii="Times New Roman" w:eastAsia="Times New Roman" w:hAnsi="Times New Roman" w:cs="Times New Roman"/>
-          <w:color w:val="000000"/>
-          <w:sz w:val="24"/>
-          <w:szCs w:val="24"/>
-          <w:lang w:eastAsia="it-IT"/>
-        </w:rPr>
-      </w:pPr>
-      <w:r>
-        <w:rPr>
-          <w:rFonts w:ascii="Arial" w:eastAsia="Times New Roman" w:hAnsi="Arial" w:cs="Arial"/>
-          <w:color w:val="000000"/>
-          <w:lang w:eastAsia="it-IT"/>
-        </w:rPr>
-        <w:t>-store managers organize the buildings in order to avoid gathering due to coronavirus pandemic</w:t>
-      </w:r>
-    </w:p>
-    <w:p>
-      <w:pPr>
-        <w:shd w:val="clear" w:color="auto" w:fill="FFFFFF"/>
-        <w:spacing w:after="0" w:line="240" w:lineRule="auto"/>
-        <w:jc w:val="both"/>
-        <w:rPr>
-          <w:rFonts w:ascii="Times New Roman" w:eastAsia="Times New Roman" w:hAnsi="Times New Roman" w:cs="Times New Roman"/>
-          <w:color w:val="000000"/>
-          <w:sz w:val="24"/>
-          <w:szCs w:val="24"/>
-          <w:lang w:eastAsia="it-IT"/>
-        </w:rPr>
-      </w:pPr>
-      <w:r>
-        <w:rPr>
-          <w:rFonts w:ascii="Arial" w:eastAsia="Times New Roman" w:hAnsi="Arial" w:cs="Arial"/>
-          <w:color w:val="000000"/>
-          <w:lang w:eastAsia="it-IT"/>
-        </w:rPr>
-        <w:t>-user want to do shopping</w:t>
-      </w:r>
-    </w:p>
-    <w:p>
-      <w:pPr>
-        <w:shd w:val="clear" w:color="auto" w:fill="FFFFFF"/>
-        <w:spacing w:after="0" w:line="240" w:lineRule="auto"/>
-        <w:jc w:val="both"/>
-        <w:rPr>
-          <w:rFonts w:ascii="Times New Roman" w:eastAsia="Times New Roman" w:hAnsi="Times New Roman" w:cs="Times New Roman"/>
-          <w:color w:val="000000"/>
-          <w:sz w:val="24"/>
-          <w:szCs w:val="24"/>
-          <w:lang w:eastAsia="it-IT"/>
-        </w:rPr>
-      </w:pPr>
-      <w:r>
-        <w:rPr>
-          <w:rFonts w:ascii="Arial" w:eastAsia="Times New Roman" w:hAnsi="Arial" w:cs="Arial"/>
-          <w:color w:val="000000"/>
-          <w:lang w:eastAsia="it-IT"/>
-        </w:rPr>
-        <w:t>-users (may????) have a smartphone</w:t>
-      </w:r>
-    </w:p>
-    <w:p>
-      <w:pPr>
-        <w:shd w:val="clear" w:color="auto" w:fill="FFFFFF"/>
-        <w:spacing w:after="0" w:line="240" w:lineRule="auto"/>
-        <w:jc w:val="both"/>
-        <w:rPr>
-          <w:rFonts w:ascii="Times New Roman" w:eastAsia="Times New Roman" w:hAnsi="Times New Roman" w:cs="Times New Roman"/>
-          <w:color w:val="000000"/>
-          <w:sz w:val="24"/>
-          <w:szCs w:val="24"/>
-          <w:lang w:eastAsia="it-IT"/>
-        </w:rPr>
-      </w:pPr>
-      <w:r>
-        <w:rPr>
-          <w:rFonts w:ascii="Arial" w:eastAsia="Times New Roman" w:hAnsi="Arial" w:cs="Arial"/>
-          <w:color w:val="000000"/>
-          <w:lang w:eastAsia="it-IT"/>
-        </w:rPr>
-        <w:t>-people maintain a one-meter distance between each other</w:t>
-      </w:r>
-    </w:p>
-    <w:p>
-      <w:pPr>
-        <w:shd w:val="clear" w:color="auto" w:fill="FFFFFF"/>
-        <w:spacing w:after="0" w:line="240" w:lineRule="auto"/>
-        <w:jc w:val="both"/>
-        <w:rPr>
-          <w:rFonts w:ascii="Times New Roman" w:eastAsia="Times New Roman" w:hAnsi="Times New Roman" w:cs="Times New Roman"/>
-          <w:color w:val="000000"/>
-          <w:sz w:val="24"/>
-          <w:szCs w:val="24"/>
-          <w:lang w:eastAsia="it-IT"/>
-        </w:rPr>
-      </w:pPr>
-      <w:r>
-        <w:rPr>
-          <w:rFonts w:ascii="Arial" w:eastAsia="Times New Roman" w:hAnsi="Arial" w:cs="Arial"/>
-          <w:color w:val="000000"/>
-          <w:lang w:eastAsia="it-IT"/>
-        </w:rPr>
-        <w:t>-shops put totem at their entrance to allow people to take tickets on the spot</w:t>
-      </w:r>
-    </w:p>
-    <w:p>
-      <w:pPr>
-        <w:shd w:val="clear" w:color="auto" w:fill="FFFFFF"/>
-        <w:spacing w:after="240" w:line="240" w:lineRule="auto"/>
-        <w:jc w:val="both"/>
-        <w:rPr>
-          <w:rFonts w:ascii="Times New Roman" w:eastAsia="Times New Roman" w:hAnsi="Times New Roman" w:cs="Times New Roman"/>
-          <w:color w:val="000000"/>
-          <w:sz w:val="24"/>
-          <w:szCs w:val="24"/>
-          <w:lang w:eastAsia="it-IT"/>
-        </w:rPr>
-      </w:pPr>
-      <w:r>
-        <w:rPr>
-          <w:rFonts w:ascii="Arial" w:eastAsia="Times New Roman" w:hAnsi="Arial" w:cs="Arial"/>
-          <w:color w:val="000000"/>
-          <w:lang w:eastAsia="it-IT"/>
-        </w:rPr>
-        <w:t>-people arrive in front of the shop without queuing</w:t>
-      </w:r>
-    </w:p>
-    <w:p>
-      <w:pPr>
-        <w:spacing w:after="240" w:line="240" w:lineRule="auto"/>
-        <w:rPr>
-          <w:rFonts w:ascii="Times New Roman" w:eastAsia="Times New Roman" w:hAnsi="Times New Roman" w:cs="Times New Roman"/>
-          <w:sz w:val="24"/>
-          <w:szCs w:val="24"/>
-          <w:lang w:eastAsia="it-IT"/>
-        </w:rPr>
-      </w:pPr>
     </w:p>
     <w:p>
       <w:pPr>
@@ -720,14 +885,10 @@
         <w:shd w:val="clear" w:color="auto" w:fill="FFFFFF"/>
         <w:spacing w:before="0" w:beforeAutospacing="0" w:after="0" w:afterAutospacing="0"/>
         <w:jc w:val="both"/>
-      </w:pPr>
-    </w:p>
-    <w:p>
-      <w:pPr>
-        <w:pStyle w:val="NormaleWeb"/>
-        <w:shd w:val="clear" w:color="auto" w:fill="FFFFFF"/>
-        <w:spacing w:before="0" w:beforeAutospacing="0" w:after="0" w:afterAutospacing="0"/>
-        <w:jc w:val="both"/>
+        <w:rPr>
+          <w:sz w:val="28"/>
+          <w:szCs w:val="28"/>
+        </w:rPr>
       </w:pPr>
       <w:r>
         <w:rPr>
@@ -735,393 +896,403 @@
           <w:b/>
           <w:bCs/>
           <w:color w:val="000000"/>
-          <w:sz w:val="22"/>
-          <w:szCs w:val="22"/>
-        </w:rPr>
-        <w:t> </w:t>
-      </w:r>
-    </w:p>
-    <w:p>
-      <w:pPr>
-        <w:pStyle w:val="NormaleWeb"/>
-        <w:shd w:val="clear" w:color="auto" w:fill="FFFFFF"/>
-        <w:spacing w:before="0" w:beforeAutospacing="0" w:after="0" w:afterAutospacing="0"/>
-        <w:jc w:val="both"/>
-        <w:rPr>
           <w:sz w:val="28"/>
           <w:szCs w:val="28"/>
         </w:rPr>
-      </w:pPr>
-      <w:r>
+        <w:t>1.2.2 Shared phenomena</w:t>
+      </w:r>
+    </w:p>
+    <w:p>
+      <w:pPr>
+        <w:pStyle w:val="NormaleWeb"/>
+        <w:shd w:val="clear" w:color="auto" w:fill="FFFFFF"/>
+        <w:spacing w:before="0" w:beforeAutospacing="0" w:after="0" w:afterAutospacing="0"/>
+        <w:jc w:val="both"/>
         <w:rPr>
           <w:rFonts w:ascii="Arial" w:hAnsi="Arial" w:cs="Arial"/>
           <w:b/>
           <w:bCs/>
           <w:color w:val="000000"/>
+          <w:sz w:val="22"/>
+          <w:szCs w:val="22"/>
+        </w:rPr>
+      </w:pPr>
+    </w:p>
+    <w:p>
+      <w:pPr>
+        <w:shd w:val="clear" w:color="auto" w:fill="FFFFFF"/>
+        <w:spacing w:before="240" w:after="0" w:line="240" w:lineRule="auto"/>
+        <w:jc w:val="both"/>
+        <w:rPr>
+          <w:rFonts w:ascii="Times New Roman" w:eastAsia="Times New Roman" w:hAnsi="Times New Roman" w:cs="Times New Roman"/>
+          <w:color w:val="000000"/>
+          <w:sz w:val="24"/>
+          <w:szCs w:val="24"/>
+          <w:lang w:eastAsia="it-IT"/>
+        </w:rPr>
+      </w:pPr>
+      <w:r>
+        <w:rPr>
+          <w:rFonts w:ascii="Arial" w:eastAsia="Times New Roman" w:hAnsi="Arial" w:cs="Arial"/>
+          <w:color w:val="000000"/>
+          <w:lang w:eastAsia="it-IT"/>
+        </w:rPr>
+        <w:t>-user takes the ticket online</w:t>
+      </w:r>
+    </w:p>
+    <w:p>
+      <w:pPr>
+        <w:shd w:val="clear" w:color="auto" w:fill="FFFFFF"/>
+        <w:spacing w:after="0" w:line="240" w:lineRule="auto"/>
+        <w:jc w:val="both"/>
+        <w:rPr>
+          <w:rFonts w:ascii="Times New Roman" w:eastAsia="Times New Roman" w:hAnsi="Times New Roman" w:cs="Times New Roman"/>
+          <w:color w:val="000000"/>
+          <w:sz w:val="24"/>
+          <w:szCs w:val="24"/>
+          <w:lang w:eastAsia="it-IT"/>
+        </w:rPr>
+      </w:pPr>
+      <w:r>
+        <w:rPr>
+          <w:rFonts w:ascii="Arial" w:eastAsia="Times New Roman" w:hAnsi="Arial" w:cs="Arial"/>
+          <w:color w:val="000000"/>
+          <w:lang w:eastAsia="it-IT"/>
+        </w:rPr>
+        <w:t>-user takes the ticket on the spot through the totem</w:t>
+      </w:r>
+    </w:p>
+    <w:p>
+      <w:pPr>
+        <w:shd w:val="clear" w:color="auto" w:fill="FFFFFF"/>
+        <w:spacing w:after="0" w:line="240" w:lineRule="auto"/>
+        <w:jc w:val="both"/>
+        <w:rPr>
+          <w:rFonts w:ascii="Times New Roman" w:eastAsia="Times New Roman" w:hAnsi="Times New Roman" w:cs="Times New Roman"/>
+          <w:color w:val="000000"/>
+          <w:sz w:val="24"/>
+          <w:szCs w:val="24"/>
+          <w:lang w:eastAsia="it-IT"/>
+        </w:rPr>
+      </w:pPr>
+      <w:r>
+        <w:rPr>
+          <w:rFonts w:ascii="Arial" w:eastAsia="Times New Roman" w:hAnsi="Arial" w:cs="Arial"/>
+          <w:color w:val="000000"/>
+          <w:lang w:eastAsia="it-IT"/>
+        </w:rPr>
+        <w:t>-user books a visit</w:t>
+      </w:r>
+    </w:p>
+    <w:p>
+      <w:pPr>
+        <w:shd w:val="clear" w:color="auto" w:fill="FFFFFF"/>
+        <w:spacing w:after="0" w:line="240" w:lineRule="auto"/>
+        <w:jc w:val="both"/>
+        <w:rPr>
+          <w:rFonts w:ascii="Times New Roman" w:eastAsia="Times New Roman" w:hAnsi="Times New Roman" w:cs="Times New Roman"/>
+          <w:color w:val="000000"/>
+          <w:sz w:val="24"/>
+          <w:szCs w:val="24"/>
+          <w:lang w:eastAsia="it-IT"/>
+        </w:rPr>
+      </w:pPr>
+      <w:r>
+        <w:rPr>
+          <w:rFonts w:ascii="Arial" w:eastAsia="Times New Roman" w:hAnsi="Arial" w:cs="Arial"/>
+          <w:color w:val="000000"/>
+          <w:lang w:eastAsia="it-IT"/>
+        </w:rPr>
+        <w:t>-user observes when it is his/her turn</w:t>
+      </w:r>
+    </w:p>
+    <w:p>
+      <w:pPr>
+        <w:shd w:val="clear" w:color="auto" w:fill="FFFFFF"/>
+        <w:spacing w:after="0" w:line="240" w:lineRule="auto"/>
+        <w:jc w:val="both"/>
+        <w:rPr>
+          <w:rFonts w:ascii="Times New Roman" w:eastAsia="Times New Roman" w:hAnsi="Times New Roman" w:cs="Times New Roman"/>
+          <w:color w:val="000000"/>
+          <w:sz w:val="24"/>
+          <w:szCs w:val="24"/>
+          <w:lang w:eastAsia="it-IT"/>
+        </w:rPr>
+      </w:pPr>
+      <w:r>
+        <w:rPr>
+          <w:rFonts w:ascii="Arial" w:eastAsia="Times New Roman" w:hAnsi="Arial" w:cs="Arial"/>
+          <w:color w:val="000000"/>
+          <w:lang w:eastAsia="it-IT"/>
+        </w:rPr>
+        <w:t>-system assign a position in the queue for each customer</w:t>
+      </w:r>
+    </w:p>
+    <w:p>
+      <w:pPr>
+        <w:shd w:val="clear" w:color="auto" w:fill="FFFFFF"/>
+        <w:spacing w:after="0" w:line="240" w:lineRule="auto"/>
+        <w:jc w:val="both"/>
+        <w:rPr>
+          <w:rFonts w:ascii="Times New Roman" w:eastAsia="Times New Roman" w:hAnsi="Times New Roman" w:cs="Times New Roman"/>
+          <w:color w:val="000000"/>
+          <w:sz w:val="24"/>
+          <w:szCs w:val="24"/>
+          <w:lang w:eastAsia="it-IT"/>
+        </w:rPr>
+      </w:pPr>
+      <w:r>
+        <w:rPr>
+          <w:rFonts w:ascii="Arial" w:eastAsia="Times New Roman" w:hAnsi="Arial" w:cs="Arial"/>
+          <w:color w:val="000000"/>
+          <w:lang w:eastAsia="it-IT"/>
+        </w:rPr>
+        <w:t>-System analyzes the previous visits of long-terms customers </w:t>
+      </w:r>
+    </w:p>
+    <w:p>
+      <w:pPr>
+        <w:shd w:val="clear" w:color="auto" w:fill="FFFFFF"/>
+        <w:spacing w:after="0" w:line="240" w:lineRule="auto"/>
+        <w:jc w:val="both"/>
+        <w:rPr>
+          <w:rFonts w:ascii="Times New Roman" w:eastAsia="Times New Roman" w:hAnsi="Times New Roman" w:cs="Times New Roman"/>
+          <w:color w:val="000000"/>
+          <w:sz w:val="24"/>
+          <w:szCs w:val="24"/>
+          <w:lang w:eastAsia="it-IT"/>
+        </w:rPr>
+      </w:pPr>
+      <w:r>
+        <w:rPr>
+          <w:rFonts w:ascii="Arial" w:eastAsia="Times New Roman" w:hAnsi="Arial" w:cs="Arial"/>
+          <w:color w:val="000000"/>
+          <w:lang w:eastAsia="it-IT"/>
+        </w:rPr>
+        <w:t>-application provides the user the estimation of the waiting time</w:t>
+      </w:r>
+    </w:p>
+    <w:p>
+      <w:pPr>
+        <w:shd w:val="clear" w:color="auto" w:fill="FFFFFF"/>
+        <w:spacing w:after="0" w:line="240" w:lineRule="auto"/>
+        <w:jc w:val="both"/>
+        <w:rPr>
+          <w:rFonts w:ascii="Times New Roman" w:eastAsia="Times New Roman" w:hAnsi="Times New Roman" w:cs="Times New Roman"/>
+          <w:color w:val="000000"/>
+          <w:sz w:val="24"/>
+          <w:szCs w:val="24"/>
+          <w:lang w:eastAsia="it-IT"/>
+        </w:rPr>
+      </w:pPr>
+      <w:r>
+        <w:rPr>
+          <w:rFonts w:ascii="Arial" w:eastAsia="Times New Roman" w:hAnsi="Arial" w:cs="Arial"/>
+          <w:color w:val="000000"/>
+          <w:lang w:eastAsia="it-IT"/>
+        </w:rPr>
+        <w:t>-shops have a maximum capacity</w:t>
+      </w:r>
+    </w:p>
+    <w:p>
+      <w:pPr>
+        <w:shd w:val="clear" w:color="auto" w:fill="FFFFFF"/>
+        <w:spacing w:after="0" w:line="240" w:lineRule="auto"/>
+        <w:jc w:val="both"/>
+        <w:rPr>
+          <w:rFonts w:ascii="Times New Roman" w:eastAsia="Times New Roman" w:hAnsi="Times New Roman" w:cs="Times New Roman"/>
+          <w:color w:val="000000"/>
+          <w:sz w:val="24"/>
+          <w:szCs w:val="24"/>
+          <w:lang w:eastAsia="it-IT"/>
+        </w:rPr>
+      </w:pPr>
+      <w:r>
+        <w:rPr>
+          <w:rFonts w:ascii="Arial" w:eastAsia="Times New Roman" w:hAnsi="Arial" w:cs="Arial"/>
+          <w:color w:val="000000"/>
+          <w:lang w:eastAsia="it-IT"/>
+        </w:rPr>
+        <w:t>-the application sends a notification to the user when he/she has to leave to arrive in time at the shop</w:t>
+      </w:r>
+    </w:p>
+    <w:p>
+      <w:pPr>
+        <w:shd w:val="clear" w:color="auto" w:fill="FFFFFF"/>
+        <w:spacing w:after="0" w:line="240" w:lineRule="auto"/>
+        <w:jc w:val="both"/>
+        <w:rPr>
+          <w:rFonts w:ascii="Times New Roman" w:eastAsia="Times New Roman" w:hAnsi="Times New Roman" w:cs="Times New Roman"/>
+          <w:color w:val="000000"/>
+          <w:sz w:val="24"/>
+          <w:szCs w:val="24"/>
+          <w:lang w:eastAsia="it-IT"/>
+        </w:rPr>
+      </w:pPr>
+      <w:r>
+        <w:rPr>
+          <w:rFonts w:ascii="Arial" w:eastAsia="Times New Roman" w:hAnsi="Arial" w:cs="Arial"/>
+          <w:color w:val="000000"/>
+          <w:lang w:eastAsia="it-IT"/>
+        </w:rPr>
+        <w:t>-The day of the booked visit the application reminds it to the customer  through a notification</w:t>
+      </w:r>
+    </w:p>
+    <w:p>
+      <w:pPr>
+        <w:shd w:val="clear" w:color="auto" w:fill="FFFFFF"/>
+        <w:spacing w:after="0" w:line="240" w:lineRule="auto"/>
+        <w:jc w:val="both"/>
+        <w:rPr>
+          <w:rFonts w:ascii="Times New Roman" w:eastAsia="Times New Roman" w:hAnsi="Times New Roman" w:cs="Times New Roman"/>
+          <w:color w:val="000000"/>
+          <w:sz w:val="24"/>
+          <w:szCs w:val="24"/>
+          <w:lang w:eastAsia="it-IT"/>
+        </w:rPr>
+      </w:pPr>
+      <w:r>
+        <w:rPr>
+          <w:rFonts w:ascii="Arial" w:eastAsia="Times New Roman" w:hAnsi="Arial" w:cs="Arial"/>
+          <w:color w:val="000000"/>
+          <w:lang w:eastAsia="it-IT"/>
+        </w:rPr>
+        <w:t>- user provides to the application the estimated time necessary to reach the shop</w:t>
+      </w:r>
+    </w:p>
+    <w:p>
+      <w:pPr>
+        <w:shd w:val="clear" w:color="auto" w:fill="FFFFFF"/>
+        <w:spacing w:after="0" w:line="240" w:lineRule="auto"/>
+        <w:jc w:val="both"/>
+        <w:rPr>
+          <w:rFonts w:ascii="Times New Roman" w:eastAsia="Times New Roman" w:hAnsi="Times New Roman" w:cs="Times New Roman"/>
+          <w:color w:val="000000"/>
+          <w:sz w:val="24"/>
+          <w:szCs w:val="24"/>
+          <w:lang w:eastAsia="it-IT"/>
+        </w:rPr>
+      </w:pPr>
+      <w:r>
+        <w:rPr>
+          <w:rFonts w:ascii="Arial" w:eastAsia="Times New Roman" w:hAnsi="Arial" w:cs="Arial"/>
+          <w:color w:val="000000"/>
+          <w:lang w:eastAsia="it-IT"/>
+        </w:rPr>
+        <w:t>- the application uses users GPS to provide the estimated time necessary to teach the shop</w:t>
+      </w:r>
+    </w:p>
+    <w:p>
+      <w:pPr>
+        <w:shd w:val="clear" w:color="auto" w:fill="FFFFFF"/>
+        <w:spacing w:after="0" w:line="240" w:lineRule="auto"/>
+        <w:jc w:val="both"/>
+        <w:rPr>
+          <w:rFonts w:ascii="Times New Roman" w:eastAsia="Times New Roman" w:hAnsi="Times New Roman" w:cs="Times New Roman"/>
+          <w:color w:val="000000"/>
+          <w:sz w:val="24"/>
+          <w:szCs w:val="24"/>
+          <w:lang w:eastAsia="it-IT"/>
+        </w:rPr>
+      </w:pPr>
+      <w:r>
+        <w:rPr>
+          <w:rFonts w:ascii="Arial" w:eastAsia="Times New Roman" w:hAnsi="Arial" w:cs="Arial"/>
+          <w:color w:val="000000"/>
+          <w:lang w:eastAsia="it-IT"/>
+        </w:rPr>
+        <w:t>-user provides information to the system about the categories of items he/she wants to by</w:t>
+      </w:r>
+    </w:p>
+    <w:p>
+      <w:pPr>
+        <w:shd w:val="clear" w:color="auto" w:fill="FFFFFF"/>
+        <w:spacing w:after="240" w:line="240" w:lineRule="auto"/>
+        <w:jc w:val="both"/>
+        <w:rPr>
+          <w:rFonts w:ascii="Times New Roman" w:eastAsia="Times New Roman" w:hAnsi="Times New Roman" w:cs="Times New Roman"/>
+          <w:color w:val="000000"/>
+          <w:sz w:val="24"/>
+          <w:szCs w:val="24"/>
+          <w:lang w:eastAsia="it-IT"/>
+        </w:rPr>
+      </w:pPr>
+      <w:r>
+        <w:rPr>
+          <w:rFonts w:ascii="Arial" w:eastAsia="Times New Roman" w:hAnsi="Arial" w:cs="Arial"/>
+          <w:color w:val="000000"/>
+          <w:lang w:eastAsia="it-IT"/>
+        </w:rPr>
+        <w:t>-user scans the QR code when he enters/leaves the shop</w:t>
+      </w:r>
+    </w:p>
+    <w:p>
+      <w:pPr>
+        <w:spacing w:after="240" w:line="240" w:lineRule="auto"/>
+        <w:rPr>
+          <w:rFonts w:ascii="Times New Roman" w:eastAsia="Times New Roman" w:hAnsi="Times New Roman" w:cs="Times New Roman"/>
+          <w:sz w:val="24"/>
+          <w:szCs w:val="24"/>
+          <w:lang w:eastAsia="it-IT"/>
+        </w:rPr>
+      </w:pPr>
+    </w:p>
+    <w:p>
+      <w:pPr>
+        <w:pStyle w:val="NormaleWeb"/>
+        <w:shd w:val="clear" w:color="auto" w:fill="FFFFFF"/>
+        <w:spacing w:before="0" w:beforeAutospacing="0" w:after="0" w:afterAutospacing="0"/>
+        <w:jc w:val="both"/>
+        <w:rPr>
+          <w:rFonts w:ascii="Arial" w:hAnsi="Arial" w:cs="Arial"/>
+          <w:b/>
+          <w:bCs/>
+          <w:color w:val="000000"/>
+          <w:sz w:val="22"/>
+          <w:szCs w:val="22"/>
+        </w:rPr>
+      </w:pPr>
+    </w:p>
+    <w:p>
+      <w:pPr>
+        <w:pStyle w:val="NormaleWeb"/>
+        <w:shd w:val="clear" w:color="auto" w:fill="FFFFFF"/>
+        <w:spacing w:before="0" w:beforeAutospacing="0" w:after="0" w:afterAutospacing="0"/>
+        <w:jc w:val="both"/>
+        <w:rPr>
+          <w:rFonts w:ascii="Arial" w:hAnsi="Arial" w:cs="Arial"/>
+          <w:b/>
+          <w:bCs/>
+          <w:color w:val="000000"/>
+          <w:sz w:val="22"/>
+          <w:szCs w:val="22"/>
+        </w:rPr>
+      </w:pPr>
+    </w:p>
+    <w:p>
+      <w:pPr>
+        <w:pStyle w:val="NormaleWeb"/>
+        <w:shd w:val="clear" w:color="auto" w:fill="FFFFFF"/>
+        <w:spacing w:before="0" w:beforeAutospacing="0" w:after="0" w:afterAutospacing="0"/>
+        <w:jc w:val="both"/>
+        <w:rPr>
+          <w:rFonts w:ascii="Arial" w:hAnsi="Arial" w:cs="Arial"/>
+          <w:b/>
+          <w:bCs/>
+          <w:color w:val="000000"/>
           <w:sz w:val="28"/>
           <w:szCs w:val="28"/>
         </w:rPr>
-        <w:t>1.2.2 Shared phenomena</w:t>
-      </w:r>
-    </w:p>
-    <w:p>
-      <w:pPr>
-        <w:pStyle w:val="NormaleWeb"/>
-        <w:shd w:val="clear" w:color="auto" w:fill="FFFFFF"/>
-        <w:spacing w:before="0" w:beforeAutospacing="0" w:after="0" w:afterAutospacing="0"/>
-        <w:jc w:val="both"/>
+      </w:pPr>
+      <w:r>
         <w:rPr>
           <w:rFonts w:ascii="Arial" w:hAnsi="Arial" w:cs="Arial"/>
           <w:b/>
           <w:bCs/>
           <w:color w:val="000000"/>
-          <w:sz w:val="22"/>
-          <w:szCs w:val="22"/>
-        </w:rPr>
-      </w:pPr>
-    </w:p>
-    <w:p>
-      <w:pPr>
-        <w:shd w:val="clear" w:color="auto" w:fill="FFFFFF"/>
-        <w:spacing w:before="240" w:after="0" w:line="240" w:lineRule="auto"/>
-        <w:jc w:val="both"/>
-        <w:rPr>
-          <w:rFonts w:ascii="Times New Roman" w:eastAsia="Times New Roman" w:hAnsi="Times New Roman" w:cs="Times New Roman"/>
-          <w:color w:val="000000"/>
-          <w:sz w:val="24"/>
-          <w:szCs w:val="24"/>
-          <w:lang w:eastAsia="it-IT"/>
-        </w:rPr>
-      </w:pPr>
-      <w:r>
-        <w:rPr>
-          <w:rFonts w:ascii="Arial" w:eastAsia="Times New Roman" w:hAnsi="Arial" w:cs="Arial"/>
-          <w:color w:val="000000"/>
-          <w:lang w:eastAsia="it-IT"/>
-        </w:rPr>
-        <w:t>-user takes the ticket online</w:t>
-      </w:r>
-    </w:p>
-    <w:p>
-      <w:pPr>
-        <w:shd w:val="clear" w:color="auto" w:fill="FFFFFF"/>
-        <w:spacing w:after="0" w:line="240" w:lineRule="auto"/>
-        <w:jc w:val="both"/>
-        <w:rPr>
-          <w:rFonts w:ascii="Times New Roman" w:eastAsia="Times New Roman" w:hAnsi="Times New Roman" w:cs="Times New Roman"/>
-          <w:color w:val="000000"/>
-          <w:sz w:val="24"/>
-          <w:szCs w:val="24"/>
-          <w:lang w:eastAsia="it-IT"/>
-        </w:rPr>
-      </w:pPr>
-      <w:r>
-        <w:rPr>
-          <w:rFonts w:ascii="Arial" w:eastAsia="Times New Roman" w:hAnsi="Arial" w:cs="Arial"/>
-          <w:color w:val="000000"/>
-          <w:lang w:eastAsia="it-IT"/>
-        </w:rPr>
-        <w:t>-user takes the ticket on the spot</w:t>
-      </w:r>
-    </w:p>
-    <w:p>
-      <w:pPr>
-        <w:shd w:val="clear" w:color="auto" w:fill="FFFFFF"/>
-        <w:spacing w:after="0" w:line="240" w:lineRule="auto"/>
-        <w:jc w:val="both"/>
-        <w:rPr>
-          <w:rFonts w:ascii="Times New Roman" w:eastAsia="Times New Roman" w:hAnsi="Times New Roman" w:cs="Times New Roman"/>
-          <w:color w:val="000000"/>
-          <w:sz w:val="24"/>
-          <w:szCs w:val="24"/>
-          <w:lang w:eastAsia="it-IT"/>
-        </w:rPr>
-      </w:pPr>
-      <w:r>
-        <w:rPr>
-          <w:rFonts w:ascii="Arial" w:eastAsia="Times New Roman" w:hAnsi="Arial" w:cs="Arial"/>
-          <w:color w:val="000000"/>
-          <w:lang w:eastAsia="it-IT"/>
-        </w:rPr>
-        <w:t>-user books a visit</w:t>
-      </w:r>
-    </w:p>
-    <w:p>
-      <w:pPr>
-        <w:shd w:val="clear" w:color="auto" w:fill="FFFFFF"/>
-        <w:spacing w:after="0" w:line="240" w:lineRule="auto"/>
-        <w:jc w:val="both"/>
-        <w:rPr>
-          <w:rFonts w:ascii="Times New Roman" w:eastAsia="Times New Roman" w:hAnsi="Times New Roman" w:cs="Times New Roman"/>
-          <w:color w:val="000000"/>
-          <w:sz w:val="24"/>
-          <w:szCs w:val="24"/>
-          <w:lang w:eastAsia="it-IT"/>
-        </w:rPr>
-      </w:pPr>
-      <w:r>
-        <w:rPr>
-          <w:rFonts w:ascii="Arial" w:eastAsia="Times New Roman" w:hAnsi="Arial" w:cs="Arial"/>
-          <w:color w:val="000000"/>
-          <w:lang w:eastAsia="it-IT"/>
-        </w:rPr>
-        <w:t>-user observes when it is its turn</w:t>
-      </w:r>
-    </w:p>
-    <w:p>
-      <w:pPr>
-        <w:shd w:val="clear" w:color="auto" w:fill="FFFFFF"/>
-        <w:spacing w:after="0" w:line="240" w:lineRule="auto"/>
-        <w:jc w:val="both"/>
-        <w:rPr>
-          <w:rFonts w:ascii="Times New Roman" w:eastAsia="Times New Roman" w:hAnsi="Times New Roman" w:cs="Times New Roman"/>
-          <w:color w:val="000000"/>
-          <w:sz w:val="24"/>
-          <w:szCs w:val="24"/>
-          <w:lang w:eastAsia="it-IT"/>
-        </w:rPr>
-      </w:pPr>
-      <w:r>
-        <w:rPr>
-          <w:rFonts w:ascii="Arial" w:eastAsia="Times New Roman" w:hAnsi="Arial" w:cs="Arial"/>
-          <w:color w:val="000000"/>
-          <w:lang w:eastAsia="it-IT"/>
-        </w:rPr>
-        <w:t>-system assign a position in the queue for each customer</w:t>
-      </w:r>
-    </w:p>
-    <w:p>
-      <w:pPr>
-        <w:shd w:val="clear" w:color="auto" w:fill="FFFFFF"/>
-        <w:spacing w:after="0" w:line="240" w:lineRule="auto"/>
-        <w:jc w:val="both"/>
-        <w:rPr>
-          <w:rFonts w:ascii="Times New Roman" w:eastAsia="Times New Roman" w:hAnsi="Times New Roman" w:cs="Times New Roman"/>
-          <w:color w:val="000000"/>
-          <w:sz w:val="24"/>
-          <w:szCs w:val="24"/>
-          <w:lang w:eastAsia="it-IT"/>
-        </w:rPr>
-      </w:pPr>
-      <w:r>
-        <w:rPr>
-          <w:rFonts w:ascii="Arial" w:eastAsia="Times New Roman" w:hAnsi="Arial" w:cs="Arial"/>
-          <w:color w:val="000000"/>
-          <w:lang w:eastAsia="it-IT"/>
-        </w:rPr>
-        <w:t>-System analyze the previous visits of long-terms customers</w:t>
-      </w:r>
-    </w:p>
-    <w:p>
-      <w:pPr>
-        <w:shd w:val="clear" w:color="auto" w:fill="FFFFFF"/>
-        <w:spacing w:after="0" w:line="240" w:lineRule="auto"/>
-        <w:jc w:val="both"/>
-        <w:rPr>
-          <w:rFonts w:ascii="Times New Roman" w:eastAsia="Times New Roman" w:hAnsi="Times New Roman" w:cs="Times New Roman"/>
-          <w:color w:val="000000"/>
-          <w:sz w:val="24"/>
-          <w:szCs w:val="24"/>
-          <w:lang w:eastAsia="it-IT"/>
-        </w:rPr>
-      </w:pPr>
-      <w:r>
-        <w:rPr>
-          <w:rFonts w:ascii="Arial" w:eastAsia="Times New Roman" w:hAnsi="Arial" w:cs="Arial"/>
-          <w:color w:val="000000"/>
-          <w:lang w:eastAsia="it-IT"/>
-        </w:rPr>
-        <w:t>-application provides the user the estimation of the waiting time</w:t>
-      </w:r>
-    </w:p>
-    <w:p>
-      <w:pPr>
-        <w:shd w:val="clear" w:color="auto" w:fill="FFFFFF"/>
-        <w:spacing w:after="0" w:line="240" w:lineRule="auto"/>
-        <w:jc w:val="both"/>
-        <w:rPr>
-          <w:rFonts w:ascii="Times New Roman" w:eastAsia="Times New Roman" w:hAnsi="Times New Roman" w:cs="Times New Roman"/>
-          <w:color w:val="000000"/>
-          <w:sz w:val="24"/>
-          <w:szCs w:val="24"/>
-          <w:lang w:eastAsia="it-IT"/>
-        </w:rPr>
-      </w:pPr>
-      <w:r>
-        <w:rPr>
-          <w:rFonts w:ascii="Arial" w:eastAsia="Times New Roman" w:hAnsi="Arial" w:cs="Arial"/>
-          <w:color w:val="000000"/>
-          <w:lang w:eastAsia="it-IT"/>
-        </w:rPr>
-        <w:t>-shops have a maximum capacity</w:t>
-      </w:r>
-    </w:p>
-    <w:p>
-      <w:pPr>
-        <w:shd w:val="clear" w:color="auto" w:fill="FFFFFF"/>
-        <w:spacing w:after="0" w:line="240" w:lineRule="auto"/>
-        <w:jc w:val="both"/>
-        <w:rPr>
-          <w:rFonts w:ascii="Times New Roman" w:eastAsia="Times New Roman" w:hAnsi="Times New Roman" w:cs="Times New Roman"/>
-          <w:color w:val="000000"/>
-          <w:sz w:val="24"/>
-          <w:szCs w:val="24"/>
-          <w:lang w:eastAsia="it-IT"/>
-        </w:rPr>
-      </w:pPr>
-      <w:r>
-        <w:rPr>
-          <w:rFonts w:ascii="Arial" w:eastAsia="Times New Roman" w:hAnsi="Arial" w:cs="Arial"/>
-          <w:color w:val="000000"/>
-          <w:lang w:eastAsia="it-IT"/>
-        </w:rPr>
-        <w:t>-the application sends a notification to the user when he/she has to leave to arrive in time at the shop</w:t>
-      </w:r>
-    </w:p>
-    <w:p>
-      <w:pPr>
-        <w:shd w:val="clear" w:color="auto" w:fill="FFFFFF"/>
-        <w:spacing w:after="0" w:line="240" w:lineRule="auto"/>
-        <w:jc w:val="both"/>
-        <w:rPr>
-          <w:rFonts w:ascii="Times New Roman" w:eastAsia="Times New Roman" w:hAnsi="Times New Roman" w:cs="Times New Roman"/>
-          <w:color w:val="000000"/>
-          <w:sz w:val="24"/>
-          <w:szCs w:val="24"/>
-          <w:lang w:eastAsia="it-IT"/>
-        </w:rPr>
-      </w:pPr>
-      <w:r>
-        <w:rPr>
-          <w:rFonts w:ascii="Arial" w:eastAsia="Times New Roman" w:hAnsi="Arial" w:cs="Arial"/>
-          <w:color w:val="000000"/>
-          <w:lang w:eastAsia="it-IT"/>
-        </w:rPr>
-        <w:t>- user provides to the application the estimated time necessary to reach the shop</w:t>
-      </w:r>
-    </w:p>
-    <w:p>
-      <w:pPr>
-        <w:shd w:val="clear" w:color="auto" w:fill="FFFFFF"/>
-        <w:spacing w:after="0" w:line="240" w:lineRule="auto"/>
-        <w:jc w:val="both"/>
-        <w:rPr>
-          <w:rFonts w:ascii="Times New Roman" w:eastAsia="Times New Roman" w:hAnsi="Times New Roman" w:cs="Times New Roman"/>
-          <w:color w:val="000000"/>
-          <w:sz w:val="24"/>
-          <w:szCs w:val="24"/>
-          <w:lang w:eastAsia="it-IT"/>
-        </w:rPr>
-      </w:pPr>
-      <w:r>
-        <w:rPr>
-          <w:rFonts w:ascii="Arial" w:eastAsia="Times New Roman" w:hAnsi="Arial" w:cs="Arial"/>
-          <w:color w:val="000000"/>
-          <w:lang w:eastAsia="it-IT"/>
-        </w:rPr>
-        <w:t>- the application uses users GPS to provide the estimated time necessary to teach the shop</w:t>
-      </w:r>
-    </w:p>
-    <w:p>
-      <w:pPr>
-        <w:shd w:val="clear" w:color="auto" w:fill="FFFFFF"/>
-        <w:spacing w:after="0" w:line="240" w:lineRule="auto"/>
-        <w:jc w:val="both"/>
-        <w:rPr>
-          <w:rFonts w:ascii="Times New Roman" w:eastAsia="Times New Roman" w:hAnsi="Times New Roman" w:cs="Times New Roman"/>
-          <w:color w:val="000000"/>
-          <w:sz w:val="24"/>
-          <w:szCs w:val="24"/>
-          <w:lang w:eastAsia="it-IT"/>
-        </w:rPr>
-      </w:pPr>
-      <w:r>
-        <w:rPr>
-          <w:rFonts w:ascii="Arial" w:eastAsia="Times New Roman" w:hAnsi="Arial" w:cs="Arial"/>
-          <w:color w:val="000000"/>
-          <w:lang w:eastAsia="it-IT"/>
-        </w:rPr>
-        <w:t>-user provides information to the system about the categories of items he/she wants to by</w:t>
-      </w:r>
-    </w:p>
-    <w:p>
-      <w:pPr>
-        <w:shd w:val="clear" w:color="auto" w:fill="FFFFFF"/>
-        <w:spacing w:after="240" w:line="240" w:lineRule="auto"/>
-        <w:jc w:val="both"/>
-        <w:rPr>
-          <w:rFonts w:ascii="Times New Roman" w:eastAsia="Times New Roman" w:hAnsi="Times New Roman" w:cs="Times New Roman"/>
-          <w:color w:val="000000"/>
-          <w:sz w:val="24"/>
-          <w:szCs w:val="24"/>
-          <w:lang w:eastAsia="it-IT"/>
-        </w:rPr>
-      </w:pPr>
-      <w:r>
-        <w:rPr>
-          <w:rFonts w:ascii="Arial" w:eastAsia="Times New Roman" w:hAnsi="Arial" w:cs="Arial"/>
-          <w:color w:val="000000"/>
-          <w:lang w:eastAsia="it-IT"/>
-        </w:rPr>
-        <w:t>- ????????user scan the QR code at the entrance of the shop</w:t>
-      </w:r>
-    </w:p>
-    <w:p>
-      <w:pPr>
-        <w:pStyle w:val="NormaleWeb"/>
-        <w:shd w:val="clear" w:color="auto" w:fill="FFFFFF"/>
-        <w:spacing w:before="0" w:beforeAutospacing="0" w:after="0" w:afterAutospacing="0"/>
-        <w:jc w:val="both"/>
-        <w:rPr>
-          <w:rFonts w:ascii="Arial" w:hAnsi="Arial" w:cs="Arial"/>
-          <w:b/>
-          <w:bCs/>
-          <w:color w:val="000000"/>
-          <w:sz w:val="22"/>
-          <w:szCs w:val="22"/>
-        </w:rPr>
-      </w:pPr>
-    </w:p>
-    <w:p>
-      <w:pPr>
-        <w:pStyle w:val="NormaleWeb"/>
-        <w:shd w:val="clear" w:color="auto" w:fill="FFFFFF"/>
-        <w:spacing w:before="0" w:beforeAutospacing="0" w:after="0" w:afterAutospacing="0"/>
-        <w:jc w:val="both"/>
-        <w:rPr>
-          <w:rFonts w:ascii="Arial" w:hAnsi="Arial" w:cs="Arial"/>
-          <w:b/>
-          <w:bCs/>
-          <w:color w:val="000000"/>
-          <w:sz w:val="22"/>
-          <w:szCs w:val="22"/>
-        </w:rPr>
-      </w:pPr>
-    </w:p>
-    <w:p>
-      <w:pPr>
-        <w:pStyle w:val="NormaleWeb"/>
-        <w:shd w:val="clear" w:color="auto" w:fill="FFFFFF"/>
-        <w:spacing w:before="0" w:beforeAutospacing="0" w:after="0" w:afterAutospacing="0"/>
-        <w:jc w:val="both"/>
-        <w:rPr>
-          <w:rFonts w:ascii="Arial" w:hAnsi="Arial" w:cs="Arial"/>
-          <w:b/>
-          <w:bCs/>
-          <w:color w:val="000000"/>
           <w:sz w:val="28"/>
           <w:szCs w:val="28"/>
         </w:rPr>
-      </w:pPr>
-      <w:r>
-        <w:rPr>
-          <w:rFonts w:ascii="Arial" w:hAnsi="Arial" w:cs="Arial"/>
-          <w:b/>
-          <w:bCs/>
-          <w:color w:val="000000"/>
-          <w:sz w:val="28"/>
-          <w:szCs w:val="28"/>
-        </w:rPr>
         <w:t>1.2.3 Goals</w:t>
       </w:r>
     </w:p>
@@ -1216,6 +1387,103 @@
     <w:p>
       <w:pPr>
         <w:shd w:val="clear" w:color="auto" w:fill="FFFFFF"/>
+        <w:spacing w:after="0" w:line="240" w:lineRule="auto"/>
+        <w:jc w:val="both"/>
+        <w:rPr>
+          <w:rFonts w:ascii="Times New Roman" w:eastAsia="Times New Roman" w:hAnsi="Times New Roman" w:cs="Times New Roman"/>
+          <w:color w:val="000000"/>
+          <w:sz w:val="24"/>
+          <w:szCs w:val="24"/>
+          <w:lang w:eastAsia="it-IT"/>
+        </w:rPr>
+      </w:pPr>
+      <w:r>
+        <w:rPr>
+          <w:rFonts w:ascii="Arial" w:eastAsia="Times New Roman" w:hAnsi="Arial" w:cs="Arial"/>
+          <w:color w:val="000000"/>
+          <w:lang w:eastAsia="it-IT"/>
+        </w:rPr>
+        <w:t>-allow people to avoid lines in front of the shop</w:t>
+      </w:r>
+    </w:p>
+    <w:p>
+      <w:pPr>
+        <w:shd w:val="clear" w:color="auto" w:fill="FFFFFF"/>
+        <w:spacing w:after="0" w:line="240" w:lineRule="auto"/>
+        <w:jc w:val="both"/>
+        <w:rPr>
+          <w:rFonts w:ascii="Times New Roman" w:eastAsia="Times New Roman" w:hAnsi="Times New Roman" w:cs="Times New Roman"/>
+          <w:color w:val="000000"/>
+          <w:sz w:val="24"/>
+          <w:szCs w:val="24"/>
+          <w:lang w:eastAsia="it-IT"/>
+        </w:rPr>
+      </w:pPr>
+      <w:r>
+        <w:rPr>
+          <w:rFonts w:ascii="Arial" w:eastAsia="Times New Roman" w:hAnsi="Arial" w:cs="Arial"/>
+          <w:color w:val="000000"/>
+          <w:lang w:eastAsia="it-IT"/>
+        </w:rPr>
+        <w:t xml:space="preserve">- </w:t>
+      </w:r>
+      <w:r>
+        <w:rPr>
+          <w:rFonts w:ascii="Arial" w:eastAsia="Times New Roman" w:hAnsi="Arial" w:cs="Arial"/>
+          <w:color w:val="000000"/>
+          <w:shd w:val="clear" w:color="auto" w:fill="FFFF00"/>
+          <w:lang w:eastAsia="it-IT"/>
+        </w:rPr>
+        <w:t>?</w:t>
+      </w:r>
+      <w:r>
+        <w:rPr>
+          <w:rFonts w:ascii="Arial" w:eastAsia="Times New Roman" w:hAnsi="Arial" w:cs="Arial"/>
+          <w:color w:val="000000"/>
+          <w:lang w:eastAsia="it-IT"/>
+        </w:rPr>
+        <w:t xml:space="preserve"> allow people to take a ticket online to do shopping (one shared+one world)</w:t>
+      </w:r>
+    </w:p>
+    <w:p>
+      <w:pPr>
+        <w:spacing w:after="0" w:line="240" w:lineRule="auto"/>
+        <w:rPr>
+          <w:rFonts w:ascii="Times New Roman" w:eastAsia="Times New Roman" w:hAnsi="Times New Roman" w:cs="Times New Roman"/>
+          <w:sz w:val="24"/>
+          <w:szCs w:val="24"/>
+          <w:lang w:eastAsia="it-IT"/>
+        </w:rPr>
+      </w:pPr>
+      <w:r>
+        <w:rPr>
+          <w:rFonts w:ascii="Arial" w:eastAsia="Times New Roman" w:hAnsi="Arial" w:cs="Arial"/>
+          <w:color w:val="000000"/>
+          <w:lang w:eastAsia="it-IT"/>
+        </w:rPr>
+        <w:t xml:space="preserve">- </w:t>
+      </w:r>
+      <w:r>
+        <w:rPr>
+          <w:rFonts w:ascii="Arial" w:eastAsia="Times New Roman" w:hAnsi="Arial" w:cs="Arial"/>
+          <w:color w:val="000000"/>
+          <w:shd w:val="clear" w:color="auto" w:fill="FFFF00"/>
+          <w:lang w:eastAsia="it-IT"/>
+        </w:rPr>
+        <w:t>?</w:t>
+      </w:r>
+      <w:r>
+        <w:rPr>
+          <w:rFonts w:ascii="Arial" w:eastAsia="Times New Roman" w:hAnsi="Arial" w:cs="Arial"/>
+          <w:color w:val="000000"/>
+          <w:lang w:eastAsia="it-IT"/>
+        </w:rPr>
+        <w:t xml:space="preserve"> allow people to book a visit online to do shopping (one shared+one world)</w:t>
+      </w:r>
+    </w:p>
+    <w:p>
+      <w:pPr>
+        <w:shd w:val="clear" w:color="auto" w:fill="FFFFFF"/>
         <w:spacing w:after="240" w:line="240" w:lineRule="auto"/>
         <w:jc w:val="both"/>
         <w:rPr>
@@ -1226,14 +1494,6 @@
           <w:lang w:eastAsia="it-IT"/>
         </w:rPr>
       </w:pPr>
-      <w:r>
-        <w:rPr>
-          <w:rFonts w:ascii="Arial" w:eastAsia="Times New Roman" w:hAnsi="Arial" w:cs="Arial"/>
-          <w:color w:val="000000"/>
-          <w:lang w:eastAsia="it-IT"/>
-        </w:rPr>
-        <w:t>-allow people to avoid lines in front of the shop</w:t>
-      </w:r>
     </w:p>
     <w:p>
       <w:pPr>
@@ -1593,6 +1853,190 @@
     </w:p>
     <w:p>
       <w:pPr>
+        <w:pStyle w:val="Paragrafoelenco"/>
+      </w:pPr>
+    </w:p>
+    <w:p>
+      <w:pPr>
+        <w:pStyle w:val="Paragrafoelenco"/>
+        <w:numPr>
+          <w:ilvl w:val="0"/>
+          <w:numId w:val="1"/>
+        </w:numPr>
+        <w:shd w:val="clear" w:color="auto" w:fill="FFFFFF"/>
+        <w:spacing w:after="0" w:line="240" w:lineRule="auto"/>
+        <w:jc w:val="both"/>
+        <w:rPr>
+          <w:rFonts w:ascii="Times New Roman" w:eastAsia="Times New Roman" w:hAnsi="Times New Roman" w:cs="Times New Roman"/>
+          <w:color w:val="000000"/>
+          <w:sz w:val="24"/>
+          <w:szCs w:val="24"/>
+          <w:lang w:eastAsia="it-IT"/>
+        </w:rPr>
+      </w:pPr>
+      <w:r>
+        <w:rPr>
+          <w:rFonts w:ascii="Arial" w:eastAsia="Times New Roman" w:hAnsi="Arial" w:cs="Arial"/>
+          <w:b/>
+          <w:bCs/>
+          <w:color w:val="000000"/>
+          <w:lang w:eastAsia="it-IT"/>
+        </w:rPr>
+        <w:t xml:space="preserve">Totem: </w:t>
+      </w:r>
+      <w:r>
+        <w:rPr>
+          <w:rFonts w:ascii="Arial" w:eastAsia="Times New Roman" w:hAnsi="Arial" w:cs="Arial"/>
+          <w:color w:val="000000"/>
+          <w:lang w:eastAsia="it-IT"/>
+        </w:rPr>
+        <w:t>multimedial structure</w:t>
+      </w:r>
+      <w:r>
+        <w:rPr>
+          <w:rFonts w:ascii="Arial" w:eastAsia="Times New Roman" w:hAnsi="Arial" w:cs="Arial"/>
+          <w:b/>
+          <w:bCs/>
+          <w:color w:val="000000"/>
+          <w:lang w:eastAsia="it-IT"/>
+        </w:rPr>
+        <w:t xml:space="preserve"> </w:t>
+      </w:r>
+      <w:r>
+        <w:rPr>
+          <w:rFonts w:ascii="Arial" w:eastAsia="Times New Roman" w:hAnsi="Arial" w:cs="Arial"/>
+          <w:color w:val="000000"/>
+          <w:lang w:eastAsia="it-IT"/>
+        </w:rPr>
+        <w:t>which allows people who cannot use the application to take a ticket and provides it to them </w:t>
+      </w:r>
+    </w:p>
+    <w:p>
+      <w:pPr>
+        <w:shd w:val="clear" w:color="auto" w:fill="FFFFFF"/>
+        <w:spacing w:after="0" w:line="240" w:lineRule="auto"/>
+        <w:jc w:val="both"/>
+        <w:rPr>
+          <w:rFonts w:ascii="Times New Roman" w:eastAsia="Times New Roman" w:hAnsi="Times New Roman" w:cs="Times New Roman"/>
+          <w:color w:val="000000"/>
+          <w:sz w:val="24"/>
+          <w:szCs w:val="24"/>
+          <w:lang w:eastAsia="it-IT"/>
+        </w:rPr>
+      </w:pPr>
+    </w:p>
+    <w:p>
+      <w:pPr>
+        <w:pStyle w:val="Paragrafoelenco"/>
+        <w:numPr>
+          <w:ilvl w:val="0"/>
+          <w:numId w:val="1"/>
+        </w:numPr>
+        <w:shd w:val="clear" w:color="auto" w:fill="FFFFFF"/>
+        <w:spacing w:after="0" w:line="240" w:lineRule="auto"/>
+        <w:jc w:val="both"/>
+        <w:rPr>
+          <w:rFonts w:ascii="Times New Roman" w:eastAsia="Times New Roman" w:hAnsi="Times New Roman" w:cs="Times New Roman"/>
+          <w:color w:val="000000"/>
+          <w:sz w:val="24"/>
+          <w:szCs w:val="24"/>
+          <w:lang w:eastAsia="it-IT"/>
+        </w:rPr>
+      </w:pPr>
+      <w:r>
+        <w:rPr>
+          <w:rFonts w:ascii="Arial" w:eastAsia="Times New Roman" w:hAnsi="Arial" w:cs="Arial"/>
+          <w:b/>
+          <w:bCs/>
+          <w:color w:val="000000"/>
+          <w:lang w:eastAsia="it-IT"/>
+        </w:rPr>
+        <w:t xml:space="preserve">QR Scanner: </w:t>
+      </w:r>
+      <w:r>
+        <w:rPr>
+          <w:rFonts w:ascii="Arial" w:eastAsia="Times New Roman" w:hAnsi="Arial" w:cs="Arial"/>
+          <w:color w:val="000000"/>
+          <w:lang w:eastAsia="it-IT"/>
+        </w:rPr>
+        <w:t>digital structure where people have to scan their ticket in order to make the mechanism more efficient </w:t>
+      </w:r>
+    </w:p>
+    <w:p>
+      <w:pPr>
+        <w:shd w:val="clear" w:color="auto" w:fill="FFFFFF"/>
+        <w:spacing w:after="0" w:line="240" w:lineRule="auto"/>
+        <w:jc w:val="both"/>
+        <w:rPr>
+          <w:rFonts w:ascii="Times New Roman" w:eastAsia="Times New Roman" w:hAnsi="Times New Roman" w:cs="Times New Roman"/>
+          <w:color w:val="000000"/>
+          <w:sz w:val="24"/>
+          <w:szCs w:val="24"/>
+          <w:lang w:eastAsia="it-IT"/>
+        </w:rPr>
+      </w:pPr>
+    </w:p>
+    <w:p>
+      <w:pPr>
+        <w:pStyle w:val="Paragrafoelenco"/>
+        <w:numPr>
+          <w:ilvl w:val="0"/>
+          <w:numId w:val="1"/>
+        </w:numPr>
+        <w:shd w:val="clear" w:color="auto" w:fill="FFFFFF"/>
+        <w:spacing w:after="240" w:line="240" w:lineRule="auto"/>
+        <w:jc w:val="both"/>
+        <w:rPr>
+          <w:rFonts w:ascii="Times New Roman" w:eastAsia="Times New Roman" w:hAnsi="Times New Roman" w:cs="Times New Roman"/>
+          <w:color w:val="000000"/>
+          <w:sz w:val="24"/>
+          <w:szCs w:val="24"/>
+          <w:lang w:eastAsia="it-IT"/>
+        </w:rPr>
+      </w:pPr>
+      <w:r>
+        <w:rPr>
+          <w:rFonts w:ascii="Arial" w:eastAsia="Times New Roman" w:hAnsi="Arial" w:cs="Arial"/>
+          <w:b/>
+          <w:bCs/>
+          <w:color w:val="000000"/>
+          <w:lang w:eastAsia="it-IT"/>
+        </w:rPr>
+        <w:t xml:space="preserve">QR Code: </w:t>
+      </w:r>
+      <w:r>
+        <w:rPr>
+          <w:rFonts w:ascii="Arial" w:eastAsia="Times New Roman" w:hAnsi="Arial" w:cs="Arial"/>
+          <w:color w:val="000000"/>
+          <w:lang w:eastAsia="it-IT"/>
+        </w:rPr>
+        <w:t>bidimensional matrix composed by black modules put in a square schema used to memorize information about a ticket</w:t>
+      </w:r>
+      <w:r>
+        <w:rPr>
+          <w:rFonts w:ascii="Arial" w:eastAsia="Times New Roman" w:hAnsi="Arial" w:cs="Arial"/>
+          <w:b/>
+          <w:bCs/>
+          <w:color w:val="000000"/>
+          <w:lang w:eastAsia="it-IT"/>
+        </w:rPr>
+        <w:t> </w:t>
+      </w:r>
+    </w:p>
+    <w:p>
+      <w:pPr>
+        <w:pStyle w:val="Paragrafoelenco"/>
+        <w:spacing w:after="240" w:line="240" w:lineRule="auto"/>
+        <w:rPr>
+          <w:rFonts w:ascii="Times New Roman" w:eastAsia="Times New Roman" w:hAnsi="Times New Roman" w:cs="Times New Roman"/>
+          <w:sz w:val="24"/>
+          <w:szCs w:val="24"/>
+          <w:lang w:eastAsia="it-IT"/>
+        </w:rPr>
+      </w:pPr>
+    </w:p>
+    <w:p>
+      <w:pPr>
         <w:pStyle w:val="NormaleWeb"/>
         <w:shd w:val="clear" w:color="auto" w:fill="FFFFFF"/>
         <w:spacing w:before="0" w:beforeAutospacing="0" w:after="0" w:afterAutospacing="0"/>
@@ -1643,27 +2087,75 @@
     </w:p>
     <w:p>
       <w:pPr>
-        <w:pStyle w:val="NormaleWeb"/>
-        <w:shd w:val="clear" w:color="auto" w:fill="FFFFFF"/>
-        <w:spacing w:before="240" w:beforeAutospacing="0" w:after="240" w:afterAutospacing="0"/>
-        <w:jc w:val="both"/>
-        <w:rPr>
+        <w:shd w:val="clear" w:color="auto" w:fill="FFFFFF"/>
+        <w:spacing w:before="240" w:after="240" w:line="240" w:lineRule="auto"/>
+        <w:ind w:left="1080" w:hanging="360"/>
+        <w:jc w:val="both"/>
+        <w:rPr>
+          <w:rFonts w:ascii="Times New Roman" w:eastAsia="Times New Roman" w:hAnsi="Times New Roman" w:cs="Times New Roman"/>
+          <w:color w:val="000000"/>
+          <w:sz w:val="24"/>
+          <w:szCs w:val="24"/>
+          <w:lang w:eastAsia="it-IT"/>
+        </w:rPr>
+      </w:pPr>
+      <w:r>
+        <w:rPr>
+          <w:rFonts w:ascii="Arial" w:eastAsia="Times New Roman" w:hAnsi="Arial" w:cs="Arial"/>
+          <w:color w:val="000000"/>
+          <w:lang w:eastAsia="it-IT"/>
+        </w:rPr>
+        <w:t>§</w:t>
+      </w:r>
+      <w:r>
+        <w:rPr>
+          <w:rFonts w:ascii="Times New Roman" w:eastAsia="Times New Roman" w:hAnsi="Times New Roman" w:cs="Times New Roman"/>
+          <w:color w:val="000000"/>
+          <w:sz w:val="14"/>
+          <w:szCs w:val="14"/>
+          <w:lang w:eastAsia="it-IT"/>
+        </w:rPr>
+        <w:t xml:space="preserve">  </w:t>
+      </w:r>
+      <w:r>
+        <w:rPr>
+          <w:rFonts w:ascii="Arial" w:eastAsia="Times New Roman" w:hAnsi="Arial" w:cs="Arial"/>
           <w:b/>
           <w:bCs/>
-        </w:rPr>
-      </w:pPr>
-      <w:r>
-        <w:rPr>
-          <w:rFonts w:ascii="Arial" w:hAnsi="Arial" w:cs="Arial"/>
+          <w:color w:val="000000"/>
+          <w:lang w:eastAsia="it-IT"/>
+        </w:rPr>
+        <w:t xml:space="preserve">QR code: </w:t>
+      </w:r>
+      <w:r>
+        <w:rPr>
+          <w:rFonts w:ascii="Arial" w:eastAsia="Times New Roman" w:hAnsi="Arial" w:cs="Arial"/>
+          <w:color w:val="000000"/>
+          <w:lang w:eastAsia="it-IT"/>
+        </w:rPr>
+        <w:t>Quick Response Code</w:t>
+      </w:r>
+      <w:r>
+        <w:rPr>
+          <w:rFonts w:ascii="Arial" w:eastAsia="Times New Roman" w:hAnsi="Arial" w:cs="Arial"/>
           <w:b/>
           <w:bCs/>
           <w:color w:val="000000"/>
-          <w:sz w:val="22"/>
-          <w:szCs w:val="22"/>
-          <w:shd w:val="clear" w:color="auto" w:fill="FF0000"/>
-        </w:rPr>
-        <w:t xml:space="preserve">QR Code: </w:t>
-      </w:r>
+          <w:lang w:eastAsia="it-IT"/>
+        </w:rPr>
+        <w:t xml:space="preserve"> </w:t>
+      </w:r>
+    </w:p>
+    <w:p>
+      <w:pPr>
+        <w:spacing w:after="240" w:line="240" w:lineRule="auto"/>
+        <w:rPr>
+          <w:rFonts w:ascii="Times New Roman" w:eastAsia="Times New Roman" w:hAnsi="Times New Roman" w:cs="Times New Roman"/>
+          <w:sz w:val="24"/>
+          <w:szCs w:val="24"/>
+          <w:lang w:eastAsia="it-IT"/>
+        </w:rPr>
+      </w:pPr>
     </w:p>
     <w:p>
       <w:pPr>
@@ -2178,7 +2670,6 @@
           <w:szCs w:val="22"/>
           <w:shd w:val="clear" w:color="auto" w:fill="00FF00"/>
         </w:rPr>
-        <w:lastRenderedPageBreak/>
         <w:t>1.4 Revision History</w:t>
       </w:r>
     </w:p>
@@ -2552,6 +3043,7 @@
           <w:sz w:val="28"/>
           <w:szCs w:val="28"/>
         </w:rPr>
+        <w:lastRenderedPageBreak/>
         <w:t>2.1 Product Prospective</w:t>
       </w:r>
     </w:p>
@@ -2683,21 +3175,12 @@
           <w:szCs w:val="24"/>
         </w:rPr>
       </w:pPr>
-      <w:proofErr w:type="spellStart"/>
-      <w:r>
-        <w:rPr>
-          <w:rFonts w:ascii="Arial" w:eastAsia="Times New Roman" w:hAnsi="Arial" w:cs="Arial"/>
-          <w:color w:val="000000"/>
-        </w:rPr>
-        <w:t>CLup</w:t>
-      </w:r>
-      <w:proofErr w:type="spellEnd"/>
-      <w:r>
-        <w:rPr>
-          <w:rFonts w:ascii="Arial" w:eastAsia="Times New Roman" w:hAnsi="Arial" w:cs="Arial"/>
-          <w:color w:val="000000"/>
-        </w:rPr>
-        <w:t xml:space="preserve"> is going to be used as a mobile application, and for this reason both the customers and the shop managers will download it on their devices to exploit the services provided by the application.</w:t>
+      <w:r>
+        <w:rPr>
+          <w:rFonts w:ascii="Arial" w:eastAsia="Times New Roman" w:hAnsi="Arial" w:cs="Arial"/>
+          <w:color w:val="000000"/>
+        </w:rPr>
+        <w:t>CLup is going to be used as a mobile application, and for this reason both the customers and the shop managers will download it on their devices to exploit the services provided by the application.</w:t>
       </w:r>
     </w:p>
     <w:p>
@@ -2900,9 +3383,9 @@
         <w:spacing w:after="240" w:line="240" w:lineRule="auto"/>
         <w:ind w:left="1080" w:hanging="360"/>
         <w:rPr>
-          <w:rFonts w:ascii="Times New Roman" w:eastAsia="Times New Roman" w:hAnsi="Times New Roman" w:cs="Times New Roman"/>
-          <w:sz w:val="24"/>
-          <w:szCs w:val="24"/>
+          <w:rFonts w:ascii="Arial" w:eastAsia="Times New Roman" w:hAnsi="Arial" w:cs="Arial"/>
+          <w:color w:val="000000"/>
+          <w:lang w:eastAsia="it-IT"/>
         </w:rPr>
       </w:pPr>
       <w:r>
@@ -2926,24 +3409,81 @@
           <w:rFonts w:ascii="Arial" w:eastAsia="Times New Roman" w:hAnsi="Arial" w:cs="Arial"/>
           <w:color w:val="000000"/>
         </w:rPr>
-        <w:t xml:space="preserve">The position of the totem where people can take the ticket if they </w:t>
-      </w:r>
-      <w:proofErr w:type="gramStart"/>
-      <w:r>
-        <w:rPr>
-          <w:rFonts w:ascii="Arial" w:eastAsia="Times New Roman" w:hAnsi="Arial" w:cs="Arial"/>
-          <w:color w:val="000000"/>
-        </w:rPr>
-        <w:t>don’t</w:t>
-      </w:r>
-      <w:proofErr w:type="gramEnd"/>
-      <w:r>
-        <w:rPr>
-          <w:rFonts w:ascii="Arial" w:eastAsia="Times New Roman" w:hAnsi="Arial" w:cs="Arial"/>
-          <w:color w:val="000000"/>
-        </w:rPr>
-        <w:t xml:space="preserve"> have access to the application</w:t>
-      </w:r>
+        <w:t>The position of the totem where people can take the ticket if they don’t have access to the application</w:t>
+      </w:r>
+      <w:r>
+        <w:rPr>
+          <w:rFonts w:ascii="Arial" w:eastAsia="Times New Roman" w:hAnsi="Arial" w:cs="Arial"/>
+          <w:color w:val="000000"/>
+          <w:lang w:eastAsia="it-IT"/>
+        </w:rPr>
+        <w:t xml:space="preserve"> </w:t>
+      </w:r>
+    </w:p>
+    <w:p>
+      <w:pPr>
+        <w:shd w:val="clear" w:color="auto" w:fill="FFFFFF"/>
+        <w:spacing w:after="240" w:line="240" w:lineRule="auto"/>
+        <w:ind w:left="1080" w:hanging="360"/>
+        <w:rPr>
+          <w:rFonts w:ascii="Arial" w:eastAsia="Times New Roman" w:hAnsi="Arial" w:cs="Arial"/>
+          <w:color w:val="000000"/>
+        </w:rPr>
+      </w:pPr>
+      <w:r>
+        <w:rPr>
+          <w:rFonts w:ascii="Arial" w:eastAsia="Times New Roman" w:hAnsi="Arial" w:cs="Arial"/>
+          <w:color w:val="000000"/>
+          <w:lang w:eastAsia="it-IT"/>
+        </w:rPr>
+        <w:t xml:space="preserve">- </w:t>
+      </w:r>
+      <w:r>
+        <w:rPr>
+          <w:rFonts w:ascii="Arial" w:eastAsia="Times New Roman" w:hAnsi="Arial" w:cs="Arial"/>
+          <w:color w:val="000000"/>
+          <w:lang w:eastAsia="it-IT"/>
+        </w:rPr>
+        <w:t>The scan of the</w:t>
+      </w:r>
+      <w:r>
+        <w:rPr>
+          <w:rFonts w:ascii="Arial" w:eastAsia="Times New Roman" w:hAnsi="Arial" w:cs="Arial"/>
+          <w:color w:val="000000"/>
+          <w:shd w:val="clear" w:color="auto" w:fill="D5A6BD"/>
+          <w:lang w:eastAsia="it-IT"/>
+        </w:rPr>
+        <w:t xml:space="preserve"> certificate</w:t>
+      </w:r>
+      <w:r>
+        <w:rPr>
+          <w:rFonts w:ascii="Arial" w:eastAsia="Times New Roman" w:hAnsi="Arial" w:cs="Arial"/>
+          <w:color w:val="000000"/>
+          <w:lang w:eastAsia="it-IT"/>
+        </w:rPr>
+        <w:t xml:space="preserve"> that validates his/her role in the shop</w:t>
+      </w:r>
+      <w:r>
+        <w:rPr>
+          <w:rFonts w:ascii="Arial" w:eastAsia="Times New Roman" w:hAnsi="Arial" w:cs="Arial"/>
+          <w:color w:val="000000"/>
+          <w:u w:val="single"/>
+          <w:lang w:eastAsia="it-IT"/>
+        </w:rPr>
+        <w:t xml:space="preserve">  </w:t>
+      </w:r>
+    </w:p>
+    <w:p>
+      <w:pPr>
+        <w:shd w:val="clear" w:color="auto" w:fill="FFFFFF"/>
+        <w:spacing w:after="240" w:line="240" w:lineRule="auto"/>
+        <w:ind w:left="1080" w:hanging="360"/>
+        <w:rPr>
+          <w:rFonts w:ascii="Times New Roman" w:eastAsia="Times New Roman" w:hAnsi="Times New Roman" w:cs="Times New Roman"/>
+          <w:sz w:val="24"/>
+          <w:szCs w:val="24"/>
+        </w:rPr>
+      </w:pPr>
     </w:p>
     <w:p>
       <w:pPr>
@@ -3014,385 +3554,347 @@
           <w:rFonts w:ascii="Arial" w:eastAsia="Times New Roman" w:hAnsi="Arial" w:cs="Arial"/>
           <w:color w:val="000000"/>
         </w:rPr>
-        <w:t xml:space="preserve">The customers </w:t>
-      </w:r>
-      <w:proofErr w:type="gramStart"/>
-      <w:r>
-        <w:rPr>
-          <w:rFonts w:ascii="Arial" w:eastAsia="Times New Roman" w:hAnsi="Arial" w:cs="Arial"/>
-          <w:color w:val="000000"/>
-        </w:rPr>
-        <w:t>have to</w:t>
-      </w:r>
-      <w:proofErr w:type="gramEnd"/>
-      <w:r>
-        <w:rPr>
-          <w:rFonts w:ascii="Arial" w:eastAsia="Times New Roman" w:hAnsi="Arial" w:cs="Arial"/>
-          <w:color w:val="000000"/>
-        </w:rPr>
-        <w:t xml:space="preserve"> provide personal information and, if they accept, also their localization.</w:t>
-      </w:r>
-    </w:p>
-    <w:p>
-      <w:pPr>
-        <w:shd w:val="clear" w:color="auto" w:fill="FFFFFF"/>
-        <w:spacing w:after="0" w:line="240" w:lineRule="auto"/>
-        <w:jc w:val="both"/>
-        <w:rPr>
-          <w:rFonts w:ascii="Times New Roman" w:eastAsia="Times New Roman" w:hAnsi="Times New Roman" w:cs="Times New Roman"/>
-          <w:sz w:val="24"/>
-          <w:szCs w:val="24"/>
-        </w:rPr>
-      </w:pPr>
-      <w:r>
-        <w:rPr>
-          <w:rFonts w:ascii="Arial" w:eastAsia="Times New Roman" w:hAnsi="Arial" w:cs="Arial"/>
-          <w:color w:val="000000"/>
-        </w:rPr>
-        <w:t> </w:t>
-      </w:r>
-    </w:p>
-    <w:p>
-      <w:pPr>
-        <w:shd w:val="clear" w:color="auto" w:fill="FFFFFF"/>
-        <w:spacing w:after="0" w:line="240" w:lineRule="auto"/>
-        <w:jc w:val="both"/>
-        <w:rPr>
-          <w:rFonts w:ascii="Times New Roman" w:eastAsia="Times New Roman" w:hAnsi="Times New Roman" w:cs="Times New Roman"/>
-          <w:sz w:val="24"/>
-          <w:szCs w:val="24"/>
-        </w:rPr>
-      </w:pPr>
-      <w:r>
-        <w:rPr>
-          <w:rFonts w:ascii="Arial" w:eastAsia="Times New Roman" w:hAnsi="Arial" w:cs="Arial"/>
-          <w:color w:val="000000"/>
-        </w:rPr>
-        <w:t xml:space="preserve">The UML highlights both the basic service of taking a ticket online </w:t>
-      </w:r>
-      <w:proofErr w:type="gramStart"/>
-      <w:r>
-        <w:rPr>
-          <w:rFonts w:ascii="Arial" w:eastAsia="Times New Roman" w:hAnsi="Arial" w:cs="Arial"/>
-          <w:color w:val="000000"/>
-        </w:rPr>
-        <w:t>in order to</w:t>
-      </w:r>
-      <w:proofErr w:type="gramEnd"/>
-      <w:r>
-        <w:rPr>
-          <w:rFonts w:ascii="Arial" w:eastAsia="Times New Roman" w:hAnsi="Arial" w:cs="Arial"/>
-          <w:color w:val="000000"/>
-        </w:rPr>
-        <w:t xml:space="preserve"> do shopping in a safer way and the advanced functionality of booking a visit for the following days.</w:t>
-      </w:r>
-    </w:p>
-    <w:p>
-      <w:pPr>
-        <w:shd w:val="clear" w:color="auto" w:fill="FFFFFF"/>
-        <w:spacing w:after="0" w:line="240" w:lineRule="auto"/>
-        <w:jc w:val="both"/>
-        <w:rPr>
-          <w:rFonts w:ascii="Times New Roman" w:eastAsia="Times New Roman" w:hAnsi="Times New Roman" w:cs="Times New Roman"/>
-          <w:sz w:val="24"/>
-          <w:szCs w:val="24"/>
-        </w:rPr>
-      </w:pPr>
-      <w:r>
-        <w:rPr>
-          <w:rFonts w:ascii="Arial" w:eastAsia="Times New Roman" w:hAnsi="Arial" w:cs="Arial"/>
-          <w:color w:val="000000"/>
-        </w:rPr>
-        <w:t> </w:t>
-      </w:r>
-    </w:p>
-    <w:p>
-      <w:pPr>
-        <w:shd w:val="clear" w:color="auto" w:fill="FFFFFF"/>
-        <w:spacing w:after="0" w:line="240" w:lineRule="auto"/>
-        <w:jc w:val="both"/>
-        <w:rPr>
-          <w:rFonts w:ascii="Times New Roman" w:eastAsia="Times New Roman" w:hAnsi="Times New Roman" w:cs="Times New Roman"/>
-          <w:sz w:val="24"/>
-          <w:szCs w:val="24"/>
-        </w:rPr>
-      </w:pPr>
-      <w:r>
-        <w:rPr>
-          <w:rFonts w:ascii="Arial" w:eastAsia="Times New Roman" w:hAnsi="Arial" w:cs="Arial"/>
-          <w:color w:val="000000"/>
+        <w:t>The customers have to provide personal information and, if they accept, also their localization.</w:t>
+      </w:r>
+    </w:p>
+    <w:p>
+      <w:pPr>
+        <w:shd w:val="clear" w:color="auto" w:fill="FFFFFF"/>
+        <w:spacing w:after="0" w:line="240" w:lineRule="auto"/>
+        <w:jc w:val="both"/>
+        <w:rPr>
+          <w:rFonts w:ascii="Times New Roman" w:eastAsia="Times New Roman" w:hAnsi="Times New Roman" w:cs="Times New Roman"/>
+          <w:sz w:val="24"/>
+          <w:szCs w:val="24"/>
+        </w:rPr>
+      </w:pPr>
+      <w:r>
+        <w:rPr>
+          <w:rFonts w:ascii="Arial" w:eastAsia="Times New Roman" w:hAnsi="Arial" w:cs="Arial"/>
+          <w:color w:val="000000"/>
+        </w:rPr>
+        <w:t> </w:t>
+      </w:r>
+    </w:p>
+    <w:p>
+      <w:pPr>
+        <w:shd w:val="clear" w:color="auto" w:fill="FFFFFF"/>
+        <w:spacing w:after="0" w:line="240" w:lineRule="auto"/>
+        <w:jc w:val="both"/>
+        <w:rPr>
+          <w:rFonts w:ascii="Times New Roman" w:eastAsia="Times New Roman" w:hAnsi="Times New Roman" w:cs="Times New Roman"/>
+          <w:sz w:val="24"/>
+          <w:szCs w:val="24"/>
+        </w:rPr>
+      </w:pPr>
+      <w:r>
+        <w:rPr>
+          <w:rFonts w:ascii="Arial" w:eastAsia="Times New Roman" w:hAnsi="Arial" w:cs="Arial"/>
+          <w:color w:val="000000"/>
+        </w:rPr>
+        <w:t>The UML highlights both the basic service of taking a ticket online in order to do shopping in a safer way and the advanced functionality of booking a visit for the following days.</w:t>
+      </w:r>
+    </w:p>
+    <w:p>
+      <w:pPr>
+        <w:shd w:val="clear" w:color="auto" w:fill="FFFFFF"/>
+        <w:spacing w:after="0" w:line="240" w:lineRule="auto"/>
+        <w:jc w:val="both"/>
+        <w:rPr>
+          <w:rFonts w:ascii="Times New Roman" w:eastAsia="Times New Roman" w:hAnsi="Times New Roman" w:cs="Times New Roman"/>
+          <w:sz w:val="24"/>
+          <w:szCs w:val="24"/>
+        </w:rPr>
+      </w:pPr>
+      <w:r>
+        <w:rPr>
+          <w:rFonts w:ascii="Arial" w:eastAsia="Times New Roman" w:hAnsi="Arial" w:cs="Arial"/>
+          <w:color w:val="000000"/>
+        </w:rPr>
+        <w:t> </w:t>
+      </w:r>
+    </w:p>
+    <w:p>
+      <w:pPr>
+        <w:shd w:val="clear" w:color="auto" w:fill="FFFFFF"/>
+        <w:spacing w:after="0" w:line="240" w:lineRule="auto"/>
+        <w:jc w:val="both"/>
+        <w:rPr>
+          <w:rFonts w:ascii="Times New Roman" w:eastAsia="Times New Roman" w:hAnsi="Times New Roman" w:cs="Times New Roman"/>
+          <w:sz w:val="24"/>
+          <w:szCs w:val="24"/>
+        </w:rPr>
+      </w:pPr>
+      <w:r>
+        <w:rPr>
+          <w:rFonts w:ascii="Arial" w:eastAsia="Times New Roman" w:hAnsi="Arial" w:cs="Arial"/>
+          <w:color w:val="000000"/>
+        </w:rPr>
+        <w:t> </w:t>
+      </w:r>
+    </w:p>
+    <w:p>
+      <w:pPr>
+        <w:shd w:val="clear" w:color="auto" w:fill="FFFFFF"/>
+        <w:spacing w:after="0" w:line="240" w:lineRule="auto"/>
+        <w:jc w:val="both"/>
+        <w:rPr>
+          <w:rFonts w:ascii="Times New Roman" w:eastAsia="Times New Roman" w:hAnsi="Times New Roman" w:cs="Times New Roman"/>
+          <w:sz w:val="24"/>
+          <w:szCs w:val="24"/>
+        </w:rPr>
+      </w:pPr>
+      <w:r>
+        <w:rPr>
+          <w:rFonts w:ascii="Arial" w:eastAsia="Times New Roman" w:hAnsi="Arial" w:cs="Arial"/>
+          <w:color w:val="000000"/>
+        </w:rPr>
+        <w:t> </w:t>
+      </w:r>
+    </w:p>
+    <w:p>
+      <w:pPr>
+        <w:shd w:val="clear" w:color="auto" w:fill="FFFFFF"/>
+        <w:spacing w:after="0" w:line="240" w:lineRule="auto"/>
+        <w:rPr>
+          <w:rFonts w:ascii="Arial" w:eastAsia="Times New Roman" w:hAnsi="Arial" w:cs="Arial"/>
+          <w:color w:val="000000"/>
+        </w:rPr>
+      </w:pPr>
+      <w:r>
+        <w:rPr>
+          <w:rFonts w:ascii="Arial" w:eastAsia="Times New Roman" w:hAnsi="Arial" w:cs="Arial"/>
+          <w:color w:val="000000"/>
+          <w:highlight w:val="yellow"/>
+        </w:rPr>
+        <w:t>RICOPIARE DISEGNO UML DA FOGLIO</w:t>
+      </w:r>
+    </w:p>
+    <w:p>
+      <w:pPr>
+        <w:shd w:val="clear" w:color="auto" w:fill="FFFFFF"/>
+        <w:spacing w:after="0" w:line="240" w:lineRule="auto"/>
+        <w:rPr>
+          <w:rFonts w:ascii="Times New Roman" w:eastAsia="Times New Roman" w:hAnsi="Times New Roman" w:cs="Times New Roman"/>
+          <w:sz w:val="24"/>
+          <w:szCs w:val="24"/>
+        </w:rPr>
+      </w:pPr>
+      <w:r>
+        <w:rPr>
+          <w:rFonts w:ascii="Arial" w:eastAsia="Times New Roman" w:hAnsi="Arial" w:cs="Arial"/>
+          <w:color w:val="000000"/>
+        </w:rPr>
+        <w:br/>
+      </w:r>
+    </w:p>
+    <w:p>
+      <w:pPr>
+        <w:shd w:val="clear" w:color="auto" w:fill="FFFFFF"/>
+        <w:spacing w:after="0" w:line="240" w:lineRule="auto"/>
+        <w:jc w:val="both"/>
+        <w:rPr>
+          <w:rFonts w:ascii="Times New Roman" w:eastAsia="Times New Roman" w:hAnsi="Times New Roman" w:cs="Times New Roman"/>
+          <w:sz w:val="24"/>
+          <w:szCs w:val="24"/>
+        </w:rPr>
+      </w:pPr>
+      <w:r>
+        <w:rPr>
+          <w:rFonts w:ascii="Arial" w:eastAsia="Times New Roman" w:hAnsi="Arial" w:cs="Arial"/>
+          <w:color w:val="000000"/>
+        </w:rPr>
+        <w:t> </w:t>
+      </w:r>
+      <w:r>
+        <w:rPr>
+          <w:rFonts w:ascii="Arial" w:eastAsia="Times New Roman" w:hAnsi="Arial" w:cs="Arial"/>
+          <w:color w:val="000000"/>
+          <w:highlight w:val="magenta"/>
+        </w:rPr>
+        <w:t>INSERT HERE DESCRIPTION OF SCHEDULE AND DB</w:t>
+      </w:r>
+    </w:p>
+    <w:p>
+      <w:pPr>
+        <w:shd w:val="clear" w:color="auto" w:fill="FFFFFF"/>
+        <w:spacing w:after="0" w:line="240" w:lineRule="auto"/>
+        <w:jc w:val="both"/>
+        <w:rPr>
+          <w:rFonts w:ascii="Times New Roman" w:eastAsia="Times New Roman" w:hAnsi="Times New Roman" w:cs="Times New Roman"/>
+          <w:sz w:val="24"/>
+          <w:szCs w:val="24"/>
+        </w:rPr>
+      </w:pPr>
+      <w:r>
+        <w:rPr>
+          <w:rFonts w:ascii="Arial" w:eastAsia="Times New Roman" w:hAnsi="Arial" w:cs="Arial"/>
+          <w:color w:val="000000"/>
+        </w:rPr>
+        <w:t> </w:t>
+      </w:r>
+    </w:p>
+    <w:p>
+      <w:pPr>
+        <w:shd w:val="clear" w:color="auto" w:fill="FFFFFF"/>
+        <w:spacing w:before="240" w:after="0" w:line="240" w:lineRule="auto"/>
+        <w:jc w:val="both"/>
+        <w:rPr>
+          <w:rFonts w:ascii="Times New Roman" w:eastAsia="Times New Roman" w:hAnsi="Times New Roman" w:cs="Times New Roman"/>
+          <w:color w:val="000000"/>
+          <w:sz w:val="24"/>
+          <w:szCs w:val="24"/>
+          <w:lang w:eastAsia="it-IT"/>
+        </w:rPr>
+      </w:pPr>
+      <w:r>
+        <w:rPr>
+          <w:rFonts w:ascii="Arial" w:eastAsia="Times New Roman" w:hAnsi="Arial" w:cs="Arial"/>
+          <w:color w:val="000000"/>
+          <w:lang w:eastAsia="it-IT"/>
+        </w:rPr>
+        <w:t>When the customer already registered and logged in to CLup opens the application, a list of shops divided by categories is shown to him/her. In case of localization provided, this list of shops is sorted from the nearest one.</w:t>
+      </w:r>
+    </w:p>
+    <w:p>
+      <w:pPr>
+        <w:shd w:val="clear" w:color="auto" w:fill="FFFFFF"/>
+        <w:spacing w:after="0" w:line="240" w:lineRule="auto"/>
+        <w:jc w:val="both"/>
+        <w:rPr>
+          <w:rFonts w:ascii="Times New Roman" w:eastAsia="Times New Roman" w:hAnsi="Times New Roman" w:cs="Times New Roman"/>
+          <w:color w:val="000000"/>
+          <w:sz w:val="24"/>
+          <w:szCs w:val="24"/>
+          <w:lang w:val="it-IT" w:eastAsia="it-IT"/>
+        </w:rPr>
+      </w:pPr>
+      <w:r>
+        <w:rPr>
+          <w:rFonts w:ascii="Arial" w:eastAsia="Times New Roman" w:hAnsi="Arial" w:cs="Arial"/>
+          <w:color w:val="000000"/>
+          <w:lang w:eastAsia="it-IT"/>
+        </w:rPr>
+        <w:t xml:space="preserve">For each shop in the list open at the moment in which the user enters the application, the number of people already present in its queue is also provided. </w:t>
+      </w:r>
+      <w:r>
+        <w:rPr>
+          <w:rFonts w:ascii="Arial" w:eastAsia="Times New Roman" w:hAnsi="Arial" w:cs="Arial"/>
+          <w:color w:val="000000"/>
+          <w:lang w:val="it-IT" w:eastAsia="it-IT"/>
+        </w:rPr>
+        <w:t>If the queue is full until the closing time of the shop the system does not allow the customer to take a ticket for the shop. </w:t>
+      </w:r>
+    </w:p>
+    <w:p>
+      <w:pPr>
+        <w:shd w:val="clear" w:color="auto" w:fill="FFFFFF"/>
+        <w:spacing w:after="0" w:line="240" w:lineRule="auto"/>
+        <w:jc w:val="both"/>
+        <w:rPr>
+          <w:rFonts w:ascii="Times New Roman" w:eastAsia="Times New Roman" w:hAnsi="Times New Roman" w:cs="Times New Roman"/>
+          <w:color w:val="000000"/>
+          <w:sz w:val="24"/>
+          <w:szCs w:val="24"/>
+          <w:lang w:val="it-IT" w:eastAsia="it-IT"/>
+        </w:rPr>
+      </w:pPr>
+      <w:r>
+        <w:rPr>
+          <w:rFonts w:ascii="Arial" w:eastAsia="Times New Roman" w:hAnsi="Arial" w:cs="Arial"/>
+          <w:color w:val="000000"/>
+          <w:lang w:val="it-IT" w:eastAsia="it-IT"/>
+        </w:rPr>
+        <w:t>So, the customer can decide which shop to select to take a ticket. </w:t>
+      </w:r>
+    </w:p>
+    <w:p>
+      <w:pPr>
+        <w:shd w:val="clear" w:color="auto" w:fill="FFFFFF"/>
+        <w:spacing w:after="0" w:line="240" w:lineRule="auto"/>
+        <w:jc w:val="both"/>
+        <w:rPr>
+          <w:rFonts w:ascii="Times New Roman" w:eastAsia="Times New Roman" w:hAnsi="Times New Roman" w:cs="Times New Roman"/>
+          <w:color w:val="000000"/>
+          <w:sz w:val="24"/>
+          <w:szCs w:val="24"/>
+          <w:lang w:val="it-IT" w:eastAsia="it-IT"/>
+        </w:rPr>
+      </w:pPr>
+      <w:r>
+        <w:rPr>
+          <w:rFonts w:ascii="Arial" w:eastAsia="Times New Roman" w:hAnsi="Arial" w:cs="Arial"/>
+          <w:color w:val="000000"/>
+          <w:lang w:val="it-IT" w:eastAsia="it-IT"/>
+        </w:rPr>
+        <w:t>First of all, if the GPS localization has not been provided yet, the application asks the user if he/she wants to give his/her position by writing his/her actual address (providing the city, the street and the number).</w:t>
+      </w:r>
+    </w:p>
+    <w:p>
+      <w:pPr>
+        <w:shd w:val="clear" w:color="auto" w:fill="FFFFFF"/>
+        <w:spacing w:after="0" w:line="240" w:lineRule="auto"/>
+        <w:jc w:val="both"/>
+        <w:rPr>
+          <w:rFonts w:ascii="Times New Roman" w:eastAsia="Times New Roman" w:hAnsi="Times New Roman" w:cs="Times New Roman"/>
+          <w:color w:val="000000"/>
+          <w:sz w:val="24"/>
+          <w:szCs w:val="24"/>
+          <w:lang w:val="it-IT" w:eastAsia="it-IT"/>
+        </w:rPr>
+      </w:pPr>
+      <w:r>
+        <w:rPr>
+          <w:rFonts w:ascii="Times New Roman" w:eastAsia="Times New Roman" w:hAnsi="Times New Roman" w:cs="Times New Roman"/>
+          <w:color w:val="000000"/>
+          <w:sz w:val="24"/>
+          <w:szCs w:val="24"/>
+          <w:lang w:val="it-IT" w:eastAsia="it-IT"/>
+        </w:rPr>
+        <w:t> </w:t>
+      </w:r>
+    </w:p>
+    <w:p>
+      <w:pPr>
+        <w:shd w:val="clear" w:color="auto" w:fill="FFFFFF"/>
+        <w:spacing w:after="0" w:line="240" w:lineRule="auto"/>
+        <w:jc w:val="both"/>
+        <w:rPr>
+          <w:rFonts w:ascii="Times New Roman" w:eastAsia="Times New Roman" w:hAnsi="Times New Roman" w:cs="Times New Roman"/>
+          <w:color w:val="000000"/>
+          <w:sz w:val="24"/>
+          <w:szCs w:val="24"/>
+          <w:lang w:val="it-IT" w:eastAsia="it-IT"/>
+        </w:rPr>
+      </w:pPr>
+      <w:r>
+        <w:rPr>
+          <w:rFonts w:ascii="Arial" w:eastAsia="Times New Roman" w:hAnsi="Arial" w:cs="Arial"/>
+          <w:color w:val="000000"/>
+          <w:lang w:val="it-IT" w:eastAsia="it-IT"/>
         </w:rPr>
         <w:lastRenderedPageBreak/>
-        <w:t> </w:t>
-      </w:r>
-    </w:p>
-    <w:p>
-      <w:pPr>
-        <w:shd w:val="clear" w:color="auto" w:fill="FFFFFF"/>
-        <w:spacing w:after="0" w:line="240" w:lineRule="auto"/>
-        <w:jc w:val="both"/>
-        <w:rPr>
-          <w:rFonts w:ascii="Times New Roman" w:eastAsia="Times New Roman" w:hAnsi="Times New Roman" w:cs="Times New Roman"/>
-          <w:sz w:val="24"/>
-          <w:szCs w:val="24"/>
-        </w:rPr>
-      </w:pPr>
-      <w:r>
-        <w:rPr>
-          <w:rFonts w:ascii="Arial" w:eastAsia="Times New Roman" w:hAnsi="Arial" w:cs="Arial"/>
-          <w:color w:val="000000"/>
-        </w:rPr>
-        <w:t> </w:t>
-      </w:r>
-    </w:p>
-    <w:p>
-      <w:pPr>
-        <w:shd w:val="clear" w:color="auto" w:fill="FFFFFF"/>
-        <w:spacing w:after="0" w:line="240" w:lineRule="auto"/>
-        <w:rPr>
-          <w:rFonts w:ascii="Arial" w:eastAsia="Times New Roman" w:hAnsi="Arial" w:cs="Arial"/>
-          <w:color w:val="000000"/>
-          <w:lang w:val="it-IT"/>
-        </w:rPr>
-      </w:pPr>
-      <w:r>
-        <w:rPr>
-          <w:rFonts w:ascii="Arial" w:eastAsia="Times New Roman" w:hAnsi="Arial" w:cs="Arial"/>
-          <w:color w:val="000000"/>
-          <w:highlight w:val="yellow"/>
-          <w:lang w:val="it-IT"/>
-        </w:rPr>
-        <w:t>RICOPIA</w:t>
-      </w:r>
-      <w:r>
-        <w:rPr>
-          <w:rFonts w:ascii="Arial" w:eastAsia="Times New Roman" w:hAnsi="Arial" w:cs="Arial"/>
-          <w:color w:val="000000"/>
-          <w:highlight w:val="yellow"/>
-          <w:lang w:val="it-IT"/>
-        </w:rPr>
-        <w:t>RE</w:t>
-      </w:r>
-      <w:r>
-        <w:rPr>
-          <w:rFonts w:ascii="Arial" w:eastAsia="Times New Roman" w:hAnsi="Arial" w:cs="Arial"/>
-          <w:color w:val="000000"/>
-          <w:highlight w:val="yellow"/>
-          <w:lang w:val="it-IT"/>
-        </w:rPr>
-        <w:t xml:space="preserve"> DISEGNO UML DA FOGLIO</w:t>
-      </w:r>
-    </w:p>
-    <w:p>
-      <w:pPr>
-        <w:shd w:val="clear" w:color="auto" w:fill="FFFFFF"/>
-        <w:spacing w:after="0" w:line="240" w:lineRule="auto"/>
-        <w:rPr>
-          <w:rFonts w:ascii="Times New Roman" w:eastAsia="Times New Roman" w:hAnsi="Times New Roman" w:cs="Times New Roman"/>
-          <w:sz w:val="24"/>
-          <w:szCs w:val="24"/>
-          <w:lang w:val="it-IT"/>
-        </w:rPr>
-      </w:pPr>
-      <w:r>
-        <w:rPr>
-          <w:rFonts w:ascii="Arial" w:eastAsia="Times New Roman" w:hAnsi="Arial" w:cs="Arial"/>
-          <w:color w:val="000000"/>
-          <w:lang w:val="it-IT"/>
-        </w:rPr>
-        <w:br/>
-      </w:r>
-    </w:p>
-    <w:p>
-      <w:pPr>
-        <w:shd w:val="clear" w:color="auto" w:fill="FFFFFF"/>
-        <w:spacing w:after="0" w:line="240" w:lineRule="auto"/>
-        <w:jc w:val="both"/>
-        <w:rPr>
-          <w:rFonts w:ascii="Times New Roman" w:eastAsia="Times New Roman" w:hAnsi="Times New Roman" w:cs="Times New Roman"/>
-          <w:sz w:val="24"/>
-          <w:szCs w:val="24"/>
-          <w:lang w:val="it-IT"/>
-        </w:rPr>
-      </w:pPr>
-      <w:r>
-        <w:rPr>
-          <w:rFonts w:ascii="Arial" w:eastAsia="Times New Roman" w:hAnsi="Arial" w:cs="Arial"/>
-          <w:color w:val="000000"/>
-          <w:lang w:val="it-IT"/>
-        </w:rPr>
-        <w:t> </w:t>
-      </w:r>
-    </w:p>
-    <w:p>
-      <w:pPr>
-        <w:shd w:val="clear" w:color="auto" w:fill="FFFFFF"/>
-        <w:spacing w:after="0" w:line="240" w:lineRule="auto"/>
-        <w:jc w:val="both"/>
-        <w:rPr>
-          <w:rFonts w:ascii="Times New Roman" w:eastAsia="Times New Roman" w:hAnsi="Times New Roman" w:cs="Times New Roman"/>
-          <w:sz w:val="24"/>
-          <w:szCs w:val="24"/>
-          <w:lang w:val="it-IT"/>
-        </w:rPr>
-      </w:pPr>
-      <w:r>
-        <w:rPr>
-          <w:rFonts w:ascii="Arial" w:eastAsia="Times New Roman" w:hAnsi="Arial" w:cs="Arial"/>
-          <w:color w:val="000000"/>
-          <w:lang w:val="it-IT"/>
-        </w:rPr>
-        <w:t> </w:t>
-      </w:r>
-    </w:p>
-    <w:p>
-      <w:pPr>
-        <w:shd w:val="clear" w:color="auto" w:fill="FFFFFF"/>
-        <w:spacing w:after="0" w:line="240" w:lineRule="auto"/>
-        <w:jc w:val="both"/>
-        <w:rPr>
-          <w:rFonts w:ascii="Times New Roman" w:eastAsia="Times New Roman" w:hAnsi="Times New Roman" w:cs="Times New Roman"/>
-          <w:sz w:val="24"/>
-          <w:szCs w:val="24"/>
-        </w:rPr>
-      </w:pPr>
-      <w:r>
-        <w:rPr>
-          <w:rFonts w:ascii="Arial" w:eastAsia="Times New Roman" w:hAnsi="Arial" w:cs="Arial"/>
-          <w:color w:val="000000"/>
-        </w:rPr>
-        <w:t xml:space="preserve">The customer, already registered and logged in to </w:t>
-      </w:r>
-      <w:proofErr w:type="spellStart"/>
-      <w:r>
-        <w:rPr>
-          <w:rFonts w:ascii="Arial" w:eastAsia="Times New Roman" w:hAnsi="Arial" w:cs="Arial"/>
-          <w:color w:val="000000"/>
-        </w:rPr>
-        <w:t>CLup</w:t>
-      </w:r>
-      <w:proofErr w:type="spellEnd"/>
-      <w:r>
-        <w:rPr>
-          <w:rFonts w:ascii="Arial" w:eastAsia="Times New Roman" w:hAnsi="Arial" w:cs="Arial"/>
-          <w:color w:val="000000"/>
-        </w:rPr>
-        <w:t>, decides to take a ticket on a selected shop.</w:t>
-      </w:r>
-    </w:p>
-    <w:p>
-      <w:pPr>
-        <w:shd w:val="clear" w:color="auto" w:fill="FFFFFF"/>
-        <w:spacing w:after="0" w:line="240" w:lineRule="auto"/>
-        <w:jc w:val="both"/>
-        <w:rPr>
-          <w:rFonts w:ascii="Times New Roman" w:eastAsia="Times New Roman" w:hAnsi="Times New Roman" w:cs="Times New Roman"/>
-          <w:sz w:val="24"/>
-          <w:szCs w:val="24"/>
-        </w:rPr>
-      </w:pPr>
-      <w:r>
-        <w:rPr>
-          <w:rFonts w:ascii="Arial" w:eastAsia="Times New Roman" w:hAnsi="Arial" w:cs="Arial"/>
-          <w:color w:val="000000"/>
-        </w:rPr>
-        <w:t> </w:t>
-      </w:r>
-    </w:p>
-    <w:p>
-      <w:pPr>
-        <w:shd w:val="clear" w:color="auto" w:fill="FFFFFF"/>
-        <w:spacing w:after="0" w:line="240" w:lineRule="auto"/>
-        <w:jc w:val="both"/>
-        <w:rPr>
-          <w:rFonts w:ascii="Times New Roman" w:eastAsia="Times New Roman" w:hAnsi="Times New Roman" w:cs="Times New Roman"/>
-          <w:sz w:val="24"/>
-          <w:szCs w:val="24"/>
-        </w:rPr>
-      </w:pPr>
-      <w:proofErr w:type="gramStart"/>
-      <w:r>
-        <w:rPr>
-          <w:rFonts w:ascii="Arial" w:eastAsia="Times New Roman" w:hAnsi="Arial" w:cs="Arial"/>
-          <w:color w:val="000000"/>
-        </w:rPr>
-        <w:t>First of all</w:t>
-      </w:r>
-      <w:proofErr w:type="gramEnd"/>
-      <w:r>
-        <w:rPr>
-          <w:rFonts w:ascii="Arial" w:eastAsia="Times New Roman" w:hAnsi="Arial" w:cs="Arial"/>
-          <w:color w:val="000000"/>
-        </w:rPr>
-        <w:t>, the application asks the user if he/she wants to give his/her position either through the GPS or writing his/her actual address (providing the city, the street and the number).</w:t>
-      </w:r>
-    </w:p>
-    <w:p>
-      <w:pPr>
-        <w:shd w:val="clear" w:color="auto" w:fill="FFFFFF"/>
-        <w:spacing w:after="0" w:line="240" w:lineRule="auto"/>
-        <w:jc w:val="both"/>
-        <w:rPr>
-          <w:rFonts w:ascii="Times New Roman" w:eastAsia="Times New Roman" w:hAnsi="Times New Roman" w:cs="Times New Roman"/>
-          <w:sz w:val="24"/>
-          <w:szCs w:val="24"/>
-        </w:rPr>
-      </w:pPr>
-      <w:r>
-        <w:rPr>
-          <w:rFonts w:ascii="Arial" w:eastAsia="Times New Roman" w:hAnsi="Arial" w:cs="Arial"/>
-          <w:color w:val="000000"/>
-        </w:rPr>
-        <w:t xml:space="preserve">In this case, the application computes the necessary time for moving from the provided position to the one of the chosen </w:t>
-      </w:r>
-      <w:proofErr w:type="gramStart"/>
-      <w:r>
-        <w:rPr>
-          <w:rFonts w:ascii="Arial" w:eastAsia="Times New Roman" w:hAnsi="Arial" w:cs="Arial"/>
-          <w:color w:val="000000"/>
-        </w:rPr>
-        <w:t>shop</w:t>
-      </w:r>
-      <w:proofErr w:type="gramEnd"/>
-      <w:r>
-        <w:rPr>
-          <w:rFonts w:ascii="Arial" w:eastAsia="Times New Roman" w:hAnsi="Arial" w:cs="Arial"/>
-          <w:color w:val="000000"/>
-        </w:rPr>
-        <w:t xml:space="preserve"> and shows that to the customer. To allow him/her to arrive on time, </w:t>
-      </w:r>
-      <w:proofErr w:type="spellStart"/>
-      <w:r>
-        <w:rPr>
-          <w:rFonts w:ascii="Arial" w:eastAsia="Times New Roman" w:hAnsi="Arial" w:cs="Arial"/>
-          <w:color w:val="000000"/>
-        </w:rPr>
-        <w:t>CLup</w:t>
-      </w:r>
-      <w:proofErr w:type="spellEnd"/>
-      <w:r>
-        <w:rPr>
-          <w:rFonts w:ascii="Arial" w:eastAsia="Times New Roman" w:hAnsi="Arial" w:cs="Arial"/>
-          <w:color w:val="000000"/>
-        </w:rPr>
-        <w:t xml:space="preserve"> also sends periodic notifications to him/her.</w:t>
-      </w:r>
-    </w:p>
-    <w:p>
-      <w:pPr>
-        <w:shd w:val="clear" w:color="auto" w:fill="FFFFFF"/>
-        <w:spacing w:after="0" w:line="240" w:lineRule="auto"/>
-        <w:jc w:val="both"/>
-        <w:rPr>
-          <w:rFonts w:ascii="Times New Roman" w:eastAsia="Times New Roman" w:hAnsi="Times New Roman" w:cs="Times New Roman"/>
-          <w:sz w:val="24"/>
-          <w:szCs w:val="24"/>
-        </w:rPr>
-      </w:pPr>
-      <w:r>
-        <w:rPr>
-          <w:rFonts w:ascii="Arial" w:eastAsia="Times New Roman" w:hAnsi="Arial" w:cs="Arial"/>
-          <w:color w:val="000000"/>
+        <w:t>In case of position provided either by GPS or by the customer him/herself, the application computes the necessary time for moving from the provided position to the one of the chosen shop and shows that to the customer. To allow him/her to arrive on time, CLup also sends periodic notifications to him/her.</w:t>
+      </w:r>
+    </w:p>
+    <w:p>
+      <w:pPr>
+        <w:shd w:val="clear" w:color="auto" w:fill="FFFFFF"/>
+        <w:spacing w:after="0" w:line="240" w:lineRule="auto"/>
+        <w:jc w:val="both"/>
+        <w:rPr>
+          <w:rFonts w:ascii="Times New Roman" w:eastAsia="Times New Roman" w:hAnsi="Times New Roman" w:cs="Times New Roman"/>
+          <w:color w:val="000000"/>
+          <w:sz w:val="24"/>
+          <w:szCs w:val="24"/>
+          <w:lang w:val="it-IT" w:eastAsia="it-IT"/>
+        </w:rPr>
+      </w:pPr>
+      <w:r>
+        <w:rPr>
+          <w:rFonts w:ascii="Arial" w:eastAsia="Times New Roman" w:hAnsi="Arial" w:cs="Arial"/>
+          <w:color w:val="000000"/>
+          <w:lang w:val="it-IT" w:eastAsia="it-IT"/>
         </w:rPr>
         <w:t>Otherwise, the customer must estimate by himself/herself the time required to reach the destination.</w:t>
       </w:r>
@@ -3404,90 +3906,105 @@
         <w:jc w:val="both"/>
         <w:rPr>
           <w:rFonts w:ascii="Times New Roman" w:eastAsia="Times New Roman" w:hAnsi="Times New Roman" w:cs="Times New Roman"/>
-          <w:sz w:val="24"/>
-          <w:szCs w:val="24"/>
-        </w:rPr>
-      </w:pPr>
-      <w:r>
-        <w:rPr>
-          <w:rFonts w:ascii="Arial" w:eastAsia="Times New Roman" w:hAnsi="Arial" w:cs="Arial"/>
-          <w:color w:val="000000"/>
-        </w:rPr>
-        <w:t> </w:t>
-      </w:r>
-    </w:p>
-    <w:p>
-      <w:pPr>
-        <w:shd w:val="clear" w:color="auto" w:fill="FFFFFF"/>
-        <w:spacing w:after="0" w:line="240" w:lineRule="auto"/>
-        <w:jc w:val="both"/>
-        <w:rPr>
-          <w:rFonts w:ascii="Times New Roman" w:eastAsia="Times New Roman" w:hAnsi="Times New Roman" w:cs="Times New Roman"/>
-          <w:sz w:val="24"/>
-          <w:szCs w:val="24"/>
-        </w:rPr>
-      </w:pPr>
-      <w:r>
-        <w:rPr>
-          <w:rFonts w:ascii="Arial" w:eastAsia="Times New Roman" w:hAnsi="Arial" w:cs="Arial"/>
-          <w:color w:val="000000"/>
-        </w:rPr>
-        <w:t>Then, the system assigns the ticket to the user and generates a QR code used to monitor the entrances and the exits of him/her from/to the store.</w:t>
-      </w:r>
-    </w:p>
-    <w:p>
-      <w:pPr>
-        <w:shd w:val="clear" w:color="auto" w:fill="FFFFFF"/>
-        <w:spacing w:after="0" w:line="240" w:lineRule="auto"/>
-        <w:jc w:val="both"/>
-        <w:rPr>
-          <w:rFonts w:ascii="Times New Roman" w:eastAsia="Times New Roman" w:hAnsi="Times New Roman" w:cs="Times New Roman"/>
-          <w:sz w:val="24"/>
-          <w:szCs w:val="24"/>
-        </w:rPr>
-      </w:pPr>
-      <w:r>
-        <w:rPr>
-          <w:rFonts w:ascii="Arial" w:eastAsia="Times New Roman" w:hAnsi="Arial" w:cs="Arial"/>
-          <w:color w:val="000000"/>
-        </w:rPr>
-        <w:t>When the customer enters the shop and leaves it scans the QR code at the entrance/exit of the building-----à IN CASO METTI ANCHE NELLO SCOPE</w:t>
-      </w:r>
-    </w:p>
-    <w:p>
-      <w:pPr>
-        <w:shd w:val="clear" w:color="auto" w:fill="FFFFFF"/>
-        <w:spacing w:after="0" w:line="240" w:lineRule="auto"/>
-        <w:jc w:val="both"/>
-        <w:rPr>
-          <w:rFonts w:ascii="Times New Roman" w:eastAsia="Times New Roman" w:hAnsi="Times New Roman" w:cs="Times New Roman"/>
-          <w:sz w:val="24"/>
-          <w:szCs w:val="24"/>
-        </w:rPr>
-      </w:pPr>
-      <w:r>
-        <w:rPr>
-          <w:rFonts w:ascii="Arial" w:eastAsia="Times New Roman" w:hAnsi="Arial" w:cs="Arial"/>
-          <w:color w:val="000000"/>
-        </w:rPr>
-        <w:t> </w:t>
-      </w:r>
-    </w:p>
-    <w:p>
-      <w:pPr>
-        <w:shd w:val="clear" w:color="auto" w:fill="FFFFFF"/>
-        <w:spacing w:after="0" w:line="240" w:lineRule="auto"/>
-        <w:jc w:val="both"/>
-        <w:rPr>
-          <w:rFonts w:ascii="Times New Roman" w:eastAsia="Times New Roman" w:hAnsi="Times New Roman" w:cs="Times New Roman"/>
-          <w:sz w:val="24"/>
-          <w:szCs w:val="24"/>
-        </w:rPr>
-      </w:pPr>
-      <w:r>
-        <w:rPr>
-          <w:rFonts w:ascii="Arial" w:eastAsia="Times New Roman" w:hAnsi="Arial" w:cs="Arial"/>
-          <w:color w:val="000000"/>
+          <w:color w:val="000000"/>
+          <w:sz w:val="24"/>
+          <w:szCs w:val="24"/>
+          <w:lang w:val="it-IT" w:eastAsia="it-IT"/>
+        </w:rPr>
+      </w:pPr>
+      <w:r>
+        <w:rPr>
+          <w:rFonts w:ascii="Arial" w:eastAsia="Times New Roman" w:hAnsi="Arial" w:cs="Arial"/>
+          <w:color w:val="000000"/>
+          <w:lang w:val="it-IT" w:eastAsia="it-IT"/>
+        </w:rPr>
+        <w:t> Then, the system assigns the ticket to the user and generates a QR code used to monitor the entrances and the exits of him/her from/to the store.</w:t>
+      </w:r>
+    </w:p>
+    <w:p>
+      <w:pPr>
+        <w:shd w:val="clear" w:color="auto" w:fill="FFFFFF"/>
+        <w:spacing w:after="0" w:line="240" w:lineRule="auto"/>
+        <w:jc w:val="both"/>
+        <w:rPr>
+          <w:rFonts w:ascii="Times New Roman" w:eastAsia="Times New Roman" w:hAnsi="Times New Roman" w:cs="Times New Roman"/>
+          <w:color w:val="000000"/>
+          <w:sz w:val="24"/>
+          <w:szCs w:val="24"/>
+          <w:lang w:val="it-IT" w:eastAsia="it-IT"/>
+        </w:rPr>
+      </w:pPr>
+      <w:r>
+        <w:rPr>
+          <w:rFonts w:ascii="Arial" w:eastAsia="Times New Roman" w:hAnsi="Arial" w:cs="Arial"/>
+          <w:color w:val="000000"/>
+          <w:lang w:val="it-IT" w:eastAsia="it-IT"/>
+        </w:rPr>
+        <w:t>When the customer enters the shop and leaves it scans the QR code at the entrance/exit of the building.</w:t>
+      </w:r>
+    </w:p>
+    <w:p>
+      <w:pPr>
+        <w:shd w:val="clear" w:color="auto" w:fill="FFFFFF"/>
+        <w:spacing w:after="0" w:line="240" w:lineRule="auto"/>
+        <w:jc w:val="both"/>
+        <w:rPr>
+          <w:rFonts w:ascii="Times New Roman" w:eastAsia="Times New Roman" w:hAnsi="Times New Roman" w:cs="Times New Roman"/>
+          <w:color w:val="000000"/>
+          <w:sz w:val="24"/>
+          <w:szCs w:val="24"/>
+          <w:lang w:val="it-IT" w:eastAsia="it-IT"/>
+        </w:rPr>
+      </w:pPr>
+      <w:r>
+        <w:rPr>
+          <w:rFonts w:ascii="Arial" w:eastAsia="Times New Roman" w:hAnsi="Arial" w:cs="Arial"/>
+          <w:color w:val="000000"/>
+          <w:lang w:val="it-IT" w:eastAsia="it-IT"/>
+        </w:rPr>
+        <w:t>The system saves in the database  this real time data in order to calculate better estimations for the schedule.</w:t>
+      </w:r>
+    </w:p>
+    <w:p>
+      <w:pPr>
+        <w:shd w:val="clear" w:color="auto" w:fill="FFFFFF"/>
+        <w:spacing w:after="0" w:line="240" w:lineRule="auto"/>
+        <w:jc w:val="both"/>
+        <w:rPr>
+          <w:rFonts w:ascii="Times New Roman" w:eastAsia="Times New Roman" w:hAnsi="Times New Roman" w:cs="Times New Roman"/>
+          <w:color w:val="000000"/>
+          <w:sz w:val="24"/>
+          <w:szCs w:val="24"/>
+          <w:lang w:val="it-IT" w:eastAsia="it-IT"/>
+        </w:rPr>
+      </w:pPr>
+      <w:r>
+        <w:rPr>
+          <w:rFonts w:ascii="Arial" w:eastAsia="Times New Roman" w:hAnsi="Arial" w:cs="Arial"/>
+          <w:color w:val="000000"/>
+          <w:lang w:val="it-IT" w:eastAsia="it-IT"/>
+        </w:rPr>
+        <w:t> </w:t>
+      </w:r>
+    </w:p>
+    <w:p>
+      <w:pPr>
+        <w:shd w:val="clear" w:color="auto" w:fill="FFFFFF"/>
+        <w:spacing w:after="0" w:line="240" w:lineRule="auto"/>
+        <w:jc w:val="both"/>
+        <w:rPr>
+          <w:rFonts w:ascii="Times New Roman" w:eastAsia="Times New Roman" w:hAnsi="Times New Roman" w:cs="Times New Roman"/>
+          <w:color w:val="000000"/>
+          <w:sz w:val="24"/>
+          <w:szCs w:val="24"/>
+          <w:lang w:val="it-IT" w:eastAsia="it-IT"/>
+        </w:rPr>
+      </w:pPr>
+      <w:r>
+        <w:rPr>
+          <w:rFonts w:ascii="Arial" w:eastAsia="Times New Roman" w:hAnsi="Arial" w:cs="Arial"/>
+          <w:color w:val="000000"/>
+          <w:lang w:val="it-IT" w:eastAsia="it-IT"/>
         </w:rPr>
         <w:t>The ticket, with the related user, is saved in a schedule that contains all the tickets of the current day and of the following ones (obtained by “book a visit” functionality).</w:t>
       </w:r>
@@ -3499,97 +4016,331 @@
         <w:jc w:val="both"/>
         <w:rPr>
           <w:rFonts w:ascii="Times New Roman" w:eastAsia="Times New Roman" w:hAnsi="Times New Roman" w:cs="Times New Roman"/>
-          <w:sz w:val="24"/>
-          <w:szCs w:val="24"/>
-        </w:rPr>
-      </w:pPr>
-      <w:r>
-        <w:rPr>
-          <w:rFonts w:ascii="Arial" w:eastAsia="Times New Roman" w:hAnsi="Arial" w:cs="Arial"/>
-          <w:color w:val="000000"/>
-        </w:rPr>
-        <w:t> </w:t>
-      </w:r>
-    </w:p>
-    <w:p>
-      <w:pPr>
-        <w:shd w:val="clear" w:color="auto" w:fill="FFFFFF"/>
-        <w:spacing w:after="0" w:line="240" w:lineRule="auto"/>
-        <w:jc w:val="both"/>
-        <w:rPr>
-          <w:rFonts w:ascii="Times New Roman" w:eastAsia="Times New Roman" w:hAnsi="Times New Roman" w:cs="Times New Roman"/>
-          <w:sz w:val="24"/>
-          <w:szCs w:val="24"/>
-        </w:rPr>
-      </w:pPr>
-      <w:r>
-        <w:rPr>
-          <w:rFonts w:ascii="Arial" w:eastAsia="Times New Roman" w:hAnsi="Arial" w:cs="Arial"/>
-          <w:color w:val="000000"/>
-        </w:rPr>
-        <w:t xml:space="preserve">The ticket contains the date and the waiting time, which is computed by the system by using the schedule and, </w:t>
-      </w:r>
-      <w:proofErr w:type="gramStart"/>
-      <w:r>
-        <w:rPr>
-          <w:rFonts w:ascii="Arial" w:eastAsia="Times New Roman" w:hAnsi="Arial" w:cs="Arial"/>
-          <w:color w:val="000000"/>
-        </w:rPr>
-        <w:t>in order to</w:t>
-      </w:r>
-      <w:proofErr w:type="gramEnd"/>
-      <w:r>
-        <w:rPr>
-          <w:rFonts w:ascii="Arial" w:eastAsia="Times New Roman" w:hAnsi="Arial" w:cs="Arial"/>
-          <w:color w:val="000000"/>
-        </w:rPr>
-        <w:t xml:space="preserve"> be more precise, by analyzing the data of the long-term </w:t>
-      </w:r>
-      <w:proofErr w:type="spellStart"/>
-      <w:r>
-        <w:rPr>
-          <w:rFonts w:ascii="Arial" w:eastAsia="Times New Roman" w:hAnsi="Arial" w:cs="Arial"/>
-          <w:color w:val="000000"/>
-        </w:rPr>
-        <w:t>customers</w:t>
-      </w:r>
-      <w:r>
-        <w:rPr>
-          <w:rFonts w:ascii="Arial" w:eastAsia="Times New Roman" w:hAnsi="Arial" w:cs="Arial"/>
-          <w:color w:val="000000"/>
-        </w:rPr>
-        <w:t>ù</w:t>
-      </w:r>
-      <w:proofErr w:type="spellEnd"/>
-    </w:p>
-    <w:p>
-      <w:pPr>
-        <w:shd w:val="clear" w:color="auto" w:fill="FFFFFF"/>
-        <w:spacing w:after="0" w:line="240" w:lineRule="auto"/>
-        <w:jc w:val="both"/>
-        <w:rPr>
-          <w:rFonts w:ascii="Times New Roman" w:eastAsia="Times New Roman" w:hAnsi="Times New Roman" w:cs="Times New Roman"/>
-          <w:sz w:val="24"/>
-          <w:szCs w:val="24"/>
-        </w:rPr>
-      </w:pPr>
-      <w:r>
-        <w:rPr>
-          <w:rFonts w:ascii="Arial" w:eastAsia="Times New Roman" w:hAnsi="Arial" w:cs="Arial"/>
-          <w:color w:val="000000"/>
-        </w:rPr>
-        <w:t> </w:t>
-      </w:r>
-    </w:p>
-    <w:p>
-      <w:pPr>
-        <w:shd w:val="clear" w:color="auto" w:fill="FFFFFF"/>
-        <w:spacing w:after="0" w:line="240" w:lineRule="auto"/>
-        <w:jc w:val="both"/>
-        <w:rPr>
-          <w:rFonts w:ascii="Times New Roman" w:eastAsia="Times New Roman" w:hAnsi="Times New Roman" w:cs="Times New Roman"/>
-          <w:sz w:val="24"/>
-          <w:szCs w:val="24"/>
+          <w:color w:val="000000"/>
+          <w:sz w:val="24"/>
+          <w:szCs w:val="24"/>
+          <w:lang w:val="it-IT" w:eastAsia="it-IT"/>
+        </w:rPr>
+      </w:pPr>
+      <w:r>
+        <w:rPr>
+          <w:rFonts w:ascii="Arial" w:eastAsia="Times New Roman" w:hAnsi="Arial" w:cs="Arial"/>
+          <w:color w:val="000000"/>
+          <w:lang w:val="it-IT" w:eastAsia="it-IT"/>
+        </w:rPr>
+        <w:t> </w:t>
+      </w:r>
+    </w:p>
+    <w:p>
+      <w:pPr>
+        <w:shd w:val="clear" w:color="auto" w:fill="FFFFFF"/>
+        <w:spacing w:after="0" w:line="240" w:lineRule="auto"/>
+        <w:jc w:val="both"/>
+        <w:rPr>
+          <w:rFonts w:ascii="Times New Roman" w:eastAsia="Times New Roman" w:hAnsi="Times New Roman" w:cs="Times New Roman"/>
+          <w:color w:val="000000"/>
+          <w:sz w:val="24"/>
+          <w:szCs w:val="24"/>
+          <w:lang w:val="it-IT" w:eastAsia="it-IT"/>
+        </w:rPr>
+      </w:pPr>
+      <w:r>
+        <w:rPr>
+          <w:rFonts w:ascii="Arial" w:eastAsia="Times New Roman" w:hAnsi="Arial" w:cs="Arial"/>
+          <w:color w:val="000000"/>
+          <w:lang w:val="it-IT" w:eastAsia="it-IT"/>
+        </w:rPr>
+        <w:t>The ticket contains the date and the waiting time, which is computed by the system by using the schedule based on the average duration of customers’ permanence in the shop on the same day of the previous week. For each customer the permanence durations in the shop are saved in the database. </w:t>
+      </w:r>
+    </w:p>
+    <w:p>
+      <w:pPr>
+        <w:shd w:val="clear" w:color="auto" w:fill="FFFFFF"/>
+        <w:spacing w:after="0" w:line="240" w:lineRule="auto"/>
+        <w:jc w:val="both"/>
+        <w:rPr>
+          <w:rFonts w:ascii="Times New Roman" w:eastAsia="Times New Roman" w:hAnsi="Times New Roman" w:cs="Times New Roman"/>
+          <w:color w:val="000000"/>
+          <w:sz w:val="24"/>
+          <w:szCs w:val="24"/>
+          <w:lang w:val="it-IT" w:eastAsia="it-IT"/>
+        </w:rPr>
+      </w:pPr>
+      <w:r>
+        <w:rPr>
+          <w:rFonts w:ascii="Arial" w:eastAsia="Times New Roman" w:hAnsi="Arial" w:cs="Arial"/>
+          <w:color w:val="000000"/>
+          <w:lang w:val="it-IT" w:eastAsia="it-IT"/>
+        </w:rPr>
+        <w:t> </w:t>
+      </w:r>
+      <w:r>
+        <w:rPr>
+          <w:rFonts w:ascii="Arial" w:eastAsia="Times New Roman" w:hAnsi="Arial" w:cs="Arial"/>
+          <w:color w:val="000000"/>
+          <w:shd w:val="clear" w:color="auto" w:fill="D3D3D3"/>
+          <w:lang w:val="it-IT" w:eastAsia="it-IT"/>
+        </w:rPr>
+        <w:t>(asterisco a fine pagine)The duration is calculated through the difference between the exit time and the entry time obtained by the QR code.</w:t>
+      </w:r>
+    </w:p>
+    <w:p>
+      <w:pPr>
+        <w:shd w:val="clear" w:color="auto" w:fill="FFFFFF"/>
+        <w:spacing w:after="0" w:line="240" w:lineRule="auto"/>
+        <w:jc w:val="both"/>
+        <w:rPr>
+          <w:rFonts w:ascii="Times New Roman" w:eastAsia="Times New Roman" w:hAnsi="Times New Roman" w:cs="Times New Roman"/>
+          <w:color w:val="000000"/>
+          <w:sz w:val="24"/>
+          <w:szCs w:val="24"/>
+          <w:lang w:val="it-IT" w:eastAsia="it-IT"/>
+        </w:rPr>
+      </w:pPr>
+      <w:r>
+        <w:rPr>
+          <w:rFonts w:ascii="Arial" w:eastAsia="Times New Roman" w:hAnsi="Arial" w:cs="Arial"/>
+          <w:color w:val="000000"/>
+          <w:lang w:val="it-IT" w:eastAsia="it-IT"/>
+        </w:rPr>
+        <w:t> </w:t>
+      </w:r>
+    </w:p>
+    <w:p>
+      <w:pPr>
+        <w:shd w:val="clear" w:color="auto" w:fill="FFFFFF"/>
+        <w:spacing w:after="0" w:line="240" w:lineRule="auto"/>
+        <w:jc w:val="both"/>
+        <w:rPr>
+          <w:rFonts w:ascii="Times New Roman" w:eastAsia="Times New Roman" w:hAnsi="Times New Roman" w:cs="Times New Roman"/>
+          <w:color w:val="000000"/>
+          <w:sz w:val="24"/>
+          <w:szCs w:val="24"/>
+          <w:lang w:val="it-IT" w:eastAsia="it-IT"/>
+        </w:rPr>
+      </w:pPr>
+      <w:r>
+        <w:rPr>
+          <w:rFonts w:ascii="Arial" w:eastAsia="Times New Roman" w:hAnsi="Arial" w:cs="Arial"/>
+          <w:color w:val="000000"/>
+          <w:lang w:val="it-IT" w:eastAsia="it-IT"/>
+        </w:rPr>
+        <w:t> </w:t>
+      </w:r>
+    </w:p>
+    <w:p>
+      <w:pPr>
+        <w:shd w:val="clear" w:color="auto" w:fill="FFFFFF"/>
+        <w:spacing w:after="0" w:line="240" w:lineRule="auto"/>
+        <w:jc w:val="both"/>
+        <w:rPr>
+          <w:rFonts w:ascii="Times New Roman" w:eastAsia="Times New Roman" w:hAnsi="Times New Roman" w:cs="Times New Roman"/>
+          <w:color w:val="000000"/>
+          <w:sz w:val="24"/>
+          <w:szCs w:val="24"/>
+          <w:lang w:val="it-IT" w:eastAsia="it-IT"/>
+        </w:rPr>
+      </w:pPr>
+      <w:r>
+        <w:rPr>
+          <w:rFonts w:ascii="Arial" w:eastAsia="Times New Roman" w:hAnsi="Arial" w:cs="Arial"/>
+          <w:color w:val="000000"/>
+          <w:lang w:val="it-IT" w:eastAsia="it-IT"/>
+        </w:rPr>
+        <w:t>The customer who wants to exploit the advanced functionality “book a visit” for the following days, can select the option once logged in to the application and if he/she wants, he/she can provide the category of items he/she has intention to buy and an approximate expected duration of the visit. Alternatively, for long term customers, the system can compute the duration by analyzing the data of their previous visits. </w:t>
+      </w:r>
+    </w:p>
+    <w:p>
+      <w:pPr>
+        <w:shd w:val="clear" w:color="auto" w:fill="FFFFFF"/>
+        <w:spacing w:after="0" w:line="240" w:lineRule="auto"/>
+        <w:jc w:val="both"/>
+        <w:rPr>
+          <w:rFonts w:ascii="Times New Roman" w:eastAsia="Times New Roman" w:hAnsi="Times New Roman" w:cs="Times New Roman"/>
+          <w:color w:val="000000"/>
+          <w:sz w:val="24"/>
+          <w:szCs w:val="24"/>
+          <w:lang w:val="it-IT" w:eastAsia="it-IT"/>
+        </w:rPr>
+      </w:pPr>
+      <w:r>
+        <w:rPr>
+          <w:rFonts w:ascii="Arial" w:eastAsia="Times New Roman" w:hAnsi="Arial" w:cs="Arial"/>
+          <w:color w:val="000000"/>
+          <w:lang w:val="it-IT" w:eastAsia="it-IT"/>
+        </w:rPr>
+        <w:t>Instead, for new customers who do not provide the duration of the visit, the system uses the average duration of the visits of all the other users of the same day of the previous week.</w:t>
+      </w:r>
+    </w:p>
+    <w:p>
+      <w:pPr>
+        <w:shd w:val="clear" w:color="auto" w:fill="FFFFFF"/>
+        <w:spacing w:after="240" w:line="240" w:lineRule="auto"/>
+        <w:jc w:val="both"/>
+        <w:rPr>
+          <w:rFonts w:ascii="Times New Roman" w:eastAsia="Times New Roman" w:hAnsi="Times New Roman" w:cs="Times New Roman"/>
+          <w:color w:val="000000"/>
+          <w:sz w:val="24"/>
+          <w:szCs w:val="24"/>
+          <w:lang w:val="it-IT" w:eastAsia="it-IT"/>
+        </w:rPr>
+      </w:pPr>
+      <w:r>
+        <w:rPr>
+          <w:rFonts w:ascii="Arial" w:eastAsia="Times New Roman" w:hAnsi="Arial" w:cs="Arial"/>
+          <w:color w:val="000000"/>
+          <w:lang w:val="it-IT" w:eastAsia="it-IT"/>
+        </w:rPr>
+        <w:t> </w:t>
+      </w:r>
+    </w:p>
+    <w:p>
+      <w:pPr>
+        <w:spacing w:after="240" w:line="240" w:lineRule="auto"/>
+        <w:rPr>
+          <w:rFonts w:ascii="Times New Roman" w:eastAsia="Times New Roman" w:hAnsi="Times New Roman" w:cs="Times New Roman"/>
+          <w:sz w:val="24"/>
+          <w:szCs w:val="24"/>
+          <w:lang w:val="it-IT" w:eastAsia="it-IT"/>
+        </w:rPr>
+      </w:pPr>
+    </w:p>
+    <w:p>
+      <w:pPr>
+        <w:shd w:val="clear" w:color="auto" w:fill="FFFFFF"/>
+        <w:spacing w:after="0" w:line="240" w:lineRule="auto"/>
+        <w:jc w:val="both"/>
+        <w:rPr>
+          <w:rFonts w:ascii="Times New Roman" w:eastAsia="Times New Roman" w:hAnsi="Times New Roman" w:cs="Times New Roman"/>
+          <w:sz w:val="24"/>
+          <w:szCs w:val="24"/>
+        </w:rPr>
+      </w:pPr>
+      <w:r>
+        <w:rPr>
+          <w:rFonts w:ascii="Arial" w:eastAsia="Times New Roman" w:hAnsi="Arial" w:cs="Arial"/>
+          <w:color w:val="000000"/>
+        </w:rPr>
+        <w:t> </w:t>
+      </w:r>
+    </w:p>
+    <w:p>
+      <w:pPr>
+        <w:shd w:val="clear" w:color="auto" w:fill="FFFFFF"/>
+        <w:spacing w:after="240" w:line="240" w:lineRule="auto"/>
+        <w:jc w:val="both"/>
+        <w:rPr>
+          <w:rFonts w:ascii="Arial" w:eastAsia="Times New Roman" w:hAnsi="Arial" w:cs="Arial"/>
+          <w:color w:val="000000"/>
+        </w:rPr>
+      </w:pPr>
+      <w:r>
+        <w:rPr>
+          <w:rFonts w:ascii="Arial" w:eastAsia="Times New Roman" w:hAnsi="Arial" w:cs="Arial"/>
+          <w:color w:val="000000"/>
+        </w:rPr>
+        <w:t> </w:t>
+      </w:r>
+    </w:p>
+    <w:p>
+      <w:pPr>
+        <w:shd w:val="clear" w:color="auto" w:fill="FFFFFF"/>
+        <w:spacing w:before="240" w:after="0" w:line="240" w:lineRule="auto"/>
+        <w:jc w:val="both"/>
+        <w:rPr>
+          <w:rFonts w:ascii="Times New Roman" w:eastAsia="Times New Roman" w:hAnsi="Times New Roman" w:cs="Times New Roman"/>
+          <w:color w:val="000000"/>
+          <w:sz w:val="24"/>
+          <w:szCs w:val="24"/>
+          <w:lang w:val="it-IT" w:eastAsia="it-IT"/>
+        </w:rPr>
+      </w:pPr>
+      <w:r>
+        <w:rPr>
+          <w:rFonts w:ascii="Arial" w:eastAsia="Times New Roman" w:hAnsi="Arial" w:cs="Arial"/>
+          <w:b/>
+          <w:bCs/>
+          <w:color w:val="000000"/>
+          <w:lang w:val="it-IT" w:eastAsia="it-IT"/>
+        </w:rPr>
+        <w:t>2.1.2 State Charts</w:t>
+      </w:r>
+    </w:p>
+    <w:p>
+      <w:pPr>
+        <w:shd w:val="clear" w:color="auto" w:fill="FFFFFF"/>
+        <w:spacing w:after="0" w:line="240" w:lineRule="auto"/>
+        <w:rPr>
+          <w:rFonts w:ascii="Times New Roman" w:eastAsia="Times New Roman" w:hAnsi="Times New Roman" w:cs="Times New Roman"/>
+          <w:color w:val="000000"/>
+          <w:sz w:val="24"/>
+          <w:szCs w:val="24"/>
+          <w:lang w:val="it-IT" w:eastAsia="it-IT"/>
+        </w:rPr>
+      </w:pPr>
+      <w:r>
+        <w:rPr>
+          <w:rFonts w:ascii="Arial" w:eastAsia="Times New Roman" w:hAnsi="Arial" w:cs="Arial"/>
+          <w:b/>
+          <w:bCs/>
+          <w:color w:val="FFFF00"/>
+          <w:lang w:val="it-IT" w:eastAsia="it-IT"/>
+        </w:rPr>
+        <w:t> FARE UNO STATE CHART PER LA CANCELLAZIONE DELLA PRENOTAZIONE</w:t>
+      </w:r>
+    </w:p>
+    <w:p>
+      <w:pPr>
+        <w:shd w:val="clear" w:color="auto" w:fill="FFFFFF"/>
+        <w:spacing w:after="0" w:line="240" w:lineRule="auto"/>
+        <w:rPr>
+          <w:rFonts w:ascii="Times New Roman" w:eastAsia="Times New Roman" w:hAnsi="Times New Roman" w:cs="Times New Roman"/>
+          <w:color w:val="000000"/>
+          <w:sz w:val="24"/>
+          <w:szCs w:val="24"/>
+          <w:lang w:eastAsia="it-IT"/>
+        </w:rPr>
+      </w:pPr>
+      <w:r>
+        <w:rPr>
+          <w:rFonts w:ascii="Arial" w:eastAsia="Times New Roman" w:hAnsi="Arial" w:cs="Arial"/>
+          <w:color w:val="000000"/>
+          <w:lang w:eastAsia="it-IT"/>
+        </w:rPr>
+        <w:t>In this section we give an abstract description of the behavior of the system which is represented by a series of events that can occur in the possible states.</w:t>
+      </w:r>
+    </w:p>
+    <w:p>
+      <w:pPr>
+        <w:shd w:val="clear" w:color="auto" w:fill="FFFFFF"/>
+        <w:spacing w:after="0" w:line="240" w:lineRule="auto"/>
+        <w:rPr>
+          <w:rFonts w:ascii="Times New Roman" w:eastAsia="Times New Roman" w:hAnsi="Times New Roman" w:cs="Times New Roman"/>
+          <w:color w:val="000000"/>
+          <w:sz w:val="24"/>
+          <w:szCs w:val="24"/>
+          <w:lang w:eastAsia="it-IT"/>
+        </w:rPr>
+      </w:pPr>
+      <w:r>
+        <w:rPr>
+          <w:rFonts w:ascii="Arial" w:eastAsia="Times New Roman" w:hAnsi="Arial" w:cs="Arial"/>
+          <w:color w:val="000000"/>
+          <w:lang w:eastAsia="it-IT"/>
+        </w:rPr>
+        <w:t> </w:t>
+      </w:r>
+    </w:p>
+    <w:p>
+      <w:pPr>
+        <w:shd w:val="clear" w:color="auto" w:fill="FFFFFF"/>
+        <w:spacing w:after="0" w:line="240" w:lineRule="auto"/>
+        <w:rPr>
+          <w:rFonts w:ascii="Times New Roman" w:eastAsia="Times New Roman" w:hAnsi="Times New Roman" w:cs="Times New Roman"/>
+          <w:color w:val="000000"/>
+          <w:sz w:val="24"/>
+          <w:szCs w:val="24"/>
+          <w:lang w:eastAsia="it-IT"/>
         </w:rPr>
       </w:pPr>
       <w:r>
@@ -3597,170 +4348,699 @@
           <w:rFonts w:ascii="Arial" w:eastAsia="Times New Roman" w:hAnsi="Arial" w:cs="Arial"/>
           <w:color w:val="000000"/>
           <w:shd w:val="clear" w:color="auto" w:fill="FF00FF"/>
-        </w:rPr>
-        <w:t>In fact, for each customer, the system saves the duration of his/her permanence in the shop and, in case of long-term customers, it computes the average of that durations and use it for the waiting time estimation</w:t>
-      </w:r>
-      <w:r>
-        <w:rPr>
-          <w:rFonts w:ascii="Arial" w:eastAsia="Times New Roman" w:hAnsi="Arial" w:cs="Arial"/>
-          <w:color w:val="000000"/>
-        </w:rPr>
-        <w:t xml:space="preserve">. </w:t>
-      </w:r>
-      <w:r>
-        <w:rPr>
-          <w:rFonts w:ascii="Arial" w:eastAsia="Times New Roman" w:hAnsi="Arial" w:cs="Arial"/>
-          <w:color w:val="000000"/>
-          <w:shd w:val="clear" w:color="auto" w:fill="D3D3D3"/>
-        </w:rPr>
-        <w:t>(</w:t>
-      </w:r>
-      <w:proofErr w:type="spellStart"/>
-      <w:r>
-        <w:rPr>
-          <w:rFonts w:ascii="Arial" w:eastAsia="Times New Roman" w:hAnsi="Arial" w:cs="Arial"/>
-          <w:color w:val="000000"/>
-          <w:shd w:val="clear" w:color="auto" w:fill="D3D3D3"/>
-        </w:rPr>
-        <w:t>asterisco</w:t>
-      </w:r>
-      <w:proofErr w:type="spellEnd"/>
-      <w:r>
-        <w:rPr>
-          <w:rFonts w:ascii="Arial" w:eastAsia="Times New Roman" w:hAnsi="Arial" w:cs="Arial"/>
-          <w:color w:val="000000"/>
-          <w:shd w:val="clear" w:color="auto" w:fill="D3D3D3"/>
-        </w:rPr>
-        <w:t xml:space="preserve"> a fine </w:t>
-      </w:r>
-      <w:proofErr w:type="spellStart"/>
-      <w:proofErr w:type="gramStart"/>
-      <w:r>
-        <w:rPr>
-          <w:rFonts w:ascii="Arial" w:eastAsia="Times New Roman" w:hAnsi="Arial" w:cs="Arial"/>
-          <w:color w:val="000000"/>
-          <w:shd w:val="clear" w:color="auto" w:fill="D3D3D3"/>
-        </w:rPr>
-        <w:t>pagine</w:t>
-      </w:r>
-      <w:proofErr w:type="spellEnd"/>
-      <w:r>
-        <w:rPr>
-          <w:rFonts w:ascii="Arial" w:eastAsia="Times New Roman" w:hAnsi="Arial" w:cs="Arial"/>
-          <w:color w:val="000000"/>
-          <w:shd w:val="clear" w:color="auto" w:fill="D3D3D3"/>
-        </w:rPr>
-        <w:t>)The</w:t>
-      </w:r>
-      <w:proofErr w:type="gramEnd"/>
-      <w:r>
-        <w:rPr>
-          <w:rFonts w:ascii="Arial" w:eastAsia="Times New Roman" w:hAnsi="Arial" w:cs="Arial"/>
-          <w:color w:val="000000"/>
-          <w:shd w:val="clear" w:color="auto" w:fill="D3D3D3"/>
-        </w:rPr>
-        <w:t xml:space="preserve"> duration is calculated through the difference between the exit time and the entry time obtained by the QR code.</w:t>
-      </w:r>
-    </w:p>
-    <w:p>
-      <w:pPr>
-        <w:shd w:val="clear" w:color="auto" w:fill="FFFFFF"/>
-        <w:spacing w:after="0" w:line="240" w:lineRule="auto"/>
-        <w:jc w:val="both"/>
-        <w:rPr>
-          <w:rFonts w:ascii="Times New Roman" w:eastAsia="Times New Roman" w:hAnsi="Times New Roman" w:cs="Times New Roman"/>
-          <w:sz w:val="24"/>
-          <w:szCs w:val="24"/>
-        </w:rPr>
-      </w:pPr>
-      <w:r>
-        <w:rPr>
-          <w:rFonts w:ascii="Arial" w:eastAsia="Times New Roman" w:hAnsi="Arial" w:cs="Arial"/>
-          <w:color w:val="000000"/>
-        </w:rPr>
-        <w:t> </w:t>
-      </w:r>
-    </w:p>
-    <w:p>
-      <w:pPr>
-        <w:shd w:val="clear" w:color="auto" w:fill="FFFFFF"/>
-        <w:spacing w:after="0" w:line="240" w:lineRule="auto"/>
-        <w:jc w:val="both"/>
-        <w:rPr>
-          <w:rFonts w:ascii="Times New Roman" w:eastAsia="Times New Roman" w:hAnsi="Times New Roman" w:cs="Times New Roman"/>
-          <w:sz w:val="24"/>
-          <w:szCs w:val="24"/>
-        </w:rPr>
-      </w:pPr>
-      <w:r>
-        <w:rPr>
-          <w:rFonts w:ascii="Arial" w:eastAsia="Times New Roman" w:hAnsi="Arial" w:cs="Arial"/>
-          <w:color w:val="000000"/>
-        </w:rPr>
-        <w:t> </w:t>
-      </w:r>
-    </w:p>
-    <w:p>
-      <w:pPr>
-        <w:shd w:val="clear" w:color="auto" w:fill="FFFFFF"/>
-        <w:spacing w:after="0" w:line="240" w:lineRule="auto"/>
-        <w:jc w:val="both"/>
-        <w:rPr>
-          <w:rFonts w:ascii="Times New Roman" w:eastAsia="Times New Roman" w:hAnsi="Times New Roman" w:cs="Times New Roman"/>
-          <w:sz w:val="24"/>
-          <w:szCs w:val="24"/>
-        </w:rPr>
-      </w:pPr>
-      <w:r>
-        <w:rPr>
-          <w:rFonts w:ascii="Arial" w:eastAsia="Times New Roman" w:hAnsi="Arial" w:cs="Arial"/>
-          <w:color w:val="000000"/>
-        </w:rPr>
-        <w:t>The customer who wants to exploit the advanced functionality “book a visit” for the following days, can select the option once logged in to the application and if he/she wants, he/she can provide the category of items he/she has intention to buy and an approximate expected duration of the visit. Alternatively, for long term customers, the system can compute the duration by analyzing the data of their previous visits. </w:t>
-      </w:r>
-    </w:p>
-    <w:p>
-      <w:pPr>
-        <w:shd w:val="clear" w:color="auto" w:fill="FFFFFF"/>
-        <w:spacing w:after="0" w:line="240" w:lineRule="auto"/>
-        <w:jc w:val="both"/>
-        <w:rPr>
-          <w:rFonts w:ascii="Times New Roman" w:eastAsia="Times New Roman" w:hAnsi="Times New Roman" w:cs="Times New Roman"/>
-          <w:sz w:val="24"/>
-          <w:szCs w:val="24"/>
-        </w:rPr>
-      </w:pPr>
-      <w:r>
-        <w:rPr>
-          <w:rFonts w:ascii="Arial" w:eastAsia="Times New Roman" w:hAnsi="Arial" w:cs="Arial"/>
-          <w:color w:val="000000"/>
-          <w:shd w:val="clear" w:color="auto" w:fill="00FFFF"/>
-        </w:rPr>
-        <w:t>Instead, for new customers who do not provide the duration of the visit, the system uses the average duration of the visits of all the other users.</w:t>
-      </w:r>
-      <w:r>
-        <w:rPr>
-          <w:rFonts w:ascii="Arial" w:eastAsia="Times New Roman" w:hAnsi="Arial" w:cs="Arial"/>
-          <w:color w:val="000000"/>
-        </w:rPr>
-        <w:t> </w:t>
-      </w:r>
-    </w:p>
-    <w:p>
-      <w:pPr>
-        <w:shd w:val="clear" w:color="auto" w:fill="FFFFFF"/>
-        <w:spacing w:after="0" w:line="240" w:lineRule="auto"/>
-        <w:jc w:val="both"/>
-        <w:rPr>
-          <w:rFonts w:ascii="Times New Roman" w:eastAsia="Times New Roman" w:hAnsi="Times New Roman" w:cs="Times New Roman"/>
-          <w:sz w:val="24"/>
-          <w:szCs w:val="24"/>
-        </w:rPr>
-      </w:pPr>
-      <w:r>
-        <w:rPr>
-          <w:rFonts w:ascii="Arial" w:eastAsia="Times New Roman" w:hAnsi="Arial" w:cs="Arial"/>
-          <w:color w:val="000000"/>
+          <w:lang w:eastAsia="it-IT"/>
+        </w:rPr>
+        <w:t> FIGURE 1</w:t>
+      </w:r>
+    </w:p>
+    <w:p>
+      <w:pPr>
+        <w:shd w:val="clear" w:color="auto" w:fill="FFFFFF"/>
+        <w:spacing w:after="0" w:line="240" w:lineRule="auto"/>
+        <w:rPr>
+          <w:rFonts w:ascii="Times New Roman" w:eastAsia="Times New Roman" w:hAnsi="Times New Roman" w:cs="Times New Roman"/>
+          <w:color w:val="000000"/>
+          <w:sz w:val="24"/>
+          <w:szCs w:val="24"/>
+          <w:lang w:eastAsia="it-IT"/>
+        </w:rPr>
+      </w:pPr>
+      <w:r>
+        <w:rPr>
+          <w:rFonts w:ascii="Arial" w:eastAsia="Times New Roman" w:hAnsi="Arial" w:cs="Arial"/>
+          <w:color w:val="000000"/>
+          <w:lang w:eastAsia="it-IT"/>
+        </w:rPr>
+        <w:t> </w:t>
+      </w:r>
+    </w:p>
+    <w:p>
+      <w:pPr>
+        <w:shd w:val="clear" w:color="auto" w:fill="FFFFFF"/>
+        <w:spacing w:after="0" w:line="240" w:lineRule="auto"/>
+        <w:rPr>
+          <w:rFonts w:ascii="Times New Roman" w:eastAsia="Times New Roman" w:hAnsi="Times New Roman" w:cs="Times New Roman"/>
+          <w:color w:val="000000"/>
+          <w:sz w:val="24"/>
+          <w:szCs w:val="24"/>
+          <w:lang w:eastAsia="it-IT"/>
+        </w:rPr>
+      </w:pPr>
+      <w:r>
+        <w:rPr>
+          <w:rFonts w:ascii="Arial" w:eastAsia="Times New Roman" w:hAnsi="Arial" w:cs="Arial"/>
+          <w:color w:val="000000"/>
+          <w:lang w:eastAsia="it-IT"/>
+        </w:rPr>
+        <w:t>The first two state diagrams describe the behavior of the system when a ticket request is received.</w:t>
+      </w:r>
+    </w:p>
+    <w:p>
+      <w:pPr>
+        <w:shd w:val="clear" w:color="auto" w:fill="FFFFFF"/>
+        <w:spacing w:after="0" w:line="240" w:lineRule="auto"/>
+        <w:rPr>
+          <w:rFonts w:ascii="Times New Roman" w:eastAsia="Times New Roman" w:hAnsi="Times New Roman" w:cs="Times New Roman"/>
+          <w:color w:val="000000"/>
+          <w:sz w:val="24"/>
+          <w:szCs w:val="24"/>
+          <w:lang w:eastAsia="it-IT"/>
+        </w:rPr>
+      </w:pPr>
+      <w:r>
+        <w:rPr>
+          <w:rFonts w:ascii="Arial" w:eastAsia="Times New Roman" w:hAnsi="Arial" w:cs="Arial"/>
+          <w:color w:val="000000"/>
+          <w:lang w:eastAsia="it-IT"/>
+        </w:rPr>
+        <w:t> </w:t>
+      </w:r>
+    </w:p>
+    <w:p>
+      <w:pPr>
+        <w:shd w:val="clear" w:color="auto" w:fill="FFFFFF"/>
+        <w:spacing w:after="0" w:line="240" w:lineRule="auto"/>
+        <w:rPr>
+          <w:rFonts w:ascii="Times New Roman" w:eastAsia="Times New Roman" w:hAnsi="Times New Roman" w:cs="Times New Roman"/>
+          <w:color w:val="000000"/>
+          <w:sz w:val="24"/>
+          <w:szCs w:val="24"/>
+          <w:lang w:eastAsia="it-IT"/>
+        </w:rPr>
+      </w:pPr>
+      <w:r>
+        <w:rPr>
+          <w:rFonts w:ascii="Arial" w:eastAsia="Times New Roman" w:hAnsi="Arial" w:cs="Arial"/>
+          <w:color w:val="000000"/>
+          <w:lang w:eastAsia="it-IT"/>
+        </w:rPr>
+        <w:t>The state diagram in figure 1 represents the first part of the behavior of the system when the ticket is requested by a user.</w:t>
+      </w:r>
+    </w:p>
+    <w:p>
+      <w:pPr>
+        <w:shd w:val="clear" w:color="auto" w:fill="FFFFFF"/>
+        <w:spacing w:after="0" w:line="240" w:lineRule="auto"/>
+        <w:rPr>
+          <w:rFonts w:ascii="Times New Roman" w:eastAsia="Times New Roman" w:hAnsi="Times New Roman" w:cs="Times New Roman"/>
+          <w:color w:val="000000"/>
+          <w:sz w:val="24"/>
+          <w:szCs w:val="24"/>
+          <w:lang w:eastAsia="it-IT"/>
+        </w:rPr>
+      </w:pPr>
+      <w:r>
+        <w:rPr>
+          <w:rFonts w:ascii="Arial" w:eastAsia="Times New Roman" w:hAnsi="Arial" w:cs="Arial"/>
+          <w:color w:val="000000"/>
+          <w:lang w:eastAsia="it-IT"/>
+        </w:rPr>
+        <w:t>Once the request is received, the system asks the user for permission to know the actual position. The user can accept or refuse.</w:t>
+      </w:r>
+    </w:p>
+    <w:p>
+      <w:pPr>
+        <w:shd w:val="clear" w:color="auto" w:fill="FFFFFF"/>
+        <w:spacing w:after="0" w:line="240" w:lineRule="auto"/>
+        <w:rPr>
+          <w:rFonts w:ascii="Times New Roman" w:eastAsia="Times New Roman" w:hAnsi="Times New Roman" w:cs="Times New Roman"/>
+          <w:color w:val="000000"/>
+          <w:sz w:val="24"/>
+          <w:szCs w:val="24"/>
+          <w:lang w:eastAsia="it-IT"/>
+        </w:rPr>
+      </w:pPr>
+      <w:r>
+        <w:rPr>
+          <w:rFonts w:ascii="Arial" w:eastAsia="Times New Roman" w:hAnsi="Arial" w:cs="Arial"/>
+          <w:color w:val="000000"/>
+          <w:lang w:eastAsia="it-IT"/>
+        </w:rPr>
+        <w:t>If the user accepts the system can either receive the GPS localization or the information of the address directly written by the user.</w:t>
+      </w:r>
+    </w:p>
+    <w:p>
+      <w:pPr>
+        <w:shd w:val="clear" w:color="auto" w:fill="FFFFFF"/>
+        <w:spacing w:after="0" w:line="240" w:lineRule="auto"/>
+        <w:rPr>
+          <w:rFonts w:ascii="Times New Roman" w:eastAsia="Times New Roman" w:hAnsi="Times New Roman" w:cs="Times New Roman"/>
+          <w:color w:val="000000"/>
+          <w:sz w:val="24"/>
+          <w:szCs w:val="24"/>
+          <w:lang w:eastAsia="it-IT"/>
+        </w:rPr>
+      </w:pPr>
+      <w:r>
+        <w:rPr>
+          <w:rFonts w:ascii="Arial" w:eastAsia="Times New Roman" w:hAnsi="Arial" w:cs="Arial"/>
+          <w:color w:val="000000"/>
+          <w:lang w:eastAsia="it-IT"/>
+        </w:rPr>
+        <w:t>In both cases the system computes the time necessary for the user to arrive to the destination and notifies it to him/her.</w:t>
+      </w:r>
+    </w:p>
+    <w:p>
+      <w:pPr>
+        <w:shd w:val="clear" w:color="auto" w:fill="FFFFFF"/>
+        <w:spacing w:after="0" w:line="240" w:lineRule="auto"/>
+        <w:rPr>
+          <w:rFonts w:ascii="Times New Roman" w:eastAsia="Times New Roman" w:hAnsi="Times New Roman" w:cs="Times New Roman"/>
+          <w:color w:val="000000"/>
+          <w:sz w:val="24"/>
+          <w:szCs w:val="24"/>
+          <w:lang w:eastAsia="it-IT"/>
+        </w:rPr>
+      </w:pPr>
+      <w:r>
+        <w:rPr>
+          <w:rFonts w:ascii="Arial" w:eastAsia="Times New Roman" w:hAnsi="Arial" w:cs="Arial"/>
+          <w:color w:val="000000"/>
+          <w:lang w:eastAsia="it-IT"/>
+        </w:rPr>
+        <w:t> </w:t>
+      </w:r>
+    </w:p>
+    <w:p>
+      <w:pPr>
+        <w:shd w:val="clear" w:color="auto" w:fill="FFFFFF"/>
+        <w:spacing w:after="0" w:line="240" w:lineRule="auto"/>
+        <w:rPr>
+          <w:rFonts w:ascii="Times New Roman" w:eastAsia="Times New Roman" w:hAnsi="Times New Roman" w:cs="Times New Roman"/>
+          <w:color w:val="000000"/>
+          <w:sz w:val="24"/>
+          <w:szCs w:val="24"/>
+          <w:lang w:val="it-IT" w:eastAsia="it-IT"/>
+        </w:rPr>
+      </w:pPr>
+      <w:r>
+        <w:rPr>
+          <w:rFonts w:ascii="Arial" w:eastAsia="Times New Roman" w:hAnsi="Arial" w:cs="Arial"/>
+          <w:color w:val="000000"/>
+          <w:lang w:eastAsia="it-IT"/>
+        </w:rPr>
+        <w:lastRenderedPageBreak/>
+        <w:t xml:space="preserve">Either if the user accepts or refuses the position request, the ‘Information position acquired’ state is reached. This means that either the user provided his/her position or that he/she refused to give it. </w:t>
+      </w:r>
+      <w:r>
+        <w:rPr>
+          <w:rFonts w:ascii="Arial" w:eastAsia="Times New Roman" w:hAnsi="Arial" w:cs="Arial"/>
+          <w:color w:val="000000"/>
+          <w:lang w:val="it-IT" w:eastAsia="it-IT"/>
+        </w:rPr>
+        <w:t>This leads to the final state.</w:t>
+      </w:r>
+    </w:p>
+    <w:p>
+      <w:pPr>
+        <w:shd w:val="clear" w:color="auto" w:fill="FFFFFF"/>
+        <w:spacing w:after="0" w:line="240" w:lineRule="auto"/>
+        <w:rPr>
+          <w:rFonts w:ascii="Times New Roman" w:eastAsia="Times New Roman" w:hAnsi="Times New Roman" w:cs="Times New Roman"/>
+          <w:color w:val="000000"/>
+          <w:sz w:val="24"/>
+          <w:szCs w:val="24"/>
+          <w:lang w:val="it-IT" w:eastAsia="it-IT"/>
+        </w:rPr>
+      </w:pPr>
+      <w:r>
+        <w:rPr>
+          <w:rFonts w:ascii="Arial" w:eastAsia="Times New Roman" w:hAnsi="Arial" w:cs="Arial"/>
+          <w:color w:val="000000"/>
+          <w:lang w:val="it-IT" w:eastAsia="it-IT"/>
+        </w:rPr>
+        <w:t> </w:t>
+      </w:r>
+    </w:p>
+    <w:p>
+      <w:pPr>
+        <w:shd w:val="clear" w:color="auto" w:fill="FFFFFF"/>
+        <w:spacing w:after="0" w:line="240" w:lineRule="auto"/>
+        <w:rPr>
+          <w:rFonts w:ascii="Times New Roman" w:eastAsia="Times New Roman" w:hAnsi="Times New Roman" w:cs="Times New Roman"/>
+          <w:color w:val="000000"/>
+          <w:sz w:val="24"/>
+          <w:szCs w:val="24"/>
+          <w:lang w:val="it-IT" w:eastAsia="it-IT"/>
+        </w:rPr>
+      </w:pPr>
+      <w:r>
+        <w:rPr>
+          <w:rFonts w:ascii="Arial" w:eastAsia="Times New Roman" w:hAnsi="Arial" w:cs="Arial"/>
+          <w:color w:val="000000"/>
+          <w:lang w:val="it-IT" w:eastAsia="it-IT"/>
+        </w:rPr>
+        <w:t> </w:t>
+      </w:r>
+    </w:p>
+    <w:p>
+      <w:pPr>
+        <w:shd w:val="clear" w:color="auto" w:fill="FFFFFF"/>
+        <w:spacing w:after="0" w:line="240" w:lineRule="auto"/>
+        <w:rPr>
+          <w:rFonts w:ascii="Times New Roman" w:eastAsia="Times New Roman" w:hAnsi="Times New Roman" w:cs="Times New Roman"/>
+          <w:color w:val="000000"/>
+          <w:sz w:val="24"/>
+          <w:szCs w:val="24"/>
+          <w:lang w:val="it-IT" w:eastAsia="it-IT"/>
+        </w:rPr>
+      </w:pPr>
+      <w:r>
+        <w:rPr>
+          <w:rFonts w:ascii="Arial" w:eastAsia="Times New Roman" w:hAnsi="Arial" w:cs="Arial"/>
+          <w:color w:val="000000"/>
+          <w:lang w:val="it-IT" w:eastAsia="it-IT"/>
+        </w:rPr>
+        <w:t> </w:t>
+      </w:r>
+    </w:p>
+    <w:p>
+      <w:pPr>
+        <w:shd w:val="clear" w:color="auto" w:fill="FFFFFF"/>
+        <w:spacing w:after="0" w:line="240" w:lineRule="auto"/>
+        <w:rPr>
+          <w:rFonts w:ascii="Times New Roman" w:eastAsia="Times New Roman" w:hAnsi="Times New Roman" w:cs="Times New Roman"/>
+          <w:color w:val="000000"/>
+          <w:sz w:val="24"/>
+          <w:szCs w:val="24"/>
+          <w:lang w:val="it-IT" w:eastAsia="it-IT"/>
+        </w:rPr>
+      </w:pPr>
+      <w:r>
+        <w:rPr>
+          <w:rFonts w:ascii="Arial" w:eastAsia="Times New Roman" w:hAnsi="Arial" w:cs="Arial"/>
+          <w:color w:val="000000"/>
+          <w:lang w:val="it-IT" w:eastAsia="it-IT"/>
+        </w:rPr>
+        <w:t> </w:t>
+      </w:r>
+    </w:p>
+    <w:p>
+      <w:pPr>
+        <w:shd w:val="clear" w:color="auto" w:fill="FFFFFF"/>
+        <w:spacing w:after="0" w:line="240" w:lineRule="auto"/>
+        <w:rPr>
+          <w:rFonts w:ascii="Times New Roman" w:eastAsia="Times New Roman" w:hAnsi="Times New Roman" w:cs="Times New Roman"/>
+          <w:color w:val="000000"/>
+          <w:sz w:val="24"/>
+          <w:szCs w:val="24"/>
+          <w:lang w:eastAsia="it-IT"/>
+        </w:rPr>
+      </w:pPr>
+      <w:r>
+        <w:rPr>
+          <w:rFonts w:ascii="Arial" w:eastAsia="Times New Roman" w:hAnsi="Arial" w:cs="Arial"/>
+          <w:color w:val="000000"/>
+          <w:lang w:val="it-IT" w:eastAsia="it-IT"/>
+        </w:rPr>
+        <w:t> </w:t>
+      </w:r>
+      <w:r>
+        <w:rPr>
+          <w:rFonts w:ascii="Arial" w:eastAsia="Times New Roman" w:hAnsi="Arial" w:cs="Arial"/>
+          <w:color w:val="000000"/>
+          <w:shd w:val="clear" w:color="auto" w:fill="FF00FF"/>
+          <w:lang w:eastAsia="it-IT"/>
+        </w:rPr>
+        <w:t>FIGURE 2</w:t>
+      </w:r>
+    </w:p>
+    <w:p>
+      <w:pPr>
+        <w:shd w:val="clear" w:color="auto" w:fill="FFFFFF"/>
+        <w:spacing w:after="0" w:line="240" w:lineRule="auto"/>
+        <w:rPr>
+          <w:rFonts w:ascii="Times New Roman" w:eastAsia="Times New Roman" w:hAnsi="Times New Roman" w:cs="Times New Roman"/>
+          <w:color w:val="000000"/>
+          <w:sz w:val="24"/>
+          <w:szCs w:val="24"/>
+          <w:lang w:eastAsia="it-IT"/>
+        </w:rPr>
+      </w:pPr>
+      <w:r>
+        <w:rPr>
+          <w:rFonts w:ascii="Arial" w:eastAsia="Times New Roman" w:hAnsi="Arial" w:cs="Arial"/>
+          <w:color w:val="000000"/>
+          <w:lang w:eastAsia="it-IT"/>
+        </w:rPr>
+        <w:t> </w:t>
+      </w:r>
+    </w:p>
+    <w:p>
+      <w:pPr>
+        <w:shd w:val="clear" w:color="auto" w:fill="FFFFFF"/>
+        <w:spacing w:after="0" w:line="240" w:lineRule="auto"/>
+        <w:rPr>
+          <w:rFonts w:ascii="Times New Roman" w:eastAsia="Times New Roman" w:hAnsi="Times New Roman" w:cs="Times New Roman"/>
+          <w:color w:val="000000"/>
+          <w:sz w:val="24"/>
+          <w:szCs w:val="24"/>
+          <w:lang w:eastAsia="it-IT"/>
+        </w:rPr>
+      </w:pPr>
+      <w:r>
+        <w:rPr>
+          <w:rFonts w:ascii="Arial" w:eastAsia="Times New Roman" w:hAnsi="Arial" w:cs="Arial"/>
+          <w:color w:val="000000"/>
+          <w:lang w:eastAsia="it-IT"/>
+        </w:rPr>
+        <w:t> </w:t>
+      </w:r>
+    </w:p>
+    <w:p>
+      <w:pPr>
+        <w:shd w:val="clear" w:color="auto" w:fill="FFFFFF"/>
+        <w:spacing w:after="0" w:line="240" w:lineRule="auto"/>
+        <w:rPr>
+          <w:rFonts w:ascii="Times New Roman" w:eastAsia="Times New Roman" w:hAnsi="Times New Roman" w:cs="Times New Roman"/>
+          <w:color w:val="000000"/>
+          <w:sz w:val="24"/>
+          <w:szCs w:val="24"/>
+          <w:lang w:eastAsia="it-IT"/>
+        </w:rPr>
+      </w:pPr>
+      <w:r>
+        <w:rPr>
+          <w:rFonts w:ascii="Arial" w:eastAsia="Times New Roman" w:hAnsi="Arial" w:cs="Arial"/>
+          <w:color w:val="000000"/>
+          <w:lang w:eastAsia="it-IT"/>
+        </w:rPr>
+        <w:t>The state diagram in figure 2 models the behavior of the system from the point in which the information of the position is acquired.</w:t>
+      </w:r>
+    </w:p>
+    <w:p>
+      <w:pPr>
+        <w:shd w:val="clear" w:color="auto" w:fill="FFFFFF"/>
+        <w:spacing w:after="0" w:line="240" w:lineRule="auto"/>
+        <w:rPr>
+          <w:rFonts w:ascii="Times New Roman" w:eastAsia="Times New Roman" w:hAnsi="Times New Roman" w:cs="Times New Roman"/>
+          <w:color w:val="000000"/>
+          <w:sz w:val="24"/>
+          <w:szCs w:val="24"/>
+          <w:lang w:eastAsia="it-IT"/>
+        </w:rPr>
+      </w:pPr>
+      <w:r>
+        <w:rPr>
+          <w:rFonts w:ascii="Arial" w:eastAsia="Times New Roman" w:hAnsi="Arial" w:cs="Arial"/>
+          <w:color w:val="000000"/>
+          <w:lang w:eastAsia="it-IT"/>
+        </w:rPr>
+        <w:t>The system, based on the availability of the day (schedule analysis), decides whether to accept the request, or refuse it directly going to the final state.</w:t>
+      </w:r>
+    </w:p>
+    <w:p>
+      <w:pPr>
+        <w:shd w:val="clear" w:color="auto" w:fill="FFFFFF"/>
+        <w:spacing w:after="0" w:line="240" w:lineRule="auto"/>
+        <w:rPr>
+          <w:rFonts w:ascii="Times New Roman" w:eastAsia="Times New Roman" w:hAnsi="Times New Roman" w:cs="Times New Roman"/>
+          <w:color w:val="000000"/>
+          <w:sz w:val="24"/>
+          <w:szCs w:val="24"/>
+          <w:lang w:eastAsia="it-IT"/>
+        </w:rPr>
+      </w:pPr>
+      <w:r>
+        <w:rPr>
+          <w:rFonts w:ascii="Arial" w:eastAsia="Times New Roman" w:hAnsi="Arial" w:cs="Arial"/>
+          <w:color w:val="000000"/>
+          <w:lang w:eastAsia="it-IT"/>
+        </w:rPr>
+        <w:t>In the first case the system estimates the waiting time, sends it to the user and once saved the request, reaches the final state too.</w:t>
+      </w:r>
+    </w:p>
+    <w:p>
+      <w:pPr>
+        <w:shd w:val="clear" w:color="auto" w:fill="FFFFFF"/>
+        <w:spacing w:after="0" w:line="240" w:lineRule="auto"/>
+        <w:rPr>
+          <w:rFonts w:ascii="Times New Roman" w:eastAsia="Times New Roman" w:hAnsi="Times New Roman" w:cs="Times New Roman"/>
+          <w:color w:val="000000"/>
+          <w:sz w:val="24"/>
+          <w:szCs w:val="24"/>
+          <w:lang w:eastAsia="it-IT"/>
+        </w:rPr>
+      </w:pPr>
+      <w:r>
+        <w:rPr>
+          <w:rFonts w:ascii="Arial" w:eastAsia="Times New Roman" w:hAnsi="Arial" w:cs="Arial"/>
+          <w:color w:val="000000"/>
+          <w:lang w:eastAsia="it-IT"/>
+        </w:rPr>
+        <w:t>  </w:t>
+      </w:r>
+      <w:r>
+        <w:rPr>
+          <w:rFonts w:ascii="Arial" w:eastAsia="Times New Roman" w:hAnsi="Arial" w:cs="Arial"/>
+          <w:color w:val="000000"/>
+          <w:shd w:val="clear" w:color="auto" w:fill="FF00FF"/>
+          <w:lang w:eastAsia="it-IT"/>
+        </w:rPr>
+        <w:t>FIGURE 3</w:t>
+      </w:r>
+    </w:p>
+    <w:p>
+      <w:pPr>
+        <w:shd w:val="clear" w:color="auto" w:fill="FFFFFF"/>
+        <w:spacing w:after="0" w:line="240" w:lineRule="auto"/>
+        <w:rPr>
+          <w:rFonts w:ascii="Times New Roman" w:eastAsia="Times New Roman" w:hAnsi="Times New Roman" w:cs="Times New Roman"/>
+          <w:color w:val="000000"/>
+          <w:sz w:val="24"/>
+          <w:szCs w:val="24"/>
+          <w:lang w:eastAsia="it-IT"/>
+        </w:rPr>
+      </w:pPr>
+      <w:r>
+        <w:rPr>
+          <w:rFonts w:ascii="Arial" w:eastAsia="Times New Roman" w:hAnsi="Arial" w:cs="Arial"/>
+          <w:b/>
+          <w:bCs/>
+          <w:color w:val="000000"/>
+          <w:lang w:eastAsia="it-IT"/>
+        </w:rPr>
+        <w:t> </w:t>
+      </w:r>
+    </w:p>
+    <w:p>
+      <w:pPr>
+        <w:shd w:val="clear" w:color="auto" w:fill="FFFFFF"/>
+        <w:spacing w:after="0" w:line="240" w:lineRule="auto"/>
+        <w:rPr>
+          <w:rFonts w:ascii="Times New Roman" w:eastAsia="Times New Roman" w:hAnsi="Times New Roman" w:cs="Times New Roman"/>
+          <w:color w:val="000000"/>
+          <w:sz w:val="24"/>
+          <w:szCs w:val="24"/>
+          <w:lang w:eastAsia="it-IT"/>
+        </w:rPr>
+      </w:pPr>
+      <w:r>
+        <w:rPr>
+          <w:rFonts w:ascii="Arial" w:eastAsia="Times New Roman" w:hAnsi="Arial" w:cs="Arial"/>
+          <w:b/>
+          <w:bCs/>
+          <w:color w:val="000000"/>
+          <w:lang w:eastAsia="it-IT"/>
+        </w:rPr>
+        <w:t> </w:t>
+      </w:r>
+      <w:r>
+        <w:rPr>
+          <w:rFonts w:ascii="Arial" w:eastAsia="Times New Roman" w:hAnsi="Arial" w:cs="Arial"/>
+          <w:color w:val="000000"/>
+          <w:lang w:eastAsia="it-IT"/>
+        </w:rPr>
+        <w:t> </w:t>
+      </w:r>
+    </w:p>
+    <w:p>
+      <w:pPr>
+        <w:shd w:val="clear" w:color="auto" w:fill="FFFFFF"/>
+        <w:spacing w:after="0" w:line="240" w:lineRule="auto"/>
+        <w:rPr>
+          <w:rFonts w:ascii="Times New Roman" w:eastAsia="Times New Roman" w:hAnsi="Times New Roman" w:cs="Times New Roman"/>
+          <w:color w:val="000000"/>
+          <w:sz w:val="24"/>
+          <w:szCs w:val="24"/>
+          <w:lang w:eastAsia="it-IT"/>
+        </w:rPr>
+      </w:pPr>
+      <w:r>
+        <w:rPr>
+          <w:rFonts w:ascii="Arial" w:eastAsia="Times New Roman" w:hAnsi="Arial" w:cs="Arial"/>
+          <w:b/>
+          <w:bCs/>
+          <w:color w:val="000000"/>
+          <w:lang w:eastAsia="it-IT"/>
+        </w:rPr>
+        <w:t> </w:t>
+      </w:r>
+    </w:p>
+    <w:p>
+      <w:pPr>
+        <w:shd w:val="clear" w:color="auto" w:fill="FFFFFF"/>
+        <w:spacing w:after="0" w:line="240" w:lineRule="auto"/>
+        <w:rPr>
+          <w:rFonts w:ascii="Times New Roman" w:eastAsia="Times New Roman" w:hAnsi="Times New Roman" w:cs="Times New Roman"/>
+          <w:color w:val="000000"/>
+          <w:sz w:val="24"/>
+          <w:szCs w:val="24"/>
+          <w:lang w:eastAsia="it-IT"/>
+        </w:rPr>
+      </w:pPr>
+      <w:r>
+        <w:rPr>
+          <w:rFonts w:ascii="Arial" w:eastAsia="Times New Roman" w:hAnsi="Arial" w:cs="Arial"/>
+          <w:color w:val="000000"/>
+          <w:lang w:eastAsia="it-IT"/>
+        </w:rPr>
+        <w:t>The state diagram in figure 3 models the case in which the user decides to exploit the advanced functionality of booking a visit.</w:t>
+      </w:r>
+    </w:p>
+    <w:p>
+      <w:pPr>
+        <w:shd w:val="clear" w:color="auto" w:fill="FFFFFF"/>
+        <w:spacing w:after="0" w:line="240" w:lineRule="auto"/>
+        <w:rPr>
+          <w:rFonts w:ascii="Times New Roman" w:eastAsia="Times New Roman" w:hAnsi="Times New Roman" w:cs="Times New Roman"/>
+          <w:color w:val="000000"/>
+          <w:sz w:val="24"/>
+          <w:szCs w:val="24"/>
+          <w:lang w:eastAsia="it-IT"/>
+        </w:rPr>
+      </w:pPr>
+      <w:r>
+        <w:rPr>
+          <w:rFonts w:ascii="Arial" w:eastAsia="Times New Roman" w:hAnsi="Arial" w:cs="Arial"/>
+          <w:color w:val="000000"/>
+          <w:lang w:eastAsia="it-IT"/>
+        </w:rPr>
+        <w:t>The system, once received the AF request, asks the user to provide the date and time of the visit and, once received them, the request of the category of items the user has intention to buy is sent. He/she can decide whether to provide this information – which is saved by the system – or to skip this option.</w:t>
+      </w:r>
+    </w:p>
+    <w:p>
+      <w:pPr>
+        <w:shd w:val="clear" w:color="auto" w:fill="FFFFFF"/>
+        <w:spacing w:after="0" w:line="240" w:lineRule="auto"/>
+        <w:rPr>
+          <w:rFonts w:ascii="Times New Roman" w:eastAsia="Times New Roman" w:hAnsi="Times New Roman" w:cs="Times New Roman"/>
+          <w:color w:val="000000"/>
+          <w:sz w:val="24"/>
+          <w:szCs w:val="24"/>
+          <w:lang w:eastAsia="it-IT"/>
+        </w:rPr>
+      </w:pPr>
+      <w:r>
+        <w:rPr>
+          <w:rFonts w:ascii="Arial" w:eastAsia="Times New Roman" w:hAnsi="Arial" w:cs="Arial"/>
+          <w:color w:val="000000"/>
+          <w:lang w:eastAsia="it-IT"/>
+        </w:rPr>
+        <w:t>In both cases the approximate expected duration of the visit is requested. Also in this case the user can decide whether to provide it to the application or not.</w:t>
+      </w:r>
+    </w:p>
+    <w:p>
+      <w:pPr>
+        <w:shd w:val="clear" w:color="auto" w:fill="FFFFFF"/>
+        <w:spacing w:after="0" w:line="240" w:lineRule="auto"/>
+        <w:rPr>
+          <w:rFonts w:ascii="Times New Roman" w:eastAsia="Times New Roman" w:hAnsi="Times New Roman" w:cs="Times New Roman"/>
+          <w:color w:val="000000"/>
+          <w:sz w:val="24"/>
+          <w:szCs w:val="24"/>
+          <w:lang w:eastAsia="it-IT"/>
+        </w:rPr>
+      </w:pPr>
+      <w:r>
+        <w:rPr>
+          <w:rFonts w:ascii="Arial" w:eastAsia="Times New Roman" w:hAnsi="Arial" w:cs="Arial"/>
+          <w:color w:val="000000"/>
+          <w:lang w:eastAsia="it-IT"/>
+        </w:rPr>
+        <w:t>In the first case the information is saved in the schedule and the final state is reached.</w:t>
+      </w:r>
+    </w:p>
+    <w:p>
+      <w:pPr>
+        <w:shd w:val="clear" w:color="auto" w:fill="FFFFFF"/>
+        <w:spacing w:after="0" w:line="240" w:lineRule="auto"/>
+        <w:rPr>
+          <w:rFonts w:ascii="Times New Roman" w:eastAsia="Times New Roman" w:hAnsi="Times New Roman" w:cs="Times New Roman"/>
+          <w:color w:val="000000"/>
+          <w:sz w:val="24"/>
+          <w:szCs w:val="24"/>
+          <w:lang w:eastAsia="it-IT"/>
+        </w:rPr>
+      </w:pPr>
+      <w:r>
+        <w:rPr>
+          <w:rFonts w:ascii="Arial" w:eastAsia="Times New Roman" w:hAnsi="Arial" w:cs="Arial"/>
+          <w:color w:val="000000"/>
+          <w:lang w:eastAsia="it-IT"/>
+        </w:rPr>
+        <w:t>In the second case, the system checks if the current user is a long term one and if so, it analyzes the previous data in order to come up with an estimated permanence in the shop and saves it in the schedule. Then the system gets to the final state, which is also directly reached if the user is not a long-term customer.</w:t>
+      </w:r>
+    </w:p>
+    <w:p>
+      <w:pPr>
+        <w:shd w:val="clear" w:color="auto" w:fill="FFFFFF"/>
+        <w:spacing w:after="0" w:line="240" w:lineRule="auto"/>
+        <w:rPr>
+          <w:rFonts w:ascii="Times New Roman" w:eastAsia="Times New Roman" w:hAnsi="Times New Roman" w:cs="Times New Roman"/>
+          <w:color w:val="000000"/>
+          <w:sz w:val="24"/>
+          <w:szCs w:val="24"/>
+          <w:lang w:eastAsia="it-IT"/>
+        </w:rPr>
+      </w:pPr>
+      <w:r>
+        <w:rPr>
+          <w:rFonts w:ascii="Arial" w:eastAsia="Times New Roman" w:hAnsi="Arial" w:cs="Arial"/>
+          <w:color w:val="000000"/>
+          <w:lang w:eastAsia="it-IT"/>
+        </w:rPr>
+        <w:t> </w:t>
+      </w:r>
+    </w:p>
+    <w:p>
+      <w:pPr>
+        <w:shd w:val="clear" w:color="auto" w:fill="FFFFFF"/>
+        <w:spacing w:after="0" w:line="240" w:lineRule="auto"/>
+        <w:rPr>
+          <w:rFonts w:ascii="Times New Roman" w:eastAsia="Times New Roman" w:hAnsi="Times New Roman" w:cs="Times New Roman"/>
+          <w:color w:val="000000"/>
+          <w:sz w:val="24"/>
+          <w:szCs w:val="24"/>
+          <w:lang w:eastAsia="it-IT"/>
+        </w:rPr>
+      </w:pPr>
+      <w:r>
+        <w:rPr>
+          <w:rFonts w:ascii="Arial" w:eastAsia="Times New Roman" w:hAnsi="Arial" w:cs="Arial"/>
+          <w:color w:val="000000"/>
+          <w:lang w:eastAsia="it-IT"/>
+        </w:rPr>
+        <w:t> </w:t>
+      </w:r>
+    </w:p>
+    <w:p>
+      <w:pPr>
+        <w:shd w:val="clear" w:color="auto" w:fill="FFFFFF"/>
+        <w:spacing w:after="0" w:line="240" w:lineRule="auto"/>
+        <w:rPr>
+          <w:rFonts w:ascii="Times New Roman" w:eastAsia="Times New Roman" w:hAnsi="Times New Roman" w:cs="Times New Roman"/>
+          <w:color w:val="000000"/>
+          <w:sz w:val="24"/>
+          <w:szCs w:val="24"/>
+          <w:lang w:eastAsia="it-IT"/>
+        </w:rPr>
+      </w:pPr>
+      <w:r>
+        <w:rPr>
+          <w:rFonts w:ascii="Arial" w:eastAsia="Times New Roman" w:hAnsi="Arial" w:cs="Arial"/>
+          <w:color w:val="000000"/>
+          <w:lang w:eastAsia="it-IT"/>
         </w:rPr>
         <w:t> </w:t>
       </w:r>
@@ -3769,20 +5049,46 @@
       <w:pPr>
         <w:shd w:val="clear" w:color="auto" w:fill="FFFFFF"/>
         <w:spacing w:after="240" w:line="240" w:lineRule="auto"/>
-        <w:jc w:val="both"/>
-        <w:rPr>
-          <w:rFonts w:ascii="Times New Roman" w:eastAsia="Times New Roman" w:hAnsi="Times New Roman" w:cs="Times New Roman"/>
-          <w:sz w:val="24"/>
-          <w:szCs w:val="24"/>
-        </w:rPr>
-      </w:pPr>
-      <w:r>
-        <w:rPr>
-          <w:rFonts w:ascii="Arial" w:eastAsia="Times New Roman" w:hAnsi="Arial" w:cs="Arial"/>
-          <w:color w:val="000000"/>
-        </w:rPr>
-        <w:t> </w:t>
-      </w:r>
+        <w:rPr>
+          <w:rFonts w:ascii="Times New Roman" w:eastAsia="Times New Roman" w:hAnsi="Times New Roman" w:cs="Times New Roman"/>
+          <w:color w:val="000000"/>
+          <w:sz w:val="24"/>
+          <w:szCs w:val="24"/>
+          <w:lang w:val="it-IT" w:eastAsia="it-IT"/>
+        </w:rPr>
+      </w:pPr>
+      <w:r>
+        <w:rPr>
+          <w:rFonts w:ascii="Arial" w:eastAsia="Times New Roman" w:hAnsi="Arial" w:cs="Arial"/>
+          <w:color w:val="000000"/>
+          <w:shd w:val="clear" w:color="auto" w:fill="0000FF"/>
+          <w:lang w:val="it-IT" w:eastAsia="it-IT"/>
+        </w:rPr>
+        <w:t>SHOP MANAGER DIAGRAM????</w:t>
+      </w:r>
+    </w:p>
+    <w:p>
+      <w:pPr>
+        <w:spacing w:after="240" w:line="240" w:lineRule="auto"/>
+        <w:rPr>
+          <w:rFonts w:ascii="Times New Roman" w:eastAsia="Times New Roman" w:hAnsi="Times New Roman" w:cs="Times New Roman"/>
+          <w:sz w:val="24"/>
+          <w:szCs w:val="24"/>
+          <w:lang w:val="it-IT" w:eastAsia="it-IT"/>
+        </w:rPr>
+      </w:pPr>
+    </w:p>
+    <w:p>
+      <w:pPr>
+        <w:shd w:val="clear" w:color="auto" w:fill="FFFFFF"/>
+        <w:spacing w:after="240" w:line="240" w:lineRule="auto"/>
+        <w:jc w:val="both"/>
+        <w:rPr>
+          <w:rFonts w:ascii="Times New Roman" w:eastAsia="Times New Roman" w:hAnsi="Times New Roman" w:cs="Times New Roman"/>
+          <w:sz w:val="24"/>
+          <w:szCs w:val="24"/>
+        </w:rPr>
+      </w:pPr>
     </w:p>
     <w:p>
       <w:pPr>
@@ -4863,6 +6169,17 @@
       <w:szCs w:val="24"/>
     </w:rPr>
   </w:style>
+  <w:style w:type="paragraph" w:styleId="Paragrafoelenco">
+    <w:name w:val="List Paragraph"/>
+    <w:basedOn w:val="Normale"/>
+    <w:uiPriority w:val="34"/>
+    <w:qFormat/>
+    <w:rsid w:val="004A5D6D"/>
+    <w:pPr>
+      <w:ind w:left="720"/>
+      <w:contextualSpacing/>
+    </w:pPr>
+  </w:style>
 </w:styles>
 </file>
 

</xml_diff>

<commit_message>
added product functions section: take a ticket, book a visit, register a shop, show status of the queue, show list of shops and related info
</commit_message>
<xml_diff>
--- a/SOFTENG2 PROJECT RASD.docx
+++ b/SOFTENG2 PROJECT RASD.docx
@@ -44,6 +44,7 @@
         </w:rPr>
         <w:t> </w:t>
       </w:r>
+      <w:proofErr w:type="gramStart"/>
       <w:r>
         <w:rPr>
           <w:rFonts w:ascii="Arial" w:hAnsi="Arial" w:cs="Arial"/>
@@ -74,6 +75,7 @@
         </w:rPr>
         <w:t>Purpose</w:t>
       </w:r>
+      <w:proofErr w:type="gramEnd"/>
     </w:p>
     <w:p>
       <w:pPr>
@@ -88,7 +90,27 @@
           <w:sz w:val="22"/>
           <w:szCs w:val="22"/>
         </w:rPr>
-        <w:t>The purpose of the document is to provide a description of CLup application. The idea of developing this application starts from the need to manage the shopping during coronavirus emergency, with the aim to avoid lines in front of stores which creates crowds.</w:t>
+        <w:t xml:space="preserve">The purpose of the document is to provide a description of </w:t>
+      </w:r>
+      <w:proofErr w:type="spellStart"/>
+      <w:r>
+        <w:rPr>
+          <w:rFonts w:ascii="Arial" w:hAnsi="Arial" w:cs="Arial"/>
+          <w:color w:val="000000"/>
+          <w:sz w:val="22"/>
+          <w:szCs w:val="22"/>
+        </w:rPr>
+        <w:t>CLup</w:t>
+      </w:r>
+      <w:proofErr w:type="spellEnd"/>
+      <w:r>
+        <w:rPr>
+          <w:rFonts w:ascii="Arial" w:hAnsi="Arial" w:cs="Arial"/>
+          <w:color w:val="000000"/>
+          <w:sz w:val="22"/>
+          <w:szCs w:val="22"/>
+        </w:rPr>
+        <w:t xml:space="preserve"> application. The idea of developing this application starts from the need to manage the shopping during coronavirus emergency, with the aim to avoid lines in front of stores which creates crowds.</w:t>
       </w:r>
     </w:p>
     <w:p>
@@ -120,7 +142,27 @@
           <w:sz w:val="22"/>
           <w:szCs w:val="22"/>
         </w:rPr>
-        <w:t>The application is also meant to be used by the customers to avoid having to line up outside the building, through a system that gives them the position in a queue through the retrievement of a number. In this way, they should wait until their number is called, or close to being called, to approach the store. For an effective success of the application, the system should provide the customers a reasonably precise estimation of the waiting time</w:t>
+        <w:t xml:space="preserve">The application is also meant to be used by the customers to avoid having to line up outside the building, through a system that gives them the position in a queue through the </w:t>
+      </w:r>
+      <w:proofErr w:type="spellStart"/>
+      <w:r>
+        <w:rPr>
+          <w:rFonts w:ascii="Arial" w:hAnsi="Arial" w:cs="Arial"/>
+          <w:color w:val="000000"/>
+          <w:sz w:val="22"/>
+          <w:szCs w:val="22"/>
+        </w:rPr>
+        <w:t>retrievement</w:t>
+      </w:r>
+      <w:proofErr w:type="spellEnd"/>
+      <w:r>
+        <w:rPr>
+          <w:rFonts w:ascii="Arial" w:hAnsi="Arial" w:cs="Arial"/>
+          <w:color w:val="000000"/>
+          <w:sz w:val="22"/>
+          <w:szCs w:val="22"/>
+        </w:rPr>
+        <w:t xml:space="preserve"> of a number. In this way, they should wait until their number is called, or close to being called, to approach the store. For an effective success of the application, the system should provide the customers a reasonably precise estimation of the waiting time</w:t>
       </w:r>
     </w:p>
     <w:p>
@@ -145,14 +187,25 @@
         <w:spacing w:before="240" w:beforeAutospacing="0" w:after="240" w:afterAutospacing="0"/>
         <w:jc w:val="both"/>
       </w:pPr>
-      <w:r>
-        <w:rPr>
-          <w:rFonts w:ascii="Arial" w:hAnsi="Arial" w:cs="Arial"/>
-          <w:color w:val="000000"/>
-          <w:sz w:val="22"/>
-          <w:szCs w:val="22"/>
-        </w:rPr>
-        <w:t>CLup provides also the possibility to “book” a visit: either customer can indicate the approximate expected duration of the visit, or in case of long-term customers, this time could be calculated by the system through the analysis of their previous visits.</w:t>
+      <w:proofErr w:type="spellStart"/>
+      <w:r>
+        <w:rPr>
+          <w:rFonts w:ascii="Arial" w:hAnsi="Arial" w:cs="Arial"/>
+          <w:color w:val="000000"/>
+          <w:sz w:val="22"/>
+          <w:szCs w:val="22"/>
+        </w:rPr>
+        <w:t>CLup</w:t>
+      </w:r>
+      <w:proofErr w:type="spellEnd"/>
+      <w:r>
+        <w:rPr>
+          <w:rFonts w:ascii="Arial" w:hAnsi="Arial" w:cs="Arial"/>
+          <w:color w:val="000000"/>
+          <w:sz w:val="22"/>
+          <w:szCs w:val="22"/>
+        </w:rPr>
+        <w:t xml:space="preserve"> provides also the possibility to “book” a visit: either customer can indicate the approximate expected duration of the visit, or in case of long-term customers, this time could be calculated by the system through the analysis of their previous visits.</w:t>
       </w:r>
     </w:p>
     <w:p>
@@ -206,6 +259,7 @@
         </w:rPr>
         <w:t> </w:t>
       </w:r>
+      <w:proofErr w:type="gramStart"/>
       <w:r>
         <w:rPr>
           <w:rFonts w:ascii="Arial" w:hAnsi="Arial" w:cs="Arial"/>
@@ -236,6 +290,7 @@
         </w:rPr>
         <w:t>Scope</w:t>
       </w:r>
+      <w:proofErr w:type="gramEnd"/>
     </w:p>
     <w:p>
       <w:pPr>
@@ -279,7 +334,25 @@
           <w:color w:val="000000"/>
           <w:lang w:eastAsia="it-IT"/>
         </w:rPr>
-        <w:t>The scope of the application is to allow store managers to regulate the number of people in the building, in order to prevent situations of gathering, that can be dangerous during the period of coronavirus emergency.</w:t>
+        <w:t xml:space="preserve">The scope of the application is to allow store managers to regulate the number of people in the building, </w:t>
+      </w:r>
+      <w:proofErr w:type="gramStart"/>
+      <w:r>
+        <w:rPr>
+          <w:rFonts w:ascii="Arial" w:eastAsia="Times New Roman" w:hAnsi="Arial" w:cs="Arial"/>
+          <w:color w:val="000000"/>
+          <w:lang w:eastAsia="it-IT"/>
+        </w:rPr>
+        <w:t>in order to</w:t>
+      </w:r>
+      <w:proofErr w:type="gramEnd"/>
+      <w:r>
+        <w:rPr>
+          <w:rFonts w:ascii="Arial" w:eastAsia="Times New Roman" w:hAnsi="Arial" w:cs="Arial"/>
+          <w:color w:val="000000"/>
+          <w:lang w:eastAsia="it-IT"/>
+        </w:rPr>
+        <w:t xml:space="preserve"> prevent situations of gathering, that can be dangerous during the period of coronavirus emergency.</w:t>
       </w:r>
     </w:p>
     <w:p>
@@ -340,7 +413,43 @@
           <w:color w:val="000000"/>
           <w:lang w:eastAsia="it-IT"/>
         </w:rPr>
-        <w:t>) keeping distances from the other customers. Specifically, according to the international rules, the distance between two people must be at least one meter. For this purpose, CLup is able to organize the entrances and the bookings according to the capacity of the building, which is provided by the shop manager during its registration.</w:t>
+        <w:t xml:space="preserve">) keeping distances from the other customers. Specifically, according to the international rules, the distance between two people must be at least one meter. For this purpose, </w:t>
+      </w:r>
+      <w:proofErr w:type="spellStart"/>
+      <w:r>
+        <w:rPr>
+          <w:rFonts w:ascii="Arial" w:eastAsia="Times New Roman" w:hAnsi="Arial" w:cs="Arial"/>
+          <w:color w:val="000000"/>
+          <w:lang w:eastAsia="it-IT"/>
+        </w:rPr>
+        <w:t>CLup</w:t>
+      </w:r>
+      <w:proofErr w:type="spellEnd"/>
+      <w:r>
+        <w:rPr>
+          <w:rFonts w:ascii="Arial" w:eastAsia="Times New Roman" w:hAnsi="Arial" w:cs="Arial"/>
+          <w:color w:val="000000"/>
+          <w:lang w:eastAsia="it-IT"/>
+        </w:rPr>
+        <w:t xml:space="preserve"> </w:t>
+      </w:r>
+      <w:proofErr w:type="gramStart"/>
+      <w:r>
+        <w:rPr>
+          <w:rFonts w:ascii="Arial" w:eastAsia="Times New Roman" w:hAnsi="Arial" w:cs="Arial"/>
+          <w:color w:val="000000"/>
+          <w:lang w:eastAsia="it-IT"/>
+        </w:rPr>
+        <w:t>is able to</w:t>
+      </w:r>
+      <w:proofErr w:type="gramEnd"/>
+      <w:r>
+        <w:rPr>
+          <w:rFonts w:ascii="Arial" w:eastAsia="Times New Roman" w:hAnsi="Arial" w:cs="Arial"/>
+          <w:color w:val="000000"/>
+          <w:lang w:eastAsia="it-IT"/>
+        </w:rPr>
+        <w:t xml:space="preserve"> organize the entrances and the bookings according to the capacity of the building, which is provided by the shop manager during its registration.</w:t>
       </w:r>
     </w:p>
     <w:p>
@@ -428,7 +537,25 @@
           <w:color w:val="000000"/>
           <w:lang w:eastAsia="it-IT"/>
         </w:rPr>
-        <w:t>In order to make the lining up mechanism effective, either the customer activates the localization, and the system calculates the time needed to get to the shop, or the customer estimates by himself/herself the time required from the place he/she is. And also the customer has to scan the QR code generated with the ticket when arriving/leaving to/from the store to improve the efficiency of the system.</w:t>
+        <w:t xml:space="preserve">In order to make the lining up mechanism effective, either the customer activates the localization, and the system calculates the time needed to get to the shop, or the customer estimates by himself/herself the time required from the place he/she is. And </w:t>
+      </w:r>
+      <w:proofErr w:type="gramStart"/>
+      <w:r>
+        <w:rPr>
+          <w:rFonts w:ascii="Arial" w:eastAsia="Times New Roman" w:hAnsi="Arial" w:cs="Arial"/>
+          <w:color w:val="000000"/>
+          <w:lang w:eastAsia="it-IT"/>
+        </w:rPr>
+        <w:t>also</w:t>
+      </w:r>
+      <w:proofErr w:type="gramEnd"/>
+      <w:r>
+        <w:rPr>
+          <w:rFonts w:ascii="Arial" w:eastAsia="Times New Roman" w:hAnsi="Arial" w:cs="Arial"/>
+          <w:color w:val="000000"/>
+          <w:lang w:eastAsia="it-IT"/>
+        </w:rPr>
+        <w:t xml:space="preserve"> the customer has to scan the QR code generated with the ticket when arriving/leaving to/from the store to improve the efficiency of the system.</w:t>
       </w:r>
     </w:p>
     <w:p>
@@ -517,7 +644,25 @@
           <w:color w:val="000000"/>
           <w:lang w:eastAsia="it-IT"/>
         </w:rPr>
-        <w:t>The customers have also the possibility to indicate which kind of items they think they will buy, to allow the system to better organize the entrances by predicting which spaces will be fully occupied in the store and those who have not reached their maximum capacity. Also in this case the customers have to scan the QR code at the entrances/exits of the shop. </w:t>
+        <w:t xml:space="preserve">The customers have also the possibility to indicate which kind of items they think they will buy, to allow the system to better organize the entrances by predicting which spaces will be fully occupied in the store and those who have not reached their maximum capacity. </w:t>
+      </w:r>
+      <w:proofErr w:type="gramStart"/>
+      <w:r>
+        <w:rPr>
+          <w:rFonts w:ascii="Arial" w:eastAsia="Times New Roman" w:hAnsi="Arial" w:cs="Arial"/>
+          <w:color w:val="000000"/>
+          <w:lang w:eastAsia="it-IT"/>
+        </w:rPr>
+        <w:t>Also</w:t>
+      </w:r>
+      <w:proofErr w:type="gramEnd"/>
+      <w:r>
+        <w:rPr>
+          <w:rFonts w:ascii="Arial" w:eastAsia="Times New Roman" w:hAnsi="Arial" w:cs="Arial"/>
+          <w:color w:val="000000"/>
+          <w:lang w:eastAsia="it-IT"/>
+        </w:rPr>
+        <w:t xml:space="preserve"> in this case the customers have to scan the QR code at the entrances/exits of the shop. </w:t>
       </w:r>
     </w:p>
     <w:p>
@@ -555,13 +700,23 @@
           <w:lang w:eastAsia="it-IT"/>
         </w:rPr>
       </w:pPr>
-      <w:r>
-        <w:rPr>
-          <w:rFonts w:ascii="Arial" w:eastAsia="Times New Roman" w:hAnsi="Arial" w:cs="Arial"/>
-          <w:color w:val="000000"/>
-          <w:lang w:eastAsia="it-IT"/>
-        </w:rPr>
-        <w:t>CLup is very simple to use because it includes all demographics, and to take into account visits from people who cannot use the application, the system provides the fallback option of handing out tickets on the spot through the presence of one or more totems positioned around the building.</w:t>
+      <w:proofErr w:type="spellStart"/>
+      <w:r>
+        <w:rPr>
+          <w:rFonts w:ascii="Arial" w:eastAsia="Times New Roman" w:hAnsi="Arial" w:cs="Arial"/>
+          <w:color w:val="000000"/>
+          <w:lang w:eastAsia="it-IT"/>
+        </w:rPr>
+        <w:t>CLup</w:t>
+      </w:r>
+      <w:proofErr w:type="spellEnd"/>
+      <w:r>
+        <w:rPr>
+          <w:rFonts w:ascii="Arial" w:eastAsia="Times New Roman" w:hAnsi="Arial" w:cs="Arial"/>
+          <w:color w:val="000000"/>
+          <w:lang w:eastAsia="it-IT"/>
+        </w:rPr>
+        <w:t xml:space="preserve"> is very simple to use because it includes all demographics, and to take into account visits from people who cannot use the application, the system provides the fallback option of handing out tickets on the spot through the presence of one or more totems positioned around the building.</w:t>
       </w:r>
     </w:p>
     <w:p>
@@ -695,7 +850,25 @@
           <w:color w:val="000000"/>
           <w:lang w:eastAsia="it-IT"/>
         </w:rPr>
-        <w:t>-store managers organize the buildings in order to avoid gathering due to coronavirus pandemic</w:t>
+        <w:t xml:space="preserve">-store managers organize the buildings </w:t>
+      </w:r>
+      <w:proofErr w:type="gramStart"/>
+      <w:r>
+        <w:rPr>
+          <w:rFonts w:ascii="Arial" w:eastAsia="Times New Roman" w:hAnsi="Arial" w:cs="Arial"/>
+          <w:color w:val="000000"/>
+          <w:lang w:eastAsia="it-IT"/>
+        </w:rPr>
+        <w:t>in order to</w:t>
+      </w:r>
+      <w:proofErr w:type="gramEnd"/>
+      <w:r>
+        <w:rPr>
+          <w:rFonts w:ascii="Arial" w:eastAsia="Times New Roman" w:hAnsi="Arial" w:cs="Arial"/>
+          <w:color w:val="000000"/>
+          <w:lang w:eastAsia="it-IT"/>
+        </w:rPr>
+        <w:t xml:space="preserve"> avoid gathering due to coronavirus pandemic</w:t>
       </w:r>
     </w:p>
     <w:p>
@@ -1113,29 +1286,65 @@
           <w:color w:val="000000"/>
           <w:lang w:eastAsia="it-IT"/>
         </w:rPr>
-        <w:t>-the application sends a notification to the user when he/she has to leave to arrive in time at the shop</w:t>
-      </w:r>
-    </w:p>
-    <w:p>
-      <w:pPr>
-        <w:shd w:val="clear" w:color="auto" w:fill="FFFFFF"/>
-        <w:spacing w:after="0" w:line="240" w:lineRule="auto"/>
-        <w:jc w:val="both"/>
-        <w:rPr>
-          <w:rFonts w:ascii="Times New Roman" w:eastAsia="Times New Roman" w:hAnsi="Times New Roman" w:cs="Times New Roman"/>
-          <w:color w:val="000000"/>
-          <w:sz w:val="24"/>
-          <w:szCs w:val="24"/>
-          <w:lang w:eastAsia="it-IT"/>
-        </w:rPr>
-      </w:pPr>
-      <w:r>
-        <w:rPr>
-          <w:rFonts w:ascii="Arial" w:eastAsia="Times New Roman" w:hAnsi="Arial" w:cs="Arial"/>
-          <w:color w:val="000000"/>
-          <w:lang w:eastAsia="it-IT"/>
-        </w:rPr>
-        <w:t>-The day of the booked visit the application reminds it to the customer  through a notification</w:t>
+        <w:t xml:space="preserve">-the application sends a notification to the user when he/she </w:t>
+      </w:r>
+      <w:proofErr w:type="gramStart"/>
+      <w:r>
+        <w:rPr>
+          <w:rFonts w:ascii="Arial" w:eastAsia="Times New Roman" w:hAnsi="Arial" w:cs="Arial"/>
+          <w:color w:val="000000"/>
+          <w:lang w:eastAsia="it-IT"/>
+        </w:rPr>
+        <w:t>has to</w:t>
+      </w:r>
+      <w:proofErr w:type="gramEnd"/>
+      <w:r>
+        <w:rPr>
+          <w:rFonts w:ascii="Arial" w:eastAsia="Times New Roman" w:hAnsi="Arial" w:cs="Arial"/>
+          <w:color w:val="000000"/>
+          <w:lang w:eastAsia="it-IT"/>
+        </w:rPr>
+        <w:t xml:space="preserve"> leave to arrive in time at the shop</w:t>
+      </w:r>
+    </w:p>
+    <w:p>
+      <w:pPr>
+        <w:shd w:val="clear" w:color="auto" w:fill="FFFFFF"/>
+        <w:spacing w:after="0" w:line="240" w:lineRule="auto"/>
+        <w:jc w:val="both"/>
+        <w:rPr>
+          <w:rFonts w:ascii="Times New Roman" w:eastAsia="Times New Roman" w:hAnsi="Times New Roman" w:cs="Times New Roman"/>
+          <w:color w:val="000000"/>
+          <w:sz w:val="24"/>
+          <w:szCs w:val="24"/>
+          <w:lang w:eastAsia="it-IT"/>
+        </w:rPr>
+      </w:pPr>
+      <w:r>
+        <w:rPr>
+          <w:rFonts w:ascii="Arial" w:eastAsia="Times New Roman" w:hAnsi="Arial" w:cs="Arial"/>
+          <w:color w:val="000000"/>
+          <w:lang w:eastAsia="it-IT"/>
+        </w:rPr>
+        <w:t xml:space="preserve">-The day of the booked visit the application reminds it to the </w:t>
+      </w:r>
+      <w:proofErr w:type="gramStart"/>
+      <w:r>
+        <w:rPr>
+          <w:rFonts w:ascii="Arial" w:eastAsia="Times New Roman" w:hAnsi="Arial" w:cs="Arial"/>
+          <w:color w:val="000000"/>
+          <w:lang w:eastAsia="it-IT"/>
+        </w:rPr>
+        <w:t>customer  through</w:t>
+      </w:r>
+      <w:proofErr w:type="gramEnd"/>
+      <w:r>
+        <w:rPr>
+          <w:rFonts w:ascii="Arial" w:eastAsia="Times New Roman" w:hAnsi="Arial" w:cs="Arial"/>
+          <w:color w:val="000000"/>
+          <w:lang w:eastAsia="it-IT"/>
+        </w:rPr>
+        <w:t xml:space="preserve"> a notification</w:t>
       </w:r>
     </w:p>
     <w:p>
@@ -1419,6 +1628,7 @@
           <w:lang w:eastAsia="it-IT"/>
         </w:rPr>
       </w:pPr>
+      <w:proofErr w:type="gramStart"/>
       <w:r>
         <w:rPr>
           <w:rFonts w:ascii="Arial" w:eastAsia="Times New Roman" w:hAnsi="Arial" w:cs="Arial"/>
@@ -1436,25 +1646,45 @@
         </w:rPr>
         <w:t>?</w:t>
       </w:r>
-      <w:r>
-        <w:rPr>
-          <w:rFonts w:ascii="Arial" w:eastAsia="Times New Roman" w:hAnsi="Arial" w:cs="Arial"/>
-          <w:color w:val="000000"/>
-          <w:lang w:eastAsia="it-IT"/>
-        </w:rPr>
-        <w:t xml:space="preserve"> allow people to take a ticket online to do shopping (one shared+one world)</w:t>
-      </w:r>
-    </w:p>
-    <w:p>
-      <w:pPr>
-        <w:spacing w:after="0" w:line="240" w:lineRule="auto"/>
-        <w:rPr>
-          <w:rFonts w:ascii="Times New Roman" w:eastAsia="Times New Roman" w:hAnsi="Times New Roman" w:cs="Times New Roman"/>
-          <w:sz w:val="24"/>
-          <w:szCs w:val="24"/>
-          <w:lang w:eastAsia="it-IT"/>
-        </w:rPr>
-      </w:pPr>
+      <w:proofErr w:type="gramEnd"/>
+      <w:r>
+        <w:rPr>
+          <w:rFonts w:ascii="Arial" w:eastAsia="Times New Roman" w:hAnsi="Arial" w:cs="Arial"/>
+          <w:color w:val="000000"/>
+          <w:lang w:eastAsia="it-IT"/>
+        </w:rPr>
+        <w:t xml:space="preserve"> allow people to take a ticket online to do shopping (one </w:t>
+      </w:r>
+      <w:proofErr w:type="spellStart"/>
+      <w:r>
+        <w:rPr>
+          <w:rFonts w:ascii="Arial" w:eastAsia="Times New Roman" w:hAnsi="Arial" w:cs="Arial"/>
+          <w:color w:val="000000"/>
+          <w:lang w:eastAsia="it-IT"/>
+        </w:rPr>
+        <w:t>shared+one</w:t>
+      </w:r>
+      <w:proofErr w:type="spellEnd"/>
+      <w:r>
+        <w:rPr>
+          <w:rFonts w:ascii="Arial" w:eastAsia="Times New Roman" w:hAnsi="Arial" w:cs="Arial"/>
+          <w:color w:val="000000"/>
+          <w:lang w:eastAsia="it-IT"/>
+        </w:rPr>
+        <w:t xml:space="preserve"> world)</w:t>
+      </w:r>
+    </w:p>
+    <w:p>
+      <w:pPr>
+        <w:spacing w:after="0" w:line="240" w:lineRule="auto"/>
+        <w:rPr>
+          <w:rFonts w:ascii="Times New Roman" w:eastAsia="Times New Roman" w:hAnsi="Times New Roman" w:cs="Times New Roman"/>
+          <w:sz w:val="24"/>
+          <w:szCs w:val="24"/>
+          <w:lang w:eastAsia="it-IT"/>
+        </w:rPr>
+      </w:pPr>
+      <w:proofErr w:type="gramStart"/>
       <w:r>
         <w:rPr>
           <w:rFonts w:ascii="Arial" w:eastAsia="Times New Roman" w:hAnsi="Arial" w:cs="Arial"/>
@@ -1472,13 +1702,32 @@
         </w:rPr>
         <w:t>?</w:t>
       </w:r>
-      <w:r>
-        <w:rPr>
-          <w:rFonts w:ascii="Arial" w:eastAsia="Times New Roman" w:hAnsi="Arial" w:cs="Arial"/>
-          <w:color w:val="000000"/>
-          <w:lang w:eastAsia="it-IT"/>
-        </w:rPr>
-        <w:t xml:space="preserve"> allow people to book a visit online to do shopping (one shared+one world)</w:t>
+      <w:proofErr w:type="gramEnd"/>
+      <w:r>
+        <w:rPr>
+          <w:rFonts w:ascii="Arial" w:eastAsia="Times New Roman" w:hAnsi="Arial" w:cs="Arial"/>
+          <w:color w:val="000000"/>
+          <w:lang w:eastAsia="it-IT"/>
+        </w:rPr>
+        <w:t xml:space="preserve"> allow people to book a visit online to do shopping (one </w:t>
+      </w:r>
+      <w:proofErr w:type="spellStart"/>
+      <w:r>
+        <w:rPr>
+          <w:rFonts w:ascii="Arial" w:eastAsia="Times New Roman" w:hAnsi="Arial" w:cs="Arial"/>
+          <w:color w:val="000000"/>
+          <w:lang w:eastAsia="it-IT"/>
+        </w:rPr>
+        <w:t>shared+one</w:t>
+      </w:r>
+      <w:proofErr w:type="spellEnd"/>
+      <w:r>
+        <w:rPr>
+          <w:rFonts w:ascii="Arial" w:eastAsia="Times New Roman" w:hAnsi="Arial" w:cs="Arial"/>
+          <w:color w:val="000000"/>
+          <w:lang w:eastAsia="it-IT"/>
+        </w:rPr>
+        <w:t xml:space="preserve"> world)</w:t>
       </w:r>
     </w:p>
     <w:p>
@@ -1726,7 +1975,27 @@
           <w:sz w:val="22"/>
           <w:szCs w:val="22"/>
         </w:rPr>
-        <w:t>: who provides the application the information about the store and has the purpose of organizing it according to the new rules introduced in order to contrast the coronavirus pandemic.</w:t>
+        <w:t xml:space="preserve">: who provides the application the information about the store and has the purpose of organizing it according to the new rules introduced </w:t>
+      </w:r>
+      <w:proofErr w:type="gramStart"/>
+      <w:r>
+        <w:rPr>
+          <w:rFonts w:ascii="Arial" w:hAnsi="Arial" w:cs="Arial"/>
+          <w:color w:val="000000"/>
+          <w:sz w:val="22"/>
+          <w:szCs w:val="22"/>
+        </w:rPr>
+        <w:t>in order to</w:t>
+      </w:r>
+      <w:proofErr w:type="gramEnd"/>
+      <w:r>
+        <w:rPr>
+          <w:rFonts w:ascii="Arial" w:hAnsi="Arial" w:cs="Arial"/>
+          <w:color w:val="000000"/>
+          <w:sz w:val="22"/>
+          <w:szCs w:val="22"/>
+        </w:rPr>
+        <w:t xml:space="preserve"> contrast the coronavirus pandemic.</w:t>
       </w:r>
     </w:p>
     <w:p>
@@ -1808,7 +2077,27 @@
           <w:sz w:val="22"/>
           <w:szCs w:val="22"/>
         </w:rPr>
-        <w:t>: particular sector of population (children, seniors, adults, …)</w:t>
+        <w:t xml:space="preserve">: </w:t>
+      </w:r>
+      <w:proofErr w:type="gramStart"/>
+      <w:r>
+        <w:rPr>
+          <w:rFonts w:ascii="Arial" w:hAnsi="Arial" w:cs="Arial"/>
+          <w:color w:val="000000"/>
+          <w:sz w:val="22"/>
+          <w:szCs w:val="22"/>
+        </w:rPr>
+        <w:t>particular sector</w:t>
+      </w:r>
+      <w:proofErr w:type="gramEnd"/>
+      <w:r>
+        <w:rPr>
+          <w:rFonts w:ascii="Arial" w:hAnsi="Arial" w:cs="Arial"/>
+          <w:color w:val="000000"/>
+          <w:sz w:val="22"/>
+          <w:szCs w:val="22"/>
+        </w:rPr>
+        <w:t xml:space="preserve"> of population (children, seniors, adults, …)</w:t>
       </w:r>
     </w:p>
     <w:p>
@@ -1884,13 +2173,23 @@
         </w:rPr>
         <w:t xml:space="preserve">Totem: </w:t>
       </w:r>
-      <w:r>
-        <w:rPr>
-          <w:rFonts w:ascii="Arial" w:eastAsia="Times New Roman" w:hAnsi="Arial" w:cs="Arial"/>
-          <w:color w:val="000000"/>
-          <w:lang w:eastAsia="it-IT"/>
-        </w:rPr>
-        <w:t>multimedial structure</w:t>
+      <w:proofErr w:type="spellStart"/>
+      <w:r>
+        <w:rPr>
+          <w:rFonts w:ascii="Arial" w:eastAsia="Times New Roman" w:hAnsi="Arial" w:cs="Arial"/>
+          <w:color w:val="000000"/>
+          <w:lang w:eastAsia="it-IT"/>
+        </w:rPr>
+        <w:t>multimedial</w:t>
+      </w:r>
+      <w:proofErr w:type="spellEnd"/>
+      <w:r>
+        <w:rPr>
+          <w:rFonts w:ascii="Arial" w:eastAsia="Times New Roman" w:hAnsi="Arial" w:cs="Arial"/>
+          <w:color w:val="000000"/>
+          <w:lang w:eastAsia="it-IT"/>
+        </w:rPr>
+        <w:t xml:space="preserve"> structure</w:t>
       </w:r>
       <w:r>
         <w:rPr>
@@ -1959,7 +2258,25 @@
           <w:color w:val="000000"/>
           <w:lang w:eastAsia="it-IT"/>
         </w:rPr>
-        <w:t>digital structure where people have to scan their ticket in order to make the mechanism more efficient </w:t>
+        <w:t xml:space="preserve">digital structure where people </w:t>
+      </w:r>
+      <w:proofErr w:type="gramStart"/>
+      <w:r>
+        <w:rPr>
+          <w:rFonts w:ascii="Arial" w:eastAsia="Times New Roman" w:hAnsi="Arial" w:cs="Arial"/>
+          <w:color w:val="000000"/>
+          <w:lang w:eastAsia="it-IT"/>
+        </w:rPr>
+        <w:t>have to</w:t>
+      </w:r>
+      <w:proofErr w:type="gramEnd"/>
+      <w:r>
+        <w:rPr>
+          <w:rFonts w:ascii="Arial" w:eastAsia="Times New Roman" w:hAnsi="Arial" w:cs="Arial"/>
+          <w:color w:val="000000"/>
+          <w:lang w:eastAsia="it-IT"/>
+        </w:rPr>
+        <w:t xml:space="preserve"> scan their ticket in order to make the mechanism more efficient </w:t>
       </w:r>
     </w:p>
     <w:p>
@@ -2099,6 +2416,7 @@
           <w:lang w:eastAsia="it-IT"/>
         </w:rPr>
       </w:pPr>
+      <w:proofErr w:type="gramStart"/>
       <w:r>
         <w:rPr>
           <w:rFonts w:ascii="Arial" w:eastAsia="Times New Roman" w:hAnsi="Arial" w:cs="Arial"/>
@@ -2125,7 +2443,18 @@
           <w:color w:val="000000"/>
           <w:lang w:eastAsia="it-IT"/>
         </w:rPr>
-        <w:t xml:space="preserve">QR code: </w:t>
+        <w:t>QR</w:t>
+      </w:r>
+      <w:proofErr w:type="gramEnd"/>
+      <w:r>
+        <w:rPr>
+          <w:rFonts w:ascii="Arial" w:eastAsia="Times New Roman" w:hAnsi="Arial" w:cs="Arial"/>
+          <w:b/>
+          <w:bCs/>
+          <w:color w:val="000000"/>
+          <w:lang w:eastAsia="it-IT"/>
+        </w:rPr>
+        <w:t xml:space="preserve"> code: </w:t>
       </w:r>
       <w:r>
         <w:rPr>
@@ -2369,6 +2698,7 @@
         <w:spacing w:before="0" w:beforeAutospacing="0" w:after="0" w:afterAutospacing="0"/>
         <w:jc w:val="both"/>
       </w:pPr>
+      <w:proofErr w:type="spellStart"/>
       <w:r>
         <w:rPr>
           <w:rFonts w:ascii="Arial" w:hAnsi="Arial" w:cs="Arial"/>
@@ -2380,6 +2710,7 @@
         </w:rPr>
         <w:t>WPn</w:t>
       </w:r>
+      <w:proofErr w:type="spellEnd"/>
       <w:r>
         <w:rPr>
           <w:rFonts w:ascii="Arial" w:hAnsi="Arial" w:cs="Arial"/>
@@ -2410,6 +2741,7 @@
         <w:spacing w:before="0" w:beforeAutospacing="0" w:after="0" w:afterAutospacing="0"/>
         <w:jc w:val="both"/>
       </w:pPr>
+      <w:proofErr w:type="spellStart"/>
       <w:r>
         <w:rPr>
           <w:rFonts w:ascii="Arial" w:hAnsi="Arial" w:cs="Arial"/>
@@ -2421,6 +2753,7 @@
         </w:rPr>
         <w:t>SPn</w:t>
       </w:r>
+      <w:proofErr w:type="spellEnd"/>
       <w:r>
         <w:rPr>
           <w:rFonts w:ascii="Arial" w:hAnsi="Arial" w:cs="Arial"/>
@@ -2451,6 +2784,7 @@
         <w:spacing w:before="0" w:beforeAutospacing="0" w:after="0" w:afterAutospacing="0"/>
         <w:jc w:val="both"/>
       </w:pPr>
+      <w:proofErr w:type="spellStart"/>
       <w:r>
         <w:rPr>
           <w:rFonts w:ascii="Arial" w:hAnsi="Arial" w:cs="Arial"/>
@@ -2462,6 +2796,7 @@
         </w:rPr>
         <w:t>Gn</w:t>
       </w:r>
+      <w:proofErr w:type="spellEnd"/>
       <w:r>
         <w:rPr>
           <w:rFonts w:ascii="Arial" w:hAnsi="Arial" w:cs="Arial"/>
@@ -2595,6 +2930,7 @@
         <w:spacing w:before="0" w:beforeAutospacing="0" w:after="0" w:afterAutospacing="0"/>
         <w:jc w:val="both"/>
       </w:pPr>
+      <w:proofErr w:type="spellStart"/>
       <w:r>
         <w:rPr>
           <w:rFonts w:ascii="Arial" w:hAnsi="Arial" w:cs="Arial"/>
@@ -2606,6 +2942,7 @@
         </w:rPr>
         <w:t>Dn</w:t>
       </w:r>
+      <w:proofErr w:type="spellEnd"/>
       <w:r>
         <w:rPr>
           <w:rFonts w:ascii="Arial" w:hAnsi="Arial" w:cs="Arial"/>
@@ -3175,12 +3512,21 @@
           <w:szCs w:val="24"/>
         </w:rPr>
       </w:pPr>
-      <w:r>
-        <w:rPr>
-          <w:rFonts w:ascii="Arial" w:eastAsia="Times New Roman" w:hAnsi="Arial" w:cs="Arial"/>
-          <w:color w:val="000000"/>
-        </w:rPr>
-        <w:t>CLup is going to be used as a mobile application, and for this reason both the customers and the shop managers will download it on their devices to exploit the services provided by the application.</w:t>
+      <w:proofErr w:type="spellStart"/>
+      <w:r>
+        <w:rPr>
+          <w:rFonts w:ascii="Arial" w:eastAsia="Times New Roman" w:hAnsi="Arial" w:cs="Arial"/>
+          <w:color w:val="000000"/>
+        </w:rPr>
+        <w:t>CLup</w:t>
+      </w:r>
+      <w:proofErr w:type="spellEnd"/>
+      <w:r>
+        <w:rPr>
+          <w:rFonts w:ascii="Arial" w:eastAsia="Times New Roman" w:hAnsi="Arial" w:cs="Arial"/>
+          <w:color w:val="000000"/>
+        </w:rPr>
+        <w:t xml:space="preserve"> is going to be used as a mobile application, and for this reason both the customers and the shop managers will download it on their devices to exploit the services provided by the application.</w:t>
       </w:r>
     </w:p>
     <w:p>
@@ -3409,7 +3755,23 @@
           <w:rFonts w:ascii="Arial" w:eastAsia="Times New Roman" w:hAnsi="Arial" w:cs="Arial"/>
           <w:color w:val="000000"/>
         </w:rPr>
-        <w:t>The position of the totem where people can take the ticket if they don’t have access to the application</w:t>
+        <w:t xml:space="preserve">The position of the totem where people can take the ticket if they </w:t>
+      </w:r>
+      <w:proofErr w:type="gramStart"/>
+      <w:r>
+        <w:rPr>
+          <w:rFonts w:ascii="Arial" w:eastAsia="Times New Roman" w:hAnsi="Arial" w:cs="Arial"/>
+          <w:color w:val="000000"/>
+        </w:rPr>
+        <w:t>don’t</w:t>
+      </w:r>
+      <w:proofErr w:type="gramEnd"/>
+      <w:r>
+        <w:rPr>
+          <w:rFonts w:ascii="Arial" w:eastAsia="Times New Roman" w:hAnsi="Arial" w:cs="Arial"/>
+          <w:color w:val="000000"/>
+        </w:rPr>
+        <w:t xml:space="preserve"> have access to the application</w:t>
       </w:r>
       <w:r>
         <w:rPr>
@@ -3554,7 +3916,23 @@
           <w:rFonts w:ascii="Arial" w:eastAsia="Times New Roman" w:hAnsi="Arial" w:cs="Arial"/>
           <w:color w:val="000000"/>
         </w:rPr>
-        <w:t>The customers have to provide personal information and, if they accept, also their localization.</w:t>
+        <w:t xml:space="preserve">The customers </w:t>
+      </w:r>
+      <w:proofErr w:type="gramStart"/>
+      <w:r>
+        <w:rPr>
+          <w:rFonts w:ascii="Arial" w:eastAsia="Times New Roman" w:hAnsi="Arial" w:cs="Arial"/>
+          <w:color w:val="000000"/>
+        </w:rPr>
+        <w:t>have to</w:t>
+      </w:r>
+      <w:proofErr w:type="gramEnd"/>
+      <w:r>
+        <w:rPr>
+          <w:rFonts w:ascii="Arial" w:eastAsia="Times New Roman" w:hAnsi="Arial" w:cs="Arial"/>
+          <w:color w:val="000000"/>
+        </w:rPr>
+        <w:t xml:space="preserve"> provide personal information and, if they accept, also their localization.</w:t>
       </w:r>
     </w:p>
     <w:p>
@@ -3592,7 +3970,23 @@
           <w:rFonts w:ascii="Arial" w:eastAsia="Times New Roman" w:hAnsi="Arial" w:cs="Arial"/>
           <w:color w:val="000000"/>
         </w:rPr>
-        <w:t>The UML highlights both the basic service of taking a ticket online in order to do shopping in a safer way and the advanced functionality of booking a visit for the following days.</w:t>
+        <w:t xml:space="preserve">The UML highlights both the basic service of taking a ticket online </w:t>
+      </w:r>
+      <w:proofErr w:type="gramStart"/>
+      <w:r>
+        <w:rPr>
+          <w:rFonts w:ascii="Arial" w:eastAsia="Times New Roman" w:hAnsi="Arial" w:cs="Arial"/>
+          <w:color w:val="000000"/>
+        </w:rPr>
+        <w:t>in order to</w:t>
+      </w:r>
+      <w:proofErr w:type="gramEnd"/>
+      <w:r>
+        <w:rPr>
+          <w:rFonts w:ascii="Arial" w:eastAsia="Times New Roman" w:hAnsi="Arial" w:cs="Arial"/>
+          <w:color w:val="000000"/>
+        </w:rPr>
+        <w:t xml:space="preserve"> do shopping in a safer way and the advanced functionality of booking a visit for the following days.</w:t>
       </w:r>
     </w:p>
     <w:p>
@@ -3753,35 +4147,71 @@
           <w:color w:val="000000"/>
           <w:lang w:eastAsia="it-IT"/>
         </w:rPr>
-        <w:t>When the customer already registered and logged in to CLup opens the application, a list of shops divided by categories is shown to him/her. In case of localization provided, this list of shops is sorted from the nearest one.</w:t>
-      </w:r>
-    </w:p>
-    <w:p>
-      <w:pPr>
-        <w:shd w:val="clear" w:color="auto" w:fill="FFFFFF"/>
-        <w:spacing w:after="0" w:line="240" w:lineRule="auto"/>
-        <w:jc w:val="both"/>
-        <w:rPr>
-          <w:rFonts w:ascii="Times New Roman" w:eastAsia="Times New Roman" w:hAnsi="Times New Roman" w:cs="Times New Roman"/>
-          <w:color w:val="000000"/>
-          <w:sz w:val="24"/>
-          <w:szCs w:val="24"/>
-          <w:lang w:val="it-IT" w:eastAsia="it-IT"/>
-        </w:rPr>
-      </w:pPr>
-      <w:r>
-        <w:rPr>
-          <w:rFonts w:ascii="Arial" w:eastAsia="Times New Roman" w:hAnsi="Arial" w:cs="Arial"/>
-          <w:color w:val="000000"/>
-          <w:lang w:eastAsia="it-IT"/>
-        </w:rPr>
-        <w:t xml:space="preserve">For each shop in the list open at the moment in which the user enters the application, the number of people already present in its queue is also provided. </w:t>
-      </w:r>
-      <w:r>
-        <w:rPr>
-          <w:rFonts w:ascii="Arial" w:eastAsia="Times New Roman" w:hAnsi="Arial" w:cs="Arial"/>
-          <w:color w:val="000000"/>
-          <w:lang w:val="it-IT" w:eastAsia="it-IT"/>
+        <w:t xml:space="preserve">When the customer already registered and logged in to </w:t>
+      </w:r>
+      <w:proofErr w:type="spellStart"/>
+      <w:r>
+        <w:rPr>
+          <w:rFonts w:ascii="Arial" w:eastAsia="Times New Roman" w:hAnsi="Arial" w:cs="Arial"/>
+          <w:color w:val="000000"/>
+          <w:lang w:eastAsia="it-IT"/>
+        </w:rPr>
+        <w:t>CLup</w:t>
+      </w:r>
+      <w:proofErr w:type="spellEnd"/>
+      <w:r>
+        <w:rPr>
+          <w:rFonts w:ascii="Arial" w:eastAsia="Times New Roman" w:hAnsi="Arial" w:cs="Arial"/>
+          <w:color w:val="000000"/>
+          <w:lang w:eastAsia="it-IT"/>
+        </w:rPr>
+        <w:t xml:space="preserve"> opens the application, a list of shops divided by categories is shown to him/her. In case of localization provided, this list of shops is sorted from the nearest one.</w:t>
+      </w:r>
+    </w:p>
+    <w:p>
+      <w:pPr>
+        <w:shd w:val="clear" w:color="auto" w:fill="FFFFFF"/>
+        <w:spacing w:after="0" w:line="240" w:lineRule="auto"/>
+        <w:jc w:val="both"/>
+        <w:rPr>
+          <w:rFonts w:ascii="Times New Roman" w:eastAsia="Times New Roman" w:hAnsi="Times New Roman" w:cs="Times New Roman"/>
+          <w:color w:val="000000"/>
+          <w:sz w:val="24"/>
+          <w:szCs w:val="24"/>
+          <w:lang w:eastAsia="it-IT"/>
+        </w:rPr>
+      </w:pPr>
+      <w:r>
+        <w:rPr>
+          <w:rFonts w:ascii="Arial" w:eastAsia="Times New Roman" w:hAnsi="Arial" w:cs="Arial"/>
+          <w:color w:val="000000"/>
+          <w:lang w:eastAsia="it-IT"/>
+        </w:rPr>
+        <w:t xml:space="preserve">For each shop in the list open </w:t>
+      </w:r>
+      <w:proofErr w:type="gramStart"/>
+      <w:r>
+        <w:rPr>
+          <w:rFonts w:ascii="Arial" w:eastAsia="Times New Roman" w:hAnsi="Arial" w:cs="Arial"/>
+          <w:color w:val="000000"/>
+          <w:lang w:eastAsia="it-IT"/>
+        </w:rPr>
+        <w:t>at the moment</w:t>
+      </w:r>
+      <w:proofErr w:type="gramEnd"/>
+      <w:r>
+        <w:rPr>
+          <w:rFonts w:ascii="Arial" w:eastAsia="Times New Roman" w:hAnsi="Arial" w:cs="Arial"/>
+          <w:color w:val="000000"/>
+          <w:lang w:eastAsia="it-IT"/>
+        </w:rPr>
+        <w:t xml:space="preserve"> in which the user enters the application, the number of people already present in its queue is also provided. </w:t>
+      </w:r>
+      <w:r>
+        <w:rPr>
+          <w:rFonts w:ascii="Arial" w:eastAsia="Times New Roman" w:hAnsi="Arial" w:cs="Arial"/>
+          <w:color w:val="000000"/>
+          <w:lang w:eastAsia="it-IT"/>
         </w:rPr>
         <w:t>If the queue is full until the closing time of the shop the system does not allow the customer to take a ticket for the shop. </w:t>
       </w:r>
@@ -3796,14 +4226,14 @@
           <w:color w:val="000000"/>
           <w:sz w:val="24"/>
           <w:szCs w:val="24"/>
-          <w:lang w:val="it-IT" w:eastAsia="it-IT"/>
-        </w:rPr>
-      </w:pPr>
-      <w:r>
-        <w:rPr>
-          <w:rFonts w:ascii="Arial" w:eastAsia="Times New Roman" w:hAnsi="Arial" w:cs="Arial"/>
-          <w:color w:val="000000"/>
-          <w:lang w:val="it-IT" w:eastAsia="it-IT"/>
+          <w:lang w:eastAsia="it-IT"/>
+        </w:rPr>
+      </w:pPr>
+      <w:r>
+        <w:rPr>
+          <w:rFonts w:ascii="Arial" w:eastAsia="Times New Roman" w:hAnsi="Arial" w:cs="Arial"/>
+          <w:color w:val="000000"/>
+          <w:lang w:eastAsia="it-IT"/>
         </w:rPr>
         <w:t>So, the customer can decide which shop to select to take a ticket. </w:t>
       </w:r>
@@ -3818,14 +4248,14 @@
           <w:color w:val="000000"/>
           <w:sz w:val="24"/>
           <w:szCs w:val="24"/>
-          <w:lang w:val="it-IT" w:eastAsia="it-IT"/>
-        </w:rPr>
-      </w:pPr>
-      <w:r>
-        <w:rPr>
-          <w:rFonts w:ascii="Arial" w:eastAsia="Times New Roman" w:hAnsi="Arial" w:cs="Arial"/>
-          <w:color w:val="000000"/>
-          <w:lang w:val="it-IT" w:eastAsia="it-IT"/>
+          <w:lang w:eastAsia="it-IT"/>
+        </w:rPr>
+      </w:pPr>
+      <w:r>
+        <w:rPr>
+          <w:rFonts w:ascii="Arial" w:eastAsia="Times New Roman" w:hAnsi="Arial" w:cs="Arial"/>
+          <w:color w:val="000000"/>
+          <w:lang w:eastAsia="it-IT"/>
         </w:rPr>
         <w:t>First of all, if the GPS localization has not been provided yet, the application asks the user if he/she wants to give his/her position by writing his/her actual address (providing the city, the street and the number).</w:t>
       </w:r>
@@ -3840,16 +4270,16 @@
           <w:color w:val="000000"/>
           <w:sz w:val="24"/>
           <w:szCs w:val="24"/>
-          <w:lang w:val="it-IT" w:eastAsia="it-IT"/>
-        </w:rPr>
-      </w:pPr>
-      <w:r>
-        <w:rPr>
-          <w:rFonts w:ascii="Times New Roman" w:eastAsia="Times New Roman" w:hAnsi="Times New Roman" w:cs="Times New Roman"/>
-          <w:color w:val="000000"/>
-          <w:sz w:val="24"/>
-          <w:szCs w:val="24"/>
-          <w:lang w:val="it-IT" w:eastAsia="it-IT"/>
+          <w:lang w:eastAsia="it-IT"/>
+        </w:rPr>
+      </w:pPr>
+      <w:r>
+        <w:rPr>
+          <w:rFonts w:ascii="Times New Roman" w:eastAsia="Times New Roman" w:hAnsi="Times New Roman" w:cs="Times New Roman"/>
+          <w:color w:val="000000"/>
+          <w:sz w:val="24"/>
+          <w:szCs w:val="24"/>
+          <w:lang w:eastAsia="it-IT"/>
         </w:rPr>
         <w:t> </w:t>
       </w:r>
@@ -3864,37 +4294,55 @@
           <w:color w:val="000000"/>
           <w:sz w:val="24"/>
           <w:szCs w:val="24"/>
-          <w:lang w:val="it-IT" w:eastAsia="it-IT"/>
-        </w:rPr>
-      </w:pPr>
-      <w:r>
-        <w:rPr>
-          <w:rFonts w:ascii="Arial" w:eastAsia="Times New Roman" w:hAnsi="Arial" w:cs="Arial"/>
-          <w:color w:val="000000"/>
-          <w:lang w:val="it-IT" w:eastAsia="it-IT"/>
+          <w:lang w:eastAsia="it-IT"/>
+        </w:rPr>
+      </w:pPr>
+      <w:r>
+        <w:rPr>
+          <w:rFonts w:ascii="Arial" w:eastAsia="Times New Roman" w:hAnsi="Arial" w:cs="Arial"/>
+          <w:color w:val="000000"/>
+          <w:lang w:eastAsia="it-IT"/>
         </w:rPr>
         <w:lastRenderedPageBreak/>
-        <w:t>In case of position provided either by GPS or by the customer him/herself, the application computes the necessary time for moving from the provided position to the one of the chosen shop and shows that to the customer. To allow him/her to arrive on time, CLup also sends periodic notifications to him/her.</w:t>
-      </w:r>
-    </w:p>
-    <w:p>
-      <w:pPr>
-        <w:shd w:val="clear" w:color="auto" w:fill="FFFFFF"/>
-        <w:spacing w:after="0" w:line="240" w:lineRule="auto"/>
-        <w:jc w:val="both"/>
-        <w:rPr>
-          <w:rFonts w:ascii="Times New Roman" w:eastAsia="Times New Roman" w:hAnsi="Times New Roman" w:cs="Times New Roman"/>
-          <w:color w:val="000000"/>
-          <w:sz w:val="24"/>
-          <w:szCs w:val="24"/>
-          <w:lang w:val="it-IT" w:eastAsia="it-IT"/>
-        </w:rPr>
-      </w:pPr>
-      <w:r>
-        <w:rPr>
-          <w:rFonts w:ascii="Arial" w:eastAsia="Times New Roman" w:hAnsi="Arial" w:cs="Arial"/>
-          <w:color w:val="000000"/>
-          <w:lang w:val="it-IT" w:eastAsia="it-IT"/>
+        <w:t xml:space="preserve">In case of position provided either by GPS or by the customer him/herself, the application computes the necessary time for moving from the provided position to the one of the chosen shop and shows that to the customer. To allow him/her to arrive on time, </w:t>
+      </w:r>
+      <w:proofErr w:type="spellStart"/>
+      <w:r>
+        <w:rPr>
+          <w:rFonts w:ascii="Arial" w:eastAsia="Times New Roman" w:hAnsi="Arial" w:cs="Arial"/>
+          <w:color w:val="000000"/>
+          <w:lang w:eastAsia="it-IT"/>
+        </w:rPr>
+        <w:t>CLup</w:t>
+      </w:r>
+      <w:proofErr w:type="spellEnd"/>
+      <w:r>
+        <w:rPr>
+          <w:rFonts w:ascii="Arial" w:eastAsia="Times New Roman" w:hAnsi="Arial" w:cs="Arial"/>
+          <w:color w:val="000000"/>
+          <w:lang w:eastAsia="it-IT"/>
+        </w:rPr>
+        <w:t xml:space="preserve"> also sends periodic notifications to him/her.</w:t>
+      </w:r>
+    </w:p>
+    <w:p>
+      <w:pPr>
+        <w:shd w:val="clear" w:color="auto" w:fill="FFFFFF"/>
+        <w:spacing w:after="0" w:line="240" w:lineRule="auto"/>
+        <w:jc w:val="both"/>
+        <w:rPr>
+          <w:rFonts w:ascii="Times New Roman" w:eastAsia="Times New Roman" w:hAnsi="Times New Roman" w:cs="Times New Roman"/>
+          <w:color w:val="000000"/>
+          <w:sz w:val="24"/>
+          <w:szCs w:val="24"/>
+          <w:lang w:eastAsia="it-IT"/>
+        </w:rPr>
+      </w:pPr>
+      <w:r>
+        <w:rPr>
+          <w:rFonts w:ascii="Arial" w:eastAsia="Times New Roman" w:hAnsi="Arial" w:cs="Arial"/>
+          <w:color w:val="000000"/>
+          <w:lang w:eastAsia="it-IT"/>
         </w:rPr>
         <w:t>Otherwise, the customer must estimate by himself/herself the time required to reach the destination.</w:t>
       </w:r>
@@ -3909,14 +4357,14 @@
           <w:color w:val="000000"/>
           <w:sz w:val="24"/>
           <w:szCs w:val="24"/>
-          <w:lang w:val="it-IT" w:eastAsia="it-IT"/>
-        </w:rPr>
-      </w:pPr>
-      <w:r>
-        <w:rPr>
-          <w:rFonts w:ascii="Arial" w:eastAsia="Times New Roman" w:hAnsi="Arial" w:cs="Arial"/>
-          <w:color w:val="000000"/>
-          <w:lang w:val="it-IT" w:eastAsia="it-IT"/>
+          <w:lang w:eastAsia="it-IT"/>
+        </w:rPr>
+      </w:pPr>
+      <w:r>
+        <w:rPr>
+          <w:rFonts w:ascii="Arial" w:eastAsia="Times New Roman" w:hAnsi="Arial" w:cs="Arial"/>
+          <w:color w:val="000000"/>
+          <w:lang w:eastAsia="it-IT"/>
         </w:rPr>
         <w:t> Then, the system assigns the ticket to the user and generates a QR code used to monitor the entrances and the exits of him/her from/to the store.</w:t>
       </w:r>
@@ -3931,14 +4379,14 @@
           <w:color w:val="000000"/>
           <w:sz w:val="24"/>
           <w:szCs w:val="24"/>
-          <w:lang w:val="it-IT" w:eastAsia="it-IT"/>
-        </w:rPr>
-      </w:pPr>
-      <w:r>
-        <w:rPr>
-          <w:rFonts w:ascii="Arial" w:eastAsia="Times New Roman" w:hAnsi="Arial" w:cs="Arial"/>
-          <w:color w:val="000000"/>
-          <w:lang w:val="it-IT" w:eastAsia="it-IT"/>
+          <w:lang w:eastAsia="it-IT"/>
+        </w:rPr>
+      </w:pPr>
+      <w:r>
+        <w:rPr>
+          <w:rFonts w:ascii="Arial" w:eastAsia="Times New Roman" w:hAnsi="Arial" w:cs="Arial"/>
+          <w:color w:val="000000"/>
+          <w:lang w:eastAsia="it-IT"/>
         </w:rPr>
         <w:t>When the customer enters the shop and leaves it scans the QR code at the entrance/exit of the building.</w:t>
       </w:r>
@@ -3953,36 +4401,54 @@
           <w:color w:val="000000"/>
           <w:sz w:val="24"/>
           <w:szCs w:val="24"/>
-          <w:lang w:val="it-IT" w:eastAsia="it-IT"/>
-        </w:rPr>
-      </w:pPr>
-      <w:r>
-        <w:rPr>
-          <w:rFonts w:ascii="Arial" w:eastAsia="Times New Roman" w:hAnsi="Arial" w:cs="Arial"/>
-          <w:color w:val="000000"/>
-          <w:lang w:val="it-IT" w:eastAsia="it-IT"/>
-        </w:rPr>
-        <w:t>The system saves in the database  this real time data in order to calculate better estimations for the schedule.</w:t>
-      </w:r>
-    </w:p>
-    <w:p>
-      <w:pPr>
-        <w:shd w:val="clear" w:color="auto" w:fill="FFFFFF"/>
-        <w:spacing w:after="0" w:line="240" w:lineRule="auto"/>
-        <w:jc w:val="both"/>
-        <w:rPr>
-          <w:rFonts w:ascii="Times New Roman" w:eastAsia="Times New Roman" w:hAnsi="Times New Roman" w:cs="Times New Roman"/>
-          <w:color w:val="000000"/>
-          <w:sz w:val="24"/>
-          <w:szCs w:val="24"/>
-          <w:lang w:val="it-IT" w:eastAsia="it-IT"/>
-        </w:rPr>
-      </w:pPr>
-      <w:r>
-        <w:rPr>
-          <w:rFonts w:ascii="Arial" w:eastAsia="Times New Roman" w:hAnsi="Arial" w:cs="Arial"/>
-          <w:color w:val="000000"/>
-          <w:lang w:val="it-IT" w:eastAsia="it-IT"/>
+          <w:lang w:eastAsia="it-IT"/>
+        </w:rPr>
+      </w:pPr>
+      <w:r>
+        <w:rPr>
+          <w:rFonts w:ascii="Arial" w:eastAsia="Times New Roman" w:hAnsi="Arial" w:cs="Arial"/>
+          <w:color w:val="000000"/>
+          <w:lang w:eastAsia="it-IT"/>
+        </w:rPr>
+        <w:t xml:space="preserve">The system saves in the </w:t>
+      </w:r>
+      <w:proofErr w:type="gramStart"/>
+      <w:r>
+        <w:rPr>
+          <w:rFonts w:ascii="Arial" w:eastAsia="Times New Roman" w:hAnsi="Arial" w:cs="Arial"/>
+          <w:color w:val="000000"/>
+          <w:lang w:eastAsia="it-IT"/>
+        </w:rPr>
+        <w:t>database  this</w:t>
+      </w:r>
+      <w:proofErr w:type="gramEnd"/>
+      <w:r>
+        <w:rPr>
+          <w:rFonts w:ascii="Arial" w:eastAsia="Times New Roman" w:hAnsi="Arial" w:cs="Arial"/>
+          <w:color w:val="000000"/>
+          <w:lang w:eastAsia="it-IT"/>
+        </w:rPr>
+        <w:t xml:space="preserve"> real time data in order to calculate better estimations for the schedule.</w:t>
+      </w:r>
+    </w:p>
+    <w:p>
+      <w:pPr>
+        <w:shd w:val="clear" w:color="auto" w:fill="FFFFFF"/>
+        <w:spacing w:after="0" w:line="240" w:lineRule="auto"/>
+        <w:jc w:val="both"/>
+        <w:rPr>
+          <w:rFonts w:ascii="Times New Roman" w:eastAsia="Times New Roman" w:hAnsi="Times New Roman" w:cs="Times New Roman"/>
+          <w:color w:val="000000"/>
+          <w:sz w:val="24"/>
+          <w:szCs w:val="24"/>
+          <w:lang w:eastAsia="it-IT"/>
+        </w:rPr>
+      </w:pPr>
+      <w:r>
+        <w:rPr>
+          <w:rFonts w:ascii="Arial" w:eastAsia="Times New Roman" w:hAnsi="Arial" w:cs="Arial"/>
+          <w:color w:val="000000"/>
+          <w:lang w:eastAsia="it-IT"/>
         </w:rPr>
         <w:t> </w:t>
       </w:r>
@@ -3997,14 +4463,14 @@
           <w:color w:val="000000"/>
           <w:sz w:val="24"/>
           <w:szCs w:val="24"/>
-          <w:lang w:val="it-IT" w:eastAsia="it-IT"/>
-        </w:rPr>
-      </w:pPr>
-      <w:r>
-        <w:rPr>
-          <w:rFonts w:ascii="Arial" w:eastAsia="Times New Roman" w:hAnsi="Arial" w:cs="Arial"/>
-          <w:color w:val="000000"/>
-          <w:lang w:val="it-IT" w:eastAsia="it-IT"/>
+          <w:lang w:eastAsia="it-IT"/>
+        </w:rPr>
+      </w:pPr>
+      <w:r>
+        <w:rPr>
+          <w:rFonts w:ascii="Arial" w:eastAsia="Times New Roman" w:hAnsi="Arial" w:cs="Arial"/>
+          <w:color w:val="000000"/>
+          <w:lang w:eastAsia="it-IT"/>
         </w:rPr>
         <w:t>The ticket, with the related user, is saved in a schedule that contains all the tickets of the current day and of the following ones (obtained by “book a visit” functionality).</w:t>
       </w:r>
@@ -4019,14 +4485,14 @@
           <w:color w:val="000000"/>
           <w:sz w:val="24"/>
           <w:szCs w:val="24"/>
-          <w:lang w:val="it-IT" w:eastAsia="it-IT"/>
-        </w:rPr>
-      </w:pPr>
-      <w:r>
-        <w:rPr>
-          <w:rFonts w:ascii="Arial" w:eastAsia="Times New Roman" w:hAnsi="Arial" w:cs="Arial"/>
-          <w:color w:val="000000"/>
-          <w:lang w:val="it-IT" w:eastAsia="it-IT"/>
+          <w:lang w:eastAsia="it-IT"/>
+        </w:rPr>
+      </w:pPr>
+      <w:r>
+        <w:rPr>
+          <w:rFonts w:ascii="Arial" w:eastAsia="Times New Roman" w:hAnsi="Arial" w:cs="Arial"/>
+          <w:color w:val="000000"/>
+          <w:lang w:eastAsia="it-IT"/>
         </w:rPr>
         <w:t> </w:t>
       </w:r>
@@ -4041,36 +4507,54 @@
           <w:color w:val="000000"/>
           <w:sz w:val="24"/>
           <w:szCs w:val="24"/>
-          <w:lang w:val="it-IT" w:eastAsia="it-IT"/>
-        </w:rPr>
-      </w:pPr>
-      <w:r>
-        <w:rPr>
-          <w:rFonts w:ascii="Arial" w:eastAsia="Times New Roman" w:hAnsi="Arial" w:cs="Arial"/>
-          <w:color w:val="000000"/>
-          <w:lang w:val="it-IT" w:eastAsia="it-IT"/>
-        </w:rPr>
-        <w:t>The ticket contains the date and the waiting time, which is computed by the system by using the schedule based on the average duration of customers’ permanence in the shop on the same day of the previous week. For each customer the permanence durations in the shop are saved in the database. </w:t>
-      </w:r>
-    </w:p>
-    <w:p>
-      <w:pPr>
-        <w:shd w:val="clear" w:color="auto" w:fill="FFFFFF"/>
-        <w:spacing w:after="0" w:line="240" w:lineRule="auto"/>
-        <w:jc w:val="both"/>
-        <w:rPr>
-          <w:rFonts w:ascii="Times New Roman" w:eastAsia="Times New Roman" w:hAnsi="Times New Roman" w:cs="Times New Roman"/>
-          <w:color w:val="000000"/>
-          <w:sz w:val="24"/>
-          <w:szCs w:val="24"/>
-          <w:lang w:val="it-IT" w:eastAsia="it-IT"/>
-        </w:rPr>
-      </w:pPr>
-      <w:r>
-        <w:rPr>
-          <w:rFonts w:ascii="Arial" w:eastAsia="Times New Roman" w:hAnsi="Arial" w:cs="Arial"/>
-          <w:color w:val="000000"/>
-          <w:lang w:val="it-IT" w:eastAsia="it-IT"/>
+          <w:lang w:eastAsia="it-IT"/>
+        </w:rPr>
+      </w:pPr>
+      <w:r>
+        <w:rPr>
+          <w:rFonts w:ascii="Arial" w:eastAsia="Times New Roman" w:hAnsi="Arial" w:cs="Arial"/>
+          <w:color w:val="000000"/>
+          <w:lang w:eastAsia="it-IT"/>
+        </w:rPr>
+        <w:t xml:space="preserve">The ticket contains the date and the waiting time, which is computed by the system by using the schedule based on the average duration of customers’ permanence in the shop on the same day of the previous week. For each </w:t>
+      </w:r>
+      <w:proofErr w:type="gramStart"/>
+      <w:r>
+        <w:rPr>
+          <w:rFonts w:ascii="Arial" w:eastAsia="Times New Roman" w:hAnsi="Arial" w:cs="Arial"/>
+          <w:color w:val="000000"/>
+          <w:lang w:eastAsia="it-IT"/>
+        </w:rPr>
+        <w:t>customer</w:t>
+      </w:r>
+      <w:proofErr w:type="gramEnd"/>
+      <w:r>
+        <w:rPr>
+          <w:rFonts w:ascii="Arial" w:eastAsia="Times New Roman" w:hAnsi="Arial" w:cs="Arial"/>
+          <w:color w:val="000000"/>
+          <w:lang w:eastAsia="it-IT"/>
+        </w:rPr>
+        <w:t xml:space="preserve"> the permanence durations in the shop are saved in the database. </w:t>
+      </w:r>
+    </w:p>
+    <w:p>
+      <w:pPr>
+        <w:shd w:val="clear" w:color="auto" w:fill="FFFFFF"/>
+        <w:spacing w:after="0" w:line="240" w:lineRule="auto"/>
+        <w:jc w:val="both"/>
+        <w:rPr>
+          <w:rFonts w:ascii="Times New Roman" w:eastAsia="Times New Roman" w:hAnsi="Times New Roman" w:cs="Times New Roman"/>
+          <w:color w:val="000000"/>
+          <w:sz w:val="24"/>
+          <w:szCs w:val="24"/>
+          <w:lang w:eastAsia="it-IT"/>
+        </w:rPr>
+      </w:pPr>
+      <w:r>
+        <w:rPr>
+          <w:rFonts w:ascii="Arial" w:eastAsia="Times New Roman" w:hAnsi="Arial" w:cs="Arial"/>
+          <w:color w:val="000000"/>
+          <w:lang w:eastAsia="it-IT"/>
         </w:rPr>
         <w:t> </w:t>
       </w:r>
@@ -4079,29 +4563,80 @@
           <w:rFonts w:ascii="Arial" w:eastAsia="Times New Roman" w:hAnsi="Arial" w:cs="Arial"/>
           <w:color w:val="000000"/>
           <w:shd w:val="clear" w:color="auto" w:fill="D3D3D3"/>
-          <w:lang w:val="it-IT" w:eastAsia="it-IT"/>
-        </w:rPr>
-        <w:t>(asterisco a fine pagine)The duration is calculated through the difference between the exit time and the entry time obtained by the QR code.</w:t>
-      </w:r>
-    </w:p>
-    <w:p>
-      <w:pPr>
-        <w:shd w:val="clear" w:color="auto" w:fill="FFFFFF"/>
-        <w:spacing w:after="0" w:line="240" w:lineRule="auto"/>
-        <w:jc w:val="both"/>
-        <w:rPr>
-          <w:rFonts w:ascii="Times New Roman" w:eastAsia="Times New Roman" w:hAnsi="Times New Roman" w:cs="Times New Roman"/>
-          <w:color w:val="000000"/>
-          <w:sz w:val="24"/>
-          <w:szCs w:val="24"/>
-          <w:lang w:val="it-IT" w:eastAsia="it-IT"/>
-        </w:rPr>
-      </w:pPr>
-      <w:r>
-        <w:rPr>
-          <w:rFonts w:ascii="Arial" w:eastAsia="Times New Roman" w:hAnsi="Arial" w:cs="Arial"/>
-          <w:color w:val="000000"/>
-          <w:lang w:val="it-IT" w:eastAsia="it-IT"/>
+          <w:lang w:eastAsia="it-IT"/>
+        </w:rPr>
+        <w:t>(</w:t>
+      </w:r>
+      <w:proofErr w:type="spellStart"/>
+      <w:r>
+        <w:rPr>
+          <w:rFonts w:ascii="Arial" w:eastAsia="Times New Roman" w:hAnsi="Arial" w:cs="Arial"/>
+          <w:color w:val="000000"/>
+          <w:shd w:val="clear" w:color="auto" w:fill="D3D3D3"/>
+          <w:lang w:eastAsia="it-IT"/>
+        </w:rPr>
+        <w:t>asterisco</w:t>
+      </w:r>
+      <w:proofErr w:type="spellEnd"/>
+      <w:r>
+        <w:rPr>
+          <w:rFonts w:ascii="Arial" w:eastAsia="Times New Roman" w:hAnsi="Arial" w:cs="Arial"/>
+          <w:color w:val="000000"/>
+          <w:shd w:val="clear" w:color="auto" w:fill="D3D3D3"/>
+          <w:lang w:eastAsia="it-IT"/>
+        </w:rPr>
+        <w:t xml:space="preserve"> a fine </w:t>
+      </w:r>
+      <w:proofErr w:type="spellStart"/>
+      <w:proofErr w:type="gramStart"/>
+      <w:r>
+        <w:rPr>
+          <w:rFonts w:ascii="Arial" w:eastAsia="Times New Roman" w:hAnsi="Arial" w:cs="Arial"/>
+          <w:color w:val="000000"/>
+          <w:shd w:val="clear" w:color="auto" w:fill="D3D3D3"/>
+          <w:lang w:eastAsia="it-IT"/>
+        </w:rPr>
+        <w:t>pagine</w:t>
+      </w:r>
+      <w:proofErr w:type="spellEnd"/>
+      <w:r>
+        <w:rPr>
+          <w:rFonts w:ascii="Arial" w:eastAsia="Times New Roman" w:hAnsi="Arial" w:cs="Arial"/>
+          <w:color w:val="000000"/>
+          <w:shd w:val="clear" w:color="auto" w:fill="D3D3D3"/>
+          <w:lang w:eastAsia="it-IT"/>
+        </w:rPr>
+        <w:t>)The</w:t>
+      </w:r>
+      <w:proofErr w:type="gramEnd"/>
+      <w:r>
+        <w:rPr>
+          <w:rFonts w:ascii="Arial" w:eastAsia="Times New Roman" w:hAnsi="Arial" w:cs="Arial"/>
+          <w:color w:val="000000"/>
+          <w:shd w:val="clear" w:color="auto" w:fill="D3D3D3"/>
+          <w:lang w:eastAsia="it-IT"/>
+        </w:rPr>
+        <w:t xml:space="preserve"> duration is calculated through the difference between the exit time and the entry time obtained by the QR code.</w:t>
+      </w:r>
+    </w:p>
+    <w:p>
+      <w:pPr>
+        <w:shd w:val="clear" w:color="auto" w:fill="FFFFFF"/>
+        <w:spacing w:after="0" w:line="240" w:lineRule="auto"/>
+        <w:jc w:val="both"/>
+        <w:rPr>
+          <w:rFonts w:ascii="Times New Roman" w:eastAsia="Times New Roman" w:hAnsi="Times New Roman" w:cs="Times New Roman"/>
+          <w:color w:val="000000"/>
+          <w:sz w:val="24"/>
+          <w:szCs w:val="24"/>
+          <w:lang w:eastAsia="it-IT"/>
+        </w:rPr>
+      </w:pPr>
+      <w:r>
+        <w:rPr>
+          <w:rFonts w:ascii="Arial" w:eastAsia="Times New Roman" w:hAnsi="Arial" w:cs="Arial"/>
+          <w:color w:val="000000"/>
+          <w:lang w:eastAsia="it-IT"/>
         </w:rPr>
         <w:t> </w:t>
       </w:r>
@@ -4116,14 +4651,14 @@
           <w:color w:val="000000"/>
           <w:sz w:val="24"/>
           <w:szCs w:val="24"/>
-          <w:lang w:val="it-IT" w:eastAsia="it-IT"/>
-        </w:rPr>
-      </w:pPr>
-      <w:r>
-        <w:rPr>
-          <w:rFonts w:ascii="Arial" w:eastAsia="Times New Roman" w:hAnsi="Arial" w:cs="Arial"/>
-          <w:color w:val="000000"/>
-          <w:lang w:val="it-IT" w:eastAsia="it-IT"/>
+          <w:lang w:eastAsia="it-IT"/>
+        </w:rPr>
+      </w:pPr>
+      <w:r>
+        <w:rPr>
+          <w:rFonts w:ascii="Arial" w:eastAsia="Times New Roman" w:hAnsi="Arial" w:cs="Arial"/>
+          <w:color w:val="000000"/>
+          <w:lang w:eastAsia="it-IT"/>
         </w:rPr>
         <w:t> </w:t>
       </w:r>
@@ -4138,14 +4673,14 @@
           <w:color w:val="000000"/>
           <w:sz w:val="24"/>
           <w:szCs w:val="24"/>
-          <w:lang w:val="it-IT" w:eastAsia="it-IT"/>
-        </w:rPr>
-      </w:pPr>
-      <w:r>
-        <w:rPr>
-          <w:rFonts w:ascii="Arial" w:eastAsia="Times New Roman" w:hAnsi="Arial" w:cs="Arial"/>
-          <w:color w:val="000000"/>
-          <w:lang w:val="it-IT" w:eastAsia="it-IT"/>
+          <w:lang w:eastAsia="it-IT"/>
+        </w:rPr>
+      </w:pPr>
+      <w:r>
+        <w:rPr>
+          <w:rFonts w:ascii="Arial" w:eastAsia="Times New Roman" w:hAnsi="Arial" w:cs="Arial"/>
+          <w:color w:val="000000"/>
+          <w:lang w:eastAsia="it-IT"/>
         </w:rPr>
         <w:t>The customer who wants to exploit the advanced functionality “book a visit” for the following days, can select the option once logged in to the application and if he/she wants, he/she can provide the category of items he/she has intention to buy and an approximate expected duration of the visit. Alternatively, for long term customers, the system can compute the duration by analyzing the data of their previous visits. </w:t>
       </w:r>
@@ -4160,14 +4695,14 @@
           <w:color w:val="000000"/>
           <w:sz w:val="24"/>
           <w:szCs w:val="24"/>
-          <w:lang w:val="it-IT" w:eastAsia="it-IT"/>
-        </w:rPr>
-      </w:pPr>
-      <w:r>
-        <w:rPr>
-          <w:rFonts w:ascii="Arial" w:eastAsia="Times New Roman" w:hAnsi="Arial" w:cs="Arial"/>
-          <w:color w:val="000000"/>
-          <w:lang w:val="it-IT" w:eastAsia="it-IT"/>
+          <w:lang w:eastAsia="it-IT"/>
+        </w:rPr>
+      </w:pPr>
+      <w:r>
+        <w:rPr>
+          <w:rFonts w:ascii="Arial" w:eastAsia="Times New Roman" w:hAnsi="Arial" w:cs="Arial"/>
+          <w:color w:val="000000"/>
+          <w:lang w:eastAsia="it-IT"/>
         </w:rPr>
         <w:t>Instead, for new customers who do not provide the duration of the visit, the system uses the average duration of the visits of all the other users of the same day of the previous week.</w:t>
       </w:r>
@@ -4182,14 +4717,14 @@
           <w:color w:val="000000"/>
           <w:sz w:val="24"/>
           <w:szCs w:val="24"/>
-          <w:lang w:val="it-IT" w:eastAsia="it-IT"/>
-        </w:rPr>
-      </w:pPr>
-      <w:r>
-        <w:rPr>
-          <w:rFonts w:ascii="Arial" w:eastAsia="Times New Roman" w:hAnsi="Arial" w:cs="Arial"/>
-          <w:color w:val="000000"/>
-          <w:lang w:val="it-IT" w:eastAsia="it-IT"/>
+          <w:lang w:eastAsia="it-IT"/>
+        </w:rPr>
+      </w:pPr>
+      <w:r>
+        <w:rPr>
+          <w:rFonts w:ascii="Arial" w:eastAsia="Times New Roman" w:hAnsi="Arial" w:cs="Arial"/>
+          <w:color w:val="000000"/>
+          <w:lang w:eastAsia="it-IT"/>
         </w:rPr>
         <w:t> </w:t>
       </w:r>
@@ -4201,7 +4736,7 @@
           <w:rFonts w:ascii="Times New Roman" w:eastAsia="Times New Roman" w:hAnsi="Times New Roman" w:cs="Times New Roman"/>
           <w:sz w:val="24"/>
           <w:szCs w:val="24"/>
-          <w:lang w:val="it-IT" w:eastAsia="it-IT"/>
+          <w:lang w:eastAsia="it-IT"/>
         </w:rPr>
       </w:pPr>
     </w:p>
@@ -4542,13 +5077,41 @@
         <w:lastRenderedPageBreak/>
         <w:t xml:space="preserve">Either if the user accepts or refuses the position request, the ‘Information position acquired’ state is reached. This means that either the user provided his/her position or that he/she refused to give it. </w:t>
       </w:r>
+      <w:proofErr w:type="spellStart"/>
       <w:r>
         <w:rPr>
           <w:rFonts w:ascii="Arial" w:eastAsia="Times New Roman" w:hAnsi="Arial" w:cs="Arial"/>
           <w:color w:val="000000"/>
           <w:lang w:val="it-IT" w:eastAsia="it-IT"/>
         </w:rPr>
-        <w:t>This leads to the final state.</w:t>
+        <w:t>This</w:t>
+      </w:r>
+      <w:proofErr w:type="spellEnd"/>
+      <w:r>
+        <w:rPr>
+          <w:rFonts w:ascii="Arial" w:eastAsia="Times New Roman" w:hAnsi="Arial" w:cs="Arial"/>
+          <w:color w:val="000000"/>
+          <w:lang w:val="it-IT" w:eastAsia="it-IT"/>
+        </w:rPr>
+        <w:t xml:space="preserve"> leads to the </w:t>
+      </w:r>
+      <w:proofErr w:type="spellStart"/>
+      <w:r>
+        <w:rPr>
+          <w:rFonts w:ascii="Arial" w:eastAsia="Times New Roman" w:hAnsi="Arial" w:cs="Arial"/>
+          <w:color w:val="000000"/>
+          <w:lang w:val="it-IT" w:eastAsia="it-IT"/>
+        </w:rPr>
+        <w:t>final</w:t>
+      </w:r>
+      <w:proofErr w:type="spellEnd"/>
+      <w:r>
+        <w:rPr>
+          <w:rFonts w:ascii="Arial" w:eastAsia="Times New Roman" w:hAnsi="Arial" w:cs="Arial"/>
+          <w:color w:val="000000"/>
+          <w:lang w:val="it-IT" w:eastAsia="it-IT"/>
+        </w:rPr>
+        <w:t xml:space="preserve"> state.</w:t>
       </w:r>
     </w:p>
     <w:p>
@@ -4937,7 +5500,25 @@
           <w:color w:val="000000"/>
           <w:lang w:eastAsia="it-IT"/>
         </w:rPr>
-        <w:t>In both cases the approximate expected duration of the visit is requested. Also in this case the user can decide whether to provide it to the application or not.</w:t>
+        <w:t xml:space="preserve">In both cases the approximate expected duration of the visit is requested. </w:t>
+      </w:r>
+      <w:proofErr w:type="gramStart"/>
+      <w:r>
+        <w:rPr>
+          <w:rFonts w:ascii="Arial" w:eastAsia="Times New Roman" w:hAnsi="Arial" w:cs="Arial"/>
+          <w:color w:val="000000"/>
+          <w:lang w:eastAsia="it-IT"/>
+        </w:rPr>
+        <w:t>Also</w:t>
+      </w:r>
+      <w:proofErr w:type="gramEnd"/>
+      <w:r>
+        <w:rPr>
+          <w:rFonts w:ascii="Arial" w:eastAsia="Times New Roman" w:hAnsi="Arial" w:cs="Arial"/>
+          <w:color w:val="000000"/>
+          <w:lang w:eastAsia="it-IT"/>
+        </w:rPr>
+        <w:t xml:space="preserve"> in this case the user can decide whether to provide it to the application or not.</w:t>
       </w:r>
     </w:p>
     <w:p>
@@ -5054,7 +5635,7 @@
           <w:color w:val="000000"/>
           <w:sz w:val="24"/>
           <w:szCs w:val="24"/>
-          <w:lang w:val="it-IT" w:eastAsia="it-IT"/>
+          <w:lang w:eastAsia="it-IT"/>
         </w:rPr>
       </w:pPr>
       <w:r>
@@ -5062,7 +5643,7 @@
           <w:rFonts w:ascii="Arial" w:eastAsia="Times New Roman" w:hAnsi="Arial" w:cs="Arial"/>
           <w:color w:val="000000"/>
           <w:shd w:val="clear" w:color="auto" w:fill="0000FF"/>
-          <w:lang w:val="it-IT" w:eastAsia="it-IT"/>
+          <w:lang w:eastAsia="it-IT"/>
         </w:rPr>
         <w:t>SHOP MANAGER DIAGRAM????</w:t>
       </w:r>
@@ -5074,9 +5655,969 @@
           <w:rFonts w:ascii="Times New Roman" w:eastAsia="Times New Roman" w:hAnsi="Times New Roman" w:cs="Times New Roman"/>
           <w:sz w:val="24"/>
           <w:szCs w:val="24"/>
-          <w:lang w:val="it-IT" w:eastAsia="it-IT"/>
-        </w:rPr>
-      </w:pPr>
+          <w:lang w:eastAsia="it-IT"/>
+        </w:rPr>
+      </w:pPr>
+    </w:p>
+    <w:p>
+      <w:pPr>
+        <w:pStyle w:val="NormaleWeb"/>
+        <w:shd w:val="clear" w:color="auto" w:fill="FFFFFF"/>
+        <w:spacing w:before="240" w:beforeAutospacing="0" w:after="0" w:afterAutospacing="0"/>
+      </w:pPr>
+      <w:r>
+        <w:rPr>
+          <w:rFonts w:ascii="Arial" w:hAnsi="Arial" w:cs="Arial"/>
+          <w:b/>
+          <w:bCs/>
+          <w:color w:val="000000"/>
+          <w:sz w:val="22"/>
+          <w:szCs w:val="22"/>
+        </w:rPr>
+        <w:t>2.2 Product Functions</w:t>
+      </w:r>
+    </w:p>
+    <w:p>
+      <w:pPr>
+        <w:pStyle w:val="NormaleWeb"/>
+        <w:shd w:val="clear" w:color="auto" w:fill="FFFFFF"/>
+        <w:spacing w:before="0" w:beforeAutospacing="0" w:after="0" w:afterAutospacing="0"/>
+      </w:pPr>
+      <w:r>
+        <w:rPr>
+          <w:rFonts w:ascii="Arial" w:hAnsi="Arial" w:cs="Arial"/>
+          <w:color w:val="000000"/>
+          <w:sz w:val="22"/>
+          <w:szCs w:val="22"/>
+        </w:rPr>
+        <w:t xml:space="preserve">This section highlights the major functions of the software underlining what </w:t>
+      </w:r>
+      <w:proofErr w:type="gramStart"/>
+      <w:r>
+        <w:rPr>
+          <w:rFonts w:ascii="Arial" w:hAnsi="Arial" w:cs="Arial"/>
+          <w:color w:val="000000"/>
+          <w:sz w:val="22"/>
+          <w:szCs w:val="22"/>
+        </w:rPr>
+        <w:t>is able to</w:t>
+      </w:r>
+      <w:proofErr w:type="gramEnd"/>
+      <w:r>
+        <w:rPr>
+          <w:rFonts w:ascii="Arial" w:hAnsi="Arial" w:cs="Arial"/>
+          <w:color w:val="000000"/>
+          <w:sz w:val="22"/>
+          <w:szCs w:val="22"/>
+        </w:rPr>
+        <w:t xml:space="preserve"> offer. Here you can also find some </w:t>
+      </w:r>
+      <w:proofErr w:type="gramStart"/>
+      <w:r>
+        <w:rPr>
+          <w:rFonts w:ascii="Arial" w:hAnsi="Arial" w:cs="Arial"/>
+          <w:color w:val="000000"/>
+          <w:sz w:val="22"/>
+          <w:szCs w:val="22"/>
+        </w:rPr>
+        <w:t>of  the</w:t>
+      </w:r>
+      <w:proofErr w:type="gramEnd"/>
+      <w:r>
+        <w:rPr>
+          <w:rFonts w:ascii="Arial" w:hAnsi="Arial" w:cs="Arial"/>
+          <w:color w:val="000000"/>
+          <w:sz w:val="22"/>
+          <w:szCs w:val="22"/>
+        </w:rPr>
+        <w:t xml:space="preserve"> requirements which are better explained in the following section “Specific Requirement”.</w:t>
+      </w:r>
+    </w:p>
+    <w:p>
+      <w:pPr>
+        <w:pStyle w:val="NormaleWeb"/>
+        <w:shd w:val="clear" w:color="auto" w:fill="FFFFFF"/>
+        <w:spacing w:before="0" w:beforeAutospacing="0" w:after="0" w:afterAutospacing="0"/>
+      </w:pPr>
+      <w:r>
+        <w:t> </w:t>
+      </w:r>
+    </w:p>
+    <w:p>
+      <w:pPr>
+        <w:pStyle w:val="NormaleWeb"/>
+        <w:shd w:val="clear" w:color="auto" w:fill="FFFFFF"/>
+        <w:spacing w:before="0" w:beforeAutospacing="0" w:after="0" w:afterAutospacing="0"/>
+      </w:pPr>
+      <w:r>
+        <w:rPr>
+          <w:rFonts w:ascii="Arial" w:hAnsi="Arial" w:cs="Arial"/>
+          <w:b/>
+          <w:bCs/>
+          <w:color w:val="000000"/>
+          <w:sz w:val="22"/>
+          <w:szCs w:val="22"/>
+        </w:rPr>
+        <w:t>Take a ticket</w:t>
+      </w:r>
+    </w:p>
+    <w:p>
+      <w:pPr>
+        <w:pStyle w:val="NormaleWeb"/>
+        <w:shd w:val="clear" w:color="auto" w:fill="FFFFFF"/>
+        <w:spacing w:before="0" w:beforeAutospacing="0" w:after="0" w:afterAutospacing="0"/>
+      </w:pPr>
+      <w:r>
+        <w:rPr>
+          <w:rFonts w:ascii="Arial" w:hAnsi="Arial" w:cs="Arial"/>
+          <w:color w:val="000000"/>
+          <w:sz w:val="22"/>
+          <w:szCs w:val="22"/>
+        </w:rPr>
+        <w:t>It is the main functionality of the system.</w:t>
+      </w:r>
+    </w:p>
+    <w:p>
+      <w:pPr>
+        <w:pStyle w:val="NormaleWeb"/>
+        <w:shd w:val="clear" w:color="auto" w:fill="FFFFFF"/>
+        <w:spacing w:before="0" w:beforeAutospacing="0" w:after="0" w:afterAutospacing="0"/>
+      </w:pPr>
+      <w:r>
+        <w:rPr>
+          <w:rFonts w:ascii="Arial" w:hAnsi="Arial" w:cs="Arial"/>
+          <w:color w:val="000000"/>
+          <w:sz w:val="22"/>
+          <w:szCs w:val="22"/>
+        </w:rPr>
+        <w:t xml:space="preserve">It gives to the user the possibility of taking a ticket, which corresponds to the </w:t>
+      </w:r>
+      <w:proofErr w:type="gramStart"/>
+      <w:r>
+        <w:rPr>
+          <w:rFonts w:ascii="Arial" w:hAnsi="Arial" w:cs="Arial"/>
+          <w:color w:val="000000"/>
+          <w:sz w:val="22"/>
+          <w:szCs w:val="22"/>
+        </w:rPr>
+        <w:t>position  in</w:t>
+      </w:r>
+      <w:proofErr w:type="gramEnd"/>
+      <w:r>
+        <w:rPr>
+          <w:rFonts w:ascii="Arial" w:hAnsi="Arial" w:cs="Arial"/>
+          <w:color w:val="000000"/>
+          <w:sz w:val="22"/>
+          <w:szCs w:val="22"/>
+        </w:rPr>
+        <w:t xml:space="preserve"> the queue identified by a progressive number. With the ticket, the user also receives the QR code he/she </w:t>
+      </w:r>
+      <w:proofErr w:type="gramStart"/>
+      <w:r>
+        <w:rPr>
+          <w:rFonts w:ascii="Arial" w:hAnsi="Arial" w:cs="Arial"/>
+          <w:color w:val="000000"/>
+          <w:sz w:val="22"/>
+          <w:szCs w:val="22"/>
+        </w:rPr>
+        <w:t>has to</w:t>
+      </w:r>
+      <w:proofErr w:type="gramEnd"/>
+      <w:r>
+        <w:rPr>
+          <w:rFonts w:ascii="Arial" w:hAnsi="Arial" w:cs="Arial"/>
+          <w:color w:val="000000"/>
+          <w:sz w:val="22"/>
+          <w:szCs w:val="22"/>
+        </w:rPr>
+        <w:t xml:space="preserve"> scan at the entrance/exit of the shop.</w:t>
+      </w:r>
+    </w:p>
+    <w:p>
+      <w:pPr>
+        <w:pStyle w:val="NormaleWeb"/>
+        <w:shd w:val="clear" w:color="auto" w:fill="FFFFFF"/>
+        <w:spacing w:before="0" w:beforeAutospacing="0" w:after="0" w:afterAutospacing="0"/>
+        <w:jc w:val="both"/>
+      </w:pPr>
+      <w:r>
+        <w:rPr>
+          <w:rFonts w:ascii="Arial" w:hAnsi="Arial" w:cs="Arial"/>
+          <w:color w:val="000000"/>
+          <w:sz w:val="22"/>
+          <w:szCs w:val="22"/>
+        </w:rPr>
+        <w:t>Through the list of shops and the number of people already present in the queue of a shop, the user can choose the best option for his/her purposes, take its position in the queue and move from the shop when it is almost his/her turn, also thanks to the periodic notifications sent by the system. </w:t>
+      </w:r>
+    </w:p>
+    <w:p>
+      <w:pPr>
+        <w:pStyle w:val="NormaleWeb"/>
+        <w:shd w:val="clear" w:color="auto" w:fill="FFFFFF"/>
+        <w:spacing w:before="0" w:beforeAutospacing="0" w:after="0" w:afterAutospacing="0"/>
+        <w:jc w:val="both"/>
+      </w:pPr>
+      <w:r>
+        <w:rPr>
+          <w:rFonts w:ascii="Arial" w:hAnsi="Arial" w:cs="Arial"/>
+          <w:color w:val="000000"/>
+          <w:sz w:val="22"/>
+          <w:szCs w:val="22"/>
+        </w:rPr>
+        <w:t xml:space="preserve">If a customer has already taken a ticket, and so he/she has already a position in a </w:t>
+      </w:r>
+      <w:proofErr w:type="gramStart"/>
+      <w:r>
+        <w:rPr>
+          <w:rFonts w:ascii="Arial" w:hAnsi="Arial" w:cs="Arial"/>
+          <w:color w:val="000000"/>
+          <w:sz w:val="22"/>
+          <w:szCs w:val="22"/>
+        </w:rPr>
+        <w:t>queue,  he</w:t>
+      </w:r>
+      <w:proofErr w:type="gramEnd"/>
+      <w:r>
+        <w:rPr>
+          <w:rFonts w:ascii="Arial" w:hAnsi="Arial" w:cs="Arial"/>
+          <w:color w:val="000000"/>
+          <w:sz w:val="22"/>
+          <w:szCs w:val="22"/>
+        </w:rPr>
+        <w:t>/she cannot take another ticket but he has the possibility to book a visit for a following day.</w:t>
+      </w:r>
+    </w:p>
+    <w:p>
+      <w:pPr>
+        <w:pStyle w:val="NormaleWeb"/>
+        <w:shd w:val="clear" w:color="auto" w:fill="FFFFFF"/>
+        <w:spacing w:before="0" w:beforeAutospacing="0" w:after="0" w:afterAutospacing="0"/>
+        <w:jc w:val="both"/>
+      </w:pPr>
+      <w:r>
+        <w:rPr>
+          <w:rFonts w:ascii="Arial" w:hAnsi="Arial" w:cs="Arial"/>
+          <w:color w:val="000000"/>
+          <w:sz w:val="22"/>
+          <w:szCs w:val="22"/>
+        </w:rPr>
+        <w:lastRenderedPageBreak/>
+        <w:t xml:space="preserve">In any </w:t>
+      </w:r>
+      <w:proofErr w:type="gramStart"/>
+      <w:r>
+        <w:rPr>
+          <w:rFonts w:ascii="Arial" w:hAnsi="Arial" w:cs="Arial"/>
+          <w:color w:val="000000"/>
+          <w:sz w:val="22"/>
+          <w:szCs w:val="22"/>
+        </w:rPr>
+        <w:t>moment</w:t>
+      </w:r>
+      <w:proofErr w:type="gramEnd"/>
+      <w:r>
+        <w:rPr>
+          <w:rFonts w:ascii="Arial" w:hAnsi="Arial" w:cs="Arial"/>
+          <w:color w:val="000000"/>
+          <w:sz w:val="22"/>
+          <w:szCs w:val="22"/>
+        </w:rPr>
+        <w:t xml:space="preserve"> the user has the opportunity to check the state of the queue and to know about the remaining waiting time. </w:t>
+      </w:r>
+    </w:p>
+    <w:p>
+      <w:pPr>
+        <w:pStyle w:val="NormaleWeb"/>
+        <w:shd w:val="clear" w:color="auto" w:fill="FFFFFF"/>
+        <w:spacing w:before="0" w:beforeAutospacing="0" w:after="0" w:afterAutospacing="0"/>
+      </w:pPr>
+      <w:proofErr w:type="gramStart"/>
+      <w:r>
+        <w:rPr>
+          <w:rFonts w:ascii="Arial" w:hAnsi="Arial" w:cs="Arial"/>
+          <w:color w:val="000000"/>
+          <w:sz w:val="22"/>
+          <w:szCs w:val="22"/>
+        </w:rPr>
+        <w:t>So</w:t>
+      </w:r>
+      <w:proofErr w:type="gramEnd"/>
+      <w:r>
+        <w:rPr>
+          <w:rFonts w:ascii="Arial" w:hAnsi="Arial" w:cs="Arial"/>
+          <w:color w:val="000000"/>
+          <w:sz w:val="22"/>
+          <w:szCs w:val="22"/>
+        </w:rPr>
+        <w:t xml:space="preserve"> the user selects the shop based on how many people are already in the corresponding queue, which categories of items the store provides, the position and the opening and closing time of the store.</w:t>
+      </w:r>
+    </w:p>
+    <w:p>
+      <w:pPr>
+        <w:pStyle w:val="NormaleWeb"/>
+        <w:shd w:val="clear" w:color="auto" w:fill="FFFFFF"/>
+        <w:spacing w:before="0" w:beforeAutospacing="0" w:after="240" w:afterAutospacing="0"/>
+      </w:pPr>
+      <w:r>
+        <w:rPr>
+          <w:rFonts w:ascii="Arial" w:hAnsi="Arial" w:cs="Arial"/>
+          <w:color w:val="000000"/>
+          <w:sz w:val="22"/>
+          <w:szCs w:val="22"/>
+        </w:rPr>
+        <w:t>After the ticket request:</w:t>
+      </w:r>
+    </w:p>
+    <w:p>
+      <w:pPr>
+        <w:pStyle w:val="NormaleWeb"/>
+        <w:numPr>
+          <w:ilvl w:val="0"/>
+          <w:numId w:val="6"/>
+        </w:numPr>
+        <w:shd w:val="clear" w:color="auto" w:fill="FFFFFF"/>
+        <w:spacing w:before="240" w:beforeAutospacing="0" w:after="0" w:afterAutospacing="0"/>
+        <w:textAlignment w:val="baseline"/>
+        <w:rPr>
+          <w:rFonts w:ascii="Arial" w:hAnsi="Arial" w:cs="Arial"/>
+          <w:color w:val="000000"/>
+          <w:sz w:val="22"/>
+          <w:szCs w:val="22"/>
+        </w:rPr>
+      </w:pPr>
+      <w:r>
+        <w:rPr>
+          <w:rFonts w:ascii="Arial" w:hAnsi="Arial" w:cs="Arial"/>
+          <w:color w:val="000000"/>
+          <w:sz w:val="22"/>
+          <w:szCs w:val="22"/>
+        </w:rPr>
+        <w:t xml:space="preserve">If the user during the </w:t>
+      </w:r>
+      <w:proofErr w:type="gramStart"/>
+      <w:r>
+        <w:rPr>
+          <w:rFonts w:ascii="Arial" w:hAnsi="Arial" w:cs="Arial"/>
+          <w:color w:val="000000"/>
+          <w:sz w:val="22"/>
+          <w:szCs w:val="22"/>
+        </w:rPr>
+        <w:t>registration(</w:t>
+      </w:r>
+      <w:proofErr w:type="gramEnd"/>
+      <w:r>
+        <w:rPr>
+          <w:rFonts w:ascii="Arial" w:hAnsi="Arial" w:cs="Arial"/>
+          <w:color w:val="000000"/>
+          <w:sz w:val="22"/>
+          <w:szCs w:val="22"/>
+        </w:rPr>
+        <w:t>or in any other moment through the application settings) has given access  for the GPS localization, the system calculates and provides him/her the estimation of the time to reach the destination.</w:t>
+      </w:r>
+    </w:p>
+    <w:p>
+      <w:pPr>
+        <w:pStyle w:val="NormaleWeb"/>
+        <w:numPr>
+          <w:ilvl w:val="0"/>
+          <w:numId w:val="6"/>
+        </w:numPr>
+        <w:shd w:val="clear" w:color="auto" w:fill="FFFFFF"/>
+        <w:spacing w:before="0" w:beforeAutospacing="0" w:after="0" w:afterAutospacing="0"/>
+        <w:textAlignment w:val="baseline"/>
+        <w:rPr>
+          <w:rFonts w:ascii="Arial" w:hAnsi="Arial" w:cs="Arial"/>
+          <w:color w:val="000000"/>
+          <w:sz w:val="22"/>
+          <w:szCs w:val="22"/>
+        </w:rPr>
+      </w:pPr>
+      <w:r>
+        <w:rPr>
+          <w:rFonts w:ascii="Arial" w:hAnsi="Arial" w:cs="Arial"/>
+          <w:color w:val="000000"/>
+          <w:sz w:val="22"/>
+          <w:szCs w:val="22"/>
+        </w:rPr>
+        <w:t xml:space="preserve">The user who has not provided the GPS localization, is asked to write the </w:t>
+      </w:r>
+      <w:proofErr w:type="gramStart"/>
+      <w:r>
+        <w:rPr>
+          <w:rFonts w:ascii="Arial" w:hAnsi="Arial" w:cs="Arial"/>
+          <w:color w:val="000000"/>
+          <w:sz w:val="22"/>
+          <w:szCs w:val="22"/>
+        </w:rPr>
+        <w:t>address  (</w:t>
+      </w:r>
+      <w:proofErr w:type="gramEnd"/>
+      <w:r>
+        <w:rPr>
+          <w:rFonts w:ascii="Arial" w:hAnsi="Arial" w:cs="Arial"/>
+          <w:color w:val="000000"/>
+          <w:sz w:val="22"/>
+          <w:szCs w:val="22"/>
+        </w:rPr>
+        <w:t>city, street, civic number) in order to receive the estimated time by the system.</w:t>
+      </w:r>
+    </w:p>
+    <w:p>
+      <w:pPr>
+        <w:pStyle w:val="NormaleWeb"/>
+        <w:numPr>
+          <w:ilvl w:val="0"/>
+          <w:numId w:val="6"/>
+        </w:numPr>
+        <w:shd w:val="clear" w:color="auto" w:fill="FFFFFF"/>
+        <w:spacing w:before="0" w:beforeAutospacing="0" w:after="240" w:afterAutospacing="0"/>
+        <w:textAlignment w:val="baseline"/>
+        <w:rPr>
+          <w:rFonts w:ascii="Arial" w:hAnsi="Arial" w:cs="Arial"/>
+          <w:color w:val="000000"/>
+          <w:sz w:val="22"/>
+          <w:szCs w:val="22"/>
+        </w:rPr>
+      </w:pPr>
+      <w:r>
+        <w:rPr>
+          <w:rFonts w:ascii="Arial" w:hAnsi="Arial" w:cs="Arial"/>
+          <w:color w:val="000000"/>
+          <w:sz w:val="22"/>
+          <w:szCs w:val="22"/>
+        </w:rPr>
+        <w:t xml:space="preserve">The user can also skip the localization request without giving any information about his/her position and so he/she </w:t>
+      </w:r>
+      <w:proofErr w:type="gramStart"/>
+      <w:r>
+        <w:rPr>
+          <w:rFonts w:ascii="Arial" w:hAnsi="Arial" w:cs="Arial"/>
+          <w:color w:val="000000"/>
+          <w:sz w:val="22"/>
+          <w:szCs w:val="22"/>
+        </w:rPr>
+        <w:t>has to</w:t>
+      </w:r>
+      <w:proofErr w:type="gramEnd"/>
+      <w:r>
+        <w:rPr>
+          <w:rFonts w:ascii="Arial" w:hAnsi="Arial" w:cs="Arial"/>
+          <w:color w:val="000000"/>
+          <w:sz w:val="22"/>
+          <w:szCs w:val="22"/>
+        </w:rPr>
+        <w:t xml:space="preserve"> calculate by him/herself the necessary time. </w:t>
+      </w:r>
+    </w:p>
+    <w:p>
+      <w:pPr>
+        <w:pStyle w:val="NormaleWeb"/>
+        <w:shd w:val="clear" w:color="auto" w:fill="FFFFFF"/>
+        <w:spacing w:before="240" w:beforeAutospacing="0" w:after="0" w:afterAutospacing="0"/>
+      </w:pPr>
+      <w:r>
+        <w:t> </w:t>
+      </w:r>
+    </w:p>
+    <w:p>
+      <w:pPr>
+        <w:pStyle w:val="NormaleWeb"/>
+        <w:shd w:val="clear" w:color="auto" w:fill="FFFFFF"/>
+        <w:spacing w:before="0" w:beforeAutospacing="0" w:after="0" w:afterAutospacing="0"/>
+      </w:pPr>
+      <w:r>
+        <w:rPr>
+          <w:rFonts w:ascii="Arial" w:hAnsi="Arial" w:cs="Arial"/>
+          <w:color w:val="000000"/>
+          <w:sz w:val="22"/>
+          <w:szCs w:val="22"/>
+        </w:rPr>
+        <w:t xml:space="preserve">In any </w:t>
+      </w:r>
+      <w:proofErr w:type="gramStart"/>
+      <w:r>
+        <w:rPr>
+          <w:rFonts w:ascii="Arial" w:hAnsi="Arial" w:cs="Arial"/>
+          <w:color w:val="000000"/>
+          <w:sz w:val="22"/>
+          <w:szCs w:val="22"/>
+        </w:rPr>
+        <w:t>moment</w:t>
+      </w:r>
+      <w:proofErr w:type="gramEnd"/>
+      <w:r>
+        <w:rPr>
+          <w:rFonts w:ascii="Arial" w:hAnsi="Arial" w:cs="Arial"/>
+          <w:color w:val="000000"/>
+          <w:sz w:val="22"/>
+          <w:szCs w:val="22"/>
+        </w:rPr>
+        <w:t xml:space="preserve"> the customer can cancel the ticket and quit the queue he/she is positioned in. In this way the following tickets move up one position in the queue.</w:t>
+      </w:r>
+      <w:r>
+        <w:rPr>
+          <w:rFonts w:ascii="Arial" w:hAnsi="Arial" w:cs="Arial"/>
+          <w:color w:val="000000"/>
+          <w:sz w:val="22"/>
+          <w:szCs w:val="22"/>
+        </w:rPr>
+        <w:br/>
+      </w:r>
+      <w:r>
+        <w:rPr>
+          <w:rFonts w:ascii="Arial" w:hAnsi="Arial" w:cs="Arial"/>
+          <w:color w:val="000000"/>
+          <w:sz w:val="22"/>
+          <w:szCs w:val="22"/>
+        </w:rPr>
+        <w:br/>
+      </w:r>
+    </w:p>
+    <w:p>
+      <w:pPr>
+        <w:pStyle w:val="NormaleWeb"/>
+        <w:shd w:val="clear" w:color="auto" w:fill="FFFFFF"/>
+        <w:spacing w:before="0" w:beforeAutospacing="0" w:after="0" w:afterAutospacing="0"/>
+      </w:pPr>
+      <w:r>
+        <w:t> </w:t>
+      </w:r>
+    </w:p>
+    <w:p>
+      <w:pPr>
+        <w:pStyle w:val="NormaleWeb"/>
+        <w:shd w:val="clear" w:color="auto" w:fill="FFFFFF"/>
+        <w:spacing w:before="0" w:beforeAutospacing="0" w:after="0" w:afterAutospacing="0"/>
+      </w:pPr>
+      <w:r>
+        <w:rPr>
+          <w:rFonts w:ascii="Arial" w:hAnsi="Arial" w:cs="Arial"/>
+          <w:b/>
+          <w:bCs/>
+          <w:color w:val="000000"/>
+          <w:sz w:val="22"/>
+          <w:szCs w:val="22"/>
+        </w:rPr>
+        <w:t>Book a visit</w:t>
+      </w:r>
+      <w:r>
+        <w:rPr>
+          <w:rFonts w:ascii="Arial" w:hAnsi="Arial" w:cs="Arial"/>
+          <w:b/>
+          <w:bCs/>
+          <w:color w:val="000000"/>
+          <w:sz w:val="22"/>
+          <w:szCs w:val="22"/>
+        </w:rPr>
+        <w:br/>
+      </w:r>
+      <w:r>
+        <w:rPr>
+          <w:rFonts w:ascii="Arial" w:hAnsi="Arial" w:cs="Arial"/>
+          <w:color w:val="000000"/>
+          <w:sz w:val="22"/>
+          <w:szCs w:val="22"/>
+        </w:rPr>
+        <w:br/>
+        <w:t xml:space="preserve">The user has also the possibility to “book a visit” for the following days. </w:t>
+      </w:r>
+      <w:r>
+        <w:rPr>
+          <w:rFonts w:ascii="Arial" w:hAnsi="Arial" w:cs="Arial"/>
+          <w:color w:val="000000"/>
+          <w:sz w:val="22"/>
+          <w:szCs w:val="22"/>
+        </w:rPr>
+        <w:br/>
+        <w:t xml:space="preserve">Once selected the shop, the system asks him/her to provide the category of items he/she has intention to buy and an estimated approximate time of the visit. The </w:t>
+      </w:r>
+      <w:proofErr w:type="gramStart"/>
+      <w:r>
+        <w:rPr>
+          <w:rFonts w:ascii="Arial" w:hAnsi="Arial" w:cs="Arial"/>
+          <w:color w:val="000000"/>
+          <w:sz w:val="22"/>
+          <w:szCs w:val="22"/>
+        </w:rPr>
+        <w:t>user  also</w:t>
+      </w:r>
+      <w:proofErr w:type="gramEnd"/>
+      <w:r>
+        <w:rPr>
+          <w:rFonts w:ascii="Arial" w:hAnsi="Arial" w:cs="Arial"/>
+          <w:color w:val="000000"/>
+          <w:sz w:val="22"/>
+          <w:szCs w:val="22"/>
+        </w:rPr>
+        <w:t xml:space="preserve"> in this case can skip the request and directly select the day and the time slot of the visit between the available ones shown by the application. At this point the user receives the ticket and the related QR code. </w:t>
+      </w:r>
+      <w:r>
+        <w:rPr>
+          <w:rFonts w:ascii="Arial" w:hAnsi="Arial" w:cs="Arial"/>
+          <w:color w:val="000000"/>
+          <w:sz w:val="22"/>
+          <w:szCs w:val="22"/>
+        </w:rPr>
+        <w:br/>
+      </w:r>
+      <w:r>
+        <w:rPr>
+          <w:rFonts w:ascii="Arial" w:hAnsi="Arial" w:cs="Arial"/>
+          <w:color w:val="000000"/>
+          <w:sz w:val="22"/>
+          <w:szCs w:val="22"/>
+        </w:rPr>
+        <w:br/>
+      </w:r>
+    </w:p>
+    <w:p>
+      <w:pPr>
+        <w:pStyle w:val="NormaleWeb"/>
+        <w:shd w:val="clear" w:color="auto" w:fill="FFFFFF"/>
+        <w:spacing w:before="0" w:beforeAutospacing="0" w:after="0" w:afterAutospacing="0"/>
+      </w:pPr>
+      <w:r>
+        <w:rPr>
+          <w:rFonts w:ascii="Arial" w:hAnsi="Arial" w:cs="Arial"/>
+          <w:color w:val="000000"/>
+          <w:sz w:val="22"/>
+          <w:szCs w:val="22"/>
+        </w:rPr>
+        <w:t>The user has the possibility to cancel his/her reservation until one hour before the start of the slot time selected.</w:t>
+      </w:r>
+    </w:p>
+    <w:p>
+      <w:pPr>
+        <w:pStyle w:val="NormaleWeb"/>
+        <w:shd w:val="clear" w:color="auto" w:fill="FFFFFF"/>
+        <w:spacing w:before="0" w:beforeAutospacing="0" w:after="0" w:afterAutospacing="0"/>
+      </w:pPr>
+      <w:r>
+        <w:rPr>
+          <w:rFonts w:ascii="Arial" w:hAnsi="Arial" w:cs="Arial"/>
+          <w:color w:val="000000"/>
+          <w:sz w:val="22"/>
+          <w:szCs w:val="22"/>
+        </w:rPr>
+        <w:t>The system sends a notification to the user two hours before the visit to remind him/her the reservation made.</w:t>
+      </w:r>
+      <w:r>
+        <w:rPr>
+          <w:rFonts w:ascii="Arial" w:hAnsi="Arial" w:cs="Arial"/>
+          <w:color w:val="000000"/>
+          <w:sz w:val="22"/>
+          <w:szCs w:val="22"/>
+          <w:shd w:val="clear" w:color="auto" w:fill="FFFF00"/>
+        </w:rPr>
+        <w:t xml:space="preserve"> </w:t>
+      </w:r>
+    </w:p>
+    <w:p>
+      <w:pPr>
+        <w:pStyle w:val="NormaleWeb"/>
+        <w:shd w:val="clear" w:color="auto" w:fill="FFFFFF"/>
+        <w:spacing w:before="0" w:beforeAutospacing="0" w:after="0" w:afterAutospacing="0"/>
+      </w:pPr>
+      <w:r>
+        <w:rPr>
+          <w:rFonts w:ascii="Arial" w:hAnsi="Arial" w:cs="Arial"/>
+          <w:b/>
+          <w:bCs/>
+          <w:color w:val="000000"/>
+          <w:sz w:val="22"/>
+          <w:szCs w:val="22"/>
+        </w:rPr>
+        <w:t>Register a shop</w:t>
+      </w:r>
+    </w:p>
+    <w:p>
+      <w:pPr>
+        <w:pStyle w:val="NormaleWeb"/>
+        <w:shd w:val="clear" w:color="auto" w:fill="FFFFFF"/>
+        <w:spacing w:before="0" w:beforeAutospacing="0" w:after="0" w:afterAutospacing="0"/>
+      </w:pPr>
+      <w:r>
+        <w:rPr>
+          <w:rFonts w:ascii="Arial" w:hAnsi="Arial" w:cs="Arial"/>
+          <w:color w:val="000000"/>
+          <w:sz w:val="22"/>
+          <w:szCs w:val="22"/>
+        </w:rPr>
+        <w:t xml:space="preserve">When the shop manager decides to use the service provided by </w:t>
+      </w:r>
+      <w:proofErr w:type="spellStart"/>
+      <w:r>
+        <w:rPr>
+          <w:rFonts w:ascii="Arial" w:hAnsi="Arial" w:cs="Arial"/>
+          <w:color w:val="000000"/>
+          <w:sz w:val="22"/>
+          <w:szCs w:val="22"/>
+        </w:rPr>
+        <w:t>Clup</w:t>
+      </w:r>
+      <w:proofErr w:type="spellEnd"/>
+      <w:r>
+        <w:rPr>
+          <w:rFonts w:ascii="Arial" w:hAnsi="Arial" w:cs="Arial"/>
+          <w:color w:val="000000"/>
+          <w:sz w:val="22"/>
+          <w:szCs w:val="22"/>
+        </w:rPr>
+        <w:t>, register himself as “Store manager”. With this kind of registration the system requires:</w:t>
+      </w:r>
+      <w:r>
+        <w:rPr>
+          <w:rFonts w:ascii="Arial" w:hAnsi="Arial" w:cs="Arial"/>
+          <w:color w:val="000000"/>
+          <w:sz w:val="22"/>
+          <w:szCs w:val="22"/>
+        </w:rPr>
+        <w:br/>
+        <w:t>-Personal information of the shop manager</w:t>
+      </w:r>
+      <w:r>
+        <w:rPr>
+          <w:rFonts w:ascii="Arial" w:hAnsi="Arial" w:cs="Arial"/>
+          <w:color w:val="000000"/>
+          <w:sz w:val="22"/>
+          <w:szCs w:val="22"/>
+        </w:rPr>
+        <w:br/>
+        <w:t>-Departments present in the building</w:t>
+      </w:r>
+      <w:r>
+        <w:rPr>
+          <w:rFonts w:ascii="Arial" w:hAnsi="Arial" w:cs="Arial"/>
+          <w:color w:val="000000"/>
+          <w:sz w:val="22"/>
+          <w:szCs w:val="22"/>
+        </w:rPr>
+        <w:br/>
+        <w:t>-Capacity (number of people allowed) in each department</w:t>
+      </w:r>
+      <w:r>
+        <w:rPr>
+          <w:rFonts w:ascii="Arial" w:hAnsi="Arial" w:cs="Arial"/>
+          <w:color w:val="000000"/>
+          <w:sz w:val="22"/>
+          <w:szCs w:val="22"/>
+        </w:rPr>
+        <w:br/>
+        <w:t>-Category of items in each department</w:t>
+      </w:r>
+      <w:r>
+        <w:rPr>
+          <w:rFonts w:ascii="Arial" w:hAnsi="Arial" w:cs="Arial"/>
+          <w:color w:val="000000"/>
+          <w:sz w:val="22"/>
+          <w:szCs w:val="22"/>
+        </w:rPr>
+        <w:br/>
+        <w:t>-Opening and closing time</w:t>
+      </w:r>
+      <w:r>
+        <w:rPr>
+          <w:rFonts w:ascii="Arial" w:hAnsi="Arial" w:cs="Arial"/>
+          <w:color w:val="000000"/>
+          <w:sz w:val="22"/>
+          <w:szCs w:val="22"/>
+        </w:rPr>
+        <w:br/>
+        <w:t>-position of the Totem</w:t>
+      </w:r>
+      <w:r>
+        <w:rPr>
+          <w:rFonts w:ascii="Arial" w:hAnsi="Arial" w:cs="Arial"/>
+          <w:color w:val="000000"/>
+          <w:sz w:val="22"/>
+          <w:szCs w:val="22"/>
+        </w:rPr>
+        <w:br/>
+        <w:t xml:space="preserve">-the certificate that validates the role of the shop manager </w:t>
+      </w:r>
+      <w:r>
+        <w:rPr>
+          <w:rFonts w:ascii="Arial" w:hAnsi="Arial" w:cs="Arial"/>
+          <w:color w:val="000000"/>
+          <w:sz w:val="22"/>
+          <w:szCs w:val="22"/>
+        </w:rPr>
+        <w:br/>
+      </w:r>
+      <w:r>
+        <w:rPr>
+          <w:rFonts w:ascii="Arial" w:hAnsi="Arial" w:cs="Arial"/>
+          <w:color w:val="000000"/>
+          <w:sz w:val="22"/>
+          <w:szCs w:val="22"/>
+        </w:rPr>
+        <w:br/>
+        <w:t>The store manager once registered must equip the shop with the necessary technologies: -Totem to allow people to take the ticket on spot. It must be connected to the system to insert the ticket in the schedule of the day</w:t>
+      </w:r>
+    </w:p>
+    <w:p>
+      <w:pPr>
+        <w:pStyle w:val="NormaleWeb"/>
+        <w:shd w:val="clear" w:color="auto" w:fill="FFFFFF"/>
+        <w:spacing w:before="0" w:beforeAutospacing="0" w:after="0" w:afterAutospacing="0"/>
+      </w:pPr>
+      <w:r>
+        <w:rPr>
+          <w:rFonts w:ascii="Arial" w:hAnsi="Arial" w:cs="Arial"/>
+          <w:color w:val="000000"/>
+          <w:sz w:val="22"/>
+          <w:szCs w:val="22"/>
+        </w:rPr>
+        <w:t>-QR code scanners positioned at the entrance and exit of the shop to track the number of people inside the building and to modify the schedule real time.</w:t>
+      </w:r>
+    </w:p>
+    <w:p>
+      <w:pPr>
+        <w:pStyle w:val="NormaleWeb"/>
+        <w:shd w:val="clear" w:color="auto" w:fill="FFFFFF"/>
+        <w:spacing w:before="0" w:beforeAutospacing="0" w:after="0" w:afterAutospacing="0"/>
+      </w:pPr>
+      <w:r>
+        <w:t> </w:t>
+      </w:r>
+    </w:p>
+    <w:p>
+      <w:pPr>
+        <w:pStyle w:val="NormaleWeb"/>
+        <w:shd w:val="clear" w:color="auto" w:fill="FFFFFF"/>
+        <w:spacing w:before="0" w:beforeAutospacing="0" w:after="0" w:afterAutospacing="0"/>
+      </w:pPr>
+      <w:r>
+        <w:rPr>
+          <w:rFonts w:ascii="Arial" w:hAnsi="Arial" w:cs="Arial"/>
+          <w:b/>
+          <w:bCs/>
+          <w:color w:val="000000"/>
+          <w:sz w:val="22"/>
+          <w:szCs w:val="22"/>
+        </w:rPr>
+        <w:t>Show the status of the queue</w:t>
+      </w:r>
+    </w:p>
+    <w:p>
+      <w:pPr>
+        <w:pStyle w:val="NormaleWeb"/>
+        <w:shd w:val="clear" w:color="auto" w:fill="FFFFFF"/>
+        <w:spacing w:before="0" w:beforeAutospacing="0" w:after="0" w:afterAutospacing="0"/>
+      </w:pPr>
+      <w:r>
+        <w:rPr>
+          <w:rFonts w:ascii="Arial" w:hAnsi="Arial" w:cs="Arial"/>
+          <w:color w:val="000000"/>
+          <w:sz w:val="22"/>
+          <w:szCs w:val="22"/>
+        </w:rPr>
+        <w:t xml:space="preserve">The user, after receiving the ticket, has always the possibility to enter the application and check the status of the queue in the dedicated field (“Check Status” field). </w:t>
+      </w:r>
+      <w:r>
+        <w:rPr>
+          <w:rFonts w:ascii="Arial" w:hAnsi="Arial" w:cs="Arial"/>
+          <w:color w:val="000000"/>
+          <w:sz w:val="22"/>
+          <w:szCs w:val="22"/>
+        </w:rPr>
+        <w:br/>
+      </w:r>
+      <w:proofErr w:type="gramStart"/>
+      <w:r>
+        <w:rPr>
+          <w:rFonts w:ascii="Arial" w:hAnsi="Arial" w:cs="Arial"/>
+          <w:color w:val="000000"/>
+          <w:sz w:val="22"/>
+          <w:szCs w:val="22"/>
+        </w:rPr>
+        <w:t>In particular the</w:t>
+      </w:r>
+      <w:proofErr w:type="gramEnd"/>
+      <w:r>
+        <w:rPr>
+          <w:rFonts w:ascii="Arial" w:hAnsi="Arial" w:cs="Arial"/>
+          <w:color w:val="000000"/>
+          <w:sz w:val="22"/>
+          <w:szCs w:val="22"/>
+        </w:rPr>
+        <w:t xml:space="preserve"> system provides the user the number of people before him/her in the queue and the estimation of the time he/she has to wait. </w:t>
+      </w:r>
+    </w:p>
+    <w:p>
+      <w:pPr>
+        <w:pStyle w:val="NormaleWeb"/>
+        <w:shd w:val="clear" w:color="auto" w:fill="FFFFFF"/>
+        <w:spacing w:before="0" w:beforeAutospacing="0" w:after="0" w:afterAutospacing="0"/>
+      </w:pPr>
+      <w:r>
+        <w:lastRenderedPageBreak/>
+        <w:t> </w:t>
+      </w:r>
+    </w:p>
+    <w:p>
+      <w:pPr>
+        <w:pStyle w:val="NormaleWeb"/>
+        <w:shd w:val="clear" w:color="auto" w:fill="FFFFFF"/>
+        <w:spacing w:before="0" w:beforeAutospacing="0" w:after="0" w:afterAutospacing="0"/>
+      </w:pPr>
+      <w:r>
+        <w:rPr>
+          <w:rFonts w:ascii="Arial" w:hAnsi="Arial" w:cs="Arial"/>
+          <w:b/>
+          <w:bCs/>
+          <w:color w:val="000000"/>
+          <w:sz w:val="22"/>
+          <w:szCs w:val="22"/>
+        </w:rPr>
+        <w:t>Show list of shops and related info </w:t>
+      </w:r>
+    </w:p>
+    <w:p>
+      <w:pPr>
+        <w:pStyle w:val="NormaleWeb"/>
+        <w:shd w:val="clear" w:color="auto" w:fill="FFFFFF"/>
+        <w:spacing w:before="0" w:beforeAutospacing="0" w:after="0" w:afterAutospacing="0"/>
+      </w:pPr>
+      <w:r>
+        <w:rPr>
+          <w:rFonts w:ascii="Arial" w:hAnsi="Arial" w:cs="Arial"/>
+          <w:color w:val="000000"/>
+          <w:sz w:val="22"/>
+          <w:szCs w:val="22"/>
+        </w:rPr>
+        <w:t xml:space="preserve">Once opened the application the customer can see a list of shops divided by categories. If he/she has provided the localization the list is sorted from the closest to the farthest one. For each </w:t>
+      </w:r>
+      <w:proofErr w:type="gramStart"/>
+      <w:r>
+        <w:rPr>
+          <w:rFonts w:ascii="Arial" w:hAnsi="Arial" w:cs="Arial"/>
+          <w:color w:val="000000"/>
+          <w:sz w:val="22"/>
+          <w:szCs w:val="22"/>
+        </w:rPr>
+        <w:t>shop</w:t>
+      </w:r>
+      <w:proofErr w:type="gramEnd"/>
+      <w:r>
+        <w:rPr>
+          <w:rFonts w:ascii="Arial" w:hAnsi="Arial" w:cs="Arial"/>
+          <w:color w:val="000000"/>
+          <w:sz w:val="22"/>
+          <w:szCs w:val="22"/>
+        </w:rPr>
+        <w:t xml:space="preserve"> the application shows how many people are already in the corresponding queue, which categories of items the store provides, the position and the opening and closing time of the store.</w:t>
+      </w:r>
+    </w:p>
+    <w:p>
+      <w:pPr>
+        <w:pStyle w:val="NormaleWeb"/>
+        <w:shd w:val="clear" w:color="auto" w:fill="FFFFFF"/>
+        <w:spacing w:before="0" w:beforeAutospacing="0" w:after="240" w:afterAutospacing="0"/>
+      </w:pPr>
+      <w:r>
+        <w:t> </w:t>
+      </w:r>
     </w:p>
     <w:p>
       <w:pPr>
@@ -5709,6 +7250,155 @@
       </w:rPr>
     </w:lvl>
   </w:abstractNum>
+  <w:abstractNum w:abstractNumId="5" w15:restartNumberingAfterBreak="0">
+    <w:nsid w:val="455172F0"/>
+    <w:multiLevelType w:val="multilevel"/>
+    <w:tmpl w:val="756ADA2E"/>
+    <w:lvl w:ilvl="0">
+      <w:start w:val="1"/>
+      <w:numFmt w:val="bullet"/>
+      <w:lvlText w:val=""/>
+      <w:lvlJc w:val="left"/>
+      <w:pPr>
+        <w:tabs>
+          <w:tab w:val="num" w:pos="720"/>
+        </w:tabs>
+        <w:ind w:left="720" w:hanging="360"/>
+      </w:pPr>
+      <w:rPr>
+        <w:rFonts w:ascii="Symbol" w:hAnsi="Symbol" w:hint="default"/>
+        <w:sz w:val="20"/>
+      </w:rPr>
+    </w:lvl>
+    <w:lvl w:ilvl="1" w:tentative="1">
+      <w:start w:val="1"/>
+      <w:numFmt w:val="bullet"/>
+      <w:lvlText w:val="o"/>
+      <w:lvlJc w:val="left"/>
+      <w:pPr>
+        <w:tabs>
+          <w:tab w:val="num" w:pos="1440"/>
+        </w:tabs>
+        <w:ind w:left="1440" w:hanging="360"/>
+      </w:pPr>
+      <w:rPr>
+        <w:rFonts w:ascii="Courier New" w:hAnsi="Courier New" w:hint="default"/>
+        <w:sz w:val="20"/>
+      </w:rPr>
+    </w:lvl>
+    <w:lvl w:ilvl="2" w:tentative="1">
+      <w:start w:val="1"/>
+      <w:numFmt w:val="bullet"/>
+      <w:lvlText w:val=""/>
+      <w:lvlJc w:val="left"/>
+      <w:pPr>
+        <w:tabs>
+          <w:tab w:val="num" w:pos="2160"/>
+        </w:tabs>
+        <w:ind w:left="2160" w:hanging="360"/>
+      </w:pPr>
+      <w:rPr>
+        <w:rFonts w:ascii="Wingdings" w:hAnsi="Wingdings" w:hint="default"/>
+        <w:sz w:val="20"/>
+      </w:rPr>
+    </w:lvl>
+    <w:lvl w:ilvl="3" w:tentative="1">
+      <w:start w:val="1"/>
+      <w:numFmt w:val="bullet"/>
+      <w:lvlText w:val=""/>
+      <w:lvlJc w:val="left"/>
+      <w:pPr>
+        <w:tabs>
+          <w:tab w:val="num" w:pos="2880"/>
+        </w:tabs>
+        <w:ind w:left="2880" w:hanging="360"/>
+      </w:pPr>
+      <w:rPr>
+        <w:rFonts w:ascii="Wingdings" w:hAnsi="Wingdings" w:hint="default"/>
+        <w:sz w:val="20"/>
+      </w:rPr>
+    </w:lvl>
+    <w:lvl w:ilvl="4" w:tentative="1">
+      <w:start w:val="1"/>
+      <w:numFmt w:val="bullet"/>
+      <w:lvlText w:val=""/>
+      <w:lvlJc w:val="left"/>
+      <w:pPr>
+        <w:tabs>
+          <w:tab w:val="num" w:pos="3600"/>
+        </w:tabs>
+        <w:ind w:left="3600" w:hanging="360"/>
+      </w:pPr>
+      <w:rPr>
+        <w:rFonts w:ascii="Wingdings" w:hAnsi="Wingdings" w:hint="default"/>
+        <w:sz w:val="20"/>
+      </w:rPr>
+    </w:lvl>
+    <w:lvl w:ilvl="5" w:tentative="1">
+      <w:start w:val="1"/>
+      <w:numFmt w:val="bullet"/>
+      <w:lvlText w:val=""/>
+      <w:lvlJc w:val="left"/>
+      <w:pPr>
+        <w:tabs>
+          <w:tab w:val="num" w:pos="4320"/>
+        </w:tabs>
+        <w:ind w:left="4320" w:hanging="360"/>
+      </w:pPr>
+      <w:rPr>
+        <w:rFonts w:ascii="Wingdings" w:hAnsi="Wingdings" w:hint="default"/>
+        <w:sz w:val="20"/>
+      </w:rPr>
+    </w:lvl>
+    <w:lvl w:ilvl="6" w:tentative="1">
+      <w:start w:val="1"/>
+      <w:numFmt w:val="bullet"/>
+      <w:lvlText w:val=""/>
+      <w:lvlJc w:val="left"/>
+      <w:pPr>
+        <w:tabs>
+          <w:tab w:val="num" w:pos="5040"/>
+        </w:tabs>
+        <w:ind w:left="5040" w:hanging="360"/>
+      </w:pPr>
+      <w:rPr>
+        <w:rFonts w:ascii="Wingdings" w:hAnsi="Wingdings" w:hint="default"/>
+        <w:sz w:val="20"/>
+      </w:rPr>
+    </w:lvl>
+    <w:lvl w:ilvl="7" w:tentative="1">
+      <w:start w:val="1"/>
+      <w:numFmt w:val="bullet"/>
+      <w:lvlText w:val=""/>
+      <w:lvlJc w:val="left"/>
+      <w:pPr>
+        <w:tabs>
+          <w:tab w:val="num" w:pos="5760"/>
+        </w:tabs>
+        <w:ind w:left="5760" w:hanging="360"/>
+      </w:pPr>
+      <w:rPr>
+        <w:rFonts w:ascii="Wingdings" w:hAnsi="Wingdings" w:hint="default"/>
+        <w:sz w:val="20"/>
+      </w:rPr>
+    </w:lvl>
+    <w:lvl w:ilvl="8" w:tentative="1">
+      <w:start w:val="1"/>
+      <w:numFmt w:val="bullet"/>
+      <w:lvlText w:val=""/>
+      <w:lvlJc w:val="left"/>
+      <w:pPr>
+        <w:tabs>
+          <w:tab w:val="num" w:pos="6480"/>
+        </w:tabs>
+        <w:ind w:left="6480" w:hanging="360"/>
+      </w:pPr>
+      <w:rPr>
+        <w:rFonts w:ascii="Wingdings" w:hAnsi="Wingdings" w:hint="default"/>
+        <w:sz w:val="20"/>
+      </w:rPr>
+    </w:lvl>
+  </w:abstractNum>
   <w:num w:numId="1">
     <w:abstractNumId w:val="1"/>
   </w:num>
@@ -5723,6 +7413,9 @@
   </w:num>
   <w:num w:numId="5">
     <w:abstractNumId w:val="0"/>
+  </w:num>
+  <w:num w:numId="6">
+    <w:abstractNumId w:val="5"/>
   </w:num>
 </w:numbering>
 </file>

</xml_diff>

<commit_message>
added functional requirements with the list of requirements
</commit_message>
<xml_diff>
--- a/SOFTENG2 PROJECT RASD.docx
+++ b/SOFTENG2 PROJECT RASD.docx
@@ -6039,25 +6039,7 @@
           <w:color w:val="000000"/>
           <w:lang w:eastAsia="it-IT"/>
         </w:rPr>
-        <w:t xml:space="preserve">to do the shopping in a safer </w:t>
-      </w:r>
-      <w:proofErr w:type="gramStart"/>
-      <w:r>
-        <w:rPr>
-          <w:rFonts w:ascii="Arial" w:eastAsia="Times New Roman" w:hAnsi="Arial" w:cs="Arial"/>
-          <w:color w:val="000000"/>
-          <w:lang w:eastAsia="it-IT"/>
-        </w:rPr>
-        <w:t>way  and</w:t>
-      </w:r>
-      <w:proofErr w:type="gramEnd"/>
-      <w:r>
-        <w:rPr>
-          <w:rFonts w:ascii="Arial" w:eastAsia="Times New Roman" w:hAnsi="Arial" w:cs="Arial"/>
-          <w:color w:val="000000"/>
-          <w:lang w:eastAsia="it-IT"/>
-        </w:rPr>
-        <w:t xml:space="preserve"> </w:t>
+        <w:t xml:space="preserve">to do the shopping in a safer way  and </w:t>
       </w:r>
       <w:r>
         <w:rPr>
@@ -6111,23 +6093,7 @@
           <w:color w:val="000000"/>
           <w:lang w:eastAsia="it-IT"/>
         </w:rPr>
-        <w:t xml:space="preserve">who exploits CLup Application and register his/him shop to it, to give the customer the possibility to avoid queuing in front of the store with other people and letting them </w:t>
-      </w:r>
-      <w:r>
-        <w:rPr>
-          <w:rFonts w:ascii="Arial" w:eastAsia="Times New Roman" w:hAnsi="Arial" w:cs="Arial"/>
-          <w:color w:val="000000"/>
-          <w:lang w:eastAsia="it-IT"/>
-        </w:rPr>
-        <w:t>do</w:t>
-      </w:r>
-      <w:r>
-        <w:rPr>
-          <w:rFonts w:ascii="Arial" w:eastAsia="Times New Roman" w:hAnsi="Arial" w:cs="Arial"/>
-          <w:color w:val="000000"/>
-          <w:lang w:eastAsia="it-IT"/>
-        </w:rPr>
-        <w:t xml:space="preserve"> the shopping keeping the right distances from the other customers.</w:t>
+        <w:t>who exploits CLup Application and register his/him shop to it, to give the customer the possibility to avoid queuing in front of the store with other people and letting them do the shopping keeping the right distances from the other customers.</w:t>
       </w:r>
     </w:p>
     <w:p>
@@ -6196,27 +6162,7 @@
           <w:szCs w:val="24"/>
           <w:lang w:eastAsia="it-IT"/>
         </w:rPr>
-        <w:t xml:space="preserve">in this section it is explained everything that cannot be controlled by the </w:t>
-      </w:r>
-      <w:r>
-        <w:rPr>
-          <w:rFonts w:ascii="Arial" w:eastAsia="Times New Roman" w:hAnsi="Arial" w:cs="Arial"/>
-          <w:color w:val="000000"/>
-          <w:sz w:val="24"/>
-          <w:szCs w:val="24"/>
-          <w:lang w:eastAsia="it-IT"/>
-        </w:rPr>
-        <w:t>system,</w:t>
-      </w:r>
-      <w:r>
-        <w:rPr>
-          <w:rFonts w:ascii="Arial" w:eastAsia="Times New Roman" w:hAnsi="Arial" w:cs="Arial"/>
-          <w:color w:val="000000"/>
-          <w:sz w:val="24"/>
-          <w:szCs w:val="24"/>
-          <w:lang w:eastAsia="it-IT"/>
-        </w:rPr>
-        <w:t xml:space="preserve"> but it is required by it to work properly.</w:t>
+        <w:t>in this section it is explained everything that cannot be controlled by the system, but it is required by it to work properly.</w:t>
       </w:r>
     </w:p>
     <w:p>
@@ -7064,23 +7010,7 @@
           <w:color w:val="000000"/>
           <w:lang w:eastAsia="it-IT"/>
         </w:rPr>
-        <w:t xml:space="preserve">the use of a map of the city is necessary for the customer who decides to provide the position to choose a shop near him/her and calculate the time and route to reach the </w:t>
-      </w:r>
-      <w:r>
-        <w:rPr>
-          <w:rFonts w:ascii="Arial" w:eastAsia="Times New Roman" w:hAnsi="Arial" w:cs="Arial"/>
-          <w:color w:val="000000"/>
-          <w:lang w:eastAsia="it-IT"/>
-        </w:rPr>
-        <w:t>destination. To</w:t>
-      </w:r>
-      <w:r>
-        <w:rPr>
-          <w:rFonts w:ascii="Arial" w:eastAsia="Times New Roman" w:hAnsi="Arial" w:cs="Arial"/>
-          <w:color w:val="000000"/>
-          <w:lang w:eastAsia="it-IT"/>
-        </w:rPr>
-        <w:t xml:space="preserve"> do this the system uses a public API. </w:t>
+        <w:t xml:space="preserve">the use of a map of the city is necessary for the customer who decides to provide the position to choose a shop near him/her and calculate the time and route to reach the destination. To do this the system uses a public API. </w:t>
       </w:r>
     </w:p>
     <w:p>
@@ -7116,23 +7046,7 @@
           <w:color w:val="000000"/>
           <w:lang w:eastAsia="it-IT"/>
         </w:rPr>
-        <w:t xml:space="preserve">the application allows customers to “book a visit” and for this reason it needs to show him/her a calendar. It is used to choose the day of the planned visit. For this </w:t>
-      </w:r>
-      <w:r>
-        <w:rPr>
-          <w:rFonts w:ascii="Arial" w:eastAsia="Times New Roman" w:hAnsi="Arial" w:cs="Arial"/>
-          <w:color w:val="000000"/>
-          <w:lang w:eastAsia="it-IT"/>
-        </w:rPr>
-        <w:t>purpose,</w:t>
-      </w:r>
-      <w:r>
-        <w:rPr>
-          <w:rFonts w:ascii="Arial" w:eastAsia="Times New Roman" w:hAnsi="Arial" w:cs="Arial"/>
-          <w:color w:val="000000"/>
-          <w:lang w:eastAsia="it-IT"/>
-        </w:rPr>
-        <w:t xml:space="preserve"> there are several available APIs, like Google Calendar. </w:t>
+        <w:t xml:space="preserve">the application allows customers to “book a visit” and for this reason it needs to show him/her a calendar. It is used to choose the day of the planned visit. For this purpose, there are several available APIs, like Google Calendar. </w:t>
       </w:r>
     </w:p>
     <w:p>
@@ -7144,17 +7058,17 @@
           <w:b/>
           <w:bCs/>
           <w:color w:val="000000"/>
-          <w:lang w:eastAsia="it-IT"/>
-        </w:rPr>
-      </w:pPr>
-      <w:r>
-        <w:rPr>
-          <w:rFonts w:ascii="Arial" w:eastAsia="Times New Roman" w:hAnsi="Arial" w:cs="Arial"/>
-          <w:b/>
-          <w:bCs/>
-          <w:color w:val="000000"/>
           <w:lang w:val="it-IT" w:eastAsia="it-IT"/>
         </w:rPr>
+      </w:pPr>
+      <w:r>
+        <w:rPr>
+          <w:rFonts w:ascii="Arial" w:eastAsia="Times New Roman" w:hAnsi="Arial" w:cs="Arial"/>
+          <w:b/>
+          <w:bCs/>
+          <w:color w:val="000000"/>
+          <w:lang w:val="it-IT" w:eastAsia="it-IT"/>
+        </w:rPr>
         <w:t xml:space="preserve">3.1.4 </w:t>
       </w:r>
       <w:proofErr w:type="spellStart"/>
@@ -7194,31 +7108,1318 @@
     </w:p>
     <w:p>
       <w:pPr>
+        <w:shd w:val="clear" w:color="auto" w:fill="FFFFFF"/>
         <w:spacing w:after="240" w:line="240" w:lineRule="auto"/>
         <w:rPr>
-          <w:rFonts w:ascii="Times New Roman" w:eastAsia="Times New Roman" w:hAnsi="Times New Roman" w:cs="Times New Roman"/>
-          <w:sz w:val="24"/>
-          <w:szCs w:val="24"/>
+          <w:rFonts w:ascii="Arial" w:eastAsia="Times New Roman" w:hAnsi="Arial" w:cs="Arial"/>
+          <w:b/>
+          <w:bCs/>
+          <w:color w:val="000000"/>
           <w:lang w:val="it-IT" w:eastAsia="it-IT"/>
         </w:rPr>
       </w:pPr>
     </w:p>
     <w:p>
       <w:pPr>
+        <w:shd w:val="clear" w:color="auto" w:fill="FFFFFF"/>
+        <w:spacing w:before="240" w:after="0" w:line="240" w:lineRule="auto"/>
+        <w:rPr>
+          <w:rFonts w:ascii="Times New Roman" w:eastAsia="Times New Roman" w:hAnsi="Times New Roman" w:cs="Times New Roman"/>
+          <w:sz w:val="24"/>
+          <w:szCs w:val="24"/>
+        </w:rPr>
+      </w:pPr>
+      <w:r>
+        <w:rPr>
+          <w:rFonts w:ascii="Arial" w:eastAsia="Times New Roman" w:hAnsi="Arial" w:cs="Arial"/>
+          <w:b/>
+          <w:bCs/>
+          <w:color w:val="000000"/>
+        </w:rPr>
+        <w:t>3.2 Functional requirements</w:t>
+      </w:r>
+    </w:p>
+    <w:p>
+      <w:pPr>
+        <w:shd w:val="clear" w:color="auto" w:fill="FFFFFF"/>
+        <w:spacing w:after="0" w:line="240" w:lineRule="auto"/>
+        <w:rPr>
+          <w:rFonts w:ascii="Arial" w:eastAsia="Times New Roman" w:hAnsi="Arial" w:cs="Arial"/>
+          <w:b/>
+          <w:bCs/>
+          <w:color w:val="000000"/>
+        </w:rPr>
+      </w:pPr>
+    </w:p>
+    <w:p>
+      <w:pPr>
+        <w:shd w:val="clear" w:color="auto" w:fill="FFFFFF"/>
+        <w:spacing w:after="0" w:line="240" w:lineRule="auto"/>
+        <w:rPr>
+          <w:rFonts w:ascii="Times New Roman" w:eastAsia="Times New Roman" w:hAnsi="Times New Roman" w:cs="Times New Roman"/>
+          <w:sz w:val="24"/>
+          <w:szCs w:val="24"/>
+        </w:rPr>
+      </w:pPr>
+      <w:r>
+        <w:rPr>
+          <w:rFonts w:ascii="Arial" w:eastAsia="Times New Roman" w:hAnsi="Arial" w:cs="Arial"/>
+          <w:b/>
+          <w:bCs/>
+          <w:color w:val="000000"/>
+        </w:rPr>
+        <w:t>3.2.1 List of Requirements </w:t>
+      </w:r>
+    </w:p>
+    <w:p>
+      <w:pPr>
+        <w:shd w:val="clear" w:color="auto" w:fill="FFFFFF"/>
+        <w:spacing w:after="0" w:line="240" w:lineRule="auto"/>
+        <w:rPr>
+          <w:rFonts w:ascii="Arial" w:eastAsia="Times New Roman" w:hAnsi="Arial" w:cs="Arial"/>
+          <w:b/>
+          <w:bCs/>
+          <w:color w:val="000000"/>
+        </w:rPr>
+      </w:pPr>
+    </w:p>
+    <w:p>
+      <w:pPr>
+        <w:shd w:val="clear" w:color="auto" w:fill="FFFFFF"/>
+        <w:spacing w:after="0" w:line="240" w:lineRule="auto"/>
+        <w:rPr>
+          <w:rFonts w:ascii="Times New Roman" w:eastAsia="Times New Roman" w:hAnsi="Times New Roman" w:cs="Times New Roman"/>
+          <w:sz w:val="24"/>
+          <w:szCs w:val="24"/>
+        </w:rPr>
+      </w:pPr>
+      <w:r>
+        <w:rPr>
+          <w:rFonts w:ascii="Arial" w:eastAsia="Times New Roman" w:hAnsi="Arial" w:cs="Arial"/>
+          <w:b/>
+          <w:bCs/>
+          <w:color w:val="000000"/>
+        </w:rPr>
+        <w:t xml:space="preserve">R1. </w:t>
+      </w:r>
+      <w:r>
+        <w:rPr>
+          <w:rFonts w:ascii="Arial" w:eastAsia="Times New Roman" w:hAnsi="Arial" w:cs="Arial"/>
+          <w:color w:val="000000"/>
+        </w:rPr>
+        <w:t xml:space="preserve">The system should ask the </w:t>
+      </w:r>
+      <w:proofErr w:type="gramStart"/>
+      <w:r>
+        <w:rPr>
+          <w:rFonts w:ascii="Arial" w:eastAsia="Times New Roman" w:hAnsi="Arial" w:cs="Arial"/>
+          <w:color w:val="000000"/>
+        </w:rPr>
+        <w:t>user(</w:t>
+      </w:r>
+      <w:proofErr w:type="gramEnd"/>
+      <w:r>
+        <w:rPr>
+          <w:rFonts w:ascii="Arial" w:eastAsia="Times New Roman" w:hAnsi="Arial" w:cs="Arial"/>
+          <w:color w:val="000000"/>
+        </w:rPr>
+        <w:t>customer/store manager) to register himself/herself to the application filling the form with mandatory fields</w:t>
+      </w:r>
+    </w:p>
+    <w:p>
+      <w:pPr>
+        <w:shd w:val="clear" w:color="auto" w:fill="FFFFFF"/>
+        <w:spacing w:after="0" w:line="240" w:lineRule="auto"/>
+        <w:rPr>
+          <w:rFonts w:ascii="Times New Roman" w:eastAsia="Times New Roman" w:hAnsi="Times New Roman" w:cs="Times New Roman"/>
+          <w:sz w:val="24"/>
+          <w:szCs w:val="24"/>
+        </w:rPr>
+      </w:pPr>
+      <w:r>
+        <w:rPr>
+          <w:rFonts w:ascii="Arial" w:eastAsia="Times New Roman" w:hAnsi="Arial" w:cs="Arial"/>
+          <w:b/>
+          <w:bCs/>
+          <w:color w:val="000000"/>
+        </w:rPr>
+        <w:t xml:space="preserve">R2. </w:t>
+      </w:r>
+      <w:r>
+        <w:rPr>
+          <w:rFonts w:ascii="Arial" w:eastAsia="Times New Roman" w:hAnsi="Arial" w:cs="Arial"/>
+          <w:color w:val="000000"/>
+        </w:rPr>
+        <w:t>The system should ask the store managers to provide documents that certify his/her association with the shop</w:t>
+      </w:r>
+    </w:p>
+    <w:p>
+      <w:pPr>
+        <w:shd w:val="clear" w:color="auto" w:fill="FFFFFF"/>
+        <w:spacing w:after="0" w:line="240" w:lineRule="auto"/>
+        <w:rPr>
+          <w:rFonts w:ascii="Times New Roman" w:eastAsia="Times New Roman" w:hAnsi="Times New Roman" w:cs="Times New Roman"/>
+          <w:sz w:val="24"/>
+          <w:szCs w:val="24"/>
+        </w:rPr>
+      </w:pPr>
+      <w:r>
+        <w:rPr>
+          <w:rFonts w:ascii="Arial" w:eastAsia="Times New Roman" w:hAnsi="Arial" w:cs="Arial"/>
+          <w:b/>
+          <w:bCs/>
+          <w:color w:val="000000"/>
+        </w:rPr>
+        <w:t xml:space="preserve">R3. </w:t>
+      </w:r>
+      <w:r>
+        <w:rPr>
+          <w:rFonts w:ascii="Arial" w:eastAsia="Times New Roman" w:hAnsi="Arial" w:cs="Arial"/>
+          <w:color w:val="000000"/>
+        </w:rPr>
+        <w:t>The system should provide the report of daily entrances/exits only to the shop managers</w:t>
+      </w:r>
+    </w:p>
+    <w:p>
+      <w:pPr>
+        <w:shd w:val="clear" w:color="auto" w:fill="FFFFFF"/>
+        <w:spacing w:after="0" w:line="240" w:lineRule="auto"/>
+        <w:rPr>
+          <w:rFonts w:ascii="Times New Roman" w:eastAsia="Times New Roman" w:hAnsi="Times New Roman" w:cs="Times New Roman"/>
+          <w:sz w:val="24"/>
+          <w:szCs w:val="24"/>
+        </w:rPr>
+      </w:pPr>
+      <w:r>
+        <w:rPr>
+          <w:rFonts w:ascii="Arial" w:eastAsia="Times New Roman" w:hAnsi="Arial" w:cs="Arial"/>
+          <w:b/>
+          <w:bCs/>
+          <w:color w:val="000000"/>
+        </w:rPr>
+        <w:t>R4.</w:t>
+      </w:r>
+      <w:r>
+        <w:rPr>
+          <w:rFonts w:ascii="Arial" w:eastAsia="Times New Roman" w:hAnsi="Arial" w:cs="Arial"/>
+          <w:color w:val="000000"/>
+        </w:rPr>
+        <w:t xml:space="preserve"> The system should ask the user for authorization of GPS position</w:t>
+      </w:r>
+    </w:p>
+    <w:p>
+      <w:pPr>
+        <w:shd w:val="clear" w:color="auto" w:fill="FFFFFF"/>
+        <w:spacing w:after="0" w:line="240" w:lineRule="auto"/>
+        <w:rPr>
+          <w:rFonts w:ascii="Times New Roman" w:eastAsia="Times New Roman" w:hAnsi="Times New Roman" w:cs="Times New Roman"/>
+          <w:sz w:val="24"/>
+          <w:szCs w:val="24"/>
+        </w:rPr>
+      </w:pPr>
+      <w:r>
+        <w:rPr>
+          <w:rFonts w:ascii="Arial" w:eastAsia="Times New Roman" w:hAnsi="Arial" w:cs="Arial"/>
+          <w:b/>
+          <w:bCs/>
+          <w:color w:val="000000"/>
+        </w:rPr>
+        <w:t>R5</w:t>
+      </w:r>
+      <w:r>
+        <w:rPr>
+          <w:rFonts w:ascii="Arial" w:eastAsia="Times New Roman" w:hAnsi="Arial" w:cs="Arial"/>
+          <w:color w:val="000000"/>
+        </w:rPr>
+        <w:t>. The system should ask the user for authorization of the cookies</w:t>
+      </w:r>
+    </w:p>
+    <w:p>
+      <w:pPr>
+        <w:shd w:val="clear" w:color="auto" w:fill="FFFFFF"/>
+        <w:spacing w:after="0" w:line="240" w:lineRule="auto"/>
+        <w:rPr>
+          <w:rFonts w:ascii="Times New Roman" w:eastAsia="Times New Roman" w:hAnsi="Times New Roman" w:cs="Times New Roman"/>
+          <w:sz w:val="24"/>
+          <w:szCs w:val="24"/>
+        </w:rPr>
+      </w:pPr>
+      <w:r>
+        <w:rPr>
+          <w:rFonts w:ascii="Arial" w:eastAsia="Times New Roman" w:hAnsi="Arial" w:cs="Arial"/>
+          <w:b/>
+          <w:bCs/>
+          <w:color w:val="000000"/>
+        </w:rPr>
+        <w:t>R6.</w:t>
+      </w:r>
+      <w:r>
+        <w:rPr>
+          <w:rFonts w:ascii="Arial" w:eastAsia="Times New Roman" w:hAnsi="Arial" w:cs="Arial"/>
+          <w:color w:val="000000"/>
+        </w:rPr>
+        <w:t xml:space="preserve"> The system should ask the user to tick privacy Terms &amp; Conditions box</w:t>
+      </w:r>
+    </w:p>
+    <w:p>
+      <w:pPr>
+        <w:shd w:val="clear" w:color="auto" w:fill="FFFFFF"/>
+        <w:spacing w:after="0" w:line="240" w:lineRule="auto"/>
+        <w:rPr>
+          <w:rFonts w:ascii="Times New Roman" w:eastAsia="Times New Roman" w:hAnsi="Times New Roman" w:cs="Times New Roman"/>
+          <w:sz w:val="24"/>
+          <w:szCs w:val="24"/>
+        </w:rPr>
+      </w:pPr>
+      <w:r>
+        <w:rPr>
+          <w:rFonts w:ascii="Arial" w:eastAsia="Times New Roman" w:hAnsi="Arial" w:cs="Arial"/>
+          <w:b/>
+          <w:bCs/>
+          <w:color w:val="000000"/>
+        </w:rPr>
+        <w:t>R7.</w:t>
+      </w:r>
+      <w:r>
+        <w:rPr>
+          <w:rFonts w:ascii="Arial" w:eastAsia="Times New Roman" w:hAnsi="Arial" w:cs="Arial"/>
+          <w:color w:val="000000"/>
+        </w:rPr>
+        <w:t xml:space="preserve"> The system should require the customer-user to be logged in to use the service </w:t>
+      </w:r>
+      <w:r>
+        <w:rPr>
+          <w:rFonts w:ascii="Arial" w:eastAsia="Times New Roman" w:hAnsi="Arial" w:cs="Arial"/>
+          <w:i/>
+          <w:iCs/>
+          <w:color w:val="000000"/>
+        </w:rPr>
+        <w:t xml:space="preserve">Take a ticket </w:t>
+      </w:r>
+      <w:r>
+        <w:rPr>
+          <w:rFonts w:ascii="Arial" w:eastAsia="Times New Roman" w:hAnsi="Arial" w:cs="Arial"/>
+          <w:color w:val="000000"/>
+        </w:rPr>
+        <w:t>of the application</w:t>
+      </w:r>
+    </w:p>
+    <w:p>
+      <w:pPr>
+        <w:shd w:val="clear" w:color="auto" w:fill="FFFFFF"/>
+        <w:spacing w:after="0" w:line="240" w:lineRule="auto"/>
+        <w:rPr>
+          <w:rFonts w:ascii="Times New Roman" w:eastAsia="Times New Roman" w:hAnsi="Times New Roman" w:cs="Times New Roman"/>
+          <w:sz w:val="24"/>
+          <w:szCs w:val="24"/>
+        </w:rPr>
+      </w:pPr>
+      <w:r>
+        <w:rPr>
+          <w:rFonts w:ascii="Arial" w:eastAsia="Times New Roman" w:hAnsi="Arial" w:cs="Arial"/>
+          <w:b/>
+          <w:bCs/>
+          <w:color w:val="000000"/>
+        </w:rPr>
+        <w:t>R33.</w:t>
+      </w:r>
+      <w:r>
+        <w:rPr>
+          <w:rFonts w:ascii="Arial" w:eastAsia="Times New Roman" w:hAnsi="Arial" w:cs="Arial"/>
+          <w:color w:val="000000"/>
+        </w:rPr>
+        <w:t xml:space="preserve"> The system should require the customer-user to be logged in to use the </w:t>
+      </w:r>
+      <w:r>
+        <w:rPr>
+          <w:rFonts w:ascii="Arial" w:eastAsia="Times New Roman" w:hAnsi="Arial" w:cs="Arial"/>
+          <w:i/>
+          <w:iCs/>
+          <w:color w:val="000000"/>
+        </w:rPr>
+        <w:t>book a visit</w:t>
+      </w:r>
+      <w:r>
+        <w:rPr>
+          <w:rFonts w:ascii="Arial" w:eastAsia="Times New Roman" w:hAnsi="Arial" w:cs="Arial"/>
+          <w:color w:val="000000"/>
+        </w:rPr>
+        <w:t xml:space="preserve"> of the application</w:t>
+      </w:r>
+    </w:p>
+    <w:p>
+      <w:pPr>
+        <w:shd w:val="clear" w:color="auto" w:fill="FFFFFF"/>
+        <w:spacing w:after="0" w:line="240" w:lineRule="auto"/>
+        <w:rPr>
+          <w:rFonts w:ascii="Times New Roman" w:eastAsia="Times New Roman" w:hAnsi="Times New Roman" w:cs="Times New Roman"/>
+          <w:sz w:val="24"/>
+          <w:szCs w:val="24"/>
+        </w:rPr>
+      </w:pPr>
+      <w:r>
+        <w:rPr>
+          <w:rFonts w:ascii="Arial" w:eastAsia="Times New Roman" w:hAnsi="Arial" w:cs="Arial"/>
+          <w:b/>
+          <w:bCs/>
+          <w:color w:val="000000"/>
+        </w:rPr>
+        <w:t xml:space="preserve">R8. </w:t>
+      </w:r>
+      <w:r>
+        <w:rPr>
+          <w:rFonts w:ascii="Arial" w:eastAsia="Times New Roman" w:hAnsi="Arial" w:cs="Arial"/>
+          <w:color w:val="000000"/>
+        </w:rPr>
+        <w:t xml:space="preserve">The system should require the shop manager-user to be logged in to use the services </w:t>
+      </w:r>
+      <w:r>
+        <w:rPr>
+          <w:rFonts w:ascii="Arial" w:eastAsia="Times New Roman" w:hAnsi="Arial" w:cs="Arial"/>
+          <w:i/>
+          <w:iCs/>
+          <w:color w:val="000000"/>
+        </w:rPr>
+        <w:t xml:space="preserve">Register the shop </w:t>
+      </w:r>
+      <w:r>
+        <w:rPr>
+          <w:rFonts w:ascii="Arial" w:eastAsia="Times New Roman" w:hAnsi="Arial" w:cs="Arial"/>
+          <w:color w:val="000000"/>
+        </w:rPr>
+        <w:t xml:space="preserve">and </w:t>
+      </w:r>
+      <w:r>
+        <w:rPr>
+          <w:rFonts w:ascii="Arial" w:eastAsia="Times New Roman" w:hAnsi="Arial" w:cs="Arial"/>
+          <w:i/>
+          <w:iCs/>
+          <w:color w:val="000000"/>
+        </w:rPr>
+        <w:t xml:space="preserve">Show Report of the day </w:t>
+      </w:r>
+    </w:p>
+    <w:p>
+      <w:pPr>
+        <w:shd w:val="clear" w:color="auto" w:fill="FFFFFF"/>
+        <w:spacing w:after="0" w:line="240" w:lineRule="auto"/>
+        <w:rPr>
+          <w:rFonts w:ascii="Times New Roman" w:eastAsia="Times New Roman" w:hAnsi="Times New Roman" w:cs="Times New Roman"/>
+          <w:sz w:val="24"/>
+          <w:szCs w:val="24"/>
+        </w:rPr>
+      </w:pPr>
+      <w:r>
+        <w:rPr>
+          <w:rFonts w:ascii="Times New Roman" w:eastAsia="Times New Roman" w:hAnsi="Times New Roman" w:cs="Times New Roman"/>
+          <w:sz w:val="24"/>
+          <w:szCs w:val="24"/>
+        </w:rPr>
+        <w:t> </w:t>
+      </w:r>
+    </w:p>
+    <w:p>
+      <w:pPr>
+        <w:shd w:val="clear" w:color="auto" w:fill="FFFFFF"/>
+        <w:spacing w:after="0" w:line="240" w:lineRule="auto"/>
+        <w:rPr>
+          <w:rFonts w:ascii="Times New Roman" w:eastAsia="Times New Roman" w:hAnsi="Times New Roman" w:cs="Times New Roman"/>
+          <w:sz w:val="24"/>
+          <w:szCs w:val="24"/>
+        </w:rPr>
+      </w:pPr>
+      <w:r>
+        <w:rPr>
+          <w:rFonts w:ascii="Arial" w:eastAsia="Times New Roman" w:hAnsi="Arial" w:cs="Arial"/>
+          <w:b/>
+          <w:bCs/>
+          <w:color w:val="000000"/>
+        </w:rPr>
+        <w:t xml:space="preserve">R9. </w:t>
+      </w:r>
+      <w:r>
+        <w:rPr>
+          <w:rFonts w:ascii="Arial" w:eastAsia="Times New Roman" w:hAnsi="Arial" w:cs="Arial"/>
+          <w:color w:val="000000"/>
+        </w:rPr>
+        <w:t>The system should provide the list of the shop even when the users are not logged in</w:t>
+      </w:r>
+    </w:p>
+    <w:p>
+      <w:pPr>
+        <w:shd w:val="clear" w:color="auto" w:fill="FFFFFF"/>
+        <w:spacing w:after="0" w:line="240" w:lineRule="auto"/>
+        <w:rPr>
+          <w:rFonts w:ascii="Times New Roman" w:eastAsia="Times New Roman" w:hAnsi="Times New Roman" w:cs="Times New Roman"/>
+          <w:sz w:val="24"/>
+          <w:szCs w:val="24"/>
+        </w:rPr>
+      </w:pPr>
+      <w:r>
+        <w:rPr>
+          <w:rFonts w:ascii="Arial" w:eastAsia="Times New Roman" w:hAnsi="Arial" w:cs="Arial"/>
+          <w:b/>
+          <w:bCs/>
+          <w:color w:val="000000"/>
+        </w:rPr>
+        <w:lastRenderedPageBreak/>
+        <w:t xml:space="preserve">R10. </w:t>
+      </w:r>
+      <w:r>
+        <w:rPr>
+          <w:rFonts w:ascii="Arial" w:eastAsia="Times New Roman" w:hAnsi="Arial" w:cs="Arial"/>
+          <w:color w:val="000000"/>
+        </w:rPr>
+        <w:t>The system requires the shop managers to give access to the data about their shops</w:t>
+      </w:r>
+    </w:p>
+    <w:p>
+      <w:pPr>
+        <w:shd w:val="clear" w:color="auto" w:fill="FFFFFF"/>
+        <w:spacing w:after="0" w:line="240" w:lineRule="auto"/>
+        <w:rPr>
+          <w:rFonts w:ascii="Times New Roman" w:eastAsia="Times New Roman" w:hAnsi="Times New Roman" w:cs="Times New Roman"/>
+          <w:sz w:val="24"/>
+          <w:szCs w:val="24"/>
+        </w:rPr>
+      </w:pPr>
+      <w:r>
+        <w:rPr>
+          <w:rFonts w:ascii="Arial" w:eastAsia="Times New Roman" w:hAnsi="Arial" w:cs="Arial"/>
+          <w:b/>
+          <w:bCs/>
+          <w:color w:val="000000"/>
+        </w:rPr>
+        <w:t xml:space="preserve">R11. </w:t>
+      </w:r>
+      <w:r>
+        <w:rPr>
+          <w:rFonts w:ascii="Arial" w:eastAsia="Times New Roman" w:hAnsi="Arial" w:cs="Arial"/>
+          <w:color w:val="000000"/>
+        </w:rPr>
+        <w:t>The system notifies the user (about the remaining waiting time) real time</w:t>
+      </w:r>
+    </w:p>
+    <w:p>
+      <w:pPr>
+        <w:shd w:val="clear" w:color="auto" w:fill="FFFFFF"/>
+        <w:spacing w:after="0" w:line="240" w:lineRule="auto"/>
+        <w:rPr>
+          <w:rFonts w:ascii="Times New Roman" w:eastAsia="Times New Roman" w:hAnsi="Times New Roman" w:cs="Times New Roman"/>
+          <w:sz w:val="24"/>
+          <w:szCs w:val="24"/>
+        </w:rPr>
+      </w:pPr>
+      <w:r>
+        <w:rPr>
+          <w:rFonts w:ascii="Arial" w:eastAsia="Times New Roman" w:hAnsi="Arial" w:cs="Arial"/>
+          <w:b/>
+          <w:bCs/>
+          <w:color w:val="000000"/>
+        </w:rPr>
+        <w:t xml:space="preserve">R12. </w:t>
+      </w:r>
+      <w:r>
+        <w:rPr>
+          <w:rFonts w:ascii="Arial" w:eastAsia="Times New Roman" w:hAnsi="Arial" w:cs="Arial"/>
+          <w:color w:val="000000"/>
+        </w:rPr>
+        <w:t>The system should ask the user who want to book a visit to fill the mandatory field of date and time of the visit</w:t>
+      </w:r>
+    </w:p>
+    <w:p>
+      <w:pPr>
+        <w:shd w:val="clear" w:color="auto" w:fill="FFFFFF"/>
+        <w:spacing w:after="0" w:line="240" w:lineRule="auto"/>
+        <w:rPr>
+          <w:rFonts w:ascii="Times New Roman" w:eastAsia="Times New Roman" w:hAnsi="Times New Roman" w:cs="Times New Roman"/>
+          <w:sz w:val="24"/>
+          <w:szCs w:val="24"/>
+        </w:rPr>
+      </w:pPr>
+      <w:r>
+        <w:rPr>
+          <w:rFonts w:ascii="Arial" w:eastAsia="Times New Roman" w:hAnsi="Arial" w:cs="Arial"/>
+          <w:b/>
+          <w:bCs/>
+          <w:color w:val="000000"/>
+        </w:rPr>
+        <w:t xml:space="preserve">R13. </w:t>
+      </w:r>
+      <w:r>
+        <w:rPr>
+          <w:rFonts w:ascii="Arial" w:eastAsia="Times New Roman" w:hAnsi="Arial" w:cs="Arial"/>
+          <w:color w:val="000000"/>
+        </w:rPr>
+        <w:t>The system builds statistics on data which</w:t>
+      </w:r>
+      <w:r>
+        <w:rPr>
+          <w:rFonts w:ascii="Arial" w:eastAsia="Times New Roman" w:hAnsi="Arial" w:cs="Arial"/>
+          <w:b/>
+          <w:bCs/>
+          <w:color w:val="000000"/>
+        </w:rPr>
+        <w:t xml:space="preserve"> </w:t>
+      </w:r>
+      <w:r>
+        <w:rPr>
+          <w:rFonts w:ascii="Arial" w:eastAsia="Times New Roman" w:hAnsi="Arial" w:cs="Arial"/>
+          <w:color w:val="000000"/>
+        </w:rPr>
+        <w:t>are stored in the database</w:t>
+      </w:r>
+    </w:p>
+    <w:p>
+      <w:pPr>
+        <w:shd w:val="clear" w:color="auto" w:fill="FFFFFF"/>
+        <w:spacing w:after="0" w:line="240" w:lineRule="auto"/>
+        <w:rPr>
+          <w:rFonts w:ascii="Times New Roman" w:eastAsia="Times New Roman" w:hAnsi="Times New Roman" w:cs="Times New Roman"/>
+          <w:sz w:val="24"/>
+          <w:szCs w:val="24"/>
+        </w:rPr>
+      </w:pPr>
+      <w:r>
+        <w:rPr>
+          <w:rFonts w:ascii="Arial" w:eastAsia="Times New Roman" w:hAnsi="Arial" w:cs="Arial"/>
+          <w:b/>
+          <w:bCs/>
+          <w:color w:val="000000"/>
+        </w:rPr>
+        <w:t xml:space="preserve">R14. </w:t>
+      </w:r>
+      <w:r>
+        <w:rPr>
+          <w:rFonts w:ascii="Arial" w:eastAsia="Times New Roman" w:hAnsi="Arial" w:cs="Arial"/>
+          <w:color w:val="000000"/>
+        </w:rPr>
+        <w:t>The system must save the data provided by the users when they register </w:t>
+      </w:r>
+    </w:p>
+    <w:p>
+      <w:pPr>
+        <w:shd w:val="clear" w:color="auto" w:fill="FFFFFF"/>
+        <w:spacing w:after="0" w:line="240" w:lineRule="auto"/>
+        <w:rPr>
+          <w:rFonts w:ascii="Times New Roman" w:eastAsia="Times New Roman" w:hAnsi="Times New Roman" w:cs="Times New Roman"/>
+          <w:sz w:val="24"/>
+          <w:szCs w:val="24"/>
+        </w:rPr>
+      </w:pPr>
+      <w:r>
+        <w:rPr>
+          <w:rFonts w:ascii="Arial" w:eastAsia="Times New Roman" w:hAnsi="Arial" w:cs="Arial"/>
+          <w:b/>
+          <w:bCs/>
+          <w:color w:val="000000"/>
+        </w:rPr>
+        <w:t xml:space="preserve">R15. </w:t>
+      </w:r>
+      <w:r>
+        <w:rPr>
+          <w:rFonts w:ascii="Arial" w:eastAsia="Times New Roman" w:hAnsi="Arial" w:cs="Arial"/>
+          <w:color w:val="000000"/>
+        </w:rPr>
+        <w:t>The system must save the generated ticket in the database real time</w:t>
+      </w:r>
+    </w:p>
+    <w:p>
+      <w:pPr>
+        <w:shd w:val="clear" w:color="auto" w:fill="FFFFFF"/>
+        <w:spacing w:after="0" w:line="240" w:lineRule="auto"/>
+        <w:rPr>
+          <w:rFonts w:ascii="Times New Roman" w:eastAsia="Times New Roman" w:hAnsi="Times New Roman" w:cs="Times New Roman"/>
+          <w:sz w:val="24"/>
+          <w:szCs w:val="24"/>
+        </w:rPr>
+      </w:pPr>
+      <w:r>
+        <w:rPr>
+          <w:rFonts w:ascii="Arial" w:eastAsia="Times New Roman" w:hAnsi="Arial" w:cs="Arial"/>
+          <w:b/>
+          <w:bCs/>
+          <w:color w:val="000000"/>
+          <w:shd w:val="clear" w:color="auto" w:fill="FFFF00"/>
+        </w:rPr>
+        <w:t>R16.</w:t>
+      </w:r>
+      <w:r>
+        <w:rPr>
+          <w:rFonts w:ascii="Arial" w:eastAsia="Times New Roman" w:hAnsi="Arial" w:cs="Arial"/>
+          <w:color w:val="000000"/>
+          <w:shd w:val="clear" w:color="auto" w:fill="FFFF00"/>
+        </w:rPr>
+        <w:t xml:space="preserve"> the system should save the ticket of Book a visit real time in the schedule </w:t>
+      </w:r>
+    </w:p>
+    <w:p>
+      <w:pPr>
+        <w:shd w:val="clear" w:color="auto" w:fill="FFFFFF"/>
+        <w:spacing w:after="0" w:line="240" w:lineRule="auto"/>
+        <w:rPr>
+          <w:rFonts w:ascii="Times New Roman" w:eastAsia="Times New Roman" w:hAnsi="Times New Roman" w:cs="Times New Roman"/>
+          <w:sz w:val="24"/>
+          <w:szCs w:val="24"/>
+        </w:rPr>
+      </w:pPr>
+      <w:r>
+        <w:rPr>
+          <w:rFonts w:ascii="Arial" w:eastAsia="Times New Roman" w:hAnsi="Arial" w:cs="Arial"/>
+          <w:b/>
+          <w:bCs/>
+          <w:color w:val="000000"/>
+          <w:shd w:val="clear" w:color="auto" w:fill="FFFF00"/>
+        </w:rPr>
+        <w:t xml:space="preserve">R17. </w:t>
+      </w:r>
+      <w:r>
+        <w:rPr>
+          <w:rFonts w:ascii="Arial" w:eastAsia="Times New Roman" w:hAnsi="Arial" w:cs="Arial"/>
+          <w:color w:val="000000"/>
+          <w:shd w:val="clear" w:color="auto" w:fill="FFFF00"/>
+        </w:rPr>
+        <w:t>The system should generate automatically the QR code associated to the ticket</w:t>
+      </w:r>
+      <w:r>
+        <w:rPr>
+          <w:rFonts w:ascii="Arial" w:eastAsia="Times New Roman" w:hAnsi="Arial" w:cs="Arial"/>
+          <w:b/>
+          <w:bCs/>
+          <w:color w:val="000000"/>
+          <w:shd w:val="clear" w:color="auto" w:fill="FFFF00"/>
+        </w:rPr>
+        <w:t xml:space="preserve"> (??)</w:t>
+      </w:r>
+    </w:p>
+    <w:p>
+      <w:pPr>
+        <w:shd w:val="clear" w:color="auto" w:fill="FFFFFF"/>
+        <w:spacing w:after="0" w:line="240" w:lineRule="auto"/>
+        <w:rPr>
+          <w:rFonts w:ascii="Times New Roman" w:eastAsia="Times New Roman" w:hAnsi="Times New Roman" w:cs="Times New Roman"/>
+          <w:sz w:val="24"/>
+          <w:szCs w:val="24"/>
+        </w:rPr>
+      </w:pPr>
+      <w:r>
+        <w:rPr>
+          <w:rFonts w:ascii="Arial" w:eastAsia="Times New Roman" w:hAnsi="Arial" w:cs="Arial"/>
+          <w:b/>
+          <w:bCs/>
+          <w:color w:val="000000"/>
+          <w:shd w:val="clear" w:color="auto" w:fill="FFFF00"/>
+        </w:rPr>
+        <w:t xml:space="preserve">R18. </w:t>
+      </w:r>
+      <w:r>
+        <w:rPr>
+          <w:rFonts w:ascii="Arial" w:eastAsia="Times New Roman" w:hAnsi="Arial" w:cs="Arial"/>
+          <w:color w:val="000000"/>
+          <w:shd w:val="clear" w:color="auto" w:fill="FFFF00"/>
+        </w:rPr>
+        <w:t>The system should save real time the ticket taken through the totem in the schedule</w:t>
+      </w:r>
+    </w:p>
+    <w:p>
+      <w:pPr>
+        <w:shd w:val="clear" w:color="auto" w:fill="FFFFFF"/>
+        <w:spacing w:after="0" w:line="240" w:lineRule="auto"/>
+        <w:rPr>
+          <w:rFonts w:ascii="Times New Roman" w:eastAsia="Times New Roman" w:hAnsi="Times New Roman" w:cs="Times New Roman"/>
+          <w:sz w:val="24"/>
+          <w:szCs w:val="24"/>
+        </w:rPr>
+      </w:pPr>
+      <w:r>
+        <w:rPr>
+          <w:rFonts w:ascii="Arial" w:eastAsia="Times New Roman" w:hAnsi="Arial" w:cs="Arial"/>
+          <w:b/>
+          <w:bCs/>
+          <w:color w:val="000000"/>
+        </w:rPr>
+        <w:t>R19</w:t>
+      </w:r>
+      <w:r>
+        <w:rPr>
+          <w:rFonts w:ascii="Arial" w:eastAsia="Times New Roman" w:hAnsi="Arial" w:cs="Arial"/>
+          <w:color w:val="000000"/>
+        </w:rPr>
+        <w:t xml:space="preserve">. The system should allow the user to decide between </w:t>
+      </w:r>
+      <w:r>
+        <w:rPr>
+          <w:rFonts w:ascii="Arial" w:eastAsia="Times New Roman" w:hAnsi="Arial" w:cs="Arial"/>
+          <w:i/>
+          <w:iCs/>
+          <w:color w:val="000000"/>
+        </w:rPr>
+        <w:t xml:space="preserve">Take a ticket </w:t>
+      </w:r>
+      <w:r>
+        <w:rPr>
+          <w:rFonts w:ascii="Arial" w:eastAsia="Times New Roman" w:hAnsi="Arial" w:cs="Arial"/>
+          <w:color w:val="000000"/>
+        </w:rPr>
+        <w:t>and</w:t>
+      </w:r>
+      <w:r>
+        <w:rPr>
+          <w:rFonts w:ascii="Arial" w:eastAsia="Times New Roman" w:hAnsi="Arial" w:cs="Arial"/>
+          <w:i/>
+          <w:iCs/>
+          <w:color w:val="000000"/>
+        </w:rPr>
+        <w:t xml:space="preserve"> book a visit</w:t>
+      </w:r>
+      <w:r>
+        <w:rPr>
+          <w:rFonts w:ascii="Arial" w:eastAsia="Times New Roman" w:hAnsi="Arial" w:cs="Arial"/>
+          <w:color w:val="000000"/>
+        </w:rPr>
+        <w:t xml:space="preserve"> </w:t>
+      </w:r>
+      <w:proofErr w:type="gramStart"/>
+      <w:r>
+        <w:rPr>
+          <w:rFonts w:ascii="Arial" w:eastAsia="Times New Roman" w:hAnsi="Arial" w:cs="Arial"/>
+          <w:color w:val="000000"/>
+        </w:rPr>
+        <w:t>options</w:t>
+      </w:r>
+      <w:proofErr w:type="gramEnd"/>
+    </w:p>
+    <w:p>
+      <w:pPr>
+        <w:shd w:val="clear" w:color="auto" w:fill="FFFFFF"/>
+        <w:spacing w:after="0" w:line="240" w:lineRule="auto"/>
+        <w:rPr>
+          <w:rFonts w:ascii="Times New Roman" w:eastAsia="Times New Roman" w:hAnsi="Times New Roman" w:cs="Times New Roman"/>
+          <w:sz w:val="24"/>
+          <w:szCs w:val="24"/>
+        </w:rPr>
+      </w:pPr>
+      <w:r>
+        <w:rPr>
+          <w:rFonts w:ascii="Arial" w:eastAsia="Times New Roman" w:hAnsi="Arial" w:cs="Arial"/>
+          <w:b/>
+          <w:bCs/>
+          <w:color w:val="000000"/>
+        </w:rPr>
+        <w:t>R20.</w:t>
+      </w:r>
+      <w:r>
+        <w:rPr>
+          <w:rFonts w:ascii="Arial" w:eastAsia="Times New Roman" w:hAnsi="Arial" w:cs="Arial"/>
+          <w:color w:val="000000"/>
+        </w:rPr>
+        <w:t xml:space="preserve">The system should allow the user to provide in an optional field the category of items they want to buy (in Book a visit option) </w:t>
+      </w:r>
+      <w:r>
+        <w:rPr>
+          <w:rFonts w:ascii="Arial" w:eastAsia="Times New Roman" w:hAnsi="Arial" w:cs="Arial"/>
+          <w:b/>
+          <w:bCs/>
+          <w:color w:val="000000"/>
+        </w:rPr>
+        <w:t> </w:t>
+      </w:r>
+    </w:p>
+    <w:p>
+      <w:pPr>
+        <w:shd w:val="clear" w:color="auto" w:fill="FFFFFF"/>
+        <w:spacing w:after="0" w:line="240" w:lineRule="auto"/>
+        <w:rPr>
+          <w:rFonts w:ascii="Times New Roman" w:eastAsia="Times New Roman" w:hAnsi="Times New Roman" w:cs="Times New Roman"/>
+          <w:sz w:val="24"/>
+          <w:szCs w:val="24"/>
+        </w:rPr>
+      </w:pPr>
+      <w:r>
+        <w:rPr>
+          <w:rFonts w:ascii="Arial" w:eastAsia="Times New Roman" w:hAnsi="Arial" w:cs="Arial"/>
+          <w:b/>
+          <w:bCs/>
+          <w:color w:val="000000"/>
+        </w:rPr>
+        <w:t>R21.</w:t>
+      </w:r>
+      <w:r>
+        <w:rPr>
+          <w:rFonts w:ascii="Arial" w:eastAsia="Times New Roman" w:hAnsi="Arial" w:cs="Arial"/>
+          <w:color w:val="000000"/>
+        </w:rPr>
+        <w:t xml:space="preserve">The system should allow the user to provide in an optional field the estimated duration of the visit (in Book a visit option) </w:t>
+      </w:r>
+      <w:r>
+        <w:rPr>
+          <w:rFonts w:ascii="Arial" w:eastAsia="Times New Roman" w:hAnsi="Arial" w:cs="Arial"/>
+          <w:b/>
+          <w:bCs/>
+          <w:color w:val="000000"/>
+        </w:rPr>
+        <w:t> </w:t>
+      </w:r>
+    </w:p>
+    <w:p>
+      <w:pPr>
+        <w:shd w:val="clear" w:color="auto" w:fill="FFFFFF"/>
+        <w:spacing w:after="0" w:line="240" w:lineRule="auto"/>
+        <w:rPr>
+          <w:rFonts w:ascii="Times New Roman" w:eastAsia="Times New Roman" w:hAnsi="Times New Roman" w:cs="Times New Roman"/>
+          <w:sz w:val="24"/>
+          <w:szCs w:val="24"/>
+        </w:rPr>
+      </w:pPr>
+      <w:r>
+        <w:rPr>
+          <w:rFonts w:ascii="Arial" w:eastAsia="Times New Roman" w:hAnsi="Arial" w:cs="Arial"/>
+          <w:b/>
+          <w:bCs/>
+          <w:color w:val="000000"/>
+        </w:rPr>
+        <w:t xml:space="preserve">R22. </w:t>
+      </w:r>
+      <w:r>
+        <w:rPr>
+          <w:rFonts w:ascii="Arial" w:eastAsia="Times New Roman" w:hAnsi="Arial" w:cs="Arial"/>
+          <w:color w:val="000000"/>
+        </w:rPr>
+        <w:t>The system should allow the user to cancel the reservation of a visit within the selected time slot</w:t>
+      </w:r>
+    </w:p>
+    <w:p>
+      <w:pPr>
+        <w:shd w:val="clear" w:color="auto" w:fill="FFFFFF"/>
+        <w:spacing w:after="0" w:line="240" w:lineRule="auto"/>
+        <w:rPr>
+          <w:rFonts w:ascii="Times New Roman" w:eastAsia="Times New Roman" w:hAnsi="Times New Roman" w:cs="Times New Roman"/>
+          <w:sz w:val="24"/>
+          <w:szCs w:val="24"/>
+        </w:rPr>
+      </w:pPr>
+      <w:r>
+        <w:rPr>
+          <w:rFonts w:ascii="Arial" w:eastAsia="Times New Roman" w:hAnsi="Arial" w:cs="Arial"/>
+          <w:b/>
+          <w:bCs/>
+          <w:color w:val="000000"/>
+        </w:rPr>
+        <w:t xml:space="preserve">R23. </w:t>
+      </w:r>
+      <w:r>
+        <w:rPr>
+          <w:rFonts w:ascii="Arial" w:eastAsia="Times New Roman" w:hAnsi="Arial" w:cs="Arial"/>
+          <w:color w:val="000000"/>
+        </w:rPr>
+        <w:t>The system should allow the user to cancel a ticket within his/her turn</w:t>
+      </w:r>
+    </w:p>
+    <w:p>
+      <w:pPr>
+        <w:shd w:val="clear" w:color="auto" w:fill="FFFFFF"/>
+        <w:spacing w:after="0" w:line="240" w:lineRule="auto"/>
+        <w:rPr>
+          <w:rFonts w:ascii="Times New Roman" w:eastAsia="Times New Roman" w:hAnsi="Times New Roman" w:cs="Times New Roman"/>
+          <w:sz w:val="24"/>
+          <w:szCs w:val="24"/>
+        </w:rPr>
+      </w:pPr>
+      <w:r>
+        <w:rPr>
+          <w:rFonts w:ascii="Arial" w:eastAsia="Times New Roman" w:hAnsi="Arial" w:cs="Arial"/>
+          <w:b/>
+          <w:bCs/>
+          <w:color w:val="000000"/>
+        </w:rPr>
+        <w:t xml:space="preserve">R24. </w:t>
+      </w:r>
+      <w:r>
+        <w:rPr>
+          <w:rFonts w:ascii="Arial" w:eastAsia="Times New Roman" w:hAnsi="Arial" w:cs="Arial"/>
+          <w:color w:val="000000"/>
+        </w:rPr>
+        <w:t>The system shall allow users to take a ticket online   ????REQ O GOAL</w:t>
+      </w:r>
+    </w:p>
+    <w:p>
+      <w:pPr>
+        <w:shd w:val="clear" w:color="auto" w:fill="FFFFFF"/>
+        <w:spacing w:after="0" w:line="240" w:lineRule="auto"/>
+        <w:rPr>
+          <w:rFonts w:ascii="Times New Roman" w:eastAsia="Times New Roman" w:hAnsi="Times New Roman" w:cs="Times New Roman"/>
+          <w:sz w:val="24"/>
+          <w:szCs w:val="24"/>
+        </w:rPr>
+      </w:pPr>
+      <w:r>
+        <w:rPr>
+          <w:rFonts w:ascii="Arial" w:eastAsia="Times New Roman" w:hAnsi="Arial" w:cs="Arial"/>
+          <w:b/>
+          <w:bCs/>
+          <w:color w:val="000000"/>
+        </w:rPr>
+        <w:t xml:space="preserve">R25. </w:t>
+      </w:r>
+      <w:r>
+        <w:rPr>
+          <w:rFonts w:ascii="Arial" w:eastAsia="Times New Roman" w:hAnsi="Arial" w:cs="Arial"/>
+          <w:color w:val="000000"/>
+        </w:rPr>
+        <w:t>The system shall allow users to book a visit               ????REQ O GOAL</w:t>
+      </w:r>
+    </w:p>
+    <w:p>
+      <w:pPr>
+        <w:shd w:val="clear" w:color="auto" w:fill="FFFFFF"/>
+        <w:spacing w:after="0" w:line="240" w:lineRule="auto"/>
+        <w:rPr>
+          <w:rFonts w:ascii="Times New Roman" w:eastAsia="Times New Roman" w:hAnsi="Times New Roman" w:cs="Times New Roman"/>
+          <w:sz w:val="24"/>
+          <w:szCs w:val="24"/>
+        </w:rPr>
+      </w:pPr>
+      <w:r>
+        <w:rPr>
+          <w:rFonts w:ascii="Arial" w:eastAsia="Times New Roman" w:hAnsi="Arial" w:cs="Arial"/>
+          <w:b/>
+          <w:bCs/>
+          <w:color w:val="000000"/>
+        </w:rPr>
+        <w:t xml:space="preserve">R26. </w:t>
+      </w:r>
+      <w:r>
+        <w:rPr>
+          <w:rFonts w:ascii="Arial" w:eastAsia="Times New Roman" w:hAnsi="Arial" w:cs="Arial"/>
+          <w:color w:val="000000"/>
+        </w:rPr>
+        <w:t>The system should allow the user to check the status of a queue of a shop</w:t>
+      </w:r>
+    </w:p>
+    <w:p>
+      <w:pPr>
+        <w:shd w:val="clear" w:color="auto" w:fill="FFFFFF"/>
+        <w:spacing w:after="0" w:line="240" w:lineRule="auto"/>
+        <w:rPr>
+          <w:rFonts w:ascii="Times New Roman" w:eastAsia="Times New Roman" w:hAnsi="Times New Roman" w:cs="Times New Roman"/>
+          <w:sz w:val="24"/>
+          <w:szCs w:val="24"/>
+        </w:rPr>
+      </w:pPr>
+      <w:r>
+        <w:rPr>
+          <w:rFonts w:ascii="Arial" w:eastAsia="Times New Roman" w:hAnsi="Arial" w:cs="Arial"/>
+          <w:b/>
+          <w:bCs/>
+          <w:color w:val="000000"/>
+        </w:rPr>
+        <w:t xml:space="preserve">R27. </w:t>
+      </w:r>
+      <w:r>
+        <w:rPr>
+          <w:rFonts w:ascii="Arial" w:eastAsia="Times New Roman" w:hAnsi="Arial" w:cs="Arial"/>
+          <w:color w:val="000000"/>
+        </w:rPr>
+        <w:t>The system should allow the user to check in each moment the remaining time for his/her turn</w:t>
+      </w:r>
+    </w:p>
+    <w:p>
+      <w:pPr>
+        <w:shd w:val="clear" w:color="auto" w:fill="FFFFFF"/>
+        <w:spacing w:after="0" w:line="240" w:lineRule="auto"/>
+        <w:rPr>
+          <w:rFonts w:ascii="Times New Roman" w:eastAsia="Times New Roman" w:hAnsi="Times New Roman" w:cs="Times New Roman"/>
+          <w:sz w:val="24"/>
+          <w:szCs w:val="24"/>
+        </w:rPr>
+      </w:pPr>
+      <w:r>
+        <w:rPr>
+          <w:rFonts w:ascii="Arial" w:eastAsia="Times New Roman" w:hAnsi="Arial" w:cs="Arial"/>
+          <w:b/>
+          <w:bCs/>
+          <w:color w:val="000000"/>
+        </w:rPr>
+        <w:t>R29.</w:t>
+      </w:r>
+      <w:r>
+        <w:rPr>
+          <w:rFonts w:ascii="Arial" w:eastAsia="Times New Roman" w:hAnsi="Arial" w:cs="Arial"/>
+          <w:color w:val="000000"/>
+        </w:rPr>
+        <w:t xml:space="preserve"> </w:t>
+      </w:r>
+      <w:r>
+        <w:rPr>
+          <w:rFonts w:ascii="Arial" w:eastAsia="Times New Roman" w:hAnsi="Arial" w:cs="Arial"/>
+          <w:color w:val="000000"/>
+          <w:shd w:val="clear" w:color="auto" w:fill="FFFF00"/>
+        </w:rPr>
+        <w:t>The system should assign a position in the queue for each customer who takes a ticket</w:t>
+      </w:r>
+    </w:p>
+    <w:p>
+      <w:pPr>
+        <w:shd w:val="clear" w:color="auto" w:fill="FFFFFF"/>
+        <w:spacing w:after="0" w:line="240" w:lineRule="auto"/>
+        <w:rPr>
+          <w:rFonts w:ascii="Times New Roman" w:eastAsia="Times New Roman" w:hAnsi="Times New Roman" w:cs="Times New Roman"/>
+          <w:sz w:val="24"/>
+          <w:szCs w:val="24"/>
+        </w:rPr>
+      </w:pPr>
+      <w:r>
+        <w:rPr>
+          <w:rFonts w:ascii="Arial" w:eastAsia="Times New Roman" w:hAnsi="Arial" w:cs="Arial"/>
+          <w:b/>
+          <w:bCs/>
+          <w:color w:val="000000"/>
+        </w:rPr>
+        <w:t xml:space="preserve">R30. </w:t>
+      </w:r>
+      <w:r>
+        <w:rPr>
+          <w:rFonts w:ascii="Arial" w:eastAsia="Times New Roman" w:hAnsi="Arial" w:cs="Arial"/>
+          <w:color w:val="000000"/>
+        </w:rPr>
+        <w:t>The day of the booked visit the system should notify the user that he has a visit reservation</w:t>
+      </w:r>
+    </w:p>
+    <w:p>
+      <w:pPr>
+        <w:shd w:val="clear" w:color="auto" w:fill="FFFFFF"/>
+        <w:spacing w:after="0" w:line="240" w:lineRule="auto"/>
+        <w:rPr>
+          <w:rFonts w:ascii="Times New Roman" w:eastAsia="Times New Roman" w:hAnsi="Times New Roman" w:cs="Times New Roman"/>
+          <w:sz w:val="24"/>
+          <w:szCs w:val="24"/>
+        </w:rPr>
+      </w:pPr>
+      <w:r>
+        <w:rPr>
+          <w:rFonts w:ascii="Times New Roman" w:eastAsia="Times New Roman" w:hAnsi="Times New Roman" w:cs="Times New Roman"/>
+          <w:sz w:val="24"/>
+          <w:szCs w:val="24"/>
+        </w:rPr>
+        <w:t> </w:t>
+      </w:r>
+    </w:p>
+    <w:p>
+      <w:pPr>
+        <w:shd w:val="clear" w:color="auto" w:fill="FFFFFF"/>
+        <w:spacing w:after="0" w:line="240" w:lineRule="auto"/>
+        <w:rPr>
+          <w:rFonts w:ascii="Times New Roman" w:eastAsia="Times New Roman" w:hAnsi="Times New Roman" w:cs="Times New Roman"/>
+          <w:sz w:val="24"/>
+          <w:szCs w:val="24"/>
+        </w:rPr>
+      </w:pPr>
+      <w:r>
+        <w:rPr>
+          <w:rFonts w:ascii="Times New Roman" w:eastAsia="Times New Roman" w:hAnsi="Times New Roman" w:cs="Times New Roman"/>
+          <w:sz w:val="24"/>
+          <w:szCs w:val="24"/>
+        </w:rPr>
+        <w:t> </w:t>
+      </w:r>
+    </w:p>
+    <w:p>
+      <w:pPr>
+        <w:shd w:val="clear" w:color="auto" w:fill="FFFFFF"/>
+        <w:spacing w:after="0" w:line="240" w:lineRule="auto"/>
+        <w:rPr>
+          <w:rFonts w:ascii="Times New Roman" w:eastAsia="Times New Roman" w:hAnsi="Times New Roman" w:cs="Times New Roman"/>
+          <w:sz w:val="24"/>
+          <w:szCs w:val="24"/>
+        </w:rPr>
+      </w:pPr>
+      <w:r>
+        <w:rPr>
+          <w:rFonts w:ascii="Arial" w:eastAsia="Times New Roman" w:hAnsi="Arial" w:cs="Arial"/>
+          <w:b/>
+          <w:bCs/>
+          <w:color w:val="000000"/>
+        </w:rPr>
+        <w:t>R31.</w:t>
+      </w:r>
+      <w:r>
+        <w:rPr>
+          <w:rFonts w:ascii="Arial" w:eastAsia="Times New Roman" w:hAnsi="Arial" w:cs="Arial"/>
+          <w:color w:val="000000"/>
+        </w:rPr>
+        <w:t>The system should reserve a place in the selected time slot for each customer who books a visit.</w:t>
+      </w:r>
+    </w:p>
+    <w:p>
+      <w:pPr>
+        <w:shd w:val="clear" w:color="auto" w:fill="FFFFFF"/>
+        <w:spacing w:after="0" w:line="240" w:lineRule="auto"/>
+        <w:rPr>
+          <w:rFonts w:ascii="Times New Roman" w:eastAsia="Times New Roman" w:hAnsi="Times New Roman" w:cs="Times New Roman"/>
+          <w:sz w:val="24"/>
+          <w:szCs w:val="24"/>
+        </w:rPr>
+      </w:pPr>
+      <w:r>
+        <w:rPr>
+          <w:rFonts w:ascii="Times New Roman" w:eastAsia="Times New Roman" w:hAnsi="Times New Roman" w:cs="Times New Roman"/>
+          <w:sz w:val="24"/>
+          <w:szCs w:val="24"/>
+        </w:rPr>
+        <w:t> </w:t>
+      </w:r>
+    </w:p>
+    <w:p>
+      <w:pPr>
+        <w:shd w:val="clear" w:color="auto" w:fill="FFFFFF"/>
+        <w:spacing w:after="0" w:line="240" w:lineRule="auto"/>
+        <w:rPr>
+          <w:rFonts w:ascii="Times New Roman" w:eastAsia="Times New Roman" w:hAnsi="Times New Roman" w:cs="Times New Roman"/>
+          <w:sz w:val="24"/>
+          <w:szCs w:val="24"/>
+        </w:rPr>
+      </w:pPr>
+      <w:r>
+        <w:rPr>
+          <w:rFonts w:ascii="Times New Roman" w:eastAsia="Times New Roman" w:hAnsi="Times New Roman" w:cs="Times New Roman"/>
+          <w:sz w:val="24"/>
+          <w:szCs w:val="24"/>
+        </w:rPr>
+        <w:t> </w:t>
+      </w:r>
+    </w:p>
+    <w:p>
+      <w:pPr>
+        <w:shd w:val="clear" w:color="auto" w:fill="FFFFFF"/>
+        <w:spacing w:after="0" w:line="240" w:lineRule="auto"/>
+        <w:rPr>
+          <w:rFonts w:ascii="Times New Roman" w:eastAsia="Times New Roman" w:hAnsi="Times New Roman" w:cs="Times New Roman"/>
+          <w:sz w:val="24"/>
+          <w:szCs w:val="24"/>
+        </w:rPr>
+      </w:pPr>
+      <w:r>
+        <w:rPr>
+          <w:rFonts w:ascii="Times New Roman" w:eastAsia="Times New Roman" w:hAnsi="Times New Roman" w:cs="Times New Roman"/>
+          <w:sz w:val="24"/>
+          <w:szCs w:val="24"/>
+        </w:rPr>
+        <w:t> </w:t>
+      </w:r>
+    </w:p>
+    <w:p>
+      <w:pPr>
+        <w:shd w:val="clear" w:color="auto" w:fill="FFFFFF"/>
+        <w:spacing w:after="0" w:line="240" w:lineRule="auto"/>
+        <w:rPr>
+          <w:rFonts w:ascii="Times New Roman" w:eastAsia="Times New Roman" w:hAnsi="Times New Roman" w:cs="Times New Roman"/>
+          <w:sz w:val="24"/>
+          <w:szCs w:val="24"/>
+          <w:lang w:val="it-IT"/>
+        </w:rPr>
+      </w:pPr>
+      <w:r>
+        <w:rPr>
+          <w:rFonts w:ascii="Arial" w:eastAsia="Times New Roman" w:hAnsi="Arial" w:cs="Arial"/>
+          <w:b/>
+          <w:bCs/>
+          <w:color w:val="000000"/>
+        </w:rPr>
+        <w:t xml:space="preserve">R32. </w:t>
+      </w:r>
+      <w:r>
+        <w:rPr>
+          <w:rFonts w:ascii="Arial" w:eastAsia="Times New Roman" w:hAnsi="Arial" w:cs="Arial"/>
+          <w:color w:val="000000"/>
+        </w:rPr>
+        <w:t>The system by analyzing data updates the interfaces which show real time information every 10 seconds</w:t>
+      </w:r>
+    </w:p>
+    <w:p>
+      <w:pPr>
+        <w:shd w:val="clear" w:color="auto" w:fill="FFFFFF"/>
+        <w:spacing w:after="0" w:line="240" w:lineRule="auto"/>
+        <w:rPr>
+          <w:rFonts w:ascii="Times New Roman" w:eastAsia="Times New Roman" w:hAnsi="Times New Roman" w:cs="Times New Roman"/>
+          <w:sz w:val="24"/>
+          <w:szCs w:val="24"/>
+          <w:lang w:val="it-IT"/>
+        </w:rPr>
+      </w:pPr>
+      <w:r>
+        <w:rPr>
+          <w:rFonts w:ascii="Times New Roman" w:eastAsia="Times New Roman" w:hAnsi="Times New Roman" w:cs="Times New Roman"/>
+          <w:sz w:val="24"/>
+          <w:szCs w:val="24"/>
+          <w:lang w:val="it-IT"/>
+        </w:rPr>
+        <w:t> </w:t>
+      </w:r>
+    </w:p>
+    <w:p>
+      <w:pPr>
+        <w:shd w:val="clear" w:color="auto" w:fill="FFFFFF"/>
         <w:spacing w:after="240" w:line="240" w:lineRule="auto"/>
         <w:rPr>
           <w:rFonts w:ascii="Times New Roman" w:eastAsia="Times New Roman" w:hAnsi="Times New Roman" w:cs="Times New Roman"/>
           <w:sz w:val="24"/>
           <w:szCs w:val="24"/>
+          <w:lang w:val="it-IT"/>
+        </w:rPr>
+      </w:pPr>
+      <w:r>
+        <w:rPr>
+          <w:rFonts w:ascii="Times New Roman" w:eastAsia="Times New Roman" w:hAnsi="Times New Roman" w:cs="Times New Roman"/>
+          <w:sz w:val="24"/>
+          <w:szCs w:val="24"/>
+          <w:lang w:val="it-IT"/>
+        </w:rPr>
+        <w:t> </w:t>
+      </w:r>
+    </w:p>
+    <w:p>
+      <w:pPr>
+        <w:shd w:val="clear" w:color="auto" w:fill="FFFFFF"/>
+        <w:spacing w:after="240" w:line="240" w:lineRule="auto"/>
+        <w:rPr>
+          <w:rFonts w:ascii="Arial" w:eastAsia="Times New Roman" w:hAnsi="Arial" w:cs="Arial"/>
+          <w:b/>
+          <w:bCs/>
+          <w:color w:val="000000"/>
           <w:lang w:val="it-IT" w:eastAsia="it-IT"/>
         </w:rPr>
       </w:pPr>
     </w:p>
     <w:p>
       <w:pPr>
+        <w:spacing w:after="240" w:line="240" w:lineRule="auto"/>
+        <w:rPr>
+          <w:rFonts w:ascii="Times New Roman" w:eastAsia="Times New Roman" w:hAnsi="Times New Roman" w:cs="Times New Roman"/>
+          <w:sz w:val="24"/>
+          <w:szCs w:val="24"/>
+          <w:lang w:val="it-IT" w:eastAsia="it-IT"/>
+        </w:rPr>
+      </w:pPr>
+    </w:p>
+    <w:p>
+      <w:pPr>
+        <w:spacing w:after="240" w:line="240" w:lineRule="auto"/>
+        <w:rPr>
+          <w:rFonts w:ascii="Times New Roman" w:eastAsia="Times New Roman" w:hAnsi="Times New Roman" w:cs="Times New Roman"/>
+          <w:sz w:val="24"/>
+          <w:szCs w:val="24"/>
+          <w:lang w:val="it-IT" w:eastAsia="it-IT"/>
+        </w:rPr>
+      </w:pPr>
+    </w:p>
+    <w:p>
+      <w:pPr>
         <w:pStyle w:val="NormaleWeb"/>
         <w:shd w:val="clear" w:color="auto" w:fill="FFFFFF"/>
         <w:spacing w:before="0" w:beforeAutospacing="0" w:after="240" w:afterAutospacing="0"/>
+        <w:rPr>
+          <w:lang w:val="it-IT"/>
+        </w:rPr>
       </w:pPr>
     </w:p>
     <w:p>
@@ -7229,6 +8430,7 @@
           <w:rFonts w:ascii="Times New Roman" w:eastAsia="Times New Roman" w:hAnsi="Times New Roman" w:cs="Times New Roman"/>
           <w:sz w:val="24"/>
           <w:szCs w:val="24"/>
+          <w:lang w:val="it-IT"/>
         </w:rPr>
       </w:pPr>
     </w:p>
@@ -7237,6 +8439,9 @@
         <w:pStyle w:val="NormaleWeb"/>
         <w:shd w:val="clear" w:color="auto" w:fill="FFFFFF"/>
         <w:spacing w:before="0" w:beforeAutospacing="0" w:after="0" w:afterAutospacing="0"/>
+        <w:rPr>
+          <w:lang w:val="it-IT"/>
+        </w:rPr>
       </w:pPr>
     </w:p>
     <w:p>
@@ -7244,8 +8449,14 @@
         <w:pStyle w:val="NormaleWeb"/>
         <w:shd w:val="clear" w:color="auto" w:fill="FFFFFF"/>
         <w:spacing w:before="0" w:beforeAutospacing="0" w:after="0" w:afterAutospacing="0"/>
-      </w:pPr>
-      <w:r>
+        <w:rPr>
+          <w:lang w:val="it-IT"/>
+        </w:rPr>
+      </w:pPr>
+      <w:r>
+        <w:rPr>
+          <w:lang w:val="it-IT"/>
+        </w:rPr>
         <w:t> </w:t>
       </w:r>
     </w:p>
@@ -7254,8 +8465,14 @@
         <w:pStyle w:val="NormaleWeb"/>
         <w:shd w:val="clear" w:color="auto" w:fill="FFFFFF"/>
         <w:spacing w:before="0" w:beforeAutospacing="0" w:after="0" w:afterAutospacing="0"/>
-      </w:pPr>
-      <w:r>
+        <w:rPr>
+          <w:lang w:val="it-IT"/>
+        </w:rPr>
+      </w:pPr>
+      <w:r>
+        <w:rPr>
+          <w:lang w:val="it-IT"/>
+        </w:rPr>
         <w:t> </w:t>
       </w:r>
     </w:p>
@@ -7264,12 +8481,24 @@
         <w:pStyle w:val="NormaleWeb"/>
         <w:shd w:val="clear" w:color="auto" w:fill="FFFFFF"/>
         <w:spacing w:before="0" w:beforeAutospacing="0" w:after="240" w:afterAutospacing="0"/>
-      </w:pPr>
-      <w:r>
+        <w:rPr>
+          <w:lang w:val="it-IT"/>
+        </w:rPr>
+      </w:pPr>
+      <w:r>
+        <w:rPr>
+          <w:lang w:val="it-IT"/>
+        </w:rPr>
         <w:t> </w:t>
       </w:r>
     </w:p>
-    <w:p/>
+    <w:p>
+      <w:pPr>
+        <w:rPr>
+          <w:lang w:val="it-IT"/>
+        </w:rPr>
+      </w:pPr>
+    </w:p>
     <w:sectPr>
       <w:pgSz w:w="11906" w:h="16838"/>
       <w:pgMar w:top="1417" w:right="1134" w:bottom="1134" w:left="1134" w:header="708" w:footer="708" w:gutter="0"/>

</xml_diff>

<commit_message>
start thinking about Mapping
</commit_message>
<xml_diff>
--- a/SOFTENG2 PROJECT RASD.docx
+++ b/SOFTENG2 PROJECT RASD.docx
@@ -7058,53 +7058,19 @@
           <w:b/>
           <w:bCs/>
           <w:color w:val="000000"/>
-          <w:lang w:val="it-IT" w:eastAsia="it-IT"/>
-        </w:rPr>
-      </w:pPr>
-      <w:r>
-        <w:rPr>
-          <w:rFonts w:ascii="Arial" w:eastAsia="Times New Roman" w:hAnsi="Arial" w:cs="Arial"/>
-          <w:b/>
-          <w:bCs/>
-          <w:color w:val="000000"/>
-          <w:lang w:val="it-IT" w:eastAsia="it-IT"/>
-        </w:rPr>
-        <w:t xml:space="preserve">3.1.4 </w:t>
-      </w:r>
-      <w:proofErr w:type="spellStart"/>
-      <w:r>
-        <w:rPr>
-          <w:rFonts w:ascii="Arial" w:eastAsia="Times New Roman" w:hAnsi="Arial" w:cs="Arial"/>
-          <w:b/>
-          <w:bCs/>
-          <w:color w:val="000000"/>
-          <w:lang w:val="it-IT" w:eastAsia="it-IT"/>
-        </w:rPr>
-        <w:t>Communication</w:t>
-      </w:r>
-      <w:proofErr w:type="spellEnd"/>
-      <w:r>
-        <w:rPr>
-          <w:rFonts w:ascii="Arial" w:eastAsia="Times New Roman" w:hAnsi="Arial" w:cs="Arial"/>
-          <w:b/>
-          <w:bCs/>
-          <w:color w:val="000000"/>
-          <w:lang w:val="it-IT" w:eastAsia="it-IT"/>
-        </w:rPr>
-        <w:t xml:space="preserve"> </w:t>
-      </w:r>
-      <w:proofErr w:type="spellStart"/>
-      <w:r>
-        <w:rPr>
-          <w:rFonts w:ascii="Arial" w:eastAsia="Times New Roman" w:hAnsi="Arial" w:cs="Arial"/>
-          <w:b/>
-          <w:bCs/>
-          <w:color w:val="000000"/>
-          <w:lang w:val="it-IT" w:eastAsia="it-IT"/>
-        </w:rPr>
-        <w:t>interfaces</w:t>
-      </w:r>
-      <w:proofErr w:type="spellEnd"/>
+          <w:lang w:eastAsia="it-IT"/>
+        </w:rPr>
+      </w:pPr>
+      <w:r>
+        <w:rPr>
+          <w:rFonts w:ascii="Arial" w:eastAsia="Times New Roman" w:hAnsi="Arial" w:cs="Arial"/>
+          <w:b/>
+          <w:bCs/>
+          <w:color w:val="000000"/>
+          <w:lang w:eastAsia="it-IT"/>
+        </w:rPr>
+        <w:t>3.1.4 Communication interfaces</w:t>
+      </w:r>
     </w:p>
     <w:p>
       <w:pPr>
@@ -7115,7 +7081,7 @@
           <w:b/>
           <w:bCs/>
           <w:color w:val="000000"/>
-          <w:lang w:val="it-IT" w:eastAsia="it-IT"/>
+          <w:lang w:eastAsia="it-IT"/>
         </w:rPr>
       </w:pPr>
     </w:p>
@@ -8312,10 +8278,8 @@
         <w:shd w:val="clear" w:color="auto" w:fill="FFFFFF"/>
         <w:spacing w:after="0" w:line="240" w:lineRule="auto"/>
         <w:rPr>
-          <w:rFonts w:ascii="Times New Roman" w:eastAsia="Times New Roman" w:hAnsi="Times New Roman" w:cs="Times New Roman"/>
-          <w:sz w:val="24"/>
-          <w:szCs w:val="24"/>
-          <w:lang w:val="it-IT"/>
+          <w:rFonts w:ascii="Arial" w:eastAsia="Times New Roman" w:hAnsi="Arial" w:cs="Arial"/>
+          <w:color w:val="000000"/>
         </w:rPr>
       </w:pPr>
       <w:r>
@@ -8340,40 +8304,888 @@
         <w:shd w:val="clear" w:color="auto" w:fill="FFFFFF"/>
         <w:spacing w:after="0" w:line="240" w:lineRule="auto"/>
         <w:rPr>
-          <w:rFonts w:ascii="Times New Roman" w:eastAsia="Times New Roman" w:hAnsi="Times New Roman" w:cs="Times New Roman"/>
-          <w:sz w:val="24"/>
-          <w:szCs w:val="24"/>
-          <w:lang w:val="it-IT"/>
-        </w:rPr>
-      </w:pPr>
-      <w:r>
-        <w:rPr>
-          <w:rFonts w:ascii="Times New Roman" w:eastAsia="Times New Roman" w:hAnsi="Times New Roman" w:cs="Times New Roman"/>
-          <w:sz w:val="24"/>
-          <w:szCs w:val="24"/>
-          <w:lang w:val="it-IT"/>
+          <w:rFonts w:ascii="Arial" w:eastAsia="Times New Roman" w:hAnsi="Arial" w:cs="Arial"/>
+          <w:color w:val="000000"/>
+        </w:rPr>
+      </w:pPr>
+    </w:p>
+    <w:p>
+      <w:pPr>
+        <w:shd w:val="clear" w:color="auto" w:fill="FFFFFF"/>
+        <w:spacing w:before="240" w:after="0" w:line="240" w:lineRule="auto"/>
+        <w:rPr>
+          <w:rFonts w:ascii="Times New Roman" w:eastAsia="Times New Roman" w:hAnsi="Times New Roman" w:cs="Times New Roman"/>
+          <w:color w:val="000000"/>
+          <w:sz w:val="24"/>
+          <w:szCs w:val="24"/>
+          <w:lang w:eastAsia="it-IT"/>
+        </w:rPr>
+      </w:pPr>
+      <w:r>
+        <w:rPr>
+          <w:rFonts w:ascii="Arial" w:eastAsia="Times New Roman" w:hAnsi="Arial" w:cs="Arial"/>
+          <w:b/>
+          <w:bCs/>
+          <w:color w:val="000000"/>
+          <w:lang w:eastAsia="it-IT"/>
+        </w:rPr>
+        <w:t>3.2.2 Mapping</w:t>
+      </w:r>
+    </w:p>
+    <w:p>
+      <w:pPr>
+        <w:shd w:val="clear" w:color="auto" w:fill="FFFFFF"/>
+        <w:spacing w:after="0" w:line="240" w:lineRule="auto"/>
+        <w:rPr>
+          <w:rFonts w:ascii="Times New Roman" w:eastAsia="Times New Roman" w:hAnsi="Times New Roman" w:cs="Times New Roman"/>
+          <w:color w:val="000000"/>
+          <w:sz w:val="24"/>
+          <w:szCs w:val="24"/>
+          <w:lang w:eastAsia="it-IT"/>
+        </w:rPr>
+      </w:pPr>
+      <w:r>
+        <w:rPr>
+          <w:rFonts w:ascii="Arial" w:eastAsia="Times New Roman" w:hAnsi="Arial" w:cs="Arial"/>
+          <w:b/>
+          <w:bCs/>
+          <w:color w:val="000000"/>
+          <w:lang w:eastAsia="it-IT"/>
+        </w:rPr>
+        <w:t>Goals</w:t>
+      </w:r>
+      <w:r>
+        <w:rPr>
+          <w:rFonts w:ascii="Arial" w:eastAsia="Times New Roman" w:hAnsi="Arial" w:cs="Arial"/>
+          <w:b/>
+          <w:bCs/>
+          <w:color w:val="000000"/>
+          <w:lang w:eastAsia="it-IT"/>
+        </w:rPr>
+        <w:tab/>
+      </w:r>
+      <w:r>
+        <w:rPr>
+          <w:rFonts w:ascii="Arial" w:eastAsia="Times New Roman" w:hAnsi="Arial" w:cs="Arial"/>
+          <w:b/>
+          <w:bCs/>
+          <w:color w:val="000000"/>
+          <w:lang w:eastAsia="it-IT"/>
+        </w:rPr>
+        <w:tab/>
+      </w:r>
+      <w:r>
+        <w:rPr>
+          <w:rFonts w:ascii="Arial" w:eastAsia="Times New Roman" w:hAnsi="Arial" w:cs="Arial"/>
+          <w:b/>
+          <w:bCs/>
+          <w:color w:val="000000"/>
+          <w:lang w:eastAsia="it-IT"/>
+        </w:rPr>
+        <w:tab/>
+        <w:t>DA</w:t>
+      </w:r>
+      <w:r>
+        <w:rPr>
+          <w:rFonts w:ascii="Arial" w:eastAsia="Times New Roman" w:hAnsi="Arial" w:cs="Arial"/>
+          <w:b/>
+          <w:bCs/>
+          <w:color w:val="000000"/>
+          <w:lang w:eastAsia="it-IT"/>
+        </w:rPr>
+        <w:tab/>
+      </w:r>
+      <w:r>
+        <w:rPr>
+          <w:rFonts w:ascii="Arial" w:eastAsia="Times New Roman" w:hAnsi="Arial" w:cs="Arial"/>
+          <w:b/>
+          <w:bCs/>
+          <w:color w:val="000000"/>
+          <w:lang w:eastAsia="it-IT"/>
+        </w:rPr>
+        <w:tab/>
+      </w:r>
+      <w:r>
+        <w:rPr>
+          <w:rFonts w:ascii="Arial" w:eastAsia="Times New Roman" w:hAnsi="Arial" w:cs="Arial"/>
+          <w:b/>
+          <w:bCs/>
+          <w:color w:val="000000"/>
+          <w:lang w:eastAsia="it-IT"/>
+        </w:rPr>
+        <w:tab/>
+      </w:r>
+      <w:r>
+        <w:rPr>
+          <w:rFonts w:ascii="Arial" w:eastAsia="Times New Roman" w:hAnsi="Arial" w:cs="Arial"/>
+          <w:b/>
+          <w:bCs/>
+          <w:color w:val="000000"/>
+          <w:lang w:eastAsia="it-IT"/>
+        </w:rPr>
+        <w:tab/>
+        <w:t>REQ</w:t>
+      </w:r>
+    </w:p>
+    <w:p>
+      <w:pPr>
+        <w:shd w:val="clear" w:color="auto" w:fill="FFFFFF"/>
+        <w:spacing w:after="0" w:line="240" w:lineRule="auto"/>
+        <w:rPr>
+          <w:rFonts w:ascii="Times New Roman" w:eastAsia="Times New Roman" w:hAnsi="Times New Roman" w:cs="Times New Roman"/>
+          <w:color w:val="000000"/>
+          <w:sz w:val="24"/>
+          <w:szCs w:val="24"/>
+          <w:lang w:eastAsia="it-IT"/>
+        </w:rPr>
+      </w:pPr>
+      <w:r>
+        <w:rPr>
+          <w:rFonts w:ascii="Arial" w:eastAsia="Times New Roman" w:hAnsi="Arial" w:cs="Arial"/>
+          <w:b/>
+          <w:bCs/>
+          <w:color w:val="000000"/>
+          <w:lang w:eastAsia="it-IT"/>
+        </w:rPr>
+        <w:t>G1</w:t>
+      </w:r>
+      <w:r>
+        <w:rPr>
+          <w:rFonts w:ascii="Arial" w:eastAsia="Times New Roman" w:hAnsi="Arial" w:cs="Arial"/>
+          <w:b/>
+          <w:bCs/>
+          <w:color w:val="000000"/>
+          <w:lang w:eastAsia="it-IT"/>
+        </w:rPr>
+        <w:tab/>
+      </w:r>
+      <w:r>
+        <w:rPr>
+          <w:rFonts w:ascii="Arial" w:eastAsia="Times New Roman" w:hAnsi="Arial" w:cs="Arial"/>
+          <w:b/>
+          <w:bCs/>
+          <w:color w:val="000000"/>
+          <w:lang w:eastAsia="it-IT"/>
+        </w:rPr>
+        <w:tab/>
+        <w:t>d2, d9</w:t>
+      </w:r>
+      <w:r>
+        <w:rPr>
+          <w:rFonts w:ascii="Arial" w:eastAsia="Times New Roman" w:hAnsi="Arial" w:cs="Arial"/>
+          <w:b/>
+          <w:bCs/>
+          <w:color w:val="000000"/>
+          <w:lang w:eastAsia="it-IT"/>
+        </w:rPr>
+        <w:tab/>
+      </w:r>
+      <w:r>
+        <w:rPr>
+          <w:rFonts w:ascii="Arial" w:eastAsia="Times New Roman" w:hAnsi="Arial" w:cs="Arial"/>
+          <w:b/>
+          <w:bCs/>
+          <w:color w:val="000000"/>
+          <w:lang w:eastAsia="it-IT"/>
+        </w:rPr>
+        <w:tab/>
+      </w:r>
+      <w:r>
+        <w:rPr>
+          <w:rFonts w:ascii="Arial" w:eastAsia="Times New Roman" w:hAnsi="Arial" w:cs="Arial"/>
+          <w:b/>
+          <w:bCs/>
+          <w:color w:val="000000"/>
+          <w:lang w:eastAsia="it-IT"/>
+        </w:rPr>
+        <w:tab/>
+      </w:r>
+      <w:r>
+        <w:rPr>
+          <w:rFonts w:ascii="Arial" w:eastAsia="Times New Roman" w:hAnsi="Arial" w:cs="Arial"/>
+          <w:b/>
+          <w:bCs/>
+          <w:color w:val="000000"/>
+          <w:lang w:eastAsia="it-IT"/>
+        </w:rPr>
+        <w:tab/>
+      </w:r>
+      <w:r>
+        <w:rPr>
+          <w:rFonts w:ascii="Arial" w:eastAsia="Times New Roman" w:hAnsi="Arial" w:cs="Arial"/>
+          <w:b/>
+          <w:bCs/>
+          <w:color w:val="000000"/>
+          <w:lang w:eastAsia="it-IT"/>
+        </w:rPr>
+        <w:tab/>
+        <w:t>(r13?), r</w:t>
+      </w:r>
+      <w:proofErr w:type="gramStart"/>
+      <w:r>
+        <w:rPr>
+          <w:rFonts w:ascii="Arial" w:eastAsia="Times New Roman" w:hAnsi="Arial" w:cs="Arial"/>
+          <w:b/>
+          <w:bCs/>
+          <w:color w:val="000000"/>
+          <w:lang w:eastAsia="it-IT"/>
+        </w:rPr>
+        <w:t>15,r</w:t>
+      </w:r>
+      <w:proofErr w:type="gramEnd"/>
+      <w:r>
+        <w:rPr>
+          <w:rFonts w:ascii="Arial" w:eastAsia="Times New Roman" w:hAnsi="Arial" w:cs="Arial"/>
+          <w:b/>
+          <w:bCs/>
+          <w:color w:val="000000"/>
+          <w:lang w:eastAsia="it-IT"/>
+        </w:rPr>
+        <w:t>17,18,r29</w:t>
+      </w:r>
+    </w:p>
+    <w:p>
+      <w:pPr>
+        <w:shd w:val="clear" w:color="auto" w:fill="FFFFFF"/>
+        <w:spacing w:after="0" w:line="240" w:lineRule="auto"/>
+        <w:rPr>
+          <w:rFonts w:ascii="Times New Roman" w:eastAsia="Times New Roman" w:hAnsi="Times New Roman" w:cs="Times New Roman"/>
+          <w:color w:val="000000"/>
+          <w:sz w:val="24"/>
+          <w:szCs w:val="24"/>
+          <w:lang w:eastAsia="it-IT"/>
+        </w:rPr>
+      </w:pPr>
+      <w:r>
+        <w:rPr>
+          <w:rFonts w:ascii="Arial" w:eastAsia="Times New Roman" w:hAnsi="Arial" w:cs="Arial"/>
+          <w:b/>
+          <w:bCs/>
+          <w:color w:val="000000"/>
+          <w:lang w:eastAsia="it-IT"/>
+        </w:rPr>
+        <w:t>G2</w:t>
+      </w:r>
+      <w:r>
+        <w:rPr>
+          <w:rFonts w:ascii="Arial" w:eastAsia="Times New Roman" w:hAnsi="Arial" w:cs="Arial"/>
+          <w:b/>
+          <w:bCs/>
+          <w:color w:val="000000"/>
+          <w:lang w:eastAsia="it-IT"/>
+        </w:rPr>
+        <w:tab/>
+      </w:r>
+      <w:r>
+        <w:rPr>
+          <w:rFonts w:ascii="Arial" w:eastAsia="Times New Roman" w:hAnsi="Arial" w:cs="Arial"/>
+          <w:b/>
+          <w:bCs/>
+          <w:color w:val="000000"/>
+          <w:lang w:eastAsia="it-IT"/>
+        </w:rPr>
+        <w:tab/>
+        <w:t>d6</w:t>
+      </w:r>
+      <w:r>
+        <w:rPr>
+          <w:rFonts w:ascii="Arial" w:eastAsia="Times New Roman" w:hAnsi="Arial" w:cs="Arial"/>
+          <w:b/>
+          <w:bCs/>
+          <w:color w:val="000000"/>
+          <w:lang w:eastAsia="it-IT"/>
+        </w:rPr>
+        <w:t xml:space="preserve"> </w:t>
+      </w:r>
+    </w:p>
+    <w:p>
+      <w:pPr>
+        <w:shd w:val="clear" w:color="auto" w:fill="FFFFFF"/>
+        <w:spacing w:after="240" w:line="240" w:lineRule="auto"/>
+        <w:rPr>
+          <w:rFonts w:ascii="Times New Roman" w:eastAsia="Times New Roman" w:hAnsi="Times New Roman" w:cs="Times New Roman"/>
+          <w:color w:val="000000"/>
+          <w:sz w:val="24"/>
+          <w:szCs w:val="24"/>
+          <w:lang w:eastAsia="it-IT"/>
+        </w:rPr>
+      </w:pPr>
+      <w:r>
+        <w:rPr>
+          <w:rFonts w:ascii="Arial" w:eastAsia="Times New Roman" w:hAnsi="Arial" w:cs="Arial"/>
+          <w:b/>
+          <w:bCs/>
+          <w:color w:val="000000"/>
+          <w:lang w:eastAsia="it-IT"/>
+        </w:rPr>
+        <w:t>G3</w:t>
+      </w:r>
+      <w:r>
+        <w:rPr>
+          <w:rFonts w:ascii="Arial" w:eastAsia="Times New Roman" w:hAnsi="Arial" w:cs="Arial"/>
+          <w:b/>
+          <w:bCs/>
+          <w:color w:val="000000"/>
+          <w:lang w:eastAsia="it-IT"/>
+        </w:rPr>
+        <w:tab/>
+      </w:r>
+      <w:r>
+        <w:rPr>
+          <w:rFonts w:ascii="Arial" w:eastAsia="Times New Roman" w:hAnsi="Arial" w:cs="Arial"/>
+          <w:b/>
+          <w:bCs/>
+          <w:color w:val="000000"/>
+          <w:lang w:eastAsia="it-IT"/>
+        </w:rPr>
+        <w:tab/>
+        <w:t>d</w:t>
+      </w:r>
+      <w:proofErr w:type="gramStart"/>
+      <w:r>
+        <w:rPr>
+          <w:rFonts w:ascii="Arial" w:eastAsia="Times New Roman" w:hAnsi="Arial" w:cs="Arial"/>
+          <w:b/>
+          <w:bCs/>
+          <w:color w:val="000000"/>
+          <w:lang w:eastAsia="it-IT"/>
+        </w:rPr>
+        <w:t>3,d</w:t>
+      </w:r>
+      <w:proofErr w:type="gramEnd"/>
+      <w:r>
+        <w:rPr>
+          <w:rFonts w:ascii="Arial" w:eastAsia="Times New Roman" w:hAnsi="Arial" w:cs="Arial"/>
+          <w:b/>
+          <w:bCs/>
+          <w:color w:val="000000"/>
+          <w:lang w:eastAsia="it-IT"/>
+        </w:rPr>
+        <w:t>4?,d6?,d8?,</w:t>
+      </w:r>
+      <w:r>
+        <w:rPr>
+          <w:rFonts w:ascii="Arial" w:eastAsia="Times New Roman" w:hAnsi="Arial" w:cs="Arial"/>
+          <w:b/>
+          <w:bCs/>
+          <w:color w:val="000000"/>
+          <w:lang w:eastAsia="it-IT"/>
+        </w:rPr>
+        <w:tab/>
+      </w:r>
+      <w:r>
+        <w:rPr>
+          <w:rFonts w:ascii="Arial" w:eastAsia="Times New Roman" w:hAnsi="Arial" w:cs="Arial"/>
+          <w:b/>
+          <w:bCs/>
+          <w:color w:val="000000"/>
+          <w:lang w:eastAsia="it-IT"/>
+        </w:rPr>
+        <w:tab/>
+      </w:r>
+      <w:r>
+        <w:rPr>
+          <w:rFonts w:ascii="Arial" w:eastAsia="Times New Roman" w:hAnsi="Arial" w:cs="Arial"/>
+          <w:b/>
+          <w:bCs/>
+          <w:color w:val="000000"/>
+          <w:lang w:eastAsia="it-IT"/>
+        </w:rPr>
+        <w:tab/>
+        <w:t>r11,r13,r14,r16,r18,r19?,r20?,</w:t>
+      </w:r>
+    </w:p>
+    <w:p>
+      <w:pPr>
+        <w:shd w:val="clear" w:color="auto" w:fill="FFFFFF"/>
+        <w:spacing w:before="240" w:after="240" w:line="240" w:lineRule="auto"/>
+        <w:ind w:left="4320" w:firstLine="720"/>
+        <w:rPr>
+          <w:rFonts w:ascii="Times New Roman" w:eastAsia="Times New Roman" w:hAnsi="Times New Roman" w:cs="Times New Roman"/>
+          <w:color w:val="000000"/>
+          <w:sz w:val="24"/>
+          <w:szCs w:val="24"/>
+          <w:lang w:eastAsia="it-IT"/>
+        </w:rPr>
+      </w:pPr>
+      <w:r>
+        <w:rPr>
+          <w:rFonts w:ascii="Arial" w:eastAsia="Times New Roman" w:hAnsi="Arial" w:cs="Arial"/>
+          <w:b/>
+          <w:bCs/>
+          <w:color w:val="000000"/>
+          <w:lang w:eastAsia="it-IT"/>
+        </w:rPr>
+        <w:t>r</w:t>
+      </w:r>
+      <w:proofErr w:type="gramStart"/>
+      <w:r>
+        <w:rPr>
+          <w:rFonts w:ascii="Arial" w:eastAsia="Times New Roman" w:hAnsi="Arial" w:cs="Arial"/>
+          <w:b/>
+          <w:bCs/>
+          <w:color w:val="000000"/>
+          <w:lang w:eastAsia="it-IT"/>
+        </w:rPr>
+        <w:t>21?,</w:t>
+      </w:r>
+      <w:proofErr w:type="gramEnd"/>
+      <w:r>
+        <w:rPr>
+          <w:rFonts w:ascii="Arial" w:eastAsia="Times New Roman" w:hAnsi="Arial" w:cs="Arial"/>
+          <w:b/>
+          <w:bCs/>
+          <w:color w:val="000000"/>
+          <w:lang w:eastAsia="it-IT"/>
+        </w:rPr>
+        <w:t>r26,r27,r29,r31,r32</w:t>
+      </w:r>
+    </w:p>
+    <w:p>
+      <w:pPr>
+        <w:shd w:val="clear" w:color="auto" w:fill="FFFFFF"/>
+        <w:spacing w:before="240" w:after="0" w:line="240" w:lineRule="auto"/>
+        <w:rPr>
+          <w:rFonts w:ascii="Times New Roman" w:eastAsia="Times New Roman" w:hAnsi="Times New Roman" w:cs="Times New Roman"/>
+          <w:color w:val="000000"/>
+          <w:sz w:val="24"/>
+          <w:szCs w:val="24"/>
+          <w:lang w:eastAsia="it-IT"/>
+        </w:rPr>
+      </w:pPr>
+      <w:r>
+        <w:rPr>
+          <w:rFonts w:ascii="Arial" w:eastAsia="Times New Roman" w:hAnsi="Arial" w:cs="Arial"/>
+          <w:b/>
+          <w:bCs/>
+          <w:color w:val="000000"/>
+          <w:lang w:eastAsia="it-IT"/>
+        </w:rPr>
+        <w:t>G4</w:t>
+      </w:r>
+      <w:r>
+        <w:rPr>
+          <w:rFonts w:ascii="Arial" w:eastAsia="Times New Roman" w:hAnsi="Arial" w:cs="Arial"/>
+          <w:b/>
+          <w:bCs/>
+          <w:color w:val="000000"/>
+          <w:lang w:eastAsia="it-IT"/>
+        </w:rPr>
+        <w:tab/>
+      </w:r>
+      <w:r>
+        <w:rPr>
+          <w:rFonts w:ascii="Arial" w:eastAsia="Times New Roman" w:hAnsi="Arial" w:cs="Arial"/>
+          <w:b/>
+          <w:bCs/>
+          <w:color w:val="000000"/>
+          <w:lang w:eastAsia="it-IT"/>
+        </w:rPr>
+        <w:tab/>
+        <w:t>d</w:t>
+      </w:r>
+      <w:proofErr w:type="gramStart"/>
+      <w:r>
+        <w:rPr>
+          <w:rFonts w:ascii="Arial" w:eastAsia="Times New Roman" w:hAnsi="Arial" w:cs="Arial"/>
+          <w:b/>
+          <w:bCs/>
+          <w:color w:val="000000"/>
+          <w:lang w:eastAsia="it-IT"/>
+        </w:rPr>
+        <w:t>2,d</w:t>
+      </w:r>
+      <w:proofErr w:type="gramEnd"/>
+      <w:r>
+        <w:rPr>
+          <w:rFonts w:ascii="Arial" w:eastAsia="Times New Roman" w:hAnsi="Arial" w:cs="Arial"/>
+          <w:b/>
+          <w:bCs/>
+          <w:color w:val="000000"/>
+          <w:lang w:eastAsia="it-IT"/>
+        </w:rPr>
+        <w:t>3,d4,d8,d9,d10</w:t>
+      </w:r>
+      <w:r>
+        <w:rPr>
+          <w:rFonts w:ascii="Arial" w:eastAsia="Times New Roman" w:hAnsi="Arial" w:cs="Arial"/>
+          <w:b/>
+          <w:bCs/>
+          <w:color w:val="000000"/>
+          <w:lang w:eastAsia="it-IT"/>
+        </w:rPr>
+        <w:tab/>
+      </w:r>
+      <w:r>
+        <w:rPr>
+          <w:rFonts w:ascii="Arial" w:eastAsia="Times New Roman" w:hAnsi="Arial" w:cs="Arial"/>
+          <w:b/>
+          <w:bCs/>
+          <w:color w:val="000000"/>
+          <w:lang w:eastAsia="it-IT"/>
+        </w:rPr>
+        <w:tab/>
+      </w:r>
+      <w:r>
+        <w:rPr>
+          <w:rFonts w:ascii="Arial" w:eastAsia="Times New Roman" w:hAnsi="Arial" w:cs="Arial"/>
+          <w:b/>
+          <w:bCs/>
+          <w:color w:val="000000"/>
+          <w:lang w:eastAsia="it-IT"/>
+        </w:rPr>
+        <w:tab/>
+        <w:t>r2,r3,r8,(r13?),</w:t>
+      </w:r>
+    </w:p>
+    <w:p>
+      <w:pPr>
+        <w:shd w:val="clear" w:color="auto" w:fill="FFFFFF"/>
+        <w:spacing w:after="0" w:line="240" w:lineRule="auto"/>
+        <w:rPr>
+          <w:rFonts w:ascii="Times New Roman" w:eastAsia="Times New Roman" w:hAnsi="Times New Roman" w:cs="Times New Roman"/>
+          <w:color w:val="000000"/>
+          <w:sz w:val="24"/>
+          <w:szCs w:val="24"/>
+          <w:lang w:eastAsia="it-IT"/>
+        </w:rPr>
+      </w:pPr>
+      <w:r>
+        <w:rPr>
+          <w:rFonts w:ascii="Arial" w:eastAsia="Times New Roman" w:hAnsi="Arial" w:cs="Arial"/>
+          <w:b/>
+          <w:bCs/>
+          <w:color w:val="000000"/>
+          <w:lang w:eastAsia="it-IT"/>
+        </w:rPr>
+        <w:t>G5</w:t>
+      </w:r>
+      <w:r>
+        <w:rPr>
+          <w:rFonts w:ascii="Arial" w:eastAsia="Times New Roman" w:hAnsi="Arial" w:cs="Arial"/>
+          <w:b/>
+          <w:bCs/>
+          <w:color w:val="000000"/>
+          <w:lang w:eastAsia="it-IT"/>
+        </w:rPr>
+        <w:tab/>
+      </w:r>
+      <w:r>
+        <w:rPr>
+          <w:rFonts w:ascii="Arial" w:eastAsia="Times New Roman" w:hAnsi="Arial" w:cs="Arial"/>
+          <w:b/>
+          <w:bCs/>
+          <w:color w:val="000000"/>
+          <w:lang w:eastAsia="it-IT"/>
+        </w:rPr>
+        <w:tab/>
+        <w:t>d</w:t>
+      </w:r>
+      <w:proofErr w:type="gramStart"/>
+      <w:r>
+        <w:rPr>
+          <w:rFonts w:ascii="Arial" w:eastAsia="Times New Roman" w:hAnsi="Arial" w:cs="Arial"/>
+          <w:b/>
+          <w:bCs/>
+          <w:color w:val="000000"/>
+          <w:lang w:eastAsia="it-IT"/>
+        </w:rPr>
+        <w:t>2,d</w:t>
+      </w:r>
+      <w:proofErr w:type="gramEnd"/>
+      <w:r>
+        <w:rPr>
+          <w:rFonts w:ascii="Arial" w:eastAsia="Times New Roman" w:hAnsi="Arial" w:cs="Arial"/>
+          <w:b/>
+          <w:bCs/>
+          <w:color w:val="000000"/>
+          <w:lang w:eastAsia="it-IT"/>
+        </w:rPr>
+        <w:t>3,d6,d7,d8,d9,</w:t>
+      </w:r>
+      <w:r>
+        <w:rPr>
+          <w:rFonts w:ascii="Arial" w:eastAsia="Times New Roman" w:hAnsi="Arial" w:cs="Arial"/>
+          <w:b/>
+          <w:bCs/>
+          <w:color w:val="000000"/>
+          <w:lang w:eastAsia="it-IT"/>
+        </w:rPr>
+        <w:tab/>
+      </w:r>
+      <w:r>
+        <w:rPr>
+          <w:rFonts w:ascii="Arial" w:eastAsia="Times New Roman" w:hAnsi="Arial" w:cs="Arial"/>
+          <w:b/>
+          <w:bCs/>
+          <w:color w:val="000000"/>
+          <w:lang w:eastAsia="it-IT"/>
+        </w:rPr>
+        <w:tab/>
+        <w:t>r11,r21,,r26,r27,r29,r32</w:t>
+      </w:r>
+    </w:p>
+    <w:p>
+      <w:pPr>
+        <w:shd w:val="clear" w:color="auto" w:fill="FFFFFF"/>
+        <w:spacing w:after="0" w:line="240" w:lineRule="auto"/>
+        <w:rPr>
+          <w:rFonts w:ascii="Times New Roman" w:eastAsia="Times New Roman" w:hAnsi="Times New Roman" w:cs="Times New Roman"/>
+          <w:color w:val="000000"/>
+          <w:sz w:val="24"/>
+          <w:szCs w:val="24"/>
+          <w:lang w:eastAsia="it-IT"/>
+        </w:rPr>
+      </w:pPr>
+      <w:r>
+        <w:rPr>
+          <w:rFonts w:ascii="Arial" w:eastAsia="Times New Roman" w:hAnsi="Arial" w:cs="Arial"/>
+          <w:b/>
+          <w:bCs/>
+          <w:color w:val="000000"/>
+          <w:lang w:eastAsia="it-IT"/>
+        </w:rPr>
+        <w:t>G6</w:t>
+      </w:r>
+      <w:r>
+        <w:rPr>
+          <w:rFonts w:ascii="Arial" w:eastAsia="Times New Roman" w:hAnsi="Arial" w:cs="Arial"/>
+          <w:b/>
+          <w:bCs/>
+          <w:color w:val="000000"/>
+          <w:lang w:eastAsia="it-IT"/>
+        </w:rPr>
+        <w:tab/>
+      </w:r>
+      <w:r>
+        <w:rPr>
+          <w:rFonts w:ascii="Arial" w:eastAsia="Times New Roman" w:hAnsi="Arial" w:cs="Arial"/>
+          <w:b/>
+          <w:bCs/>
+          <w:color w:val="000000"/>
+          <w:lang w:eastAsia="it-IT"/>
+        </w:rPr>
+        <w:tab/>
+      </w:r>
+      <w:proofErr w:type="gramStart"/>
+      <w:r>
+        <w:rPr>
+          <w:rFonts w:ascii="Arial" w:eastAsia="Times New Roman" w:hAnsi="Arial" w:cs="Arial"/>
+          <w:b/>
+          <w:bCs/>
+          <w:color w:val="000000"/>
+          <w:lang w:eastAsia="it-IT"/>
+        </w:rPr>
+        <w:t>(?d</w:t>
+      </w:r>
+      <w:proofErr w:type="gramEnd"/>
+      <w:r>
+        <w:rPr>
+          <w:rFonts w:ascii="Arial" w:eastAsia="Times New Roman" w:hAnsi="Arial" w:cs="Arial"/>
+          <w:b/>
+          <w:bCs/>
+          <w:color w:val="000000"/>
+          <w:lang w:eastAsia="it-IT"/>
+        </w:rPr>
+        <w:t>4),d5,d11</w:t>
+      </w:r>
+      <w:r>
+        <w:rPr>
+          <w:rFonts w:ascii="Arial" w:eastAsia="Times New Roman" w:hAnsi="Arial" w:cs="Arial"/>
+          <w:b/>
+          <w:bCs/>
+          <w:color w:val="000000"/>
+          <w:lang w:eastAsia="it-IT"/>
+        </w:rPr>
+        <w:tab/>
+        <w:t xml:space="preserve">   r1,r4,r5,r6,r7,r9,r14,r15,r17,r19,23,r24,r26,r27,r29,r32</w:t>
+      </w:r>
+    </w:p>
+    <w:p>
+      <w:pPr>
+        <w:shd w:val="clear" w:color="auto" w:fill="FFFFFF"/>
+        <w:spacing w:after="240" w:line="240" w:lineRule="auto"/>
+        <w:rPr>
+          <w:rFonts w:ascii="Times New Roman" w:eastAsia="Times New Roman" w:hAnsi="Times New Roman" w:cs="Times New Roman"/>
+          <w:color w:val="000000"/>
+          <w:sz w:val="24"/>
+          <w:szCs w:val="24"/>
+          <w:lang w:eastAsia="it-IT"/>
+        </w:rPr>
+      </w:pPr>
+      <w:r>
+        <w:rPr>
+          <w:rFonts w:ascii="Arial" w:eastAsia="Times New Roman" w:hAnsi="Arial" w:cs="Arial"/>
+          <w:b/>
+          <w:bCs/>
+          <w:color w:val="000000"/>
+          <w:lang w:eastAsia="it-IT"/>
+        </w:rPr>
+        <w:t>G7</w:t>
+      </w:r>
+      <w:r>
+        <w:rPr>
+          <w:rFonts w:ascii="Arial" w:eastAsia="Times New Roman" w:hAnsi="Arial" w:cs="Arial"/>
+          <w:b/>
+          <w:bCs/>
+          <w:color w:val="000000"/>
+          <w:lang w:eastAsia="it-IT"/>
+        </w:rPr>
+        <w:tab/>
+      </w:r>
+      <w:r>
+        <w:rPr>
+          <w:rFonts w:ascii="Arial" w:eastAsia="Times New Roman" w:hAnsi="Arial" w:cs="Arial"/>
+          <w:b/>
+          <w:bCs/>
+          <w:color w:val="000000"/>
+          <w:lang w:eastAsia="it-IT"/>
+        </w:rPr>
+        <w:tab/>
+        <w:t>d</w:t>
+      </w:r>
+      <w:proofErr w:type="gramStart"/>
+      <w:r>
+        <w:rPr>
+          <w:rFonts w:ascii="Arial" w:eastAsia="Times New Roman" w:hAnsi="Arial" w:cs="Arial"/>
+          <w:b/>
+          <w:bCs/>
+          <w:color w:val="000000"/>
+          <w:lang w:eastAsia="it-IT"/>
+        </w:rPr>
+        <w:t>4,d</w:t>
+      </w:r>
+      <w:proofErr w:type="gramEnd"/>
+      <w:r>
+        <w:rPr>
+          <w:rFonts w:ascii="Arial" w:eastAsia="Times New Roman" w:hAnsi="Arial" w:cs="Arial"/>
+          <w:b/>
+          <w:bCs/>
+          <w:color w:val="000000"/>
+          <w:lang w:eastAsia="it-IT"/>
+        </w:rPr>
+        <w:t xml:space="preserve">5,d1,d10, </w:t>
+      </w:r>
+      <w:r>
+        <w:rPr>
+          <w:rFonts w:ascii="Arial" w:eastAsia="Times New Roman" w:hAnsi="Arial" w:cs="Arial"/>
+          <w:b/>
+          <w:bCs/>
+          <w:color w:val="000000"/>
+          <w:lang w:eastAsia="it-IT"/>
+        </w:rPr>
+        <w:tab/>
+        <w:t>r1,r5,r6,r33,r9,r12,r14,r16,r17,r19,</w:t>
+      </w:r>
+    </w:p>
+    <w:p>
+      <w:pPr>
+        <w:shd w:val="clear" w:color="auto" w:fill="FFFFFF"/>
+        <w:spacing w:before="240" w:after="240" w:line="240" w:lineRule="auto"/>
+        <w:ind w:left="2880" w:firstLine="720"/>
+        <w:rPr>
+          <w:rFonts w:ascii="Times New Roman" w:eastAsia="Times New Roman" w:hAnsi="Times New Roman" w:cs="Times New Roman"/>
+          <w:color w:val="000000"/>
+          <w:sz w:val="24"/>
+          <w:szCs w:val="24"/>
+          <w:lang w:val="it-IT" w:eastAsia="it-IT"/>
+        </w:rPr>
+      </w:pPr>
+      <w:r>
+        <w:rPr>
+          <w:rFonts w:ascii="Arial" w:eastAsia="Times New Roman" w:hAnsi="Arial" w:cs="Arial"/>
+          <w:b/>
+          <w:bCs/>
+          <w:color w:val="000000"/>
+          <w:lang w:val="it-IT" w:eastAsia="it-IT"/>
+        </w:rPr>
+        <w:t>r</w:t>
+      </w:r>
+      <w:proofErr w:type="gramStart"/>
+      <w:r>
+        <w:rPr>
+          <w:rFonts w:ascii="Arial" w:eastAsia="Times New Roman" w:hAnsi="Arial" w:cs="Arial"/>
+          <w:b/>
+          <w:bCs/>
+          <w:color w:val="000000"/>
+          <w:lang w:val="it-IT" w:eastAsia="it-IT"/>
+        </w:rPr>
+        <w:t>20,r</w:t>
+      </w:r>
+      <w:proofErr w:type="gramEnd"/>
+      <w:r>
+        <w:rPr>
+          <w:rFonts w:ascii="Arial" w:eastAsia="Times New Roman" w:hAnsi="Arial" w:cs="Arial"/>
+          <w:b/>
+          <w:bCs/>
+          <w:color w:val="000000"/>
+          <w:lang w:val="it-IT" w:eastAsia="it-IT"/>
+        </w:rPr>
+        <w:t>21,r22, r25,r30,r31</w:t>
+      </w:r>
+    </w:p>
+    <w:p>
+      <w:pPr>
+        <w:shd w:val="clear" w:color="auto" w:fill="FFFFFF"/>
+        <w:spacing w:before="240" w:after="240" w:line="240" w:lineRule="auto"/>
+        <w:rPr>
+          <w:rFonts w:ascii="Times New Roman" w:eastAsia="Times New Roman" w:hAnsi="Times New Roman" w:cs="Times New Roman"/>
+          <w:color w:val="000000"/>
+          <w:sz w:val="24"/>
+          <w:szCs w:val="24"/>
+          <w:lang w:val="it-IT" w:eastAsia="it-IT"/>
+        </w:rPr>
+      </w:pPr>
+      <w:r>
+        <w:rPr>
+          <w:rFonts w:ascii="Times New Roman" w:eastAsia="Times New Roman" w:hAnsi="Times New Roman" w:cs="Times New Roman"/>
+          <w:color w:val="000000"/>
+          <w:sz w:val="24"/>
+          <w:szCs w:val="24"/>
+          <w:lang w:val="it-IT" w:eastAsia="it-IT"/>
         </w:rPr>
         <w:t> </w:t>
       </w:r>
     </w:p>
     <w:p>
       <w:pPr>
-        <w:shd w:val="clear" w:color="auto" w:fill="FFFFFF"/>
         <w:spacing w:after="240" w:line="240" w:lineRule="auto"/>
         <w:rPr>
           <w:rFonts w:ascii="Times New Roman" w:eastAsia="Times New Roman" w:hAnsi="Times New Roman" w:cs="Times New Roman"/>
           <w:sz w:val="24"/>
           <w:szCs w:val="24"/>
-          <w:lang w:val="it-IT"/>
-        </w:rPr>
-      </w:pPr>
-      <w:r>
-        <w:rPr>
-          <w:rFonts w:ascii="Times New Roman" w:eastAsia="Times New Roman" w:hAnsi="Times New Roman" w:cs="Times New Roman"/>
-          <w:sz w:val="24"/>
-          <w:szCs w:val="24"/>
-          <w:lang w:val="it-IT"/>
-        </w:rPr>
+          <w:lang w:val="it-IT" w:eastAsia="it-IT"/>
+        </w:rPr>
+      </w:pPr>
+    </w:p>
+    <w:p>
+      <w:pPr>
+        <w:shd w:val="clear" w:color="auto" w:fill="FFFFFF"/>
+        <w:spacing w:after="0" w:line="240" w:lineRule="auto"/>
+        <w:rPr>
+          <w:rFonts w:ascii="Times New Roman" w:eastAsia="Times New Roman" w:hAnsi="Times New Roman" w:cs="Times New Roman"/>
+          <w:sz w:val="24"/>
+          <w:szCs w:val="24"/>
+        </w:rPr>
+      </w:pPr>
+    </w:p>
+    <w:p>
+      <w:pPr>
+        <w:shd w:val="clear" w:color="auto" w:fill="FFFFFF"/>
+        <w:spacing w:after="0" w:line="240" w:lineRule="auto"/>
+        <w:rPr>
+          <w:rFonts w:ascii="Times New Roman" w:eastAsia="Times New Roman" w:hAnsi="Times New Roman" w:cs="Times New Roman"/>
+          <w:sz w:val="24"/>
+          <w:szCs w:val="24"/>
+        </w:rPr>
+      </w:pPr>
+      <w:r>
+        <w:rPr>
+          <w:rFonts w:ascii="Times New Roman" w:eastAsia="Times New Roman" w:hAnsi="Times New Roman" w:cs="Times New Roman"/>
+          <w:sz w:val="24"/>
+          <w:szCs w:val="24"/>
+        </w:rPr>
+        <w:lastRenderedPageBreak/>
         <w:t> </w:t>
       </w:r>
     </w:p>
@@ -8382,22 +9194,30 @@
         <w:shd w:val="clear" w:color="auto" w:fill="FFFFFF"/>
         <w:spacing w:after="240" w:line="240" w:lineRule="auto"/>
         <w:rPr>
-          <w:rFonts w:ascii="Arial" w:eastAsia="Times New Roman" w:hAnsi="Arial" w:cs="Arial"/>
-          <w:b/>
-          <w:bCs/>
-          <w:color w:val="000000"/>
-          <w:lang w:val="it-IT" w:eastAsia="it-IT"/>
-        </w:rPr>
-      </w:pPr>
-    </w:p>
-    <w:p>
-      <w:pPr>
+          <w:rFonts w:ascii="Times New Roman" w:eastAsia="Times New Roman" w:hAnsi="Times New Roman" w:cs="Times New Roman"/>
+          <w:sz w:val="24"/>
+          <w:szCs w:val="24"/>
+        </w:rPr>
+      </w:pPr>
+      <w:r>
+        <w:rPr>
+          <w:rFonts w:ascii="Times New Roman" w:eastAsia="Times New Roman" w:hAnsi="Times New Roman" w:cs="Times New Roman"/>
+          <w:sz w:val="24"/>
+          <w:szCs w:val="24"/>
+        </w:rPr>
+        <w:t> </w:t>
+      </w:r>
+    </w:p>
+    <w:p>
+      <w:pPr>
+        <w:shd w:val="clear" w:color="auto" w:fill="FFFFFF"/>
         <w:spacing w:after="240" w:line="240" w:lineRule="auto"/>
         <w:rPr>
-          <w:rFonts w:ascii="Times New Roman" w:eastAsia="Times New Roman" w:hAnsi="Times New Roman" w:cs="Times New Roman"/>
-          <w:sz w:val="24"/>
-          <w:szCs w:val="24"/>
-          <w:lang w:val="it-IT" w:eastAsia="it-IT"/>
+          <w:rFonts w:ascii="Arial" w:eastAsia="Times New Roman" w:hAnsi="Arial" w:cs="Arial"/>
+          <w:b/>
+          <w:bCs/>
+          <w:color w:val="000000"/>
+          <w:lang w:eastAsia="it-IT"/>
         </w:rPr>
       </w:pPr>
     </w:p>
@@ -8408,7 +9228,18 @@
           <w:rFonts w:ascii="Times New Roman" w:eastAsia="Times New Roman" w:hAnsi="Times New Roman" w:cs="Times New Roman"/>
           <w:sz w:val="24"/>
           <w:szCs w:val="24"/>
-          <w:lang w:val="it-IT" w:eastAsia="it-IT"/>
+          <w:lang w:eastAsia="it-IT"/>
+        </w:rPr>
+      </w:pPr>
+    </w:p>
+    <w:p>
+      <w:pPr>
+        <w:spacing w:after="240" w:line="240" w:lineRule="auto"/>
+        <w:rPr>
+          <w:rFonts w:ascii="Times New Roman" w:eastAsia="Times New Roman" w:hAnsi="Times New Roman" w:cs="Times New Roman"/>
+          <w:sz w:val="24"/>
+          <w:szCs w:val="24"/>
+          <w:lang w:eastAsia="it-IT"/>
         </w:rPr>
       </w:pPr>
     </w:p>
@@ -8417,9 +9248,6 @@
         <w:pStyle w:val="NormaleWeb"/>
         <w:shd w:val="clear" w:color="auto" w:fill="FFFFFF"/>
         <w:spacing w:before="0" w:beforeAutospacing="0" w:after="240" w:afterAutospacing="0"/>
-        <w:rPr>
-          <w:lang w:val="it-IT"/>
-        </w:rPr>
       </w:pPr>
     </w:p>
     <w:p>
@@ -8430,7 +9258,6 @@
           <w:rFonts w:ascii="Times New Roman" w:eastAsia="Times New Roman" w:hAnsi="Times New Roman" w:cs="Times New Roman"/>
           <w:sz w:val="24"/>
           <w:szCs w:val="24"/>
-          <w:lang w:val="it-IT"/>
         </w:rPr>
       </w:pPr>
     </w:p>
@@ -8439,9 +9266,6 @@
         <w:pStyle w:val="NormaleWeb"/>
         <w:shd w:val="clear" w:color="auto" w:fill="FFFFFF"/>
         <w:spacing w:before="0" w:beforeAutospacing="0" w:after="0" w:afterAutospacing="0"/>
-        <w:rPr>
-          <w:lang w:val="it-IT"/>
-        </w:rPr>
       </w:pPr>
     </w:p>
     <w:p>
@@ -8449,14 +9273,8 @@
         <w:pStyle w:val="NormaleWeb"/>
         <w:shd w:val="clear" w:color="auto" w:fill="FFFFFF"/>
         <w:spacing w:before="0" w:beforeAutospacing="0" w:after="0" w:afterAutospacing="0"/>
-        <w:rPr>
-          <w:lang w:val="it-IT"/>
-        </w:rPr>
-      </w:pPr>
-      <w:r>
-        <w:rPr>
-          <w:lang w:val="it-IT"/>
-        </w:rPr>
+      </w:pPr>
+      <w:r>
         <w:t> </w:t>
       </w:r>
     </w:p>
@@ -8465,14 +9283,8 @@
         <w:pStyle w:val="NormaleWeb"/>
         <w:shd w:val="clear" w:color="auto" w:fill="FFFFFF"/>
         <w:spacing w:before="0" w:beforeAutospacing="0" w:after="0" w:afterAutospacing="0"/>
-        <w:rPr>
-          <w:lang w:val="it-IT"/>
-        </w:rPr>
-      </w:pPr>
-      <w:r>
-        <w:rPr>
-          <w:lang w:val="it-IT"/>
-        </w:rPr>
+      </w:pPr>
+      <w:r>
         <w:t> </w:t>
       </w:r>
     </w:p>
@@ -8481,24 +9293,12 @@
         <w:pStyle w:val="NormaleWeb"/>
         <w:shd w:val="clear" w:color="auto" w:fill="FFFFFF"/>
         <w:spacing w:before="0" w:beforeAutospacing="0" w:after="240" w:afterAutospacing="0"/>
-        <w:rPr>
-          <w:lang w:val="it-IT"/>
-        </w:rPr>
-      </w:pPr>
-      <w:r>
-        <w:rPr>
-          <w:lang w:val="it-IT"/>
-        </w:rPr>
+      </w:pPr>
+      <w:r>
         <w:t> </w:t>
       </w:r>
     </w:p>
-    <w:p>
-      <w:pPr>
-        <w:rPr>
-          <w:lang w:val="it-IT"/>
-        </w:rPr>
-      </w:pPr>
-    </w:p>
+    <w:p/>
     <w:sectPr>
       <w:pgSz w:w="11906" w:h="16838"/>
       <w:pgMar w:top="1417" w:right="1134" w:bottom="1134" w:left="1134" w:header="708" w:footer="708" w:gutter="0"/>
@@ -10170,6 +10970,11 @@
       <w:contextualSpacing/>
     </w:pPr>
   </w:style>
+  <w:style w:type="character" w:customStyle="1" w:styleId="apple-tab-span">
+    <w:name w:val="apple-tab-span"/>
+    <w:basedOn w:val="Carpredefinitoparagrafo"/>
+    <w:rsid w:val="00B10275"/>
+  </w:style>
 </w:styles>
 </file>
 

</xml_diff>

<commit_message>
Added Performance Requirements and Design Constraints sections
</commit_message>
<xml_diff>
--- a/SOFTENG2 PROJECT RASD.docx
+++ b/SOFTENG2 PROJECT RASD.docx
@@ -9088,16 +9088,16 @@
           <w:color w:val="000000"/>
           <w:sz w:val="24"/>
           <w:szCs w:val="24"/>
-          <w:lang w:val="it-IT" w:eastAsia="it-IT"/>
-        </w:rPr>
-      </w:pPr>
-      <w:r>
-        <w:rPr>
-          <w:rFonts w:ascii="Arial" w:eastAsia="Times New Roman" w:hAnsi="Arial" w:cs="Arial"/>
-          <w:b/>
-          <w:bCs/>
-          <w:color w:val="000000"/>
-          <w:lang w:val="it-IT" w:eastAsia="it-IT"/>
+          <w:lang w:eastAsia="it-IT"/>
+        </w:rPr>
+      </w:pPr>
+      <w:r>
+        <w:rPr>
+          <w:rFonts w:ascii="Arial" w:eastAsia="Times New Roman" w:hAnsi="Arial" w:cs="Arial"/>
+          <w:b/>
+          <w:bCs/>
+          <w:color w:val="000000"/>
+          <w:lang w:eastAsia="it-IT"/>
         </w:rPr>
         <w:t>r</w:t>
       </w:r>
@@ -9108,7 +9108,7 @@
           <w:b/>
           <w:bCs/>
           <w:color w:val="000000"/>
-          <w:lang w:val="it-IT" w:eastAsia="it-IT"/>
+          <w:lang w:eastAsia="it-IT"/>
         </w:rPr>
         <w:t>20,r</w:t>
       </w:r>
@@ -9119,7 +9119,7 @@
           <w:b/>
           <w:bCs/>
           <w:color w:val="000000"/>
-          <w:lang w:val="it-IT" w:eastAsia="it-IT"/>
+          <w:lang w:eastAsia="it-IT"/>
         </w:rPr>
         <w:t>21,r22, r25,r30,r31</w:t>
       </w:r>
@@ -9133,16 +9133,16 @@
           <w:color w:val="000000"/>
           <w:sz w:val="24"/>
           <w:szCs w:val="24"/>
-          <w:lang w:val="it-IT" w:eastAsia="it-IT"/>
-        </w:rPr>
-      </w:pPr>
-      <w:r>
-        <w:rPr>
-          <w:rFonts w:ascii="Times New Roman" w:eastAsia="Times New Roman" w:hAnsi="Times New Roman" w:cs="Times New Roman"/>
-          <w:color w:val="000000"/>
-          <w:sz w:val="24"/>
-          <w:szCs w:val="24"/>
-          <w:lang w:val="it-IT" w:eastAsia="it-IT"/>
+          <w:lang w:eastAsia="it-IT"/>
+        </w:rPr>
+      </w:pPr>
+      <w:r>
+        <w:rPr>
+          <w:rFonts w:ascii="Times New Roman" w:eastAsia="Times New Roman" w:hAnsi="Times New Roman" w:cs="Times New Roman"/>
+          <w:color w:val="000000"/>
+          <w:sz w:val="24"/>
+          <w:szCs w:val="24"/>
+          <w:lang w:eastAsia="it-IT"/>
         </w:rPr>
         <w:t> </w:t>
       </w:r>
@@ -9154,40 +9154,406 @@
           <w:rFonts w:ascii="Times New Roman" w:eastAsia="Times New Roman" w:hAnsi="Times New Roman" w:cs="Times New Roman"/>
           <w:sz w:val="24"/>
           <w:szCs w:val="24"/>
-          <w:lang w:val="it-IT" w:eastAsia="it-IT"/>
-        </w:rPr>
-      </w:pPr>
-    </w:p>
-    <w:p>
-      <w:pPr>
-        <w:shd w:val="clear" w:color="auto" w:fill="FFFFFF"/>
-        <w:spacing w:after="0" w:line="240" w:lineRule="auto"/>
-        <w:rPr>
-          <w:rFonts w:ascii="Times New Roman" w:eastAsia="Times New Roman" w:hAnsi="Times New Roman" w:cs="Times New Roman"/>
-          <w:sz w:val="24"/>
-          <w:szCs w:val="24"/>
-        </w:rPr>
-      </w:pPr>
-    </w:p>
-    <w:p>
-      <w:pPr>
-        <w:shd w:val="clear" w:color="auto" w:fill="FFFFFF"/>
-        <w:spacing w:after="0" w:line="240" w:lineRule="auto"/>
-        <w:rPr>
-          <w:rFonts w:ascii="Times New Roman" w:eastAsia="Times New Roman" w:hAnsi="Times New Roman" w:cs="Times New Roman"/>
-          <w:sz w:val="24"/>
-          <w:szCs w:val="24"/>
-        </w:rPr>
-      </w:pPr>
-      <w:r>
-        <w:rPr>
-          <w:rFonts w:ascii="Times New Roman" w:eastAsia="Times New Roman" w:hAnsi="Times New Roman" w:cs="Times New Roman"/>
-          <w:sz w:val="24"/>
-          <w:szCs w:val="24"/>
-        </w:rPr>
+          <w:lang w:eastAsia="it-IT"/>
+        </w:rPr>
+      </w:pPr>
+    </w:p>
+    <w:p>
+      <w:pPr>
+        <w:shd w:val="clear" w:color="auto" w:fill="FFFFFF"/>
+        <w:spacing w:after="0" w:line="240" w:lineRule="auto"/>
+        <w:rPr>
+          <w:rFonts w:ascii="Times New Roman" w:eastAsia="Times New Roman" w:hAnsi="Times New Roman" w:cs="Times New Roman"/>
+          <w:sz w:val="24"/>
+          <w:szCs w:val="24"/>
+        </w:rPr>
+      </w:pPr>
+    </w:p>
+    <w:p>
+      <w:pPr>
+        <w:pStyle w:val="NormaleWeb"/>
+        <w:shd w:val="clear" w:color="auto" w:fill="FFFFFF"/>
+        <w:spacing w:before="0" w:beforeAutospacing="0" w:after="0" w:afterAutospacing="0"/>
+      </w:pPr>
+      <w:r>
         <w:lastRenderedPageBreak/>
         <w:t> </w:t>
       </w:r>
+      <w:r>
+        <w:t> </w:t>
+      </w:r>
+    </w:p>
+    <w:p>
+      <w:pPr>
+        <w:pStyle w:val="NormaleWeb"/>
+        <w:shd w:val="clear" w:color="auto" w:fill="FFFFFF"/>
+        <w:spacing w:before="0" w:beforeAutospacing="0" w:after="0" w:afterAutospacing="0"/>
+      </w:pPr>
+      <w:r>
+        <w:rPr>
+          <w:rFonts w:ascii="Arial" w:hAnsi="Arial" w:cs="Arial"/>
+          <w:b/>
+          <w:bCs/>
+          <w:color w:val="000000"/>
+          <w:sz w:val="22"/>
+          <w:szCs w:val="22"/>
+        </w:rPr>
+        <w:t>3.3 performance requirements - Non-Functional Requirements</w:t>
+      </w:r>
+    </w:p>
+    <w:p>
+      <w:pPr>
+        <w:pStyle w:val="NormaleWeb"/>
+        <w:shd w:val="clear" w:color="auto" w:fill="FFFFFF"/>
+        <w:spacing w:before="0" w:beforeAutospacing="0" w:after="0" w:afterAutospacing="0"/>
+      </w:pPr>
+      <w:r>
+        <w:rPr>
+          <w:rFonts w:ascii="Arial" w:hAnsi="Arial" w:cs="Arial"/>
+          <w:color w:val="000000"/>
+          <w:sz w:val="22"/>
+          <w:szCs w:val="22"/>
+        </w:rPr>
+        <w:t>The system should be able to simultaneously serve 80000 individuals and to manage 200 shops. This is the start idea, but the system should be flexible to changes and the number of requests of registration (both from the customers and from the shop manager users).</w:t>
+      </w:r>
+    </w:p>
+    <w:p>
+      <w:pPr>
+        <w:pStyle w:val="NormaleWeb"/>
+        <w:shd w:val="clear" w:color="auto" w:fill="FFFFFF"/>
+        <w:spacing w:before="0" w:beforeAutospacing="0" w:after="0" w:afterAutospacing="0"/>
+      </w:pPr>
+      <w:r>
+        <w:rPr>
+          <w:rFonts w:ascii="Arial" w:hAnsi="Arial" w:cs="Arial"/>
+          <w:color w:val="000000"/>
+          <w:sz w:val="22"/>
+          <w:szCs w:val="22"/>
+        </w:rPr>
+        <w:t>The response time for any action must be less or equal to 1 second. In addition, the system must generate the QR code within 3 seconds from the generation of the ticket or the “book a visit” request. </w:t>
+      </w:r>
+    </w:p>
+    <w:p>
+      <w:pPr>
+        <w:pStyle w:val="NormaleWeb"/>
+        <w:shd w:val="clear" w:color="auto" w:fill="FFFFFF"/>
+        <w:spacing w:before="0" w:beforeAutospacing="0" w:after="0" w:afterAutospacing="0"/>
+      </w:pPr>
+      <w:r>
+        <w:rPr>
+          <w:rFonts w:ascii="Arial" w:hAnsi="Arial" w:cs="Arial"/>
+          <w:color w:val="000000"/>
+          <w:sz w:val="22"/>
+          <w:szCs w:val="22"/>
+        </w:rPr>
+        <w:t>The system should be able to run the algorithms implemented to manage the data in the schedule within two seconds from the action of the user. </w:t>
+      </w:r>
+    </w:p>
+    <w:p>
+      <w:pPr>
+        <w:pStyle w:val="NormaleWeb"/>
+        <w:shd w:val="clear" w:color="auto" w:fill="FFFFFF"/>
+        <w:spacing w:before="0" w:beforeAutospacing="0" w:after="0" w:afterAutospacing="0"/>
+      </w:pPr>
+      <w:r>
+        <w:t> </w:t>
+      </w:r>
+    </w:p>
+    <w:p>
+      <w:pPr>
+        <w:pStyle w:val="NormaleWeb"/>
+        <w:shd w:val="clear" w:color="auto" w:fill="FFFFFF"/>
+        <w:spacing w:before="0" w:beforeAutospacing="0" w:after="0" w:afterAutospacing="0"/>
+      </w:pPr>
+      <w:r>
+        <w:rPr>
+          <w:rFonts w:ascii="Arial" w:hAnsi="Arial" w:cs="Arial"/>
+          <w:b/>
+          <w:bCs/>
+          <w:color w:val="000000"/>
+          <w:sz w:val="22"/>
+          <w:szCs w:val="22"/>
+        </w:rPr>
+        <w:t>3.4 design constraints - Non-Functional Requirements</w:t>
+      </w:r>
+    </w:p>
+    <w:p>
+      <w:pPr>
+        <w:pStyle w:val="NormaleWeb"/>
+        <w:shd w:val="clear" w:color="auto" w:fill="FFFFFF"/>
+        <w:spacing w:before="0" w:beforeAutospacing="0" w:after="240" w:afterAutospacing="0"/>
+      </w:pPr>
+      <w:r>
+        <w:rPr>
+          <w:rFonts w:ascii="Arial" w:hAnsi="Arial" w:cs="Arial"/>
+          <w:b/>
+          <w:bCs/>
+          <w:color w:val="000000"/>
+          <w:sz w:val="22"/>
+          <w:szCs w:val="22"/>
+        </w:rPr>
+        <w:t>3.4.1  standards compliance</w:t>
+      </w:r>
+    </w:p>
+    <w:p>
+      <w:pPr>
+        <w:pStyle w:val="NormaleWeb"/>
+        <w:numPr>
+          <w:ilvl w:val="0"/>
+          <w:numId w:val="11"/>
+        </w:numPr>
+        <w:shd w:val="clear" w:color="auto" w:fill="FFFFFF"/>
+        <w:spacing w:before="240" w:beforeAutospacing="0" w:after="0" w:afterAutospacing="0"/>
+        <w:textAlignment w:val="baseline"/>
+        <w:rPr>
+          <w:rFonts w:ascii="Arial" w:hAnsi="Arial" w:cs="Arial"/>
+          <w:color w:val="000000"/>
+        </w:rPr>
+      </w:pPr>
+      <w:r>
+        <w:rPr>
+          <w:rFonts w:ascii="Arial" w:hAnsi="Arial" w:cs="Arial"/>
+          <w:color w:val="000000"/>
+        </w:rPr>
+        <w:t>The application is able to preserve the state of the system avoiding the accidental loss of data: the user should be able to have his/her state always preserved. </w:t>
+      </w:r>
+    </w:p>
+    <w:p>
+      <w:pPr>
+        <w:pStyle w:val="NormaleWeb"/>
+        <w:numPr>
+          <w:ilvl w:val="0"/>
+          <w:numId w:val="11"/>
+        </w:numPr>
+        <w:shd w:val="clear" w:color="auto" w:fill="FFFFFF"/>
+        <w:spacing w:before="0" w:beforeAutospacing="0" w:after="0" w:afterAutospacing="0"/>
+        <w:textAlignment w:val="baseline"/>
+        <w:rPr>
+          <w:rFonts w:ascii="Arial" w:hAnsi="Arial" w:cs="Arial"/>
+          <w:color w:val="000000"/>
+        </w:rPr>
+      </w:pPr>
+      <w:r>
+        <w:rPr>
+          <w:rFonts w:ascii="Arial" w:hAnsi="Arial" w:cs="Arial"/>
+          <w:color w:val="000000"/>
+        </w:rPr>
+        <w:t>According to the privacy of data, the application processes sensitive ones according and so the project is subject to the GDPR (General Data Protection Regulation). These private data are stored in the internal storage of the application. </w:t>
+      </w:r>
+    </w:p>
+    <w:p>
+      <w:pPr>
+        <w:pStyle w:val="NormaleWeb"/>
+        <w:numPr>
+          <w:ilvl w:val="0"/>
+          <w:numId w:val="11"/>
+        </w:numPr>
+        <w:shd w:val="clear" w:color="auto" w:fill="FFFFFF"/>
+        <w:spacing w:before="0" w:beforeAutospacing="0" w:after="240" w:afterAutospacing="0"/>
+        <w:textAlignment w:val="baseline"/>
+        <w:rPr>
+          <w:rFonts w:ascii="Arial" w:hAnsi="Arial" w:cs="Arial"/>
+          <w:color w:val="000000"/>
+          <w:sz w:val="22"/>
+          <w:szCs w:val="22"/>
+        </w:rPr>
+      </w:pPr>
+      <w:r>
+        <w:rPr>
+          <w:rFonts w:ascii="Arial" w:hAnsi="Arial" w:cs="Arial"/>
+          <w:color w:val="000000"/>
+        </w:rPr>
+        <w:t xml:space="preserve">To exploit all the services of the application, it only requests </w:t>
+      </w:r>
+      <w:r>
+        <w:rPr>
+          <w:rFonts w:ascii="Arial" w:hAnsi="Arial" w:cs="Arial"/>
+          <w:color w:val="000000"/>
+          <w:sz w:val="22"/>
+          <w:szCs w:val="22"/>
+        </w:rPr>
+        <w:t>absolute minimum permissions.</w:t>
+      </w:r>
+    </w:p>
+    <w:p>
+      <w:pPr>
+        <w:pStyle w:val="NormaleWeb"/>
+        <w:shd w:val="clear" w:color="auto" w:fill="FFFFFF"/>
+        <w:spacing w:before="240" w:beforeAutospacing="0" w:after="0" w:afterAutospacing="0"/>
+      </w:pPr>
+      <w:r>
+        <w:t> </w:t>
+      </w:r>
+    </w:p>
+    <w:p>
+      <w:pPr>
+        <w:pStyle w:val="NormaleWeb"/>
+        <w:shd w:val="clear" w:color="auto" w:fill="FFFFFF"/>
+        <w:spacing w:before="0" w:beforeAutospacing="0" w:after="0" w:afterAutospacing="0"/>
+      </w:pPr>
+      <w:r>
+        <w:rPr>
+          <w:rFonts w:ascii="Arial" w:hAnsi="Arial" w:cs="Arial"/>
+          <w:b/>
+          <w:bCs/>
+          <w:color w:val="000000"/>
+          <w:sz w:val="22"/>
+          <w:szCs w:val="22"/>
+        </w:rPr>
+        <w:t>3.4.2 hardware limitations</w:t>
+      </w:r>
+    </w:p>
+    <w:p>
+      <w:pPr>
+        <w:pStyle w:val="NormaleWeb"/>
+        <w:shd w:val="clear" w:color="auto" w:fill="FFFFFF"/>
+        <w:spacing w:before="0" w:beforeAutospacing="0" w:after="0" w:afterAutospacing="0"/>
+        <w:jc w:val="both"/>
+      </w:pPr>
+      <w:r>
+        <w:rPr>
+          <w:rFonts w:ascii="Arial" w:hAnsi="Arial" w:cs="Arial"/>
+          <w:color w:val="000000"/>
+          <w:sz w:val="22"/>
+          <w:szCs w:val="22"/>
+        </w:rPr>
+        <w:t>All the shops must have totems and QR scanners in their building to manage the requests of tickets/entrances/exits of people from/to the shops. </w:t>
+      </w:r>
+    </w:p>
+    <w:p>
+      <w:pPr>
+        <w:pStyle w:val="NormaleWeb"/>
+        <w:shd w:val="clear" w:color="auto" w:fill="FFFFFF"/>
+        <w:spacing w:before="0" w:beforeAutospacing="0" w:after="0" w:afterAutospacing="0"/>
+        <w:jc w:val="both"/>
+      </w:pPr>
+      <w:r>
+        <w:rPr>
+          <w:rFonts w:ascii="Arial" w:hAnsi="Arial" w:cs="Arial"/>
+          <w:color w:val="000000"/>
+          <w:sz w:val="22"/>
+          <w:szCs w:val="22"/>
+        </w:rPr>
+        <w:t>Both the user-customer(who decides not to take the ticket on the spot) and the user-shop manager must own a device to exploit the functionalities of the application. To register and log in themselves, they also need a properly working internet connection. This must be available also in the moment in which the user takes a ticket or books a visit and in any other action that requires the analysis of data in the database:  </w:t>
+      </w:r>
+    </w:p>
+    <w:p>
+      <w:pPr>
+        <w:pStyle w:val="NormaleWeb"/>
+        <w:shd w:val="clear" w:color="auto" w:fill="FFFFFF"/>
+        <w:spacing w:before="0" w:beforeAutospacing="0" w:after="0" w:afterAutospacing="0"/>
+        <w:jc w:val="both"/>
+      </w:pPr>
+      <w:r>
+        <w:rPr>
+          <w:rFonts w:ascii="Arial" w:hAnsi="Arial" w:cs="Arial"/>
+          <w:color w:val="000000"/>
+          <w:sz w:val="22"/>
+          <w:szCs w:val="22"/>
+        </w:rPr>
+        <w:t>- for the customers: check the status of the queue, check the remaining waiting time...</w:t>
+      </w:r>
+    </w:p>
+    <w:p>
+      <w:pPr>
+        <w:pStyle w:val="NormaleWeb"/>
+        <w:shd w:val="clear" w:color="auto" w:fill="FFFFFF"/>
+        <w:spacing w:before="0" w:beforeAutospacing="0" w:after="0" w:afterAutospacing="0"/>
+        <w:jc w:val="both"/>
+      </w:pPr>
+      <w:r>
+        <w:rPr>
+          <w:rFonts w:ascii="Arial" w:hAnsi="Arial" w:cs="Arial"/>
+          <w:color w:val="000000"/>
+          <w:sz w:val="22"/>
+          <w:szCs w:val="22"/>
+        </w:rPr>
+        <w:t>- for the shop managers: check daily reports for the shop manager…</w:t>
+      </w:r>
+    </w:p>
+    <w:p>
+      <w:pPr>
+        <w:pStyle w:val="NormaleWeb"/>
+        <w:shd w:val="clear" w:color="auto" w:fill="FFFFFF"/>
+        <w:spacing w:before="0" w:beforeAutospacing="0" w:after="0" w:afterAutospacing="0"/>
+        <w:jc w:val="both"/>
+      </w:pPr>
+      <w:r>
+        <w:t> </w:t>
+      </w:r>
+    </w:p>
+    <w:p>
+      <w:pPr>
+        <w:pStyle w:val="NormaleWeb"/>
+        <w:shd w:val="clear" w:color="auto" w:fill="FFFFFF"/>
+        <w:spacing w:before="0" w:beforeAutospacing="0" w:after="0" w:afterAutospacing="0"/>
+        <w:jc w:val="both"/>
+      </w:pPr>
+      <w:r>
+        <w:rPr>
+          <w:rFonts w:ascii="Arial" w:hAnsi="Arial" w:cs="Arial"/>
+          <w:color w:val="000000"/>
+          <w:sz w:val="22"/>
+          <w:szCs w:val="22"/>
+        </w:rPr>
+        <w:t>Moreover, the device should have GPS sensors to provide the correct position of the user in case he decides to allow the system to access it.</w:t>
+      </w:r>
+    </w:p>
+    <w:p>
+      <w:pPr>
+        <w:pStyle w:val="NormaleWeb"/>
+        <w:shd w:val="clear" w:color="auto" w:fill="FFFFFF"/>
+        <w:spacing w:before="0" w:beforeAutospacing="0" w:after="0" w:afterAutospacing="0"/>
+        <w:jc w:val="both"/>
+      </w:pPr>
+      <w:r>
+        <w:t> </w:t>
+      </w:r>
+    </w:p>
+    <w:p>
+      <w:pPr>
+        <w:pStyle w:val="NormaleWeb"/>
+        <w:shd w:val="clear" w:color="auto" w:fill="FFFFFF"/>
+        <w:spacing w:before="0" w:beforeAutospacing="0" w:after="0" w:afterAutospacing="0"/>
+      </w:pPr>
+      <w:r>
+        <w:rPr>
+          <w:rFonts w:ascii="Arial" w:hAnsi="Arial" w:cs="Arial"/>
+          <w:b/>
+          <w:bCs/>
+          <w:color w:val="000000"/>
+          <w:sz w:val="22"/>
+          <w:szCs w:val="22"/>
+        </w:rPr>
+        <w:t>3.4.3 Any other constraints</w:t>
+      </w:r>
+    </w:p>
+    <w:p>
+      <w:pPr>
+        <w:pStyle w:val="NormaleWeb"/>
+        <w:shd w:val="clear" w:color="auto" w:fill="FFFFFF"/>
+        <w:spacing w:before="0" w:beforeAutospacing="0" w:after="240" w:afterAutospacing="0"/>
+      </w:pPr>
+      <w:r>
+        <w:rPr>
+          <w:rFonts w:ascii="Arial" w:hAnsi="Arial" w:cs="Arial"/>
+          <w:color w:val="000000"/>
+          <w:sz w:val="22"/>
+          <w:szCs w:val="22"/>
+        </w:rPr>
+        <w:t>The application must respect all the privacy policies with relation to the user, according to the privacy Terms &amp; Conditions: the personal information and the telephone number are not used for commercial scopes; the position, if provided, is used only to compute the estimation of the time necessary to reach the destination from the address of the user. </w:t>
+      </w:r>
+    </w:p>
+    <w:p>
+      <w:pPr>
+        <w:shd w:val="clear" w:color="auto" w:fill="FFFFFF"/>
+        <w:spacing w:after="0" w:line="240" w:lineRule="auto"/>
+        <w:rPr>
+          <w:rFonts w:ascii="Times New Roman" w:eastAsia="Times New Roman" w:hAnsi="Times New Roman" w:cs="Times New Roman"/>
+          <w:sz w:val="24"/>
+          <w:szCs w:val="24"/>
+        </w:rPr>
+      </w:pPr>
     </w:p>
     <w:p>
       <w:pPr>
@@ -9425,687 +9791,9 @@
     </w:lvl>
   </w:abstractNum>
   <w:abstractNum w:abstractNumId="1" w15:restartNumberingAfterBreak="0">
-    <w:nsid w:val="120334A4"/>
-    <w:multiLevelType w:val="hybridMultilevel"/>
-    <w:tmpl w:val="B9C69A66"/>
-    <w:lvl w:ilvl="0" w:tplc="04090001">
-      <w:start w:val="1"/>
-      <w:numFmt w:val="bullet"/>
-      <w:lvlText w:val=""/>
-      <w:lvlJc w:val="left"/>
-      <w:pPr>
-        <w:ind w:left="720" w:hanging="360"/>
-      </w:pPr>
-      <w:rPr>
-        <w:rFonts w:ascii="Symbol" w:hAnsi="Symbol" w:hint="default"/>
-      </w:rPr>
-    </w:lvl>
-    <w:lvl w:ilvl="1" w:tplc="04090003" w:tentative="1">
-      <w:start w:val="1"/>
-      <w:numFmt w:val="bullet"/>
-      <w:lvlText w:val="o"/>
-      <w:lvlJc w:val="left"/>
-      <w:pPr>
-        <w:ind w:left="1440" w:hanging="360"/>
-      </w:pPr>
-      <w:rPr>
-        <w:rFonts w:ascii="Courier New" w:hAnsi="Courier New" w:cs="Courier New" w:hint="default"/>
-      </w:rPr>
-    </w:lvl>
-    <w:lvl w:ilvl="2" w:tplc="04090005" w:tentative="1">
-      <w:start w:val="1"/>
-      <w:numFmt w:val="bullet"/>
-      <w:lvlText w:val=""/>
-      <w:lvlJc w:val="left"/>
-      <w:pPr>
-        <w:ind w:left="2160" w:hanging="360"/>
-      </w:pPr>
-      <w:rPr>
-        <w:rFonts w:ascii="Wingdings" w:hAnsi="Wingdings" w:hint="default"/>
-      </w:rPr>
-    </w:lvl>
-    <w:lvl w:ilvl="3" w:tplc="04090001" w:tentative="1">
-      <w:start w:val="1"/>
-      <w:numFmt w:val="bullet"/>
-      <w:lvlText w:val=""/>
-      <w:lvlJc w:val="left"/>
-      <w:pPr>
-        <w:ind w:left="2880" w:hanging="360"/>
-      </w:pPr>
-      <w:rPr>
-        <w:rFonts w:ascii="Symbol" w:hAnsi="Symbol" w:hint="default"/>
-      </w:rPr>
-    </w:lvl>
-    <w:lvl w:ilvl="4" w:tplc="04090003" w:tentative="1">
-      <w:start w:val="1"/>
-      <w:numFmt w:val="bullet"/>
-      <w:lvlText w:val="o"/>
-      <w:lvlJc w:val="left"/>
-      <w:pPr>
-        <w:ind w:left="3600" w:hanging="360"/>
-      </w:pPr>
-      <w:rPr>
-        <w:rFonts w:ascii="Courier New" w:hAnsi="Courier New" w:cs="Courier New" w:hint="default"/>
-      </w:rPr>
-    </w:lvl>
-    <w:lvl w:ilvl="5" w:tplc="04090005" w:tentative="1">
-      <w:start w:val="1"/>
-      <w:numFmt w:val="bullet"/>
-      <w:lvlText w:val=""/>
-      <w:lvlJc w:val="left"/>
-      <w:pPr>
-        <w:ind w:left="4320" w:hanging="360"/>
-      </w:pPr>
-      <w:rPr>
-        <w:rFonts w:ascii="Wingdings" w:hAnsi="Wingdings" w:hint="default"/>
-      </w:rPr>
-    </w:lvl>
-    <w:lvl w:ilvl="6" w:tplc="04090001" w:tentative="1">
-      <w:start w:val="1"/>
-      <w:numFmt w:val="bullet"/>
-      <w:lvlText w:val=""/>
-      <w:lvlJc w:val="left"/>
-      <w:pPr>
-        <w:ind w:left="5040" w:hanging="360"/>
-      </w:pPr>
-      <w:rPr>
-        <w:rFonts w:ascii="Symbol" w:hAnsi="Symbol" w:hint="default"/>
-      </w:rPr>
-    </w:lvl>
-    <w:lvl w:ilvl="7" w:tplc="04090003" w:tentative="1">
-      <w:start w:val="1"/>
-      <w:numFmt w:val="bullet"/>
-      <w:lvlText w:val="o"/>
-      <w:lvlJc w:val="left"/>
-      <w:pPr>
-        <w:ind w:left="5760" w:hanging="360"/>
-      </w:pPr>
-      <w:rPr>
-        <w:rFonts w:ascii="Courier New" w:hAnsi="Courier New" w:cs="Courier New" w:hint="default"/>
-      </w:rPr>
-    </w:lvl>
-    <w:lvl w:ilvl="8" w:tplc="04090005" w:tentative="1">
-      <w:start w:val="1"/>
-      <w:numFmt w:val="bullet"/>
-      <w:lvlText w:val=""/>
-      <w:lvlJc w:val="left"/>
-      <w:pPr>
-        <w:ind w:left="6480" w:hanging="360"/>
-      </w:pPr>
-      <w:rPr>
-        <w:rFonts w:ascii="Wingdings" w:hAnsi="Wingdings" w:hint="default"/>
-      </w:rPr>
-    </w:lvl>
-  </w:abstractNum>
-  <w:abstractNum w:abstractNumId="2" w15:restartNumberingAfterBreak="0">
-    <w:nsid w:val="1DED3D92"/>
-    <w:multiLevelType w:val="hybridMultilevel"/>
-    <w:tmpl w:val="9530C73A"/>
-    <w:lvl w:ilvl="0" w:tplc="04100001">
-      <w:start w:val="1"/>
-      <w:numFmt w:val="bullet"/>
-      <w:lvlText w:val=""/>
-      <w:lvlJc w:val="left"/>
-      <w:pPr>
-        <w:ind w:left="720" w:hanging="360"/>
-      </w:pPr>
-      <w:rPr>
-        <w:rFonts w:ascii="Symbol" w:hAnsi="Symbol" w:hint="default"/>
-      </w:rPr>
-    </w:lvl>
-    <w:lvl w:ilvl="1" w:tplc="04090003" w:tentative="1">
-      <w:start w:val="1"/>
-      <w:numFmt w:val="bullet"/>
-      <w:lvlText w:val="o"/>
-      <w:lvlJc w:val="left"/>
-      <w:pPr>
-        <w:ind w:left="1440" w:hanging="360"/>
-      </w:pPr>
-      <w:rPr>
-        <w:rFonts w:ascii="Courier New" w:hAnsi="Courier New" w:cs="Courier New" w:hint="default"/>
-      </w:rPr>
-    </w:lvl>
-    <w:lvl w:ilvl="2" w:tplc="04090005" w:tentative="1">
-      <w:start w:val="1"/>
-      <w:numFmt w:val="bullet"/>
-      <w:lvlText w:val=""/>
-      <w:lvlJc w:val="left"/>
-      <w:pPr>
-        <w:ind w:left="2160" w:hanging="360"/>
-      </w:pPr>
-      <w:rPr>
-        <w:rFonts w:ascii="Wingdings" w:hAnsi="Wingdings" w:hint="default"/>
-      </w:rPr>
-    </w:lvl>
-    <w:lvl w:ilvl="3" w:tplc="04090001" w:tentative="1">
-      <w:start w:val="1"/>
-      <w:numFmt w:val="bullet"/>
-      <w:lvlText w:val=""/>
-      <w:lvlJc w:val="left"/>
-      <w:pPr>
-        <w:ind w:left="2880" w:hanging="360"/>
-      </w:pPr>
-      <w:rPr>
-        <w:rFonts w:ascii="Symbol" w:hAnsi="Symbol" w:hint="default"/>
-      </w:rPr>
-    </w:lvl>
-    <w:lvl w:ilvl="4" w:tplc="04090003" w:tentative="1">
-      <w:start w:val="1"/>
-      <w:numFmt w:val="bullet"/>
-      <w:lvlText w:val="o"/>
-      <w:lvlJc w:val="left"/>
-      <w:pPr>
-        <w:ind w:left="3600" w:hanging="360"/>
-      </w:pPr>
-      <w:rPr>
-        <w:rFonts w:ascii="Courier New" w:hAnsi="Courier New" w:cs="Courier New" w:hint="default"/>
-      </w:rPr>
-    </w:lvl>
-    <w:lvl w:ilvl="5" w:tplc="04090005" w:tentative="1">
-      <w:start w:val="1"/>
-      <w:numFmt w:val="bullet"/>
-      <w:lvlText w:val=""/>
-      <w:lvlJc w:val="left"/>
-      <w:pPr>
-        <w:ind w:left="4320" w:hanging="360"/>
-      </w:pPr>
-      <w:rPr>
-        <w:rFonts w:ascii="Wingdings" w:hAnsi="Wingdings" w:hint="default"/>
-      </w:rPr>
-    </w:lvl>
-    <w:lvl w:ilvl="6" w:tplc="04090001" w:tentative="1">
-      <w:start w:val="1"/>
-      <w:numFmt w:val="bullet"/>
-      <w:lvlText w:val=""/>
-      <w:lvlJc w:val="left"/>
-      <w:pPr>
-        <w:ind w:left="5040" w:hanging="360"/>
-      </w:pPr>
-      <w:rPr>
-        <w:rFonts w:ascii="Symbol" w:hAnsi="Symbol" w:hint="default"/>
-      </w:rPr>
-    </w:lvl>
-    <w:lvl w:ilvl="7" w:tplc="04090003" w:tentative="1">
-      <w:start w:val="1"/>
-      <w:numFmt w:val="bullet"/>
-      <w:lvlText w:val="o"/>
-      <w:lvlJc w:val="left"/>
-      <w:pPr>
-        <w:ind w:left="5760" w:hanging="360"/>
-      </w:pPr>
-      <w:rPr>
-        <w:rFonts w:ascii="Courier New" w:hAnsi="Courier New" w:cs="Courier New" w:hint="default"/>
-      </w:rPr>
-    </w:lvl>
-    <w:lvl w:ilvl="8" w:tplc="04090005" w:tentative="1">
-      <w:start w:val="1"/>
-      <w:numFmt w:val="bullet"/>
-      <w:lvlText w:val=""/>
-      <w:lvlJc w:val="left"/>
-      <w:pPr>
-        <w:ind w:left="6480" w:hanging="360"/>
-      </w:pPr>
-      <w:rPr>
-        <w:rFonts w:ascii="Wingdings" w:hAnsi="Wingdings" w:hint="default"/>
-      </w:rPr>
-    </w:lvl>
-  </w:abstractNum>
-  <w:abstractNum w:abstractNumId="3" w15:restartNumberingAfterBreak="0">
-    <w:nsid w:val="2B383A2C"/>
-    <w:multiLevelType w:val="hybridMultilevel"/>
-    <w:tmpl w:val="E88CFA34"/>
-    <w:lvl w:ilvl="0" w:tplc="04100001">
-      <w:start w:val="1"/>
-      <w:numFmt w:val="bullet"/>
-      <w:lvlText w:val=""/>
-      <w:lvlJc w:val="left"/>
-      <w:pPr>
-        <w:ind w:left="720" w:hanging="360"/>
-      </w:pPr>
-      <w:rPr>
-        <w:rFonts w:ascii="Symbol" w:hAnsi="Symbol" w:hint="default"/>
-      </w:rPr>
-    </w:lvl>
-    <w:lvl w:ilvl="1" w:tplc="04090003" w:tentative="1">
-      <w:start w:val="1"/>
-      <w:numFmt w:val="bullet"/>
-      <w:lvlText w:val="o"/>
-      <w:lvlJc w:val="left"/>
-      <w:pPr>
-        <w:ind w:left="1440" w:hanging="360"/>
-      </w:pPr>
-      <w:rPr>
-        <w:rFonts w:ascii="Courier New" w:hAnsi="Courier New" w:cs="Courier New" w:hint="default"/>
-      </w:rPr>
-    </w:lvl>
-    <w:lvl w:ilvl="2" w:tplc="04090005" w:tentative="1">
-      <w:start w:val="1"/>
-      <w:numFmt w:val="bullet"/>
-      <w:lvlText w:val=""/>
-      <w:lvlJc w:val="left"/>
-      <w:pPr>
-        <w:ind w:left="2160" w:hanging="360"/>
-      </w:pPr>
-      <w:rPr>
-        <w:rFonts w:ascii="Wingdings" w:hAnsi="Wingdings" w:hint="default"/>
-      </w:rPr>
-    </w:lvl>
-    <w:lvl w:ilvl="3" w:tplc="04090001" w:tentative="1">
-      <w:start w:val="1"/>
-      <w:numFmt w:val="bullet"/>
-      <w:lvlText w:val=""/>
-      <w:lvlJc w:val="left"/>
-      <w:pPr>
-        <w:ind w:left="2880" w:hanging="360"/>
-      </w:pPr>
-      <w:rPr>
-        <w:rFonts w:ascii="Symbol" w:hAnsi="Symbol" w:hint="default"/>
-      </w:rPr>
-    </w:lvl>
-    <w:lvl w:ilvl="4" w:tplc="04090003" w:tentative="1">
-      <w:start w:val="1"/>
-      <w:numFmt w:val="bullet"/>
-      <w:lvlText w:val="o"/>
-      <w:lvlJc w:val="left"/>
-      <w:pPr>
-        <w:ind w:left="3600" w:hanging="360"/>
-      </w:pPr>
-      <w:rPr>
-        <w:rFonts w:ascii="Courier New" w:hAnsi="Courier New" w:cs="Courier New" w:hint="default"/>
-      </w:rPr>
-    </w:lvl>
-    <w:lvl w:ilvl="5" w:tplc="04090005" w:tentative="1">
-      <w:start w:val="1"/>
-      <w:numFmt w:val="bullet"/>
-      <w:lvlText w:val=""/>
-      <w:lvlJc w:val="left"/>
-      <w:pPr>
-        <w:ind w:left="4320" w:hanging="360"/>
-      </w:pPr>
-      <w:rPr>
-        <w:rFonts w:ascii="Wingdings" w:hAnsi="Wingdings" w:hint="default"/>
-      </w:rPr>
-    </w:lvl>
-    <w:lvl w:ilvl="6" w:tplc="04090001" w:tentative="1">
-      <w:start w:val="1"/>
-      <w:numFmt w:val="bullet"/>
-      <w:lvlText w:val=""/>
-      <w:lvlJc w:val="left"/>
-      <w:pPr>
-        <w:ind w:left="5040" w:hanging="360"/>
-      </w:pPr>
-      <w:rPr>
-        <w:rFonts w:ascii="Symbol" w:hAnsi="Symbol" w:hint="default"/>
-      </w:rPr>
-    </w:lvl>
-    <w:lvl w:ilvl="7" w:tplc="04090003" w:tentative="1">
-      <w:start w:val="1"/>
-      <w:numFmt w:val="bullet"/>
-      <w:lvlText w:val="o"/>
-      <w:lvlJc w:val="left"/>
-      <w:pPr>
-        <w:ind w:left="5760" w:hanging="360"/>
-      </w:pPr>
-      <w:rPr>
-        <w:rFonts w:ascii="Courier New" w:hAnsi="Courier New" w:cs="Courier New" w:hint="default"/>
-      </w:rPr>
-    </w:lvl>
-    <w:lvl w:ilvl="8" w:tplc="04090005" w:tentative="1">
-      <w:start w:val="1"/>
-      <w:numFmt w:val="bullet"/>
-      <w:lvlText w:val=""/>
-      <w:lvlJc w:val="left"/>
-      <w:pPr>
-        <w:ind w:left="6480" w:hanging="360"/>
-      </w:pPr>
-      <w:rPr>
-        <w:rFonts w:ascii="Wingdings" w:hAnsi="Wingdings" w:hint="default"/>
-      </w:rPr>
-    </w:lvl>
-  </w:abstractNum>
-  <w:abstractNum w:abstractNumId="4" w15:restartNumberingAfterBreak="0">
-    <w:nsid w:val="2ED61667"/>
-    <w:multiLevelType w:val="hybridMultilevel"/>
-    <w:tmpl w:val="57E44BD6"/>
-    <w:lvl w:ilvl="0" w:tplc="04100001">
-      <w:start w:val="1"/>
-      <w:numFmt w:val="bullet"/>
-      <w:lvlText w:val=""/>
-      <w:lvlJc w:val="left"/>
-      <w:pPr>
-        <w:ind w:left="720" w:hanging="360"/>
-      </w:pPr>
-      <w:rPr>
-        <w:rFonts w:ascii="Symbol" w:hAnsi="Symbol" w:hint="default"/>
-      </w:rPr>
-    </w:lvl>
-    <w:lvl w:ilvl="1" w:tplc="04100003" w:tentative="1">
-      <w:start w:val="1"/>
-      <w:numFmt w:val="bullet"/>
-      <w:lvlText w:val="o"/>
-      <w:lvlJc w:val="left"/>
-      <w:pPr>
-        <w:ind w:left="1440" w:hanging="360"/>
-      </w:pPr>
-      <w:rPr>
-        <w:rFonts w:ascii="Courier New" w:hAnsi="Courier New" w:cs="Courier New" w:hint="default"/>
-      </w:rPr>
-    </w:lvl>
-    <w:lvl w:ilvl="2" w:tplc="04100005" w:tentative="1">
-      <w:start w:val="1"/>
-      <w:numFmt w:val="bullet"/>
-      <w:lvlText w:val=""/>
-      <w:lvlJc w:val="left"/>
-      <w:pPr>
-        <w:ind w:left="2160" w:hanging="360"/>
-      </w:pPr>
-      <w:rPr>
-        <w:rFonts w:ascii="Wingdings" w:hAnsi="Wingdings" w:hint="default"/>
-      </w:rPr>
-    </w:lvl>
-    <w:lvl w:ilvl="3" w:tplc="04100001" w:tentative="1">
-      <w:start w:val="1"/>
-      <w:numFmt w:val="bullet"/>
-      <w:lvlText w:val=""/>
-      <w:lvlJc w:val="left"/>
-      <w:pPr>
-        <w:ind w:left="2880" w:hanging="360"/>
-      </w:pPr>
-      <w:rPr>
-        <w:rFonts w:ascii="Symbol" w:hAnsi="Symbol" w:hint="default"/>
-      </w:rPr>
-    </w:lvl>
-    <w:lvl w:ilvl="4" w:tplc="04100003" w:tentative="1">
-      <w:start w:val="1"/>
-      <w:numFmt w:val="bullet"/>
-      <w:lvlText w:val="o"/>
-      <w:lvlJc w:val="left"/>
-      <w:pPr>
-        <w:ind w:left="3600" w:hanging="360"/>
-      </w:pPr>
-      <w:rPr>
-        <w:rFonts w:ascii="Courier New" w:hAnsi="Courier New" w:cs="Courier New" w:hint="default"/>
-      </w:rPr>
-    </w:lvl>
-    <w:lvl w:ilvl="5" w:tplc="04100005" w:tentative="1">
-      <w:start w:val="1"/>
-      <w:numFmt w:val="bullet"/>
-      <w:lvlText w:val=""/>
-      <w:lvlJc w:val="left"/>
-      <w:pPr>
-        <w:ind w:left="4320" w:hanging="360"/>
-      </w:pPr>
-      <w:rPr>
-        <w:rFonts w:ascii="Wingdings" w:hAnsi="Wingdings" w:hint="default"/>
-      </w:rPr>
-    </w:lvl>
-    <w:lvl w:ilvl="6" w:tplc="04100001" w:tentative="1">
-      <w:start w:val="1"/>
-      <w:numFmt w:val="bullet"/>
-      <w:lvlText w:val=""/>
-      <w:lvlJc w:val="left"/>
-      <w:pPr>
-        <w:ind w:left="5040" w:hanging="360"/>
-      </w:pPr>
-      <w:rPr>
-        <w:rFonts w:ascii="Symbol" w:hAnsi="Symbol" w:hint="default"/>
-      </w:rPr>
-    </w:lvl>
-    <w:lvl w:ilvl="7" w:tplc="04100003" w:tentative="1">
-      <w:start w:val="1"/>
-      <w:numFmt w:val="bullet"/>
-      <w:lvlText w:val="o"/>
-      <w:lvlJc w:val="left"/>
-      <w:pPr>
-        <w:ind w:left="5760" w:hanging="360"/>
-      </w:pPr>
-      <w:rPr>
-        <w:rFonts w:ascii="Courier New" w:hAnsi="Courier New" w:cs="Courier New" w:hint="default"/>
-      </w:rPr>
-    </w:lvl>
-    <w:lvl w:ilvl="8" w:tplc="04100005" w:tentative="1">
-      <w:start w:val="1"/>
-      <w:numFmt w:val="bullet"/>
-      <w:lvlText w:val=""/>
-      <w:lvlJc w:val="left"/>
-      <w:pPr>
-        <w:ind w:left="6480" w:hanging="360"/>
-      </w:pPr>
-      <w:rPr>
-        <w:rFonts w:ascii="Wingdings" w:hAnsi="Wingdings" w:hint="default"/>
-      </w:rPr>
-    </w:lvl>
-  </w:abstractNum>
-  <w:abstractNum w:abstractNumId="5" w15:restartNumberingAfterBreak="0">
-    <w:nsid w:val="33C667B0"/>
-    <w:multiLevelType w:val="hybridMultilevel"/>
-    <w:tmpl w:val="4000B782"/>
-    <w:lvl w:ilvl="0" w:tplc="04100001">
-      <w:start w:val="1"/>
-      <w:numFmt w:val="bullet"/>
-      <w:lvlText w:val=""/>
-      <w:lvlJc w:val="left"/>
-      <w:pPr>
-        <w:ind w:left="720" w:hanging="360"/>
-      </w:pPr>
-      <w:rPr>
-        <w:rFonts w:ascii="Symbol" w:hAnsi="Symbol" w:hint="default"/>
-      </w:rPr>
-    </w:lvl>
-    <w:lvl w:ilvl="1" w:tplc="04100003" w:tentative="1">
-      <w:start w:val="1"/>
-      <w:numFmt w:val="bullet"/>
-      <w:lvlText w:val="o"/>
-      <w:lvlJc w:val="left"/>
-      <w:pPr>
-        <w:ind w:left="1440" w:hanging="360"/>
-      </w:pPr>
-      <w:rPr>
-        <w:rFonts w:ascii="Courier New" w:hAnsi="Courier New" w:cs="Courier New" w:hint="default"/>
-      </w:rPr>
-    </w:lvl>
-    <w:lvl w:ilvl="2" w:tplc="04100005" w:tentative="1">
-      <w:start w:val="1"/>
-      <w:numFmt w:val="bullet"/>
-      <w:lvlText w:val=""/>
-      <w:lvlJc w:val="left"/>
-      <w:pPr>
-        <w:ind w:left="2160" w:hanging="360"/>
-      </w:pPr>
-      <w:rPr>
-        <w:rFonts w:ascii="Wingdings" w:hAnsi="Wingdings" w:hint="default"/>
-      </w:rPr>
-    </w:lvl>
-    <w:lvl w:ilvl="3" w:tplc="04100001" w:tentative="1">
-      <w:start w:val="1"/>
-      <w:numFmt w:val="bullet"/>
-      <w:lvlText w:val=""/>
-      <w:lvlJc w:val="left"/>
-      <w:pPr>
-        <w:ind w:left="2880" w:hanging="360"/>
-      </w:pPr>
-      <w:rPr>
-        <w:rFonts w:ascii="Symbol" w:hAnsi="Symbol" w:hint="default"/>
-      </w:rPr>
-    </w:lvl>
-    <w:lvl w:ilvl="4" w:tplc="04100003" w:tentative="1">
-      <w:start w:val="1"/>
-      <w:numFmt w:val="bullet"/>
-      <w:lvlText w:val="o"/>
-      <w:lvlJc w:val="left"/>
-      <w:pPr>
-        <w:ind w:left="3600" w:hanging="360"/>
-      </w:pPr>
-      <w:rPr>
-        <w:rFonts w:ascii="Courier New" w:hAnsi="Courier New" w:cs="Courier New" w:hint="default"/>
-      </w:rPr>
-    </w:lvl>
-    <w:lvl w:ilvl="5" w:tplc="04100005" w:tentative="1">
-      <w:start w:val="1"/>
-      <w:numFmt w:val="bullet"/>
-      <w:lvlText w:val=""/>
-      <w:lvlJc w:val="left"/>
-      <w:pPr>
-        <w:ind w:left="4320" w:hanging="360"/>
-      </w:pPr>
-      <w:rPr>
-        <w:rFonts w:ascii="Wingdings" w:hAnsi="Wingdings" w:hint="default"/>
-      </w:rPr>
-    </w:lvl>
-    <w:lvl w:ilvl="6" w:tplc="04100001" w:tentative="1">
-      <w:start w:val="1"/>
-      <w:numFmt w:val="bullet"/>
-      <w:lvlText w:val=""/>
-      <w:lvlJc w:val="left"/>
-      <w:pPr>
-        <w:ind w:left="5040" w:hanging="360"/>
-      </w:pPr>
-      <w:rPr>
-        <w:rFonts w:ascii="Symbol" w:hAnsi="Symbol" w:hint="default"/>
-      </w:rPr>
-    </w:lvl>
-    <w:lvl w:ilvl="7" w:tplc="04100003" w:tentative="1">
-      <w:start w:val="1"/>
-      <w:numFmt w:val="bullet"/>
-      <w:lvlText w:val="o"/>
-      <w:lvlJc w:val="left"/>
-      <w:pPr>
-        <w:ind w:left="5760" w:hanging="360"/>
-      </w:pPr>
-      <w:rPr>
-        <w:rFonts w:ascii="Courier New" w:hAnsi="Courier New" w:cs="Courier New" w:hint="default"/>
-      </w:rPr>
-    </w:lvl>
-    <w:lvl w:ilvl="8" w:tplc="04100005" w:tentative="1">
-      <w:start w:val="1"/>
-      <w:numFmt w:val="bullet"/>
-      <w:lvlText w:val=""/>
-      <w:lvlJc w:val="left"/>
-      <w:pPr>
-        <w:ind w:left="6480" w:hanging="360"/>
-      </w:pPr>
-      <w:rPr>
-        <w:rFonts w:ascii="Wingdings" w:hAnsi="Wingdings" w:hint="default"/>
-      </w:rPr>
-    </w:lvl>
-  </w:abstractNum>
-  <w:abstractNum w:abstractNumId="6" w15:restartNumberingAfterBreak="0">
-    <w:nsid w:val="43EB5C30"/>
-    <w:multiLevelType w:val="hybridMultilevel"/>
-    <w:tmpl w:val="CFB4BE4C"/>
-    <w:lvl w:ilvl="0" w:tplc="04090001">
-      <w:start w:val="1"/>
-      <w:numFmt w:val="bullet"/>
-      <w:lvlText w:val=""/>
-      <w:lvlJc w:val="left"/>
-      <w:pPr>
-        <w:ind w:left="720" w:hanging="360"/>
-      </w:pPr>
-      <w:rPr>
-        <w:rFonts w:ascii="Symbol" w:hAnsi="Symbol" w:hint="default"/>
-      </w:rPr>
-    </w:lvl>
-    <w:lvl w:ilvl="1" w:tplc="04090003">
-      <w:start w:val="1"/>
-      <w:numFmt w:val="bullet"/>
-      <w:lvlText w:val="o"/>
-      <w:lvlJc w:val="left"/>
-      <w:pPr>
-        <w:ind w:left="1440" w:hanging="360"/>
-      </w:pPr>
-      <w:rPr>
-        <w:rFonts w:ascii="Courier New" w:hAnsi="Courier New" w:cs="Courier New" w:hint="default"/>
-      </w:rPr>
-    </w:lvl>
-    <w:lvl w:ilvl="2" w:tplc="04090005" w:tentative="1">
-      <w:start w:val="1"/>
-      <w:numFmt w:val="bullet"/>
-      <w:lvlText w:val=""/>
-      <w:lvlJc w:val="left"/>
-      <w:pPr>
-        <w:ind w:left="2160" w:hanging="360"/>
-      </w:pPr>
-      <w:rPr>
-        <w:rFonts w:ascii="Wingdings" w:hAnsi="Wingdings" w:hint="default"/>
-      </w:rPr>
-    </w:lvl>
-    <w:lvl w:ilvl="3" w:tplc="04090001" w:tentative="1">
-      <w:start w:val="1"/>
-      <w:numFmt w:val="bullet"/>
-      <w:lvlText w:val=""/>
-      <w:lvlJc w:val="left"/>
-      <w:pPr>
-        <w:ind w:left="2880" w:hanging="360"/>
-      </w:pPr>
-      <w:rPr>
-        <w:rFonts w:ascii="Symbol" w:hAnsi="Symbol" w:hint="default"/>
-      </w:rPr>
-    </w:lvl>
-    <w:lvl w:ilvl="4" w:tplc="04090003" w:tentative="1">
-      <w:start w:val="1"/>
-      <w:numFmt w:val="bullet"/>
-      <w:lvlText w:val="o"/>
-      <w:lvlJc w:val="left"/>
-      <w:pPr>
-        <w:ind w:left="3600" w:hanging="360"/>
-      </w:pPr>
-      <w:rPr>
-        <w:rFonts w:ascii="Courier New" w:hAnsi="Courier New" w:cs="Courier New" w:hint="default"/>
-      </w:rPr>
-    </w:lvl>
-    <w:lvl w:ilvl="5" w:tplc="04090005" w:tentative="1">
-      <w:start w:val="1"/>
-      <w:numFmt w:val="bullet"/>
-      <w:lvlText w:val=""/>
-      <w:lvlJc w:val="left"/>
-      <w:pPr>
-        <w:ind w:left="4320" w:hanging="360"/>
-      </w:pPr>
-      <w:rPr>
-        <w:rFonts w:ascii="Wingdings" w:hAnsi="Wingdings" w:hint="default"/>
-      </w:rPr>
-    </w:lvl>
-    <w:lvl w:ilvl="6" w:tplc="04090001" w:tentative="1">
-      <w:start w:val="1"/>
-      <w:numFmt w:val="bullet"/>
-      <w:lvlText w:val=""/>
-      <w:lvlJc w:val="left"/>
-      <w:pPr>
-        <w:ind w:left="5040" w:hanging="360"/>
-      </w:pPr>
-      <w:rPr>
-        <w:rFonts w:ascii="Symbol" w:hAnsi="Symbol" w:hint="default"/>
-      </w:rPr>
-    </w:lvl>
-    <w:lvl w:ilvl="7" w:tplc="04090003" w:tentative="1">
-      <w:start w:val="1"/>
-      <w:numFmt w:val="bullet"/>
-      <w:lvlText w:val="o"/>
-      <w:lvlJc w:val="left"/>
-      <w:pPr>
-        <w:ind w:left="5760" w:hanging="360"/>
-      </w:pPr>
-      <w:rPr>
-        <w:rFonts w:ascii="Courier New" w:hAnsi="Courier New" w:cs="Courier New" w:hint="default"/>
-      </w:rPr>
-    </w:lvl>
-    <w:lvl w:ilvl="8" w:tplc="04090005" w:tentative="1">
-      <w:start w:val="1"/>
-      <w:numFmt w:val="bullet"/>
-      <w:lvlText w:val=""/>
-      <w:lvlJc w:val="left"/>
-      <w:pPr>
-        <w:ind w:left="6480" w:hanging="360"/>
-      </w:pPr>
-      <w:rPr>
-        <w:rFonts w:ascii="Wingdings" w:hAnsi="Wingdings" w:hint="default"/>
-      </w:rPr>
-    </w:lvl>
-  </w:abstractNum>
-  <w:abstractNum w:abstractNumId="7" w15:restartNumberingAfterBreak="0">
-    <w:nsid w:val="455172F0"/>
+    <w:nsid w:val="0EA74CB9"/>
     <w:multiLevelType w:val="multilevel"/>
-    <w:tmpl w:val="756ADA2E"/>
+    <w:tmpl w:val="19B82C84"/>
     <w:lvl w:ilvl="0">
       <w:start w:val="1"/>
       <w:numFmt w:val="bullet"/>
@@ -10251,7 +9939,834 @@
       </w:rPr>
     </w:lvl>
   </w:abstractNum>
+  <w:abstractNum w:abstractNumId="2" w15:restartNumberingAfterBreak="0">
+    <w:nsid w:val="120334A4"/>
+    <w:multiLevelType w:val="hybridMultilevel"/>
+    <w:tmpl w:val="B9C69A66"/>
+    <w:lvl w:ilvl="0" w:tplc="04090001">
+      <w:start w:val="1"/>
+      <w:numFmt w:val="bullet"/>
+      <w:lvlText w:val=""/>
+      <w:lvlJc w:val="left"/>
+      <w:pPr>
+        <w:ind w:left="720" w:hanging="360"/>
+      </w:pPr>
+      <w:rPr>
+        <w:rFonts w:ascii="Symbol" w:hAnsi="Symbol" w:hint="default"/>
+      </w:rPr>
+    </w:lvl>
+    <w:lvl w:ilvl="1" w:tplc="04090003" w:tentative="1">
+      <w:start w:val="1"/>
+      <w:numFmt w:val="bullet"/>
+      <w:lvlText w:val="o"/>
+      <w:lvlJc w:val="left"/>
+      <w:pPr>
+        <w:ind w:left="1440" w:hanging="360"/>
+      </w:pPr>
+      <w:rPr>
+        <w:rFonts w:ascii="Courier New" w:hAnsi="Courier New" w:cs="Courier New" w:hint="default"/>
+      </w:rPr>
+    </w:lvl>
+    <w:lvl w:ilvl="2" w:tplc="04090005" w:tentative="1">
+      <w:start w:val="1"/>
+      <w:numFmt w:val="bullet"/>
+      <w:lvlText w:val=""/>
+      <w:lvlJc w:val="left"/>
+      <w:pPr>
+        <w:ind w:left="2160" w:hanging="360"/>
+      </w:pPr>
+      <w:rPr>
+        <w:rFonts w:ascii="Wingdings" w:hAnsi="Wingdings" w:hint="default"/>
+      </w:rPr>
+    </w:lvl>
+    <w:lvl w:ilvl="3" w:tplc="04090001" w:tentative="1">
+      <w:start w:val="1"/>
+      <w:numFmt w:val="bullet"/>
+      <w:lvlText w:val=""/>
+      <w:lvlJc w:val="left"/>
+      <w:pPr>
+        <w:ind w:left="2880" w:hanging="360"/>
+      </w:pPr>
+      <w:rPr>
+        <w:rFonts w:ascii="Symbol" w:hAnsi="Symbol" w:hint="default"/>
+      </w:rPr>
+    </w:lvl>
+    <w:lvl w:ilvl="4" w:tplc="04090003" w:tentative="1">
+      <w:start w:val="1"/>
+      <w:numFmt w:val="bullet"/>
+      <w:lvlText w:val="o"/>
+      <w:lvlJc w:val="left"/>
+      <w:pPr>
+        <w:ind w:left="3600" w:hanging="360"/>
+      </w:pPr>
+      <w:rPr>
+        <w:rFonts w:ascii="Courier New" w:hAnsi="Courier New" w:cs="Courier New" w:hint="default"/>
+      </w:rPr>
+    </w:lvl>
+    <w:lvl w:ilvl="5" w:tplc="04090005" w:tentative="1">
+      <w:start w:val="1"/>
+      <w:numFmt w:val="bullet"/>
+      <w:lvlText w:val=""/>
+      <w:lvlJc w:val="left"/>
+      <w:pPr>
+        <w:ind w:left="4320" w:hanging="360"/>
+      </w:pPr>
+      <w:rPr>
+        <w:rFonts w:ascii="Wingdings" w:hAnsi="Wingdings" w:hint="default"/>
+      </w:rPr>
+    </w:lvl>
+    <w:lvl w:ilvl="6" w:tplc="04090001" w:tentative="1">
+      <w:start w:val="1"/>
+      <w:numFmt w:val="bullet"/>
+      <w:lvlText w:val=""/>
+      <w:lvlJc w:val="left"/>
+      <w:pPr>
+        <w:ind w:left="5040" w:hanging="360"/>
+      </w:pPr>
+      <w:rPr>
+        <w:rFonts w:ascii="Symbol" w:hAnsi="Symbol" w:hint="default"/>
+      </w:rPr>
+    </w:lvl>
+    <w:lvl w:ilvl="7" w:tplc="04090003" w:tentative="1">
+      <w:start w:val="1"/>
+      <w:numFmt w:val="bullet"/>
+      <w:lvlText w:val="o"/>
+      <w:lvlJc w:val="left"/>
+      <w:pPr>
+        <w:ind w:left="5760" w:hanging="360"/>
+      </w:pPr>
+      <w:rPr>
+        <w:rFonts w:ascii="Courier New" w:hAnsi="Courier New" w:cs="Courier New" w:hint="default"/>
+      </w:rPr>
+    </w:lvl>
+    <w:lvl w:ilvl="8" w:tplc="04090005" w:tentative="1">
+      <w:start w:val="1"/>
+      <w:numFmt w:val="bullet"/>
+      <w:lvlText w:val=""/>
+      <w:lvlJc w:val="left"/>
+      <w:pPr>
+        <w:ind w:left="6480" w:hanging="360"/>
+      </w:pPr>
+      <w:rPr>
+        <w:rFonts w:ascii="Wingdings" w:hAnsi="Wingdings" w:hint="default"/>
+      </w:rPr>
+    </w:lvl>
+  </w:abstractNum>
+  <w:abstractNum w:abstractNumId="3" w15:restartNumberingAfterBreak="0">
+    <w:nsid w:val="1DED3D92"/>
+    <w:multiLevelType w:val="hybridMultilevel"/>
+    <w:tmpl w:val="9530C73A"/>
+    <w:lvl w:ilvl="0" w:tplc="04100001">
+      <w:start w:val="1"/>
+      <w:numFmt w:val="bullet"/>
+      <w:lvlText w:val=""/>
+      <w:lvlJc w:val="left"/>
+      <w:pPr>
+        <w:ind w:left="720" w:hanging="360"/>
+      </w:pPr>
+      <w:rPr>
+        <w:rFonts w:ascii="Symbol" w:hAnsi="Symbol" w:hint="default"/>
+      </w:rPr>
+    </w:lvl>
+    <w:lvl w:ilvl="1" w:tplc="04090003" w:tentative="1">
+      <w:start w:val="1"/>
+      <w:numFmt w:val="bullet"/>
+      <w:lvlText w:val="o"/>
+      <w:lvlJc w:val="left"/>
+      <w:pPr>
+        <w:ind w:left="1440" w:hanging="360"/>
+      </w:pPr>
+      <w:rPr>
+        <w:rFonts w:ascii="Courier New" w:hAnsi="Courier New" w:cs="Courier New" w:hint="default"/>
+      </w:rPr>
+    </w:lvl>
+    <w:lvl w:ilvl="2" w:tplc="04090005" w:tentative="1">
+      <w:start w:val="1"/>
+      <w:numFmt w:val="bullet"/>
+      <w:lvlText w:val=""/>
+      <w:lvlJc w:val="left"/>
+      <w:pPr>
+        <w:ind w:left="2160" w:hanging="360"/>
+      </w:pPr>
+      <w:rPr>
+        <w:rFonts w:ascii="Wingdings" w:hAnsi="Wingdings" w:hint="default"/>
+      </w:rPr>
+    </w:lvl>
+    <w:lvl w:ilvl="3" w:tplc="04090001" w:tentative="1">
+      <w:start w:val="1"/>
+      <w:numFmt w:val="bullet"/>
+      <w:lvlText w:val=""/>
+      <w:lvlJc w:val="left"/>
+      <w:pPr>
+        <w:ind w:left="2880" w:hanging="360"/>
+      </w:pPr>
+      <w:rPr>
+        <w:rFonts w:ascii="Symbol" w:hAnsi="Symbol" w:hint="default"/>
+      </w:rPr>
+    </w:lvl>
+    <w:lvl w:ilvl="4" w:tplc="04090003" w:tentative="1">
+      <w:start w:val="1"/>
+      <w:numFmt w:val="bullet"/>
+      <w:lvlText w:val="o"/>
+      <w:lvlJc w:val="left"/>
+      <w:pPr>
+        <w:ind w:left="3600" w:hanging="360"/>
+      </w:pPr>
+      <w:rPr>
+        <w:rFonts w:ascii="Courier New" w:hAnsi="Courier New" w:cs="Courier New" w:hint="default"/>
+      </w:rPr>
+    </w:lvl>
+    <w:lvl w:ilvl="5" w:tplc="04090005" w:tentative="1">
+      <w:start w:val="1"/>
+      <w:numFmt w:val="bullet"/>
+      <w:lvlText w:val=""/>
+      <w:lvlJc w:val="left"/>
+      <w:pPr>
+        <w:ind w:left="4320" w:hanging="360"/>
+      </w:pPr>
+      <w:rPr>
+        <w:rFonts w:ascii="Wingdings" w:hAnsi="Wingdings" w:hint="default"/>
+      </w:rPr>
+    </w:lvl>
+    <w:lvl w:ilvl="6" w:tplc="04090001" w:tentative="1">
+      <w:start w:val="1"/>
+      <w:numFmt w:val="bullet"/>
+      <w:lvlText w:val=""/>
+      <w:lvlJc w:val="left"/>
+      <w:pPr>
+        <w:ind w:left="5040" w:hanging="360"/>
+      </w:pPr>
+      <w:rPr>
+        <w:rFonts w:ascii="Symbol" w:hAnsi="Symbol" w:hint="default"/>
+      </w:rPr>
+    </w:lvl>
+    <w:lvl w:ilvl="7" w:tplc="04090003" w:tentative="1">
+      <w:start w:val="1"/>
+      <w:numFmt w:val="bullet"/>
+      <w:lvlText w:val="o"/>
+      <w:lvlJc w:val="left"/>
+      <w:pPr>
+        <w:ind w:left="5760" w:hanging="360"/>
+      </w:pPr>
+      <w:rPr>
+        <w:rFonts w:ascii="Courier New" w:hAnsi="Courier New" w:cs="Courier New" w:hint="default"/>
+      </w:rPr>
+    </w:lvl>
+    <w:lvl w:ilvl="8" w:tplc="04090005" w:tentative="1">
+      <w:start w:val="1"/>
+      <w:numFmt w:val="bullet"/>
+      <w:lvlText w:val=""/>
+      <w:lvlJc w:val="left"/>
+      <w:pPr>
+        <w:ind w:left="6480" w:hanging="360"/>
+      </w:pPr>
+      <w:rPr>
+        <w:rFonts w:ascii="Wingdings" w:hAnsi="Wingdings" w:hint="default"/>
+      </w:rPr>
+    </w:lvl>
+  </w:abstractNum>
+  <w:abstractNum w:abstractNumId="4" w15:restartNumberingAfterBreak="0">
+    <w:nsid w:val="2B383A2C"/>
+    <w:multiLevelType w:val="hybridMultilevel"/>
+    <w:tmpl w:val="E88CFA34"/>
+    <w:lvl w:ilvl="0" w:tplc="04100001">
+      <w:start w:val="1"/>
+      <w:numFmt w:val="bullet"/>
+      <w:lvlText w:val=""/>
+      <w:lvlJc w:val="left"/>
+      <w:pPr>
+        <w:ind w:left="720" w:hanging="360"/>
+      </w:pPr>
+      <w:rPr>
+        <w:rFonts w:ascii="Symbol" w:hAnsi="Symbol" w:hint="default"/>
+      </w:rPr>
+    </w:lvl>
+    <w:lvl w:ilvl="1" w:tplc="04090003" w:tentative="1">
+      <w:start w:val="1"/>
+      <w:numFmt w:val="bullet"/>
+      <w:lvlText w:val="o"/>
+      <w:lvlJc w:val="left"/>
+      <w:pPr>
+        <w:ind w:left="1440" w:hanging="360"/>
+      </w:pPr>
+      <w:rPr>
+        <w:rFonts w:ascii="Courier New" w:hAnsi="Courier New" w:cs="Courier New" w:hint="default"/>
+      </w:rPr>
+    </w:lvl>
+    <w:lvl w:ilvl="2" w:tplc="04090005" w:tentative="1">
+      <w:start w:val="1"/>
+      <w:numFmt w:val="bullet"/>
+      <w:lvlText w:val=""/>
+      <w:lvlJc w:val="left"/>
+      <w:pPr>
+        <w:ind w:left="2160" w:hanging="360"/>
+      </w:pPr>
+      <w:rPr>
+        <w:rFonts w:ascii="Wingdings" w:hAnsi="Wingdings" w:hint="default"/>
+      </w:rPr>
+    </w:lvl>
+    <w:lvl w:ilvl="3" w:tplc="04090001" w:tentative="1">
+      <w:start w:val="1"/>
+      <w:numFmt w:val="bullet"/>
+      <w:lvlText w:val=""/>
+      <w:lvlJc w:val="left"/>
+      <w:pPr>
+        <w:ind w:left="2880" w:hanging="360"/>
+      </w:pPr>
+      <w:rPr>
+        <w:rFonts w:ascii="Symbol" w:hAnsi="Symbol" w:hint="default"/>
+      </w:rPr>
+    </w:lvl>
+    <w:lvl w:ilvl="4" w:tplc="04090003" w:tentative="1">
+      <w:start w:val="1"/>
+      <w:numFmt w:val="bullet"/>
+      <w:lvlText w:val="o"/>
+      <w:lvlJc w:val="left"/>
+      <w:pPr>
+        <w:ind w:left="3600" w:hanging="360"/>
+      </w:pPr>
+      <w:rPr>
+        <w:rFonts w:ascii="Courier New" w:hAnsi="Courier New" w:cs="Courier New" w:hint="default"/>
+      </w:rPr>
+    </w:lvl>
+    <w:lvl w:ilvl="5" w:tplc="04090005" w:tentative="1">
+      <w:start w:val="1"/>
+      <w:numFmt w:val="bullet"/>
+      <w:lvlText w:val=""/>
+      <w:lvlJc w:val="left"/>
+      <w:pPr>
+        <w:ind w:left="4320" w:hanging="360"/>
+      </w:pPr>
+      <w:rPr>
+        <w:rFonts w:ascii="Wingdings" w:hAnsi="Wingdings" w:hint="default"/>
+      </w:rPr>
+    </w:lvl>
+    <w:lvl w:ilvl="6" w:tplc="04090001" w:tentative="1">
+      <w:start w:val="1"/>
+      <w:numFmt w:val="bullet"/>
+      <w:lvlText w:val=""/>
+      <w:lvlJc w:val="left"/>
+      <w:pPr>
+        <w:ind w:left="5040" w:hanging="360"/>
+      </w:pPr>
+      <w:rPr>
+        <w:rFonts w:ascii="Symbol" w:hAnsi="Symbol" w:hint="default"/>
+      </w:rPr>
+    </w:lvl>
+    <w:lvl w:ilvl="7" w:tplc="04090003" w:tentative="1">
+      <w:start w:val="1"/>
+      <w:numFmt w:val="bullet"/>
+      <w:lvlText w:val="o"/>
+      <w:lvlJc w:val="left"/>
+      <w:pPr>
+        <w:ind w:left="5760" w:hanging="360"/>
+      </w:pPr>
+      <w:rPr>
+        <w:rFonts w:ascii="Courier New" w:hAnsi="Courier New" w:cs="Courier New" w:hint="default"/>
+      </w:rPr>
+    </w:lvl>
+    <w:lvl w:ilvl="8" w:tplc="04090005" w:tentative="1">
+      <w:start w:val="1"/>
+      <w:numFmt w:val="bullet"/>
+      <w:lvlText w:val=""/>
+      <w:lvlJc w:val="left"/>
+      <w:pPr>
+        <w:ind w:left="6480" w:hanging="360"/>
+      </w:pPr>
+      <w:rPr>
+        <w:rFonts w:ascii="Wingdings" w:hAnsi="Wingdings" w:hint="default"/>
+      </w:rPr>
+    </w:lvl>
+  </w:abstractNum>
+  <w:abstractNum w:abstractNumId="5" w15:restartNumberingAfterBreak="0">
+    <w:nsid w:val="2ED61667"/>
+    <w:multiLevelType w:val="hybridMultilevel"/>
+    <w:tmpl w:val="57E44BD6"/>
+    <w:lvl w:ilvl="0" w:tplc="04100001">
+      <w:start w:val="1"/>
+      <w:numFmt w:val="bullet"/>
+      <w:lvlText w:val=""/>
+      <w:lvlJc w:val="left"/>
+      <w:pPr>
+        <w:ind w:left="720" w:hanging="360"/>
+      </w:pPr>
+      <w:rPr>
+        <w:rFonts w:ascii="Symbol" w:hAnsi="Symbol" w:hint="default"/>
+      </w:rPr>
+    </w:lvl>
+    <w:lvl w:ilvl="1" w:tplc="04100003" w:tentative="1">
+      <w:start w:val="1"/>
+      <w:numFmt w:val="bullet"/>
+      <w:lvlText w:val="o"/>
+      <w:lvlJc w:val="left"/>
+      <w:pPr>
+        <w:ind w:left="1440" w:hanging="360"/>
+      </w:pPr>
+      <w:rPr>
+        <w:rFonts w:ascii="Courier New" w:hAnsi="Courier New" w:cs="Courier New" w:hint="default"/>
+      </w:rPr>
+    </w:lvl>
+    <w:lvl w:ilvl="2" w:tplc="04100005" w:tentative="1">
+      <w:start w:val="1"/>
+      <w:numFmt w:val="bullet"/>
+      <w:lvlText w:val=""/>
+      <w:lvlJc w:val="left"/>
+      <w:pPr>
+        <w:ind w:left="2160" w:hanging="360"/>
+      </w:pPr>
+      <w:rPr>
+        <w:rFonts w:ascii="Wingdings" w:hAnsi="Wingdings" w:hint="default"/>
+      </w:rPr>
+    </w:lvl>
+    <w:lvl w:ilvl="3" w:tplc="04100001" w:tentative="1">
+      <w:start w:val="1"/>
+      <w:numFmt w:val="bullet"/>
+      <w:lvlText w:val=""/>
+      <w:lvlJc w:val="left"/>
+      <w:pPr>
+        <w:ind w:left="2880" w:hanging="360"/>
+      </w:pPr>
+      <w:rPr>
+        <w:rFonts w:ascii="Symbol" w:hAnsi="Symbol" w:hint="default"/>
+      </w:rPr>
+    </w:lvl>
+    <w:lvl w:ilvl="4" w:tplc="04100003" w:tentative="1">
+      <w:start w:val="1"/>
+      <w:numFmt w:val="bullet"/>
+      <w:lvlText w:val="o"/>
+      <w:lvlJc w:val="left"/>
+      <w:pPr>
+        <w:ind w:left="3600" w:hanging="360"/>
+      </w:pPr>
+      <w:rPr>
+        <w:rFonts w:ascii="Courier New" w:hAnsi="Courier New" w:cs="Courier New" w:hint="default"/>
+      </w:rPr>
+    </w:lvl>
+    <w:lvl w:ilvl="5" w:tplc="04100005" w:tentative="1">
+      <w:start w:val="1"/>
+      <w:numFmt w:val="bullet"/>
+      <w:lvlText w:val=""/>
+      <w:lvlJc w:val="left"/>
+      <w:pPr>
+        <w:ind w:left="4320" w:hanging="360"/>
+      </w:pPr>
+      <w:rPr>
+        <w:rFonts w:ascii="Wingdings" w:hAnsi="Wingdings" w:hint="default"/>
+      </w:rPr>
+    </w:lvl>
+    <w:lvl w:ilvl="6" w:tplc="04100001" w:tentative="1">
+      <w:start w:val="1"/>
+      <w:numFmt w:val="bullet"/>
+      <w:lvlText w:val=""/>
+      <w:lvlJc w:val="left"/>
+      <w:pPr>
+        <w:ind w:left="5040" w:hanging="360"/>
+      </w:pPr>
+      <w:rPr>
+        <w:rFonts w:ascii="Symbol" w:hAnsi="Symbol" w:hint="default"/>
+      </w:rPr>
+    </w:lvl>
+    <w:lvl w:ilvl="7" w:tplc="04100003" w:tentative="1">
+      <w:start w:val="1"/>
+      <w:numFmt w:val="bullet"/>
+      <w:lvlText w:val="o"/>
+      <w:lvlJc w:val="left"/>
+      <w:pPr>
+        <w:ind w:left="5760" w:hanging="360"/>
+      </w:pPr>
+      <w:rPr>
+        <w:rFonts w:ascii="Courier New" w:hAnsi="Courier New" w:cs="Courier New" w:hint="default"/>
+      </w:rPr>
+    </w:lvl>
+    <w:lvl w:ilvl="8" w:tplc="04100005" w:tentative="1">
+      <w:start w:val="1"/>
+      <w:numFmt w:val="bullet"/>
+      <w:lvlText w:val=""/>
+      <w:lvlJc w:val="left"/>
+      <w:pPr>
+        <w:ind w:left="6480" w:hanging="360"/>
+      </w:pPr>
+      <w:rPr>
+        <w:rFonts w:ascii="Wingdings" w:hAnsi="Wingdings" w:hint="default"/>
+      </w:rPr>
+    </w:lvl>
+  </w:abstractNum>
+  <w:abstractNum w:abstractNumId="6" w15:restartNumberingAfterBreak="0">
+    <w:nsid w:val="33C667B0"/>
+    <w:multiLevelType w:val="hybridMultilevel"/>
+    <w:tmpl w:val="4000B782"/>
+    <w:lvl w:ilvl="0" w:tplc="04100001">
+      <w:start w:val="1"/>
+      <w:numFmt w:val="bullet"/>
+      <w:lvlText w:val=""/>
+      <w:lvlJc w:val="left"/>
+      <w:pPr>
+        <w:ind w:left="720" w:hanging="360"/>
+      </w:pPr>
+      <w:rPr>
+        <w:rFonts w:ascii="Symbol" w:hAnsi="Symbol" w:hint="default"/>
+      </w:rPr>
+    </w:lvl>
+    <w:lvl w:ilvl="1" w:tplc="04100003" w:tentative="1">
+      <w:start w:val="1"/>
+      <w:numFmt w:val="bullet"/>
+      <w:lvlText w:val="o"/>
+      <w:lvlJc w:val="left"/>
+      <w:pPr>
+        <w:ind w:left="1440" w:hanging="360"/>
+      </w:pPr>
+      <w:rPr>
+        <w:rFonts w:ascii="Courier New" w:hAnsi="Courier New" w:cs="Courier New" w:hint="default"/>
+      </w:rPr>
+    </w:lvl>
+    <w:lvl w:ilvl="2" w:tplc="04100005" w:tentative="1">
+      <w:start w:val="1"/>
+      <w:numFmt w:val="bullet"/>
+      <w:lvlText w:val=""/>
+      <w:lvlJc w:val="left"/>
+      <w:pPr>
+        <w:ind w:left="2160" w:hanging="360"/>
+      </w:pPr>
+      <w:rPr>
+        <w:rFonts w:ascii="Wingdings" w:hAnsi="Wingdings" w:hint="default"/>
+      </w:rPr>
+    </w:lvl>
+    <w:lvl w:ilvl="3" w:tplc="04100001" w:tentative="1">
+      <w:start w:val="1"/>
+      <w:numFmt w:val="bullet"/>
+      <w:lvlText w:val=""/>
+      <w:lvlJc w:val="left"/>
+      <w:pPr>
+        <w:ind w:left="2880" w:hanging="360"/>
+      </w:pPr>
+      <w:rPr>
+        <w:rFonts w:ascii="Symbol" w:hAnsi="Symbol" w:hint="default"/>
+      </w:rPr>
+    </w:lvl>
+    <w:lvl w:ilvl="4" w:tplc="04100003" w:tentative="1">
+      <w:start w:val="1"/>
+      <w:numFmt w:val="bullet"/>
+      <w:lvlText w:val="o"/>
+      <w:lvlJc w:val="left"/>
+      <w:pPr>
+        <w:ind w:left="3600" w:hanging="360"/>
+      </w:pPr>
+      <w:rPr>
+        <w:rFonts w:ascii="Courier New" w:hAnsi="Courier New" w:cs="Courier New" w:hint="default"/>
+      </w:rPr>
+    </w:lvl>
+    <w:lvl w:ilvl="5" w:tplc="04100005" w:tentative="1">
+      <w:start w:val="1"/>
+      <w:numFmt w:val="bullet"/>
+      <w:lvlText w:val=""/>
+      <w:lvlJc w:val="left"/>
+      <w:pPr>
+        <w:ind w:left="4320" w:hanging="360"/>
+      </w:pPr>
+      <w:rPr>
+        <w:rFonts w:ascii="Wingdings" w:hAnsi="Wingdings" w:hint="default"/>
+      </w:rPr>
+    </w:lvl>
+    <w:lvl w:ilvl="6" w:tplc="04100001" w:tentative="1">
+      <w:start w:val="1"/>
+      <w:numFmt w:val="bullet"/>
+      <w:lvlText w:val=""/>
+      <w:lvlJc w:val="left"/>
+      <w:pPr>
+        <w:ind w:left="5040" w:hanging="360"/>
+      </w:pPr>
+      <w:rPr>
+        <w:rFonts w:ascii="Symbol" w:hAnsi="Symbol" w:hint="default"/>
+      </w:rPr>
+    </w:lvl>
+    <w:lvl w:ilvl="7" w:tplc="04100003" w:tentative="1">
+      <w:start w:val="1"/>
+      <w:numFmt w:val="bullet"/>
+      <w:lvlText w:val="o"/>
+      <w:lvlJc w:val="left"/>
+      <w:pPr>
+        <w:ind w:left="5760" w:hanging="360"/>
+      </w:pPr>
+      <w:rPr>
+        <w:rFonts w:ascii="Courier New" w:hAnsi="Courier New" w:cs="Courier New" w:hint="default"/>
+      </w:rPr>
+    </w:lvl>
+    <w:lvl w:ilvl="8" w:tplc="04100005" w:tentative="1">
+      <w:start w:val="1"/>
+      <w:numFmt w:val="bullet"/>
+      <w:lvlText w:val=""/>
+      <w:lvlJc w:val="left"/>
+      <w:pPr>
+        <w:ind w:left="6480" w:hanging="360"/>
+      </w:pPr>
+      <w:rPr>
+        <w:rFonts w:ascii="Wingdings" w:hAnsi="Wingdings" w:hint="default"/>
+      </w:rPr>
+    </w:lvl>
+  </w:abstractNum>
+  <w:abstractNum w:abstractNumId="7" w15:restartNumberingAfterBreak="0">
+    <w:nsid w:val="43EB5C30"/>
+    <w:multiLevelType w:val="hybridMultilevel"/>
+    <w:tmpl w:val="CFB4BE4C"/>
+    <w:lvl w:ilvl="0" w:tplc="04090001">
+      <w:start w:val="1"/>
+      <w:numFmt w:val="bullet"/>
+      <w:lvlText w:val=""/>
+      <w:lvlJc w:val="left"/>
+      <w:pPr>
+        <w:ind w:left="720" w:hanging="360"/>
+      </w:pPr>
+      <w:rPr>
+        <w:rFonts w:ascii="Symbol" w:hAnsi="Symbol" w:hint="default"/>
+      </w:rPr>
+    </w:lvl>
+    <w:lvl w:ilvl="1" w:tplc="04090003">
+      <w:start w:val="1"/>
+      <w:numFmt w:val="bullet"/>
+      <w:lvlText w:val="o"/>
+      <w:lvlJc w:val="left"/>
+      <w:pPr>
+        <w:ind w:left="1440" w:hanging="360"/>
+      </w:pPr>
+      <w:rPr>
+        <w:rFonts w:ascii="Courier New" w:hAnsi="Courier New" w:cs="Courier New" w:hint="default"/>
+      </w:rPr>
+    </w:lvl>
+    <w:lvl w:ilvl="2" w:tplc="04090005" w:tentative="1">
+      <w:start w:val="1"/>
+      <w:numFmt w:val="bullet"/>
+      <w:lvlText w:val=""/>
+      <w:lvlJc w:val="left"/>
+      <w:pPr>
+        <w:ind w:left="2160" w:hanging="360"/>
+      </w:pPr>
+      <w:rPr>
+        <w:rFonts w:ascii="Wingdings" w:hAnsi="Wingdings" w:hint="default"/>
+      </w:rPr>
+    </w:lvl>
+    <w:lvl w:ilvl="3" w:tplc="04090001" w:tentative="1">
+      <w:start w:val="1"/>
+      <w:numFmt w:val="bullet"/>
+      <w:lvlText w:val=""/>
+      <w:lvlJc w:val="left"/>
+      <w:pPr>
+        <w:ind w:left="2880" w:hanging="360"/>
+      </w:pPr>
+      <w:rPr>
+        <w:rFonts w:ascii="Symbol" w:hAnsi="Symbol" w:hint="default"/>
+      </w:rPr>
+    </w:lvl>
+    <w:lvl w:ilvl="4" w:tplc="04090003" w:tentative="1">
+      <w:start w:val="1"/>
+      <w:numFmt w:val="bullet"/>
+      <w:lvlText w:val="o"/>
+      <w:lvlJc w:val="left"/>
+      <w:pPr>
+        <w:ind w:left="3600" w:hanging="360"/>
+      </w:pPr>
+      <w:rPr>
+        <w:rFonts w:ascii="Courier New" w:hAnsi="Courier New" w:cs="Courier New" w:hint="default"/>
+      </w:rPr>
+    </w:lvl>
+    <w:lvl w:ilvl="5" w:tplc="04090005" w:tentative="1">
+      <w:start w:val="1"/>
+      <w:numFmt w:val="bullet"/>
+      <w:lvlText w:val=""/>
+      <w:lvlJc w:val="left"/>
+      <w:pPr>
+        <w:ind w:left="4320" w:hanging="360"/>
+      </w:pPr>
+      <w:rPr>
+        <w:rFonts w:ascii="Wingdings" w:hAnsi="Wingdings" w:hint="default"/>
+      </w:rPr>
+    </w:lvl>
+    <w:lvl w:ilvl="6" w:tplc="04090001" w:tentative="1">
+      <w:start w:val="1"/>
+      <w:numFmt w:val="bullet"/>
+      <w:lvlText w:val=""/>
+      <w:lvlJc w:val="left"/>
+      <w:pPr>
+        <w:ind w:left="5040" w:hanging="360"/>
+      </w:pPr>
+      <w:rPr>
+        <w:rFonts w:ascii="Symbol" w:hAnsi="Symbol" w:hint="default"/>
+      </w:rPr>
+    </w:lvl>
+    <w:lvl w:ilvl="7" w:tplc="04090003" w:tentative="1">
+      <w:start w:val="1"/>
+      <w:numFmt w:val="bullet"/>
+      <w:lvlText w:val="o"/>
+      <w:lvlJc w:val="left"/>
+      <w:pPr>
+        <w:ind w:left="5760" w:hanging="360"/>
+      </w:pPr>
+      <w:rPr>
+        <w:rFonts w:ascii="Courier New" w:hAnsi="Courier New" w:cs="Courier New" w:hint="default"/>
+      </w:rPr>
+    </w:lvl>
+    <w:lvl w:ilvl="8" w:tplc="04090005" w:tentative="1">
+      <w:start w:val="1"/>
+      <w:numFmt w:val="bullet"/>
+      <w:lvlText w:val=""/>
+      <w:lvlJc w:val="left"/>
+      <w:pPr>
+        <w:ind w:left="6480" w:hanging="360"/>
+      </w:pPr>
+      <w:rPr>
+        <w:rFonts w:ascii="Wingdings" w:hAnsi="Wingdings" w:hint="default"/>
+      </w:rPr>
+    </w:lvl>
+  </w:abstractNum>
   <w:abstractNum w:abstractNumId="8" w15:restartNumberingAfterBreak="0">
+    <w:nsid w:val="455172F0"/>
+    <w:multiLevelType w:val="multilevel"/>
+    <w:tmpl w:val="756ADA2E"/>
+    <w:lvl w:ilvl="0">
+      <w:start w:val="1"/>
+      <w:numFmt w:val="bullet"/>
+      <w:lvlText w:val=""/>
+      <w:lvlJc w:val="left"/>
+      <w:pPr>
+        <w:tabs>
+          <w:tab w:val="num" w:pos="720"/>
+        </w:tabs>
+        <w:ind w:left="720" w:hanging="360"/>
+      </w:pPr>
+      <w:rPr>
+        <w:rFonts w:ascii="Symbol" w:hAnsi="Symbol" w:hint="default"/>
+        <w:sz w:val="20"/>
+      </w:rPr>
+    </w:lvl>
+    <w:lvl w:ilvl="1" w:tentative="1">
+      <w:start w:val="1"/>
+      <w:numFmt w:val="bullet"/>
+      <w:lvlText w:val="o"/>
+      <w:lvlJc w:val="left"/>
+      <w:pPr>
+        <w:tabs>
+          <w:tab w:val="num" w:pos="1440"/>
+        </w:tabs>
+        <w:ind w:left="1440" w:hanging="360"/>
+      </w:pPr>
+      <w:rPr>
+        <w:rFonts w:ascii="Courier New" w:hAnsi="Courier New" w:hint="default"/>
+        <w:sz w:val="20"/>
+      </w:rPr>
+    </w:lvl>
+    <w:lvl w:ilvl="2" w:tentative="1">
+      <w:start w:val="1"/>
+      <w:numFmt w:val="bullet"/>
+      <w:lvlText w:val=""/>
+      <w:lvlJc w:val="left"/>
+      <w:pPr>
+        <w:tabs>
+          <w:tab w:val="num" w:pos="2160"/>
+        </w:tabs>
+        <w:ind w:left="2160" w:hanging="360"/>
+      </w:pPr>
+      <w:rPr>
+        <w:rFonts w:ascii="Wingdings" w:hAnsi="Wingdings" w:hint="default"/>
+        <w:sz w:val="20"/>
+      </w:rPr>
+    </w:lvl>
+    <w:lvl w:ilvl="3" w:tentative="1">
+      <w:start w:val="1"/>
+      <w:numFmt w:val="bullet"/>
+      <w:lvlText w:val=""/>
+      <w:lvlJc w:val="left"/>
+      <w:pPr>
+        <w:tabs>
+          <w:tab w:val="num" w:pos="2880"/>
+        </w:tabs>
+        <w:ind w:left="2880" w:hanging="360"/>
+      </w:pPr>
+      <w:rPr>
+        <w:rFonts w:ascii="Wingdings" w:hAnsi="Wingdings" w:hint="default"/>
+        <w:sz w:val="20"/>
+      </w:rPr>
+    </w:lvl>
+    <w:lvl w:ilvl="4" w:tentative="1">
+      <w:start w:val="1"/>
+      <w:numFmt w:val="bullet"/>
+      <w:lvlText w:val=""/>
+      <w:lvlJc w:val="left"/>
+      <w:pPr>
+        <w:tabs>
+          <w:tab w:val="num" w:pos="3600"/>
+        </w:tabs>
+        <w:ind w:left="3600" w:hanging="360"/>
+      </w:pPr>
+      <w:rPr>
+        <w:rFonts w:ascii="Wingdings" w:hAnsi="Wingdings" w:hint="default"/>
+        <w:sz w:val="20"/>
+      </w:rPr>
+    </w:lvl>
+    <w:lvl w:ilvl="5" w:tentative="1">
+      <w:start w:val="1"/>
+      <w:numFmt w:val="bullet"/>
+      <w:lvlText w:val=""/>
+      <w:lvlJc w:val="left"/>
+      <w:pPr>
+        <w:tabs>
+          <w:tab w:val="num" w:pos="4320"/>
+        </w:tabs>
+        <w:ind w:left="4320" w:hanging="360"/>
+      </w:pPr>
+      <w:rPr>
+        <w:rFonts w:ascii="Wingdings" w:hAnsi="Wingdings" w:hint="default"/>
+        <w:sz w:val="20"/>
+      </w:rPr>
+    </w:lvl>
+    <w:lvl w:ilvl="6" w:tentative="1">
+      <w:start w:val="1"/>
+      <w:numFmt w:val="bullet"/>
+      <w:lvlText w:val=""/>
+      <w:lvlJc w:val="left"/>
+      <w:pPr>
+        <w:tabs>
+          <w:tab w:val="num" w:pos="5040"/>
+        </w:tabs>
+        <w:ind w:left="5040" w:hanging="360"/>
+      </w:pPr>
+      <w:rPr>
+        <w:rFonts w:ascii="Wingdings" w:hAnsi="Wingdings" w:hint="default"/>
+        <w:sz w:val="20"/>
+      </w:rPr>
+    </w:lvl>
+    <w:lvl w:ilvl="7" w:tentative="1">
+      <w:start w:val="1"/>
+      <w:numFmt w:val="bullet"/>
+      <w:lvlText w:val=""/>
+      <w:lvlJc w:val="left"/>
+      <w:pPr>
+        <w:tabs>
+          <w:tab w:val="num" w:pos="5760"/>
+        </w:tabs>
+        <w:ind w:left="5760" w:hanging="360"/>
+      </w:pPr>
+      <w:rPr>
+        <w:rFonts w:ascii="Wingdings" w:hAnsi="Wingdings" w:hint="default"/>
+        <w:sz w:val="20"/>
+      </w:rPr>
+    </w:lvl>
+    <w:lvl w:ilvl="8" w:tentative="1">
+      <w:start w:val="1"/>
+      <w:numFmt w:val="bullet"/>
+      <w:lvlText w:val=""/>
+      <w:lvlJc w:val="left"/>
+      <w:pPr>
+        <w:tabs>
+          <w:tab w:val="num" w:pos="6480"/>
+        </w:tabs>
+        <w:ind w:left="6480" w:hanging="360"/>
+      </w:pPr>
+      <w:rPr>
+        <w:rFonts w:ascii="Wingdings" w:hAnsi="Wingdings" w:hint="default"/>
+        <w:sz w:val="20"/>
+      </w:rPr>
+    </w:lvl>
+  </w:abstractNum>
+  <w:abstractNum w:abstractNumId="9" w15:restartNumberingAfterBreak="0">
     <w:nsid w:val="4C993F8A"/>
     <w:multiLevelType w:val="multilevel"/>
     <w:tmpl w:val="C09CDC08"/>
@@ -10364,7 +10879,7 @@
       </w:pPr>
     </w:lvl>
   </w:abstractNum>
-  <w:abstractNum w:abstractNumId="9" w15:restartNumberingAfterBreak="0">
+  <w:abstractNum w:abstractNumId="10" w15:restartNumberingAfterBreak="0">
     <w:nsid w:val="64612350"/>
     <w:multiLevelType w:val="multilevel"/>
     <w:tmpl w:val="E80A814A"/>
@@ -10478,28 +10993,28 @@
     </w:lvl>
   </w:abstractNum>
   <w:num w:numId="1">
-    <w:abstractNumId w:val="1"/>
+    <w:abstractNumId w:val="2"/>
   </w:num>
   <w:num w:numId="2">
-    <w:abstractNumId w:val="6"/>
+    <w:abstractNumId w:val="7"/>
   </w:num>
   <w:num w:numId="3">
-    <w:abstractNumId w:val="2"/>
+    <w:abstractNumId w:val="3"/>
   </w:num>
   <w:num w:numId="4">
-    <w:abstractNumId w:val="3"/>
+    <w:abstractNumId w:val="4"/>
   </w:num>
   <w:num w:numId="5">
     <w:abstractNumId w:val="0"/>
   </w:num>
   <w:num w:numId="6">
-    <w:abstractNumId w:val="7"/>
+    <w:abstractNumId w:val="8"/>
   </w:num>
   <w:num w:numId="7">
-    <w:abstractNumId w:val="9"/>
+    <w:abstractNumId w:val="10"/>
   </w:num>
   <w:num w:numId="8">
-    <w:abstractNumId w:val="8"/>
+    <w:abstractNumId w:val="9"/>
     <w:lvlOverride w:ilvl="0">
       <w:lvl w:ilvl="0">
         <w:numFmt w:val="decimal"/>
@@ -10509,10 +11024,13 @@
     </w:lvlOverride>
   </w:num>
   <w:num w:numId="9">
-    <w:abstractNumId w:val="4"/>
+    <w:abstractNumId w:val="5"/>
   </w:num>
   <w:num w:numId="10">
-    <w:abstractNumId w:val="5"/>
+    <w:abstractNumId w:val="6"/>
+  </w:num>
+  <w:num w:numId="11">
+    <w:abstractNumId w:val="1"/>
   </w:num>
 </w:numbering>
 </file>

</xml_diff>

<commit_message>
Added Software System Attributes: Reliability, Availability, Security, Maintainability, Portability
</commit_message>
<xml_diff>
--- a/SOFTENG2 PROJECT RASD.docx
+++ b/SOFTENG2 PROJECT RASD.docx
@@ -43,7 +43,6 @@
         </w:rPr>
         <w:t> </w:t>
       </w:r>
-      <w:proofErr w:type="gramStart"/>
       <w:r>
         <w:rPr>
           <w:rFonts w:ascii="Arial" w:hAnsi="Arial" w:cs="Arial"/>
@@ -74,7 +73,6 @@
         </w:rPr>
         <w:t>Purpose</w:t>
       </w:r>
-      <w:proofErr w:type="gramEnd"/>
     </w:p>
     <w:p>
       <w:pPr>
@@ -199,7 +197,6 @@
         </w:rPr>
         <w:t> </w:t>
       </w:r>
-      <w:proofErr w:type="gramStart"/>
       <w:r>
         <w:rPr>
           <w:rFonts w:ascii="Arial" w:hAnsi="Arial" w:cs="Arial"/>
@@ -230,7 +227,6 @@
         </w:rPr>
         <w:t>Scope</w:t>
       </w:r>
-      <w:proofErr w:type="gramEnd"/>
     </w:p>
     <w:p>
       <w:pPr>
@@ -415,25 +411,7 @@
           <w:color w:val="000000"/>
           <w:lang w:eastAsia="it-IT"/>
         </w:rPr>
-        <w:t xml:space="preserve">In order to make the lining up mechanism effective, either the customer activates the localization, and the system calculates the time needed to get to the shop, or the customer estimates by himself/herself the time required from the place he/she is. And </w:t>
-      </w:r>
-      <w:proofErr w:type="gramStart"/>
-      <w:r>
-        <w:rPr>
-          <w:rFonts w:ascii="Arial" w:eastAsia="Times New Roman" w:hAnsi="Arial" w:cs="Arial"/>
-          <w:color w:val="000000"/>
-          <w:lang w:eastAsia="it-IT"/>
-        </w:rPr>
-        <w:t>also</w:t>
-      </w:r>
-      <w:proofErr w:type="gramEnd"/>
-      <w:r>
-        <w:rPr>
-          <w:rFonts w:ascii="Arial" w:eastAsia="Times New Roman" w:hAnsi="Arial" w:cs="Arial"/>
-          <w:color w:val="000000"/>
-          <w:lang w:eastAsia="it-IT"/>
-        </w:rPr>
-        <w:t xml:space="preserve"> the customer has to scan the QR code generated with the ticket when arriving/leaving to/from the store to improve the efficiency of the system.</w:t>
+        <w:t>In order to make the lining up mechanism effective, either the customer activates the localization, and the system calculates the time needed to get to the shop, or the customer estimates by himself/herself the time required from the place he/she is. And also the customer has to scan the QR code generated with the ticket when arriving/leaving to/from the store to improve the efficiency of the system.</w:t>
       </w:r>
     </w:p>
     <w:p>
@@ -518,25 +496,7 @@
           <w:color w:val="000000"/>
           <w:lang w:eastAsia="it-IT"/>
         </w:rPr>
-        <w:t xml:space="preserve">The customers have also the possibility to indicate which kind of items they think they will buy, to allow the system to better organize the entrances by predicting which spaces will be fully occupied in the store and those who have not reached their maximum capacity. </w:t>
-      </w:r>
-      <w:proofErr w:type="gramStart"/>
-      <w:r>
-        <w:rPr>
-          <w:rFonts w:ascii="Arial" w:eastAsia="Times New Roman" w:hAnsi="Arial" w:cs="Arial"/>
-          <w:color w:val="000000"/>
-          <w:lang w:eastAsia="it-IT"/>
-        </w:rPr>
-        <w:t>Also</w:t>
-      </w:r>
-      <w:proofErr w:type="gramEnd"/>
-      <w:r>
-        <w:rPr>
-          <w:rFonts w:ascii="Arial" w:eastAsia="Times New Roman" w:hAnsi="Arial" w:cs="Arial"/>
-          <w:color w:val="000000"/>
-          <w:lang w:eastAsia="it-IT"/>
-        </w:rPr>
-        <w:t xml:space="preserve"> in this case the customers have to scan the QR code at the entrances/exits of the shop. </w:t>
+        <w:t>The customers have also the possibility to indicate which kind of items they think they will buy, to allow the system to better organize the entrances by predicting which spaces will be fully occupied in the store and those who have not reached their maximum capacity. Also in this case the customers have to scan the QR code at the entrances/exits of the shop. </w:t>
       </w:r>
     </w:p>
     <w:p>
@@ -1126,25 +1086,7 @@
           <w:color w:val="000000"/>
           <w:lang w:eastAsia="it-IT"/>
         </w:rPr>
-        <w:t xml:space="preserve">-The day of the booked visit the application reminds it to the </w:t>
-      </w:r>
-      <w:proofErr w:type="gramStart"/>
-      <w:r>
-        <w:rPr>
-          <w:rFonts w:ascii="Arial" w:eastAsia="Times New Roman" w:hAnsi="Arial" w:cs="Arial"/>
-          <w:color w:val="000000"/>
-          <w:lang w:eastAsia="it-IT"/>
-        </w:rPr>
-        <w:t>customer  through</w:t>
-      </w:r>
-      <w:proofErr w:type="gramEnd"/>
-      <w:r>
-        <w:rPr>
-          <w:rFonts w:ascii="Arial" w:eastAsia="Times New Roman" w:hAnsi="Arial" w:cs="Arial"/>
-          <w:color w:val="000000"/>
-          <w:lang w:eastAsia="it-IT"/>
-        </w:rPr>
-        <w:t xml:space="preserve"> a notification</w:t>
+        <w:t>-The day of the booked visit the application reminds it to the customer  through a notification</w:t>
       </w:r>
     </w:p>
     <w:p>
@@ -1415,7 +1357,6 @@
           <w:lang w:eastAsia="it-IT"/>
         </w:rPr>
       </w:pPr>
-      <w:proofErr w:type="gramStart"/>
       <w:r>
         <w:rPr>
           <w:rFonts w:ascii="Arial" w:eastAsia="Times New Roman" w:hAnsi="Arial" w:cs="Arial"/>
@@ -1433,45 +1374,25 @@
         </w:rPr>
         <w:t>?</w:t>
       </w:r>
-      <w:proofErr w:type="gramEnd"/>
-      <w:r>
-        <w:rPr>
-          <w:rFonts w:ascii="Arial" w:eastAsia="Times New Roman" w:hAnsi="Arial" w:cs="Arial"/>
-          <w:color w:val="000000"/>
-          <w:lang w:eastAsia="it-IT"/>
-        </w:rPr>
-        <w:t xml:space="preserve"> allow people to take a ticket online to do shopping (one </w:t>
-      </w:r>
-      <w:proofErr w:type="spellStart"/>
-      <w:r>
-        <w:rPr>
-          <w:rFonts w:ascii="Arial" w:eastAsia="Times New Roman" w:hAnsi="Arial" w:cs="Arial"/>
-          <w:color w:val="000000"/>
-          <w:lang w:eastAsia="it-IT"/>
-        </w:rPr>
-        <w:t>shared+one</w:t>
-      </w:r>
-      <w:proofErr w:type="spellEnd"/>
-      <w:r>
-        <w:rPr>
-          <w:rFonts w:ascii="Arial" w:eastAsia="Times New Roman" w:hAnsi="Arial" w:cs="Arial"/>
-          <w:color w:val="000000"/>
-          <w:lang w:eastAsia="it-IT"/>
-        </w:rPr>
-        <w:t xml:space="preserve"> world)</w:t>
-      </w:r>
-    </w:p>
-    <w:p>
-      <w:pPr>
-        <w:spacing w:after="0" w:line="240" w:lineRule="auto"/>
-        <w:rPr>
-          <w:rFonts w:ascii="Times New Roman" w:eastAsia="Times New Roman" w:hAnsi="Times New Roman" w:cs="Times New Roman"/>
-          <w:sz w:val="24"/>
-          <w:szCs w:val="24"/>
-          <w:lang w:eastAsia="it-IT"/>
-        </w:rPr>
-      </w:pPr>
-      <w:proofErr w:type="gramStart"/>
+      <w:r>
+        <w:rPr>
+          <w:rFonts w:ascii="Arial" w:eastAsia="Times New Roman" w:hAnsi="Arial" w:cs="Arial"/>
+          <w:color w:val="000000"/>
+          <w:lang w:eastAsia="it-IT"/>
+        </w:rPr>
+        <w:t xml:space="preserve"> allow people to take a ticket online to do shopping (one shared+one world)</w:t>
+      </w:r>
+    </w:p>
+    <w:p>
+      <w:pPr>
+        <w:spacing w:after="0" w:line="240" w:lineRule="auto"/>
+        <w:rPr>
+          <w:rFonts w:ascii="Times New Roman" w:eastAsia="Times New Roman" w:hAnsi="Times New Roman" w:cs="Times New Roman"/>
+          <w:sz w:val="24"/>
+          <w:szCs w:val="24"/>
+          <w:lang w:eastAsia="it-IT"/>
+        </w:rPr>
+      </w:pPr>
       <w:r>
         <w:rPr>
           <w:rFonts w:ascii="Arial" w:eastAsia="Times New Roman" w:hAnsi="Arial" w:cs="Arial"/>
@@ -1489,32 +1410,13 @@
         </w:rPr>
         <w:t>?</w:t>
       </w:r>
-      <w:proofErr w:type="gramEnd"/>
-      <w:r>
-        <w:rPr>
-          <w:rFonts w:ascii="Arial" w:eastAsia="Times New Roman" w:hAnsi="Arial" w:cs="Arial"/>
-          <w:color w:val="000000"/>
-          <w:lang w:eastAsia="it-IT"/>
-        </w:rPr>
-        <w:t xml:space="preserve"> allow people to book a visit online to do shopping (one </w:t>
-      </w:r>
-      <w:proofErr w:type="spellStart"/>
-      <w:r>
-        <w:rPr>
-          <w:rFonts w:ascii="Arial" w:eastAsia="Times New Roman" w:hAnsi="Arial" w:cs="Arial"/>
-          <w:color w:val="000000"/>
-          <w:lang w:eastAsia="it-IT"/>
-        </w:rPr>
-        <w:t>shared+one</w:t>
-      </w:r>
-      <w:proofErr w:type="spellEnd"/>
-      <w:r>
-        <w:rPr>
-          <w:rFonts w:ascii="Arial" w:eastAsia="Times New Roman" w:hAnsi="Arial" w:cs="Arial"/>
-          <w:color w:val="000000"/>
-          <w:lang w:eastAsia="it-IT"/>
-        </w:rPr>
-        <w:t xml:space="preserve"> world)</w:t>
+      <w:r>
+        <w:rPr>
+          <w:rFonts w:ascii="Arial" w:eastAsia="Times New Roman" w:hAnsi="Arial" w:cs="Arial"/>
+          <w:color w:val="000000"/>
+          <w:lang w:eastAsia="it-IT"/>
+        </w:rPr>
+        <w:t xml:space="preserve"> allow people to book a visit online to do shopping (one shared+one world)</w:t>
       </w:r>
     </w:p>
     <w:p>
@@ -1900,23 +1802,13 @@
         </w:rPr>
         <w:t xml:space="preserve">Totem: </w:t>
       </w:r>
-      <w:proofErr w:type="spellStart"/>
-      <w:r>
-        <w:rPr>
-          <w:rFonts w:ascii="Arial" w:eastAsia="Times New Roman" w:hAnsi="Arial" w:cs="Arial"/>
-          <w:color w:val="000000"/>
-          <w:lang w:eastAsia="it-IT"/>
-        </w:rPr>
-        <w:t>multimedial</w:t>
-      </w:r>
-      <w:proofErr w:type="spellEnd"/>
-      <w:r>
-        <w:rPr>
-          <w:rFonts w:ascii="Arial" w:eastAsia="Times New Roman" w:hAnsi="Arial" w:cs="Arial"/>
-          <w:color w:val="000000"/>
-          <w:lang w:eastAsia="it-IT"/>
-        </w:rPr>
-        <w:t xml:space="preserve"> structure</w:t>
+      <w:r>
+        <w:rPr>
+          <w:rFonts w:ascii="Arial" w:eastAsia="Times New Roman" w:hAnsi="Arial" w:cs="Arial"/>
+          <w:color w:val="000000"/>
+          <w:lang w:eastAsia="it-IT"/>
+        </w:rPr>
+        <w:t>multimedial structure</w:t>
       </w:r>
       <w:r>
         <w:rPr>
@@ -2117,7 +2009,6 @@
           <w:lang w:eastAsia="it-IT"/>
         </w:rPr>
       </w:pPr>
-      <w:proofErr w:type="gramStart"/>
       <w:r>
         <w:rPr>
           <w:rFonts w:ascii="Arial" w:eastAsia="Times New Roman" w:hAnsi="Arial" w:cs="Arial"/>
@@ -2144,18 +2035,7 @@
           <w:color w:val="000000"/>
           <w:lang w:eastAsia="it-IT"/>
         </w:rPr>
-        <w:t>QR</w:t>
-      </w:r>
-      <w:proofErr w:type="gramEnd"/>
-      <w:r>
-        <w:rPr>
-          <w:rFonts w:ascii="Arial" w:eastAsia="Times New Roman" w:hAnsi="Arial" w:cs="Arial"/>
-          <w:b/>
-          <w:bCs/>
-          <w:color w:val="000000"/>
-          <w:lang w:eastAsia="it-IT"/>
-        </w:rPr>
-        <w:t xml:space="preserve"> code: </w:t>
+        <w:t xml:space="preserve">QR code: </w:t>
       </w:r>
       <w:r>
         <w:rPr>
@@ -3933,25 +3813,7 @@
           <w:color w:val="000000"/>
           <w:lang w:eastAsia="it-IT"/>
         </w:rPr>
-        <w:t xml:space="preserve">The system saves in the </w:t>
-      </w:r>
-      <w:proofErr w:type="gramStart"/>
-      <w:r>
-        <w:rPr>
-          <w:rFonts w:ascii="Arial" w:eastAsia="Times New Roman" w:hAnsi="Arial" w:cs="Arial"/>
-          <w:color w:val="000000"/>
-          <w:lang w:eastAsia="it-IT"/>
-        </w:rPr>
-        <w:t>database  this</w:t>
-      </w:r>
-      <w:proofErr w:type="gramEnd"/>
-      <w:r>
-        <w:rPr>
-          <w:rFonts w:ascii="Arial" w:eastAsia="Times New Roman" w:hAnsi="Arial" w:cs="Arial"/>
-          <w:color w:val="000000"/>
-          <w:lang w:eastAsia="it-IT"/>
-        </w:rPr>
-        <w:t xml:space="preserve"> real time data in order to calculate better estimations for the schedule.</w:t>
+        <w:t>The system saves in the database  this real time data in order to calculate better estimations for the schedule.</w:t>
       </w:r>
     </w:p>
     <w:p>
@@ -4065,58 +3927,7 @@
           <w:shd w:val="clear" w:color="auto" w:fill="D3D3D3"/>
           <w:lang w:eastAsia="it-IT"/>
         </w:rPr>
-        <w:t>(</w:t>
-      </w:r>
-      <w:proofErr w:type="spellStart"/>
-      <w:r>
-        <w:rPr>
-          <w:rFonts w:ascii="Arial" w:eastAsia="Times New Roman" w:hAnsi="Arial" w:cs="Arial"/>
-          <w:color w:val="000000"/>
-          <w:shd w:val="clear" w:color="auto" w:fill="D3D3D3"/>
-          <w:lang w:eastAsia="it-IT"/>
-        </w:rPr>
-        <w:t>asterisco</w:t>
-      </w:r>
-      <w:proofErr w:type="spellEnd"/>
-      <w:r>
-        <w:rPr>
-          <w:rFonts w:ascii="Arial" w:eastAsia="Times New Roman" w:hAnsi="Arial" w:cs="Arial"/>
-          <w:color w:val="000000"/>
-          <w:shd w:val="clear" w:color="auto" w:fill="D3D3D3"/>
-          <w:lang w:eastAsia="it-IT"/>
-        </w:rPr>
-        <w:t xml:space="preserve"> a fine </w:t>
-      </w:r>
-      <w:proofErr w:type="spellStart"/>
-      <w:proofErr w:type="gramStart"/>
-      <w:r>
-        <w:rPr>
-          <w:rFonts w:ascii="Arial" w:eastAsia="Times New Roman" w:hAnsi="Arial" w:cs="Arial"/>
-          <w:color w:val="000000"/>
-          <w:shd w:val="clear" w:color="auto" w:fill="D3D3D3"/>
-          <w:lang w:eastAsia="it-IT"/>
-        </w:rPr>
-        <w:t>pagine</w:t>
-      </w:r>
-      <w:proofErr w:type="spellEnd"/>
-      <w:r>
-        <w:rPr>
-          <w:rFonts w:ascii="Arial" w:eastAsia="Times New Roman" w:hAnsi="Arial" w:cs="Arial"/>
-          <w:color w:val="000000"/>
-          <w:shd w:val="clear" w:color="auto" w:fill="D3D3D3"/>
-          <w:lang w:eastAsia="it-IT"/>
-        </w:rPr>
-        <w:t>)The</w:t>
-      </w:r>
-      <w:proofErr w:type="gramEnd"/>
-      <w:r>
-        <w:rPr>
-          <w:rFonts w:ascii="Arial" w:eastAsia="Times New Roman" w:hAnsi="Arial" w:cs="Arial"/>
-          <w:color w:val="000000"/>
-          <w:shd w:val="clear" w:color="auto" w:fill="D3D3D3"/>
-          <w:lang w:eastAsia="it-IT"/>
-        </w:rPr>
-        <w:t xml:space="preserve"> duration is calculated through the difference between the exit time and the entry time obtained by the QR code.</w:t>
+        <w:t>(asterisco a fine pagine)The duration is calculated through the difference between the exit time and the entry time obtained by the QR code.</w:t>
       </w:r>
     </w:p>
     <w:p>
@@ -4964,25 +4775,7 @@
           <w:color w:val="000000"/>
           <w:lang w:eastAsia="it-IT"/>
         </w:rPr>
-        <w:t xml:space="preserve">In both cases the approximate expected duration of the visit is requested. </w:t>
-      </w:r>
-      <w:proofErr w:type="gramStart"/>
-      <w:r>
-        <w:rPr>
-          <w:rFonts w:ascii="Arial" w:eastAsia="Times New Roman" w:hAnsi="Arial" w:cs="Arial"/>
-          <w:color w:val="000000"/>
-          <w:lang w:eastAsia="it-IT"/>
-        </w:rPr>
-        <w:t>Also</w:t>
-      </w:r>
-      <w:proofErr w:type="gramEnd"/>
-      <w:r>
-        <w:rPr>
-          <w:rFonts w:ascii="Arial" w:eastAsia="Times New Roman" w:hAnsi="Arial" w:cs="Arial"/>
-          <w:color w:val="000000"/>
-          <w:lang w:eastAsia="it-IT"/>
-        </w:rPr>
-        <w:t xml:space="preserve"> in this case the user can decide whether to provide it to the application or not.</w:t>
+        <w:t>In both cases the approximate expected duration of the visit is requested. Also in this case the user can decide whether to provide it to the application or not.</w:t>
       </w:r>
     </w:p>
     <w:p>
@@ -5154,27 +4947,7 @@
           <w:sz w:val="22"/>
           <w:szCs w:val="22"/>
         </w:rPr>
-        <w:t xml:space="preserve">This section highlights the major functions of the software underlining what is able to offer. Here you can also find some </w:t>
-      </w:r>
-      <w:proofErr w:type="gramStart"/>
-      <w:r>
-        <w:rPr>
-          <w:rFonts w:ascii="Arial" w:hAnsi="Arial" w:cs="Arial"/>
-          <w:color w:val="000000"/>
-          <w:sz w:val="22"/>
-          <w:szCs w:val="22"/>
-        </w:rPr>
-        <w:t>of  the</w:t>
-      </w:r>
-      <w:proofErr w:type="gramEnd"/>
-      <w:r>
-        <w:rPr>
-          <w:rFonts w:ascii="Arial" w:hAnsi="Arial" w:cs="Arial"/>
-          <w:color w:val="000000"/>
-          <w:sz w:val="22"/>
-          <w:szCs w:val="22"/>
-        </w:rPr>
-        <w:t xml:space="preserve"> requirements which are better explained in the following section “Specific Requirement”.</w:t>
+        <w:t>This section highlights the major functions of the software underlining what is able to offer. Here you can also find some of  the requirements which are better explained in the following section “Specific Requirement”.</w:t>
       </w:r>
     </w:p>
     <w:p>
@@ -5234,27 +5007,7 @@
           <w:sz w:val="22"/>
           <w:szCs w:val="22"/>
         </w:rPr>
-        <w:t xml:space="preserve">It gives to the user the possibility of taking a ticket, which corresponds to the </w:t>
-      </w:r>
-      <w:proofErr w:type="gramStart"/>
-      <w:r>
-        <w:rPr>
-          <w:rFonts w:ascii="Arial" w:hAnsi="Arial" w:cs="Arial"/>
-          <w:color w:val="000000"/>
-          <w:sz w:val="22"/>
-          <w:szCs w:val="22"/>
-        </w:rPr>
-        <w:t>position  in</w:t>
-      </w:r>
-      <w:proofErr w:type="gramEnd"/>
-      <w:r>
-        <w:rPr>
-          <w:rFonts w:ascii="Arial" w:hAnsi="Arial" w:cs="Arial"/>
-          <w:color w:val="000000"/>
-          <w:sz w:val="22"/>
-          <w:szCs w:val="22"/>
-        </w:rPr>
-        <w:t xml:space="preserve"> the queue identified by a progressive number. With the ticket, the user also receives the QR code he/she has to scan at the entrance/exit of the shop.</w:t>
+        <w:t>It gives to the user the possibility of taking a ticket, which corresponds to the position  in the queue identified by a progressive number. With the ticket, the user also receives the QR code he/she has to scan at the entrance/exit of the shop.</w:t>
       </w:r>
     </w:p>
     <w:p>
@@ -5287,27 +5040,7 @@
           <w:sz w:val="22"/>
           <w:szCs w:val="22"/>
         </w:rPr>
-        <w:t xml:space="preserve">If a customer has already taken a ticket, and so he/she has already a position in a </w:t>
-      </w:r>
-      <w:proofErr w:type="gramStart"/>
-      <w:r>
-        <w:rPr>
-          <w:rFonts w:ascii="Arial" w:hAnsi="Arial" w:cs="Arial"/>
-          <w:color w:val="000000"/>
-          <w:sz w:val="22"/>
-          <w:szCs w:val="22"/>
-        </w:rPr>
-        <w:t>queue,  he</w:t>
-      </w:r>
-      <w:proofErr w:type="gramEnd"/>
-      <w:r>
-        <w:rPr>
-          <w:rFonts w:ascii="Arial" w:hAnsi="Arial" w:cs="Arial"/>
-          <w:color w:val="000000"/>
-          <w:sz w:val="22"/>
-          <w:szCs w:val="22"/>
-        </w:rPr>
-        <w:t>/she cannot take another ticket but he has the possibility to book a visit for a following day.</w:t>
+        <w:t>If a customer has already taken a ticket, and so he/she has already a position in a queue,  he/she cannot take another ticket but he has the possibility to book a visit for a following day.</w:t>
       </w:r>
     </w:p>
     <w:p>
@@ -5332,25 +5065,14 @@
         <w:shd w:val="clear" w:color="auto" w:fill="FFFFFF"/>
         <w:spacing w:before="0" w:beforeAutospacing="0" w:after="0" w:afterAutospacing="0"/>
       </w:pPr>
-      <w:proofErr w:type="gramStart"/>
-      <w:r>
-        <w:rPr>
-          <w:rFonts w:ascii="Arial" w:hAnsi="Arial" w:cs="Arial"/>
-          <w:color w:val="000000"/>
-          <w:sz w:val="22"/>
-          <w:szCs w:val="22"/>
-        </w:rPr>
-        <w:t>So</w:t>
-      </w:r>
-      <w:proofErr w:type="gramEnd"/>
-      <w:r>
-        <w:rPr>
-          <w:rFonts w:ascii="Arial" w:hAnsi="Arial" w:cs="Arial"/>
-          <w:color w:val="000000"/>
-          <w:sz w:val="22"/>
-          <w:szCs w:val="22"/>
-        </w:rPr>
-        <w:t xml:space="preserve"> the user selects the shop based on how many people are already in the corresponding queue, which categories of items the store provides, the position and the opening and closing time of the store.</w:t>
+      <w:r>
+        <w:rPr>
+          <w:rFonts w:ascii="Arial" w:hAnsi="Arial" w:cs="Arial"/>
+          <w:color w:val="000000"/>
+          <w:sz w:val="22"/>
+          <w:szCs w:val="22"/>
+        </w:rPr>
+        <w:t>So the user selects the shop based on how many people are already in the corresponding queue, which categories of items the store provides, the position and the opening and closing time of the store.</w:t>
       </w:r>
     </w:p>
     <w:p>
@@ -5393,27 +5115,7 @@
           <w:sz w:val="22"/>
           <w:szCs w:val="22"/>
         </w:rPr>
-        <w:t xml:space="preserve">If the user during the </w:t>
-      </w:r>
-      <w:proofErr w:type="gramStart"/>
-      <w:r>
-        <w:rPr>
-          <w:rFonts w:ascii="Arial" w:hAnsi="Arial" w:cs="Arial"/>
-          <w:color w:val="000000"/>
-          <w:sz w:val="22"/>
-          <w:szCs w:val="22"/>
-        </w:rPr>
-        <w:t>registration(</w:t>
-      </w:r>
-      <w:proofErr w:type="gramEnd"/>
-      <w:r>
-        <w:rPr>
-          <w:rFonts w:ascii="Arial" w:hAnsi="Arial" w:cs="Arial"/>
-          <w:color w:val="000000"/>
-          <w:sz w:val="22"/>
-          <w:szCs w:val="22"/>
-        </w:rPr>
-        <w:t>or in any other moment through the application settings) has given access  for the GPS localization, the system calculates and provides him/her the estimation of the time to reach the destination.</w:t>
+        <w:t>If the user during the registration(or in any other moment through the application settings) has given access  for the GPS localization, the system calculates and provides him/her the estimation of the time to reach the destination.</w:t>
       </w:r>
     </w:p>
     <w:p>
@@ -5440,27 +5142,7 @@
           <w:sz w:val="22"/>
           <w:szCs w:val="22"/>
         </w:rPr>
-        <w:t xml:space="preserve">The user who has not provided the GPS localization, is asked to write the </w:t>
-      </w:r>
-      <w:proofErr w:type="gramStart"/>
-      <w:r>
-        <w:rPr>
-          <w:rFonts w:ascii="Arial" w:hAnsi="Arial" w:cs="Arial"/>
-          <w:color w:val="000000"/>
-          <w:sz w:val="22"/>
-          <w:szCs w:val="22"/>
-        </w:rPr>
-        <w:t>address  (</w:t>
-      </w:r>
-      <w:proofErr w:type="gramEnd"/>
-      <w:r>
-        <w:rPr>
-          <w:rFonts w:ascii="Arial" w:hAnsi="Arial" w:cs="Arial"/>
-          <w:color w:val="000000"/>
-          <w:sz w:val="22"/>
-          <w:szCs w:val="22"/>
-        </w:rPr>
-        <w:t>city, street, civic number) in order to receive the estimated time by the system.</w:t>
+        <w:t>The user who has not provided the GPS localization, is asked to write the address  (city, street, civic number) in order to receive the estimated time by the system.</w:t>
       </w:r>
     </w:p>
     <w:p>
@@ -5689,27 +5371,7 @@
           <w:sz w:val="22"/>
           <w:szCs w:val="22"/>
         </w:rPr>
-        <w:t xml:space="preserve">When the shop manager decides to use the service provided by </w:t>
-      </w:r>
-      <w:proofErr w:type="spellStart"/>
-      <w:r>
-        <w:rPr>
-          <w:rFonts w:ascii="Arial" w:hAnsi="Arial" w:cs="Arial"/>
-          <w:color w:val="000000"/>
-          <w:sz w:val="22"/>
-          <w:szCs w:val="22"/>
-        </w:rPr>
-        <w:t>Clup</w:t>
-      </w:r>
-      <w:proofErr w:type="spellEnd"/>
-      <w:r>
-        <w:rPr>
-          <w:rFonts w:ascii="Arial" w:hAnsi="Arial" w:cs="Arial"/>
-          <w:color w:val="000000"/>
-          <w:sz w:val="22"/>
-          <w:szCs w:val="22"/>
-        </w:rPr>
-        <w:t>, register himself as “Store manager”. With this kind of registration the system requires:</w:t>
+        <w:t>When the shop manager decides to use the service provided by Clup, register himself as “Store manager”. With this kind of registration the system requires:</w:t>
       </w:r>
       <w:r>
         <w:rPr>
@@ -6003,25 +5665,7 @@
           <w:color w:val="000000"/>
           <w:lang w:eastAsia="it-IT"/>
         </w:rPr>
-        <w:t xml:space="preserve"> who downloads </w:t>
-      </w:r>
-      <w:proofErr w:type="spellStart"/>
-      <w:r>
-        <w:rPr>
-          <w:rFonts w:ascii="Arial" w:eastAsia="Times New Roman" w:hAnsi="Arial" w:cs="Arial"/>
-          <w:color w:val="000000"/>
-          <w:lang w:eastAsia="it-IT"/>
-        </w:rPr>
-        <w:t>Clup</w:t>
-      </w:r>
-      <w:proofErr w:type="spellEnd"/>
-      <w:r>
-        <w:rPr>
-          <w:rFonts w:ascii="Arial" w:eastAsia="Times New Roman" w:hAnsi="Arial" w:cs="Arial"/>
-          <w:color w:val="000000"/>
-          <w:lang w:eastAsia="it-IT"/>
-        </w:rPr>
-        <w:t xml:space="preserve"> application on his mobile phone, registers on it and logs in to </w:t>
+        <w:t xml:space="preserve"> who downloads Clup application on his mobile phone, registers on it and logs in to </w:t>
       </w:r>
       <w:r>
         <w:rPr>
@@ -6503,7 +6147,6 @@
           <w:lang w:val="it-IT" w:eastAsia="it-IT"/>
         </w:rPr>
       </w:pPr>
-      <w:proofErr w:type="spellStart"/>
       <w:r>
         <w:rPr>
           <w:rFonts w:ascii="Arial" w:eastAsia="Times New Roman" w:hAnsi="Arial" w:cs="Arial"/>
@@ -6512,20 +6155,21 @@
           <w:color w:val="000000"/>
           <w:lang w:val="it-IT" w:eastAsia="it-IT"/>
         </w:rPr>
-        <w:t>Specific</w:t>
-      </w:r>
-      <w:proofErr w:type="spellEnd"/>
-      <w:r>
-        <w:rPr>
-          <w:rFonts w:ascii="Arial" w:eastAsia="Times New Roman" w:hAnsi="Arial" w:cs="Arial"/>
-          <w:b/>
-          <w:bCs/>
-          <w:color w:val="000000"/>
+        <w:t>Specific requirements</w:t>
+      </w:r>
+    </w:p>
+    <w:p>
+      <w:pPr>
+        <w:shd w:val="clear" w:color="auto" w:fill="FFFFFF"/>
+        <w:spacing w:before="240" w:after="0" w:line="240" w:lineRule="auto"/>
+        <w:rPr>
+          <w:rFonts w:ascii="Times New Roman" w:eastAsia="Times New Roman" w:hAnsi="Times New Roman" w:cs="Times New Roman"/>
+          <w:color w:val="000000"/>
+          <w:sz w:val="24"/>
+          <w:szCs w:val="24"/>
           <w:lang w:val="it-IT" w:eastAsia="it-IT"/>
         </w:rPr>
-        <w:t xml:space="preserve"> </w:t>
-      </w:r>
-      <w:proofErr w:type="spellStart"/>
+      </w:pPr>
       <w:r>
         <w:rPr>
           <w:rFonts w:ascii="Arial" w:eastAsia="Times New Roman" w:hAnsi="Arial" w:cs="Arial"/>
@@ -6534,22 +6178,34 @@
           <w:color w:val="000000"/>
           <w:lang w:val="it-IT" w:eastAsia="it-IT"/>
         </w:rPr>
-        <w:t>requirements</w:t>
-      </w:r>
-      <w:proofErr w:type="spellEnd"/>
-    </w:p>
-    <w:p>
-      <w:pPr>
-        <w:shd w:val="clear" w:color="auto" w:fill="FFFFFF"/>
-        <w:spacing w:before="240" w:after="0" w:line="240" w:lineRule="auto"/>
-        <w:rPr>
-          <w:rFonts w:ascii="Times New Roman" w:eastAsia="Times New Roman" w:hAnsi="Times New Roman" w:cs="Times New Roman"/>
-          <w:color w:val="000000"/>
-          <w:sz w:val="24"/>
-          <w:szCs w:val="24"/>
+        <w:t>3.1 External interface requirements</w:t>
+      </w:r>
+    </w:p>
+    <w:p>
+      <w:pPr>
+        <w:shd w:val="clear" w:color="auto" w:fill="FFFFFF"/>
+        <w:spacing w:after="240" w:line="240" w:lineRule="auto"/>
+        <w:rPr>
+          <w:rFonts w:ascii="Arial" w:eastAsia="Times New Roman" w:hAnsi="Arial" w:cs="Arial"/>
+          <w:b/>
+          <w:bCs/>
+          <w:color w:val="000000"/>
           <w:lang w:val="it-IT" w:eastAsia="it-IT"/>
         </w:rPr>
       </w:pPr>
+    </w:p>
+    <w:p>
+      <w:pPr>
+        <w:shd w:val="clear" w:color="auto" w:fill="FFFFFF"/>
+        <w:spacing w:after="240" w:line="240" w:lineRule="auto"/>
+        <w:rPr>
+          <w:rFonts w:ascii="Arial" w:eastAsia="Times New Roman" w:hAnsi="Arial" w:cs="Arial"/>
+          <w:b/>
+          <w:bCs/>
+          <w:color w:val="000000"/>
+          <w:lang w:eastAsia="it-IT"/>
+        </w:rPr>
+      </w:pPr>
       <w:r>
         <w:rPr>
           <w:rFonts w:ascii="Arial" w:eastAsia="Times New Roman" w:hAnsi="Arial" w:cs="Arial"/>
@@ -6558,126 +6214,21 @@
           <w:color w:val="000000"/>
           <w:lang w:val="it-IT" w:eastAsia="it-IT"/>
         </w:rPr>
-        <w:t xml:space="preserve">3.1 </w:t>
-      </w:r>
-      <w:proofErr w:type="spellStart"/>
-      <w:r>
-        <w:rPr>
-          <w:rFonts w:ascii="Arial" w:eastAsia="Times New Roman" w:hAnsi="Arial" w:cs="Arial"/>
-          <w:b/>
-          <w:bCs/>
-          <w:color w:val="000000"/>
+        <w:t>3.1.1 User interfaces</w:t>
+      </w:r>
+    </w:p>
+    <w:p>
+      <w:pPr>
+        <w:shd w:val="clear" w:color="auto" w:fill="FFFFFF"/>
+        <w:spacing w:after="240" w:line="240" w:lineRule="auto"/>
+        <w:rPr>
+          <w:rFonts w:ascii="Times New Roman" w:eastAsia="Times New Roman" w:hAnsi="Times New Roman" w:cs="Times New Roman"/>
+          <w:color w:val="000000"/>
+          <w:sz w:val="24"/>
+          <w:szCs w:val="24"/>
           <w:lang w:val="it-IT" w:eastAsia="it-IT"/>
         </w:rPr>
-        <w:t>External</w:t>
-      </w:r>
-      <w:proofErr w:type="spellEnd"/>
-      <w:r>
-        <w:rPr>
-          <w:rFonts w:ascii="Arial" w:eastAsia="Times New Roman" w:hAnsi="Arial" w:cs="Arial"/>
-          <w:b/>
-          <w:bCs/>
-          <w:color w:val="000000"/>
-          <w:lang w:val="it-IT" w:eastAsia="it-IT"/>
-        </w:rPr>
-        <w:t xml:space="preserve"> </w:t>
-      </w:r>
-      <w:proofErr w:type="spellStart"/>
-      <w:r>
-        <w:rPr>
-          <w:rFonts w:ascii="Arial" w:eastAsia="Times New Roman" w:hAnsi="Arial" w:cs="Arial"/>
-          <w:b/>
-          <w:bCs/>
-          <w:color w:val="000000"/>
-          <w:lang w:val="it-IT" w:eastAsia="it-IT"/>
-        </w:rPr>
-        <w:t>interface</w:t>
-      </w:r>
-      <w:proofErr w:type="spellEnd"/>
-      <w:r>
-        <w:rPr>
-          <w:rFonts w:ascii="Arial" w:eastAsia="Times New Roman" w:hAnsi="Arial" w:cs="Arial"/>
-          <w:b/>
-          <w:bCs/>
-          <w:color w:val="000000"/>
-          <w:lang w:val="it-IT" w:eastAsia="it-IT"/>
-        </w:rPr>
-        <w:t xml:space="preserve"> </w:t>
-      </w:r>
-      <w:proofErr w:type="spellStart"/>
-      <w:r>
-        <w:rPr>
-          <w:rFonts w:ascii="Arial" w:eastAsia="Times New Roman" w:hAnsi="Arial" w:cs="Arial"/>
-          <w:b/>
-          <w:bCs/>
-          <w:color w:val="000000"/>
-          <w:lang w:val="it-IT" w:eastAsia="it-IT"/>
-        </w:rPr>
-        <w:t>requirements</w:t>
-      </w:r>
-      <w:proofErr w:type="spellEnd"/>
-    </w:p>
-    <w:p>
-      <w:pPr>
-        <w:shd w:val="clear" w:color="auto" w:fill="FFFFFF"/>
-        <w:spacing w:after="240" w:line="240" w:lineRule="auto"/>
-        <w:rPr>
-          <w:rFonts w:ascii="Arial" w:eastAsia="Times New Roman" w:hAnsi="Arial" w:cs="Arial"/>
-          <w:b/>
-          <w:bCs/>
-          <w:color w:val="000000"/>
-          <w:lang w:val="it-IT" w:eastAsia="it-IT"/>
-        </w:rPr>
-      </w:pPr>
-    </w:p>
-    <w:p>
-      <w:pPr>
-        <w:shd w:val="clear" w:color="auto" w:fill="FFFFFF"/>
-        <w:spacing w:after="240" w:line="240" w:lineRule="auto"/>
-        <w:rPr>
-          <w:rFonts w:ascii="Arial" w:eastAsia="Times New Roman" w:hAnsi="Arial" w:cs="Arial"/>
-          <w:b/>
-          <w:bCs/>
-          <w:color w:val="000000"/>
-          <w:lang w:eastAsia="it-IT"/>
-        </w:rPr>
-      </w:pPr>
-      <w:r>
-        <w:rPr>
-          <w:rFonts w:ascii="Arial" w:eastAsia="Times New Roman" w:hAnsi="Arial" w:cs="Arial"/>
-          <w:b/>
-          <w:bCs/>
-          <w:color w:val="000000"/>
-          <w:lang w:val="it-IT" w:eastAsia="it-IT"/>
-        </w:rPr>
-        <w:t xml:space="preserve">3.1.1 User </w:t>
-      </w:r>
-      <w:proofErr w:type="spellStart"/>
-      <w:r>
-        <w:rPr>
-          <w:rFonts w:ascii="Arial" w:eastAsia="Times New Roman" w:hAnsi="Arial" w:cs="Arial"/>
-          <w:b/>
-          <w:bCs/>
-          <w:color w:val="000000"/>
-          <w:lang w:val="it-IT" w:eastAsia="it-IT"/>
-        </w:rPr>
-        <w:t>interfaces</w:t>
-      </w:r>
-      <w:proofErr w:type="spellEnd"/>
-    </w:p>
-    <w:p>
-      <w:pPr>
-        <w:shd w:val="clear" w:color="auto" w:fill="FFFFFF"/>
-        <w:spacing w:after="240" w:line="240" w:lineRule="auto"/>
-        <w:rPr>
-          <w:rFonts w:ascii="Times New Roman" w:eastAsia="Times New Roman" w:hAnsi="Times New Roman" w:cs="Times New Roman"/>
-          <w:color w:val="000000"/>
-          <w:sz w:val="24"/>
-          <w:szCs w:val="24"/>
-          <w:lang w:val="it-IT" w:eastAsia="it-IT"/>
-        </w:rPr>
-      </w:pPr>
-      <w:proofErr w:type="spellStart"/>
+      </w:pPr>
       <w:r>
         <w:rPr>
           <w:rFonts w:ascii="Arial" w:eastAsia="Times New Roman" w:hAnsi="Arial" w:cs="Arial"/>
@@ -6686,49 +6237,8 @@
           <w:lang w:val="it-IT" w:eastAsia="it-IT"/>
         </w:rPr>
         <w:lastRenderedPageBreak/>
-        <w:t>Add</w:t>
-      </w:r>
-      <w:proofErr w:type="spellEnd"/>
-      <w:r>
-        <w:rPr>
-          <w:rFonts w:ascii="Arial" w:eastAsia="Times New Roman" w:hAnsi="Arial" w:cs="Arial"/>
-          <w:color w:val="000000"/>
-          <w:highlight w:val="yellow"/>
-          <w:lang w:val="it-IT" w:eastAsia="it-IT"/>
-        </w:rPr>
-        <w:t xml:space="preserve"> </w:t>
-      </w:r>
-      <w:proofErr w:type="spellStart"/>
-      <w:r>
-        <w:rPr>
-          <w:rFonts w:ascii="Arial" w:eastAsia="Times New Roman" w:hAnsi="Arial" w:cs="Arial"/>
-          <w:color w:val="000000"/>
-          <w:highlight w:val="yellow"/>
-          <w:lang w:val="it-IT" w:eastAsia="it-IT"/>
-        </w:rPr>
-        <w:t>mock</w:t>
-      </w:r>
-      <w:proofErr w:type="spellEnd"/>
-      <w:r>
-        <w:rPr>
-          <w:rFonts w:ascii="Arial" w:eastAsia="Times New Roman" w:hAnsi="Arial" w:cs="Arial"/>
-          <w:color w:val="000000"/>
-          <w:highlight w:val="yellow"/>
-          <w:lang w:val="it-IT" w:eastAsia="it-IT"/>
-        </w:rPr>
-        <w:t xml:space="preserve"> up </w:t>
-      </w:r>
-      <w:proofErr w:type="spellStart"/>
-      <w:r>
-        <w:rPr>
-          <w:rFonts w:ascii="Arial" w:eastAsia="Times New Roman" w:hAnsi="Arial" w:cs="Arial"/>
-          <w:color w:val="000000"/>
-          <w:highlight w:val="yellow"/>
-          <w:lang w:val="it-IT" w:eastAsia="it-IT"/>
-        </w:rPr>
-        <w:t>here</w:t>
-      </w:r>
-      <w:proofErr w:type="spellEnd"/>
+        <w:t>Add mock up here</w:t>
+      </w:r>
     </w:p>
     <w:p>
       <w:pPr>
@@ -7173,23 +6683,7 @@
           <w:rFonts w:ascii="Arial" w:eastAsia="Times New Roman" w:hAnsi="Arial" w:cs="Arial"/>
           <w:color w:val="000000"/>
         </w:rPr>
-        <w:t xml:space="preserve">The system should ask the </w:t>
-      </w:r>
-      <w:proofErr w:type="gramStart"/>
-      <w:r>
-        <w:rPr>
-          <w:rFonts w:ascii="Arial" w:eastAsia="Times New Roman" w:hAnsi="Arial" w:cs="Arial"/>
-          <w:color w:val="000000"/>
-        </w:rPr>
-        <w:t>user(</w:t>
-      </w:r>
-      <w:proofErr w:type="gramEnd"/>
-      <w:r>
-        <w:rPr>
-          <w:rFonts w:ascii="Arial" w:eastAsia="Times New Roman" w:hAnsi="Arial" w:cs="Arial"/>
-          <w:color w:val="000000"/>
-        </w:rPr>
-        <w:t>customer/store manager) to register himself/herself to the application filling the form with mandatory fields</w:t>
+        <w:t>The system should ask the user(customer/store manager) to register himself/herself to the application filling the form with mandatory fields</w:t>
       </w:r>
     </w:p>
     <w:p>
@@ -7843,17 +7337,8 @@
           <w:rFonts w:ascii="Arial" w:eastAsia="Times New Roman" w:hAnsi="Arial" w:cs="Arial"/>
           <w:color w:val="000000"/>
         </w:rPr>
-        <w:t xml:space="preserve"> </w:t>
-      </w:r>
-      <w:proofErr w:type="gramStart"/>
-      <w:r>
-        <w:rPr>
-          <w:rFonts w:ascii="Arial" w:eastAsia="Times New Roman" w:hAnsi="Arial" w:cs="Arial"/>
-          <w:color w:val="000000"/>
-        </w:rPr>
-        <w:t>options</w:t>
-      </w:r>
-      <w:proofErr w:type="gramEnd"/>
+        <w:t xml:space="preserve"> options</w:t>
+      </w:r>
     </w:p>
     <w:p>
       <w:pPr>
@@ -8519,29 +8004,7 @@
           <w:lang w:eastAsia="it-IT"/>
         </w:rPr>
         <w:tab/>
-        <w:t>(r13?), r</w:t>
-      </w:r>
-      <w:proofErr w:type="gramStart"/>
-      <w:r>
-        <w:rPr>
-          <w:rFonts w:ascii="Arial" w:eastAsia="Times New Roman" w:hAnsi="Arial" w:cs="Arial"/>
-          <w:b/>
-          <w:bCs/>
-          <w:color w:val="000000"/>
-          <w:lang w:eastAsia="it-IT"/>
-        </w:rPr>
-        <w:t>15,r</w:t>
-      </w:r>
-      <w:proofErr w:type="gramEnd"/>
-      <w:r>
-        <w:rPr>
-          <w:rFonts w:ascii="Arial" w:eastAsia="Times New Roman" w:hAnsi="Arial" w:cs="Arial"/>
-          <w:b/>
-          <w:bCs/>
-          <w:color w:val="000000"/>
-          <w:lang w:eastAsia="it-IT"/>
-        </w:rPr>
-        <w:t>17,18,r29</w:t>
+        <w:t>(r13?), r15,r17,18,r29</w:t>
       </w:r>
     </w:p>
     <w:p>
@@ -8639,29 +8102,7 @@
           <w:lang w:eastAsia="it-IT"/>
         </w:rPr>
         <w:tab/>
-        <w:t>d</w:t>
-      </w:r>
-      <w:proofErr w:type="gramStart"/>
-      <w:r>
-        <w:rPr>
-          <w:rFonts w:ascii="Arial" w:eastAsia="Times New Roman" w:hAnsi="Arial" w:cs="Arial"/>
-          <w:b/>
-          <w:bCs/>
-          <w:color w:val="000000"/>
-          <w:lang w:eastAsia="it-IT"/>
-        </w:rPr>
-        <w:t>3,d</w:t>
-      </w:r>
-      <w:proofErr w:type="gramEnd"/>
-      <w:r>
-        <w:rPr>
-          <w:rFonts w:ascii="Arial" w:eastAsia="Times New Roman" w:hAnsi="Arial" w:cs="Arial"/>
-          <w:b/>
-          <w:bCs/>
-          <w:color w:val="000000"/>
-          <w:lang w:eastAsia="it-IT"/>
-        </w:rPr>
-        <w:t>4?,d6?,d8?,</w:t>
+        <w:t>d3,d4?,d6?,d8?,</w:t>
       </w:r>
       <w:r>
         <w:rPr>
@@ -8716,29 +8157,7 @@
           <w:color w:val="000000"/>
           <w:lang w:eastAsia="it-IT"/>
         </w:rPr>
-        <w:t>r</w:t>
-      </w:r>
-      <w:proofErr w:type="gramStart"/>
-      <w:r>
-        <w:rPr>
-          <w:rFonts w:ascii="Arial" w:eastAsia="Times New Roman" w:hAnsi="Arial" w:cs="Arial"/>
-          <w:b/>
-          <w:bCs/>
-          <w:color w:val="000000"/>
-          <w:lang w:eastAsia="it-IT"/>
-        </w:rPr>
-        <w:t>21?,</w:t>
-      </w:r>
-      <w:proofErr w:type="gramEnd"/>
-      <w:r>
-        <w:rPr>
-          <w:rFonts w:ascii="Arial" w:eastAsia="Times New Roman" w:hAnsi="Arial" w:cs="Arial"/>
-          <w:b/>
-          <w:bCs/>
-          <w:color w:val="000000"/>
-          <w:lang w:eastAsia="it-IT"/>
-        </w:rPr>
-        <w:t>r26,r27,r29,r31,r32</w:t>
+        <w:t>r21?,r26,r27,r29,r31,r32</w:t>
       </w:r>
     </w:p>
     <w:p>
@@ -8782,29 +8201,7 @@
           <w:lang w:eastAsia="it-IT"/>
         </w:rPr>
         <w:tab/>
-        <w:t>d</w:t>
-      </w:r>
-      <w:proofErr w:type="gramStart"/>
-      <w:r>
-        <w:rPr>
-          <w:rFonts w:ascii="Arial" w:eastAsia="Times New Roman" w:hAnsi="Arial" w:cs="Arial"/>
-          <w:b/>
-          <w:bCs/>
-          <w:color w:val="000000"/>
-          <w:lang w:eastAsia="it-IT"/>
-        </w:rPr>
-        <w:t>2,d</w:t>
-      </w:r>
-      <w:proofErr w:type="gramEnd"/>
-      <w:r>
-        <w:rPr>
-          <w:rFonts w:ascii="Arial" w:eastAsia="Times New Roman" w:hAnsi="Arial" w:cs="Arial"/>
-          <w:b/>
-          <w:bCs/>
-          <w:color w:val="000000"/>
-          <w:lang w:eastAsia="it-IT"/>
-        </w:rPr>
-        <w:t>3,d4,d8,d9,d10</w:t>
+        <w:t>d2,d3,d4,d8,d9,d10</w:t>
       </w:r>
       <w:r>
         <w:rPr>
@@ -8879,29 +8276,7 @@
           <w:lang w:eastAsia="it-IT"/>
         </w:rPr>
         <w:tab/>
-        <w:t>d</w:t>
-      </w:r>
-      <w:proofErr w:type="gramStart"/>
-      <w:r>
-        <w:rPr>
-          <w:rFonts w:ascii="Arial" w:eastAsia="Times New Roman" w:hAnsi="Arial" w:cs="Arial"/>
-          <w:b/>
-          <w:bCs/>
-          <w:color w:val="000000"/>
-          <w:lang w:eastAsia="it-IT"/>
-        </w:rPr>
-        <w:t>2,d</w:t>
-      </w:r>
-      <w:proofErr w:type="gramEnd"/>
-      <w:r>
-        <w:rPr>
-          <w:rFonts w:ascii="Arial" w:eastAsia="Times New Roman" w:hAnsi="Arial" w:cs="Arial"/>
-          <w:b/>
-          <w:bCs/>
-          <w:color w:val="000000"/>
-          <w:lang w:eastAsia="it-IT"/>
-        </w:rPr>
-        <w:t>3,d6,d7,d8,d9,</w:t>
+        <w:t>d2,d3,d6,d7,d8,d9,</w:t>
       </w:r>
       <w:r>
         <w:rPr>
@@ -8966,28 +8341,7 @@
           <w:lang w:eastAsia="it-IT"/>
         </w:rPr>
         <w:tab/>
-      </w:r>
-      <w:proofErr w:type="gramStart"/>
-      <w:r>
-        <w:rPr>
-          <w:rFonts w:ascii="Arial" w:eastAsia="Times New Roman" w:hAnsi="Arial" w:cs="Arial"/>
-          <w:b/>
-          <w:bCs/>
-          <w:color w:val="000000"/>
-          <w:lang w:eastAsia="it-IT"/>
-        </w:rPr>
-        <w:t>(?d</w:t>
-      </w:r>
-      <w:proofErr w:type="gramEnd"/>
-      <w:r>
-        <w:rPr>
-          <w:rFonts w:ascii="Arial" w:eastAsia="Times New Roman" w:hAnsi="Arial" w:cs="Arial"/>
-          <w:b/>
-          <w:bCs/>
-          <w:color w:val="000000"/>
-          <w:lang w:eastAsia="it-IT"/>
-        </w:rPr>
-        <w:t>4),d5,d11</w:t>
+        <w:t>(?d4),d5,d11</w:t>
       </w:r>
       <w:r>
         <w:rPr>
@@ -9042,29 +8396,7 @@
           <w:lang w:eastAsia="it-IT"/>
         </w:rPr>
         <w:tab/>
-        <w:t>d</w:t>
-      </w:r>
-      <w:proofErr w:type="gramStart"/>
-      <w:r>
-        <w:rPr>
-          <w:rFonts w:ascii="Arial" w:eastAsia="Times New Roman" w:hAnsi="Arial" w:cs="Arial"/>
-          <w:b/>
-          <w:bCs/>
-          <w:color w:val="000000"/>
-          <w:lang w:eastAsia="it-IT"/>
-        </w:rPr>
-        <w:t>4,d</w:t>
-      </w:r>
-      <w:proofErr w:type="gramEnd"/>
-      <w:r>
-        <w:rPr>
-          <w:rFonts w:ascii="Arial" w:eastAsia="Times New Roman" w:hAnsi="Arial" w:cs="Arial"/>
-          <w:b/>
-          <w:bCs/>
-          <w:color w:val="000000"/>
-          <w:lang w:eastAsia="it-IT"/>
-        </w:rPr>
-        <w:t xml:space="preserve">5,d1,d10, </w:t>
+        <w:t xml:space="preserve">d4,d5,d1,d10, </w:t>
       </w:r>
       <w:r>
         <w:rPr>
@@ -9099,29 +8431,7 @@
           <w:color w:val="000000"/>
           <w:lang w:eastAsia="it-IT"/>
         </w:rPr>
-        <w:t>r</w:t>
-      </w:r>
-      <w:proofErr w:type="gramStart"/>
-      <w:r>
-        <w:rPr>
-          <w:rFonts w:ascii="Arial" w:eastAsia="Times New Roman" w:hAnsi="Arial" w:cs="Arial"/>
-          <w:b/>
-          <w:bCs/>
-          <w:color w:val="000000"/>
-          <w:lang w:eastAsia="it-IT"/>
-        </w:rPr>
-        <w:t>20,r</w:t>
-      </w:r>
-      <w:proofErr w:type="gramEnd"/>
-      <w:r>
-        <w:rPr>
-          <w:rFonts w:ascii="Arial" w:eastAsia="Times New Roman" w:hAnsi="Arial" w:cs="Arial"/>
-          <w:b/>
-          <w:bCs/>
-          <w:color w:val="000000"/>
-          <w:lang w:eastAsia="it-IT"/>
-        </w:rPr>
-        <w:t>21,r22, r25,r30,r31</w:t>
+        <w:t>r20,r21,r22, r25,r30,r31</w:t>
       </w:r>
     </w:p>
     <w:p>
@@ -9584,6 +8894,414 @@
           <w:bCs/>
           <w:color w:val="000000"/>
           <w:lang w:eastAsia="it-IT"/>
+        </w:rPr>
+      </w:pPr>
+    </w:p>
+    <w:p>
+      <w:pPr>
+        <w:shd w:val="clear" w:color="auto" w:fill="FFFFFF"/>
+        <w:spacing w:before="240" w:after="0" w:line="240" w:lineRule="auto"/>
+        <w:rPr>
+          <w:rFonts w:ascii="Times New Roman" w:eastAsia="Times New Roman" w:hAnsi="Times New Roman" w:cs="Times New Roman"/>
+          <w:color w:val="000000"/>
+          <w:sz w:val="24"/>
+          <w:szCs w:val="24"/>
+          <w:lang w:eastAsia="it-IT"/>
+        </w:rPr>
+      </w:pPr>
+      <w:r>
+        <w:rPr>
+          <w:rFonts w:ascii="Arial" w:eastAsia="Times New Roman" w:hAnsi="Arial" w:cs="Arial"/>
+          <w:b/>
+          <w:bCs/>
+          <w:color w:val="000000"/>
+          <w:lang w:eastAsia="it-IT"/>
+        </w:rPr>
+        <w:t>3.5 Software System Attributes</w:t>
+      </w:r>
+    </w:p>
+    <w:p>
+      <w:pPr>
+        <w:shd w:val="clear" w:color="auto" w:fill="FFFFFF"/>
+        <w:spacing w:after="0" w:line="240" w:lineRule="auto"/>
+        <w:rPr>
+          <w:rFonts w:ascii="Times New Roman" w:eastAsia="Times New Roman" w:hAnsi="Times New Roman" w:cs="Times New Roman"/>
+          <w:color w:val="000000"/>
+          <w:sz w:val="24"/>
+          <w:szCs w:val="24"/>
+          <w:lang w:eastAsia="it-IT"/>
+        </w:rPr>
+      </w:pPr>
+      <w:r>
+        <w:rPr>
+          <w:rFonts w:ascii="Arial" w:eastAsia="Times New Roman" w:hAnsi="Arial" w:cs="Arial"/>
+          <w:b/>
+          <w:bCs/>
+          <w:color w:val="000000"/>
+          <w:lang w:eastAsia="it-IT"/>
+        </w:rPr>
+        <w:t>3.5.1 Reliability</w:t>
+      </w:r>
+    </w:p>
+    <w:p>
+      <w:pPr>
+        <w:shd w:val="clear" w:color="auto" w:fill="FFFFFF"/>
+        <w:spacing w:after="0" w:line="240" w:lineRule="auto"/>
+        <w:rPr>
+          <w:rFonts w:ascii="Times New Roman" w:eastAsia="Times New Roman" w:hAnsi="Times New Roman" w:cs="Times New Roman"/>
+          <w:color w:val="000000"/>
+          <w:sz w:val="24"/>
+          <w:szCs w:val="24"/>
+          <w:lang w:eastAsia="it-IT"/>
+        </w:rPr>
+      </w:pPr>
+      <w:r>
+        <w:rPr>
+          <w:rFonts w:ascii="Arial" w:eastAsia="Times New Roman" w:hAnsi="Arial" w:cs="Arial"/>
+          <w:color w:val="000000"/>
+          <w:lang w:eastAsia="it-IT"/>
+        </w:rPr>
+        <w:t>The system must be up 24 hours per day, every day without any interruption. In case of failure an error message must be displayed on the application within 15 minutes.  To avoid data loss the system should periodically backup the data and the core services must be duplicated. </w:t>
+      </w:r>
+    </w:p>
+    <w:p>
+      <w:pPr>
+        <w:shd w:val="clear" w:color="auto" w:fill="FFFFFF"/>
+        <w:spacing w:after="0" w:line="240" w:lineRule="auto"/>
+        <w:rPr>
+          <w:rFonts w:ascii="Times New Roman" w:eastAsia="Times New Roman" w:hAnsi="Times New Roman" w:cs="Times New Roman"/>
+          <w:color w:val="000000"/>
+          <w:sz w:val="24"/>
+          <w:szCs w:val="24"/>
+          <w:lang w:eastAsia="it-IT"/>
+        </w:rPr>
+      </w:pPr>
+      <w:r>
+        <w:rPr>
+          <w:rFonts w:ascii="Arial" w:eastAsia="Times New Roman" w:hAnsi="Arial" w:cs="Arial"/>
+          <w:color w:val="000000"/>
+          <w:lang w:eastAsia="it-IT"/>
+        </w:rPr>
+        <w:t>In this way the system  guarantees high reliability.</w:t>
+      </w:r>
+    </w:p>
+    <w:p>
+      <w:pPr>
+        <w:shd w:val="clear" w:color="auto" w:fill="FFFFFF"/>
+        <w:spacing w:after="0" w:line="240" w:lineRule="auto"/>
+        <w:rPr>
+          <w:rFonts w:ascii="Times New Roman" w:eastAsia="Times New Roman" w:hAnsi="Times New Roman" w:cs="Times New Roman"/>
+          <w:color w:val="000000"/>
+          <w:sz w:val="24"/>
+          <w:szCs w:val="24"/>
+          <w:lang w:eastAsia="it-IT"/>
+        </w:rPr>
+      </w:pPr>
+      <w:r>
+        <w:rPr>
+          <w:rFonts w:ascii="Times New Roman" w:eastAsia="Times New Roman" w:hAnsi="Times New Roman" w:cs="Times New Roman"/>
+          <w:color w:val="000000"/>
+          <w:sz w:val="24"/>
+          <w:szCs w:val="24"/>
+          <w:lang w:eastAsia="it-IT"/>
+        </w:rPr>
+        <w:t> </w:t>
+      </w:r>
+    </w:p>
+    <w:p>
+      <w:pPr>
+        <w:shd w:val="clear" w:color="auto" w:fill="FFFFFF"/>
+        <w:spacing w:after="0" w:line="240" w:lineRule="auto"/>
+        <w:rPr>
+          <w:rFonts w:ascii="Times New Roman" w:eastAsia="Times New Roman" w:hAnsi="Times New Roman" w:cs="Times New Roman"/>
+          <w:color w:val="000000"/>
+          <w:sz w:val="24"/>
+          <w:szCs w:val="24"/>
+          <w:lang w:val="it-IT" w:eastAsia="it-IT"/>
+        </w:rPr>
+      </w:pPr>
+      <w:r>
+        <w:rPr>
+          <w:rFonts w:ascii="Arial" w:eastAsia="Times New Roman" w:hAnsi="Arial" w:cs="Arial"/>
+          <w:b/>
+          <w:bCs/>
+          <w:color w:val="000000"/>
+          <w:lang w:val="it-IT" w:eastAsia="it-IT"/>
+        </w:rPr>
+        <w:lastRenderedPageBreak/>
+        <w:t>3.5.2 Availability</w:t>
+      </w:r>
+    </w:p>
+    <w:p>
+      <w:pPr>
+        <w:shd w:val="clear" w:color="auto" w:fill="FFFFFF"/>
+        <w:spacing w:after="0" w:line="240" w:lineRule="auto"/>
+        <w:rPr>
+          <w:rFonts w:ascii="Times New Roman" w:eastAsia="Times New Roman" w:hAnsi="Times New Roman" w:cs="Times New Roman"/>
+          <w:color w:val="000000"/>
+          <w:sz w:val="24"/>
+          <w:szCs w:val="24"/>
+          <w:lang w:val="it-IT" w:eastAsia="it-IT"/>
+        </w:rPr>
+      </w:pPr>
+      <w:r>
+        <w:rPr>
+          <w:rFonts w:ascii="Arial" w:eastAsia="Times New Roman" w:hAnsi="Arial" w:cs="Arial"/>
+          <w:color w:val="000000"/>
+          <w:lang w:val="it-IT" w:eastAsia="it-IT"/>
+        </w:rPr>
+        <w:t>To make the system available full time and enable it to continue operating properly in the event of failure, it has a strong fault tolerance architecture.</w:t>
+      </w:r>
+    </w:p>
+    <w:p>
+      <w:pPr>
+        <w:shd w:val="clear" w:color="auto" w:fill="FFFFFF"/>
+        <w:spacing w:after="0" w:line="240" w:lineRule="auto"/>
+        <w:rPr>
+          <w:rFonts w:ascii="Times New Roman" w:eastAsia="Times New Roman" w:hAnsi="Times New Roman" w:cs="Times New Roman"/>
+          <w:color w:val="000000"/>
+          <w:sz w:val="24"/>
+          <w:szCs w:val="24"/>
+          <w:lang w:val="it-IT" w:eastAsia="it-IT"/>
+        </w:rPr>
+      </w:pPr>
+      <w:r>
+        <w:rPr>
+          <w:rFonts w:ascii="Arial" w:eastAsia="Times New Roman" w:hAnsi="Arial" w:cs="Arial"/>
+          <w:color w:val="000000"/>
+          <w:lang w:val="it-IT" w:eastAsia="it-IT"/>
+        </w:rPr>
+        <w:t>Redundancy (switching to the duplicated system) must be ensured to make data available in case of breakdown of a portion of the system. </w:t>
+      </w:r>
+    </w:p>
+    <w:p>
+      <w:pPr>
+        <w:shd w:val="clear" w:color="auto" w:fill="FFFFFF"/>
+        <w:spacing w:after="0" w:line="240" w:lineRule="auto"/>
+        <w:rPr>
+          <w:rFonts w:ascii="Times New Roman" w:eastAsia="Times New Roman" w:hAnsi="Times New Roman" w:cs="Times New Roman"/>
+          <w:color w:val="000000"/>
+          <w:sz w:val="24"/>
+          <w:szCs w:val="24"/>
+          <w:lang w:val="it-IT" w:eastAsia="it-IT"/>
+        </w:rPr>
+      </w:pPr>
+      <w:r>
+        <w:rPr>
+          <w:rFonts w:ascii="Times New Roman" w:eastAsia="Times New Roman" w:hAnsi="Times New Roman" w:cs="Times New Roman"/>
+          <w:color w:val="000000"/>
+          <w:sz w:val="24"/>
+          <w:szCs w:val="24"/>
+          <w:lang w:val="it-IT" w:eastAsia="it-IT"/>
+        </w:rPr>
+        <w:t> </w:t>
+      </w:r>
+    </w:p>
+    <w:p>
+      <w:pPr>
+        <w:shd w:val="clear" w:color="auto" w:fill="FFFFFF"/>
+        <w:spacing w:after="0" w:line="240" w:lineRule="auto"/>
+        <w:rPr>
+          <w:rFonts w:ascii="Times New Roman" w:eastAsia="Times New Roman" w:hAnsi="Times New Roman" w:cs="Times New Roman"/>
+          <w:color w:val="000000"/>
+          <w:sz w:val="24"/>
+          <w:szCs w:val="24"/>
+          <w:lang w:val="it-IT" w:eastAsia="it-IT"/>
+        </w:rPr>
+      </w:pPr>
+      <w:r>
+        <w:rPr>
+          <w:rFonts w:ascii="Arial" w:eastAsia="Times New Roman" w:hAnsi="Arial" w:cs="Arial"/>
+          <w:b/>
+          <w:bCs/>
+          <w:color w:val="000000"/>
+          <w:lang w:val="it-IT" w:eastAsia="it-IT"/>
+        </w:rPr>
+        <w:t>3.5.3 Security</w:t>
+      </w:r>
+    </w:p>
+    <w:p>
+      <w:pPr>
+        <w:shd w:val="clear" w:color="auto" w:fill="FFFFFF"/>
+        <w:spacing w:after="0" w:line="240" w:lineRule="auto"/>
+        <w:rPr>
+          <w:rFonts w:ascii="Times New Roman" w:eastAsia="Times New Roman" w:hAnsi="Times New Roman" w:cs="Times New Roman"/>
+          <w:color w:val="000000"/>
+          <w:sz w:val="24"/>
+          <w:szCs w:val="24"/>
+          <w:lang w:val="it-IT" w:eastAsia="it-IT"/>
+        </w:rPr>
+      </w:pPr>
+      <w:r>
+        <w:rPr>
+          <w:rFonts w:ascii="Arial" w:eastAsia="Times New Roman" w:hAnsi="Arial" w:cs="Arial"/>
+          <w:color w:val="000000"/>
+          <w:lang w:val="it-IT" w:eastAsia="it-IT"/>
+        </w:rPr>
+        <w:t>Since the users (both customers and shop managers) have to provide sensitive data, the system should protect it from any possible internal and external attack. For this purpose users’ passwords and personal information must be encrypted to be protected during transmission. In this way data becomes useless if hacked from a server and the protection of privacy is guaranteed.</w:t>
+      </w:r>
+    </w:p>
+    <w:p>
+      <w:pPr>
+        <w:shd w:val="clear" w:color="auto" w:fill="FFFFFF"/>
+        <w:spacing w:after="0" w:line="240" w:lineRule="auto"/>
+        <w:rPr>
+          <w:rFonts w:ascii="Times New Roman" w:eastAsia="Times New Roman" w:hAnsi="Times New Roman" w:cs="Times New Roman"/>
+          <w:color w:val="000000"/>
+          <w:sz w:val="24"/>
+          <w:szCs w:val="24"/>
+          <w:lang w:val="it-IT" w:eastAsia="it-IT"/>
+        </w:rPr>
+      </w:pPr>
+      <w:r>
+        <w:rPr>
+          <w:rFonts w:ascii="Arial" w:eastAsia="Times New Roman" w:hAnsi="Arial" w:cs="Arial"/>
+          <w:b/>
+          <w:bCs/>
+          <w:color w:val="000000"/>
+          <w:lang w:val="it-IT" w:eastAsia="it-IT"/>
+        </w:rPr>
+        <w:t>3.5.4 Maintainability</w:t>
+      </w:r>
+    </w:p>
+    <w:p>
+      <w:pPr>
+        <w:shd w:val="clear" w:color="auto" w:fill="FFFFFF"/>
+        <w:spacing w:after="0" w:line="240" w:lineRule="auto"/>
+        <w:rPr>
+          <w:rFonts w:ascii="Times New Roman" w:eastAsia="Times New Roman" w:hAnsi="Times New Roman" w:cs="Times New Roman"/>
+          <w:color w:val="000000"/>
+          <w:sz w:val="24"/>
+          <w:szCs w:val="24"/>
+          <w:lang w:val="it-IT" w:eastAsia="it-IT"/>
+        </w:rPr>
+      </w:pPr>
+      <w:r>
+        <w:rPr>
+          <w:rFonts w:ascii="Arial" w:eastAsia="Times New Roman" w:hAnsi="Arial" w:cs="Arial"/>
+          <w:color w:val="000000"/>
+          <w:lang w:val="it-IT" w:eastAsia="it-IT"/>
+        </w:rPr>
+        <w:t>The system must have a high level of maintainability. For this scope the code should be fully commented in order to better explain all the components present in the system. </w:t>
+      </w:r>
+    </w:p>
+    <w:p>
+      <w:pPr>
+        <w:shd w:val="clear" w:color="auto" w:fill="FFFFFF"/>
+        <w:spacing w:after="0" w:line="240" w:lineRule="auto"/>
+        <w:rPr>
+          <w:rFonts w:ascii="Times New Roman" w:eastAsia="Times New Roman" w:hAnsi="Times New Roman" w:cs="Times New Roman"/>
+          <w:color w:val="000000"/>
+          <w:sz w:val="24"/>
+          <w:szCs w:val="24"/>
+          <w:lang w:val="it-IT" w:eastAsia="it-IT"/>
+        </w:rPr>
+      </w:pPr>
+      <w:r>
+        <w:rPr>
+          <w:rFonts w:ascii="Arial" w:eastAsia="Times New Roman" w:hAnsi="Arial" w:cs="Arial"/>
+          <w:color w:val="000000"/>
+          <w:lang w:val="it-IT" w:eastAsia="it-IT"/>
+        </w:rPr>
+        <w:t>Moreover the associated documentation should be extremely clear to make the project fully understandable by everyone. </w:t>
+      </w:r>
+    </w:p>
+    <w:p>
+      <w:pPr>
+        <w:shd w:val="clear" w:color="auto" w:fill="FFFFFF"/>
+        <w:spacing w:after="0" w:line="240" w:lineRule="auto"/>
+        <w:rPr>
+          <w:rFonts w:ascii="Times New Roman" w:eastAsia="Times New Roman" w:hAnsi="Times New Roman" w:cs="Times New Roman"/>
+          <w:color w:val="000000"/>
+          <w:sz w:val="24"/>
+          <w:szCs w:val="24"/>
+          <w:lang w:val="it-IT" w:eastAsia="it-IT"/>
+        </w:rPr>
+      </w:pPr>
+      <w:r>
+        <w:rPr>
+          <w:rFonts w:ascii="Arial" w:eastAsia="Times New Roman" w:hAnsi="Arial" w:cs="Arial"/>
+          <w:color w:val="000000"/>
+          <w:lang w:val="it-IT" w:eastAsia="it-IT"/>
+        </w:rPr>
+        <w:t>Tests associated with the code must cover at least  80% of it. Specifically, automated tests should be used to make it easy to validate changes and integration tests must be continuous in order to build the code easily. </w:t>
+      </w:r>
+    </w:p>
+    <w:p>
+      <w:pPr>
+        <w:shd w:val="clear" w:color="auto" w:fill="FFFFFF"/>
+        <w:spacing w:after="0" w:line="240" w:lineRule="auto"/>
+        <w:rPr>
+          <w:rFonts w:ascii="Times New Roman" w:eastAsia="Times New Roman" w:hAnsi="Times New Roman" w:cs="Times New Roman"/>
+          <w:color w:val="000000"/>
+          <w:sz w:val="24"/>
+          <w:szCs w:val="24"/>
+          <w:lang w:val="it-IT" w:eastAsia="it-IT"/>
+        </w:rPr>
+      </w:pPr>
+      <w:r>
+        <w:rPr>
+          <w:rFonts w:ascii="Times New Roman" w:eastAsia="Times New Roman" w:hAnsi="Times New Roman" w:cs="Times New Roman"/>
+          <w:color w:val="000000"/>
+          <w:sz w:val="24"/>
+          <w:szCs w:val="24"/>
+          <w:lang w:val="it-IT" w:eastAsia="it-IT"/>
+        </w:rPr>
+        <w:t> </w:t>
+      </w:r>
+    </w:p>
+    <w:p>
+      <w:pPr>
+        <w:shd w:val="clear" w:color="auto" w:fill="FFFFFF"/>
+        <w:spacing w:after="0" w:line="240" w:lineRule="auto"/>
+        <w:rPr>
+          <w:rFonts w:ascii="Times New Roman" w:eastAsia="Times New Roman" w:hAnsi="Times New Roman" w:cs="Times New Roman"/>
+          <w:color w:val="000000"/>
+          <w:sz w:val="24"/>
+          <w:szCs w:val="24"/>
+          <w:lang w:val="it-IT" w:eastAsia="it-IT"/>
+        </w:rPr>
+      </w:pPr>
+      <w:r>
+        <w:rPr>
+          <w:rFonts w:ascii="Arial" w:eastAsia="Times New Roman" w:hAnsi="Arial" w:cs="Arial"/>
+          <w:b/>
+          <w:bCs/>
+          <w:color w:val="000000"/>
+          <w:lang w:val="it-IT" w:eastAsia="it-IT"/>
+        </w:rPr>
+        <w:t>3.5.5 Portability</w:t>
+      </w:r>
+    </w:p>
+    <w:p>
+      <w:pPr>
+        <w:shd w:val="clear" w:color="auto" w:fill="FFFFFF"/>
+        <w:spacing w:after="240" w:line="240" w:lineRule="auto"/>
+        <w:rPr>
+          <w:rFonts w:ascii="Times New Roman" w:eastAsia="Times New Roman" w:hAnsi="Times New Roman" w:cs="Times New Roman"/>
+          <w:color w:val="000000"/>
+          <w:sz w:val="24"/>
+          <w:szCs w:val="24"/>
+          <w:lang w:val="it-IT" w:eastAsia="it-IT"/>
+        </w:rPr>
+      </w:pPr>
+      <w:r>
+        <w:rPr>
+          <w:rFonts w:ascii="Arial" w:eastAsia="Times New Roman" w:hAnsi="Arial" w:cs="Arial"/>
+          <w:color w:val="000000"/>
+          <w:lang w:val="it-IT" w:eastAsia="it-IT"/>
+        </w:rPr>
+        <w:t>The software must be implemented as a multiplatform application. In particular, it should support Android and iOS operating systems for mobile devices.</w:t>
+      </w:r>
+    </w:p>
+    <w:p>
+      <w:pPr>
+        <w:spacing w:after="240" w:line="240" w:lineRule="auto"/>
+        <w:rPr>
+          <w:rFonts w:ascii="Times New Roman" w:eastAsia="Times New Roman" w:hAnsi="Times New Roman" w:cs="Times New Roman"/>
+          <w:sz w:val="24"/>
+          <w:szCs w:val="24"/>
+          <w:lang w:val="it-IT" w:eastAsia="it-IT"/>
         </w:rPr>
       </w:pPr>
     </w:p>

</xml_diff>

<commit_message>
added some scenarios and some sequence diagrams
</commit_message>
<xml_diff>
--- a/SOFTENG2 PROJECT RASD.docx
+++ b/SOFTENG2 PROJECT RASD.docx
@@ -265,25 +265,7 @@
           <w:color w:val="000000"/>
           <w:lang w:val="en-US"/>
         </w:rPr>
-        <w:t xml:space="preserve">The scope of the application is to allow store managers to regulate the number of people in the building, </w:t>
-      </w:r>
-      <w:proofErr w:type="gramStart"/>
-      <w:r>
-        <w:rPr>
-          <w:rFonts w:ascii="Arial" w:hAnsi="Arial" w:cs="Arial"/>
-          <w:color w:val="000000"/>
-          <w:lang w:val="en-US"/>
-        </w:rPr>
-        <w:t>in order to</w:t>
-      </w:r>
-      <w:proofErr w:type="gramEnd"/>
-      <w:r>
-        <w:rPr>
-          <w:rFonts w:ascii="Arial" w:hAnsi="Arial" w:cs="Arial"/>
-          <w:color w:val="000000"/>
-          <w:lang w:val="en-US"/>
-        </w:rPr>
-        <w:t xml:space="preserve"> prevent situations of gathering, that can be dangerous during the period of coronavirus emergency.</w:t>
+        <w:t>The scope of the application is to allow store managers to regulate the number of people in the building, in order to prevent situations of gathering, that can be dangerous during the period of coronavirus emergency.</w:t>
       </w:r>
     </w:p>
     <w:p>
@@ -334,43 +316,7 @@
           <w:color w:val="000000"/>
           <w:lang w:val="en-US"/>
         </w:rPr>
-        <w:t xml:space="preserve">) keeping distances from the other customers. Specifically, according to the international rules, the distance between two people must be at least one meter. For this purpose, </w:t>
-      </w:r>
-      <w:proofErr w:type="spellStart"/>
-      <w:r>
-        <w:rPr>
-          <w:rFonts w:ascii="Arial" w:hAnsi="Arial" w:cs="Arial"/>
-          <w:color w:val="000000"/>
-          <w:lang w:val="en-US"/>
-        </w:rPr>
-        <w:t>CLup</w:t>
-      </w:r>
-      <w:proofErr w:type="spellEnd"/>
-      <w:r>
-        <w:rPr>
-          <w:rFonts w:ascii="Arial" w:hAnsi="Arial" w:cs="Arial"/>
-          <w:color w:val="000000"/>
-          <w:lang w:val="en-US"/>
-        </w:rPr>
-        <w:t xml:space="preserve"> </w:t>
-      </w:r>
-      <w:proofErr w:type="gramStart"/>
-      <w:r>
-        <w:rPr>
-          <w:rFonts w:ascii="Arial" w:hAnsi="Arial" w:cs="Arial"/>
-          <w:color w:val="000000"/>
-          <w:lang w:val="en-US"/>
-        </w:rPr>
-        <w:t>is able to</w:t>
-      </w:r>
-      <w:proofErr w:type="gramEnd"/>
-      <w:r>
-        <w:rPr>
-          <w:rFonts w:ascii="Arial" w:hAnsi="Arial" w:cs="Arial"/>
-          <w:color w:val="000000"/>
-          <w:lang w:val="en-US"/>
-        </w:rPr>
-        <w:t xml:space="preserve"> organize the entrances and the bookings according to the capacity of the building, which is provided by the shop manager during its registration.</w:t>
+        <w:t>) keeping distances from the other customers. Specifically, according to the international rules, the distance between two people must be at least one meter. For this purpose, CLup is able to organize the entrances and the bookings according to the capacity of the building, which is provided by the shop manager during its registration.</w:t>
       </w:r>
     </w:p>
     <w:p>
@@ -432,23 +378,13 @@
           <w:lang w:val="en-US"/>
         </w:rPr>
       </w:pPr>
-      <w:proofErr w:type="gramStart"/>
-      <w:r>
-        <w:rPr>
-          <w:rFonts w:ascii="Arial" w:hAnsi="Arial" w:cs="Arial"/>
-          <w:color w:val="000000"/>
-          <w:lang w:val="en-US"/>
-        </w:rPr>
-        <w:t>In order to</w:t>
-      </w:r>
-      <w:proofErr w:type="gramEnd"/>
-      <w:r>
-        <w:rPr>
-          <w:rFonts w:ascii="Arial" w:hAnsi="Arial" w:cs="Arial"/>
-          <w:color w:val="000000"/>
-          <w:lang w:val="en-US"/>
-        </w:rPr>
-        <w:t xml:space="preserve"> make the lining up mechanism effective, either the customer activates the localization, and the system calculates the time needed to get to the shop, or the customer estimates by himself/herself the time required from the place he/she is. And </w:t>
+      <w:r>
+        <w:rPr>
+          <w:rFonts w:ascii="Arial" w:hAnsi="Arial" w:cs="Arial"/>
+          <w:color w:val="000000"/>
+          <w:lang w:val="en-US"/>
+        </w:rPr>
+        <w:t xml:space="preserve">In order to make the lining up mechanism effective, either the customer activates the localization, and the system calculates the time needed to get to the shop, or the customer estimates by himself/herself the time required from the place he/she is. And </w:t>
       </w:r>
       <w:proofErr w:type="gramStart"/>
       <w:r>
@@ -589,41 +525,13 @@
           <w:lang w:val="en-US"/>
         </w:rPr>
       </w:pPr>
-      <w:proofErr w:type="spellStart"/>
-      <w:r>
-        <w:rPr>
-          <w:rFonts w:ascii="Arial" w:hAnsi="Arial" w:cs="Arial"/>
-          <w:color w:val="000000"/>
-          <w:lang w:val="en-US"/>
-        </w:rPr>
-        <w:t>CLup</w:t>
-      </w:r>
-      <w:proofErr w:type="spellEnd"/>
-      <w:r>
-        <w:rPr>
-          <w:rFonts w:ascii="Arial" w:hAnsi="Arial" w:cs="Arial"/>
-          <w:color w:val="000000"/>
-          <w:lang w:val="en-US"/>
-        </w:rPr>
-        <w:t xml:space="preserve"> is very simple to use because it includes all demographics, and to </w:t>
-      </w:r>
-      <w:proofErr w:type="gramStart"/>
-      <w:r>
-        <w:rPr>
-          <w:rFonts w:ascii="Arial" w:hAnsi="Arial" w:cs="Arial"/>
-          <w:color w:val="000000"/>
-          <w:lang w:val="en-US"/>
-        </w:rPr>
-        <w:t>take into account</w:t>
-      </w:r>
-      <w:proofErr w:type="gramEnd"/>
-      <w:r>
-        <w:rPr>
-          <w:rFonts w:ascii="Arial" w:hAnsi="Arial" w:cs="Arial"/>
-          <w:color w:val="000000"/>
-          <w:lang w:val="en-US"/>
-        </w:rPr>
-        <w:t xml:space="preserve"> visits from people who cannot use the application, the system provides the fallback option of handing out tickets on the spot through the presence of one or more totems positioned around the building.</w:t>
+      <w:r>
+        <w:rPr>
+          <w:rFonts w:ascii="Arial" w:hAnsi="Arial" w:cs="Arial"/>
+          <w:color w:val="000000"/>
+          <w:lang w:val="en-US"/>
+        </w:rPr>
+        <w:t>CLup is very simple to use because it includes all demographics, and to take into account visits from people who cannot use the application, the system provides the fallback option of handing out tickets on the spot through the presence of one or more totems positioned around the building.</w:t>
       </w:r>
     </w:p>
     <w:p>
@@ -738,25 +646,7 @@
           <w:color w:val="000000"/>
           <w:lang w:val="en-US"/>
         </w:rPr>
-        <w:t xml:space="preserve">-store managers organize the buildings </w:t>
-      </w:r>
-      <w:proofErr w:type="gramStart"/>
-      <w:r>
-        <w:rPr>
-          <w:rFonts w:ascii="Arial" w:hAnsi="Arial" w:cs="Arial"/>
-          <w:color w:val="000000"/>
-          <w:lang w:val="en-US"/>
-        </w:rPr>
-        <w:t>in order to</w:t>
-      </w:r>
-      <w:proofErr w:type="gramEnd"/>
-      <w:r>
-        <w:rPr>
-          <w:rFonts w:ascii="Arial" w:hAnsi="Arial" w:cs="Arial"/>
-          <w:color w:val="000000"/>
-          <w:lang w:val="en-US"/>
-        </w:rPr>
-        <w:t xml:space="preserve"> avoid gathering due to coronavirus pandemic</w:t>
+        <w:t>-store managers organize the buildings in order to avoid gathering due to coronavirus pandemic</w:t>
       </w:r>
     </w:p>
     <w:p>
@@ -1092,25 +982,7 @@
           <w:lang w:val="en-US"/>
         </w:rPr>
         <w:lastRenderedPageBreak/>
-        <w:t xml:space="preserve">-the application sends a notification to the user when he/she </w:t>
-      </w:r>
-      <w:proofErr w:type="gramStart"/>
-      <w:r>
-        <w:rPr>
-          <w:rFonts w:ascii="Arial" w:hAnsi="Arial" w:cs="Arial"/>
-          <w:color w:val="000000"/>
-          <w:lang w:val="en-US"/>
-        </w:rPr>
-        <w:t>has to</w:t>
-      </w:r>
-      <w:proofErr w:type="gramEnd"/>
-      <w:r>
-        <w:rPr>
-          <w:rFonts w:ascii="Arial" w:hAnsi="Arial" w:cs="Arial"/>
-          <w:color w:val="000000"/>
-          <w:lang w:val="en-US"/>
-        </w:rPr>
-        <w:t xml:space="preserve"> leave to arrive in time at the shop</w:t>
+        <w:t>-the application sends a notification to the user when he/she has to leave to arrive in time at the shop</w:t>
       </w:r>
     </w:p>
     <w:p>
@@ -3071,23 +2943,13 @@
           <w:lang w:val="en-US"/>
         </w:rPr>
       </w:pPr>
-      <w:proofErr w:type="spellStart"/>
-      <w:r>
-        <w:rPr>
-          <w:rFonts w:ascii="Arial" w:hAnsi="Arial" w:cs="Arial"/>
-          <w:color w:val="000000"/>
-          <w:lang w:val="en-US"/>
-        </w:rPr>
-        <w:t>CLup</w:t>
-      </w:r>
-      <w:proofErr w:type="spellEnd"/>
-      <w:r>
-        <w:rPr>
-          <w:rFonts w:ascii="Arial" w:hAnsi="Arial" w:cs="Arial"/>
-          <w:color w:val="000000"/>
-          <w:lang w:val="en-US"/>
-        </w:rPr>
-        <w:t xml:space="preserve"> is going to be used as a mobile application, and for this reason both the customers and the shop managers will download it on their devices to exploit the services provided by the application.</w:t>
+      <w:r>
+        <w:rPr>
+          <w:rFonts w:ascii="Arial" w:hAnsi="Arial" w:cs="Arial"/>
+          <w:color w:val="000000"/>
+          <w:lang w:val="en-US"/>
+        </w:rPr>
+        <w:t>CLup is going to be used as a mobile application, and for this reason both the customers and the shop managers will download it on their devices to exploit the services provided by the application.</w:t>
       </w:r>
     </w:p>
     <w:p>
@@ -3618,25 +3480,7 @@
           <w:color w:val="000000"/>
           <w:lang w:val="en-US"/>
         </w:rPr>
-        <w:t xml:space="preserve">When the customer already registered and logged in to </w:t>
-      </w:r>
-      <w:proofErr w:type="spellStart"/>
-      <w:r>
-        <w:rPr>
-          <w:rFonts w:ascii="Arial" w:hAnsi="Arial" w:cs="Arial"/>
-          <w:color w:val="000000"/>
-          <w:lang w:val="en-US"/>
-        </w:rPr>
-        <w:t>CLup</w:t>
-      </w:r>
-      <w:proofErr w:type="spellEnd"/>
-      <w:r>
-        <w:rPr>
-          <w:rFonts w:ascii="Arial" w:hAnsi="Arial" w:cs="Arial"/>
-          <w:color w:val="000000"/>
-          <w:lang w:val="en-US"/>
-        </w:rPr>
-        <w:t xml:space="preserve"> opens the application, a list of shops divided by categories is shown to him/her. In case of localization provided, this list of shops is sorted from the nearest one.</w:t>
+        <w:t>When the customer already registered and logged in to CLup opens the application, a list of shops divided by categories is shown to him/her. In case of localization provided, this list of shops is sorted from the nearest one.</w:t>
       </w:r>
     </w:p>
     <w:p>
@@ -3738,25 +3582,7 @@
           <w:color w:val="000000"/>
           <w:lang w:val="en-US"/>
         </w:rPr>
-        <w:t xml:space="preserve"> and shows that to the customer. To allow him/her to arrive on time, </w:t>
-      </w:r>
-      <w:proofErr w:type="spellStart"/>
-      <w:r>
-        <w:rPr>
-          <w:rFonts w:ascii="Arial" w:hAnsi="Arial" w:cs="Arial"/>
-          <w:color w:val="000000"/>
-          <w:lang w:val="en-US"/>
-        </w:rPr>
-        <w:t>CLup</w:t>
-      </w:r>
-      <w:proofErr w:type="spellEnd"/>
-      <w:r>
-        <w:rPr>
-          <w:rFonts w:ascii="Arial" w:hAnsi="Arial" w:cs="Arial"/>
-          <w:color w:val="000000"/>
-          <w:lang w:val="en-US"/>
-        </w:rPr>
-        <w:t xml:space="preserve"> also sends periodic notifications to him/her.</w:t>
+        <w:t xml:space="preserve"> and shows that to the customer. To allow him/her to arrive on time, CLup also sends periodic notifications to him/her.</w:t>
       </w:r>
     </w:p>
     <w:p>
@@ -5779,25 +5605,7 @@
           <w:color w:val="000000"/>
           <w:lang w:val="en-US"/>
         </w:rPr>
-        <w:t xml:space="preserve">who exploits </w:t>
-      </w:r>
-      <w:proofErr w:type="spellStart"/>
-      <w:r>
-        <w:rPr>
-          <w:rFonts w:ascii="Arial" w:hAnsi="Arial" w:cs="Arial"/>
-          <w:color w:val="000000"/>
-          <w:lang w:val="en-US"/>
-        </w:rPr>
-        <w:t>CLup</w:t>
-      </w:r>
-      <w:proofErr w:type="spellEnd"/>
-      <w:r>
-        <w:rPr>
-          <w:rFonts w:ascii="Arial" w:hAnsi="Arial" w:cs="Arial"/>
-          <w:color w:val="000000"/>
-          <w:lang w:val="en-US"/>
-        </w:rPr>
-        <w:t xml:space="preserve"> Application and register his/him shop to it, to give the customer the possibility to avoid queuing in front of the store with other people and letting them do the shopping keeping the right distances from the other customers.</w:t>
+        <w:t>who exploits CLup Application and register his/him shop to it, to give the customer the possibility to avoid queuing in front of the store with other people and letting them do the shopping keeping the right distances from the other customers.</w:t>
       </w:r>
     </w:p>
     <w:p>
@@ -14354,7 +14162,29 @@
           <w:sz w:val="22"/>
           <w:szCs w:val="22"/>
         </w:rPr>
-        <w:t xml:space="preserve">3.2 Use Cases </w:t>
+        <w:t>3.2</w:t>
+      </w:r>
+      <w:r>
+        <w:rPr>
+          <w:rFonts w:ascii="Arial" w:hAnsi="Arial" w:cs="Arial"/>
+          <w:b/>
+          <w:bCs/>
+          <w:color w:val="000000"/>
+          <w:sz w:val="22"/>
+          <w:szCs w:val="22"/>
+        </w:rPr>
+        <w:t>.3</w:t>
+      </w:r>
+      <w:r>
+        <w:rPr>
+          <w:rFonts w:ascii="Arial" w:hAnsi="Arial" w:cs="Arial"/>
+          <w:b/>
+          <w:bCs/>
+          <w:color w:val="000000"/>
+          <w:sz w:val="22"/>
+          <w:szCs w:val="22"/>
+        </w:rPr>
+        <w:t xml:space="preserve"> Use Cases </w:t>
       </w:r>
       <w:proofErr w:type="spellStart"/>
       <w:r>
@@ -14438,11 +14268,359 @@
     </w:p>
     <w:p>
       <w:pPr>
+        <w:rPr>
+          <w:rFonts w:ascii="Arial" w:hAnsi="Arial" w:cs="Arial"/>
+          <w:b/>
+          <w:bCs/>
+          <w:color w:val="000000"/>
+          <w:sz w:val="22"/>
+          <w:szCs w:val="22"/>
+        </w:rPr>
+      </w:pPr>
+      <w:r>
+        <w:rPr>
+          <w:noProof/>
+          <w:lang w:val="en-US"/>
+        </w:rPr>
+        <w:lastRenderedPageBreak/>
+        <w:drawing>
+          <wp:anchor distT="0" distB="0" distL="114300" distR="114300" simplePos="0" relativeHeight="251658240" behindDoc="0" locked="0" layoutInCell="1" allowOverlap="1" wp14:anchorId="08370F45" wp14:editId="22B13C05">
+            <wp:simplePos x="0" y="0"/>
+            <wp:positionH relativeFrom="column">
+              <wp:posOffset>-24875</wp:posOffset>
+            </wp:positionH>
+            <wp:positionV relativeFrom="paragraph">
+              <wp:posOffset>431828</wp:posOffset>
+            </wp:positionV>
+            <wp:extent cx="3242310" cy="2901950"/>
+            <wp:effectExtent l="0" t="0" r="0" b="6350"/>
+            <wp:wrapSquare wrapText="bothSides"/>
+            <wp:docPr id="2" name="Immagine 2"/>
+            <wp:cNvGraphicFramePr>
+              <a:graphicFrameLocks xmlns:a="http://schemas.openxmlformats.org/drawingml/2006/main" noChangeAspect="1"/>
+            </wp:cNvGraphicFramePr>
+            <a:graphic xmlns:a="http://schemas.openxmlformats.org/drawingml/2006/main">
+              <a:graphicData uri="http://schemas.openxmlformats.org/drawingml/2006/picture">
+                <pic:pic xmlns:pic="http://schemas.openxmlformats.org/drawingml/2006/picture">
+                  <pic:nvPicPr>
+                    <pic:cNvPr id="2" name="Immagine 2"/>
+                    <pic:cNvPicPr/>
+                  </pic:nvPicPr>
+                  <pic:blipFill>
+                    <a:blip r:embed="rId6">
+                      <a:extLst>
+                        <a:ext uri="{28A0092B-C50C-407E-A947-70E740481C1C}">
+                          <a14:useLocalDpi xmlns:a14="http://schemas.microsoft.com/office/drawing/2010/main" val="0"/>
+                        </a:ext>
+                      </a:extLst>
+                    </a:blip>
+                    <a:stretch>
+                      <a:fillRect/>
+                    </a:stretch>
+                  </pic:blipFill>
+                  <pic:spPr>
+                    <a:xfrm>
+                      <a:off x="0" y="0"/>
+                      <a:ext cx="3242310" cy="2901950"/>
+                    </a:xfrm>
+                    <a:prstGeom prst="rect">
+                      <a:avLst/>
+                    </a:prstGeom>
+                  </pic:spPr>
+                </pic:pic>
+              </a:graphicData>
+            </a:graphic>
+            <wp14:sizeRelH relativeFrom="page">
+              <wp14:pctWidth>0</wp14:pctWidth>
+            </wp14:sizeRelH>
+            <wp14:sizeRelV relativeFrom="page">
+              <wp14:pctHeight>0</wp14:pctHeight>
+            </wp14:sizeRelV>
+          </wp:anchor>
+        </w:drawing>
+      </w:r>
+      <w:r>
+        <w:rPr>
+          <w:rFonts w:ascii="Arial" w:hAnsi="Arial" w:cs="Arial"/>
+          <w:b/>
+          <w:bCs/>
+          <w:color w:val="000000"/>
+          <w:sz w:val="22"/>
+          <w:szCs w:val="22"/>
+        </w:rPr>
+        <w:t xml:space="preserve">3.2.4 </w:t>
+      </w:r>
+      <w:proofErr w:type="spellStart"/>
+      <w:r>
+        <w:rPr>
+          <w:rFonts w:ascii="Arial" w:hAnsi="Arial" w:cs="Arial"/>
+          <w:b/>
+          <w:bCs/>
+          <w:color w:val="000000"/>
+          <w:sz w:val="22"/>
+          <w:szCs w:val="22"/>
+        </w:rPr>
+        <w:t>Sequence</w:t>
+      </w:r>
+      <w:proofErr w:type="spellEnd"/>
+      <w:r>
+        <w:rPr>
+          <w:rFonts w:ascii="Arial" w:hAnsi="Arial" w:cs="Arial"/>
+          <w:b/>
+          <w:bCs/>
+          <w:color w:val="000000"/>
+          <w:sz w:val="22"/>
+          <w:szCs w:val="22"/>
+        </w:rPr>
+        <w:t xml:space="preserve"> </w:t>
+      </w:r>
+      <w:proofErr w:type="spellStart"/>
+      <w:r>
+        <w:rPr>
+          <w:rFonts w:ascii="Arial" w:hAnsi="Arial" w:cs="Arial"/>
+          <w:b/>
+          <w:bCs/>
+          <w:color w:val="000000"/>
+          <w:sz w:val="22"/>
+          <w:szCs w:val="22"/>
+        </w:rPr>
+        <w:t>Diagrams</w:t>
+      </w:r>
+      <w:proofErr w:type="spellEnd"/>
+    </w:p>
+    <w:p>
+      <w:pPr>
+        <w:rPr>
+          <w:lang w:val="en-US"/>
+        </w:rPr>
+      </w:pPr>
+      <w:r>
+        <w:rPr>
+          <w:rFonts w:ascii="Arial" w:hAnsi="Arial" w:cs="Arial"/>
+          <w:b/>
+          <w:bCs/>
+          <w:color w:val="000000"/>
+          <w:sz w:val="22"/>
+          <w:szCs w:val="22"/>
+          <w:lang w:val="en-US"/>
+        </w:rPr>
+        <w:t xml:space="preserve">Book a visit, </w:t>
+      </w:r>
+      <w:proofErr w:type="spellStart"/>
+      <w:r>
+        <w:rPr>
+          <w:rFonts w:ascii="Arial" w:hAnsi="Arial" w:cs="Arial"/>
+          <w:b/>
+          <w:bCs/>
+          <w:color w:val="000000"/>
+          <w:sz w:val="22"/>
+          <w:szCs w:val="22"/>
+          <w:lang w:val="en-US"/>
+        </w:rPr>
+        <w:t>checkTicketStatus+optDeleteTicket</w:t>
+      </w:r>
+      <w:proofErr w:type="spellEnd"/>
+      <w:r>
+        <w:rPr>
+          <w:rFonts w:ascii="Arial" w:hAnsi="Arial" w:cs="Arial"/>
+          <w:b/>
+          <w:bCs/>
+          <w:color w:val="000000"/>
+          <w:sz w:val="22"/>
+          <w:szCs w:val="22"/>
+          <w:lang w:val="en-US"/>
+        </w:rPr>
+        <w:t xml:space="preserve">, </w:t>
+      </w:r>
+      <w:proofErr w:type="spellStart"/>
+      <w:r>
+        <w:rPr>
+          <w:rFonts w:ascii="Arial" w:hAnsi="Arial" w:cs="Arial"/>
+          <w:b/>
+          <w:bCs/>
+          <w:color w:val="000000"/>
+          <w:sz w:val="22"/>
+          <w:szCs w:val="22"/>
+          <w:lang w:val="en-US"/>
+        </w:rPr>
+        <w:t>checkVisits+optDeleteVisit</w:t>
+      </w:r>
+      <w:proofErr w:type="spellEnd"/>
+      <w:r>
+        <w:rPr>
+          <w:rFonts w:ascii="Arial" w:hAnsi="Arial" w:cs="Arial"/>
+          <w:b/>
+          <w:bCs/>
+          <w:color w:val="000000"/>
+          <w:sz w:val="22"/>
+          <w:szCs w:val="22"/>
+          <w:lang w:val="en-US"/>
+        </w:rPr>
+        <w:t>.</w:t>
+      </w:r>
+      <w:r>
+        <w:rPr>
+          <w:rFonts w:ascii="Arial" w:hAnsi="Arial" w:cs="Arial"/>
+          <w:b/>
+          <w:bCs/>
+          <w:color w:val="000000"/>
+          <w:sz w:val="22"/>
+          <w:szCs w:val="22"/>
+          <w:lang w:val="en-US"/>
+        </w:rPr>
+        <w:t>, downloadQRcode</w:t>
+      </w:r>
+    </w:p>
+    <w:p>
+      <w:pPr>
         <w:spacing w:after="240"/>
         <w:rPr>
           <w:lang w:val="en-US"/>
         </w:rPr>
       </w:pPr>
+      <w:r>
+        <w:rPr>
+          <w:noProof/>
+          <w:lang w:val="en-US"/>
+        </w:rPr>
+        <w:lastRenderedPageBreak/>
+        <w:drawing>
+          <wp:inline distT="0" distB="0" distL="0" distR="0" wp14:anchorId="2E77A88A" wp14:editId="42AF91F6">
+            <wp:extent cx="3558209" cy="4604850"/>
+            <wp:effectExtent l="0" t="0" r="0" b="5715"/>
+            <wp:docPr id="3" name="Immagine 3"/>
+            <wp:cNvGraphicFramePr>
+              <a:graphicFrameLocks xmlns:a="http://schemas.openxmlformats.org/drawingml/2006/main" noChangeAspect="1"/>
+            </wp:cNvGraphicFramePr>
+            <a:graphic xmlns:a="http://schemas.openxmlformats.org/drawingml/2006/main">
+              <a:graphicData uri="http://schemas.openxmlformats.org/drawingml/2006/picture">
+                <pic:pic xmlns:pic="http://schemas.openxmlformats.org/drawingml/2006/picture">
+                  <pic:nvPicPr>
+                    <pic:cNvPr id="3" name="Immagine 3"/>
+                    <pic:cNvPicPr/>
+                  </pic:nvPicPr>
+                  <pic:blipFill>
+                    <a:blip r:embed="rId7">
+                      <a:extLst>
+                        <a:ext uri="{28A0092B-C50C-407E-A947-70E740481C1C}">
+                          <a14:useLocalDpi xmlns:a14="http://schemas.microsoft.com/office/drawing/2010/main" val="0"/>
+                        </a:ext>
+                      </a:extLst>
+                    </a:blip>
+                    <a:stretch>
+                      <a:fillRect/>
+                    </a:stretch>
+                  </pic:blipFill>
+                  <pic:spPr>
+                    <a:xfrm>
+                      <a:off x="0" y="0"/>
+                      <a:ext cx="3591355" cy="4647746"/>
+                    </a:xfrm>
+                    <a:prstGeom prst="rect">
+                      <a:avLst/>
+                    </a:prstGeom>
+                  </pic:spPr>
+                </pic:pic>
+              </a:graphicData>
+            </a:graphic>
+          </wp:inline>
+        </w:drawing>
+      </w:r>
+      <w:r>
+        <w:rPr>
+          <w:noProof/>
+          <w:lang w:val="en-US"/>
+        </w:rPr>
+        <w:lastRenderedPageBreak/>
+        <w:drawing>
+          <wp:inline distT="0" distB="0" distL="0" distR="0" wp14:anchorId="435DC7B9" wp14:editId="54ECE9B3">
+            <wp:extent cx="3524711" cy="4979504"/>
+            <wp:effectExtent l="0" t="0" r="6350" b="0"/>
+            <wp:docPr id="4" name="Immagine 4"/>
+            <wp:cNvGraphicFramePr>
+              <a:graphicFrameLocks xmlns:a="http://schemas.openxmlformats.org/drawingml/2006/main" noChangeAspect="1"/>
+            </wp:cNvGraphicFramePr>
+            <a:graphic xmlns:a="http://schemas.openxmlformats.org/drawingml/2006/main">
+              <a:graphicData uri="http://schemas.openxmlformats.org/drawingml/2006/picture">
+                <pic:pic xmlns:pic="http://schemas.openxmlformats.org/drawingml/2006/picture">
+                  <pic:nvPicPr>
+                    <pic:cNvPr id="4" name="Immagine 4"/>
+                    <pic:cNvPicPr/>
+                  </pic:nvPicPr>
+                  <pic:blipFill>
+                    <a:blip r:embed="rId8">
+                      <a:extLst>
+                        <a:ext uri="{28A0092B-C50C-407E-A947-70E740481C1C}">
+                          <a14:useLocalDpi xmlns:a14="http://schemas.microsoft.com/office/drawing/2010/main" val="0"/>
+                        </a:ext>
+                      </a:extLst>
+                    </a:blip>
+                    <a:stretch>
+                      <a:fillRect/>
+                    </a:stretch>
+                  </pic:blipFill>
+                  <pic:spPr>
+                    <a:xfrm>
+                      <a:off x="0" y="0"/>
+                      <a:ext cx="3527410" cy="4983317"/>
+                    </a:xfrm>
+                    <a:prstGeom prst="rect">
+                      <a:avLst/>
+                    </a:prstGeom>
+                  </pic:spPr>
+                </pic:pic>
+              </a:graphicData>
+            </a:graphic>
+          </wp:inline>
+        </w:drawing>
+      </w:r>
+      <w:r>
+        <w:rPr>
+          <w:noProof/>
+          <w:lang w:val="en-US"/>
+        </w:rPr>
+        <w:drawing>
+          <wp:inline distT="0" distB="0" distL="0" distR="0" wp14:anchorId="6CD57D47" wp14:editId="25DFBDFD">
+            <wp:extent cx="2004494" cy="2594113"/>
+            <wp:effectExtent l="0" t="0" r="2540" b="0"/>
+            <wp:docPr id="5" name="Immagine 5"/>
+            <wp:cNvGraphicFramePr>
+              <a:graphicFrameLocks xmlns:a="http://schemas.openxmlformats.org/drawingml/2006/main" noChangeAspect="1"/>
+            </wp:cNvGraphicFramePr>
+            <a:graphic xmlns:a="http://schemas.openxmlformats.org/drawingml/2006/main">
+              <a:graphicData uri="http://schemas.openxmlformats.org/drawingml/2006/picture">
+                <pic:pic xmlns:pic="http://schemas.openxmlformats.org/drawingml/2006/picture">
+                  <pic:nvPicPr>
+                    <pic:cNvPr id="5" name="Immagine 5"/>
+                    <pic:cNvPicPr/>
+                  </pic:nvPicPr>
+                  <pic:blipFill>
+                    <a:blip r:embed="rId9" cstate="print">
+                      <a:extLst>
+                        <a:ext uri="{28A0092B-C50C-407E-A947-70E740481C1C}">
+                          <a14:useLocalDpi xmlns:a14="http://schemas.microsoft.com/office/drawing/2010/main" val="0"/>
+                        </a:ext>
+                      </a:extLst>
+                    </a:blip>
+                    <a:stretch>
+                      <a:fillRect/>
+                    </a:stretch>
+                  </pic:blipFill>
+                  <pic:spPr>
+                    <a:xfrm>
+                      <a:off x="0" y="0"/>
+                      <a:ext cx="2015484" cy="2608336"/>
+                    </a:xfrm>
+                    <a:prstGeom prst="rect">
+                      <a:avLst/>
+                    </a:prstGeom>
+                  </pic:spPr>
+                </pic:pic>
+              </a:graphicData>
+            </a:graphic>
+          </wp:inline>
+        </w:drawing>
+      </w:r>
     </w:p>
     <w:p>
       <w:pPr>
@@ -14600,8 +14778,9 @@
           <w:shd w:val="clear" w:color="auto" w:fill="F8F9FA"/>
           <w:lang w:val="en-US" w:eastAsia="en-US"/>
         </w:rPr>
-        <w:t xml:space="preserve">Laura is a very successful business woman who works full time in a big company of cosmetics. She has two little sons and she has to make lunch for them. On Tuesday she has a meeting which ends later than expected and she receives a call from one of her sons, who asks her to come back home because he and his brother are hungry. She has to buy food for lunch, so Laura decides to </w:t>
-      </w:r>
+        <w:t xml:space="preserve">Laura is a very successful business woman who works full time in a big company of cosmetics. She has two little sons and she has to make lunch for them. On Tuesday she has a meeting which ends later than expected and she receives a call from one of her sons, who asks her to come back home because he and his brother are hungry. She has to buy food for lunch, so Laura decides to open </w:t>
+      </w:r>
+      <w:proofErr w:type="spellStart"/>
       <w:r>
         <w:rPr>
           <w:rFonts w:ascii="Arial" w:hAnsi="Arial" w:cs="Arial"/>
@@ -14611,10 +14790,9 @@
           <w:shd w:val="clear" w:color="auto" w:fill="F8F9FA"/>
           <w:lang w:val="en-US" w:eastAsia="en-US"/>
         </w:rPr>
-        <w:lastRenderedPageBreak/>
-        <w:t xml:space="preserve">open </w:t>
-      </w:r>
-      <w:proofErr w:type="spellStart"/>
+        <w:t>Clup</w:t>
+      </w:r>
+      <w:proofErr w:type="spellEnd"/>
       <w:r>
         <w:rPr>
           <w:rFonts w:ascii="Arial" w:hAnsi="Arial" w:cs="Arial"/>
@@ -14624,28 +14802,29 @@
           <w:shd w:val="clear" w:color="auto" w:fill="F8F9FA"/>
           <w:lang w:val="en-US" w:eastAsia="en-US"/>
         </w:rPr>
-        <w:t>Clup</w:t>
-      </w:r>
-      <w:proofErr w:type="spellEnd"/>
-      <w:r>
-        <w:rPr>
-          <w:rFonts w:ascii="Arial" w:hAnsi="Arial" w:cs="Arial"/>
+        <w:t xml:space="preserve"> Application and see, in the list of shops provided, the closest shop and the number of people which are in the queue at that moment. She selects the more convenient shop and clicks on the “Take a ticket” button. Since she had provided her GPS localization once registered, she receives the time needed to reach the shop. So she visualizes the QR code generated by the system she downloads it and goes to the shop.</w:t>
+      </w:r>
+    </w:p>
+    <w:p>
+      <w:pPr>
+        <w:shd w:val="clear" w:color="auto" w:fill="FFFFFF"/>
+        <w:rPr>
+          <w:lang w:val="en-US" w:eastAsia="en-US"/>
+        </w:rPr>
+      </w:pPr>
+      <w:r>
+        <w:rPr>
+          <w:rFonts w:ascii="Arial" w:hAnsi="Arial" w:cs="Arial"/>
+          <w:b/>
+          <w:bCs/>
           <w:color w:val="202124"/>
           <w:sz w:val="22"/>
           <w:szCs w:val="22"/>
           <w:shd w:val="clear" w:color="auto" w:fill="F8F9FA"/>
           <w:lang w:val="en-US" w:eastAsia="en-US"/>
         </w:rPr>
-        <w:t xml:space="preserve"> Application and see, in the list of shops provided, the closest shop and the number of people which are in the queue at that moment. She selects the more convenient shop and clicks on the “Take a ticket” button. Since she had provided her GPS localization once registered, she receives the time needed to reach the shop. So she visualizes the QR code generated by the system she downloads it and goes to the shop.</w:t>
-      </w:r>
-    </w:p>
-    <w:p>
-      <w:pPr>
-        <w:shd w:val="clear" w:color="auto" w:fill="FFFFFF"/>
-        <w:rPr>
-          <w:lang w:val="en-US" w:eastAsia="en-US"/>
-        </w:rPr>
-      </w:pPr>
+        <w:t>SCENARIO 3:  user books a visit</w:t>
+      </w:r>
       <w:r>
         <w:rPr>
           <w:rFonts w:ascii="Arial" w:hAnsi="Arial" w:cs="Arial"/>
@@ -14657,21 +14836,20 @@
           <w:shd w:val="clear" w:color="auto" w:fill="F8F9FA"/>
           <w:lang w:val="en-US" w:eastAsia="en-US"/>
         </w:rPr>
-        <w:t>SCENARIO 3:  user books a visit</w:t>
-      </w:r>
-      <w:r>
-        <w:rPr>
-          <w:rFonts w:ascii="Arial" w:hAnsi="Arial" w:cs="Arial"/>
-          <w:b/>
-          <w:bCs/>
+        <w:br/>
+      </w:r>
+      <w:r>
+        <w:rPr>
+          <w:rFonts w:ascii="Arial" w:hAnsi="Arial" w:cs="Arial"/>
           <w:color w:val="202124"/>
           <w:sz w:val="22"/>
           <w:szCs w:val="22"/>
           <w:shd w:val="clear" w:color="auto" w:fill="F8F9FA"/>
           <w:lang w:val="en-US" w:eastAsia="en-US"/>
         </w:rPr>
-        <w:br/>
-      </w:r>
+        <w:t xml:space="preserve">Maria is a young student who is waiting for September, when the new </w:t>
+      </w:r>
+      <w:proofErr w:type="spellStart"/>
       <w:r>
         <w:rPr>
           <w:rFonts w:ascii="Arial" w:hAnsi="Arial" w:cs="Arial"/>
@@ -14681,9 +14859,9 @@
           <w:shd w:val="clear" w:color="auto" w:fill="F8F9FA"/>
           <w:lang w:val="en-US" w:eastAsia="en-US"/>
         </w:rPr>
-        <w:t xml:space="preserve">Maria is a young student who is waiting for September, when the new </w:t>
-      </w:r>
-      <w:proofErr w:type="spellStart"/>
+        <w:t>Iphone</w:t>
+      </w:r>
+      <w:proofErr w:type="spellEnd"/>
       <w:r>
         <w:rPr>
           <w:rFonts w:ascii="Arial" w:hAnsi="Arial" w:cs="Arial"/>
@@ -14693,9 +14871,9 @@
           <w:shd w:val="clear" w:color="auto" w:fill="F8F9FA"/>
           <w:lang w:val="en-US" w:eastAsia="en-US"/>
         </w:rPr>
-        <w:t>Iphone</w:t>
-      </w:r>
-      <w:proofErr w:type="spellEnd"/>
+        <w:t xml:space="preserve"> is launched. She wants to buy it and so she decides to go to the Apple store with her father on Sunday, when they are both free. For this reason Maria enters the </w:t>
+      </w:r>
+      <w:proofErr w:type="spellStart"/>
       <w:r>
         <w:rPr>
           <w:rFonts w:ascii="Arial" w:hAnsi="Arial" w:cs="Arial"/>
@@ -14705,9 +14883,9 @@
           <w:shd w:val="clear" w:color="auto" w:fill="F8F9FA"/>
           <w:lang w:val="en-US" w:eastAsia="en-US"/>
         </w:rPr>
-        <w:t xml:space="preserve"> is launched. She wants to buy it and so she decides to go to the Apple store with her father on Sunday, when they are both free. For this reason Maria enters the </w:t>
-      </w:r>
-      <w:proofErr w:type="spellStart"/>
+        <w:t>Clup</w:t>
+      </w:r>
+      <w:proofErr w:type="spellEnd"/>
       <w:r>
         <w:rPr>
           <w:rFonts w:ascii="Arial" w:hAnsi="Arial" w:cs="Arial"/>
@@ -14717,9 +14895,8 @@
           <w:shd w:val="clear" w:color="auto" w:fill="F8F9FA"/>
           <w:lang w:val="en-US" w:eastAsia="en-US"/>
         </w:rPr>
-        <w:t>Clup</w:t>
-      </w:r>
-      <w:proofErr w:type="spellEnd"/>
+        <w:t xml:space="preserve"> Application, logs in (she had already registered herself) and selects the Apple store in Piazza Liberty. She chooses the “Book a visit” option and selects from the calendar the date (Saturday 15 September) and the time slot 16.00-17.00, the last available one. She decides not to fill the optional field “Duration of the visit” but she adds </w:t>
+      </w:r>
       <w:r>
         <w:rPr>
           <w:rFonts w:ascii="Arial" w:hAnsi="Arial" w:cs="Arial"/>
@@ -14729,7 +14906,8 @@
           <w:shd w:val="clear" w:color="auto" w:fill="F8F9FA"/>
           <w:lang w:val="en-US" w:eastAsia="en-US"/>
         </w:rPr>
-        <w:t xml:space="preserve"> Application, logs in (she had already registered herself) and selects the Apple store in Piazza Liberty. She chooses the “Book a visit” option and selects from the calendar the date (Saturday 15 September) and the time slot 16.00-17.00, the last available one. She decides not to fill the optional field “Duration of the visit” but she adds information about the “Category of items'' writing “mobile phone” in the appropriate field. She confirms the operation and she receives the associated QR code with the </w:t>
+        <w:lastRenderedPageBreak/>
+        <w:t xml:space="preserve">information about the “Category of items'' writing “mobile phone” in the appropriate field. She confirms the operation and she receives the associated QR code with the </w:t>
       </w:r>
       <w:proofErr w:type="spellStart"/>
       <w:r>
@@ -14781,12 +14959,6 @@
       <w:pPr>
         <w:shd w:val="clear" w:color="auto" w:fill="FFFFFF"/>
         <w:rPr>
-          <w:lang w:val="en-US" w:eastAsia="en-US"/>
-        </w:rPr>
-      </w:pPr>
-      <w:proofErr w:type="spellStart"/>
-      <w:r>
-        <w:rPr>
           <w:rFonts w:ascii="Arial" w:hAnsi="Arial" w:cs="Arial"/>
           <w:color w:val="202124"/>
           <w:sz w:val="22"/>
@@ -14794,9 +14966,8 @@
           <w:shd w:val="clear" w:color="auto" w:fill="F8F9FA"/>
           <w:lang w:val="en-US" w:eastAsia="en-US"/>
         </w:rPr>
-        <w:t>Silvano</w:t>
-      </w:r>
-      <w:proofErr w:type="spellEnd"/>
+      </w:pPr>
+      <w:proofErr w:type="spellStart"/>
       <w:r>
         <w:rPr>
           <w:rFonts w:ascii="Arial" w:hAnsi="Arial" w:cs="Arial"/>
@@ -14806,9 +14977,9 @@
           <w:shd w:val="clear" w:color="auto" w:fill="F8F9FA"/>
           <w:lang w:val="en-US" w:eastAsia="en-US"/>
         </w:rPr>
-        <w:t xml:space="preserve"> is an old man who wants to go to the supermarket. During the Coronavirus emergency he is obliged to take a ticket to avoid people queuing in front of stores, which creates crowds. But unfortunately </w:t>
-      </w:r>
-      <w:proofErr w:type="spellStart"/>
+        <w:t>Silvano</w:t>
+      </w:r>
+      <w:proofErr w:type="spellEnd"/>
       <w:r>
         <w:rPr>
           <w:rFonts w:ascii="Arial" w:hAnsi="Arial" w:cs="Arial"/>
@@ -14818,9 +14989,9 @@
           <w:shd w:val="clear" w:color="auto" w:fill="F8F9FA"/>
           <w:lang w:val="en-US" w:eastAsia="en-US"/>
         </w:rPr>
-        <w:t>Silvano</w:t>
-      </w:r>
-      <w:proofErr w:type="spellEnd"/>
+        <w:t xml:space="preserve"> is an old man who wants to go to the supermarket. During the Coronavirus emergency he is obliged to take a ticket to avoid people queuing in front of stores, which creates crowds. But unfortunately </w:t>
+      </w:r>
+      <w:proofErr w:type="spellStart"/>
       <w:r>
         <w:rPr>
           <w:rFonts w:ascii="Arial" w:hAnsi="Arial" w:cs="Arial"/>
@@ -14830,9 +15001,9 @@
           <w:shd w:val="clear" w:color="auto" w:fill="F8F9FA"/>
           <w:lang w:val="en-US" w:eastAsia="en-US"/>
         </w:rPr>
-        <w:t xml:space="preserve"> does not have a device with internet connection. For this purpose </w:t>
-      </w:r>
-      <w:proofErr w:type="spellStart"/>
+        <w:t>Silvano</w:t>
+      </w:r>
+      <w:proofErr w:type="spellEnd"/>
       <w:r>
         <w:rPr>
           <w:rFonts w:ascii="Arial" w:hAnsi="Arial" w:cs="Arial"/>
@@ -14842,9 +15013,9 @@
           <w:shd w:val="clear" w:color="auto" w:fill="F8F9FA"/>
           <w:lang w:val="en-US" w:eastAsia="en-US"/>
         </w:rPr>
-        <w:t>Clup</w:t>
-      </w:r>
-      <w:proofErr w:type="spellEnd"/>
+        <w:t xml:space="preserve"> does not have a device with internet connection. For this purpose </w:t>
+      </w:r>
+      <w:proofErr w:type="spellStart"/>
       <w:r>
         <w:rPr>
           <w:rFonts w:ascii="Arial" w:hAnsi="Arial" w:cs="Arial"/>
@@ -14854,9 +15025,9 @@
           <w:shd w:val="clear" w:color="auto" w:fill="F8F9FA"/>
           <w:lang w:val="en-US" w:eastAsia="en-US"/>
         </w:rPr>
-        <w:t xml:space="preserve"> Application gives the possibility to take the ticket on the spot. In this way </w:t>
-      </w:r>
-      <w:proofErr w:type="spellStart"/>
+        <w:t>Clup</w:t>
+      </w:r>
+      <w:proofErr w:type="spellEnd"/>
       <w:r>
         <w:rPr>
           <w:rFonts w:ascii="Arial" w:hAnsi="Arial" w:cs="Arial"/>
@@ -14866,9 +15037,9 @@
           <w:shd w:val="clear" w:color="auto" w:fill="F8F9FA"/>
           <w:lang w:val="en-US" w:eastAsia="en-US"/>
         </w:rPr>
-        <w:t>Silvano</w:t>
-      </w:r>
-      <w:proofErr w:type="spellEnd"/>
+        <w:t xml:space="preserve"> Application gives the possibility to take the ticket on the spot. In this way </w:t>
+      </w:r>
+      <w:proofErr w:type="spellStart"/>
       <w:r>
         <w:rPr>
           <w:rFonts w:ascii="Arial" w:hAnsi="Arial" w:cs="Arial"/>
@@ -14878,9 +15049,9 @@
           <w:shd w:val="clear" w:color="auto" w:fill="F8F9FA"/>
           <w:lang w:val="en-US" w:eastAsia="en-US"/>
         </w:rPr>
-        <w:t xml:space="preserve"> can directly go to the supermarket. When he arrives at the supermarket he finds the Totem where he can take the ticket. Once received the ticket with the associated </w:t>
-      </w:r>
-      <w:proofErr w:type="spellStart"/>
+        <w:t>Silvano</w:t>
+      </w:r>
+      <w:proofErr w:type="spellEnd"/>
       <w:r>
         <w:rPr>
           <w:rFonts w:ascii="Arial" w:hAnsi="Arial" w:cs="Arial"/>
@@ -14890,9 +15061,9 @@
           <w:shd w:val="clear" w:color="auto" w:fill="F8F9FA"/>
           <w:lang w:val="en-US" w:eastAsia="en-US"/>
         </w:rPr>
-        <w:t>Qr</w:t>
-      </w:r>
-      <w:proofErr w:type="spellEnd"/>
+        <w:t xml:space="preserve"> can directly go to the supermarket. When he arrives at the supermarket he finds the Totem where he can take the ticket. Once received the ticket with the associated </w:t>
+      </w:r>
+      <w:proofErr w:type="spellStart"/>
       <w:r>
         <w:rPr>
           <w:rFonts w:ascii="Arial" w:hAnsi="Arial" w:cs="Arial"/>
@@ -14902,16 +15073,719 @@
           <w:shd w:val="clear" w:color="auto" w:fill="F8F9FA"/>
           <w:lang w:val="en-US" w:eastAsia="en-US"/>
         </w:rPr>
+        <w:t>Qr</w:t>
+      </w:r>
+      <w:proofErr w:type="spellEnd"/>
+      <w:r>
+        <w:rPr>
+          <w:rFonts w:ascii="Arial" w:hAnsi="Arial" w:cs="Arial"/>
+          <w:color w:val="202124"/>
+          <w:sz w:val="22"/>
+          <w:szCs w:val="22"/>
+          <w:shd w:val="clear" w:color="auto" w:fill="F8F9FA"/>
+          <w:lang w:val="en-US" w:eastAsia="en-US"/>
+        </w:rPr>
         <w:t xml:space="preserve"> code, he scans it at the entrance and starts shopping. </w:t>
       </w:r>
     </w:p>
     <w:p>
       <w:pPr>
+        <w:rPr>
+          <w:lang w:val="en-US"/>
+        </w:rPr>
+      </w:pPr>
+      <w:r>
+        <w:rPr>
+          <w:rFonts w:ascii="Arial" w:hAnsi="Arial" w:cs="Arial"/>
+          <w:b/>
+          <w:bCs/>
+          <w:color w:val="202124"/>
+          <w:sz w:val="22"/>
+          <w:szCs w:val="22"/>
+          <w:shd w:val="clear" w:color="auto" w:fill="F8F9FA"/>
+          <w:lang w:val="en-US"/>
+        </w:rPr>
+        <w:t xml:space="preserve">SCENARIO 5: the internet connection drops while taking a </w:t>
+      </w:r>
+      <w:proofErr w:type="spellStart"/>
+      <w:r>
+        <w:rPr>
+          <w:rFonts w:ascii="Arial" w:hAnsi="Arial" w:cs="Arial"/>
+          <w:b/>
+          <w:bCs/>
+          <w:color w:val="202124"/>
+          <w:sz w:val="22"/>
+          <w:szCs w:val="22"/>
+          <w:shd w:val="clear" w:color="auto" w:fill="F8F9FA"/>
+          <w:lang w:val="en-US"/>
+        </w:rPr>
+        <w:t>ticket</w:t>
+      </w:r>
+      <w:proofErr w:type="spellEnd"/>
+    </w:p>
+    <w:p>
+      <w:pPr>
+        <w:rPr>
+          <w:lang w:val="en-US"/>
+        </w:rPr>
+      </w:pPr>
+      <w:r>
+        <w:rPr>
+          <w:rFonts w:ascii="Arial" w:hAnsi="Arial" w:cs="Arial"/>
+          <w:color w:val="202124"/>
+          <w:sz w:val="22"/>
+          <w:szCs w:val="22"/>
+          <w:shd w:val="clear" w:color="auto" w:fill="F8F9FA"/>
+          <w:lang w:val="en-US"/>
+        </w:rPr>
+        <w:t xml:space="preserve">Giacomo is an off-site student. He is from the Marche </w:t>
+      </w:r>
+      <w:proofErr w:type="gramStart"/>
+      <w:r>
+        <w:rPr>
+          <w:rFonts w:ascii="Arial" w:hAnsi="Arial" w:cs="Arial"/>
+          <w:color w:val="202124"/>
+          <w:sz w:val="22"/>
+          <w:szCs w:val="22"/>
+          <w:shd w:val="clear" w:color="auto" w:fill="F8F9FA"/>
+          <w:lang w:val="en-US"/>
+        </w:rPr>
+        <w:t>region</w:t>
+      </w:r>
+      <w:proofErr w:type="gramEnd"/>
+      <w:r>
+        <w:rPr>
+          <w:rFonts w:ascii="Arial" w:hAnsi="Arial" w:cs="Arial"/>
+          <w:color w:val="202124"/>
+          <w:sz w:val="22"/>
+          <w:szCs w:val="22"/>
+          <w:shd w:val="clear" w:color="auto" w:fill="F8F9FA"/>
+          <w:lang w:val="en-US"/>
+        </w:rPr>
+        <w:t xml:space="preserve"> but he studies in Rome, at Sapienza University. </w:t>
+      </w:r>
+      <w:proofErr w:type="spellStart"/>
+      <w:r>
+        <w:rPr>
+          <w:rFonts w:ascii="Arial" w:hAnsi="Arial" w:cs="Arial"/>
+          <w:color w:val="202124"/>
+          <w:sz w:val="22"/>
+          <w:szCs w:val="22"/>
+          <w:shd w:val="clear" w:color="auto" w:fill="F8F9FA"/>
+          <w:lang w:val="en-US"/>
+        </w:rPr>
+        <w:t>Everyday</w:t>
+      </w:r>
+      <w:proofErr w:type="spellEnd"/>
+      <w:r>
+        <w:rPr>
+          <w:rFonts w:ascii="Arial" w:hAnsi="Arial" w:cs="Arial"/>
+          <w:color w:val="202124"/>
+          <w:sz w:val="22"/>
+          <w:szCs w:val="22"/>
+          <w:shd w:val="clear" w:color="auto" w:fill="F8F9FA"/>
+          <w:lang w:val="en-US"/>
+        </w:rPr>
+        <w:t xml:space="preserve"> he goes to the campus and he takes with him the lunch, previously prepared at home. One day he is </w:t>
+      </w:r>
+      <w:proofErr w:type="gramStart"/>
+      <w:r>
+        <w:rPr>
+          <w:rFonts w:ascii="Arial" w:hAnsi="Arial" w:cs="Arial"/>
+          <w:color w:val="202124"/>
+          <w:sz w:val="22"/>
+          <w:szCs w:val="22"/>
+          <w:shd w:val="clear" w:color="auto" w:fill="F8F9FA"/>
+          <w:lang w:val="en-US"/>
+        </w:rPr>
+        <w:t>late</w:t>
+      </w:r>
+      <w:proofErr w:type="gramEnd"/>
+      <w:r>
+        <w:rPr>
+          <w:rFonts w:ascii="Arial" w:hAnsi="Arial" w:cs="Arial"/>
+          <w:color w:val="202124"/>
+          <w:sz w:val="22"/>
+          <w:szCs w:val="22"/>
+          <w:shd w:val="clear" w:color="auto" w:fill="F8F9FA"/>
+          <w:lang w:val="en-US"/>
+        </w:rPr>
+        <w:t xml:space="preserve"> and he does not have time to prepare his lunch. </w:t>
+      </w:r>
+      <w:proofErr w:type="gramStart"/>
+      <w:r>
+        <w:rPr>
+          <w:rFonts w:ascii="Arial" w:hAnsi="Arial" w:cs="Arial"/>
+          <w:color w:val="202124"/>
+          <w:sz w:val="22"/>
+          <w:szCs w:val="22"/>
+          <w:shd w:val="clear" w:color="auto" w:fill="F8F9FA"/>
+          <w:lang w:val="en-US"/>
+        </w:rPr>
+        <w:t>So</w:t>
+      </w:r>
+      <w:proofErr w:type="gramEnd"/>
+      <w:r>
+        <w:rPr>
+          <w:rFonts w:ascii="Arial" w:hAnsi="Arial" w:cs="Arial"/>
+          <w:color w:val="202124"/>
+          <w:sz w:val="22"/>
+          <w:szCs w:val="22"/>
+          <w:shd w:val="clear" w:color="auto" w:fill="F8F9FA"/>
+          <w:lang w:val="en-US"/>
+        </w:rPr>
+        <w:t xml:space="preserve"> at 13, during the lunch break, he wants to go to the supermarket to get something ready. He opens </w:t>
+      </w:r>
+      <w:proofErr w:type="spellStart"/>
+      <w:r>
+        <w:rPr>
+          <w:rFonts w:ascii="Arial" w:hAnsi="Arial" w:cs="Arial"/>
+          <w:color w:val="202124"/>
+          <w:sz w:val="22"/>
+          <w:szCs w:val="22"/>
+          <w:shd w:val="clear" w:color="auto" w:fill="F8F9FA"/>
+          <w:lang w:val="en-US"/>
+        </w:rPr>
+        <w:t>Clup</w:t>
+      </w:r>
+      <w:proofErr w:type="spellEnd"/>
+      <w:r>
+        <w:rPr>
+          <w:rFonts w:ascii="Arial" w:hAnsi="Arial" w:cs="Arial"/>
+          <w:color w:val="202124"/>
+          <w:sz w:val="22"/>
+          <w:szCs w:val="22"/>
+          <w:shd w:val="clear" w:color="auto" w:fill="F8F9FA"/>
+          <w:lang w:val="en-US"/>
+        </w:rPr>
+        <w:t xml:space="preserve"> application, he checks the list of the supermarkets and he selects the closest one. He is about to click the </w:t>
+      </w:r>
+      <w:proofErr w:type="gramStart"/>
+      <w:r>
+        <w:rPr>
+          <w:rFonts w:ascii="Arial" w:hAnsi="Arial" w:cs="Arial"/>
+          <w:color w:val="202124"/>
+          <w:sz w:val="22"/>
+          <w:szCs w:val="22"/>
+          <w:shd w:val="clear" w:color="auto" w:fill="F8F9FA"/>
+          <w:lang w:val="en-US"/>
+        </w:rPr>
+        <w:t>button</w:t>
+      </w:r>
+      <w:proofErr w:type="gramEnd"/>
+      <w:r>
+        <w:rPr>
+          <w:rFonts w:ascii="Arial" w:hAnsi="Arial" w:cs="Arial"/>
+          <w:color w:val="202124"/>
+          <w:sz w:val="22"/>
+          <w:szCs w:val="22"/>
+          <w:shd w:val="clear" w:color="auto" w:fill="F8F9FA"/>
+          <w:lang w:val="en-US"/>
+        </w:rPr>
+        <w:t xml:space="preserve"> but the internet connection suddenly drops. He immediately receives the message “The connection is lost” from the system. He enters the </w:t>
+      </w:r>
+      <w:proofErr w:type="gramStart"/>
+      <w:r>
+        <w:rPr>
+          <w:rFonts w:ascii="Arial" w:hAnsi="Arial" w:cs="Arial"/>
+          <w:color w:val="202124"/>
+          <w:sz w:val="22"/>
+          <w:szCs w:val="22"/>
+          <w:shd w:val="clear" w:color="auto" w:fill="F8F9FA"/>
+          <w:lang w:val="en-US"/>
+        </w:rPr>
+        <w:t>campus</w:t>
+      </w:r>
+      <w:proofErr w:type="gramEnd"/>
+      <w:r>
+        <w:rPr>
+          <w:rFonts w:ascii="Arial" w:hAnsi="Arial" w:cs="Arial"/>
+          <w:color w:val="202124"/>
+          <w:sz w:val="22"/>
+          <w:szCs w:val="22"/>
+          <w:shd w:val="clear" w:color="auto" w:fill="F8F9FA"/>
+          <w:lang w:val="en-US"/>
+        </w:rPr>
+        <w:t xml:space="preserve"> and he tries to connect his device to the </w:t>
+      </w:r>
+      <w:proofErr w:type="spellStart"/>
+      <w:r>
+        <w:rPr>
+          <w:rFonts w:ascii="Arial" w:hAnsi="Arial" w:cs="Arial"/>
+          <w:color w:val="202124"/>
+          <w:sz w:val="22"/>
+          <w:szCs w:val="22"/>
+          <w:shd w:val="clear" w:color="auto" w:fill="F8F9FA"/>
+          <w:lang w:val="en-US"/>
+        </w:rPr>
+        <w:t>wifi</w:t>
+      </w:r>
+      <w:proofErr w:type="spellEnd"/>
+      <w:r>
+        <w:rPr>
+          <w:rFonts w:ascii="Arial" w:hAnsi="Arial" w:cs="Arial"/>
+          <w:color w:val="202124"/>
+          <w:sz w:val="22"/>
+          <w:szCs w:val="22"/>
+          <w:shd w:val="clear" w:color="auto" w:fill="F8F9FA"/>
+          <w:lang w:val="en-US"/>
+        </w:rPr>
+        <w:t>.   </w:t>
+      </w:r>
+    </w:p>
+    <w:p>
+      <w:pPr>
+        <w:shd w:val="clear" w:color="auto" w:fill="FFFFFF"/>
+        <w:rPr>
+          <w:color w:val="000000"/>
+          <w:lang w:val="en-US"/>
+        </w:rPr>
+      </w:pPr>
+      <w:r>
+        <w:rPr>
+          <w:color w:val="202124"/>
+          <w:shd w:val="clear" w:color="auto" w:fill="F8F9FA"/>
+          <w:lang w:val="en-US"/>
+        </w:rPr>
+        <w:t> </w:t>
+      </w:r>
+      <w:r>
+        <w:rPr>
+          <w:rFonts w:ascii="Arial" w:hAnsi="Arial" w:cs="Arial"/>
+          <w:b/>
+          <w:bCs/>
+          <w:color w:val="202124"/>
+          <w:sz w:val="22"/>
+          <w:szCs w:val="22"/>
+          <w:shd w:val="clear" w:color="auto" w:fill="F8F9FA"/>
+          <w:lang w:val="en-US"/>
+        </w:rPr>
+        <w:t>SCENARIO 6: user cancels the reservation of a visit</w:t>
+      </w:r>
+    </w:p>
+    <w:p>
+      <w:pPr>
+        <w:shd w:val="clear" w:color="auto" w:fill="FFFFFF"/>
+        <w:rPr>
+          <w:color w:val="000000"/>
+          <w:lang w:val="en-US"/>
+        </w:rPr>
+      </w:pPr>
+      <w:r>
+        <w:rPr>
+          <w:rFonts w:ascii="Arial" w:hAnsi="Arial" w:cs="Arial"/>
+          <w:color w:val="202124"/>
+          <w:sz w:val="22"/>
+          <w:szCs w:val="22"/>
+          <w:shd w:val="clear" w:color="auto" w:fill="F8F9FA"/>
+          <w:lang w:val="en-US"/>
+        </w:rPr>
+        <w:t xml:space="preserve">Luca is always busy since he works a lot during the week. He is the father of a young girl, Jessica, and every weekend he goes shopping with her in the center of Milan. Jessica wants to go to Walt Disney store, and so Luca decides to use </w:t>
+      </w:r>
+      <w:proofErr w:type="spellStart"/>
+      <w:r>
+        <w:rPr>
+          <w:rFonts w:ascii="Arial" w:hAnsi="Arial" w:cs="Arial"/>
+          <w:color w:val="202124"/>
+          <w:sz w:val="22"/>
+          <w:szCs w:val="22"/>
+          <w:shd w:val="clear" w:color="auto" w:fill="F8F9FA"/>
+          <w:lang w:val="en-US"/>
+        </w:rPr>
+        <w:t>Clup</w:t>
+      </w:r>
+      <w:proofErr w:type="spellEnd"/>
+      <w:r>
+        <w:rPr>
+          <w:rFonts w:ascii="Arial" w:hAnsi="Arial" w:cs="Arial"/>
+          <w:color w:val="202124"/>
+          <w:sz w:val="22"/>
+          <w:szCs w:val="22"/>
+          <w:shd w:val="clear" w:color="auto" w:fill="F8F9FA"/>
+          <w:lang w:val="en-US"/>
+        </w:rPr>
+        <w:t xml:space="preserve"> to book a visit for that Saturday. </w:t>
+      </w:r>
+      <w:proofErr w:type="gramStart"/>
+      <w:r>
+        <w:rPr>
+          <w:rFonts w:ascii="Arial" w:hAnsi="Arial" w:cs="Arial"/>
+          <w:color w:val="202124"/>
+          <w:sz w:val="22"/>
+          <w:szCs w:val="22"/>
+          <w:shd w:val="clear" w:color="auto" w:fill="F8F9FA"/>
+          <w:lang w:val="en-US"/>
+        </w:rPr>
+        <w:t>So</w:t>
+      </w:r>
+      <w:proofErr w:type="gramEnd"/>
+      <w:r>
+        <w:rPr>
+          <w:rFonts w:ascii="Arial" w:hAnsi="Arial" w:cs="Arial"/>
+          <w:color w:val="202124"/>
+          <w:sz w:val="22"/>
+          <w:szCs w:val="22"/>
+          <w:shd w:val="clear" w:color="auto" w:fill="F8F9FA"/>
+          <w:lang w:val="en-US"/>
+        </w:rPr>
+        <w:t xml:space="preserve"> he opens the application already installed, he registers himself, he logs in and after selecting the store placed in Corso Vittorio Emanuele, he books a visit. </w:t>
+      </w:r>
+      <w:proofErr w:type="gramStart"/>
+      <w:r>
+        <w:rPr>
+          <w:rFonts w:ascii="Arial" w:hAnsi="Arial" w:cs="Arial"/>
+          <w:color w:val="202124"/>
+          <w:sz w:val="22"/>
+          <w:szCs w:val="22"/>
+          <w:shd w:val="clear" w:color="auto" w:fill="F8F9FA"/>
+          <w:lang w:val="en-US"/>
+        </w:rPr>
+        <w:t>Unfortunately</w:t>
+      </w:r>
+      <w:proofErr w:type="gramEnd"/>
+      <w:r>
+        <w:rPr>
+          <w:rFonts w:ascii="Arial" w:hAnsi="Arial" w:cs="Arial"/>
+          <w:color w:val="202124"/>
+          <w:sz w:val="22"/>
+          <w:szCs w:val="22"/>
+          <w:shd w:val="clear" w:color="auto" w:fill="F8F9FA"/>
+          <w:lang w:val="en-US"/>
+        </w:rPr>
+        <w:t xml:space="preserve"> on Saturday morning Jessica feels sick: she has a high temperature. For this </w:t>
+      </w:r>
+      <w:proofErr w:type="gramStart"/>
+      <w:r>
+        <w:rPr>
+          <w:rFonts w:ascii="Arial" w:hAnsi="Arial" w:cs="Arial"/>
+          <w:color w:val="202124"/>
+          <w:sz w:val="22"/>
+          <w:szCs w:val="22"/>
+          <w:shd w:val="clear" w:color="auto" w:fill="F8F9FA"/>
+          <w:lang w:val="en-US"/>
+        </w:rPr>
+        <w:t>reason</w:t>
+      </w:r>
+      <w:proofErr w:type="gramEnd"/>
+      <w:r>
+        <w:rPr>
+          <w:rFonts w:ascii="Arial" w:hAnsi="Arial" w:cs="Arial"/>
+          <w:color w:val="202124"/>
+          <w:sz w:val="22"/>
+          <w:szCs w:val="22"/>
+          <w:shd w:val="clear" w:color="auto" w:fill="F8F9FA"/>
+          <w:lang w:val="en-US"/>
+        </w:rPr>
+        <w:t xml:space="preserve"> Luca opens </w:t>
+      </w:r>
+      <w:proofErr w:type="spellStart"/>
+      <w:r>
+        <w:rPr>
+          <w:rFonts w:ascii="Arial" w:hAnsi="Arial" w:cs="Arial"/>
+          <w:color w:val="202124"/>
+          <w:sz w:val="22"/>
+          <w:szCs w:val="22"/>
+          <w:shd w:val="clear" w:color="auto" w:fill="F8F9FA"/>
+          <w:lang w:val="en-US"/>
+        </w:rPr>
+        <w:t>Clup</w:t>
+      </w:r>
+      <w:proofErr w:type="spellEnd"/>
+      <w:r>
+        <w:rPr>
+          <w:rFonts w:ascii="Arial" w:hAnsi="Arial" w:cs="Arial"/>
+          <w:color w:val="202124"/>
+          <w:sz w:val="22"/>
+          <w:szCs w:val="22"/>
+          <w:shd w:val="clear" w:color="auto" w:fill="F8F9FA"/>
+          <w:lang w:val="en-US"/>
+        </w:rPr>
+        <w:t>, logs in and enters in the “Check booked visits” page. He chooses the visit programmed for Saturday and he clicks on the “Cancel Visit” button. The system asks him if he wants to confirm the operation and Luca clicks on “yes”.  The reservation is canceled.</w:t>
+      </w:r>
+    </w:p>
+    <w:p>
+      <w:pPr>
+        <w:shd w:val="clear" w:color="auto" w:fill="FFFFFF"/>
+        <w:rPr>
+          <w:color w:val="000000"/>
+          <w:lang w:val="en-US"/>
+        </w:rPr>
+      </w:pPr>
+      <w:r>
+        <w:rPr>
+          <w:color w:val="000000"/>
+          <w:lang w:val="en-US"/>
+        </w:rPr>
+        <w:t> </w:t>
+      </w:r>
+      <w:r>
+        <w:rPr>
+          <w:rFonts w:ascii="Arial" w:hAnsi="Arial" w:cs="Arial"/>
+          <w:b/>
+          <w:bCs/>
+          <w:color w:val="202124"/>
+          <w:sz w:val="22"/>
+          <w:szCs w:val="22"/>
+          <w:shd w:val="clear" w:color="auto" w:fill="F8F9FA"/>
+          <w:lang w:val="en-US"/>
+        </w:rPr>
+        <w:t>SCENARIO 7: add a shop</w:t>
+      </w:r>
+    </w:p>
+    <w:p>
+      <w:pPr>
+        <w:shd w:val="clear" w:color="auto" w:fill="FFFFFF"/>
+        <w:rPr>
+          <w:color w:val="000000"/>
+          <w:lang w:val="en-US"/>
+        </w:rPr>
+      </w:pPr>
+      <w:r>
+        <w:rPr>
+          <w:rFonts w:ascii="Arial" w:hAnsi="Arial" w:cs="Arial"/>
+          <w:color w:val="202124"/>
+          <w:sz w:val="22"/>
+          <w:szCs w:val="22"/>
+          <w:shd w:val="clear" w:color="auto" w:fill="F8F9FA"/>
+          <w:lang w:val="en-US"/>
+        </w:rPr>
+        <w:t xml:space="preserve">Niccolò is the owner of a small shop of house products in Udine (MI): </w:t>
+      </w:r>
+      <w:proofErr w:type="gramStart"/>
+      <w:r>
+        <w:rPr>
+          <w:rFonts w:ascii="Arial" w:hAnsi="Arial" w:cs="Arial"/>
+          <w:color w:val="202124"/>
+          <w:sz w:val="22"/>
+          <w:szCs w:val="22"/>
+          <w:shd w:val="clear" w:color="auto" w:fill="F8F9FA"/>
+          <w:lang w:val="en-US"/>
+        </w:rPr>
+        <w:t>“ Wash</w:t>
+      </w:r>
+      <w:proofErr w:type="gramEnd"/>
+      <w:r>
+        <w:rPr>
+          <w:rFonts w:ascii="Arial" w:hAnsi="Arial" w:cs="Arial"/>
+          <w:color w:val="202124"/>
+          <w:sz w:val="22"/>
+          <w:szCs w:val="22"/>
+          <w:shd w:val="clear" w:color="auto" w:fill="F8F9FA"/>
+          <w:lang w:val="en-US"/>
+        </w:rPr>
+        <w:t xml:space="preserve"> your hands”. He wants to keep up with the times and so during Coronavirus Emergency he downloads from the Appstore </w:t>
+      </w:r>
+      <w:proofErr w:type="spellStart"/>
+      <w:r>
+        <w:rPr>
+          <w:rFonts w:ascii="Arial" w:hAnsi="Arial" w:cs="Arial"/>
+          <w:color w:val="202124"/>
+          <w:sz w:val="22"/>
+          <w:szCs w:val="22"/>
+          <w:shd w:val="clear" w:color="auto" w:fill="F8F9FA"/>
+          <w:lang w:val="en-US"/>
+        </w:rPr>
+        <w:t>Clup</w:t>
+      </w:r>
+      <w:proofErr w:type="spellEnd"/>
+      <w:r>
+        <w:rPr>
+          <w:rFonts w:ascii="Arial" w:hAnsi="Arial" w:cs="Arial"/>
+          <w:color w:val="202124"/>
+          <w:sz w:val="22"/>
+          <w:szCs w:val="22"/>
+          <w:shd w:val="clear" w:color="auto" w:fill="F8F9FA"/>
+          <w:lang w:val="en-US"/>
+        </w:rPr>
+        <w:t xml:space="preserve"> application to add his shop to the list of the available ones. He opens the </w:t>
+      </w:r>
+      <w:proofErr w:type="gramStart"/>
+      <w:r>
+        <w:rPr>
+          <w:rFonts w:ascii="Arial" w:hAnsi="Arial" w:cs="Arial"/>
+          <w:color w:val="202124"/>
+          <w:sz w:val="22"/>
+          <w:szCs w:val="22"/>
+          <w:shd w:val="clear" w:color="auto" w:fill="F8F9FA"/>
+          <w:lang w:val="en-US"/>
+        </w:rPr>
+        <w:t>application</w:t>
+      </w:r>
+      <w:proofErr w:type="gramEnd"/>
+      <w:r>
+        <w:rPr>
+          <w:rFonts w:ascii="Arial" w:hAnsi="Arial" w:cs="Arial"/>
+          <w:color w:val="202124"/>
+          <w:sz w:val="22"/>
+          <w:szCs w:val="22"/>
+          <w:shd w:val="clear" w:color="auto" w:fill="F8F9FA"/>
+          <w:lang w:val="en-US"/>
+        </w:rPr>
+        <w:t xml:space="preserve"> and he clicks on “sign up” button. He can select between the two options “Customer” and “Shop Manager” and so he clicks on Shop Manager” button. He starts filling the mandatory </w:t>
+      </w:r>
+      <w:proofErr w:type="gramStart"/>
+      <w:r>
+        <w:rPr>
+          <w:rFonts w:ascii="Arial" w:hAnsi="Arial" w:cs="Arial"/>
+          <w:color w:val="202124"/>
+          <w:sz w:val="22"/>
+          <w:szCs w:val="22"/>
+          <w:shd w:val="clear" w:color="auto" w:fill="F8F9FA"/>
+          <w:lang w:val="en-US"/>
+        </w:rPr>
+        <w:t>fields</w:t>
+      </w:r>
+      <w:proofErr w:type="gramEnd"/>
+      <w:r>
+        <w:rPr>
+          <w:rFonts w:ascii="Arial" w:hAnsi="Arial" w:cs="Arial"/>
+          <w:color w:val="202124"/>
+          <w:sz w:val="22"/>
+          <w:szCs w:val="22"/>
+          <w:shd w:val="clear" w:color="auto" w:fill="F8F9FA"/>
+          <w:lang w:val="en-US"/>
+        </w:rPr>
+        <w:t xml:space="preserve"> but he does not see one of them and so when he wants to go on, the system reminds him to insert the missing information. Then he uploads the certificate, he fills the mandatory fields about his store, he uploads a shop’s picture he had taken the previous day and finally he clicks on “End Registration” button.</w:t>
+      </w:r>
+    </w:p>
+    <w:p>
+      <w:pPr>
+        <w:shd w:val="clear" w:color="auto" w:fill="FFFFFF"/>
+        <w:rPr>
+          <w:color w:val="000000"/>
+          <w:lang w:val="en-US"/>
+        </w:rPr>
+      </w:pPr>
+      <w:r>
+        <w:rPr>
+          <w:rFonts w:ascii="Arial" w:hAnsi="Arial" w:cs="Arial"/>
+          <w:b/>
+          <w:bCs/>
+          <w:color w:val="202124"/>
+          <w:sz w:val="22"/>
+          <w:szCs w:val="22"/>
+          <w:shd w:val="clear" w:color="auto" w:fill="F8F9FA"/>
+          <w:lang w:val="en-US"/>
+        </w:rPr>
+        <w:t>SCENARIO 8: user checks the status of the ticket</w:t>
+      </w:r>
+    </w:p>
+    <w:p>
+      <w:pPr>
+        <w:shd w:val="clear" w:color="auto" w:fill="FFFFFF"/>
         <w:spacing w:after="240"/>
         <w:rPr>
-          <w:lang w:val="en-US"/>
-        </w:rPr>
-      </w:pPr>
+          <w:color w:val="000000"/>
+          <w:lang w:val="en-US"/>
+        </w:rPr>
+      </w:pPr>
+      <w:r>
+        <w:rPr>
+          <w:rFonts w:ascii="Arial" w:hAnsi="Arial" w:cs="Arial"/>
+          <w:color w:val="202124"/>
+          <w:sz w:val="22"/>
+          <w:szCs w:val="22"/>
+          <w:shd w:val="clear" w:color="auto" w:fill="F8F9FA"/>
+          <w:lang w:val="en-US"/>
+        </w:rPr>
+        <w:t xml:space="preserve">Lola is an old woman who is very skilled with technology. She has already taken the ticket for the shoes’ shop she wants to go to. Now she would like to know how many people </w:t>
+      </w:r>
+      <w:proofErr w:type="gramStart"/>
+      <w:r>
+        <w:rPr>
+          <w:rFonts w:ascii="Arial" w:hAnsi="Arial" w:cs="Arial"/>
+          <w:color w:val="202124"/>
+          <w:sz w:val="22"/>
+          <w:szCs w:val="22"/>
+          <w:shd w:val="clear" w:color="auto" w:fill="F8F9FA"/>
+          <w:lang w:val="en-US"/>
+        </w:rPr>
+        <w:t>are above her in the queue and the time</w:t>
+      </w:r>
+      <w:proofErr w:type="gramEnd"/>
+      <w:r>
+        <w:rPr>
+          <w:rFonts w:ascii="Arial" w:hAnsi="Arial" w:cs="Arial"/>
+          <w:color w:val="202124"/>
+          <w:sz w:val="22"/>
+          <w:szCs w:val="22"/>
+          <w:shd w:val="clear" w:color="auto" w:fill="F8F9FA"/>
+          <w:lang w:val="en-US"/>
+        </w:rPr>
+        <w:t xml:space="preserve"> she has to wait before her turns arrive. </w:t>
+      </w:r>
+      <w:proofErr w:type="gramStart"/>
+      <w:r>
+        <w:rPr>
+          <w:rFonts w:ascii="Arial" w:hAnsi="Arial" w:cs="Arial"/>
+          <w:color w:val="202124"/>
+          <w:sz w:val="22"/>
+          <w:szCs w:val="22"/>
+          <w:shd w:val="clear" w:color="auto" w:fill="F8F9FA"/>
+          <w:lang w:val="en-US"/>
+        </w:rPr>
+        <w:t>So</w:t>
+      </w:r>
+      <w:proofErr w:type="gramEnd"/>
+      <w:r>
+        <w:rPr>
+          <w:rFonts w:ascii="Arial" w:hAnsi="Arial" w:cs="Arial"/>
+          <w:color w:val="202124"/>
+          <w:sz w:val="22"/>
+          <w:szCs w:val="22"/>
+          <w:shd w:val="clear" w:color="auto" w:fill="F8F9FA"/>
+          <w:lang w:val="en-US"/>
+        </w:rPr>
+        <w:t xml:space="preserve"> she opens </w:t>
+      </w:r>
+      <w:proofErr w:type="spellStart"/>
+      <w:r>
+        <w:rPr>
+          <w:rFonts w:ascii="Arial" w:hAnsi="Arial" w:cs="Arial"/>
+          <w:color w:val="202124"/>
+          <w:sz w:val="22"/>
+          <w:szCs w:val="22"/>
+          <w:shd w:val="clear" w:color="auto" w:fill="F8F9FA"/>
+          <w:lang w:val="en-US"/>
+        </w:rPr>
+        <w:t>Clup</w:t>
+      </w:r>
+      <w:proofErr w:type="spellEnd"/>
+      <w:r>
+        <w:rPr>
+          <w:rFonts w:ascii="Arial" w:hAnsi="Arial" w:cs="Arial"/>
+          <w:color w:val="202124"/>
+          <w:sz w:val="22"/>
+          <w:szCs w:val="22"/>
+          <w:shd w:val="clear" w:color="auto" w:fill="F8F9FA"/>
+          <w:lang w:val="en-US"/>
+        </w:rPr>
+        <w:t xml:space="preserve"> Application and clicks on the “Menu” button and then on the “Check Status” option, where the user can check the status of the queue. She sees that she has to wait 10 minutes and that there are 3 people above her. Since she takes more or less 9 minutes to reach the shop, she takes her </w:t>
+      </w:r>
+      <w:proofErr w:type="gramStart"/>
+      <w:r>
+        <w:rPr>
+          <w:rFonts w:ascii="Arial" w:hAnsi="Arial" w:cs="Arial"/>
+          <w:color w:val="202124"/>
+          <w:sz w:val="22"/>
+          <w:szCs w:val="22"/>
+          <w:shd w:val="clear" w:color="auto" w:fill="F8F9FA"/>
+          <w:lang w:val="en-US"/>
+        </w:rPr>
+        <w:t>jacket</w:t>
+      </w:r>
+      <w:proofErr w:type="gramEnd"/>
+      <w:r>
+        <w:rPr>
+          <w:rFonts w:ascii="Arial" w:hAnsi="Arial" w:cs="Arial"/>
+          <w:color w:val="202124"/>
+          <w:sz w:val="22"/>
+          <w:szCs w:val="22"/>
+          <w:shd w:val="clear" w:color="auto" w:fill="F8F9FA"/>
+          <w:lang w:val="en-US"/>
+        </w:rPr>
+        <w:t xml:space="preserve"> and she leaves home. </w:t>
+      </w:r>
     </w:p>
     <w:p>
       <w:pPr>
@@ -14923,6 +15797,22 @@
     </w:p>
     <w:p>
       <w:pPr>
+        <w:spacing w:after="240"/>
+        <w:rPr>
+          <w:lang w:val="en-US"/>
+        </w:rPr>
+      </w:pPr>
+    </w:p>
+    <w:p>
+      <w:pPr>
+        <w:spacing w:after="240"/>
+        <w:rPr>
+          <w:lang w:val="en-US"/>
+        </w:rPr>
+      </w:pPr>
+    </w:p>
+    <w:p>
+      <w:pPr>
         <w:shd w:val="clear" w:color="auto" w:fill="FFFFFF"/>
         <w:rPr>
           <w:lang w:val="en-US"/>
@@ -14936,6 +15826,7 @@
         <w:spacing w:before="0" w:beforeAutospacing="0" w:after="0" w:afterAutospacing="0"/>
       </w:pPr>
       <w:r>
+        <w:lastRenderedPageBreak/>
         <w:t> </w:t>
       </w:r>
       <w:r>
@@ -15206,7 +16097,6 @@
           <w:sz w:val="22"/>
           <w:szCs w:val="22"/>
         </w:rPr>
-        <w:lastRenderedPageBreak/>
         <w:t>Both the user-</w:t>
       </w:r>
       <w:proofErr w:type="gramStart"/>
@@ -15443,6 +16333,7 @@
           <w:color w:val="000000"/>
           <w:lang w:val="en-US"/>
         </w:rPr>
+        <w:lastRenderedPageBreak/>
         <w:t xml:space="preserve">In this way the </w:t>
       </w:r>
       <w:proofErr w:type="gramStart"/>
@@ -15580,7 +16471,7 @@
           <w:color w:val="000000"/>
           <w:lang w:val="en-US"/>
         </w:rPr>
-        <w:t xml:space="preserve">Since the users (both customers and shop managers) </w:t>
+        <w:t xml:space="preserve">Since the users (both customers and shop managers) have to provide sensitive data, the system should protect it from any possible internal and external attack. For this </w:t>
       </w:r>
       <w:proofErr w:type="gramStart"/>
       <w:r>
@@ -15589,7 +16480,7 @@
           <w:color w:val="000000"/>
           <w:lang w:val="en-US"/>
         </w:rPr>
-        <w:t>have to</w:t>
+        <w:t>purpose</w:t>
       </w:r>
       <w:proofErr w:type="gramEnd"/>
       <w:r>
@@ -15598,8 +16489,53 @@
           <w:color w:val="000000"/>
           <w:lang w:val="en-US"/>
         </w:rPr>
-        <w:t xml:space="preserve"> provide sensitive data, the system should protect it from any possible internal and external attack. For this </w:t>
-      </w:r>
+        <w:t xml:space="preserve"> users’ passwords and personal information must be encrypted to be protected during transmission. In this way data becomes useless if hacked from a server and the protection of privacy is guaranteed.</w:t>
+      </w:r>
+    </w:p>
+    <w:p>
+      <w:pPr>
+        <w:shd w:val="clear" w:color="auto" w:fill="FFFFFF"/>
+        <w:rPr>
+          <w:color w:val="000000"/>
+          <w:lang w:val="en-US"/>
+        </w:rPr>
+      </w:pPr>
+      <w:r>
+        <w:rPr>
+          <w:rFonts w:ascii="Arial" w:hAnsi="Arial" w:cs="Arial"/>
+          <w:b/>
+          <w:bCs/>
+          <w:color w:val="000000"/>
+          <w:lang w:val="en-US"/>
+        </w:rPr>
+        <w:t>3.5.4 Maintainability</w:t>
+      </w:r>
+    </w:p>
+    <w:p>
+      <w:pPr>
+        <w:shd w:val="clear" w:color="auto" w:fill="FFFFFF"/>
+        <w:rPr>
+          <w:color w:val="000000"/>
+          <w:lang w:val="en-US"/>
+        </w:rPr>
+      </w:pPr>
+      <w:r>
+        <w:rPr>
+          <w:rFonts w:ascii="Arial" w:hAnsi="Arial" w:cs="Arial"/>
+          <w:color w:val="000000"/>
+          <w:lang w:val="en-US"/>
+        </w:rPr>
+        <w:t>The system must have a high level of maintainability. For this scope the code should be fully commented in order to better explain all the components present in the system. </w:t>
+      </w:r>
+    </w:p>
+    <w:p>
+      <w:pPr>
+        <w:shd w:val="clear" w:color="auto" w:fill="FFFFFF"/>
+        <w:rPr>
+          <w:color w:val="000000"/>
+          <w:lang w:val="en-US"/>
+        </w:rPr>
+      </w:pPr>
       <w:proofErr w:type="gramStart"/>
       <w:r>
         <w:rPr>
@@ -15607,7 +16543,7 @@
           <w:color w:val="000000"/>
           <w:lang w:val="en-US"/>
         </w:rPr>
-        <w:t>purpose</w:t>
+        <w:t>Moreover</w:t>
       </w:r>
       <w:proofErr w:type="gramEnd"/>
       <w:r>
@@ -15616,43 +16552,24 @@
           <w:color w:val="000000"/>
           <w:lang w:val="en-US"/>
         </w:rPr>
-        <w:t xml:space="preserve"> users’ passwords and personal information must be encrypted to be protected during transmission. In this way data becomes useless if hacked from a server and the protection of privacy is guaranteed.</w:t>
-      </w:r>
-    </w:p>
-    <w:p>
-      <w:pPr>
-        <w:shd w:val="clear" w:color="auto" w:fill="FFFFFF"/>
-        <w:rPr>
-          <w:color w:val="000000"/>
-          <w:lang w:val="en-US"/>
-        </w:rPr>
-      </w:pPr>
-      <w:r>
-        <w:rPr>
-          <w:rFonts w:ascii="Arial" w:hAnsi="Arial" w:cs="Arial"/>
-          <w:b/>
-          <w:bCs/>
-          <w:color w:val="000000"/>
-          <w:lang w:val="en-US"/>
-        </w:rPr>
-        <w:t>3.5.4 Maintainability</w:t>
-      </w:r>
-    </w:p>
-    <w:p>
-      <w:pPr>
-        <w:shd w:val="clear" w:color="auto" w:fill="FFFFFF"/>
-        <w:rPr>
-          <w:color w:val="000000"/>
-          <w:lang w:val="en-US"/>
-        </w:rPr>
-      </w:pPr>
-      <w:r>
-        <w:rPr>
-          <w:rFonts w:ascii="Arial" w:hAnsi="Arial" w:cs="Arial"/>
-          <w:color w:val="000000"/>
-          <w:lang w:val="en-US"/>
-        </w:rPr>
-        <w:t xml:space="preserve">The system must have a high level of maintainability. For this </w:t>
+        <w:t xml:space="preserve"> the associated documentation should be extremely clear to make the project fully understandable by everyone. </w:t>
+      </w:r>
+    </w:p>
+    <w:p>
+      <w:pPr>
+        <w:shd w:val="clear" w:color="auto" w:fill="FFFFFF"/>
+        <w:rPr>
+          <w:color w:val="000000"/>
+          <w:lang w:val="en-US"/>
+        </w:rPr>
+      </w:pPr>
+      <w:r>
+        <w:rPr>
+          <w:rFonts w:ascii="Arial" w:hAnsi="Arial" w:cs="Arial"/>
+          <w:color w:val="000000"/>
+          <w:lang w:val="en-US"/>
+        </w:rPr>
+        <w:t xml:space="preserve">Tests associated with the code must cover at </w:t>
       </w:r>
       <w:proofErr w:type="gramStart"/>
       <w:r>
@@ -15661,7 +16578,7 @@
           <w:color w:val="000000"/>
           <w:lang w:val="en-US"/>
         </w:rPr>
-        <w:t>scope</w:t>
+        <w:t>least  80</w:t>
       </w:r>
       <w:proofErr w:type="gramEnd"/>
       <w:r>
@@ -15670,87 +16587,7 @@
           <w:color w:val="000000"/>
           <w:lang w:val="en-US"/>
         </w:rPr>
-        <w:t xml:space="preserve"> the code should be fully commented in order to better explain all the components present in the system. </w:t>
-      </w:r>
-    </w:p>
-    <w:p>
-      <w:pPr>
-        <w:shd w:val="clear" w:color="auto" w:fill="FFFFFF"/>
-        <w:rPr>
-          <w:color w:val="000000"/>
-          <w:lang w:val="en-US"/>
-        </w:rPr>
-      </w:pPr>
-      <w:proofErr w:type="gramStart"/>
-      <w:r>
-        <w:rPr>
-          <w:rFonts w:ascii="Arial" w:hAnsi="Arial" w:cs="Arial"/>
-          <w:color w:val="000000"/>
-          <w:lang w:val="en-US"/>
-        </w:rPr>
-        <w:t>Moreover</w:t>
-      </w:r>
-      <w:proofErr w:type="gramEnd"/>
-      <w:r>
-        <w:rPr>
-          <w:rFonts w:ascii="Arial" w:hAnsi="Arial" w:cs="Arial"/>
-          <w:color w:val="000000"/>
-          <w:lang w:val="en-US"/>
-        </w:rPr>
-        <w:t xml:space="preserve"> the associated documentation should be extremely clear to make the project fully understandable by everyone. </w:t>
-      </w:r>
-    </w:p>
-    <w:p>
-      <w:pPr>
-        <w:shd w:val="clear" w:color="auto" w:fill="FFFFFF"/>
-        <w:rPr>
-          <w:color w:val="000000"/>
-          <w:lang w:val="en-US"/>
-        </w:rPr>
-      </w:pPr>
-      <w:r>
-        <w:rPr>
-          <w:rFonts w:ascii="Arial" w:hAnsi="Arial" w:cs="Arial"/>
-          <w:color w:val="000000"/>
-          <w:lang w:val="en-US"/>
-        </w:rPr>
-        <w:t xml:space="preserve">Tests associated with the code must cover at </w:t>
-      </w:r>
-      <w:proofErr w:type="gramStart"/>
-      <w:r>
-        <w:rPr>
-          <w:rFonts w:ascii="Arial" w:hAnsi="Arial" w:cs="Arial"/>
-          <w:color w:val="000000"/>
-          <w:lang w:val="en-US"/>
-        </w:rPr>
-        <w:t>least  80</w:t>
-      </w:r>
-      <w:proofErr w:type="gramEnd"/>
-      <w:r>
-        <w:rPr>
-          <w:rFonts w:ascii="Arial" w:hAnsi="Arial" w:cs="Arial"/>
-          <w:color w:val="000000"/>
-          <w:lang w:val="en-US"/>
-        </w:rPr>
-        <w:t xml:space="preserve">% of it. Specifically, automated tests should be used to make it easy to validate changes and integration tests must be continuous </w:t>
-      </w:r>
-      <w:proofErr w:type="gramStart"/>
-      <w:r>
-        <w:rPr>
-          <w:rFonts w:ascii="Arial" w:hAnsi="Arial" w:cs="Arial"/>
-          <w:color w:val="000000"/>
-          <w:lang w:val="en-US"/>
-        </w:rPr>
-        <w:t>in order to</w:t>
-      </w:r>
-      <w:proofErr w:type="gramEnd"/>
-      <w:r>
-        <w:rPr>
-          <w:rFonts w:ascii="Arial" w:hAnsi="Arial" w:cs="Arial"/>
-          <w:color w:val="000000"/>
-          <w:lang w:val="en-US"/>
-        </w:rPr>
-        <w:t xml:space="preserve"> build the code easily. </w:t>
+        <w:t>% of it. Specifically, automated tests should be used to make it easy to validate changes and integration tests must be continuous in order to build the code easily. </w:t>
       </w:r>
     </w:p>
     <w:p>
@@ -15803,26 +16640,7 @@
           <w:color w:val="000000"/>
           <w:lang w:val="en-US"/>
         </w:rPr>
-        <w:lastRenderedPageBreak/>
-        <w:t xml:space="preserve">The software must be implemented as a multiplatform application. </w:t>
-      </w:r>
-      <w:proofErr w:type="gramStart"/>
-      <w:r>
-        <w:rPr>
-          <w:rFonts w:ascii="Arial" w:hAnsi="Arial" w:cs="Arial"/>
-          <w:color w:val="000000"/>
-          <w:lang w:val="en-US"/>
-        </w:rPr>
-        <w:t>In particular, it</w:t>
-      </w:r>
-      <w:proofErr w:type="gramEnd"/>
-      <w:r>
-        <w:rPr>
-          <w:rFonts w:ascii="Arial" w:hAnsi="Arial" w:cs="Arial"/>
-          <w:color w:val="000000"/>
-          <w:lang w:val="en-US"/>
-        </w:rPr>
-        <w:t xml:space="preserve"> should support Android and iOS operating systems for mobile devices.</w:t>
+        <w:t>The software must be implemented as a multiplatform application. In particular, it should support Android and iOS operating systems for mobile devices.</w:t>
       </w:r>
     </w:p>
     <w:p>

</xml_diff>

<commit_message>
Finished sequence diagrams: login,signup customer, signup shop manager, modify shop's information, take a ticket
</commit_message>
<xml_diff>
--- a/SOFTENG2 PROJECT RASD.docx
+++ b/SOFTENG2 PROJECT RASD.docx
@@ -14275,6 +14275,7 @@
           <w:color w:val="000000"/>
           <w:sz w:val="22"/>
           <w:szCs w:val="22"/>
+          <w:lang w:val="en-US"/>
         </w:rPr>
       </w:pPr>
       <w:r>
@@ -14347,46 +14348,10 @@
           <w:color w:val="000000"/>
           <w:sz w:val="22"/>
           <w:szCs w:val="22"/>
-        </w:rPr>
-        <w:t xml:space="preserve">3.2.4 </w:t>
-      </w:r>
-      <w:proofErr w:type="spellStart"/>
-      <w:r>
-        <w:rPr>
-          <w:rFonts w:ascii="Arial" w:hAnsi="Arial" w:cs="Arial"/>
-          <w:b/>
-          <w:bCs/>
-          <w:color w:val="000000"/>
-          <w:sz w:val="22"/>
-          <w:szCs w:val="22"/>
-        </w:rPr>
-        <w:t>Sequence</w:t>
-      </w:r>
-      <w:proofErr w:type="spellEnd"/>
-      <w:r>
-        <w:rPr>
-          <w:rFonts w:ascii="Arial" w:hAnsi="Arial" w:cs="Arial"/>
-          <w:b/>
-          <w:bCs/>
-          <w:color w:val="000000"/>
-          <w:sz w:val="22"/>
-          <w:szCs w:val="22"/>
-        </w:rPr>
-        <w:t xml:space="preserve"> </w:t>
-      </w:r>
-      <w:proofErr w:type="spellStart"/>
-      <w:r>
-        <w:rPr>
-          <w:rFonts w:ascii="Arial" w:hAnsi="Arial" w:cs="Arial"/>
-          <w:b/>
-          <w:bCs/>
-          <w:color w:val="000000"/>
-          <w:sz w:val="22"/>
-          <w:szCs w:val="22"/>
-        </w:rPr>
-        <w:t>Diagrams</w:t>
-      </w:r>
-      <w:proofErr w:type="spellEnd"/>
+          <w:lang w:val="en-US"/>
+        </w:rPr>
+        <w:t>3.2.4 Sequence Diagrams</w:t>
+      </w:r>
     </w:p>
     <w:p>
       <w:pPr>
@@ -14580,9 +14545,9 @@
           <w:lang w:val="en-US"/>
         </w:rPr>
         <w:drawing>
-          <wp:inline distT="0" distB="0" distL="0" distR="0" wp14:anchorId="6CD57D47" wp14:editId="25DFBDFD">
-            <wp:extent cx="2004494" cy="2594113"/>
-            <wp:effectExtent l="0" t="0" r="2540" b="0"/>
+          <wp:inline distT="0" distB="0" distL="0" distR="0" wp14:anchorId="6CD57D47" wp14:editId="23765112">
+            <wp:extent cx="2590800" cy="3352881"/>
+            <wp:effectExtent l="0" t="0" r="0" b="0"/>
             <wp:docPr id="5" name="Immagine 5"/>
             <wp:cNvGraphicFramePr>
               <a:graphicFrameLocks xmlns:a="http://schemas.openxmlformats.org/drawingml/2006/main" noChangeAspect="1"/>
@@ -14609,7 +14574,7 @@
                   <pic:spPr>
                     <a:xfrm>
                       <a:off x="0" y="0"/>
-                      <a:ext cx="2015484" cy="2608336"/>
+                      <a:ext cx="2608872" cy="3376268"/>
                     </a:xfrm>
                     <a:prstGeom prst="rect">
                       <a:avLst/>
@@ -14627,6 +14592,721 @@
         <w:shd w:val="clear" w:color="auto" w:fill="FFFFFF"/>
         <w:spacing w:before="240"/>
         <w:rPr>
+          <w:rFonts w:ascii="Arial" w:hAnsi="Arial" w:cs="Arial"/>
+          <w:b/>
+          <w:bCs/>
+        </w:rPr>
+      </w:pPr>
+    </w:p>
+    <w:p>
+      <w:pPr>
+        <w:shd w:val="clear" w:color="auto" w:fill="FFFFFF"/>
+        <w:spacing w:before="240"/>
+        <w:rPr>
+          <w:rFonts w:ascii="Arial" w:hAnsi="Arial" w:cs="Arial"/>
+          <w:b/>
+          <w:bCs/>
+        </w:rPr>
+      </w:pPr>
+    </w:p>
+    <w:p>
+      <w:pPr>
+        <w:shd w:val="clear" w:color="auto" w:fill="FFFFFF"/>
+        <w:spacing w:before="240"/>
+        <w:rPr>
+          <w:rFonts w:ascii="Arial" w:hAnsi="Arial" w:cs="Arial"/>
+          <w:b/>
+          <w:bCs/>
+        </w:rPr>
+      </w:pPr>
+    </w:p>
+    <w:p>
+      <w:pPr>
+        <w:shd w:val="clear" w:color="auto" w:fill="FFFFFF"/>
+        <w:spacing w:before="240"/>
+        <w:rPr>
+          <w:rFonts w:ascii="Arial" w:hAnsi="Arial" w:cs="Arial"/>
+          <w:b/>
+          <w:bCs/>
+        </w:rPr>
+      </w:pPr>
+      <w:r>
+        <w:rPr>
+          <w:rFonts w:ascii="Arial" w:hAnsi="Arial" w:cs="Arial"/>
+          <w:b/>
+          <w:bCs/>
+        </w:rPr>
+        <w:t>Login</w:t>
+      </w:r>
+    </w:p>
+    <w:p>
+      <w:pPr>
+        <w:shd w:val="clear" w:color="auto" w:fill="FFFFFF"/>
+        <w:rPr>
+          <w:rFonts w:ascii="Arial" w:hAnsi="Arial" w:cs="Arial"/>
+          <w:b/>
+          <w:bCs/>
+          <w:color w:val="A64D79"/>
+        </w:rPr>
+      </w:pPr>
+    </w:p>
+    <w:p>
+      <w:pPr>
+        <w:shd w:val="clear" w:color="auto" w:fill="FFFFFF"/>
+        <w:rPr>
+          <w:rFonts w:ascii="Arial" w:hAnsi="Arial" w:cs="Arial"/>
+          <w:b/>
+          <w:bCs/>
+          <w:color w:val="A64D79"/>
+        </w:rPr>
+      </w:pPr>
+    </w:p>
+    <w:p>
+      <w:pPr>
+        <w:shd w:val="clear" w:color="auto" w:fill="FFFFFF"/>
+        <w:jc w:val="center"/>
+        <w:rPr>
+          <w:rFonts w:ascii="Arial" w:hAnsi="Arial" w:cs="Arial"/>
+          <w:b/>
+          <w:bCs/>
+          <w:color w:val="A64D79"/>
+        </w:rPr>
+      </w:pPr>
+      <w:r>
+        <w:rPr>
+          <w:rFonts w:ascii="Arial" w:hAnsi="Arial" w:cs="Arial"/>
+          <w:b/>
+          <w:bCs/>
+          <w:color w:val="A64D79"/>
+        </w:rPr>
+        <w:drawing>
+          <wp:inline distT="0" distB="0" distL="0" distR="0" wp14:anchorId="5C9E12F0" wp14:editId="374967D7">
+            <wp:extent cx="4233691" cy="3733800"/>
+            <wp:effectExtent l="0" t="0" r="0" b="0"/>
+            <wp:docPr id="6" name="Immagine 6"/>
+            <wp:cNvGraphicFramePr>
+              <a:graphicFrameLocks xmlns:a="http://schemas.openxmlformats.org/drawingml/2006/main" noChangeAspect="1"/>
+            </wp:cNvGraphicFramePr>
+            <a:graphic xmlns:a="http://schemas.openxmlformats.org/drawingml/2006/main">
+              <a:graphicData uri="http://schemas.openxmlformats.org/drawingml/2006/picture">
+                <pic:pic xmlns:pic="http://schemas.openxmlformats.org/drawingml/2006/picture">
+                  <pic:nvPicPr>
+                    <pic:cNvPr id="1" name=""/>
+                    <pic:cNvPicPr/>
+                  </pic:nvPicPr>
+                  <pic:blipFill>
+                    <a:blip r:embed="rId10"/>
+                    <a:stretch>
+                      <a:fillRect/>
+                    </a:stretch>
+                  </pic:blipFill>
+                  <pic:spPr>
+                    <a:xfrm>
+                      <a:off x="0" y="0"/>
+                      <a:ext cx="4243748" cy="3742670"/>
+                    </a:xfrm>
+                    <a:prstGeom prst="rect">
+                      <a:avLst/>
+                    </a:prstGeom>
+                  </pic:spPr>
+                </pic:pic>
+              </a:graphicData>
+            </a:graphic>
+          </wp:inline>
+        </w:drawing>
+      </w:r>
+    </w:p>
+    <w:p>
+      <w:pPr>
+        <w:shd w:val="clear" w:color="auto" w:fill="FFFFFF"/>
+        <w:rPr>
+          <w:rFonts w:ascii="Arial" w:hAnsi="Arial" w:cs="Arial"/>
+          <w:b/>
+          <w:bCs/>
+          <w:color w:val="A64D79"/>
+        </w:rPr>
+      </w:pPr>
+    </w:p>
+    <w:p>
+      <w:pPr>
+        <w:pStyle w:val="Paragrafoelenco"/>
+        <w:shd w:val="clear" w:color="auto" w:fill="FFFFFF"/>
+        <w:spacing w:after="0" w:line="240" w:lineRule="auto"/>
+        <w:rPr>
+          <w:rFonts w:ascii="Arial" w:eastAsia="Times New Roman" w:hAnsi="Arial" w:cs="Arial"/>
+          <w:b/>
+          <w:bCs/>
+        </w:rPr>
+      </w:pPr>
+      <w:r>
+        <w:rPr>
+          <w:rFonts w:ascii="Arial" w:eastAsia="Times New Roman" w:hAnsi="Arial" w:cs="Arial"/>
+          <w:b/>
+          <w:bCs/>
+        </w:rPr>
+        <w:t>Signup Customer</w:t>
+      </w:r>
+    </w:p>
+    <w:p>
+      <w:pPr>
+        <w:shd w:val="clear" w:color="auto" w:fill="FFFFFF"/>
+        <w:ind w:left="360"/>
+        <w:jc w:val="center"/>
+        <w:rPr>
+          <w:rFonts w:ascii="Arial" w:hAnsi="Arial" w:cs="Arial"/>
+          <w:b/>
+          <w:bCs/>
+        </w:rPr>
+      </w:pPr>
+      <w:r>
+        <w:drawing>
+          <wp:inline distT="0" distB="0" distL="0" distR="0" wp14:anchorId="1621771A" wp14:editId="1CE2EBAD">
+            <wp:extent cx="2834153" cy="3007995"/>
+            <wp:effectExtent l="0" t="0" r="4445" b="1905"/>
+            <wp:docPr id="9" name="Immagine 9"/>
+            <wp:cNvGraphicFramePr>
+              <a:graphicFrameLocks xmlns:a="http://schemas.openxmlformats.org/drawingml/2006/main" noChangeAspect="1"/>
+            </wp:cNvGraphicFramePr>
+            <a:graphic xmlns:a="http://schemas.openxmlformats.org/drawingml/2006/main">
+              <a:graphicData uri="http://schemas.openxmlformats.org/drawingml/2006/picture">
+                <pic:pic xmlns:pic="http://schemas.openxmlformats.org/drawingml/2006/picture">
+                  <pic:nvPicPr>
+                    <pic:cNvPr id="1" name=""/>
+                    <pic:cNvPicPr/>
+                  </pic:nvPicPr>
+                  <pic:blipFill>
+                    <a:blip r:embed="rId11"/>
+                    <a:stretch>
+                      <a:fillRect/>
+                    </a:stretch>
+                  </pic:blipFill>
+                  <pic:spPr>
+                    <a:xfrm>
+                      <a:off x="0" y="0"/>
+                      <a:ext cx="2839785" cy="3013973"/>
+                    </a:xfrm>
+                    <a:prstGeom prst="rect">
+                      <a:avLst/>
+                    </a:prstGeom>
+                  </pic:spPr>
+                </pic:pic>
+              </a:graphicData>
+            </a:graphic>
+          </wp:inline>
+        </w:drawing>
+      </w:r>
+    </w:p>
+    <w:p>
+      <w:pPr>
+        <w:pStyle w:val="Paragrafoelenco"/>
+        <w:shd w:val="clear" w:color="auto" w:fill="FFFFFF"/>
+        <w:spacing w:after="0" w:line="240" w:lineRule="auto"/>
+        <w:rPr>
+          <w:rFonts w:ascii="Arial" w:eastAsia="Times New Roman" w:hAnsi="Arial" w:cs="Arial"/>
+          <w:b/>
+          <w:bCs/>
+        </w:rPr>
+      </w:pPr>
+    </w:p>
+    <w:p>
+      <w:pPr>
+        <w:pStyle w:val="Paragrafoelenco"/>
+        <w:shd w:val="clear" w:color="auto" w:fill="FFFFFF"/>
+        <w:spacing w:after="0" w:line="240" w:lineRule="auto"/>
+        <w:rPr>
+          <w:rFonts w:ascii="Arial" w:eastAsia="Times New Roman" w:hAnsi="Arial" w:cs="Arial"/>
+          <w:b/>
+          <w:bCs/>
+        </w:rPr>
+      </w:pPr>
+    </w:p>
+    <w:p>
+      <w:pPr>
+        <w:pStyle w:val="Paragrafoelenco"/>
+        <w:shd w:val="clear" w:color="auto" w:fill="FFFFFF"/>
+        <w:spacing w:after="0" w:line="240" w:lineRule="auto"/>
+        <w:rPr>
+          <w:rFonts w:ascii="Arial" w:eastAsia="Times New Roman" w:hAnsi="Arial" w:cs="Arial"/>
+          <w:b/>
+          <w:bCs/>
+        </w:rPr>
+      </w:pPr>
+    </w:p>
+    <w:p>
+      <w:pPr>
+        <w:pStyle w:val="Paragrafoelenco"/>
+        <w:shd w:val="clear" w:color="auto" w:fill="FFFFFF"/>
+        <w:spacing w:after="0" w:line="240" w:lineRule="auto"/>
+        <w:rPr>
+          <w:rFonts w:ascii="Arial" w:eastAsia="Times New Roman" w:hAnsi="Arial" w:cs="Arial"/>
+          <w:b/>
+          <w:bCs/>
+        </w:rPr>
+      </w:pPr>
+    </w:p>
+    <w:p>
+      <w:pPr>
+        <w:pStyle w:val="Paragrafoelenco"/>
+        <w:shd w:val="clear" w:color="auto" w:fill="FFFFFF"/>
+        <w:spacing w:after="0" w:line="240" w:lineRule="auto"/>
+        <w:rPr>
+          <w:rFonts w:ascii="Arial" w:eastAsia="Times New Roman" w:hAnsi="Arial" w:cs="Arial"/>
+          <w:b/>
+          <w:bCs/>
+        </w:rPr>
+      </w:pPr>
+    </w:p>
+    <w:p>
+      <w:pPr>
+        <w:pStyle w:val="Paragrafoelenco"/>
+        <w:shd w:val="clear" w:color="auto" w:fill="FFFFFF"/>
+        <w:spacing w:after="0" w:line="240" w:lineRule="auto"/>
+        <w:rPr>
+          <w:rFonts w:ascii="Arial" w:eastAsia="Times New Roman" w:hAnsi="Arial" w:cs="Arial"/>
+          <w:b/>
+          <w:bCs/>
+        </w:rPr>
+      </w:pPr>
+    </w:p>
+    <w:p>
+      <w:pPr>
+        <w:pStyle w:val="Paragrafoelenco"/>
+        <w:shd w:val="clear" w:color="auto" w:fill="FFFFFF"/>
+        <w:spacing w:after="0" w:line="240" w:lineRule="auto"/>
+        <w:rPr>
+          <w:rFonts w:ascii="Arial" w:eastAsia="Times New Roman" w:hAnsi="Arial" w:cs="Arial"/>
+          <w:b/>
+          <w:bCs/>
+        </w:rPr>
+      </w:pPr>
+    </w:p>
+    <w:p>
+      <w:pPr>
+        <w:pStyle w:val="Paragrafoelenco"/>
+        <w:shd w:val="clear" w:color="auto" w:fill="FFFFFF"/>
+        <w:spacing w:after="0" w:line="240" w:lineRule="auto"/>
+        <w:rPr>
+          <w:rFonts w:ascii="Arial" w:eastAsia="Times New Roman" w:hAnsi="Arial" w:cs="Arial"/>
+          <w:b/>
+          <w:bCs/>
+        </w:rPr>
+      </w:pPr>
+    </w:p>
+    <w:p>
+      <w:pPr>
+        <w:pStyle w:val="Paragrafoelenco"/>
+        <w:shd w:val="clear" w:color="auto" w:fill="FFFFFF"/>
+        <w:spacing w:after="0" w:line="240" w:lineRule="auto"/>
+        <w:rPr>
+          <w:rFonts w:ascii="Arial" w:eastAsia="Times New Roman" w:hAnsi="Arial" w:cs="Arial"/>
+          <w:b/>
+          <w:bCs/>
+        </w:rPr>
+      </w:pPr>
+    </w:p>
+    <w:p>
+      <w:pPr>
+        <w:pStyle w:val="Paragrafoelenco"/>
+        <w:shd w:val="clear" w:color="auto" w:fill="FFFFFF"/>
+        <w:spacing w:after="0" w:line="240" w:lineRule="auto"/>
+        <w:rPr>
+          <w:rFonts w:ascii="Arial" w:eastAsia="Times New Roman" w:hAnsi="Arial" w:cs="Arial"/>
+          <w:b/>
+          <w:bCs/>
+        </w:rPr>
+      </w:pPr>
+    </w:p>
+    <w:p>
+      <w:pPr>
+        <w:pStyle w:val="Paragrafoelenco"/>
+        <w:shd w:val="clear" w:color="auto" w:fill="FFFFFF"/>
+        <w:spacing w:after="0" w:line="240" w:lineRule="auto"/>
+        <w:rPr>
+          <w:rFonts w:ascii="Arial" w:eastAsia="Times New Roman" w:hAnsi="Arial" w:cs="Arial"/>
+          <w:b/>
+          <w:bCs/>
+        </w:rPr>
+      </w:pPr>
+    </w:p>
+    <w:p>
+      <w:pPr>
+        <w:pStyle w:val="Paragrafoelenco"/>
+        <w:shd w:val="clear" w:color="auto" w:fill="FFFFFF"/>
+        <w:spacing w:after="0" w:line="240" w:lineRule="auto"/>
+        <w:rPr>
+          <w:rFonts w:ascii="Arial" w:eastAsia="Times New Roman" w:hAnsi="Arial" w:cs="Arial"/>
+          <w:b/>
+          <w:bCs/>
+        </w:rPr>
+      </w:pPr>
+    </w:p>
+    <w:p>
+      <w:pPr>
+        <w:pStyle w:val="Paragrafoelenco"/>
+        <w:shd w:val="clear" w:color="auto" w:fill="FFFFFF"/>
+        <w:spacing w:after="0" w:line="240" w:lineRule="auto"/>
+        <w:rPr>
+          <w:rFonts w:ascii="Arial" w:eastAsia="Times New Roman" w:hAnsi="Arial" w:cs="Arial"/>
+          <w:b/>
+          <w:bCs/>
+        </w:rPr>
+      </w:pPr>
+    </w:p>
+    <w:p>
+      <w:pPr>
+        <w:pStyle w:val="Paragrafoelenco"/>
+        <w:shd w:val="clear" w:color="auto" w:fill="FFFFFF"/>
+        <w:spacing w:after="0" w:line="240" w:lineRule="auto"/>
+        <w:rPr>
+          <w:rFonts w:ascii="Arial" w:eastAsia="Times New Roman" w:hAnsi="Arial" w:cs="Arial"/>
+          <w:b/>
+          <w:bCs/>
+        </w:rPr>
+      </w:pPr>
+      <w:r>
+        <w:rPr>
+          <w:rFonts w:ascii="Arial" w:eastAsia="Times New Roman" w:hAnsi="Arial" w:cs="Arial"/>
+          <w:b/>
+          <w:bCs/>
+        </w:rPr>
+        <w:t>Signup Shop Manager</w:t>
+      </w:r>
+    </w:p>
+    <w:p>
+      <w:pPr>
+        <w:pStyle w:val="Paragrafoelenco"/>
+        <w:shd w:val="clear" w:color="auto" w:fill="FFFFFF"/>
+        <w:spacing w:after="0" w:line="240" w:lineRule="auto"/>
+        <w:rPr>
+          <w:rFonts w:ascii="Arial" w:eastAsia="Times New Roman" w:hAnsi="Arial" w:cs="Arial"/>
+          <w:b/>
+          <w:bCs/>
+        </w:rPr>
+      </w:pPr>
+    </w:p>
+    <w:p>
+      <w:pPr>
+        <w:pStyle w:val="Paragrafoelenco"/>
+        <w:shd w:val="clear" w:color="auto" w:fill="FFFFFF"/>
+        <w:spacing w:after="0" w:line="240" w:lineRule="auto"/>
+        <w:jc w:val="center"/>
+        <w:rPr>
+          <w:rFonts w:ascii="Arial" w:eastAsia="Times New Roman" w:hAnsi="Arial" w:cs="Arial"/>
+          <w:b/>
+          <w:bCs/>
+        </w:rPr>
+      </w:pPr>
+      <w:r>
+        <w:rPr>
+          <w:rFonts w:ascii="Arial" w:eastAsia="Times New Roman" w:hAnsi="Arial" w:cs="Arial"/>
+          <w:b/>
+          <w:bCs/>
+        </w:rPr>
+        <w:drawing>
+          <wp:inline distT="0" distB="0" distL="0" distR="0" wp14:anchorId="48780D69" wp14:editId="40A74C83">
+            <wp:extent cx="2944178" cy="3248025"/>
+            <wp:effectExtent l="0" t="0" r="8890" b="0"/>
+            <wp:docPr id="8" name="Immagine 8"/>
+            <wp:cNvGraphicFramePr>
+              <a:graphicFrameLocks xmlns:a="http://schemas.openxmlformats.org/drawingml/2006/main" noChangeAspect="1"/>
+            </wp:cNvGraphicFramePr>
+            <a:graphic xmlns:a="http://schemas.openxmlformats.org/drawingml/2006/main">
+              <a:graphicData uri="http://schemas.openxmlformats.org/drawingml/2006/picture">
+                <pic:pic xmlns:pic="http://schemas.openxmlformats.org/drawingml/2006/picture">
+                  <pic:nvPicPr>
+                    <pic:cNvPr id="1" name=""/>
+                    <pic:cNvPicPr/>
+                  </pic:nvPicPr>
+                  <pic:blipFill>
+                    <a:blip r:embed="rId12"/>
+                    <a:stretch>
+                      <a:fillRect/>
+                    </a:stretch>
+                  </pic:blipFill>
+                  <pic:spPr>
+                    <a:xfrm>
+                      <a:off x="0" y="0"/>
+                      <a:ext cx="2954749" cy="3259687"/>
+                    </a:xfrm>
+                    <a:prstGeom prst="rect">
+                      <a:avLst/>
+                    </a:prstGeom>
+                  </pic:spPr>
+                </pic:pic>
+              </a:graphicData>
+            </a:graphic>
+          </wp:inline>
+        </w:drawing>
+      </w:r>
+    </w:p>
+    <w:p>
+      <w:pPr>
+        <w:pStyle w:val="Paragrafoelenco"/>
+        <w:shd w:val="clear" w:color="auto" w:fill="FFFFFF"/>
+        <w:spacing w:after="0" w:line="240" w:lineRule="auto"/>
+        <w:jc w:val="center"/>
+        <w:rPr>
+          <w:rFonts w:ascii="Arial" w:eastAsia="Times New Roman" w:hAnsi="Arial" w:cs="Arial"/>
+          <w:b/>
+          <w:bCs/>
+        </w:rPr>
+      </w:pPr>
+    </w:p>
+    <w:p>
+      <w:pPr>
+        <w:pStyle w:val="Paragrafoelenco"/>
+        <w:shd w:val="clear" w:color="auto" w:fill="FFFFFF"/>
+        <w:spacing w:after="0" w:line="240" w:lineRule="auto"/>
+        <w:rPr>
+          <w:rFonts w:ascii="Arial" w:eastAsia="Times New Roman" w:hAnsi="Arial" w:cs="Arial"/>
+          <w:b/>
+          <w:bCs/>
+        </w:rPr>
+      </w:pPr>
+    </w:p>
+    <w:p>
+      <w:pPr>
+        <w:pStyle w:val="Paragrafoelenco"/>
+        <w:shd w:val="clear" w:color="auto" w:fill="FFFFFF"/>
+        <w:spacing w:after="0" w:line="240" w:lineRule="auto"/>
+        <w:rPr>
+          <w:rFonts w:ascii="Arial" w:eastAsia="Times New Roman" w:hAnsi="Arial" w:cs="Arial"/>
+          <w:b/>
+          <w:bCs/>
+        </w:rPr>
+      </w:pPr>
+      <w:r>
+        <w:rPr>
+          <w:rFonts w:ascii="Arial" w:eastAsia="Times New Roman" w:hAnsi="Arial" w:cs="Arial"/>
+          <w:b/>
+          <w:bCs/>
+        </w:rPr>
+        <w:t>Modify Shop’s Information</w:t>
+      </w:r>
+    </w:p>
+    <w:p>
+      <w:pPr>
+        <w:pStyle w:val="Paragrafoelenco"/>
+        <w:shd w:val="clear" w:color="auto" w:fill="FFFFFF"/>
+        <w:spacing w:after="0" w:line="240" w:lineRule="auto"/>
+        <w:rPr>
+          <w:rFonts w:ascii="Arial" w:eastAsia="Times New Roman" w:hAnsi="Arial" w:cs="Arial"/>
+          <w:b/>
+          <w:bCs/>
+        </w:rPr>
+      </w:pPr>
+    </w:p>
+    <w:p>
+      <w:pPr>
+        <w:shd w:val="clear" w:color="auto" w:fill="FFFFFF"/>
+        <w:ind w:left="360"/>
+        <w:rPr>
+          <w:rFonts w:ascii="Arial" w:hAnsi="Arial" w:cs="Arial"/>
+          <w:b/>
+          <w:bCs/>
+        </w:rPr>
+      </w:pPr>
+      <w:r>
+        <w:drawing>
+          <wp:inline distT="0" distB="0" distL="0" distR="0" wp14:anchorId="6D2F0F7C" wp14:editId="4171F657">
+            <wp:extent cx="2761616" cy="3118485"/>
+            <wp:effectExtent l="0" t="0" r="635" b="5715"/>
+            <wp:docPr id="10" name="Immagine 10"/>
+            <wp:cNvGraphicFramePr>
+              <a:graphicFrameLocks xmlns:a="http://schemas.openxmlformats.org/drawingml/2006/main" noChangeAspect="1"/>
+            </wp:cNvGraphicFramePr>
+            <a:graphic xmlns:a="http://schemas.openxmlformats.org/drawingml/2006/main">
+              <a:graphicData uri="http://schemas.openxmlformats.org/drawingml/2006/picture">
+                <pic:pic xmlns:pic="http://schemas.openxmlformats.org/drawingml/2006/picture">
+                  <pic:nvPicPr>
+                    <pic:cNvPr id="1" name=""/>
+                    <pic:cNvPicPr/>
+                  </pic:nvPicPr>
+                  <pic:blipFill>
+                    <a:blip r:embed="rId13"/>
+                    <a:stretch>
+                      <a:fillRect/>
+                    </a:stretch>
+                  </pic:blipFill>
+                  <pic:spPr>
+                    <a:xfrm>
+                      <a:off x="0" y="0"/>
+                      <a:ext cx="2768617" cy="3126391"/>
+                    </a:xfrm>
+                    <a:prstGeom prst="rect">
+                      <a:avLst/>
+                    </a:prstGeom>
+                  </pic:spPr>
+                </pic:pic>
+              </a:graphicData>
+            </a:graphic>
+          </wp:inline>
+        </w:drawing>
+      </w:r>
+      <w:r>
+        <w:rPr>
+          <w:rFonts w:ascii="Arial" w:hAnsi="Arial" w:cs="Arial"/>
+          <w:b/>
+          <w:bCs/>
+        </w:rPr>
+        <w:t xml:space="preserve"> </w:t>
+      </w:r>
+    </w:p>
+    <w:p>
+      <w:pPr>
+        <w:pStyle w:val="Paragrafoelenco"/>
+        <w:rPr>
+          <w:rFonts w:ascii="Arial" w:eastAsia="Times New Roman" w:hAnsi="Arial" w:cs="Arial"/>
+          <w:b/>
+          <w:bCs/>
+        </w:rPr>
+      </w:pPr>
+    </w:p>
+    <w:p>
+      <w:pPr>
+        <w:pStyle w:val="Paragrafoelenco"/>
+        <w:shd w:val="clear" w:color="auto" w:fill="FFFFFF"/>
+        <w:spacing w:after="0" w:line="240" w:lineRule="auto"/>
+        <w:rPr>
+          <w:rFonts w:ascii="Arial" w:eastAsia="Times New Roman" w:hAnsi="Arial" w:cs="Arial"/>
+          <w:b/>
+          <w:bCs/>
+        </w:rPr>
+      </w:pPr>
+      <w:r>
+        <w:rPr>
+          <w:rFonts w:ascii="Arial" w:eastAsia="Times New Roman" w:hAnsi="Arial" w:cs="Arial"/>
+          <w:b/>
+          <w:bCs/>
+        </w:rPr>
+        <w:t xml:space="preserve">Take a ticket </w:t>
+      </w:r>
+    </w:p>
+    <w:p>
+      <w:pPr>
+        <w:shd w:val="clear" w:color="auto" w:fill="FFFFFF"/>
+        <w:rPr>
+          <w:rFonts w:ascii="Arial" w:hAnsi="Arial" w:cs="Arial"/>
+          <w:b/>
+          <w:bCs/>
+          <w:color w:val="A64D79"/>
+        </w:rPr>
+      </w:pPr>
+    </w:p>
+    <w:p>
+      <w:pPr>
+        <w:shd w:val="clear" w:color="auto" w:fill="FFFFFF"/>
+        <w:rPr>
+          <w:rFonts w:ascii="Arial" w:hAnsi="Arial" w:cs="Arial"/>
+          <w:b/>
+          <w:bCs/>
+          <w:color w:val="A64D79"/>
+        </w:rPr>
+      </w:pPr>
+      <w:r>
+        <w:rPr>
+          <w:rFonts w:ascii="Arial" w:hAnsi="Arial" w:cs="Arial"/>
+          <w:b/>
+          <w:bCs/>
+          <w:color w:val="A64D79"/>
+        </w:rPr>
+        <w:lastRenderedPageBreak/>
+        <w:drawing>
+          <wp:inline distT="0" distB="0" distL="0" distR="0" wp14:anchorId="5CD4D80B" wp14:editId="6C71167A">
+            <wp:extent cx="3466686" cy="3368040"/>
+            <wp:effectExtent l="0" t="0" r="635" b="3810"/>
+            <wp:docPr id="7" name="Immagine 7"/>
+            <wp:cNvGraphicFramePr>
+              <a:graphicFrameLocks xmlns:a="http://schemas.openxmlformats.org/drawingml/2006/main" noChangeAspect="1"/>
+            </wp:cNvGraphicFramePr>
+            <a:graphic xmlns:a="http://schemas.openxmlformats.org/drawingml/2006/main">
+              <a:graphicData uri="http://schemas.openxmlformats.org/drawingml/2006/picture">
+                <pic:pic xmlns:pic="http://schemas.openxmlformats.org/drawingml/2006/picture">
+                  <pic:nvPicPr>
+                    <pic:cNvPr id="1" name=""/>
+                    <pic:cNvPicPr/>
+                  </pic:nvPicPr>
+                  <pic:blipFill>
+                    <a:blip r:embed="rId14"/>
+                    <a:stretch>
+                      <a:fillRect/>
+                    </a:stretch>
+                  </pic:blipFill>
+                  <pic:spPr>
+                    <a:xfrm>
+                      <a:off x="0" y="0"/>
+                      <a:ext cx="3478900" cy="3379906"/>
+                    </a:xfrm>
+                    <a:prstGeom prst="rect">
+                      <a:avLst/>
+                    </a:prstGeom>
+                  </pic:spPr>
+                </pic:pic>
+              </a:graphicData>
+            </a:graphic>
+          </wp:inline>
+        </w:drawing>
+      </w:r>
+    </w:p>
+    <w:p>
+      <w:pPr>
+        <w:shd w:val="clear" w:color="auto" w:fill="FFFFFF"/>
+        <w:rPr>
+          <w:rFonts w:ascii="Arial" w:hAnsi="Arial" w:cs="Arial"/>
+          <w:b/>
+          <w:bCs/>
+          <w:color w:val="A64D79"/>
+        </w:rPr>
+      </w:pPr>
+    </w:p>
+    <w:p>
+      <w:pPr>
+        <w:shd w:val="clear" w:color="auto" w:fill="FFFFFF"/>
+        <w:rPr>
+          <w:rFonts w:ascii="Arial" w:hAnsi="Arial" w:cs="Arial"/>
+          <w:b/>
+          <w:bCs/>
+          <w:color w:val="A64D79"/>
+        </w:rPr>
+      </w:pPr>
+    </w:p>
+    <w:p>
+      <w:pPr>
+        <w:shd w:val="clear" w:color="auto" w:fill="FFFFFF"/>
+        <w:rPr>
+          <w:rFonts w:ascii="Arial" w:hAnsi="Arial" w:cs="Arial"/>
+          <w:b/>
+          <w:bCs/>
+          <w:color w:val="A64D79"/>
+        </w:rPr>
+      </w:pPr>
+    </w:p>
+    <w:p>
+      <w:pPr>
+        <w:pStyle w:val="Paragrafoelenco"/>
+        <w:shd w:val="clear" w:color="auto" w:fill="FFFFFF"/>
+        <w:spacing w:after="0" w:line="240" w:lineRule="auto"/>
+        <w:jc w:val="center"/>
+        <w:rPr>
+          <w:rFonts w:ascii="Arial" w:eastAsia="Times New Roman" w:hAnsi="Arial" w:cs="Arial"/>
+          <w:b/>
+          <w:bCs/>
+        </w:rPr>
+      </w:pPr>
+    </w:p>
+    <w:p>
+      <w:pPr>
+        <w:spacing w:after="240"/>
+        <w:rPr>
+          <w:lang w:val="en-US"/>
+        </w:rPr>
+      </w:pPr>
+    </w:p>
+    <w:p>
+      <w:pPr>
+        <w:shd w:val="clear" w:color="auto" w:fill="FFFFFF"/>
+        <w:spacing w:before="240"/>
+        <w:rPr>
           <w:lang w:val="en-US" w:eastAsia="en-US"/>
         </w:rPr>
       </w:pPr>
@@ -14895,8 +15575,9 @@
           <w:shd w:val="clear" w:color="auto" w:fill="F8F9FA"/>
           <w:lang w:val="en-US" w:eastAsia="en-US"/>
         </w:rPr>
-        <w:t xml:space="preserve"> Application, logs in (she had already registered herself) and selects the Apple store in Piazza Liberty. She chooses the “Book a visit” option and selects from the calendar the date (Saturday 15 September) and the time slot 16.00-17.00, the last available one. She decides not to fill the optional field “Duration of the visit” but she adds </w:t>
-      </w:r>
+        <w:t xml:space="preserve"> Application, logs in (she had already registered herself) and selects the Apple store in Piazza Liberty. She chooses the “Book a visit” option and selects from the calendar the date (Saturday 15 September) and the time slot 16.00-17.00, the last available one. She decides not to fill the optional field “Duration of the visit” but she adds information about the “Category of items'' writing “mobile phone” in the appropriate field. She confirms the operation and she receives the associated QR code with the </w:t>
+      </w:r>
+      <w:proofErr w:type="spellStart"/>
       <w:r>
         <w:rPr>
           <w:rFonts w:ascii="Arial" w:hAnsi="Arial" w:cs="Arial"/>
@@ -14906,10 +15587,9 @@
           <w:shd w:val="clear" w:color="auto" w:fill="F8F9FA"/>
           <w:lang w:val="en-US" w:eastAsia="en-US"/>
         </w:rPr>
-        <w:lastRenderedPageBreak/>
-        <w:t xml:space="preserve">information about the “Category of items'' writing “mobile phone” in the appropriate field. She confirms the operation and she receives the associated QR code with the </w:t>
-      </w:r>
-      <w:proofErr w:type="spellStart"/>
+        <w:t>recup</w:t>
+      </w:r>
+      <w:proofErr w:type="spellEnd"/>
       <w:r>
         <w:rPr>
           <w:rFonts w:ascii="Arial" w:hAnsi="Arial" w:cs="Arial"/>
@@ -14919,45 +15599,44 @@
           <w:shd w:val="clear" w:color="auto" w:fill="F8F9FA"/>
           <w:lang w:val="en-US" w:eastAsia="en-US"/>
         </w:rPr>
-        <w:t>recup</w:t>
-      </w:r>
-      <w:proofErr w:type="spellEnd"/>
-      <w:r>
-        <w:rPr>
-          <w:rFonts w:ascii="Arial" w:hAnsi="Arial" w:cs="Arial"/>
+        <w:t xml:space="preserve"> of the visit just booked.</w:t>
+      </w:r>
+    </w:p>
+    <w:p>
+      <w:pPr>
+        <w:shd w:val="clear" w:color="auto" w:fill="FFFFFF"/>
+        <w:rPr>
+          <w:lang w:val="en-US" w:eastAsia="en-US"/>
+        </w:rPr>
+      </w:pPr>
+      <w:r>
+        <w:rPr>
+          <w:rFonts w:ascii="Arial" w:hAnsi="Arial" w:cs="Arial"/>
+          <w:b/>
+          <w:bCs/>
           <w:color w:val="202124"/>
           <w:sz w:val="22"/>
           <w:szCs w:val="22"/>
           <w:shd w:val="clear" w:color="auto" w:fill="F8F9FA"/>
           <w:lang w:val="en-US" w:eastAsia="en-US"/>
         </w:rPr>
-        <w:t xml:space="preserve"> of the visit just booked.</w:t>
-      </w:r>
-    </w:p>
-    <w:p>
-      <w:pPr>
-        <w:shd w:val="clear" w:color="auto" w:fill="FFFFFF"/>
-        <w:rPr>
-          <w:lang w:val="en-US" w:eastAsia="en-US"/>
-        </w:rPr>
-      </w:pPr>
-      <w:r>
-        <w:rPr>
-          <w:rFonts w:ascii="Arial" w:hAnsi="Arial" w:cs="Arial"/>
-          <w:b/>
-          <w:bCs/>
+        <w:t>SCENARIO 4: user takes a ticket on the spot</w:t>
+      </w:r>
+    </w:p>
+    <w:p>
+      <w:pPr>
+        <w:shd w:val="clear" w:color="auto" w:fill="FFFFFF"/>
+        <w:rPr>
+          <w:rFonts w:ascii="Arial" w:hAnsi="Arial" w:cs="Arial"/>
           <w:color w:val="202124"/>
           <w:sz w:val="22"/>
           <w:szCs w:val="22"/>
           <w:shd w:val="clear" w:color="auto" w:fill="F8F9FA"/>
           <w:lang w:val="en-US" w:eastAsia="en-US"/>
         </w:rPr>
-        <w:t>SCENARIO 4: user takes a ticket on the spot</w:t>
-      </w:r>
-    </w:p>
-    <w:p>
-      <w:pPr>
-        <w:shd w:val="clear" w:color="auto" w:fill="FFFFFF"/>
+      </w:pPr>
+      <w:proofErr w:type="spellStart"/>
+      <w:r>
         <w:rPr>
           <w:rFonts w:ascii="Arial" w:hAnsi="Arial" w:cs="Arial"/>
           <w:color w:val="202124"/>
@@ -14966,8 +15645,10 @@
           <w:shd w:val="clear" w:color="auto" w:fill="F8F9FA"/>
           <w:lang w:val="en-US" w:eastAsia="en-US"/>
         </w:rPr>
-      </w:pPr>
-      <w:proofErr w:type="spellStart"/>
+        <w:lastRenderedPageBreak/>
+        <w:t>Silvano</w:t>
+      </w:r>
+      <w:proofErr w:type="spellEnd"/>
       <w:r>
         <w:rPr>
           <w:rFonts w:ascii="Arial" w:hAnsi="Arial" w:cs="Arial"/>
@@ -14977,9 +15658,9 @@
           <w:shd w:val="clear" w:color="auto" w:fill="F8F9FA"/>
           <w:lang w:val="en-US" w:eastAsia="en-US"/>
         </w:rPr>
-        <w:t>Silvano</w:t>
-      </w:r>
-      <w:proofErr w:type="spellEnd"/>
+        <w:t xml:space="preserve"> is an old man who wants to go to the supermarket. During the Coronavirus emergency he is obliged to take a ticket to avoid people queuing in front of stores, which creates crowds. But unfortunately </w:t>
+      </w:r>
+      <w:proofErr w:type="spellStart"/>
       <w:r>
         <w:rPr>
           <w:rFonts w:ascii="Arial" w:hAnsi="Arial" w:cs="Arial"/>
@@ -14989,9 +15670,9 @@
           <w:shd w:val="clear" w:color="auto" w:fill="F8F9FA"/>
           <w:lang w:val="en-US" w:eastAsia="en-US"/>
         </w:rPr>
-        <w:t xml:space="preserve"> is an old man who wants to go to the supermarket. During the Coronavirus emergency he is obliged to take a ticket to avoid people queuing in front of stores, which creates crowds. But unfortunately </w:t>
-      </w:r>
-      <w:proofErr w:type="spellStart"/>
+        <w:t>Silvano</w:t>
+      </w:r>
+      <w:proofErr w:type="spellEnd"/>
       <w:r>
         <w:rPr>
           <w:rFonts w:ascii="Arial" w:hAnsi="Arial" w:cs="Arial"/>
@@ -15001,9 +15682,9 @@
           <w:shd w:val="clear" w:color="auto" w:fill="F8F9FA"/>
           <w:lang w:val="en-US" w:eastAsia="en-US"/>
         </w:rPr>
-        <w:t>Silvano</w:t>
-      </w:r>
-      <w:proofErr w:type="spellEnd"/>
+        <w:t xml:space="preserve"> does not have a device with internet connection. For this purpose </w:t>
+      </w:r>
+      <w:proofErr w:type="spellStart"/>
       <w:r>
         <w:rPr>
           <w:rFonts w:ascii="Arial" w:hAnsi="Arial" w:cs="Arial"/>
@@ -15013,9 +15694,9 @@
           <w:shd w:val="clear" w:color="auto" w:fill="F8F9FA"/>
           <w:lang w:val="en-US" w:eastAsia="en-US"/>
         </w:rPr>
-        <w:t xml:space="preserve"> does not have a device with internet connection. For this purpose </w:t>
-      </w:r>
-      <w:proofErr w:type="spellStart"/>
+        <w:t>Clup</w:t>
+      </w:r>
+      <w:proofErr w:type="spellEnd"/>
       <w:r>
         <w:rPr>
           <w:rFonts w:ascii="Arial" w:hAnsi="Arial" w:cs="Arial"/>
@@ -15025,9 +15706,9 @@
           <w:shd w:val="clear" w:color="auto" w:fill="F8F9FA"/>
           <w:lang w:val="en-US" w:eastAsia="en-US"/>
         </w:rPr>
-        <w:t>Clup</w:t>
-      </w:r>
-      <w:proofErr w:type="spellEnd"/>
+        <w:t xml:space="preserve"> Application gives the possibility to take the ticket on the spot. In this way </w:t>
+      </w:r>
+      <w:proofErr w:type="spellStart"/>
       <w:r>
         <w:rPr>
           <w:rFonts w:ascii="Arial" w:hAnsi="Arial" w:cs="Arial"/>
@@ -15037,9 +15718,9 @@
           <w:shd w:val="clear" w:color="auto" w:fill="F8F9FA"/>
           <w:lang w:val="en-US" w:eastAsia="en-US"/>
         </w:rPr>
-        <w:t xml:space="preserve"> Application gives the possibility to take the ticket on the spot. In this way </w:t>
-      </w:r>
-      <w:proofErr w:type="spellStart"/>
+        <w:t>Silvano</w:t>
+      </w:r>
+      <w:proofErr w:type="spellEnd"/>
       <w:r>
         <w:rPr>
           <w:rFonts w:ascii="Arial" w:hAnsi="Arial" w:cs="Arial"/>
@@ -15049,9 +15730,9 @@
           <w:shd w:val="clear" w:color="auto" w:fill="F8F9FA"/>
           <w:lang w:val="en-US" w:eastAsia="en-US"/>
         </w:rPr>
-        <w:t>Silvano</w:t>
-      </w:r>
-      <w:proofErr w:type="spellEnd"/>
+        <w:t xml:space="preserve"> can directly go to the supermarket. When he arrives at the supermarket he finds the Totem where he can take the ticket. Once received the ticket with the associated </w:t>
+      </w:r>
+      <w:proofErr w:type="spellStart"/>
       <w:r>
         <w:rPr>
           <w:rFonts w:ascii="Arial" w:hAnsi="Arial" w:cs="Arial"/>
@@ -15061,9 +15742,9 @@
           <w:shd w:val="clear" w:color="auto" w:fill="F8F9FA"/>
           <w:lang w:val="en-US" w:eastAsia="en-US"/>
         </w:rPr>
-        <w:t xml:space="preserve"> can directly go to the supermarket. When he arrives at the supermarket he finds the Totem where he can take the ticket. Once received the ticket with the associated </w:t>
-      </w:r>
-      <w:proofErr w:type="spellStart"/>
+        <w:t>Qr</w:t>
+      </w:r>
+      <w:proofErr w:type="spellEnd"/>
       <w:r>
         <w:rPr>
           <w:rFonts w:ascii="Arial" w:hAnsi="Arial" w:cs="Arial"/>
@@ -15073,55 +15754,28 @@
           <w:shd w:val="clear" w:color="auto" w:fill="F8F9FA"/>
           <w:lang w:val="en-US" w:eastAsia="en-US"/>
         </w:rPr>
-        <w:t>Qr</w:t>
-      </w:r>
-      <w:proofErr w:type="spellEnd"/>
-      <w:r>
-        <w:rPr>
-          <w:rFonts w:ascii="Arial" w:hAnsi="Arial" w:cs="Arial"/>
+        <w:t xml:space="preserve"> code, he scans it at the entrance and starts shopping. </w:t>
+      </w:r>
+    </w:p>
+    <w:p>
+      <w:pPr>
+        <w:rPr>
+          <w:lang w:val="en-US"/>
+        </w:rPr>
+      </w:pPr>
+      <w:r>
+        <w:rPr>
+          <w:rFonts w:ascii="Arial" w:hAnsi="Arial" w:cs="Arial"/>
+          <w:b/>
+          <w:bCs/>
           <w:color w:val="202124"/>
           <w:sz w:val="22"/>
           <w:szCs w:val="22"/>
           <w:shd w:val="clear" w:color="auto" w:fill="F8F9FA"/>
-          <w:lang w:val="en-US" w:eastAsia="en-US"/>
-        </w:rPr>
-        <w:t xml:space="preserve"> code, he scans it at the entrance and starts shopping. </w:t>
-      </w:r>
-    </w:p>
-    <w:p>
-      <w:pPr>
-        <w:rPr>
-          <w:lang w:val="en-US"/>
-        </w:rPr>
-      </w:pPr>
-      <w:r>
-        <w:rPr>
-          <w:rFonts w:ascii="Arial" w:hAnsi="Arial" w:cs="Arial"/>
-          <w:b/>
-          <w:bCs/>
-          <w:color w:val="202124"/>
-          <w:sz w:val="22"/>
-          <w:szCs w:val="22"/>
-          <w:shd w:val="clear" w:color="auto" w:fill="F8F9FA"/>
-          <w:lang w:val="en-US"/>
-        </w:rPr>
-        <w:t xml:space="preserve">SCENARIO 5: the internet connection drops while taking a </w:t>
-      </w:r>
-      <w:proofErr w:type="spellStart"/>
-      <w:r>
-        <w:rPr>
-          <w:rFonts w:ascii="Arial" w:hAnsi="Arial" w:cs="Arial"/>
-          <w:b/>
-          <w:bCs/>
-          <w:color w:val="202124"/>
-          <w:sz w:val="22"/>
-          <w:szCs w:val="22"/>
-          <w:shd w:val="clear" w:color="auto" w:fill="F8F9FA"/>
-          <w:lang w:val="en-US"/>
-        </w:rPr>
-        <w:t>ticket</w:t>
-      </w:r>
-      <w:proofErr w:type="spellEnd"/>
+          <w:lang w:val="en-US"/>
+        </w:rPr>
+        <w:t>SCENARIO 5: the internet connection drops while taking a ticket</w:t>
+      </w:r>
     </w:p>
     <w:p>
       <w:pPr>
@@ -15826,44 +16480,44 @@
         <w:spacing w:before="0" w:beforeAutospacing="0" w:after="0" w:afterAutospacing="0"/>
       </w:pPr>
       <w:r>
+        <w:t> </w:t>
+      </w:r>
+      <w:r>
+        <w:t> </w:t>
+      </w:r>
+    </w:p>
+    <w:p>
+      <w:pPr>
+        <w:pStyle w:val="NormaleWeb"/>
+        <w:shd w:val="clear" w:color="auto" w:fill="FFFFFF"/>
+        <w:spacing w:before="0" w:beforeAutospacing="0" w:after="0" w:afterAutospacing="0"/>
+      </w:pPr>
+      <w:r>
+        <w:rPr>
+          <w:rFonts w:ascii="Arial" w:hAnsi="Arial" w:cs="Arial"/>
+          <w:b/>
+          <w:bCs/>
+          <w:color w:val="000000"/>
+          <w:sz w:val="22"/>
+          <w:szCs w:val="22"/>
+        </w:rPr>
+        <w:t>3.3 performance requirements - Non-Functional Requirements</w:t>
+      </w:r>
+    </w:p>
+    <w:p>
+      <w:pPr>
+        <w:pStyle w:val="NormaleWeb"/>
+        <w:shd w:val="clear" w:color="auto" w:fill="FFFFFF"/>
+        <w:spacing w:before="0" w:beforeAutospacing="0" w:after="0" w:afterAutospacing="0"/>
+      </w:pPr>
+      <w:r>
+        <w:rPr>
+          <w:rFonts w:ascii="Arial" w:hAnsi="Arial" w:cs="Arial"/>
+          <w:color w:val="000000"/>
+          <w:sz w:val="22"/>
+          <w:szCs w:val="22"/>
+        </w:rPr>
         <w:lastRenderedPageBreak/>
-        <w:t> </w:t>
-      </w:r>
-      <w:r>
-        <w:t> </w:t>
-      </w:r>
-    </w:p>
-    <w:p>
-      <w:pPr>
-        <w:pStyle w:val="NormaleWeb"/>
-        <w:shd w:val="clear" w:color="auto" w:fill="FFFFFF"/>
-        <w:spacing w:before="0" w:beforeAutospacing="0" w:after="0" w:afterAutospacing="0"/>
-      </w:pPr>
-      <w:r>
-        <w:rPr>
-          <w:rFonts w:ascii="Arial" w:hAnsi="Arial" w:cs="Arial"/>
-          <w:b/>
-          <w:bCs/>
-          <w:color w:val="000000"/>
-          <w:sz w:val="22"/>
-          <w:szCs w:val="22"/>
-        </w:rPr>
-        <w:t>3.3 performance requirements - Non-Functional Requirements</w:t>
-      </w:r>
-    </w:p>
-    <w:p>
-      <w:pPr>
-        <w:pStyle w:val="NormaleWeb"/>
-        <w:shd w:val="clear" w:color="auto" w:fill="FFFFFF"/>
-        <w:spacing w:before="0" w:beforeAutospacing="0" w:after="0" w:afterAutospacing="0"/>
-      </w:pPr>
-      <w:r>
-        <w:rPr>
-          <w:rFonts w:ascii="Arial" w:hAnsi="Arial" w:cs="Arial"/>
-          <w:color w:val="000000"/>
-          <w:sz w:val="22"/>
-          <w:szCs w:val="22"/>
-        </w:rPr>
         <w:t>The system should be able to simultaneously serve 80000 individuals and to manage 200 shops. This is the start idea, but the system should be flexible to changes and the number of requests of registration (both from the customers and from the shop manager users).</w:t>
       </w:r>
     </w:p>
@@ -16333,60 +16987,60 @@
           <w:color w:val="000000"/>
           <w:lang w:val="en-US"/>
         </w:rPr>
+        <w:t xml:space="preserve">In this way the </w:t>
+      </w:r>
+      <w:proofErr w:type="gramStart"/>
+      <w:r>
+        <w:rPr>
+          <w:rFonts w:ascii="Arial" w:hAnsi="Arial" w:cs="Arial"/>
+          <w:color w:val="000000"/>
+          <w:lang w:val="en-US"/>
+        </w:rPr>
+        <w:t>system  guarantees</w:t>
+      </w:r>
+      <w:proofErr w:type="gramEnd"/>
+      <w:r>
+        <w:rPr>
+          <w:rFonts w:ascii="Arial" w:hAnsi="Arial" w:cs="Arial"/>
+          <w:color w:val="000000"/>
+          <w:lang w:val="en-US"/>
+        </w:rPr>
+        <w:t xml:space="preserve"> high reliability.</w:t>
+      </w:r>
+    </w:p>
+    <w:p>
+      <w:pPr>
+        <w:shd w:val="clear" w:color="auto" w:fill="FFFFFF"/>
+        <w:rPr>
+          <w:color w:val="000000"/>
+          <w:lang w:val="en-US"/>
+        </w:rPr>
+      </w:pPr>
+      <w:r>
+        <w:rPr>
+          <w:color w:val="000000"/>
+          <w:lang w:val="en-US"/>
+        </w:rPr>
+        <w:t> </w:t>
+      </w:r>
+    </w:p>
+    <w:p>
+      <w:pPr>
+        <w:shd w:val="clear" w:color="auto" w:fill="FFFFFF"/>
+        <w:rPr>
+          <w:color w:val="000000"/>
+          <w:lang w:val="en-US"/>
+        </w:rPr>
+      </w:pPr>
+      <w:r>
+        <w:rPr>
+          <w:rFonts w:ascii="Arial" w:hAnsi="Arial" w:cs="Arial"/>
+          <w:b/>
+          <w:bCs/>
+          <w:color w:val="000000"/>
+          <w:lang w:val="en-US"/>
+        </w:rPr>
         <w:lastRenderedPageBreak/>
-        <w:t xml:space="preserve">In this way the </w:t>
-      </w:r>
-      <w:proofErr w:type="gramStart"/>
-      <w:r>
-        <w:rPr>
-          <w:rFonts w:ascii="Arial" w:hAnsi="Arial" w:cs="Arial"/>
-          <w:color w:val="000000"/>
-          <w:lang w:val="en-US"/>
-        </w:rPr>
-        <w:t>system  guarantees</w:t>
-      </w:r>
-      <w:proofErr w:type="gramEnd"/>
-      <w:r>
-        <w:rPr>
-          <w:rFonts w:ascii="Arial" w:hAnsi="Arial" w:cs="Arial"/>
-          <w:color w:val="000000"/>
-          <w:lang w:val="en-US"/>
-        </w:rPr>
-        <w:t xml:space="preserve"> high reliability.</w:t>
-      </w:r>
-    </w:p>
-    <w:p>
-      <w:pPr>
-        <w:shd w:val="clear" w:color="auto" w:fill="FFFFFF"/>
-        <w:rPr>
-          <w:color w:val="000000"/>
-          <w:lang w:val="en-US"/>
-        </w:rPr>
-      </w:pPr>
-      <w:r>
-        <w:rPr>
-          <w:color w:val="000000"/>
-          <w:lang w:val="en-US"/>
-        </w:rPr>
-        <w:t> </w:t>
-      </w:r>
-    </w:p>
-    <w:p>
-      <w:pPr>
-        <w:shd w:val="clear" w:color="auto" w:fill="FFFFFF"/>
-        <w:rPr>
-          <w:color w:val="000000"/>
-          <w:lang w:val="en-US"/>
-        </w:rPr>
-      </w:pPr>
-      <w:r>
-        <w:rPr>
-          <w:rFonts w:ascii="Arial" w:hAnsi="Arial" w:cs="Arial"/>
-          <w:b/>
-          <w:bCs/>
-          <w:color w:val="000000"/>
-          <w:lang w:val="en-US"/>
-        </w:rPr>
         <w:t>3.5.2 Availability</w:t>
       </w:r>
     </w:p>
@@ -19714,6 +20368,96 @@
     </w:lvl>
   </w:abstractNum>
   <w:abstractNum w:abstractNumId="26" w15:restartNumberingAfterBreak="0">
+    <w:nsid w:val="40DF7A86"/>
+    <w:multiLevelType w:val="hybridMultilevel"/>
+    <w:tmpl w:val="001448FA"/>
+    <w:lvl w:ilvl="0" w:tplc="D6840862">
+      <w:start w:val="1"/>
+      <w:numFmt w:val="decimal"/>
+      <w:lvlText w:val="%1."/>
+      <w:lvlJc w:val="left"/>
+      <w:pPr>
+        <w:ind w:left="720" w:hanging="360"/>
+      </w:pPr>
+      <w:rPr>
+        <w:rFonts w:ascii="Times New Roman" w:hAnsi="Times New Roman" w:cs="Times New Roman" w:hint="default"/>
+        <w:sz w:val="24"/>
+      </w:rPr>
+    </w:lvl>
+    <w:lvl w:ilvl="1" w:tplc="04090019" w:tentative="1">
+      <w:start w:val="1"/>
+      <w:numFmt w:val="lowerLetter"/>
+      <w:lvlText w:val="%2."/>
+      <w:lvlJc w:val="left"/>
+      <w:pPr>
+        <w:ind w:left="1440" w:hanging="360"/>
+      </w:pPr>
+    </w:lvl>
+    <w:lvl w:ilvl="2" w:tplc="0409001B" w:tentative="1">
+      <w:start w:val="1"/>
+      <w:numFmt w:val="lowerRoman"/>
+      <w:lvlText w:val="%3."/>
+      <w:lvlJc w:val="right"/>
+      <w:pPr>
+        <w:ind w:left="2160" w:hanging="180"/>
+      </w:pPr>
+    </w:lvl>
+    <w:lvl w:ilvl="3" w:tplc="0409000F" w:tentative="1">
+      <w:start w:val="1"/>
+      <w:numFmt w:val="decimal"/>
+      <w:lvlText w:val="%4."/>
+      <w:lvlJc w:val="left"/>
+      <w:pPr>
+        <w:ind w:left="2880" w:hanging="360"/>
+      </w:pPr>
+    </w:lvl>
+    <w:lvl w:ilvl="4" w:tplc="04090019" w:tentative="1">
+      <w:start w:val="1"/>
+      <w:numFmt w:val="lowerLetter"/>
+      <w:lvlText w:val="%5."/>
+      <w:lvlJc w:val="left"/>
+      <w:pPr>
+        <w:ind w:left="3600" w:hanging="360"/>
+      </w:pPr>
+    </w:lvl>
+    <w:lvl w:ilvl="5" w:tplc="0409001B" w:tentative="1">
+      <w:start w:val="1"/>
+      <w:numFmt w:val="lowerRoman"/>
+      <w:lvlText w:val="%6."/>
+      <w:lvlJc w:val="right"/>
+      <w:pPr>
+        <w:ind w:left="4320" w:hanging="180"/>
+      </w:pPr>
+    </w:lvl>
+    <w:lvl w:ilvl="6" w:tplc="0409000F" w:tentative="1">
+      <w:start w:val="1"/>
+      <w:numFmt w:val="decimal"/>
+      <w:lvlText w:val="%7."/>
+      <w:lvlJc w:val="left"/>
+      <w:pPr>
+        <w:ind w:left="5040" w:hanging="360"/>
+      </w:pPr>
+    </w:lvl>
+    <w:lvl w:ilvl="7" w:tplc="04090019" w:tentative="1">
+      <w:start w:val="1"/>
+      <w:numFmt w:val="lowerLetter"/>
+      <w:lvlText w:val="%8."/>
+      <w:lvlJc w:val="left"/>
+      <w:pPr>
+        <w:ind w:left="5760" w:hanging="360"/>
+      </w:pPr>
+    </w:lvl>
+    <w:lvl w:ilvl="8" w:tplc="0409001B" w:tentative="1">
+      <w:start w:val="1"/>
+      <w:numFmt w:val="lowerRoman"/>
+      <w:lvlText w:val="%9."/>
+      <w:lvlJc w:val="right"/>
+      <w:pPr>
+        <w:ind w:left="6480" w:hanging="180"/>
+      </w:pPr>
+    </w:lvl>
+  </w:abstractNum>
+  <w:abstractNum w:abstractNumId="27" w15:restartNumberingAfterBreak="0">
     <w:nsid w:val="43EB5C30"/>
     <w:multiLevelType w:val="hybridMultilevel"/>
     <w:tmpl w:val="CFB4BE4C"/>
@@ -19826,7 +20570,7 @@
       </w:rPr>
     </w:lvl>
   </w:abstractNum>
-  <w:abstractNum w:abstractNumId="27" w15:restartNumberingAfterBreak="0">
+  <w:abstractNum w:abstractNumId="28" w15:restartNumberingAfterBreak="0">
     <w:nsid w:val="455172F0"/>
     <w:multiLevelType w:val="multilevel"/>
     <w:tmpl w:val="756ADA2E"/>
@@ -19975,7 +20719,7 @@
       </w:rPr>
     </w:lvl>
   </w:abstractNum>
-  <w:abstractNum w:abstractNumId="28" w15:restartNumberingAfterBreak="0">
+  <w:abstractNum w:abstractNumId="29" w15:restartNumberingAfterBreak="0">
     <w:nsid w:val="468C37E2"/>
     <w:multiLevelType w:val="multilevel"/>
     <w:tmpl w:val="1DF465DC"/>
@@ -20088,7 +20832,7 @@
       </w:pPr>
     </w:lvl>
   </w:abstractNum>
-  <w:abstractNum w:abstractNumId="29" w15:restartNumberingAfterBreak="0">
+  <w:abstractNum w:abstractNumId="30" w15:restartNumberingAfterBreak="0">
     <w:nsid w:val="473D3EA3"/>
     <w:multiLevelType w:val="multilevel"/>
     <w:tmpl w:val="4F5ABCFA"/>
@@ -20201,7 +20945,7 @@
       </w:pPr>
     </w:lvl>
   </w:abstractNum>
-  <w:abstractNum w:abstractNumId="30" w15:restartNumberingAfterBreak="0">
+  <w:abstractNum w:abstractNumId="31" w15:restartNumberingAfterBreak="0">
     <w:nsid w:val="493F39B4"/>
     <w:multiLevelType w:val="multilevel"/>
     <w:tmpl w:val="B82A9F52"/>
@@ -20314,7 +21058,7 @@
       </w:pPr>
     </w:lvl>
   </w:abstractNum>
-  <w:abstractNum w:abstractNumId="31" w15:restartNumberingAfterBreak="0">
+  <w:abstractNum w:abstractNumId="32" w15:restartNumberingAfterBreak="0">
     <w:nsid w:val="4C993F8A"/>
     <w:multiLevelType w:val="multilevel"/>
     <w:tmpl w:val="C09CDC08"/>
@@ -20427,7 +21171,7 @@
       </w:pPr>
     </w:lvl>
   </w:abstractNum>
-  <w:abstractNum w:abstractNumId="32" w15:restartNumberingAfterBreak="0">
+  <w:abstractNum w:abstractNumId="33" w15:restartNumberingAfterBreak="0">
     <w:nsid w:val="4DAA314A"/>
     <w:multiLevelType w:val="multilevel"/>
     <w:tmpl w:val="61F2F22A"/>
@@ -20540,7 +21284,7 @@
       </w:pPr>
     </w:lvl>
   </w:abstractNum>
-  <w:abstractNum w:abstractNumId="33" w15:restartNumberingAfterBreak="0">
+  <w:abstractNum w:abstractNumId="34" w15:restartNumberingAfterBreak="0">
     <w:nsid w:val="524D2A8D"/>
     <w:multiLevelType w:val="multilevel"/>
     <w:tmpl w:val="2ED88714"/>
@@ -20653,7 +21397,7 @@
       </w:pPr>
     </w:lvl>
   </w:abstractNum>
-  <w:abstractNum w:abstractNumId="34" w15:restartNumberingAfterBreak="0">
+  <w:abstractNum w:abstractNumId="35" w15:restartNumberingAfterBreak="0">
     <w:nsid w:val="5442427D"/>
     <w:multiLevelType w:val="multilevel"/>
     <w:tmpl w:val="105039CC"/>
@@ -20766,7 +21510,7 @@
       </w:pPr>
     </w:lvl>
   </w:abstractNum>
-  <w:abstractNum w:abstractNumId="35" w15:restartNumberingAfterBreak="0">
+  <w:abstractNum w:abstractNumId="36" w15:restartNumberingAfterBreak="0">
     <w:nsid w:val="612A541A"/>
     <w:multiLevelType w:val="multilevel"/>
     <w:tmpl w:val="6E1485FE"/>
@@ -20879,7 +21623,7 @@
       </w:pPr>
     </w:lvl>
   </w:abstractNum>
-  <w:abstractNum w:abstractNumId="36" w15:restartNumberingAfterBreak="0">
+  <w:abstractNum w:abstractNumId="37" w15:restartNumberingAfterBreak="0">
     <w:nsid w:val="64612350"/>
     <w:multiLevelType w:val="multilevel"/>
     <w:tmpl w:val="E80A814A"/>
@@ -20992,7 +21736,7 @@
       </w:pPr>
     </w:lvl>
   </w:abstractNum>
-  <w:abstractNum w:abstractNumId="37" w15:restartNumberingAfterBreak="0">
+  <w:abstractNum w:abstractNumId="38" w15:restartNumberingAfterBreak="0">
     <w:nsid w:val="68C069A1"/>
     <w:multiLevelType w:val="multilevel"/>
     <w:tmpl w:val="2BAA5FE0"/>
@@ -21105,7 +21849,7 @@
       </w:pPr>
     </w:lvl>
   </w:abstractNum>
-  <w:abstractNum w:abstractNumId="38" w15:restartNumberingAfterBreak="0">
+  <w:abstractNum w:abstractNumId="39" w15:restartNumberingAfterBreak="0">
     <w:nsid w:val="6A354F48"/>
     <w:multiLevelType w:val="multilevel"/>
     <w:tmpl w:val="85CC7806"/>
@@ -21218,7 +21962,7 @@
       </w:pPr>
     </w:lvl>
   </w:abstractNum>
-  <w:abstractNum w:abstractNumId="39" w15:restartNumberingAfterBreak="0">
+  <w:abstractNum w:abstractNumId="40" w15:restartNumberingAfterBreak="0">
     <w:nsid w:val="76FB4F20"/>
     <w:multiLevelType w:val="multilevel"/>
     <w:tmpl w:val="69E60B72"/>
@@ -21331,7 +22075,7 @@
       </w:pPr>
     </w:lvl>
   </w:abstractNum>
-  <w:abstractNum w:abstractNumId="40" w15:restartNumberingAfterBreak="0">
+  <w:abstractNum w:abstractNumId="41" w15:restartNumberingAfterBreak="0">
     <w:nsid w:val="76FF5B77"/>
     <w:multiLevelType w:val="multilevel"/>
     <w:tmpl w:val="3CDE6BBA"/>
@@ -21444,7 +22188,7 @@
       </w:pPr>
     </w:lvl>
   </w:abstractNum>
-  <w:abstractNum w:abstractNumId="41" w15:restartNumberingAfterBreak="0">
+  <w:abstractNum w:abstractNumId="42" w15:restartNumberingAfterBreak="0">
     <w:nsid w:val="7DB448C1"/>
     <w:multiLevelType w:val="multilevel"/>
     <w:tmpl w:val="BB843FB0"/>
@@ -21557,7 +22301,7 @@
       </w:pPr>
     </w:lvl>
   </w:abstractNum>
-  <w:abstractNum w:abstractNumId="42" w15:restartNumberingAfterBreak="0">
+  <w:abstractNum w:abstractNumId="43" w15:restartNumberingAfterBreak="0">
     <w:nsid w:val="7F0B291B"/>
     <w:multiLevelType w:val="multilevel"/>
     <w:tmpl w:val="73063844"/>
@@ -21674,7 +22418,7 @@
     <w:abstractNumId w:val="9"/>
   </w:num>
   <w:num w:numId="2">
-    <w:abstractNumId w:val="26"/>
+    <w:abstractNumId w:val="27"/>
   </w:num>
   <w:num w:numId="3">
     <w:abstractNumId w:val="12"/>
@@ -21686,13 +22430,13 @@
     <w:abstractNumId w:val="3"/>
   </w:num>
   <w:num w:numId="6">
-    <w:abstractNumId w:val="27"/>
+    <w:abstractNumId w:val="28"/>
   </w:num>
   <w:num w:numId="7">
-    <w:abstractNumId w:val="36"/>
+    <w:abstractNumId w:val="37"/>
   </w:num>
   <w:num w:numId="8">
-    <w:abstractNumId w:val="31"/>
+    <w:abstractNumId w:val="32"/>
     <w:lvlOverride w:ilvl="0">
       <w:lvl w:ilvl="0">
         <w:numFmt w:val="decimal"/>
@@ -21714,7 +22458,7 @@
     <w:abstractNumId w:val="14"/>
   </w:num>
   <w:num w:numId="13">
-    <w:abstractNumId w:val="39"/>
+    <w:abstractNumId w:val="40"/>
   </w:num>
   <w:num w:numId="14">
     <w:abstractNumId w:val="25"/>
@@ -21726,16 +22470,16 @@
     <w:abstractNumId w:val="1"/>
   </w:num>
   <w:num w:numId="17">
-    <w:abstractNumId w:val="28"/>
+    <w:abstractNumId w:val="29"/>
   </w:num>
   <w:num w:numId="18">
     <w:abstractNumId w:val="4"/>
   </w:num>
   <w:num w:numId="19">
-    <w:abstractNumId w:val="35"/>
+    <w:abstractNumId w:val="36"/>
   </w:num>
   <w:num w:numId="20">
-    <w:abstractNumId w:val="38"/>
+    <w:abstractNumId w:val="39"/>
   </w:num>
   <w:num w:numId="21">
     <w:abstractNumId w:val="8"/>
@@ -21759,16 +22503,16 @@
     <w:abstractNumId w:val="23"/>
   </w:num>
   <w:num w:numId="28">
-    <w:abstractNumId w:val="33"/>
+    <w:abstractNumId w:val="34"/>
   </w:num>
   <w:num w:numId="29">
     <w:abstractNumId w:val="24"/>
   </w:num>
   <w:num w:numId="30">
-    <w:abstractNumId w:val="41"/>
+    <w:abstractNumId w:val="42"/>
   </w:num>
   <w:num w:numId="31">
-    <w:abstractNumId w:val="30"/>
+    <w:abstractNumId w:val="31"/>
   </w:num>
   <w:num w:numId="32">
     <w:abstractNumId w:val="2"/>
@@ -21786,25 +22530,28 @@
     <w:abstractNumId w:val="18"/>
   </w:num>
   <w:num w:numId="37">
-    <w:abstractNumId w:val="29"/>
+    <w:abstractNumId w:val="30"/>
   </w:num>
   <w:num w:numId="38">
-    <w:abstractNumId w:val="42"/>
+    <w:abstractNumId w:val="43"/>
   </w:num>
   <w:num w:numId="39">
-    <w:abstractNumId w:val="37"/>
+    <w:abstractNumId w:val="38"/>
   </w:num>
   <w:num w:numId="40">
-    <w:abstractNumId w:val="34"/>
+    <w:abstractNumId w:val="35"/>
   </w:num>
   <w:num w:numId="41">
-    <w:abstractNumId w:val="32"/>
+    <w:abstractNumId w:val="33"/>
   </w:num>
   <w:num w:numId="42">
-    <w:abstractNumId w:val="40"/>
+    <w:abstractNumId w:val="41"/>
   </w:num>
   <w:num w:numId="43">
     <w:abstractNumId w:val="13"/>
+  </w:num>
+  <w:num w:numId="44">
+    <w:abstractNumId w:val="26"/>
   </w:num>
 </w:numbering>
 </file>

</xml_diff>

<commit_message>
added one use case and modified diagram. updated goals, shared and world phenomena
</commit_message>
<xml_diff>
--- a/SOFTENG2 PROJECT RASD.docx
+++ b/SOFTENG2 PROJECT RASD.docx
@@ -564,8 +564,501 @@
       <w:pPr>
         <w:pStyle w:val="NormaleWeb"/>
         <w:shd w:val="clear" w:color="auto" w:fill="FFFFFF"/>
+        <w:spacing w:before="240" w:beforeAutospacing="0" w:after="0" w:afterAutospacing="0"/>
+        <w:jc w:val="both"/>
+        <w:rPr>
+          <w:color w:val="000000"/>
+          <w:lang w:val="it-IT" w:eastAsia="it-IT"/>
+        </w:rPr>
+      </w:pPr>
+      <w:r>
+        <w:rPr>
+          <w:rFonts w:ascii="Arial" w:hAnsi="Arial" w:cs="Arial"/>
+          <w:color w:val="000000"/>
+          <w:sz w:val="32"/>
+          <w:szCs w:val="32"/>
+        </w:rPr>
+        <w:t> </w:t>
+      </w:r>
+      <w:r>
+        <w:rPr>
+          <w:rFonts w:ascii="Arial" w:hAnsi="Arial" w:cs="Arial"/>
+          <w:b/>
+          <w:bCs/>
+          <w:color w:val="000000"/>
+          <w:sz w:val="32"/>
+          <w:szCs w:val="32"/>
+          <w:lang w:val="it-IT" w:eastAsia="it-IT"/>
+        </w:rPr>
+        <w:t xml:space="preserve"> 1.2.1 World </w:t>
+      </w:r>
+      <w:proofErr w:type="spellStart"/>
+      <w:r>
+        <w:rPr>
+          <w:rFonts w:ascii="Arial" w:hAnsi="Arial" w:cs="Arial"/>
+          <w:b/>
+          <w:bCs/>
+          <w:color w:val="000000"/>
+          <w:sz w:val="32"/>
+          <w:szCs w:val="32"/>
+          <w:lang w:val="it-IT" w:eastAsia="it-IT"/>
+        </w:rPr>
+        <w:t>phenomena</w:t>
+      </w:r>
+      <w:proofErr w:type="spellEnd"/>
+      <w:r>
+        <w:rPr>
+          <w:rFonts w:ascii="Arial" w:hAnsi="Arial" w:cs="Arial"/>
+          <w:b/>
+          <w:bCs/>
+          <w:color w:val="000000"/>
+          <w:sz w:val="32"/>
+          <w:szCs w:val="32"/>
+          <w:lang w:val="it-IT" w:eastAsia="it-IT"/>
+        </w:rPr>
+        <w:t xml:space="preserve">              </w:t>
+      </w:r>
+      <w:r>
+        <w:rPr>
+          <w:rFonts w:ascii="Arial" w:hAnsi="Arial" w:cs="Arial"/>
+          <w:b/>
+          <w:bCs/>
+          <w:color w:val="000000"/>
+          <w:sz w:val="22"/>
+          <w:szCs w:val="22"/>
+          <w:lang w:val="it-IT" w:eastAsia="it-IT"/>
+        </w:rPr>
+        <w:tab/>
+      </w:r>
+    </w:p>
+    <w:p>
+      <w:pPr>
+        <w:shd w:val="clear" w:color="auto" w:fill="FFFFFF"/>
+        <w:jc w:val="both"/>
+        <w:rPr>
+          <w:color w:val="000000"/>
+        </w:rPr>
+      </w:pPr>
+      <w:r>
+        <w:rPr>
+          <w:color w:val="000000"/>
+        </w:rPr>
+        <w:t> </w:t>
+      </w:r>
+    </w:p>
+    <w:tbl>
+      <w:tblPr>
+        <w:tblW w:w="0" w:type="auto"/>
+        <w:tblCellMar>
+          <w:top w:w="15" w:type="dxa"/>
+          <w:left w:w="15" w:type="dxa"/>
+          <w:bottom w:w="15" w:type="dxa"/>
+          <w:right w:w="15" w:type="dxa"/>
+        </w:tblCellMar>
+        <w:tblLook w:val="04A0" w:firstRow="1" w:lastRow="0" w:firstColumn="1" w:lastColumn="0" w:noHBand="0" w:noVBand="1"/>
+      </w:tblPr>
+      <w:tblGrid>
+        <w:gridCol w:w="9618"/>
+      </w:tblGrid>
+      <w:tr>
+        <w:trPr>
+          <w:trHeight w:val="485"/>
+        </w:trPr>
+        <w:tc>
+          <w:tcPr>
+            <w:tcW w:w="0" w:type="auto"/>
+            <w:tcBorders>
+              <w:top w:val="single" w:sz="8" w:space="0" w:color="4F81BD"/>
+              <w:left w:val="single" w:sz="8" w:space="0" w:color="4F81BD"/>
+              <w:right w:val="single" w:sz="8" w:space="0" w:color="4F81BD"/>
+            </w:tcBorders>
+            <w:tcMar>
+              <w:top w:w="100" w:type="dxa"/>
+              <w:left w:w="100" w:type="dxa"/>
+              <w:bottom w:w="100" w:type="dxa"/>
+              <w:right w:w="100" w:type="dxa"/>
+            </w:tcMar>
+            <w:hideMark/>
+          </w:tcPr>
+          <w:p>
+            <w:pPr>
+              <w:spacing w:before="240"/>
+              <w:jc w:val="both"/>
+              <w:rPr>
+                <w:lang w:val="en-US"/>
+              </w:rPr>
+            </w:pPr>
+            <w:r>
+              <w:rPr>
+                <w:rFonts w:ascii="Arial" w:hAnsi="Arial" w:cs="Arial"/>
+                <w:b/>
+                <w:bCs/>
+                <w:color w:val="000000"/>
+                <w:sz w:val="22"/>
+                <w:szCs w:val="22"/>
+                <w:lang w:val="en-US"/>
+              </w:rPr>
+              <w:t>WP1: store managers divide shops in departments</w:t>
+            </w:r>
+          </w:p>
+        </w:tc>
+      </w:tr>
+      <w:tr>
+        <w:trPr>
+          <w:trHeight w:val="755"/>
+        </w:trPr>
+        <w:tc>
+          <w:tcPr>
+            <w:tcW w:w="0" w:type="auto"/>
+            <w:tcBorders>
+              <w:left w:val="single" w:sz="8" w:space="0" w:color="4F81BD"/>
+              <w:right w:val="single" w:sz="8" w:space="0" w:color="4F81BD"/>
+            </w:tcBorders>
+            <w:shd w:val="clear" w:color="auto" w:fill="CDDEF3"/>
+            <w:tcMar>
+              <w:top w:w="100" w:type="dxa"/>
+              <w:left w:w="100" w:type="dxa"/>
+              <w:bottom w:w="100" w:type="dxa"/>
+              <w:right w:w="100" w:type="dxa"/>
+            </w:tcMar>
+            <w:hideMark/>
+          </w:tcPr>
+          <w:p>
+            <w:pPr>
+              <w:spacing w:before="240"/>
+              <w:jc w:val="both"/>
+              <w:rPr>
+                <w:lang w:val="en-US"/>
+              </w:rPr>
+            </w:pPr>
+            <w:r>
+              <w:rPr>
+                <w:rFonts w:ascii="Arial" w:hAnsi="Arial" w:cs="Arial"/>
+                <w:b/>
+                <w:bCs/>
+                <w:color w:val="000000"/>
+                <w:sz w:val="22"/>
+                <w:szCs w:val="22"/>
+                <w:lang w:val="en-US"/>
+              </w:rPr>
+              <w:t>WP2: store managers organize the shops in order to avoid gathering due to coronavirus pandemic</w:t>
+            </w:r>
+          </w:p>
+        </w:tc>
+      </w:tr>
+      <w:tr>
+        <w:trPr>
+          <w:trHeight w:val="470"/>
+        </w:trPr>
+        <w:tc>
+          <w:tcPr>
+            <w:tcW w:w="0" w:type="auto"/>
+            <w:tcBorders>
+              <w:left w:val="single" w:sz="8" w:space="0" w:color="4F81BD"/>
+              <w:right w:val="single" w:sz="8" w:space="0" w:color="4F81BD"/>
+            </w:tcBorders>
+            <w:tcMar>
+              <w:top w:w="100" w:type="dxa"/>
+              <w:left w:w="100" w:type="dxa"/>
+              <w:bottom w:w="100" w:type="dxa"/>
+              <w:right w:w="100" w:type="dxa"/>
+            </w:tcMar>
+            <w:hideMark/>
+          </w:tcPr>
+          <w:p>
+            <w:pPr>
+              <w:spacing w:before="240"/>
+              <w:jc w:val="both"/>
+              <w:rPr>
+                <w:lang w:val="en-US"/>
+              </w:rPr>
+            </w:pPr>
+            <w:r>
+              <w:rPr>
+                <w:rFonts w:ascii="Arial" w:hAnsi="Arial" w:cs="Arial"/>
+                <w:b/>
+                <w:bCs/>
+                <w:color w:val="000000"/>
+                <w:sz w:val="22"/>
+                <w:szCs w:val="22"/>
+                <w:lang w:val="en-US"/>
+              </w:rPr>
+              <w:t>WP3: the customer wants to do shopping in a safer way</w:t>
+            </w:r>
+          </w:p>
+        </w:tc>
+      </w:tr>
+      <w:tr>
+        <w:trPr>
+          <w:trHeight w:val="470"/>
+        </w:trPr>
+        <w:tc>
+          <w:tcPr>
+            <w:tcW w:w="0" w:type="auto"/>
+            <w:tcBorders>
+              <w:left w:val="single" w:sz="8" w:space="0" w:color="4F81BD"/>
+              <w:right w:val="single" w:sz="8" w:space="0" w:color="4F81BD"/>
+            </w:tcBorders>
+            <w:shd w:val="clear" w:color="auto" w:fill="CDDEF3"/>
+            <w:tcMar>
+              <w:top w:w="100" w:type="dxa"/>
+              <w:left w:w="100" w:type="dxa"/>
+              <w:bottom w:w="100" w:type="dxa"/>
+              <w:right w:w="100" w:type="dxa"/>
+            </w:tcMar>
+            <w:hideMark/>
+          </w:tcPr>
+          <w:p>
+            <w:pPr>
+              <w:spacing w:before="240"/>
+              <w:jc w:val="both"/>
+              <w:rPr>
+                <w:lang w:val="en-US"/>
+              </w:rPr>
+            </w:pPr>
+            <w:r>
+              <w:rPr>
+                <w:rFonts w:ascii="Arial" w:hAnsi="Arial" w:cs="Arial"/>
+                <w:b/>
+                <w:bCs/>
+                <w:color w:val="000000"/>
+                <w:sz w:val="22"/>
+                <w:szCs w:val="22"/>
+                <w:lang w:val="en-US"/>
+              </w:rPr>
+              <w:t>WP4: the customer has a smartphone</w:t>
+            </w:r>
+          </w:p>
+        </w:tc>
+      </w:tr>
+      <w:tr>
+        <w:trPr>
+          <w:trHeight w:val="470"/>
+        </w:trPr>
+        <w:tc>
+          <w:tcPr>
+            <w:tcW w:w="0" w:type="auto"/>
+            <w:tcBorders>
+              <w:left w:val="single" w:sz="8" w:space="0" w:color="4F81BD"/>
+              <w:right w:val="single" w:sz="8" w:space="0" w:color="4F81BD"/>
+            </w:tcBorders>
+            <w:tcMar>
+              <w:top w:w="100" w:type="dxa"/>
+              <w:left w:w="100" w:type="dxa"/>
+              <w:bottom w:w="100" w:type="dxa"/>
+              <w:right w:w="100" w:type="dxa"/>
+            </w:tcMar>
+            <w:hideMark/>
+          </w:tcPr>
+          <w:p>
+            <w:pPr>
+              <w:spacing w:before="240"/>
+              <w:jc w:val="both"/>
+              <w:rPr>
+                <w:lang w:val="en-US"/>
+              </w:rPr>
+            </w:pPr>
+            <w:r>
+              <w:rPr>
+                <w:rFonts w:ascii="Arial" w:hAnsi="Arial" w:cs="Arial"/>
+                <w:b/>
+                <w:bCs/>
+                <w:color w:val="000000"/>
+                <w:sz w:val="22"/>
+                <w:szCs w:val="22"/>
+                <w:lang w:val="en-US"/>
+              </w:rPr>
+              <w:t>WP5: people maintain a one-meter distance between each other</w:t>
+            </w:r>
+          </w:p>
+        </w:tc>
+      </w:tr>
+      <w:tr>
+        <w:trPr>
+          <w:trHeight w:val="755"/>
+        </w:trPr>
+        <w:tc>
+          <w:tcPr>
+            <w:tcW w:w="0" w:type="auto"/>
+            <w:tcBorders>
+              <w:left w:val="single" w:sz="8" w:space="0" w:color="4F81BD"/>
+              <w:right w:val="single" w:sz="8" w:space="0" w:color="4F81BD"/>
+            </w:tcBorders>
+            <w:shd w:val="clear" w:color="auto" w:fill="CDDEF3"/>
+            <w:tcMar>
+              <w:top w:w="100" w:type="dxa"/>
+              <w:left w:w="100" w:type="dxa"/>
+              <w:bottom w:w="100" w:type="dxa"/>
+              <w:right w:w="100" w:type="dxa"/>
+            </w:tcMar>
+            <w:hideMark/>
+          </w:tcPr>
+          <w:p>
+            <w:pPr>
+              <w:spacing w:before="240"/>
+              <w:jc w:val="both"/>
+              <w:rPr>
+                <w:lang w:val="en-US"/>
+              </w:rPr>
+            </w:pPr>
+            <w:r>
+              <w:rPr>
+                <w:rFonts w:ascii="Arial" w:hAnsi="Arial" w:cs="Arial"/>
+                <w:b/>
+                <w:bCs/>
+                <w:color w:val="000000"/>
+                <w:sz w:val="22"/>
+                <w:szCs w:val="22"/>
+                <w:lang w:val="en-US"/>
+              </w:rPr>
+              <w:t>WP6: shops have totems at their entrance to allow people to take tickets on the spot</w:t>
+            </w:r>
+          </w:p>
+        </w:tc>
+      </w:tr>
+      <w:tr>
+        <w:trPr>
+          <w:trHeight w:val="470"/>
+        </w:trPr>
+        <w:tc>
+          <w:tcPr>
+            <w:tcW w:w="0" w:type="auto"/>
+            <w:tcBorders>
+              <w:left w:val="single" w:sz="8" w:space="0" w:color="4F81BD"/>
+              <w:right w:val="single" w:sz="8" w:space="0" w:color="4F81BD"/>
+            </w:tcBorders>
+            <w:tcMar>
+              <w:top w:w="100" w:type="dxa"/>
+              <w:left w:w="100" w:type="dxa"/>
+              <w:bottom w:w="100" w:type="dxa"/>
+              <w:right w:w="100" w:type="dxa"/>
+            </w:tcMar>
+            <w:hideMark/>
+          </w:tcPr>
+          <w:p>
+            <w:pPr>
+              <w:spacing w:before="240"/>
+              <w:jc w:val="both"/>
+              <w:rPr>
+                <w:lang w:val="en-US"/>
+              </w:rPr>
+            </w:pPr>
+            <w:r>
+              <w:rPr>
+                <w:rFonts w:ascii="Arial" w:hAnsi="Arial" w:cs="Arial"/>
+                <w:b/>
+                <w:bCs/>
+                <w:color w:val="000000"/>
+                <w:sz w:val="22"/>
+                <w:szCs w:val="22"/>
+                <w:lang w:val="en-US"/>
+              </w:rPr>
+              <w:t>WP7: people arrive in front of their shop without queuing</w:t>
+            </w:r>
+          </w:p>
+        </w:tc>
+      </w:tr>
+      <w:tr>
+        <w:trPr>
+          <w:trHeight w:val="470"/>
+        </w:trPr>
+        <w:tc>
+          <w:tcPr>
+            <w:tcW w:w="0" w:type="auto"/>
+            <w:tcBorders>
+              <w:left w:val="single" w:sz="8" w:space="0" w:color="4F81BD"/>
+              <w:right w:val="single" w:sz="8" w:space="0" w:color="4F81BD"/>
+            </w:tcBorders>
+            <w:shd w:val="clear" w:color="auto" w:fill="CDDEF3"/>
+            <w:tcMar>
+              <w:top w:w="100" w:type="dxa"/>
+              <w:left w:w="100" w:type="dxa"/>
+              <w:bottom w:w="100" w:type="dxa"/>
+              <w:right w:w="100" w:type="dxa"/>
+            </w:tcMar>
+            <w:hideMark/>
+          </w:tcPr>
+          <w:p>
+            <w:pPr>
+              <w:spacing w:before="240"/>
+              <w:jc w:val="both"/>
+              <w:rPr>
+                <w:lang w:val="en-US"/>
+              </w:rPr>
+            </w:pPr>
+            <w:r>
+              <w:rPr>
+                <w:rFonts w:ascii="Arial" w:hAnsi="Arial" w:cs="Arial"/>
+                <w:b/>
+                <w:bCs/>
+                <w:color w:val="000000"/>
+                <w:sz w:val="22"/>
+                <w:szCs w:val="22"/>
+                <w:lang w:val="en-US"/>
+              </w:rPr>
+              <w:t>WP8: shops have QR code scanners at the entrances/exits of the shop</w:t>
+            </w:r>
+          </w:p>
+        </w:tc>
+      </w:tr>
+      <w:tr>
+        <w:trPr>
+          <w:trHeight w:val="470"/>
+        </w:trPr>
+        <w:tc>
+          <w:tcPr>
+            <w:tcW w:w="0" w:type="auto"/>
+            <w:tcBorders>
+              <w:left w:val="single" w:sz="8" w:space="0" w:color="4F81BD"/>
+              <w:bottom w:val="single" w:sz="8" w:space="0" w:color="4F81BD"/>
+              <w:right w:val="single" w:sz="8" w:space="0" w:color="7F7F7F"/>
+            </w:tcBorders>
+            <w:shd w:val="clear" w:color="auto" w:fill="FFFFFF"/>
+            <w:tcMar>
+              <w:top w:w="100" w:type="dxa"/>
+              <w:left w:w="100" w:type="dxa"/>
+              <w:bottom w:w="100" w:type="dxa"/>
+              <w:right w:w="100" w:type="dxa"/>
+            </w:tcMar>
+            <w:hideMark/>
+          </w:tcPr>
+          <w:p>
+            <w:pPr>
+              <w:spacing w:before="240"/>
+              <w:jc w:val="both"/>
+              <w:rPr>
+                <w:lang w:val="en-US"/>
+              </w:rPr>
+            </w:pPr>
+            <w:r>
+              <w:rPr>
+                <w:rFonts w:ascii="Arial" w:hAnsi="Arial" w:cs="Arial"/>
+                <w:b/>
+                <w:bCs/>
+                <w:color w:val="000000"/>
+                <w:sz w:val="22"/>
+                <w:szCs w:val="22"/>
+                <w:lang w:val="en-US"/>
+              </w:rPr>
+              <w:t>WP9: shops have a maximum capacity</w:t>
+            </w:r>
+          </w:p>
+        </w:tc>
+      </w:tr>
+    </w:tbl>
+    <w:p>
+      <w:pPr>
+        <w:pStyle w:val="NormaleWeb"/>
+        <w:shd w:val="clear" w:color="auto" w:fill="FFFFFF"/>
         <w:spacing w:before="0" w:beforeAutospacing="0" w:after="0" w:afterAutospacing="0"/>
       </w:pPr>
+    </w:p>
+    <w:p>
+      <w:pPr>
+        <w:pStyle w:val="NormaleWeb"/>
+        <w:shd w:val="clear" w:color="auto" w:fill="FFFFFF"/>
+        <w:spacing w:before="0" w:beforeAutospacing="0" w:after="0" w:afterAutospacing="0"/>
+      </w:pPr>
       <w:r>
         <w:rPr>
           <w:rFonts w:ascii="Arial" w:hAnsi="Arial" w:cs="Arial"/>
@@ -578,13 +1071,38 @@
     </w:p>
     <w:p>
       <w:pPr>
+        <w:spacing w:after="240"/>
+        <w:rPr>
+          <w:lang w:val="en-US"/>
+        </w:rPr>
+      </w:pPr>
+    </w:p>
+    <w:p>
+      <w:pPr>
+        <w:spacing w:after="240"/>
+        <w:rPr>
+          <w:lang w:val="en-US"/>
+        </w:rPr>
+      </w:pPr>
+    </w:p>
+    <w:p>
+      <w:pPr>
         <w:pStyle w:val="NormaleWeb"/>
         <w:shd w:val="clear" w:color="auto" w:fill="FFFFFF"/>
         <w:spacing w:before="0" w:beforeAutospacing="0" w:after="0" w:afterAutospacing="0"/>
       </w:pPr>
-      <w:r>
-        <w:rPr>
-          <w:rFonts w:ascii="Arial" w:hAnsi="Arial" w:cs="Arial"/>
+    </w:p>
+    <w:p>
+      <w:pPr>
+        <w:pStyle w:val="NormaleWeb"/>
+        <w:shd w:val="clear" w:color="auto" w:fill="FFFFFF"/>
+        <w:spacing w:before="0" w:beforeAutospacing="0" w:after="0" w:afterAutospacing="0"/>
+      </w:pPr>
+      <w:r>
+        <w:rPr>
+          <w:rFonts w:ascii="Arial" w:hAnsi="Arial" w:cs="Arial"/>
+          <w:b/>
+          <w:bCs/>
           <w:color w:val="000000"/>
           <w:sz w:val="22"/>
           <w:szCs w:val="22"/>
@@ -598,6 +1116,10 @@
         <w:shd w:val="clear" w:color="auto" w:fill="FFFFFF"/>
         <w:spacing w:before="0" w:beforeAutospacing="0" w:after="0" w:afterAutospacing="0"/>
         <w:rPr>
+          <w:rFonts w:ascii="Arial" w:hAnsi="Arial" w:cs="Arial"/>
+          <w:b/>
+          <w:bCs/>
+          <w:color w:val="000000"/>
           <w:sz w:val="28"/>
           <w:szCs w:val="28"/>
         </w:rPr>
@@ -611,188 +1133,640 @@
           <w:sz w:val="28"/>
           <w:szCs w:val="28"/>
         </w:rPr>
-        <w:t>1.2.1 World phenomena</w:t>
-      </w:r>
-    </w:p>
-    <w:p>
-      <w:pPr>
-        <w:shd w:val="clear" w:color="auto" w:fill="FFFFFF"/>
-        <w:spacing w:before="240"/>
-        <w:rPr>
-          <w:color w:val="000000"/>
-          <w:lang w:val="en-US"/>
-        </w:rPr>
-      </w:pPr>
-      <w:r>
-        <w:rPr>
-          <w:rFonts w:ascii="Arial" w:hAnsi="Arial" w:cs="Arial"/>
-          <w:color w:val="000000"/>
-          <w:lang w:val="en-US"/>
-        </w:rPr>
-        <w:t>-store managers divide shops in departments</w:t>
-      </w:r>
-    </w:p>
-    <w:p>
-      <w:pPr>
-        <w:shd w:val="clear" w:color="auto" w:fill="FFFFFF"/>
-        <w:rPr>
-          <w:color w:val="000000"/>
-          <w:lang w:val="en-US"/>
-        </w:rPr>
-      </w:pPr>
-      <w:r>
-        <w:rPr>
-          <w:rFonts w:ascii="Arial" w:hAnsi="Arial" w:cs="Arial"/>
-          <w:color w:val="000000"/>
-          <w:lang w:val="en-US"/>
-        </w:rPr>
-        <w:t>-store managers organize the buildings in order to avoid gathering due to coronavirus pandemic</w:t>
-      </w:r>
-    </w:p>
-    <w:p>
-      <w:pPr>
-        <w:shd w:val="clear" w:color="auto" w:fill="FFFFFF"/>
-        <w:rPr>
-          <w:color w:val="000000"/>
-          <w:lang w:val="en-US"/>
-        </w:rPr>
-      </w:pPr>
-      <w:r>
-        <w:rPr>
-          <w:rFonts w:ascii="Arial" w:hAnsi="Arial" w:cs="Arial"/>
-          <w:color w:val="000000"/>
-          <w:lang w:val="en-US"/>
-        </w:rPr>
-        <w:t>-user wants to do shopping</w:t>
-      </w:r>
-    </w:p>
-    <w:p>
-      <w:pPr>
-        <w:shd w:val="clear" w:color="auto" w:fill="FFFFFF"/>
-        <w:rPr>
-          <w:color w:val="000000"/>
-          <w:lang w:val="en-US"/>
-        </w:rPr>
-      </w:pPr>
-      <w:r>
-        <w:rPr>
-          <w:rFonts w:ascii="Arial" w:hAnsi="Arial" w:cs="Arial"/>
-          <w:color w:val="000000"/>
-          <w:lang w:val="en-US"/>
-        </w:rPr>
-        <w:t>-users have a smartphone</w:t>
-      </w:r>
-    </w:p>
-    <w:p>
-      <w:pPr>
-        <w:shd w:val="clear" w:color="auto" w:fill="FFFFFF"/>
-        <w:rPr>
-          <w:color w:val="000000"/>
-          <w:lang w:val="en-US"/>
-        </w:rPr>
-      </w:pPr>
-      <w:r>
-        <w:rPr>
-          <w:rFonts w:ascii="Arial" w:hAnsi="Arial" w:cs="Arial"/>
-          <w:color w:val="000000"/>
-          <w:lang w:val="en-US"/>
-        </w:rPr>
-        <w:t>-people maintain a one-meter distance between each other</w:t>
-      </w:r>
-    </w:p>
-    <w:p>
-      <w:pPr>
-        <w:shd w:val="clear" w:color="auto" w:fill="FFFFFF"/>
-        <w:rPr>
-          <w:color w:val="000000"/>
-          <w:lang w:val="en-US"/>
-        </w:rPr>
-      </w:pPr>
-      <w:r>
-        <w:rPr>
-          <w:rFonts w:ascii="Arial" w:hAnsi="Arial" w:cs="Arial"/>
-          <w:color w:val="000000"/>
-          <w:lang w:val="en-US"/>
-        </w:rPr>
-        <w:t>-shops put totem at their entrance to allow people to take tickets on the spot</w:t>
-      </w:r>
-    </w:p>
-    <w:p>
-      <w:pPr>
-        <w:shd w:val="clear" w:color="auto" w:fill="FFFFFF"/>
-        <w:rPr>
-          <w:color w:val="000000"/>
-          <w:lang w:val="en-US"/>
-        </w:rPr>
-      </w:pPr>
-      <w:r>
-        <w:rPr>
-          <w:rFonts w:ascii="Arial" w:hAnsi="Arial" w:cs="Arial"/>
-          <w:color w:val="000000"/>
-          <w:lang w:val="en-US"/>
-        </w:rPr>
-        <w:t>-people arrive in front of the shop without queuing</w:t>
-      </w:r>
-    </w:p>
-    <w:p>
-      <w:pPr>
-        <w:shd w:val="clear" w:color="auto" w:fill="FFFFFF"/>
-        <w:spacing w:after="240"/>
-        <w:rPr>
-          <w:color w:val="000000"/>
-          <w:lang w:val="en-US"/>
-        </w:rPr>
-      </w:pPr>
-      <w:r>
-        <w:rPr>
-          <w:rFonts w:ascii="Arial" w:hAnsi="Arial" w:cs="Arial"/>
-          <w:color w:val="000000"/>
-          <w:lang w:val="en-US"/>
-        </w:rPr>
-        <w:t xml:space="preserve">-shops put QR scanners at the entrances/exits of the shop </w:t>
-      </w:r>
-    </w:p>
-    <w:p>
-      <w:pPr>
-        <w:spacing w:after="240"/>
-        <w:rPr>
-          <w:lang w:val="en-US"/>
-        </w:rPr>
-      </w:pPr>
-    </w:p>
-    <w:p>
-      <w:pPr>
-        <w:spacing w:after="240"/>
-        <w:rPr>
-          <w:lang w:val="en-US"/>
-        </w:rPr>
-      </w:pPr>
-    </w:p>
-    <w:p>
-      <w:pPr>
-        <w:pStyle w:val="NormaleWeb"/>
-        <w:shd w:val="clear" w:color="auto" w:fill="FFFFFF"/>
-        <w:spacing w:before="0" w:beforeAutospacing="0" w:after="0" w:afterAutospacing="0"/>
-      </w:pPr>
-    </w:p>
-    <w:p>
-      <w:pPr>
-        <w:pStyle w:val="NormaleWeb"/>
-        <w:shd w:val="clear" w:color="auto" w:fill="FFFFFF"/>
-        <w:spacing w:before="0" w:beforeAutospacing="0" w:after="0" w:afterAutospacing="0"/>
-      </w:pPr>
-      <w:r>
-        <w:rPr>
-          <w:rFonts w:ascii="Arial" w:hAnsi="Arial" w:cs="Arial"/>
-          <w:b/>
-          <w:bCs/>
-          <w:color w:val="000000"/>
-          <w:sz w:val="22"/>
-          <w:szCs w:val="22"/>
+        <w:t>1.2.2 Shared phenomena</w:t>
+      </w:r>
+    </w:p>
+    <w:p>
+      <w:pPr>
+        <w:shd w:val="clear" w:color="auto" w:fill="FFFFFF"/>
+        <w:ind w:left="780" w:hanging="720"/>
+        <w:jc w:val="both"/>
+        <w:rPr>
+          <w:color w:val="000000"/>
+        </w:rPr>
+      </w:pPr>
+      <w:r>
+        <w:rPr>
+          <w:color w:val="000000"/>
         </w:rPr>
         <w:t> </w:t>
       </w:r>
     </w:p>
+    <w:tbl>
+      <w:tblPr>
+        <w:tblW w:w="0" w:type="auto"/>
+        <w:tblCellMar>
+          <w:top w:w="15" w:type="dxa"/>
+          <w:left w:w="15" w:type="dxa"/>
+          <w:bottom w:w="15" w:type="dxa"/>
+          <w:right w:w="15" w:type="dxa"/>
+        </w:tblCellMar>
+        <w:tblLook w:val="04A0" w:firstRow="1" w:lastRow="0" w:firstColumn="1" w:lastColumn="0" w:noHBand="0" w:noVBand="1"/>
+      </w:tblPr>
+      <w:tblGrid>
+        <w:gridCol w:w="9618"/>
+      </w:tblGrid>
+      <w:tr>
+        <w:trPr>
+          <w:trHeight w:val="485"/>
+        </w:trPr>
+        <w:tc>
+          <w:tcPr>
+            <w:tcW w:w="0" w:type="auto"/>
+            <w:tcBorders>
+              <w:top w:val="single" w:sz="8" w:space="0" w:color="4F81BD"/>
+              <w:left w:val="single" w:sz="8" w:space="0" w:color="4F81BD"/>
+              <w:right w:val="single" w:sz="8" w:space="0" w:color="4F81BD"/>
+            </w:tcBorders>
+            <w:tcMar>
+              <w:top w:w="100" w:type="dxa"/>
+              <w:left w:w="100" w:type="dxa"/>
+              <w:bottom w:w="100" w:type="dxa"/>
+              <w:right w:w="100" w:type="dxa"/>
+            </w:tcMar>
+            <w:hideMark/>
+          </w:tcPr>
+          <w:p>
+            <w:pPr>
+              <w:spacing w:before="240"/>
+              <w:jc w:val="both"/>
+              <w:rPr>
+                <w:lang w:val="en-US"/>
+              </w:rPr>
+            </w:pPr>
+            <w:r>
+              <w:rPr>
+                <w:rFonts w:ascii="Arial" w:hAnsi="Arial" w:cs="Arial"/>
+                <w:b/>
+                <w:bCs/>
+                <w:color w:val="000000"/>
+                <w:sz w:val="22"/>
+                <w:szCs w:val="22"/>
+                <w:lang w:val="en-US"/>
+              </w:rPr>
+              <w:t>SP1: user takes the ticket online</w:t>
+            </w:r>
+          </w:p>
+        </w:tc>
+      </w:tr>
+      <w:tr>
+        <w:trPr>
+          <w:trHeight w:val="470"/>
+        </w:trPr>
+        <w:tc>
+          <w:tcPr>
+            <w:tcW w:w="0" w:type="auto"/>
+            <w:tcBorders>
+              <w:left w:val="single" w:sz="8" w:space="0" w:color="4F81BD"/>
+              <w:right w:val="single" w:sz="8" w:space="0" w:color="4F81BD"/>
+            </w:tcBorders>
+            <w:shd w:val="clear" w:color="auto" w:fill="CDDEF3"/>
+            <w:tcMar>
+              <w:top w:w="100" w:type="dxa"/>
+              <w:left w:w="100" w:type="dxa"/>
+              <w:bottom w:w="100" w:type="dxa"/>
+              <w:right w:w="100" w:type="dxa"/>
+            </w:tcMar>
+            <w:hideMark/>
+          </w:tcPr>
+          <w:p>
+            <w:pPr>
+              <w:spacing w:before="240"/>
+              <w:jc w:val="both"/>
+              <w:rPr>
+                <w:lang w:val="en-US"/>
+              </w:rPr>
+            </w:pPr>
+            <w:r>
+              <w:rPr>
+                <w:rFonts w:ascii="Arial" w:hAnsi="Arial" w:cs="Arial"/>
+                <w:b/>
+                <w:bCs/>
+                <w:color w:val="000000"/>
+                <w:sz w:val="22"/>
+                <w:szCs w:val="22"/>
+                <w:lang w:val="en-US"/>
+              </w:rPr>
+              <w:t>SP2: user takes the ticket on the spot through the totem</w:t>
+            </w:r>
+          </w:p>
+        </w:tc>
+      </w:tr>
+      <w:tr>
+        <w:trPr>
+          <w:trHeight w:val="470"/>
+        </w:trPr>
+        <w:tc>
+          <w:tcPr>
+            <w:tcW w:w="0" w:type="auto"/>
+            <w:tcBorders>
+              <w:left w:val="single" w:sz="8" w:space="0" w:color="4F81BD"/>
+              <w:right w:val="single" w:sz="8" w:space="0" w:color="4F81BD"/>
+            </w:tcBorders>
+            <w:tcMar>
+              <w:top w:w="100" w:type="dxa"/>
+              <w:left w:w="100" w:type="dxa"/>
+              <w:bottom w:w="100" w:type="dxa"/>
+              <w:right w:w="100" w:type="dxa"/>
+            </w:tcMar>
+            <w:hideMark/>
+          </w:tcPr>
+          <w:p>
+            <w:pPr>
+              <w:spacing w:before="240"/>
+              <w:jc w:val="both"/>
+              <w:rPr>
+                <w:lang w:val="en-US"/>
+              </w:rPr>
+            </w:pPr>
+            <w:r>
+              <w:rPr>
+                <w:rFonts w:ascii="Arial" w:hAnsi="Arial" w:cs="Arial"/>
+                <w:b/>
+                <w:bCs/>
+                <w:color w:val="000000"/>
+                <w:sz w:val="22"/>
+                <w:szCs w:val="22"/>
+                <w:lang w:val="en-US"/>
+              </w:rPr>
+              <w:t>SP3: user books a visit online</w:t>
+            </w:r>
+          </w:p>
+        </w:tc>
+      </w:tr>
+      <w:tr>
+        <w:trPr>
+          <w:trHeight w:val="470"/>
+        </w:trPr>
+        <w:tc>
+          <w:tcPr>
+            <w:tcW w:w="0" w:type="auto"/>
+            <w:tcBorders>
+              <w:left w:val="single" w:sz="8" w:space="0" w:color="4F81BD"/>
+              <w:right w:val="single" w:sz="8" w:space="0" w:color="4F81BD"/>
+            </w:tcBorders>
+            <w:shd w:val="clear" w:color="auto" w:fill="C6D9F1"/>
+            <w:tcMar>
+              <w:top w:w="100" w:type="dxa"/>
+              <w:left w:w="100" w:type="dxa"/>
+              <w:bottom w:w="100" w:type="dxa"/>
+              <w:right w:w="100" w:type="dxa"/>
+            </w:tcMar>
+            <w:hideMark/>
+          </w:tcPr>
+          <w:p>
+            <w:pPr>
+              <w:spacing w:before="240"/>
+              <w:jc w:val="both"/>
+              <w:rPr>
+                <w:lang w:val="en-US"/>
+              </w:rPr>
+            </w:pPr>
+            <w:r>
+              <w:rPr>
+                <w:rFonts w:ascii="Arial" w:hAnsi="Arial" w:cs="Arial"/>
+                <w:b/>
+                <w:bCs/>
+                <w:color w:val="000000"/>
+                <w:sz w:val="22"/>
+                <w:szCs w:val="22"/>
+                <w:lang w:val="en-US"/>
+              </w:rPr>
+              <w:t>SP4: user checks when it is his/her turn</w:t>
+            </w:r>
+          </w:p>
+        </w:tc>
+      </w:tr>
+      <w:tr>
+        <w:trPr>
+          <w:trHeight w:val="470"/>
+        </w:trPr>
+        <w:tc>
+          <w:tcPr>
+            <w:tcW w:w="0" w:type="auto"/>
+            <w:tcBorders>
+              <w:left w:val="single" w:sz="8" w:space="0" w:color="4F81BD"/>
+              <w:right w:val="single" w:sz="8" w:space="0" w:color="4F81BD"/>
+            </w:tcBorders>
+            <w:tcMar>
+              <w:top w:w="100" w:type="dxa"/>
+              <w:left w:w="100" w:type="dxa"/>
+              <w:bottom w:w="100" w:type="dxa"/>
+              <w:right w:w="100" w:type="dxa"/>
+            </w:tcMar>
+            <w:hideMark/>
+          </w:tcPr>
+          <w:p>
+            <w:pPr>
+              <w:spacing w:before="240"/>
+              <w:jc w:val="both"/>
+              <w:rPr>
+                <w:lang w:val="en-US"/>
+              </w:rPr>
+            </w:pPr>
+            <w:r>
+              <w:rPr>
+                <w:rFonts w:ascii="Arial" w:hAnsi="Arial" w:cs="Arial"/>
+                <w:b/>
+                <w:bCs/>
+                <w:color w:val="000000"/>
+                <w:sz w:val="22"/>
+                <w:szCs w:val="22"/>
+                <w:lang w:val="en-US"/>
+              </w:rPr>
+              <w:t>SP5: system assigns a position in the queue for each customer</w:t>
+            </w:r>
+          </w:p>
+        </w:tc>
+      </w:tr>
+      <w:tr>
+        <w:trPr>
+          <w:trHeight w:val="470"/>
+        </w:trPr>
+        <w:tc>
+          <w:tcPr>
+            <w:tcW w:w="0" w:type="auto"/>
+            <w:tcBorders>
+              <w:left w:val="single" w:sz="8" w:space="0" w:color="4F81BD"/>
+              <w:right w:val="single" w:sz="8" w:space="0" w:color="4F81BD"/>
+            </w:tcBorders>
+            <w:shd w:val="clear" w:color="auto" w:fill="C6D9F1"/>
+            <w:tcMar>
+              <w:top w:w="100" w:type="dxa"/>
+              <w:left w:w="100" w:type="dxa"/>
+              <w:bottom w:w="100" w:type="dxa"/>
+              <w:right w:w="100" w:type="dxa"/>
+            </w:tcMar>
+            <w:hideMark/>
+          </w:tcPr>
+          <w:p>
+            <w:pPr>
+              <w:spacing w:before="240"/>
+              <w:jc w:val="both"/>
+              <w:rPr>
+                <w:lang w:val="en-US"/>
+              </w:rPr>
+            </w:pPr>
+            <w:r>
+              <w:rPr>
+                <w:rFonts w:ascii="Arial" w:hAnsi="Arial" w:cs="Arial"/>
+                <w:b/>
+                <w:bCs/>
+                <w:color w:val="000000"/>
+                <w:sz w:val="22"/>
+                <w:szCs w:val="22"/>
+                <w:lang w:val="en-US"/>
+              </w:rPr>
+              <w:t>SP6: system analyzes the data about the visits of the long-term customers</w:t>
+            </w:r>
+          </w:p>
+        </w:tc>
+      </w:tr>
+      <w:tr>
+        <w:trPr>
+          <w:trHeight w:val="470"/>
+        </w:trPr>
+        <w:tc>
+          <w:tcPr>
+            <w:tcW w:w="0" w:type="auto"/>
+            <w:tcBorders>
+              <w:left w:val="single" w:sz="8" w:space="0" w:color="4F81BD"/>
+              <w:right w:val="single" w:sz="8" w:space="0" w:color="4F81BD"/>
+            </w:tcBorders>
+            <w:tcMar>
+              <w:top w:w="100" w:type="dxa"/>
+              <w:left w:w="100" w:type="dxa"/>
+              <w:bottom w:w="100" w:type="dxa"/>
+              <w:right w:w="100" w:type="dxa"/>
+            </w:tcMar>
+            <w:hideMark/>
+          </w:tcPr>
+          <w:p>
+            <w:pPr>
+              <w:spacing w:before="240"/>
+              <w:jc w:val="both"/>
+              <w:rPr>
+                <w:lang w:val="en-US"/>
+              </w:rPr>
+            </w:pPr>
+            <w:r>
+              <w:rPr>
+                <w:rFonts w:ascii="Arial" w:hAnsi="Arial" w:cs="Arial"/>
+                <w:b/>
+                <w:bCs/>
+                <w:color w:val="000000"/>
+                <w:sz w:val="22"/>
+                <w:szCs w:val="22"/>
+                <w:lang w:val="en-US"/>
+              </w:rPr>
+              <w:t>SP7: system provides the user the estimation of the waiting time</w:t>
+            </w:r>
+          </w:p>
+        </w:tc>
+      </w:tr>
+      <w:tr>
+        <w:trPr>
+          <w:trHeight w:val="470"/>
+        </w:trPr>
+        <w:tc>
+          <w:tcPr>
+            <w:tcW w:w="0" w:type="auto"/>
+            <w:tcBorders>
+              <w:left w:val="single" w:sz="8" w:space="0" w:color="4F81BD"/>
+              <w:right w:val="single" w:sz="8" w:space="0" w:color="4F81BD"/>
+            </w:tcBorders>
+            <w:shd w:val="clear" w:color="auto" w:fill="C6D9F1"/>
+            <w:tcMar>
+              <w:top w:w="100" w:type="dxa"/>
+              <w:left w:w="100" w:type="dxa"/>
+              <w:bottom w:w="100" w:type="dxa"/>
+              <w:right w:w="100" w:type="dxa"/>
+            </w:tcMar>
+            <w:hideMark/>
+          </w:tcPr>
+          <w:p>
+            <w:pPr>
+              <w:spacing w:before="240"/>
+              <w:jc w:val="both"/>
+              <w:rPr>
+                <w:lang w:val="en-US"/>
+              </w:rPr>
+            </w:pPr>
+            <w:r>
+              <w:rPr>
+                <w:rFonts w:ascii="Arial" w:hAnsi="Arial" w:cs="Arial"/>
+                <w:b/>
+                <w:bCs/>
+                <w:color w:val="000000"/>
+                <w:sz w:val="22"/>
+                <w:szCs w:val="22"/>
+                <w:lang w:val="en-US"/>
+              </w:rPr>
+              <w:t>SP8: system provides the user the number of people above him/her in the queue</w:t>
+            </w:r>
+          </w:p>
+        </w:tc>
+      </w:tr>
+      <w:tr>
+        <w:trPr>
+          <w:trHeight w:val="755"/>
+        </w:trPr>
+        <w:tc>
+          <w:tcPr>
+            <w:tcW w:w="0" w:type="auto"/>
+            <w:tcBorders>
+              <w:left w:val="single" w:sz="8" w:space="0" w:color="4F81BD"/>
+              <w:right w:val="single" w:sz="8" w:space="0" w:color="7F7F7F"/>
+            </w:tcBorders>
+            <w:shd w:val="clear" w:color="auto" w:fill="FFFFFF"/>
+            <w:tcMar>
+              <w:top w:w="100" w:type="dxa"/>
+              <w:left w:w="100" w:type="dxa"/>
+              <w:bottom w:w="100" w:type="dxa"/>
+              <w:right w:w="100" w:type="dxa"/>
+            </w:tcMar>
+            <w:hideMark/>
+          </w:tcPr>
+          <w:p>
+            <w:pPr>
+              <w:spacing w:before="240"/>
+              <w:jc w:val="both"/>
+              <w:rPr>
+                <w:lang w:val="en-US"/>
+              </w:rPr>
+            </w:pPr>
+            <w:r>
+              <w:rPr>
+                <w:rFonts w:ascii="Arial" w:hAnsi="Arial" w:cs="Arial"/>
+                <w:b/>
+                <w:bCs/>
+                <w:color w:val="000000"/>
+                <w:sz w:val="22"/>
+                <w:szCs w:val="22"/>
+                <w:lang w:val="en-US"/>
+              </w:rPr>
+              <w:t>SP9: system provides to the user the time needed to reach the destination by using their position</w:t>
+            </w:r>
+          </w:p>
+        </w:tc>
+      </w:tr>
+      <w:tr>
+        <w:trPr>
+          <w:trHeight w:val="755"/>
+        </w:trPr>
+        <w:tc>
+          <w:tcPr>
+            <w:tcW w:w="0" w:type="auto"/>
+            <w:tcBorders>
+              <w:left w:val="single" w:sz="8" w:space="0" w:color="4F81BD"/>
+              <w:right w:val="single" w:sz="8" w:space="0" w:color="7F7F7F"/>
+            </w:tcBorders>
+            <w:shd w:val="clear" w:color="auto" w:fill="C6D9F1"/>
+            <w:tcMar>
+              <w:top w:w="100" w:type="dxa"/>
+              <w:left w:w="100" w:type="dxa"/>
+              <w:bottom w:w="100" w:type="dxa"/>
+              <w:right w:w="100" w:type="dxa"/>
+            </w:tcMar>
+            <w:hideMark/>
+          </w:tcPr>
+          <w:p>
+            <w:pPr>
+              <w:spacing w:before="240"/>
+              <w:jc w:val="both"/>
+              <w:rPr>
+                <w:lang w:val="en-US"/>
+              </w:rPr>
+            </w:pPr>
+            <w:r>
+              <w:rPr>
+                <w:rFonts w:ascii="Arial" w:hAnsi="Arial" w:cs="Arial"/>
+                <w:b/>
+                <w:bCs/>
+                <w:color w:val="000000"/>
+                <w:sz w:val="22"/>
+                <w:szCs w:val="22"/>
+                <w:lang w:val="en-US"/>
+              </w:rPr>
+              <w:t>SP10: the day of the booked visit the application reminds it to the customer through a notification</w:t>
+            </w:r>
+          </w:p>
+        </w:tc>
+      </w:tr>
+      <w:tr>
+        <w:trPr>
+          <w:trHeight w:val="755"/>
+        </w:trPr>
+        <w:tc>
+          <w:tcPr>
+            <w:tcW w:w="0" w:type="auto"/>
+            <w:tcBorders>
+              <w:left w:val="single" w:sz="8" w:space="0" w:color="4F81BD"/>
+              <w:right w:val="single" w:sz="8" w:space="0" w:color="7F7F7F"/>
+            </w:tcBorders>
+            <w:shd w:val="clear" w:color="auto" w:fill="FFFFFF"/>
+            <w:tcMar>
+              <w:top w:w="100" w:type="dxa"/>
+              <w:left w:w="100" w:type="dxa"/>
+              <w:bottom w:w="100" w:type="dxa"/>
+              <w:right w:w="100" w:type="dxa"/>
+            </w:tcMar>
+            <w:hideMark/>
+          </w:tcPr>
+          <w:p>
+            <w:pPr>
+              <w:spacing w:before="240"/>
+              <w:jc w:val="both"/>
+              <w:rPr>
+                <w:lang w:val="en-US"/>
+              </w:rPr>
+            </w:pPr>
+            <w:r>
+              <w:rPr>
+                <w:rFonts w:ascii="Arial" w:hAnsi="Arial" w:cs="Arial"/>
+                <w:b/>
+                <w:bCs/>
+                <w:color w:val="000000"/>
+                <w:sz w:val="22"/>
+                <w:szCs w:val="22"/>
+                <w:lang w:val="en-US"/>
+              </w:rPr>
+              <w:t>SP11: user provides to the system the estimated time necessary to reach the shop</w:t>
+            </w:r>
+          </w:p>
+        </w:tc>
+      </w:tr>
+      <w:tr>
+        <w:trPr>
+          <w:trHeight w:val="470"/>
+        </w:trPr>
+        <w:tc>
+          <w:tcPr>
+            <w:tcW w:w="0" w:type="auto"/>
+            <w:tcBorders>
+              <w:left w:val="single" w:sz="8" w:space="0" w:color="4F81BD"/>
+              <w:right w:val="single" w:sz="8" w:space="0" w:color="7F7F7F"/>
+            </w:tcBorders>
+            <w:shd w:val="clear" w:color="auto" w:fill="CDDEF3"/>
+            <w:tcMar>
+              <w:top w:w="100" w:type="dxa"/>
+              <w:left w:w="100" w:type="dxa"/>
+              <w:bottom w:w="100" w:type="dxa"/>
+              <w:right w:w="100" w:type="dxa"/>
+            </w:tcMar>
+            <w:hideMark/>
+          </w:tcPr>
+          <w:p>
+            <w:pPr>
+              <w:spacing w:before="240"/>
+              <w:jc w:val="both"/>
+              <w:rPr>
+                <w:lang w:val="en-US"/>
+              </w:rPr>
+            </w:pPr>
+            <w:r>
+              <w:rPr>
+                <w:rFonts w:ascii="Arial" w:hAnsi="Arial" w:cs="Arial"/>
+                <w:b/>
+                <w:bCs/>
+                <w:color w:val="000000"/>
+                <w:sz w:val="22"/>
+                <w:szCs w:val="22"/>
+                <w:lang w:val="en-US"/>
+              </w:rPr>
+              <w:t>SP12: user provides to the system the duration of the visit</w:t>
+            </w:r>
+          </w:p>
+        </w:tc>
+      </w:tr>
+      <w:tr>
+        <w:trPr>
+          <w:trHeight w:val="470"/>
+        </w:trPr>
+        <w:tc>
+          <w:tcPr>
+            <w:tcW w:w="0" w:type="auto"/>
+            <w:tcBorders>
+              <w:left w:val="single" w:sz="8" w:space="0" w:color="4F81BD"/>
+              <w:right w:val="single" w:sz="8" w:space="0" w:color="7F7F7F"/>
+            </w:tcBorders>
+            <w:shd w:val="clear" w:color="auto" w:fill="FFFFFF"/>
+            <w:tcMar>
+              <w:top w:w="100" w:type="dxa"/>
+              <w:left w:w="100" w:type="dxa"/>
+              <w:bottom w:w="100" w:type="dxa"/>
+              <w:right w:w="100" w:type="dxa"/>
+            </w:tcMar>
+            <w:hideMark/>
+          </w:tcPr>
+          <w:p>
+            <w:pPr>
+              <w:spacing w:before="240"/>
+              <w:jc w:val="both"/>
+              <w:rPr>
+                <w:lang w:val="en-US"/>
+              </w:rPr>
+            </w:pPr>
+            <w:r>
+              <w:rPr>
+                <w:rFonts w:ascii="Arial" w:hAnsi="Arial" w:cs="Arial"/>
+                <w:b/>
+                <w:bCs/>
+                <w:color w:val="000000"/>
+                <w:sz w:val="22"/>
+                <w:szCs w:val="22"/>
+                <w:lang w:val="en-US"/>
+              </w:rPr>
+              <w:t>SP13: user scans the QR code when he/she enters/leaves the shop</w:t>
+            </w:r>
+          </w:p>
+        </w:tc>
+      </w:tr>
+      <w:tr>
+        <w:trPr>
+          <w:trHeight w:val="470"/>
+        </w:trPr>
+        <w:tc>
+          <w:tcPr>
+            <w:tcW w:w="0" w:type="auto"/>
+            <w:tcBorders>
+              <w:left w:val="single" w:sz="8" w:space="0" w:color="4F81BD"/>
+              <w:bottom w:val="single" w:sz="8" w:space="0" w:color="4F81BD"/>
+              <w:right w:val="single" w:sz="8" w:space="0" w:color="7F7F7F"/>
+            </w:tcBorders>
+            <w:shd w:val="clear" w:color="auto" w:fill="CDDEF3"/>
+            <w:tcMar>
+              <w:top w:w="100" w:type="dxa"/>
+              <w:left w:w="100" w:type="dxa"/>
+              <w:bottom w:w="100" w:type="dxa"/>
+              <w:right w:w="100" w:type="dxa"/>
+            </w:tcMar>
+            <w:hideMark/>
+          </w:tcPr>
+          <w:p>
+            <w:pPr>
+              <w:spacing w:before="240"/>
+              <w:jc w:val="both"/>
+              <w:rPr>
+                <w:lang w:val="en-US"/>
+              </w:rPr>
+            </w:pPr>
+            <w:r>
+              <w:rPr>
+                <w:rFonts w:ascii="Arial" w:hAnsi="Arial" w:cs="Arial"/>
+                <w:b/>
+                <w:bCs/>
+                <w:color w:val="000000"/>
+                <w:sz w:val="22"/>
+                <w:szCs w:val="22"/>
+                <w:lang w:val="en-US"/>
+              </w:rPr>
+              <w:t>SP14: user provides to the system the categories of items he/she wants to buy</w:t>
+            </w:r>
+          </w:p>
+        </w:tc>
+      </w:tr>
+    </w:tbl>
     <w:p>
       <w:pPr>
         <w:pStyle w:val="NormaleWeb"/>
@@ -803,7 +1777,65 @@
           <w:szCs w:val="28"/>
         </w:rPr>
       </w:pPr>
-      <w:r>
+    </w:p>
+    <w:p>
+      <w:pPr>
+        <w:pStyle w:val="NormaleWeb"/>
+        <w:shd w:val="clear" w:color="auto" w:fill="FFFFFF"/>
+        <w:spacing w:before="0" w:beforeAutospacing="0" w:after="0" w:afterAutospacing="0"/>
+        <w:rPr>
+          <w:rFonts w:ascii="Arial" w:hAnsi="Arial" w:cs="Arial"/>
+          <w:b/>
+          <w:bCs/>
+          <w:color w:val="000000"/>
+          <w:sz w:val="22"/>
+          <w:szCs w:val="22"/>
+        </w:rPr>
+      </w:pPr>
+    </w:p>
+    <w:p>
+      <w:pPr>
+        <w:spacing w:after="240"/>
+        <w:rPr>
+          <w:lang w:val="en-US"/>
+        </w:rPr>
+      </w:pPr>
+    </w:p>
+    <w:p>
+      <w:pPr>
+        <w:pStyle w:val="NormaleWeb"/>
+        <w:shd w:val="clear" w:color="auto" w:fill="FFFFFF"/>
+        <w:spacing w:before="0" w:beforeAutospacing="0" w:after="0" w:afterAutospacing="0"/>
+        <w:rPr>
+          <w:rFonts w:ascii="Arial" w:hAnsi="Arial" w:cs="Arial"/>
+          <w:b/>
+          <w:bCs/>
+          <w:color w:val="000000"/>
+          <w:sz w:val="22"/>
+          <w:szCs w:val="22"/>
+        </w:rPr>
+      </w:pPr>
+    </w:p>
+    <w:p>
+      <w:pPr>
+        <w:pStyle w:val="NormaleWeb"/>
+        <w:shd w:val="clear" w:color="auto" w:fill="FFFFFF"/>
+        <w:spacing w:before="0" w:beforeAutospacing="0" w:after="0" w:afterAutospacing="0"/>
+        <w:rPr>
+          <w:rFonts w:ascii="Arial" w:hAnsi="Arial" w:cs="Arial"/>
+          <w:b/>
+          <w:bCs/>
+          <w:color w:val="000000"/>
+          <w:sz w:val="22"/>
+          <w:szCs w:val="22"/>
+        </w:rPr>
+      </w:pPr>
+    </w:p>
+    <w:p>
+      <w:pPr>
+        <w:pStyle w:val="NormaleWeb"/>
+        <w:shd w:val="clear" w:color="auto" w:fill="FFFFFF"/>
+        <w:spacing w:before="0" w:beforeAutospacing="0" w:after="0" w:afterAutospacing="0"/>
         <w:rPr>
           <w:rFonts w:ascii="Arial" w:hAnsi="Arial" w:cs="Arial"/>
           <w:b/>
@@ -812,326 +1844,8 @@
           <w:sz w:val="28"/>
           <w:szCs w:val="28"/>
         </w:rPr>
-        <w:t>1.2.2 Shared phenomena</w:t>
-      </w:r>
-    </w:p>
-    <w:p>
-      <w:pPr>
-        <w:pStyle w:val="NormaleWeb"/>
-        <w:shd w:val="clear" w:color="auto" w:fill="FFFFFF"/>
-        <w:spacing w:before="0" w:beforeAutospacing="0" w:after="0" w:afterAutospacing="0"/>
-        <w:rPr>
-          <w:rFonts w:ascii="Arial" w:hAnsi="Arial" w:cs="Arial"/>
-          <w:b/>
-          <w:bCs/>
-          <w:color w:val="000000"/>
-          <w:sz w:val="22"/>
-          <w:szCs w:val="22"/>
-        </w:rPr>
-      </w:pPr>
-    </w:p>
-    <w:p>
-      <w:pPr>
-        <w:shd w:val="clear" w:color="auto" w:fill="FFFFFF"/>
-        <w:spacing w:before="240"/>
-        <w:rPr>
-          <w:color w:val="000000"/>
-          <w:lang w:val="en-US"/>
-        </w:rPr>
-      </w:pPr>
-      <w:r>
-        <w:rPr>
-          <w:rFonts w:ascii="Arial" w:hAnsi="Arial" w:cs="Arial"/>
-          <w:color w:val="000000"/>
-          <w:lang w:val="en-US"/>
-        </w:rPr>
-        <w:t>-user takes the ticket online</w:t>
-      </w:r>
-    </w:p>
-    <w:p>
-      <w:pPr>
-        <w:shd w:val="clear" w:color="auto" w:fill="FFFFFF"/>
-        <w:rPr>
-          <w:color w:val="000000"/>
-          <w:lang w:val="en-US"/>
-        </w:rPr>
-      </w:pPr>
-      <w:r>
-        <w:rPr>
-          <w:rFonts w:ascii="Arial" w:hAnsi="Arial" w:cs="Arial"/>
-          <w:color w:val="000000"/>
-          <w:lang w:val="en-US"/>
-        </w:rPr>
-        <w:t>-user takes the ticket on the spot through the totem</w:t>
-      </w:r>
-    </w:p>
-    <w:p>
-      <w:pPr>
-        <w:shd w:val="clear" w:color="auto" w:fill="FFFFFF"/>
-        <w:rPr>
-          <w:color w:val="000000"/>
-          <w:lang w:val="en-US"/>
-        </w:rPr>
-      </w:pPr>
-      <w:r>
-        <w:rPr>
-          <w:rFonts w:ascii="Arial" w:hAnsi="Arial" w:cs="Arial"/>
-          <w:color w:val="000000"/>
-          <w:lang w:val="en-US"/>
-        </w:rPr>
-        <w:t>-user books a visit</w:t>
-      </w:r>
-    </w:p>
-    <w:p>
-      <w:pPr>
-        <w:shd w:val="clear" w:color="auto" w:fill="FFFFFF"/>
-        <w:rPr>
-          <w:color w:val="000000"/>
-          <w:lang w:val="en-US"/>
-        </w:rPr>
-      </w:pPr>
-      <w:r>
-        <w:rPr>
-          <w:rFonts w:ascii="Arial" w:hAnsi="Arial" w:cs="Arial"/>
-          <w:color w:val="000000"/>
-          <w:lang w:val="en-US"/>
-        </w:rPr>
-        <w:t>-user observes when it is his/her turn</w:t>
-      </w:r>
-    </w:p>
-    <w:p>
-      <w:pPr>
-        <w:shd w:val="clear" w:color="auto" w:fill="FFFFFF"/>
-        <w:rPr>
-          <w:color w:val="000000"/>
-          <w:lang w:val="en-US"/>
-        </w:rPr>
-      </w:pPr>
-      <w:r>
-        <w:rPr>
-          <w:rFonts w:ascii="Arial" w:hAnsi="Arial" w:cs="Arial"/>
-          <w:color w:val="000000"/>
-          <w:lang w:val="en-US"/>
-        </w:rPr>
-        <w:t>-system assign a position in the queue for each customer</w:t>
-      </w:r>
-    </w:p>
-    <w:p>
-      <w:pPr>
-        <w:shd w:val="clear" w:color="auto" w:fill="FFFFFF"/>
-        <w:rPr>
-          <w:color w:val="000000"/>
-          <w:lang w:val="en-US"/>
-        </w:rPr>
-      </w:pPr>
-      <w:r>
-        <w:rPr>
-          <w:rFonts w:ascii="Arial" w:hAnsi="Arial" w:cs="Arial"/>
-          <w:color w:val="000000"/>
-          <w:lang w:val="en-US"/>
-        </w:rPr>
-        <w:t>-System analyzes the previous visits of long-terms customers </w:t>
-      </w:r>
-    </w:p>
-    <w:p>
-      <w:pPr>
-        <w:shd w:val="clear" w:color="auto" w:fill="FFFFFF"/>
-        <w:rPr>
-          <w:color w:val="000000"/>
-          <w:lang w:val="en-US"/>
-        </w:rPr>
-      </w:pPr>
-      <w:r>
-        <w:rPr>
-          <w:rFonts w:ascii="Arial" w:hAnsi="Arial" w:cs="Arial"/>
-          <w:color w:val="000000"/>
-          <w:lang w:val="en-US"/>
-        </w:rPr>
-        <w:t>-application provides the user the estimation of the waiting time</w:t>
-      </w:r>
-    </w:p>
-    <w:p>
-      <w:pPr>
-        <w:shd w:val="clear" w:color="auto" w:fill="FFFFFF"/>
-        <w:rPr>
-          <w:color w:val="000000"/>
-          <w:lang w:val="en-US"/>
-        </w:rPr>
-      </w:pPr>
-      <w:r>
-        <w:rPr>
-          <w:rFonts w:ascii="Arial" w:hAnsi="Arial" w:cs="Arial"/>
-          <w:color w:val="000000"/>
-          <w:lang w:val="en-US"/>
-        </w:rPr>
-        <w:t>-shops have a maximum capacity</w:t>
-      </w:r>
-    </w:p>
-    <w:p>
-      <w:pPr>
-        <w:shd w:val="clear" w:color="auto" w:fill="FFFFFF"/>
-        <w:rPr>
-          <w:color w:val="000000"/>
-          <w:lang w:val="en-US"/>
-        </w:rPr>
-      </w:pPr>
-      <w:r>
-        <w:rPr>
-          <w:rFonts w:ascii="Arial" w:hAnsi="Arial" w:cs="Arial"/>
-          <w:color w:val="000000"/>
-          <w:lang w:val="en-US"/>
-        </w:rPr>
-        <w:lastRenderedPageBreak/>
-        <w:t>-the application sends a notification to the user when he/she has to leave to arrive in time at the shop</w:t>
-      </w:r>
-    </w:p>
-    <w:p>
-      <w:pPr>
-        <w:shd w:val="clear" w:color="auto" w:fill="FFFFFF"/>
-        <w:rPr>
-          <w:color w:val="000000"/>
-          <w:lang w:val="en-US"/>
-        </w:rPr>
-      </w:pPr>
-      <w:r>
-        <w:rPr>
-          <w:rFonts w:ascii="Arial" w:hAnsi="Arial" w:cs="Arial"/>
-          <w:color w:val="000000"/>
-          <w:lang w:val="en-US"/>
-        </w:rPr>
-        <w:t xml:space="preserve">-The day of the booked visit the application reminds it to the </w:t>
-      </w:r>
-      <w:proofErr w:type="gramStart"/>
-      <w:r>
-        <w:rPr>
-          <w:rFonts w:ascii="Arial" w:hAnsi="Arial" w:cs="Arial"/>
-          <w:color w:val="000000"/>
-          <w:lang w:val="en-US"/>
-        </w:rPr>
-        <w:t>customer  through</w:t>
-      </w:r>
-      <w:proofErr w:type="gramEnd"/>
-      <w:r>
-        <w:rPr>
-          <w:rFonts w:ascii="Arial" w:hAnsi="Arial" w:cs="Arial"/>
-          <w:color w:val="000000"/>
-          <w:lang w:val="en-US"/>
-        </w:rPr>
-        <w:t xml:space="preserve"> a notification</w:t>
-      </w:r>
-    </w:p>
-    <w:p>
-      <w:pPr>
-        <w:shd w:val="clear" w:color="auto" w:fill="FFFFFF"/>
-        <w:rPr>
-          <w:color w:val="000000"/>
-          <w:lang w:val="en-US"/>
-        </w:rPr>
-      </w:pPr>
-      <w:r>
-        <w:rPr>
-          <w:rFonts w:ascii="Arial" w:hAnsi="Arial" w:cs="Arial"/>
-          <w:color w:val="000000"/>
-          <w:lang w:val="en-US"/>
-        </w:rPr>
-        <w:t>- user provides to the application the estimated time necessary to reach the shop</w:t>
-      </w:r>
-    </w:p>
-    <w:p>
-      <w:pPr>
-        <w:shd w:val="clear" w:color="auto" w:fill="FFFFFF"/>
-        <w:rPr>
-          <w:color w:val="000000"/>
-          <w:lang w:val="en-US"/>
-        </w:rPr>
-      </w:pPr>
-      <w:r>
-        <w:rPr>
-          <w:rFonts w:ascii="Arial" w:hAnsi="Arial" w:cs="Arial"/>
-          <w:color w:val="000000"/>
-          <w:lang w:val="en-US"/>
-        </w:rPr>
-        <w:t>- the application uses users GPS to provide the estimated time necessary to teach the shop</w:t>
-      </w:r>
-    </w:p>
-    <w:p>
-      <w:pPr>
-        <w:shd w:val="clear" w:color="auto" w:fill="FFFFFF"/>
-        <w:rPr>
-          <w:color w:val="000000"/>
-          <w:lang w:val="en-US"/>
-        </w:rPr>
-      </w:pPr>
-      <w:r>
-        <w:rPr>
-          <w:rFonts w:ascii="Arial" w:hAnsi="Arial" w:cs="Arial"/>
-          <w:color w:val="000000"/>
-          <w:lang w:val="en-US"/>
-        </w:rPr>
-        <w:t>-user provides information to the system about the categories of items he/she wants to by</w:t>
-      </w:r>
-    </w:p>
-    <w:p>
-      <w:pPr>
-        <w:shd w:val="clear" w:color="auto" w:fill="FFFFFF"/>
-        <w:spacing w:after="240"/>
-        <w:rPr>
-          <w:color w:val="000000"/>
-          <w:lang w:val="en-US"/>
-        </w:rPr>
-      </w:pPr>
-      <w:r>
-        <w:rPr>
-          <w:rFonts w:ascii="Arial" w:hAnsi="Arial" w:cs="Arial"/>
-          <w:color w:val="000000"/>
-          <w:lang w:val="en-US"/>
-        </w:rPr>
-        <w:t>-user scans the QR code when he enters/leaves the shop</w:t>
-      </w:r>
-    </w:p>
-    <w:p>
-      <w:pPr>
-        <w:spacing w:after="240"/>
-        <w:rPr>
-          <w:lang w:val="en-US"/>
-        </w:rPr>
-      </w:pPr>
-    </w:p>
-    <w:p>
-      <w:pPr>
-        <w:pStyle w:val="NormaleWeb"/>
-        <w:shd w:val="clear" w:color="auto" w:fill="FFFFFF"/>
-        <w:spacing w:before="0" w:beforeAutospacing="0" w:after="0" w:afterAutospacing="0"/>
-        <w:rPr>
-          <w:rFonts w:ascii="Arial" w:hAnsi="Arial" w:cs="Arial"/>
-          <w:b/>
-          <w:bCs/>
-          <w:color w:val="000000"/>
-          <w:sz w:val="22"/>
-          <w:szCs w:val="22"/>
-        </w:rPr>
-      </w:pPr>
-    </w:p>
-    <w:p>
-      <w:pPr>
-        <w:pStyle w:val="NormaleWeb"/>
-        <w:shd w:val="clear" w:color="auto" w:fill="FFFFFF"/>
-        <w:spacing w:before="0" w:beforeAutospacing="0" w:after="0" w:afterAutospacing="0"/>
-        <w:rPr>
-          <w:rFonts w:ascii="Arial" w:hAnsi="Arial" w:cs="Arial"/>
-          <w:b/>
-          <w:bCs/>
-          <w:color w:val="000000"/>
-          <w:sz w:val="22"/>
-          <w:szCs w:val="22"/>
-        </w:rPr>
-      </w:pPr>
-    </w:p>
-    <w:p>
-      <w:pPr>
-        <w:pStyle w:val="NormaleWeb"/>
-        <w:shd w:val="clear" w:color="auto" w:fill="FFFFFF"/>
-        <w:spacing w:before="0" w:beforeAutospacing="0" w:after="0" w:afterAutospacing="0"/>
+      </w:pPr>
+      <w:r>
         <w:rPr>
           <w:rFonts w:ascii="Arial" w:hAnsi="Arial" w:cs="Arial"/>
           <w:b/>
@@ -1140,207 +1854,386 @@
           <w:sz w:val="28"/>
           <w:szCs w:val="28"/>
         </w:rPr>
-      </w:pPr>
-      <w:r>
-        <w:rPr>
-          <w:rFonts w:ascii="Arial" w:hAnsi="Arial" w:cs="Arial"/>
-          <w:b/>
-          <w:bCs/>
-          <w:color w:val="000000"/>
-          <w:sz w:val="28"/>
-          <w:szCs w:val="28"/>
-        </w:rPr>
         <w:t>1.2.3 Goals</w:t>
       </w:r>
     </w:p>
     <w:p>
       <w:pPr>
         <w:shd w:val="clear" w:color="auto" w:fill="FFFFFF"/>
+        <w:jc w:val="both"/>
+        <w:rPr>
+          <w:color w:val="000000"/>
+          <w:lang w:val="en-US"/>
+        </w:rPr>
+      </w:pPr>
+      <w:r>
+        <w:rPr>
+          <w:rFonts w:ascii="Arial" w:hAnsi="Arial" w:cs="Arial"/>
+          <w:color w:val="000000"/>
+          <w:sz w:val="22"/>
+          <w:szCs w:val="22"/>
+          <w:lang w:val="en-US"/>
+        </w:rPr>
+        <w:lastRenderedPageBreak/>
+        <w:t xml:space="preserve">The goals have direct impact on the world and so they are expressed either in terms of world phenomena or in terms of </w:t>
+      </w:r>
+      <w:proofErr w:type="spellStart"/>
+      <w:r>
+        <w:rPr>
+          <w:rFonts w:ascii="Arial" w:hAnsi="Arial" w:cs="Arial"/>
+          <w:color w:val="000000"/>
+          <w:sz w:val="22"/>
+          <w:szCs w:val="22"/>
+          <w:lang w:val="en-US"/>
+        </w:rPr>
+        <w:t>shared+world</w:t>
+      </w:r>
+      <w:proofErr w:type="spellEnd"/>
+      <w:r>
+        <w:rPr>
+          <w:rFonts w:ascii="Arial" w:hAnsi="Arial" w:cs="Arial"/>
+          <w:color w:val="000000"/>
+          <w:sz w:val="22"/>
+          <w:szCs w:val="22"/>
+          <w:lang w:val="en-US"/>
+        </w:rPr>
+        <w:t xml:space="preserve"> phenomena.</w:t>
+      </w:r>
+    </w:p>
+    <w:p>
+      <w:pPr>
+        <w:shd w:val="clear" w:color="auto" w:fill="FFFFFF"/>
         <w:spacing w:before="240"/>
-        <w:rPr>
-          <w:color w:val="000000"/>
-          <w:lang w:val="en-US"/>
-        </w:rPr>
-      </w:pPr>
-      <w:r>
-        <w:rPr>
-          <w:rFonts w:ascii="Arial" w:hAnsi="Arial" w:cs="Arial"/>
-          <w:color w:val="000000"/>
-          <w:lang w:val="en-US"/>
-        </w:rPr>
-        <w:t>-allow people also to take the ticket on the spot</w:t>
-      </w:r>
-    </w:p>
-    <w:p>
-      <w:pPr>
-        <w:shd w:val="clear" w:color="auto" w:fill="FFFFFF"/>
-        <w:rPr>
-          <w:color w:val="000000"/>
-          <w:lang w:val="en-US"/>
-        </w:rPr>
-      </w:pPr>
-      <w:r>
-        <w:rPr>
-          <w:rFonts w:ascii="Arial" w:hAnsi="Arial" w:cs="Arial"/>
-          <w:color w:val="000000"/>
-          <w:lang w:val="en-US"/>
-        </w:rPr>
-        <w:t>-contrast coronavirus pandemic expansion</w:t>
-      </w:r>
-    </w:p>
-    <w:p>
-      <w:pPr>
-        <w:shd w:val="clear" w:color="auto" w:fill="FFFFFF"/>
-        <w:rPr>
-          <w:color w:val="000000"/>
-          <w:lang w:val="en-US"/>
-        </w:rPr>
-      </w:pPr>
-      <w:r>
-        <w:rPr>
-          <w:rFonts w:ascii="Arial" w:hAnsi="Arial" w:cs="Arial"/>
-          <w:color w:val="000000"/>
-          <w:lang w:val="en-US"/>
-        </w:rPr>
-        <w:t>-allow people to maintain distance rules while they do shopping</w:t>
-      </w:r>
-    </w:p>
-    <w:p>
-      <w:pPr>
-        <w:shd w:val="clear" w:color="auto" w:fill="FFFFFF"/>
-        <w:rPr>
-          <w:color w:val="000000"/>
-          <w:lang w:val="en-US"/>
-        </w:rPr>
-      </w:pPr>
-      <w:r>
-        <w:rPr>
-          <w:rFonts w:ascii="Arial" w:hAnsi="Arial" w:cs="Arial"/>
-          <w:color w:val="000000"/>
-          <w:lang w:val="en-US"/>
-        </w:rPr>
-        <w:t>-allow store managers to organize in a more efficient way the store</w:t>
-      </w:r>
-    </w:p>
-    <w:p>
-      <w:pPr>
-        <w:shd w:val="clear" w:color="auto" w:fill="FFFFFF"/>
-        <w:rPr>
-          <w:color w:val="000000"/>
-          <w:lang w:val="en-US"/>
-        </w:rPr>
-      </w:pPr>
-      <w:r>
-        <w:rPr>
-          <w:rFonts w:ascii="Arial" w:hAnsi="Arial" w:cs="Arial"/>
-          <w:color w:val="000000"/>
-          <w:lang w:val="en-US"/>
-        </w:rPr>
-        <w:t>-allow people to avoid lines in front of the shop</w:t>
-      </w:r>
-    </w:p>
-    <w:p>
-      <w:pPr>
-        <w:shd w:val="clear" w:color="auto" w:fill="FFFFFF"/>
-        <w:rPr>
-          <w:color w:val="000000"/>
-          <w:lang w:val="en-US"/>
-        </w:rPr>
-      </w:pPr>
-      <w:r>
-        <w:rPr>
-          <w:rFonts w:ascii="Arial" w:hAnsi="Arial" w:cs="Arial"/>
-          <w:color w:val="000000"/>
-          <w:lang w:val="en-US"/>
-        </w:rPr>
-        <w:t xml:space="preserve">- </w:t>
-      </w:r>
-      <w:r>
-        <w:rPr>
-          <w:rFonts w:ascii="Arial" w:hAnsi="Arial" w:cs="Arial"/>
-          <w:color w:val="000000"/>
-          <w:shd w:val="clear" w:color="auto" w:fill="FFFF00"/>
-          <w:lang w:val="en-US"/>
-        </w:rPr>
-        <w:t>?</w:t>
-      </w:r>
-      <w:r>
-        <w:rPr>
-          <w:rFonts w:ascii="Arial" w:hAnsi="Arial" w:cs="Arial"/>
-          <w:color w:val="000000"/>
-          <w:lang w:val="en-US"/>
-        </w:rPr>
-        <w:t xml:space="preserve"> allow people to take a ticket online to do shopping (one </w:t>
-      </w:r>
-      <w:proofErr w:type="spellStart"/>
-      <w:r>
-        <w:rPr>
-          <w:rFonts w:ascii="Arial" w:hAnsi="Arial" w:cs="Arial"/>
-          <w:color w:val="000000"/>
-          <w:lang w:val="en-US"/>
-        </w:rPr>
-        <w:t>shared+one</w:t>
-      </w:r>
-      <w:proofErr w:type="spellEnd"/>
-      <w:r>
-        <w:rPr>
-          <w:rFonts w:ascii="Arial" w:hAnsi="Arial" w:cs="Arial"/>
-          <w:color w:val="000000"/>
-          <w:lang w:val="en-US"/>
-        </w:rPr>
-        <w:t xml:space="preserve"> world)</w:t>
-      </w:r>
-    </w:p>
-    <w:p>
-      <w:pPr>
-        <w:rPr>
-          <w:lang w:val="en-US"/>
-        </w:rPr>
-      </w:pPr>
-      <w:r>
-        <w:rPr>
-          <w:rFonts w:ascii="Arial" w:hAnsi="Arial" w:cs="Arial"/>
-          <w:color w:val="000000"/>
-          <w:lang w:val="en-US"/>
-        </w:rPr>
-        <w:t xml:space="preserve">- </w:t>
-      </w:r>
-      <w:r>
-        <w:rPr>
-          <w:rFonts w:ascii="Arial" w:hAnsi="Arial" w:cs="Arial"/>
-          <w:color w:val="000000"/>
-          <w:shd w:val="clear" w:color="auto" w:fill="FFFF00"/>
-          <w:lang w:val="en-US"/>
-        </w:rPr>
-        <w:t>?</w:t>
-      </w:r>
-      <w:r>
-        <w:rPr>
-          <w:rFonts w:ascii="Arial" w:hAnsi="Arial" w:cs="Arial"/>
-          <w:color w:val="000000"/>
-          <w:lang w:val="en-US"/>
-        </w:rPr>
-        <w:t xml:space="preserve"> allow people to book a visit online to do shopping (one </w:t>
-      </w:r>
-      <w:proofErr w:type="spellStart"/>
-      <w:r>
-        <w:rPr>
-          <w:rFonts w:ascii="Arial" w:hAnsi="Arial" w:cs="Arial"/>
-          <w:color w:val="000000"/>
-          <w:lang w:val="en-US"/>
-        </w:rPr>
-        <w:t>shared+one</w:t>
-      </w:r>
-      <w:proofErr w:type="spellEnd"/>
-      <w:r>
-        <w:rPr>
-          <w:rFonts w:ascii="Arial" w:hAnsi="Arial" w:cs="Arial"/>
-          <w:color w:val="000000"/>
-          <w:lang w:val="en-US"/>
-        </w:rPr>
-        <w:t xml:space="preserve"> world)</w:t>
-      </w:r>
-    </w:p>
+        <w:jc w:val="both"/>
+        <w:rPr>
+          <w:color w:val="000000"/>
+          <w:lang w:val="en-US"/>
+        </w:rPr>
+      </w:pPr>
+      <w:r>
+        <w:rPr>
+          <w:b/>
+          <w:bCs/>
+          <w:color w:val="000000"/>
+          <w:lang w:val="en-US"/>
+        </w:rPr>
+        <w:t> </w:t>
+      </w:r>
+    </w:p>
+    <w:tbl>
+      <w:tblPr>
+        <w:tblW w:w="0" w:type="auto"/>
+        <w:tblCellMar>
+          <w:top w:w="15" w:type="dxa"/>
+          <w:left w:w="15" w:type="dxa"/>
+          <w:bottom w:w="15" w:type="dxa"/>
+          <w:right w:w="15" w:type="dxa"/>
+        </w:tblCellMar>
+        <w:tblLook w:val="04A0" w:firstRow="1" w:lastRow="0" w:firstColumn="1" w:lastColumn="0" w:noHBand="0" w:noVBand="1"/>
+      </w:tblPr>
+      <w:tblGrid>
+        <w:gridCol w:w="9618"/>
+      </w:tblGrid>
+      <w:tr>
+        <w:trPr>
+          <w:trHeight w:val="485"/>
+        </w:trPr>
+        <w:tc>
+          <w:tcPr>
+            <w:tcW w:w="0" w:type="auto"/>
+            <w:tcBorders>
+              <w:top w:val="single" w:sz="8" w:space="0" w:color="4F81BD"/>
+              <w:left w:val="single" w:sz="8" w:space="0" w:color="4F81BD"/>
+              <w:right w:val="single" w:sz="8" w:space="0" w:color="4F81BD"/>
+            </w:tcBorders>
+            <w:tcMar>
+              <w:top w:w="100" w:type="dxa"/>
+              <w:left w:w="100" w:type="dxa"/>
+              <w:bottom w:w="100" w:type="dxa"/>
+              <w:right w:w="100" w:type="dxa"/>
+            </w:tcMar>
+            <w:hideMark/>
+          </w:tcPr>
+          <w:p>
+            <w:pPr>
+              <w:spacing w:before="240"/>
+              <w:jc w:val="both"/>
+              <w:rPr>
+                <w:lang w:val="en-US"/>
+              </w:rPr>
+            </w:pPr>
+            <w:r>
+              <w:rPr>
+                <w:rFonts w:ascii="Arial" w:hAnsi="Arial" w:cs="Arial"/>
+                <w:b/>
+                <w:bCs/>
+                <w:color w:val="000000"/>
+                <w:sz w:val="22"/>
+                <w:szCs w:val="22"/>
+                <w:lang w:val="en-US"/>
+              </w:rPr>
+              <w:t>G1:  allow people to take a ticket online to do shopping</w:t>
+            </w:r>
+          </w:p>
+        </w:tc>
+      </w:tr>
+      <w:tr>
+        <w:trPr>
+          <w:trHeight w:val="470"/>
+        </w:trPr>
+        <w:tc>
+          <w:tcPr>
+            <w:tcW w:w="0" w:type="auto"/>
+            <w:tcBorders>
+              <w:left w:val="single" w:sz="8" w:space="0" w:color="4F81BD"/>
+              <w:right w:val="single" w:sz="8" w:space="0" w:color="4F81BD"/>
+            </w:tcBorders>
+            <w:shd w:val="clear" w:color="auto" w:fill="CDDEF3"/>
+            <w:tcMar>
+              <w:top w:w="100" w:type="dxa"/>
+              <w:left w:w="100" w:type="dxa"/>
+              <w:bottom w:w="100" w:type="dxa"/>
+              <w:right w:w="100" w:type="dxa"/>
+            </w:tcMar>
+            <w:hideMark/>
+          </w:tcPr>
+          <w:p>
+            <w:pPr>
+              <w:spacing w:before="240"/>
+              <w:jc w:val="both"/>
+              <w:rPr>
+                <w:lang w:val="en-US"/>
+              </w:rPr>
+            </w:pPr>
+            <w:r>
+              <w:rPr>
+                <w:rFonts w:ascii="Arial" w:hAnsi="Arial" w:cs="Arial"/>
+                <w:b/>
+                <w:bCs/>
+                <w:color w:val="000000"/>
+                <w:sz w:val="22"/>
+                <w:szCs w:val="22"/>
+                <w:lang w:val="en-US"/>
+              </w:rPr>
+              <w:t>G2: allow people to take the ticket on the spot</w:t>
+            </w:r>
+          </w:p>
+        </w:tc>
+      </w:tr>
+      <w:tr>
+        <w:trPr>
+          <w:trHeight w:val="470"/>
+        </w:trPr>
+        <w:tc>
+          <w:tcPr>
+            <w:tcW w:w="0" w:type="auto"/>
+            <w:tcBorders>
+              <w:left w:val="single" w:sz="8" w:space="0" w:color="4F81BD"/>
+              <w:right w:val="single" w:sz="8" w:space="0" w:color="4F81BD"/>
+            </w:tcBorders>
+            <w:tcMar>
+              <w:top w:w="100" w:type="dxa"/>
+              <w:left w:w="100" w:type="dxa"/>
+              <w:bottom w:w="100" w:type="dxa"/>
+              <w:right w:w="100" w:type="dxa"/>
+            </w:tcMar>
+            <w:hideMark/>
+          </w:tcPr>
+          <w:p>
+            <w:pPr>
+              <w:spacing w:before="240"/>
+              <w:jc w:val="both"/>
+              <w:rPr>
+                <w:lang w:val="en-US"/>
+              </w:rPr>
+            </w:pPr>
+            <w:r>
+              <w:rPr>
+                <w:rFonts w:ascii="Arial" w:hAnsi="Arial" w:cs="Arial"/>
+                <w:b/>
+                <w:bCs/>
+                <w:color w:val="000000"/>
+                <w:sz w:val="22"/>
+                <w:szCs w:val="22"/>
+                <w:lang w:val="en-US"/>
+              </w:rPr>
+              <w:t>G3: allow people to maintain distance rules while doing shopping</w:t>
+            </w:r>
+          </w:p>
+        </w:tc>
+      </w:tr>
+      <w:tr>
+        <w:trPr>
+          <w:trHeight w:val="470"/>
+        </w:trPr>
+        <w:tc>
+          <w:tcPr>
+            <w:tcW w:w="0" w:type="auto"/>
+            <w:tcBorders>
+              <w:left w:val="single" w:sz="8" w:space="0" w:color="4F81BD"/>
+              <w:right w:val="single" w:sz="8" w:space="0" w:color="4F81BD"/>
+            </w:tcBorders>
+            <w:shd w:val="clear" w:color="auto" w:fill="CDDEF3"/>
+            <w:tcMar>
+              <w:top w:w="100" w:type="dxa"/>
+              <w:left w:w="100" w:type="dxa"/>
+              <w:bottom w:w="100" w:type="dxa"/>
+              <w:right w:w="100" w:type="dxa"/>
+            </w:tcMar>
+            <w:hideMark/>
+          </w:tcPr>
+          <w:p>
+            <w:pPr>
+              <w:spacing w:before="240"/>
+              <w:jc w:val="both"/>
+              <w:rPr>
+                <w:lang w:val="en-US"/>
+              </w:rPr>
+            </w:pPr>
+            <w:r>
+              <w:rPr>
+                <w:rFonts w:ascii="Arial" w:hAnsi="Arial" w:cs="Arial"/>
+                <w:b/>
+                <w:bCs/>
+                <w:color w:val="000000"/>
+                <w:sz w:val="22"/>
+                <w:szCs w:val="22"/>
+                <w:lang w:val="en-US"/>
+              </w:rPr>
+              <w:t>G4: allow store managers to organize in a more efficient way the store</w:t>
+            </w:r>
+          </w:p>
+        </w:tc>
+      </w:tr>
+      <w:tr>
+        <w:trPr>
+          <w:trHeight w:val="470"/>
+        </w:trPr>
+        <w:tc>
+          <w:tcPr>
+            <w:tcW w:w="0" w:type="auto"/>
+            <w:tcBorders>
+              <w:left w:val="single" w:sz="8" w:space="0" w:color="4F81BD"/>
+              <w:right w:val="single" w:sz="8" w:space="0" w:color="4F81BD"/>
+            </w:tcBorders>
+            <w:tcMar>
+              <w:top w:w="100" w:type="dxa"/>
+              <w:left w:w="100" w:type="dxa"/>
+              <w:bottom w:w="100" w:type="dxa"/>
+              <w:right w:w="100" w:type="dxa"/>
+            </w:tcMar>
+            <w:hideMark/>
+          </w:tcPr>
+          <w:p>
+            <w:pPr>
+              <w:spacing w:before="240"/>
+              <w:jc w:val="both"/>
+              <w:rPr>
+                <w:lang w:val="en-US"/>
+              </w:rPr>
+            </w:pPr>
+            <w:r>
+              <w:rPr>
+                <w:rFonts w:ascii="Arial" w:hAnsi="Arial" w:cs="Arial"/>
+                <w:b/>
+                <w:bCs/>
+                <w:color w:val="000000"/>
+                <w:sz w:val="22"/>
+                <w:szCs w:val="22"/>
+                <w:lang w:val="en-US"/>
+              </w:rPr>
+              <w:t>G5: allow people to avoid lines in front of the shop</w:t>
+            </w:r>
+          </w:p>
+        </w:tc>
+      </w:tr>
+      <w:tr>
+        <w:trPr>
+          <w:trHeight w:val="755"/>
+        </w:trPr>
+        <w:tc>
+          <w:tcPr>
+            <w:tcW w:w="0" w:type="auto"/>
+            <w:tcBorders>
+              <w:left w:val="single" w:sz="8" w:space="0" w:color="4F81BD"/>
+              <w:right w:val="single" w:sz="8" w:space="0" w:color="4F81BD"/>
+            </w:tcBorders>
+            <w:shd w:val="clear" w:color="auto" w:fill="CDDEF3"/>
+            <w:tcMar>
+              <w:top w:w="100" w:type="dxa"/>
+              <w:left w:w="100" w:type="dxa"/>
+              <w:bottom w:w="100" w:type="dxa"/>
+              <w:right w:w="100" w:type="dxa"/>
+            </w:tcMar>
+            <w:hideMark/>
+          </w:tcPr>
+          <w:p>
+            <w:pPr>
+              <w:spacing w:before="240"/>
+              <w:jc w:val="both"/>
+              <w:rPr>
+                <w:lang w:val="en-US"/>
+              </w:rPr>
+            </w:pPr>
+            <w:r>
+              <w:rPr>
+                <w:rFonts w:ascii="Arial" w:hAnsi="Arial" w:cs="Arial"/>
+                <w:b/>
+                <w:bCs/>
+                <w:color w:val="000000"/>
+                <w:sz w:val="22"/>
+                <w:szCs w:val="22"/>
+                <w:lang w:val="en-US"/>
+              </w:rPr>
+              <w:t>G6: allow store managers to track the affluence of people in their shops thanks to the QR scanners</w:t>
+            </w:r>
+          </w:p>
+        </w:tc>
+      </w:tr>
+      <w:tr>
+        <w:trPr>
+          <w:trHeight w:val="470"/>
+        </w:trPr>
+        <w:tc>
+          <w:tcPr>
+            <w:tcW w:w="0" w:type="auto"/>
+            <w:tcBorders>
+              <w:left w:val="single" w:sz="8" w:space="0" w:color="4F81BD"/>
+              <w:bottom w:val="single" w:sz="8" w:space="0" w:color="4F81BD"/>
+              <w:right w:val="single" w:sz="8" w:space="0" w:color="4F81BD"/>
+            </w:tcBorders>
+            <w:tcMar>
+              <w:top w:w="100" w:type="dxa"/>
+              <w:left w:w="100" w:type="dxa"/>
+              <w:bottom w:w="100" w:type="dxa"/>
+              <w:right w:w="100" w:type="dxa"/>
+            </w:tcMar>
+            <w:hideMark/>
+          </w:tcPr>
+          <w:p>
+            <w:pPr>
+              <w:spacing w:before="240"/>
+              <w:jc w:val="both"/>
+              <w:rPr>
+                <w:lang w:val="en-US"/>
+              </w:rPr>
+            </w:pPr>
+            <w:r>
+              <w:rPr>
+                <w:rFonts w:ascii="Arial" w:hAnsi="Arial" w:cs="Arial"/>
+                <w:b/>
+                <w:bCs/>
+                <w:color w:val="000000"/>
+                <w:sz w:val="22"/>
+                <w:szCs w:val="22"/>
+                <w:lang w:val="en-US"/>
+              </w:rPr>
+              <w:t>G7: allow people to book a visit online to do shopping</w:t>
+            </w:r>
+          </w:p>
+        </w:tc>
+      </w:tr>
+    </w:tbl>
     <w:p>
       <w:pPr>
         <w:shd w:val="clear" w:color="auto" w:fill="FFFFFF"/>
@@ -14144,6 +15037,359 @@
     </w:p>
     <w:p>
       <w:pPr>
+        <w:pStyle w:val="NormaleWeb"/>
+        <w:shd w:val="clear" w:color="auto" w:fill="FFFFFF"/>
+        <w:spacing w:before="240" w:beforeAutospacing="0" w:after="0" w:afterAutospacing="0"/>
+        <w:rPr>
+          <w:color w:val="000000"/>
+        </w:rPr>
+      </w:pPr>
+      <w:r>
+        <w:rPr>
+          <w:rFonts w:ascii="Arial" w:hAnsi="Arial" w:cs="Arial"/>
+          <w:b/>
+          <w:bCs/>
+          <w:color w:val="000000"/>
+          <w:sz w:val="22"/>
+          <w:szCs w:val="22"/>
+        </w:rPr>
+        <w:t xml:space="preserve">Name: </w:t>
+      </w:r>
+      <w:r>
+        <w:rPr>
+          <w:rFonts w:ascii="Arial" w:hAnsi="Arial" w:cs="Arial"/>
+          <w:color w:val="000000"/>
+          <w:sz w:val="22"/>
+          <w:szCs w:val="22"/>
+        </w:rPr>
+        <w:t>see shop information and daily reports</w:t>
+      </w:r>
+    </w:p>
+    <w:p>
+      <w:pPr>
+        <w:pStyle w:val="NormaleWeb"/>
+        <w:shd w:val="clear" w:color="auto" w:fill="FFFFFF"/>
+        <w:spacing w:before="0" w:beforeAutospacing="0" w:after="0" w:afterAutospacing="0"/>
+        <w:rPr>
+          <w:color w:val="000000"/>
+        </w:rPr>
+      </w:pPr>
+      <w:r>
+        <w:rPr>
+          <w:rFonts w:ascii="Arial" w:hAnsi="Arial" w:cs="Arial"/>
+          <w:b/>
+          <w:bCs/>
+          <w:color w:val="000000"/>
+          <w:sz w:val="22"/>
+          <w:szCs w:val="22"/>
+        </w:rPr>
+        <w:t xml:space="preserve">Actor: </w:t>
+      </w:r>
+      <w:r>
+        <w:rPr>
+          <w:rFonts w:ascii="Arial" w:hAnsi="Arial" w:cs="Arial"/>
+          <w:color w:val="000000"/>
+          <w:sz w:val="22"/>
+          <w:szCs w:val="22"/>
+        </w:rPr>
+        <w:t>User-shop manager</w:t>
+      </w:r>
+    </w:p>
+    <w:p>
+      <w:pPr>
+        <w:pStyle w:val="NormaleWeb"/>
+        <w:shd w:val="clear" w:color="auto" w:fill="FFFFFF"/>
+        <w:spacing w:before="0" w:beforeAutospacing="0" w:after="0" w:afterAutospacing="0"/>
+        <w:rPr>
+          <w:color w:val="000000"/>
+        </w:rPr>
+      </w:pPr>
+      <w:r>
+        <w:rPr>
+          <w:rFonts w:ascii="Arial" w:hAnsi="Arial" w:cs="Arial"/>
+          <w:b/>
+          <w:bCs/>
+          <w:color w:val="000000"/>
+          <w:sz w:val="22"/>
+          <w:szCs w:val="22"/>
+        </w:rPr>
+        <w:t xml:space="preserve">Entry Condition: </w:t>
+      </w:r>
+      <w:r>
+        <w:rPr>
+          <w:rFonts w:ascii="Arial" w:hAnsi="Arial" w:cs="Arial"/>
+          <w:color w:val="000000"/>
+          <w:sz w:val="22"/>
+          <w:szCs w:val="22"/>
+        </w:rPr>
+        <w:t>the user has logged in and the application is open in the shop manager’s home page</w:t>
+      </w:r>
+    </w:p>
+    <w:p>
+      <w:pPr>
+        <w:pStyle w:val="NormaleWeb"/>
+        <w:shd w:val="clear" w:color="auto" w:fill="FFFFFF"/>
+        <w:spacing w:before="0" w:beforeAutospacing="0" w:after="240" w:afterAutospacing="0"/>
+        <w:rPr>
+          <w:color w:val="000000"/>
+        </w:rPr>
+      </w:pPr>
+      <w:r>
+        <w:rPr>
+          <w:rFonts w:ascii="Arial" w:hAnsi="Arial" w:cs="Arial"/>
+          <w:b/>
+          <w:bCs/>
+          <w:color w:val="000000"/>
+          <w:sz w:val="22"/>
+          <w:szCs w:val="22"/>
+        </w:rPr>
+        <w:t>Event Flow</w:t>
+      </w:r>
+      <w:r>
+        <w:rPr>
+          <w:rFonts w:ascii="Arial" w:hAnsi="Arial" w:cs="Arial"/>
+          <w:color w:val="000000"/>
+          <w:sz w:val="22"/>
+          <w:szCs w:val="22"/>
+        </w:rPr>
+        <w:t>: </w:t>
+      </w:r>
+    </w:p>
+    <w:p>
+      <w:pPr>
+        <w:pStyle w:val="NormaleWeb"/>
+        <w:numPr>
+          <w:ilvl w:val="0"/>
+          <w:numId w:val="44"/>
+        </w:numPr>
+        <w:shd w:val="clear" w:color="auto" w:fill="FFFFFF"/>
+        <w:spacing w:before="240" w:beforeAutospacing="0" w:after="0" w:afterAutospacing="0"/>
+        <w:textAlignment w:val="baseline"/>
+        <w:rPr>
+          <w:rFonts w:ascii="Arial" w:hAnsi="Arial" w:cs="Arial"/>
+          <w:color w:val="000000"/>
+          <w:sz w:val="22"/>
+          <w:szCs w:val="22"/>
+        </w:rPr>
+      </w:pPr>
+      <w:r>
+        <w:rPr>
+          <w:rFonts w:ascii="Arial" w:hAnsi="Arial" w:cs="Arial"/>
+          <w:color w:val="000000"/>
+          <w:sz w:val="22"/>
+          <w:szCs w:val="22"/>
+        </w:rPr>
+        <w:t>the user clicks on the “Menu” button</w:t>
+      </w:r>
+    </w:p>
+    <w:p>
+      <w:pPr>
+        <w:pStyle w:val="NormaleWeb"/>
+        <w:numPr>
+          <w:ilvl w:val="0"/>
+          <w:numId w:val="44"/>
+        </w:numPr>
+        <w:shd w:val="clear" w:color="auto" w:fill="FFFFFF"/>
+        <w:spacing w:before="0" w:beforeAutospacing="0" w:after="0" w:afterAutospacing="0"/>
+        <w:textAlignment w:val="baseline"/>
+        <w:rPr>
+          <w:rFonts w:ascii="Arial" w:hAnsi="Arial" w:cs="Arial"/>
+          <w:color w:val="000000"/>
+          <w:sz w:val="22"/>
+          <w:szCs w:val="22"/>
+        </w:rPr>
+      </w:pPr>
+      <w:r>
+        <w:rPr>
+          <w:rFonts w:ascii="Arial" w:hAnsi="Arial" w:cs="Arial"/>
+          <w:color w:val="000000"/>
+          <w:sz w:val="22"/>
+          <w:szCs w:val="22"/>
+        </w:rPr>
+        <w:t>the user clicks on the “About my Shops” button</w:t>
+      </w:r>
+    </w:p>
+    <w:p>
+      <w:pPr>
+        <w:pStyle w:val="NormaleWeb"/>
+        <w:numPr>
+          <w:ilvl w:val="0"/>
+          <w:numId w:val="44"/>
+        </w:numPr>
+        <w:shd w:val="clear" w:color="auto" w:fill="FFFFFF"/>
+        <w:spacing w:before="0" w:beforeAutospacing="0" w:after="0" w:afterAutospacing="0"/>
+        <w:textAlignment w:val="baseline"/>
+        <w:rPr>
+          <w:rFonts w:ascii="Arial" w:hAnsi="Arial" w:cs="Arial"/>
+          <w:color w:val="000000"/>
+          <w:sz w:val="22"/>
+          <w:szCs w:val="22"/>
+        </w:rPr>
+      </w:pPr>
+      <w:r>
+        <w:rPr>
+          <w:rFonts w:ascii="Arial" w:hAnsi="Arial" w:cs="Arial"/>
+          <w:color w:val="000000"/>
+          <w:sz w:val="22"/>
+          <w:szCs w:val="22"/>
+        </w:rPr>
+        <w:t>the system shows the list of the shops related to the user with the number of people that have accessed them until that moment for each shop.</w:t>
+      </w:r>
+    </w:p>
+    <w:p>
+      <w:pPr>
+        <w:pStyle w:val="NormaleWeb"/>
+        <w:numPr>
+          <w:ilvl w:val="0"/>
+          <w:numId w:val="44"/>
+        </w:numPr>
+        <w:shd w:val="clear" w:color="auto" w:fill="FFFFFF"/>
+        <w:spacing w:before="0" w:beforeAutospacing="0" w:after="0" w:afterAutospacing="0"/>
+        <w:textAlignment w:val="baseline"/>
+        <w:rPr>
+          <w:rFonts w:ascii="Arial" w:hAnsi="Arial" w:cs="Arial"/>
+          <w:color w:val="000000"/>
+          <w:sz w:val="22"/>
+          <w:szCs w:val="22"/>
+        </w:rPr>
+      </w:pPr>
+      <w:r>
+        <w:rPr>
+          <w:rFonts w:ascii="Arial" w:hAnsi="Arial" w:cs="Arial"/>
+          <w:color w:val="000000"/>
+          <w:sz w:val="22"/>
+          <w:szCs w:val="22"/>
+        </w:rPr>
+        <w:t>the user selects a shop</w:t>
+      </w:r>
+    </w:p>
+    <w:p>
+      <w:pPr>
+        <w:pStyle w:val="NormaleWeb"/>
+        <w:numPr>
+          <w:ilvl w:val="0"/>
+          <w:numId w:val="44"/>
+        </w:numPr>
+        <w:shd w:val="clear" w:color="auto" w:fill="FFFFFF"/>
+        <w:spacing w:before="0" w:beforeAutospacing="0" w:after="240" w:afterAutospacing="0"/>
+        <w:textAlignment w:val="baseline"/>
+        <w:rPr>
+          <w:rFonts w:ascii="Arial" w:hAnsi="Arial" w:cs="Arial"/>
+          <w:color w:val="000000"/>
+          <w:sz w:val="22"/>
+          <w:szCs w:val="22"/>
+        </w:rPr>
+      </w:pPr>
+      <w:r>
+        <w:rPr>
+          <w:rFonts w:ascii="Arial" w:hAnsi="Arial" w:cs="Arial"/>
+          <w:color w:val="000000"/>
+          <w:sz w:val="22"/>
+          <w:szCs w:val="22"/>
+        </w:rPr>
+        <w:t>the system provides the user the information about the selected shop and the daily reports of the current day and of the past once.</w:t>
+      </w:r>
+    </w:p>
+    <w:p>
+      <w:pPr>
+        <w:pStyle w:val="NormaleWeb"/>
+        <w:shd w:val="clear" w:color="auto" w:fill="FFFFFF"/>
+        <w:spacing w:before="240" w:beforeAutospacing="0" w:after="0" w:afterAutospacing="0"/>
+        <w:rPr>
+          <w:color w:val="000000"/>
+        </w:rPr>
+      </w:pPr>
+      <w:r>
+        <w:rPr>
+          <w:rFonts w:ascii="Arial" w:hAnsi="Arial" w:cs="Arial"/>
+          <w:b/>
+          <w:bCs/>
+          <w:color w:val="000000"/>
+          <w:sz w:val="22"/>
+          <w:szCs w:val="22"/>
+        </w:rPr>
+        <w:t xml:space="preserve">Exit condition: </w:t>
+      </w:r>
+      <w:r>
+        <w:rPr>
+          <w:rFonts w:ascii="Arial" w:hAnsi="Arial" w:cs="Arial"/>
+          <w:color w:val="000000"/>
+          <w:sz w:val="22"/>
+          <w:szCs w:val="22"/>
+        </w:rPr>
+        <w:t>the user knows all the information about the selected shop and its daily reports.</w:t>
+      </w:r>
+    </w:p>
+    <w:p>
+      <w:pPr>
+        <w:pStyle w:val="NormaleWeb"/>
+        <w:shd w:val="clear" w:color="auto" w:fill="FFFFFF"/>
+        <w:spacing w:before="0" w:beforeAutospacing="0" w:after="240" w:afterAutospacing="0"/>
+        <w:rPr>
+          <w:color w:val="000000"/>
+        </w:rPr>
+      </w:pPr>
+      <w:r>
+        <w:rPr>
+          <w:rFonts w:ascii="Arial" w:hAnsi="Arial" w:cs="Arial"/>
+          <w:b/>
+          <w:bCs/>
+          <w:color w:val="000000"/>
+          <w:sz w:val="22"/>
+          <w:szCs w:val="22"/>
+        </w:rPr>
+        <w:t>Exception:</w:t>
+      </w:r>
+    </w:p>
+    <w:p>
+      <w:pPr>
+        <w:pStyle w:val="NormaleWeb"/>
+        <w:numPr>
+          <w:ilvl w:val="0"/>
+          <w:numId w:val="45"/>
+        </w:numPr>
+        <w:shd w:val="clear" w:color="auto" w:fill="FFFFFF"/>
+        <w:spacing w:before="240" w:beforeAutospacing="0" w:after="240" w:afterAutospacing="0"/>
+        <w:textAlignment w:val="baseline"/>
+        <w:rPr>
+          <w:rFonts w:ascii="Arial" w:hAnsi="Arial" w:cs="Arial"/>
+          <w:color w:val="000000"/>
+          <w:sz w:val="22"/>
+          <w:szCs w:val="22"/>
+        </w:rPr>
+      </w:pPr>
+      <w:r>
+        <w:rPr>
+          <w:rFonts w:ascii="Arial" w:hAnsi="Arial" w:cs="Arial"/>
+          <w:color w:val="000000"/>
+          <w:sz w:val="22"/>
+          <w:szCs w:val="22"/>
+        </w:rPr>
+        <w:t xml:space="preserve">The internet connection suddenly </w:t>
+      </w:r>
+      <w:proofErr w:type="gramStart"/>
+      <w:r>
+        <w:rPr>
+          <w:rFonts w:ascii="Arial" w:hAnsi="Arial" w:cs="Arial"/>
+          <w:color w:val="000000"/>
+          <w:sz w:val="22"/>
+          <w:szCs w:val="22"/>
+        </w:rPr>
+        <w:t>drops</w:t>
+      </w:r>
+      <w:proofErr w:type="gramEnd"/>
+      <w:r>
+        <w:rPr>
+          <w:rFonts w:ascii="Arial" w:hAnsi="Arial" w:cs="Arial"/>
+          <w:color w:val="000000"/>
+          <w:sz w:val="22"/>
+          <w:szCs w:val="22"/>
+        </w:rPr>
+        <w:t xml:space="preserve"> and the system sends the “the connection is lost” message.</w:t>
+      </w:r>
+    </w:p>
+    <w:p>
+      <w:pPr>
         <w:shd w:val="clear" w:color="auto" w:fill="FFFFFF"/>
         <w:spacing w:after="240"/>
         <w:rPr>
@@ -14223,11 +15469,12 @@
           <w:noProof/>
           <w:lang w:val="en-US"/>
         </w:rPr>
+        <w:lastRenderedPageBreak/>
         <w:drawing>
-          <wp:inline distT="0" distB="0" distL="0" distR="0" wp14:anchorId="542E3444" wp14:editId="47C88BD3">
-            <wp:extent cx="3291840" cy="3958649"/>
-            <wp:effectExtent l="0" t="0" r="0" b="3810"/>
-            <wp:docPr id="1" name="Immagine 1"/>
+          <wp:inline distT="0" distB="0" distL="0" distR="0" wp14:anchorId="474E34F0" wp14:editId="3FA05EF5">
+            <wp:extent cx="4978400" cy="4864100"/>
+            <wp:effectExtent l="0" t="0" r="0" b="0"/>
+            <wp:docPr id="6" name="Immagine 6"/>
             <wp:cNvGraphicFramePr>
               <a:graphicFrameLocks xmlns:a="http://schemas.openxmlformats.org/drawingml/2006/main" noChangeAspect="1"/>
             </wp:cNvGraphicFramePr>
@@ -14235,7 +15482,7 @@
               <a:graphicData uri="http://schemas.openxmlformats.org/drawingml/2006/picture">
                 <pic:pic xmlns:pic="http://schemas.openxmlformats.org/drawingml/2006/picture">
                   <pic:nvPicPr>
-                    <pic:cNvPr id="1" name="Immagine 1"/>
+                    <pic:cNvPr id="6" name="Immagine 6"/>
                     <pic:cNvPicPr/>
                   </pic:nvPicPr>
                   <pic:blipFill>
@@ -14253,7 +15500,7 @@
                   <pic:spPr>
                     <a:xfrm>
                       <a:off x="0" y="0"/>
-                      <a:ext cx="3299806" cy="3968229"/>
+                      <a:ext cx="4978400" cy="4864100"/>
                     </a:xfrm>
                     <a:prstGeom prst="rect">
                       <a:avLst/>
@@ -14275,7 +15522,6 @@
           <w:color w:val="000000"/>
           <w:sz w:val="22"/>
           <w:szCs w:val="22"/>
-          <w:lang w:val="en-US"/>
         </w:rPr>
       </w:pPr>
       <w:r>
@@ -14283,7 +15529,6 @@
           <w:noProof/>
           <w:lang w:val="en-US"/>
         </w:rPr>
-        <w:lastRenderedPageBreak/>
         <w:drawing>
           <wp:anchor distT="0" distB="0" distL="114300" distR="114300" simplePos="0" relativeHeight="251658240" behindDoc="0" locked="0" layoutInCell="1" allowOverlap="1" wp14:anchorId="08370F45" wp14:editId="22B13C05">
             <wp:simplePos x="0" y="0"/>
@@ -14348,10 +15593,46 @@
           <w:color w:val="000000"/>
           <w:sz w:val="22"/>
           <w:szCs w:val="22"/>
-          <w:lang w:val="en-US"/>
-        </w:rPr>
-        <w:t>3.2.4 Sequence Diagrams</w:t>
-      </w:r>
+        </w:rPr>
+        <w:t xml:space="preserve">3.2.4 </w:t>
+      </w:r>
+      <w:proofErr w:type="spellStart"/>
+      <w:r>
+        <w:rPr>
+          <w:rFonts w:ascii="Arial" w:hAnsi="Arial" w:cs="Arial"/>
+          <w:b/>
+          <w:bCs/>
+          <w:color w:val="000000"/>
+          <w:sz w:val="22"/>
+          <w:szCs w:val="22"/>
+        </w:rPr>
+        <w:t>Sequence</w:t>
+      </w:r>
+      <w:proofErr w:type="spellEnd"/>
+      <w:r>
+        <w:rPr>
+          <w:rFonts w:ascii="Arial" w:hAnsi="Arial" w:cs="Arial"/>
+          <w:b/>
+          <w:bCs/>
+          <w:color w:val="000000"/>
+          <w:sz w:val="22"/>
+          <w:szCs w:val="22"/>
+        </w:rPr>
+        <w:t xml:space="preserve"> </w:t>
+      </w:r>
+      <w:proofErr w:type="spellStart"/>
+      <w:r>
+        <w:rPr>
+          <w:rFonts w:ascii="Arial" w:hAnsi="Arial" w:cs="Arial"/>
+          <w:b/>
+          <w:bCs/>
+          <w:color w:val="000000"/>
+          <w:sz w:val="22"/>
+          <w:szCs w:val="22"/>
+        </w:rPr>
+        <w:t>Diagrams</w:t>
+      </w:r>
+      <w:proofErr w:type="spellEnd"/>
     </w:p>
     <w:p>
       <w:pPr>
@@ -14433,8 +15714,22 @@
           <w:szCs w:val="22"/>
           <w:lang w:val="en-US"/>
         </w:rPr>
-        <w:t>, downloadQRcode</w:t>
-      </w:r>
+        <w:t xml:space="preserve">, </w:t>
+      </w:r>
+      <w:proofErr w:type="spellStart"/>
+      <w:r>
+        <w:rPr>
+          <w:rFonts w:ascii="Arial" w:hAnsi="Arial" w:cs="Arial"/>
+          <w:b/>
+          <w:bCs/>
+          <w:color w:val="000000"/>
+          <w:sz w:val="22"/>
+          <w:szCs w:val="22"/>
+          <w:lang w:val="en-US"/>
+        </w:rPr>
+        <w:t>downloadQRcode</w:t>
+      </w:r>
+      <w:proofErr w:type="spellEnd"/>
     </w:p>
     <w:p>
       <w:pPr>
@@ -14545,9 +15840,9 @@
           <w:lang w:val="en-US"/>
         </w:rPr>
         <w:drawing>
-          <wp:inline distT="0" distB="0" distL="0" distR="0" wp14:anchorId="6CD57D47" wp14:editId="23765112">
-            <wp:extent cx="2590800" cy="3352881"/>
-            <wp:effectExtent l="0" t="0" r="0" b="0"/>
+          <wp:inline distT="0" distB="0" distL="0" distR="0" wp14:anchorId="6CD57D47" wp14:editId="25DFBDFD">
+            <wp:extent cx="2004494" cy="2594113"/>
+            <wp:effectExtent l="0" t="0" r="2540" b="0"/>
             <wp:docPr id="5" name="Immagine 5"/>
             <wp:cNvGraphicFramePr>
               <a:graphicFrameLocks xmlns:a="http://schemas.openxmlformats.org/drawingml/2006/main" noChangeAspect="1"/>
@@ -14574,7 +15869,7 @@
                   <pic:spPr>
                     <a:xfrm>
                       <a:off x="0" y="0"/>
-                      <a:ext cx="2608872" cy="3376268"/>
+                      <a:ext cx="2015484" cy="2608336"/>
                     </a:xfrm>
                     <a:prstGeom prst="rect">
                       <a:avLst/>
@@ -14592,721 +15887,6 @@
         <w:shd w:val="clear" w:color="auto" w:fill="FFFFFF"/>
         <w:spacing w:before="240"/>
         <w:rPr>
-          <w:rFonts w:ascii="Arial" w:hAnsi="Arial" w:cs="Arial"/>
-          <w:b/>
-          <w:bCs/>
-        </w:rPr>
-      </w:pPr>
-    </w:p>
-    <w:p>
-      <w:pPr>
-        <w:shd w:val="clear" w:color="auto" w:fill="FFFFFF"/>
-        <w:spacing w:before="240"/>
-        <w:rPr>
-          <w:rFonts w:ascii="Arial" w:hAnsi="Arial" w:cs="Arial"/>
-          <w:b/>
-          <w:bCs/>
-        </w:rPr>
-      </w:pPr>
-    </w:p>
-    <w:p>
-      <w:pPr>
-        <w:shd w:val="clear" w:color="auto" w:fill="FFFFFF"/>
-        <w:spacing w:before="240"/>
-        <w:rPr>
-          <w:rFonts w:ascii="Arial" w:hAnsi="Arial" w:cs="Arial"/>
-          <w:b/>
-          <w:bCs/>
-        </w:rPr>
-      </w:pPr>
-    </w:p>
-    <w:p>
-      <w:pPr>
-        <w:shd w:val="clear" w:color="auto" w:fill="FFFFFF"/>
-        <w:spacing w:before="240"/>
-        <w:rPr>
-          <w:rFonts w:ascii="Arial" w:hAnsi="Arial" w:cs="Arial"/>
-          <w:b/>
-          <w:bCs/>
-        </w:rPr>
-      </w:pPr>
-      <w:r>
-        <w:rPr>
-          <w:rFonts w:ascii="Arial" w:hAnsi="Arial" w:cs="Arial"/>
-          <w:b/>
-          <w:bCs/>
-        </w:rPr>
-        <w:t>Login</w:t>
-      </w:r>
-    </w:p>
-    <w:p>
-      <w:pPr>
-        <w:shd w:val="clear" w:color="auto" w:fill="FFFFFF"/>
-        <w:rPr>
-          <w:rFonts w:ascii="Arial" w:hAnsi="Arial" w:cs="Arial"/>
-          <w:b/>
-          <w:bCs/>
-          <w:color w:val="A64D79"/>
-        </w:rPr>
-      </w:pPr>
-    </w:p>
-    <w:p>
-      <w:pPr>
-        <w:shd w:val="clear" w:color="auto" w:fill="FFFFFF"/>
-        <w:rPr>
-          <w:rFonts w:ascii="Arial" w:hAnsi="Arial" w:cs="Arial"/>
-          <w:b/>
-          <w:bCs/>
-          <w:color w:val="A64D79"/>
-        </w:rPr>
-      </w:pPr>
-    </w:p>
-    <w:p>
-      <w:pPr>
-        <w:shd w:val="clear" w:color="auto" w:fill="FFFFFF"/>
-        <w:jc w:val="center"/>
-        <w:rPr>
-          <w:rFonts w:ascii="Arial" w:hAnsi="Arial" w:cs="Arial"/>
-          <w:b/>
-          <w:bCs/>
-          <w:color w:val="A64D79"/>
-        </w:rPr>
-      </w:pPr>
-      <w:r>
-        <w:rPr>
-          <w:rFonts w:ascii="Arial" w:hAnsi="Arial" w:cs="Arial"/>
-          <w:b/>
-          <w:bCs/>
-          <w:color w:val="A64D79"/>
-        </w:rPr>
-        <w:drawing>
-          <wp:inline distT="0" distB="0" distL="0" distR="0" wp14:anchorId="5C9E12F0" wp14:editId="374967D7">
-            <wp:extent cx="4233691" cy="3733800"/>
-            <wp:effectExtent l="0" t="0" r="0" b="0"/>
-            <wp:docPr id="6" name="Immagine 6"/>
-            <wp:cNvGraphicFramePr>
-              <a:graphicFrameLocks xmlns:a="http://schemas.openxmlformats.org/drawingml/2006/main" noChangeAspect="1"/>
-            </wp:cNvGraphicFramePr>
-            <a:graphic xmlns:a="http://schemas.openxmlformats.org/drawingml/2006/main">
-              <a:graphicData uri="http://schemas.openxmlformats.org/drawingml/2006/picture">
-                <pic:pic xmlns:pic="http://schemas.openxmlformats.org/drawingml/2006/picture">
-                  <pic:nvPicPr>
-                    <pic:cNvPr id="1" name=""/>
-                    <pic:cNvPicPr/>
-                  </pic:nvPicPr>
-                  <pic:blipFill>
-                    <a:blip r:embed="rId10"/>
-                    <a:stretch>
-                      <a:fillRect/>
-                    </a:stretch>
-                  </pic:blipFill>
-                  <pic:spPr>
-                    <a:xfrm>
-                      <a:off x="0" y="0"/>
-                      <a:ext cx="4243748" cy="3742670"/>
-                    </a:xfrm>
-                    <a:prstGeom prst="rect">
-                      <a:avLst/>
-                    </a:prstGeom>
-                  </pic:spPr>
-                </pic:pic>
-              </a:graphicData>
-            </a:graphic>
-          </wp:inline>
-        </w:drawing>
-      </w:r>
-    </w:p>
-    <w:p>
-      <w:pPr>
-        <w:shd w:val="clear" w:color="auto" w:fill="FFFFFF"/>
-        <w:rPr>
-          <w:rFonts w:ascii="Arial" w:hAnsi="Arial" w:cs="Arial"/>
-          <w:b/>
-          <w:bCs/>
-          <w:color w:val="A64D79"/>
-        </w:rPr>
-      </w:pPr>
-    </w:p>
-    <w:p>
-      <w:pPr>
-        <w:pStyle w:val="Paragrafoelenco"/>
-        <w:shd w:val="clear" w:color="auto" w:fill="FFFFFF"/>
-        <w:spacing w:after="0" w:line="240" w:lineRule="auto"/>
-        <w:rPr>
-          <w:rFonts w:ascii="Arial" w:eastAsia="Times New Roman" w:hAnsi="Arial" w:cs="Arial"/>
-          <w:b/>
-          <w:bCs/>
-        </w:rPr>
-      </w:pPr>
-      <w:r>
-        <w:rPr>
-          <w:rFonts w:ascii="Arial" w:eastAsia="Times New Roman" w:hAnsi="Arial" w:cs="Arial"/>
-          <w:b/>
-          <w:bCs/>
-        </w:rPr>
-        <w:t>Signup Customer</w:t>
-      </w:r>
-    </w:p>
-    <w:p>
-      <w:pPr>
-        <w:shd w:val="clear" w:color="auto" w:fill="FFFFFF"/>
-        <w:ind w:left="360"/>
-        <w:jc w:val="center"/>
-        <w:rPr>
-          <w:rFonts w:ascii="Arial" w:hAnsi="Arial" w:cs="Arial"/>
-          <w:b/>
-          <w:bCs/>
-        </w:rPr>
-      </w:pPr>
-      <w:r>
-        <w:drawing>
-          <wp:inline distT="0" distB="0" distL="0" distR="0" wp14:anchorId="1621771A" wp14:editId="1CE2EBAD">
-            <wp:extent cx="2834153" cy="3007995"/>
-            <wp:effectExtent l="0" t="0" r="4445" b="1905"/>
-            <wp:docPr id="9" name="Immagine 9"/>
-            <wp:cNvGraphicFramePr>
-              <a:graphicFrameLocks xmlns:a="http://schemas.openxmlformats.org/drawingml/2006/main" noChangeAspect="1"/>
-            </wp:cNvGraphicFramePr>
-            <a:graphic xmlns:a="http://schemas.openxmlformats.org/drawingml/2006/main">
-              <a:graphicData uri="http://schemas.openxmlformats.org/drawingml/2006/picture">
-                <pic:pic xmlns:pic="http://schemas.openxmlformats.org/drawingml/2006/picture">
-                  <pic:nvPicPr>
-                    <pic:cNvPr id="1" name=""/>
-                    <pic:cNvPicPr/>
-                  </pic:nvPicPr>
-                  <pic:blipFill>
-                    <a:blip r:embed="rId11"/>
-                    <a:stretch>
-                      <a:fillRect/>
-                    </a:stretch>
-                  </pic:blipFill>
-                  <pic:spPr>
-                    <a:xfrm>
-                      <a:off x="0" y="0"/>
-                      <a:ext cx="2839785" cy="3013973"/>
-                    </a:xfrm>
-                    <a:prstGeom prst="rect">
-                      <a:avLst/>
-                    </a:prstGeom>
-                  </pic:spPr>
-                </pic:pic>
-              </a:graphicData>
-            </a:graphic>
-          </wp:inline>
-        </w:drawing>
-      </w:r>
-    </w:p>
-    <w:p>
-      <w:pPr>
-        <w:pStyle w:val="Paragrafoelenco"/>
-        <w:shd w:val="clear" w:color="auto" w:fill="FFFFFF"/>
-        <w:spacing w:after="0" w:line="240" w:lineRule="auto"/>
-        <w:rPr>
-          <w:rFonts w:ascii="Arial" w:eastAsia="Times New Roman" w:hAnsi="Arial" w:cs="Arial"/>
-          <w:b/>
-          <w:bCs/>
-        </w:rPr>
-      </w:pPr>
-    </w:p>
-    <w:p>
-      <w:pPr>
-        <w:pStyle w:val="Paragrafoelenco"/>
-        <w:shd w:val="clear" w:color="auto" w:fill="FFFFFF"/>
-        <w:spacing w:after="0" w:line="240" w:lineRule="auto"/>
-        <w:rPr>
-          <w:rFonts w:ascii="Arial" w:eastAsia="Times New Roman" w:hAnsi="Arial" w:cs="Arial"/>
-          <w:b/>
-          <w:bCs/>
-        </w:rPr>
-      </w:pPr>
-    </w:p>
-    <w:p>
-      <w:pPr>
-        <w:pStyle w:val="Paragrafoelenco"/>
-        <w:shd w:val="clear" w:color="auto" w:fill="FFFFFF"/>
-        <w:spacing w:after="0" w:line="240" w:lineRule="auto"/>
-        <w:rPr>
-          <w:rFonts w:ascii="Arial" w:eastAsia="Times New Roman" w:hAnsi="Arial" w:cs="Arial"/>
-          <w:b/>
-          <w:bCs/>
-        </w:rPr>
-      </w:pPr>
-    </w:p>
-    <w:p>
-      <w:pPr>
-        <w:pStyle w:val="Paragrafoelenco"/>
-        <w:shd w:val="clear" w:color="auto" w:fill="FFFFFF"/>
-        <w:spacing w:after="0" w:line="240" w:lineRule="auto"/>
-        <w:rPr>
-          <w:rFonts w:ascii="Arial" w:eastAsia="Times New Roman" w:hAnsi="Arial" w:cs="Arial"/>
-          <w:b/>
-          <w:bCs/>
-        </w:rPr>
-      </w:pPr>
-    </w:p>
-    <w:p>
-      <w:pPr>
-        <w:pStyle w:val="Paragrafoelenco"/>
-        <w:shd w:val="clear" w:color="auto" w:fill="FFFFFF"/>
-        <w:spacing w:after="0" w:line="240" w:lineRule="auto"/>
-        <w:rPr>
-          <w:rFonts w:ascii="Arial" w:eastAsia="Times New Roman" w:hAnsi="Arial" w:cs="Arial"/>
-          <w:b/>
-          <w:bCs/>
-        </w:rPr>
-      </w:pPr>
-    </w:p>
-    <w:p>
-      <w:pPr>
-        <w:pStyle w:val="Paragrafoelenco"/>
-        <w:shd w:val="clear" w:color="auto" w:fill="FFFFFF"/>
-        <w:spacing w:after="0" w:line="240" w:lineRule="auto"/>
-        <w:rPr>
-          <w:rFonts w:ascii="Arial" w:eastAsia="Times New Roman" w:hAnsi="Arial" w:cs="Arial"/>
-          <w:b/>
-          <w:bCs/>
-        </w:rPr>
-      </w:pPr>
-    </w:p>
-    <w:p>
-      <w:pPr>
-        <w:pStyle w:val="Paragrafoelenco"/>
-        <w:shd w:val="clear" w:color="auto" w:fill="FFFFFF"/>
-        <w:spacing w:after="0" w:line="240" w:lineRule="auto"/>
-        <w:rPr>
-          <w:rFonts w:ascii="Arial" w:eastAsia="Times New Roman" w:hAnsi="Arial" w:cs="Arial"/>
-          <w:b/>
-          <w:bCs/>
-        </w:rPr>
-      </w:pPr>
-    </w:p>
-    <w:p>
-      <w:pPr>
-        <w:pStyle w:val="Paragrafoelenco"/>
-        <w:shd w:val="clear" w:color="auto" w:fill="FFFFFF"/>
-        <w:spacing w:after="0" w:line="240" w:lineRule="auto"/>
-        <w:rPr>
-          <w:rFonts w:ascii="Arial" w:eastAsia="Times New Roman" w:hAnsi="Arial" w:cs="Arial"/>
-          <w:b/>
-          <w:bCs/>
-        </w:rPr>
-      </w:pPr>
-    </w:p>
-    <w:p>
-      <w:pPr>
-        <w:pStyle w:val="Paragrafoelenco"/>
-        <w:shd w:val="clear" w:color="auto" w:fill="FFFFFF"/>
-        <w:spacing w:after="0" w:line="240" w:lineRule="auto"/>
-        <w:rPr>
-          <w:rFonts w:ascii="Arial" w:eastAsia="Times New Roman" w:hAnsi="Arial" w:cs="Arial"/>
-          <w:b/>
-          <w:bCs/>
-        </w:rPr>
-      </w:pPr>
-    </w:p>
-    <w:p>
-      <w:pPr>
-        <w:pStyle w:val="Paragrafoelenco"/>
-        <w:shd w:val="clear" w:color="auto" w:fill="FFFFFF"/>
-        <w:spacing w:after="0" w:line="240" w:lineRule="auto"/>
-        <w:rPr>
-          <w:rFonts w:ascii="Arial" w:eastAsia="Times New Roman" w:hAnsi="Arial" w:cs="Arial"/>
-          <w:b/>
-          <w:bCs/>
-        </w:rPr>
-      </w:pPr>
-    </w:p>
-    <w:p>
-      <w:pPr>
-        <w:pStyle w:val="Paragrafoelenco"/>
-        <w:shd w:val="clear" w:color="auto" w:fill="FFFFFF"/>
-        <w:spacing w:after="0" w:line="240" w:lineRule="auto"/>
-        <w:rPr>
-          <w:rFonts w:ascii="Arial" w:eastAsia="Times New Roman" w:hAnsi="Arial" w:cs="Arial"/>
-          <w:b/>
-          <w:bCs/>
-        </w:rPr>
-      </w:pPr>
-    </w:p>
-    <w:p>
-      <w:pPr>
-        <w:pStyle w:val="Paragrafoelenco"/>
-        <w:shd w:val="clear" w:color="auto" w:fill="FFFFFF"/>
-        <w:spacing w:after="0" w:line="240" w:lineRule="auto"/>
-        <w:rPr>
-          <w:rFonts w:ascii="Arial" w:eastAsia="Times New Roman" w:hAnsi="Arial" w:cs="Arial"/>
-          <w:b/>
-          <w:bCs/>
-        </w:rPr>
-      </w:pPr>
-    </w:p>
-    <w:p>
-      <w:pPr>
-        <w:pStyle w:val="Paragrafoelenco"/>
-        <w:shd w:val="clear" w:color="auto" w:fill="FFFFFF"/>
-        <w:spacing w:after="0" w:line="240" w:lineRule="auto"/>
-        <w:rPr>
-          <w:rFonts w:ascii="Arial" w:eastAsia="Times New Roman" w:hAnsi="Arial" w:cs="Arial"/>
-          <w:b/>
-          <w:bCs/>
-        </w:rPr>
-      </w:pPr>
-    </w:p>
-    <w:p>
-      <w:pPr>
-        <w:pStyle w:val="Paragrafoelenco"/>
-        <w:shd w:val="clear" w:color="auto" w:fill="FFFFFF"/>
-        <w:spacing w:after="0" w:line="240" w:lineRule="auto"/>
-        <w:rPr>
-          <w:rFonts w:ascii="Arial" w:eastAsia="Times New Roman" w:hAnsi="Arial" w:cs="Arial"/>
-          <w:b/>
-          <w:bCs/>
-        </w:rPr>
-      </w:pPr>
-      <w:r>
-        <w:rPr>
-          <w:rFonts w:ascii="Arial" w:eastAsia="Times New Roman" w:hAnsi="Arial" w:cs="Arial"/>
-          <w:b/>
-          <w:bCs/>
-        </w:rPr>
-        <w:t>Signup Shop Manager</w:t>
-      </w:r>
-    </w:p>
-    <w:p>
-      <w:pPr>
-        <w:pStyle w:val="Paragrafoelenco"/>
-        <w:shd w:val="clear" w:color="auto" w:fill="FFFFFF"/>
-        <w:spacing w:after="0" w:line="240" w:lineRule="auto"/>
-        <w:rPr>
-          <w:rFonts w:ascii="Arial" w:eastAsia="Times New Roman" w:hAnsi="Arial" w:cs="Arial"/>
-          <w:b/>
-          <w:bCs/>
-        </w:rPr>
-      </w:pPr>
-    </w:p>
-    <w:p>
-      <w:pPr>
-        <w:pStyle w:val="Paragrafoelenco"/>
-        <w:shd w:val="clear" w:color="auto" w:fill="FFFFFF"/>
-        <w:spacing w:after="0" w:line="240" w:lineRule="auto"/>
-        <w:jc w:val="center"/>
-        <w:rPr>
-          <w:rFonts w:ascii="Arial" w:eastAsia="Times New Roman" w:hAnsi="Arial" w:cs="Arial"/>
-          <w:b/>
-          <w:bCs/>
-        </w:rPr>
-      </w:pPr>
-      <w:r>
-        <w:rPr>
-          <w:rFonts w:ascii="Arial" w:eastAsia="Times New Roman" w:hAnsi="Arial" w:cs="Arial"/>
-          <w:b/>
-          <w:bCs/>
-        </w:rPr>
-        <w:drawing>
-          <wp:inline distT="0" distB="0" distL="0" distR="0" wp14:anchorId="48780D69" wp14:editId="40A74C83">
-            <wp:extent cx="2944178" cy="3248025"/>
-            <wp:effectExtent l="0" t="0" r="8890" b="0"/>
-            <wp:docPr id="8" name="Immagine 8"/>
-            <wp:cNvGraphicFramePr>
-              <a:graphicFrameLocks xmlns:a="http://schemas.openxmlformats.org/drawingml/2006/main" noChangeAspect="1"/>
-            </wp:cNvGraphicFramePr>
-            <a:graphic xmlns:a="http://schemas.openxmlformats.org/drawingml/2006/main">
-              <a:graphicData uri="http://schemas.openxmlformats.org/drawingml/2006/picture">
-                <pic:pic xmlns:pic="http://schemas.openxmlformats.org/drawingml/2006/picture">
-                  <pic:nvPicPr>
-                    <pic:cNvPr id="1" name=""/>
-                    <pic:cNvPicPr/>
-                  </pic:nvPicPr>
-                  <pic:blipFill>
-                    <a:blip r:embed="rId12"/>
-                    <a:stretch>
-                      <a:fillRect/>
-                    </a:stretch>
-                  </pic:blipFill>
-                  <pic:spPr>
-                    <a:xfrm>
-                      <a:off x="0" y="0"/>
-                      <a:ext cx="2954749" cy="3259687"/>
-                    </a:xfrm>
-                    <a:prstGeom prst="rect">
-                      <a:avLst/>
-                    </a:prstGeom>
-                  </pic:spPr>
-                </pic:pic>
-              </a:graphicData>
-            </a:graphic>
-          </wp:inline>
-        </w:drawing>
-      </w:r>
-    </w:p>
-    <w:p>
-      <w:pPr>
-        <w:pStyle w:val="Paragrafoelenco"/>
-        <w:shd w:val="clear" w:color="auto" w:fill="FFFFFF"/>
-        <w:spacing w:after="0" w:line="240" w:lineRule="auto"/>
-        <w:jc w:val="center"/>
-        <w:rPr>
-          <w:rFonts w:ascii="Arial" w:eastAsia="Times New Roman" w:hAnsi="Arial" w:cs="Arial"/>
-          <w:b/>
-          <w:bCs/>
-        </w:rPr>
-      </w:pPr>
-    </w:p>
-    <w:p>
-      <w:pPr>
-        <w:pStyle w:val="Paragrafoelenco"/>
-        <w:shd w:val="clear" w:color="auto" w:fill="FFFFFF"/>
-        <w:spacing w:after="0" w:line="240" w:lineRule="auto"/>
-        <w:rPr>
-          <w:rFonts w:ascii="Arial" w:eastAsia="Times New Roman" w:hAnsi="Arial" w:cs="Arial"/>
-          <w:b/>
-          <w:bCs/>
-        </w:rPr>
-      </w:pPr>
-    </w:p>
-    <w:p>
-      <w:pPr>
-        <w:pStyle w:val="Paragrafoelenco"/>
-        <w:shd w:val="clear" w:color="auto" w:fill="FFFFFF"/>
-        <w:spacing w:after="0" w:line="240" w:lineRule="auto"/>
-        <w:rPr>
-          <w:rFonts w:ascii="Arial" w:eastAsia="Times New Roman" w:hAnsi="Arial" w:cs="Arial"/>
-          <w:b/>
-          <w:bCs/>
-        </w:rPr>
-      </w:pPr>
-      <w:r>
-        <w:rPr>
-          <w:rFonts w:ascii="Arial" w:eastAsia="Times New Roman" w:hAnsi="Arial" w:cs="Arial"/>
-          <w:b/>
-          <w:bCs/>
-        </w:rPr>
-        <w:t>Modify Shop’s Information</w:t>
-      </w:r>
-    </w:p>
-    <w:p>
-      <w:pPr>
-        <w:pStyle w:val="Paragrafoelenco"/>
-        <w:shd w:val="clear" w:color="auto" w:fill="FFFFFF"/>
-        <w:spacing w:after="0" w:line="240" w:lineRule="auto"/>
-        <w:rPr>
-          <w:rFonts w:ascii="Arial" w:eastAsia="Times New Roman" w:hAnsi="Arial" w:cs="Arial"/>
-          <w:b/>
-          <w:bCs/>
-        </w:rPr>
-      </w:pPr>
-    </w:p>
-    <w:p>
-      <w:pPr>
-        <w:shd w:val="clear" w:color="auto" w:fill="FFFFFF"/>
-        <w:ind w:left="360"/>
-        <w:rPr>
-          <w:rFonts w:ascii="Arial" w:hAnsi="Arial" w:cs="Arial"/>
-          <w:b/>
-          <w:bCs/>
-        </w:rPr>
-      </w:pPr>
-      <w:r>
-        <w:drawing>
-          <wp:inline distT="0" distB="0" distL="0" distR="0" wp14:anchorId="6D2F0F7C" wp14:editId="4171F657">
-            <wp:extent cx="2761616" cy="3118485"/>
-            <wp:effectExtent l="0" t="0" r="635" b="5715"/>
-            <wp:docPr id="10" name="Immagine 10"/>
-            <wp:cNvGraphicFramePr>
-              <a:graphicFrameLocks xmlns:a="http://schemas.openxmlformats.org/drawingml/2006/main" noChangeAspect="1"/>
-            </wp:cNvGraphicFramePr>
-            <a:graphic xmlns:a="http://schemas.openxmlformats.org/drawingml/2006/main">
-              <a:graphicData uri="http://schemas.openxmlformats.org/drawingml/2006/picture">
-                <pic:pic xmlns:pic="http://schemas.openxmlformats.org/drawingml/2006/picture">
-                  <pic:nvPicPr>
-                    <pic:cNvPr id="1" name=""/>
-                    <pic:cNvPicPr/>
-                  </pic:nvPicPr>
-                  <pic:blipFill>
-                    <a:blip r:embed="rId13"/>
-                    <a:stretch>
-                      <a:fillRect/>
-                    </a:stretch>
-                  </pic:blipFill>
-                  <pic:spPr>
-                    <a:xfrm>
-                      <a:off x="0" y="0"/>
-                      <a:ext cx="2768617" cy="3126391"/>
-                    </a:xfrm>
-                    <a:prstGeom prst="rect">
-                      <a:avLst/>
-                    </a:prstGeom>
-                  </pic:spPr>
-                </pic:pic>
-              </a:graphicData>
-            </a:graphic>
-          </wp:inline>
-        </w:drawing>
-      </w:r>
-      <w:r>
-        <w:rPr>
-          <w:rFonts w:ascii="Arial" w:hAnsi="Arial" w:cs="Arial"/>
-          <w:b/>
-          <w:bCs/>
-        </w:rPr>
-        <w:t xml:space="preserve"> </w:t>
-      </w:r>
-    </w:p>
-    <w:p>
-      <w:pPr>
-        <w:pStyle w:val="Paragrafoelenco"/>
-        <w:rPr>
-          <w:rFonts w:ascii="Arial" w:eastAsia="Times New Roman" w:hAnsi="Arial" w:cs="Arial"/>
-          <w:b/>
-          <w:bCs/>
-        </w:rPr>
-      </w:pPr>
-    </w:p>
-    <w:p>
-      <w:pPr>
-        <w:pStyle w:val="Paragrafoelenco"/>
-        <w:shd w:val="clear" w:color="auto" w:fill="FFFFFF"/>
-        <w:spacing w:after="0" w:line="240" w:lineRule="auto"/>
-        <w:rPr>
-          <w:rFonts w:ascii="Arial" w:eastAsia="Times New Roman" w:hAnsi="Arial" w:cs="Arial"/>
-          <w:b/>
-          <w:bCs/>
-        </w:rPr>
-      </w:pPr>
-      <w:r>
-        <w:rPr>
-          <w:rFonts w:ascii="Arial" w:eastAsia="Times New Roman" w:hAnsi="Arial" w:cs="Arial"/>
-          <w:b/>
-          <w:bCs/>
-        </w:rPr>
-        <w:t xml:space="preserve">Take a ticket </w:t>
-      </w:r>
-    </w:p>
-    <w:p>
-      <w:pPr>
-        <w:shd w:val="clear" w:color="auto" w:fill="FFFFFF"/>
-        <w:rPr>
-          <w:rFonts w:ascii="Arial" w:hAnsi="Arial" w:cs="Arial"/>
-          <w:b/>
-          <w:bCs/>
-          <w:color w:val="A64D79"/>
-        </w:rPr>
-      </w:pPr>
-    </w:p>
-    <w:p>
-      <w:pPr>
-        <w:shd w:val="clear" w:color="auto" w:fill="FFFFFF"/>
-        <w:rPr>
-          <w:rFonts w:ascii="Arial" w:hAnsi="Arial" w:cs="Arial"/>
-          <w:b/>
-          <w:bCs/>
-          <w:color w:val="A64D79"/>
-        </w:rPr>
-      </w:pPr>
-      <w:r>
-        <w:rPr>
-          <w:rFonts w:ascii="Arial" w:hAnsi="Arial" w:cs="Arial"/>
-          <w:b/>
-          <w:bCs/>
-          <w:color w:val="A64D79"/>
-        </w:rPr>
-        <w:lastRenderedPageBreak/>
-        <w:drawing>
-          <wp:inline distT="0" distB="0" distL="0" distR="0" wp14:anchorId="5CD4D80B" wp14:editId="6C71167A">
-            <wp:extent cx="3466686" cy="3368040"/>
-            <wp:effectExtent l="0" t="0" r="635" b="3810"/>
-            <wp:docPr id="7" name="Immagine 7"/>
-            <wp:cNvGraphicFramePr>
-              <a:graphicFrameLocks xmlns:a="http://schemas.openxmlformats.org/drawingml/2006/main" noChangeAspect="1"/>
-            </wp:cNvGraphicFramePr>
-            <a:graphic xmlns:a="http://schemas.openxmlformats.org/drawingml/2006/main">
-              <a:graphicData uri="http://schemas.openxmlformats.org/drawingml/2006/picture">
-                <pic:pic xmlns:pic="http://schemas.openxmlformats.org/drawingml/2006/picture">
-                  <pic:nvPicPr>
-                    <pic:cNvPr id="1" name=""/>
-                    <pic:cNvPicPr/>
-                  </pic:nvPicPr>
-                  <pic:blipFill>
-                    <a:blip r:embed="rId14"/>
-                    <a:stretch>
-                      <a:fillRect/>
-                    </a:stretch>
-                  </pic:blipFill>
-                  <pic:spPr>
-                    <a:xfrm>
-                      <a:off x="0" y="0"/>
-                      <a:ext cx="3478900" cy="3379906"/>
-                    </a:xfrm>
-                    <a:prstGeom prst="rect">
-                      <a:avLst/>
-                    </a:prstGeom>
-                  </pic:spPr>
-                </pic:pic>
-              </a:graphicData>
-            </a:graphic>
-          </wp:inline>
-        </w:drawing>
-      </w:r>
-    </w:p>
-    <w:p>
-      <w:pPr>
-        <w:shd w:val="clear" w:color="auto" w:fill="FFFFFF"/>
-        <w:rPr>
-          <w:rFonts w:ascii="Arial" w:hAnsi="Arial" w:cs="Arial"/>
-          <w:b/>
-          <w:bCs/>
-          <w:color w:val="A64D79"/>
-        </w:rPr>
-      </w:pPr>
-    </w:p>
-    <w:p>
-      <w:pPr>
-        <w:shd w:val="clear" w:color="auto" w:fill="FFFFFF"/>
-        <w:rPr>
-          <w:rFonts w:ascii="Arial" w:hAnsi="Arial" w:cs="Arial"/>
-          <w:b/>
-          <w:bCs/>
-          <w:color w:val="A64D79"/>
-        </w:rPr>
-      </w:pPr>
-    </w:p>
-    <w:p>
-      <w:pPr>
-        <w:shd w:val="clear" w:color="auto" w:fill="FFFFFF"/>
-        <w:rPr>
-          <w:rFonts w:ascii="Arial" w:hAnsi="Arial" w:cs="Arial"/>
-          <w:b/>
-          <w:bCs/>
-          <w:color w:val="A64D79"/>
-        </w:rPr>
-      </w:pPr>
-    </w:p>
-    <w:p>
-      <w:pPr>
-        <w:pStyle w:val="Paragrafoelenco"/>
-        <w:shd w:val="clear" w:color="auto" w:fill="FFFFFF"/>
-        <w:spacing w:after="0" w:line="240" w:lineRule="auto"/>
-        <w:jc w:val="center"/>
-        <w:rPr>
-          <w:rFonts w:ascii="Arial" w:eastAsia="Times New Roman" w:hAnsi="Arial" w:cs="Arial"/>
-          <w:b/>
-          <w:bCs/>
-        </w:rPr>
-      </w:pPr>
-    </w:p>
-    <w:p>
-      <w:pPr>
-        <w:spacing w:after="240"/>
-        <w:rPr>
-          <w:lang w:val="en-US"/>
-        </w:rPr>
-      </w:pPr>
-    </w:p>
-    <w:p>
-      <w:pPr>
-        <w:shd w:val="clear" w:color="auto" w:fill="FFFFFF"/>
-        <w:spacing w:before="240"/>
-        <w:rPr>
           <w:lang w:val="en-US" w:eastAsia="en-US"/>
         </w:rPr>
       </w:pPr>
@@ -15575,9 +16155,8 @@
           <w:shd w:val="clear" w:color="auto" w:fill="F8F9FA"/>
           <w:lang w:val="en-US" w:eastAsia="en-US"/>
         </w:rPr>
-        <w:t xml:space="preserve"> Application, logs in (she had already registered herself) and selects the Apple store in Piazza Liberty. She chooses the “Book a visit” option and selects from the calendar the date (Saturday 15 September) and the time slot 16.00-17.00, the last available one. She decides not to fill the optional field “Duration of the visit” but she adds information about the “Category of items'' writing “mobile phone” in the appropriate field. She confirms the operation and she receives the associated QR code with the </w:t>
-      </w:r>
-      <w:proofErr w:type="spellStart"/>
+        <w:t xml:space="preserve"> Application, logs in (she had already registered herself) and selects the Apple store in Piazza Liberty. She chooses the “Book a visit” option and selects from the calendar the date (Saturday 15 September) and the time slot 16.00-17.00, the last available one. She decides not to fill the optional field “Duration of the visit” but she adds </w:t>
+      </w:r>
       <w:r>
         <w:rPr>
           <w:rFonts w:ascii="Arial" w:hAnsi="Arial" w:cs="Arial"/>
@@ -15587,9 +16166,10 @@
           <w:shd w:val="clear" w:color="auto" w:fill="F8F9FA"/>
           <w:lang w:val="en-US" w:eastAsia="en-US"/>
         </w:rPr>
-        <w:t>recup</w:t>
-      </w:r>
-      <w:proofErr w:type="spellEnd"/>
+        <w:lastRenderedPageBreak/>
+        <w:t xml:space="preserve">information about the “Category of items'' writing “mobile phone” in the appropriate field. She confirms the operation and she receives the associated QR code with the </w:t>
+      </w:r>
+      <w:proofErr w:type="spellStart"/>
       <w:r>
         <w:rPr>
           <w:rFonts w:ascii="Arial" w:hAnsi="Arial" w:cs="Arial"/>
@@ -15599,44 +16179,45 @@
           <w:shd w:val="clear" w:color="auto" w:fill="F8F9FA"/>
           <w:lang w:val="en-US" w:eastAsia="en-US"/>
         </w:rPr>
-        <w:t xml:space="preserve"> of the visit just booked.</w:t>
-      </w:r>
-    </w:p>
-    <w:p>
-      <w:pPr>
-        <w:shd w:val="clear" w:color="auto" w:fill="FFFFFF"/>
-        <w:rPr>
-          <w:lang w:val="en-US" w:eastAsia="en-US"/>
-        </w:rPr>
-      </w:pPr>
-      <w:r>
-        <w:rPr>
-          <w:rFonts w:ascii="Arial" w:hAnsi="Arial" w:cs="Arial"/>
-          <w:b/>
-          <w:bCs/>
+        <w:t>recup</w:t>
+      </w:r>
+      <w:proofErr w:type="spellEnd"/>
+      <w:r>
+        <w:rPr>
+          <w:rFonts w:ascii="Arial" w:hAnsi="Arial" w:cs="Arial"/>
           <w:color w:val="202124"/>
           <w:sz w:val="22"/>
           <w:szCs w:val="22"/>
           <w:shd w:val="clear" w:color="auto" w:fill="F8F9FA"/>
           <w:lang w:val="en-US" w:eastAsia="en-US"/>
         </w:rPr>
-        <w:t>SCENARIO 4: user takes a ticket on the spot</w:t>
-      </w:r>
-    </w:p>
-    <w:p>
-      <w:pPr>
-        <w:shd w:val="clear" w:color="auto" w:fill="FFFFFF"/>
-        <w:rPr>
-          <w:rFonts w:ascii="Arial" w:hAnsi="Arial" w:cs="Arial"/>
+        <w:t xml:space="preserve"> of the visit just booked.</w:t>
+      </w:r>
+    </w:p>
+    <w:p>
+      <w:pPr>
+        <w:shd w:val="clear" w:color="auto" w:fill="FFFFFF"/>
+        <w:rPr>
+          <w:lang w:val="en-US" w:eastAsia="en-US"/>
+        </w:rPr>
+      </w:pPr>
+      <w:r>
+        <w:rPr>
+          <w:rFonts w:ascii="Arial" w:hAnsi="Arial" w:cs="Arial"/>
+          <w:b/>
+          <w:bCs/>
           <w:color w:val="202124"/>
           <w:sz w:val="22"/>
           <w:szCs w:val="22"/>
           <w:shd w:val="clear" w:color="auto" w:fill="F8F9FA"/>
           <w:lang w:val="en-US" w:eastAsia="en-US"/>
         </w:rPr>
-      </w:pPr>
-      <w:proofErr w:type="spellStart"/>
-      <w:r>
+        <w:t>SCENARIO 4: user takes a ticket on the spot</w:t>
+      </w:r>
+    </w:p>
+    <w:p>
+      <w:pPr>
+        <w:shd w:val="clear" w:color="auto" w:fill="FFFFFF"/>
         <w:rPr>
           <w:rFonts w:ascii="Arial" w:hAnsi="Arial" w:cs="Arial"/>
           <w:color w:val="202124"/>
@@ -15645,10 +16226,8 @@
           <w:shd w:val="clear" w:color="auto" w:fill="F8F9FA"/>
           <w:lang w:val="en-US" w:eastAsia="en-US"/>
         </w:rPr>
-        <w:lastRenderedPageBreak/>
-        <w:t>Silvano</w:t>
-      </w:r>
-      <w:proofErr w:type="spellEnd"/>
+      </w:pPr>
+      <w:proofErr w:type="spellStart"/>
       <w:r>
         <w:rPr>
           <w:rFonts w:ascii="Arial" w:hAnsi="Arial" w:cs="Arial"/>
@@ -15658,9 +16237,9 @@
           <w:shd w:val="clear" w:color="auto" w:fill="F8F9FA"/>
           <w:lang w:val="en-US" w:eastAsia="en-US"/>
         </w:rPr>
-        <w:t xml:space="preserve"> is an old man who wants to go to the supermarket. During the Coronavirus emergency he is obliged to take a ticket to avoid people queuing in front of stores, which creates crowds. But unfortunately </w:t>
-      </w:r>
-      <w:proofErr w:type="spellStart"/>
+        <w:t>Silvano</w:t>
+      </w:r>
+      <w:proofErr w:type="spellEnd"/>
       <w:r>
         <w:rPr>
           <w:rFonts w:ascii="Arial" w:hAnsi="Arial" w:cs="Arial"/>
@@ -15670,9 +16249,9 @@
           <w:shd w:val="clear" w:color="auto" w:fill="F8F9FA"/>
           <w:lang w:val="en-US" w:eastAsia="en-US"/>
         </w:rPr>
-        <w:t>Silvano</w:t>
-      </w:r>
-      <w:proofErr w:type="spellEnd"/>
+        <w:t xml:space="preserve"> is an old man who wants to go to the supermarket. During the Coronavirus emergency he is obliged to take a ticket to avoid people queuing in front of stores, which creates crowds. But unfortunately </w:t>
+      </w:r>
+      <w:proofErr w:type="spellStart"/>
       <w:r>
         <w:rPr>
           <w:rFonts w:ascii="Arial" w:hAnsi="Arial" w:cs="Arial"/>
@@ -15682,9 +16261,9 @@
           <w:shd w:val="clear" w:color="auto" w:fill="F8F9FA"/>
           <w:lang w:val="en-US" w:eastAsia="en-US"/>
         </w:rPr>
-        <w:t xml:space="preserve"> does not have a device with internet connection. For this purpose </w:t>
-      </w:r>
-      <w:proofErr w:type="spellStart"/>
+        <w:t>Silvano</w:t>
+      </w:r>
+      <w:proofErr w:type="spellEnd"/>
       <w:r>
         <w:rPr>
           <w:rFonts w:ascii="Arial" w:hAnsi="Arial" w:cs="Arial"/>
@@ -15694,9 +16273,9 @@
           <w:shd w:val="clear" w:color="auto" w:fill="F8F9FA"/>
           <w:lang w:val="en-US" w:eastAsia="en-US"/>
         </w:rPr>
-        <w:t>Clup</w:t>
-      </w:r>
-      <w:proofErr w:type="spellEnd"/>
+        <w:t xml:space="preserve"> does not have a device with internet connection. For this purpose </w:t>
+      </w:r>
+      <w:proofErr w:type="spellStart"/>
       <w:r>
         <w:rPr>
           <w:rFonts w:ascii="Arial" w:hAnsi="Arial" w:cs="Arial"/>
@@ -15706,9 +16285,9 @@
           <w:shd w:val="clear" w:color="auto" w:fill="F8F9FA"/>
           <w:lang w:val="en-US" w:eastAsia="en-US"/>
         </w:rPr>
-        <w:t xml:space="preserve"> Application gives the possibility to take the ticket on the spot. In this way </w:t>
-      </w:r>
-      <w:proofErr w:type="spellStart"/>
+        <w:t>Clup</w:t>
+      </w:r>
+      <w:proofErr w:type="spellEnd"/>
       <w:r>
         <w:rPr>
           <w:rFonts w:ascii="Arial" w:hAnsi="Arial" w:cs="Arial"/>
@@ -15718,9 +16297,9 @@
           <w:shd w:val="clear" w:color="auto" w:fill="F8F9FA"/>
           <w:lang w:val="en-US" w:eastAsia="en-US"/>
         </w:rPr>
-        <w:t>Silvano</w:t>
-      </w:r>
-      <w:proofErr w:type="spellEnd"/>
+        <w:t xml:space="preserve"> Application gives the possibility to take the ticket on the spot. In this way </w:t>
+      </w:r>
+      <w:proofErr w:type="spellStart"/>
       <w:r>
         <w:rPr>
           <w:rFonts w:ascii="Arial" w:hAnsi="Arial" w:cs="Arial"/>
@@ -15730,9 +16309,9 @@
           <w:shd w:val="clear" w:color="auto" w:fill="F8F9FA"/>
           <w:lang w:val="en-US" w:eastAsia="en-US"/>
         </w:rPr>
-        <w:t xml:space="preserve"> can directly go to the supermarket. When he arrives at the supermarket he finds the Totem where he can take the ticket. Once received the ticket with the associated </w:t>
-      </w:r>
-      <w:proofErr w:type="spellStart"/>
+        <w:t>Silvano</w:t>
+      </w:r>
+      <w:proofErr w:type="spellEnd"/>
       <w:r>
         <w:rPr>
           <w:rFonts w:ascii="Arial" w:hAnsi="Arial" w:cs="Arial"/>
@@ -15742,9 +16321,9 @@
           <w:shd w:val="clear" w:color="auto" w:fill="F8F9FA"/>
           <w:lang w:val="en-US" w:eastAsia="en-US"/>
         </w:rPr>
-        <w:t>Qr</w:t>
-      </w:r>
-      <w:proofErr w:type="spellEnd"/>
+        <w:t xml:space="preserve"> can directly go to the supermarket. When he arrives at the supermarket he finds the Totem where he can take the ticket. Once received the ticket with the associated </w:t>
+      </w:r>
+      <w:proofErr w:type="spellStart"/>
       <w:r>
         <w:rPr>
           <w:rFonts w:ascii="Arial" w:hAnsi="Arial" w:cs="Arial"/>
@@ -15754,6 +16333,18 @@
           <w:shd w:val="clear" w:color="auto" w:fill="F8F9FA"/>
           <w:lang w:val="en-US" w:eastAsia="en-US"/>
         </w:rPr>
+        <w:t>Qr</w:t>
+      </w:r>
+      <w:proofErr w:type="spellEnd"/>
+      <w:r>
+        <w:rPr>
+          <w:rFonts w:ascii="Arial" w:hAnsi="Arial" w:cs="Arial"/>
+          <w:color w:val="202124"/>
+          <w:sz w:val="22"/>
+          <w:szCs w:val="22"/>
+          <w:shd w:val="clear" w:color="auto" w:fill="F8F9FA"/>
+          <w:lang w:val="en-US" w:eastAsia="en-US"/>
+        </w:rPr>
         <w:t xml:space="preserve"> code, he scans it at the entrance and starts shopping. </w:t>
       </w:r>
     </w:p>
@@ -15774,8 +16365,23 @@
           <w:shd w:val="clear" w:color="auto" w:fill="F8F9FA"/>
           <w:lang w:val="en-US"/>
         </w:rPr>
-        <w:t>SCENARIO 5: the internet connection drops while taking a ticket</w:t>
-      </w:r>
+        <w:t xml:space="preserve">SCENARIO 5: the internet connection drops while taking a </w:t>
+      </w:r>
+      <w:proofErr w:type="spellStart"/>
+      <w:r>
+        <w:rPr>
+          <w:rFonts w:ascii="Arial" w:hAnsi="Arial" w:cs="Arial"/>
+          <w:b/>
+          <w:bCs/>
+          <w:color w:val="202124"/>
+          <w:sz w:val="22"/>
+          <w:szCs w:val="22"/>
+          <w:shd w:val="clear" w:color="auto" w:fill="F8F9FA"/>
+          <w:lang w:val="en-US"/>
+        </w:rPr>
+        <w:t>ticket</w:t>
+      </w:r>
+      <w:proofErr w:type="spellEnd"/>
     </w:p>
     <w:p>
       <w:pPr>
@@ -16480,6 +17086,7 @@
         <w:spacing w:before="0" w:beforeAutospacing="0" w:after="0" w:afterAutospacing="0"/>
       </w:pPr>
       <w:r>
+        <w:lastRenderedPageBreak/>
         <w:t> </w:t>
       </w:r>
       <w:r>
@@ -16517,7 +17124,6 @@
           <w:sz w:val="22"/>
           <w:szCs w:val="22"/>
         </w:rPr>
-        <w:lastRenderedPageBreak/>
         <w:t>The system should be able to simultaneously serve 80000 individuals and to manage 200 shops. This is the start idea, but the system should be flexible to changes and the number of requests of registration (both from the customers and from the shop manager users).</w:t>
       </w:r>
     </w:p>
@@ -16987,6 +17593,7 @@
           <w:color w:val="000000"/>
           <w:lang w:val="en-US"/>
         </w:rPr>
+        <w:lastRenderedPageBreak/>
         <w:t xml:space="preserve">In this way the </w:t>
       </w:r>
       <w:proofErr w:type="gramStart"/>
@@ -17040,7 +17647,6 @@
           <w:color w:val="000000"/>
           <w:lang w:val="en-US"/>
         </w:rPr>
-        <w:lastRenderedPageBreak/>
         <w:t>3.5.2 Availability</w:t>
       </w:r>
     </w:p>
@@ -18786,6 +19392,119 @@
     </w:lvl>
   </w:abstractNum>
   <w:abstractNum w:abstractNumId="12" w15:restartNumberingAfterBreak="0">
+    <w:nsid w:val="19243B08"/>
+    <w:multiLevelType w:val="multilevel"/>
+    <w:tmpl w:val="B93E2736"/>
+    <w:lvl w:ilvl="0">
+      <w:start w:val="1"/>
+      <w:numFmt w:val="decimal"/>
+      <w:lvlText w:val="%1."/>
+      <w:lvlJc w:val="left"/>
+      <w:pPr>
+        <w:tabs>
+          <w:tab w:val="num" w:pos="720"/>
+        </w:tabs>
+        <w:ind w:left="720" w:hanging="360"/>
+      </w:pPr>
+    </w:lvl>
+    <w:lvl w:ilvl="1" w:tentative="1">
+      <w:start w:val="1"/>
+      <w:numFmt w:val="decimal"/>
+      <w:lvlText w:val="%2."/>
+      <w:lvlJc w:val="left"/>
+      <w:pPr>
+        <w:tabs>
+          <w:tab w:val="num" w:pos="1440"/>
+        </w:tabs>
+        <w:ind w:left="1440" w:hanging="360"/>
+      </w:pPr>
+    </w:lvl>
+    <w:lvl w:ilvl="2" w:tentative="1">
+      <w:start w:val="1"/>
+      <w:numFmt w:val="decimal"/>
+      <w:lvlText w:val="%3."/>
+      <w:lvlJc w:val="left"/>
+      <w:pPr>
+        <w:tabs>
+          <w:tab w:val="num" w:pos="2160"/>
+        </w:tabs>
+        <w:ind w:left="2160" w:hanging="360"/>
+      </w:pPr>
+    </w:lvl>
+    <w:lvl w:ilvl="3" w:tentative="1">
+      <w:start w:val="1"/>
+      <w:numFmt w:val="decimal"/>
+      <w:lvlText w:val="%4."/>
+      <w:lvlJc w:val="left"/>
+      <w:pPr>
+        <w:tabs>
+          <w:tab w:val="num" w:pos="2880"/>
+        </w:tabs>
+        <w:ind w:left="2880" w:hanging="360"/>
+      </w:pPr>
+    </w:lvl>
+    <w:lvl w:ilvl="4" w:tentative="1">
+      <w:start w:val="1"/>
+      <w:numFmt w:val="decimal"/>
+      <w:lvlText w:val="%5."/>
+      <w:lvlJc w:val="left"/>
+      <w:pPr>
+        <w:tabs>
+          <w:tab w:val="num" w:pos="3600"/>
+        </w:tabs>
+        <w:ind w:left="3600" w:hanging="360"/>
+      </w:pPr>
+    </w:lvl>
+    <w:lvl w:ilvl="5" w:tentative="1">
+      <w:start w:val="1"/>
+      <w:numFmt w:val="decimal"/>
+      <w:lvlText w:val="%6."/>
+      <w:lvlJc w:val="left"/>
+      <w:pPr>
+        <w:tabs>
+          <w:tab w:val="num" w:pos="4320"/>
+        </w:tabs>
+        <w:ind w:left="4320" w:hanging="360"/>
+      </w:pPr>
+    </w:lvl>
+    <w:lvl w:ilvl="6" w:tentative="1">
+      <w:start w:val="1"/>
+      <w:numFmt w:val="decimal"/>
+      <w:lvlText w:val="%7."/>
+      <w:lvlJc w:val="left"/>
+      <w:pPr>
+        <w:tabs>
+          <w:tab w:val="num" w:pos="5040"/>
+        </w:tabs>
+        <w:ind w:left="5040" w:hanging="360"/>
+      </w:pPr>
+    </w:lvl>
+    <w:lvl w:ilvl="7" w:tentative="1">
+      <w:start w:val="1"/>
+      <w:numFmt w:val="decimal"/>
+      <w:lvlText w:val="%8."/>
+      <w:lvlJc w:val="left"/>
+      <w:pPr>
+        <w:tabs>
+          <w:tab w:val="num" w:pos="5760"/>
+        </w:tabs>
+        <w:ind w:left="5760" w:hanging="360"/>
+      </w:pPr>
+    </w:lvl>
+    <w:lvl w:ilvl="8" w:tentative="1">
+      <w:start w:val="1"/>
+      <w:numFmt w:val="decimal"/>
+      <w:lvlText w:val="%9."/>
+      <w:lvlJc w:val="left"/>
+      <w:pPr>
+        <w:tabs>
+          <w:tab w:val="num" w:pos="6480"/>
+        </w:tabs>
+        <w:ind w:left="6480" w:hanging="360"/>
+      </w:pPr>
+    </w:lvl>
+  </w:abstractNum>
+  <w:abstractNum w:abstractNumId="13" w15:restartNumberingAfterBreak="0">
     <w:nsid w:val="1DED3D92"/>
     <w:multiLevelType w:val="hybridMultilevel"/>
     <w:tmpl w:val="9530C73A"/>
@@ -18898,7 +19617,7 @@
       </w:rPr>
     </w:lvl>
   </w:abstractNum>
-  <w:abstractNum w:abstractNumId="13" w15:restartNumberingAfterBreak="0">
+  <w:abstractNum w:abstractNumId="14" w15:restartNumberingAfterBreak="0">
     <w:nsid w:val="1F7B5D42"/>
     <w:multiLevelType w:val="multilevel"/>
     <w:tmpl w:val="E6BC4314"/>
@@ -19011,7 +19730,7 @@
       </w:pPr>
     </w:lvl>
   </w:abstractNum>
-  <w:abstractNum w:abstractNumId="14" w15:restartNumberingAfterBreak="0">
+  <w:abstractNum w:abstractNumId="15" w15:restartNumberingAfterBreak="0">
     <w:nsid w:val="1FB81EF9"/>
     <w:multiLevelType w:val="multilevel"/>
     <w:tmpl w:val="DB9EE578"/>
@@ -19124,7 +19843,7 @@
       </w:pPr>
     </w:lvl>
   </w:abstractNum>
-  <w:abstractNum w:abstractNumId="15" w15:restartNumberingAfterBreak="0">
+  <w:abstractNum w:abstractNumId="16" w15:restartNumberingAfterBreak="0">
     <w:nsid w:val="214D3A1E"/>
     <w:multiLevelType w:val="multilevel"/>
     <w:tmpl w:val="C5CA557E"/>
@@ -19237,7 +19956,7 @@
       </w:pPr>
     </w:lvl>
   </w:abstractNum>
-  <w:abstractNum w:abstractNumId="16" w15:restartNumberingAfterBreak="0">
+  <w:abstractNum w:abstractNumId="17" w15:restartNumberingAfterBreak="0">
     <w:nsid w:val="27720261"/>
     <w:multiLevelType w:val="multilevel"/>
     <w:tmpl w:val="F7F86AB4"/>
@@ -19350,7 +20069,7 @@
       </w:pPr>
     </w:lvl>
   </w:abstractNum>
-  <w:abstractNum w:abstractNumId="17" w15:restartNumberingAfterBreak="0">
+  <w:abstractNum w:abstractNumId="18" w15:restartNumberingAfterBreak="0">
     <w:nsid w:val="2B383A2C"/>
     <w:multiLevelType w:val="hybridMultilevel"/>
     <w:tmpl w:val="E88CFA34"/>
@@ -19463,7 +20182,7 @@
       </w:rPr>
     </w:lvl>
   </w:abstractNum>
-  <w:abstractNum w:abstractNumId="18" w15:restartNumberingAfterBreak="0">
+  <w:abstractNum w:abstractNumId="19" w15:restartNumberingAfterBreak="0">
     <w:nsid w:val="2C5574C1"/>
     <w:multiLevelType w:val="multilevel"/>
     <w:tmpl w:val="CD12BA16"/>
@@ -19576,7 +20295,7 @@
       </w:pPr>
     </w:lvl>
   </w:abstractNum>
-  <w:abstractNum w:abstractNumId="19" w15:restartNumberingAfterBreak="0">
+  <w:abstractNum w:abstractNumId="20" w15:restartNumberingAfterBreak="0">
     <w:nsid w:val="2ED61667"/>
     <w:multiLevelType w:val="hybridMultilevel"/>
     <w:tmpl w:val="57E44BD6"/>
@@ -19689,7 +20408,7 @@
       </w:rPr>
     </w:lvl>
   </w:abstractNum>
-  <w:abstractNum w:abstractNumId="20" w15:restartNumberingAfterBreak="0">
+  <w:abstractNum w:abstractNumId="21" w15:restartNumberingAfterBreak="0">
     <w:nsid w:val="2F6B4FE4"/>
     <w:multiLevelType w:val="multilevel"/>
     <w:tmpl w:val="45D0B876"/>
@@ -19802,7 +20521,7 @@
       </w:pPr>
     </w:lvl>
   </w:abstractNum>
-  <w:abstractNum w:abstractNumId="21" w15:restartNumberingAfterBreak="0">
+  <w:abstractNum w:abstractNumId="22" w15:restartNumberingAfterBreak="0">
     <w:nsid w:val="33C667B0"/>
     <w:multiLevelType w:val="hybridMultilevel"/>
     <w:tmpl w:val="4000B782"/>
@@ -19915,7 +20634,7 @@
       </w:rPr>
     </w:lvl>
   </w:abstractNum>
-  <w:abstractNum w:abstractNumId="22" w15:restartNumberingAfterBreak="0">
+  <w:abstractNum w:abstractNumId="23" w15:restartNumberingAfterBreak="0">
     <w:nsid w:val="36F05714"/>
     <w:multiLevelType w:val="multilevel"/>
     <w:tmpl w:val="D89A3A4E"/>
@@ -20028,7 +20747,7 @@
       </w:pPr>
     </w:lvl>
   </w:abstractNum>
-  <w:abstractNum w:abstractNumId="23" w15:restartNumberingAfterBreak="0">
+  <w:abstractNum w:abstractNumId="24" w15:restartNumberingAfterBreak="0">
     <w:nsid w:val="3925054F"/>
     <w:multiLevelType w:val="multilevel"/>
     <w:tmpl w:val="C0BA5BF8"/>
@@ -20141,7 +20860,7 @@
       </w:pPr>
     </w:lvl>
   </w:abstractNum>
-  <w:abstractNum w:abstractNumId="24" w15:restartNumberingAfterBreak="0">
+  <w:abstractNum w:abstractNumId="25" w15:restartNumberingAfterBreak="0">
     <w:nsid w:val="39D60CF2"/>
     <w:multiLevelType w:val="multilevel"/>
     <w:tmpl w:val="842066BE"/>
@@ -20254,7 +20973,7 @@
       </w:pPr>
     </w:lvl>
   </w:abstractNum>
-  <w:abstractNum w:abstractNumId="25" w15:restartNumberingAfterBreak="0">
+  <w:abstractNum w:abstractNumId="26" w15:restartNumberingAfterBreak="0">
     <w:nsid w:val="3F920723"/>
     <w:multiLevelType w:val="multilevel"/>
     <w:tmpl w:val="F064D266"/>
@@ -20364,96 +21083,6 @@
           <w:tab w:val="num" w:pos="6480"/>
         </w:tabs>
         <w:ind w:left="6480" w:hanging="360"/>
-      </w:pPr>
-    </w:lvl>
-  </w:abstractNum>
-  <w:abstractNum w:abstractNumId="26" w15:restartNumberingAfterBreak="0">
-    <w:nsid w:val="40DF7A86"/>
-    <w:multiLevelType w:val="hybridMultilevel"/>
-    <w:tmpl w:val="001448FA"/>
-    <w:lvl w:ilvl="0" w:tplc="D6840862">
-      <w:start w:val="1"/>
-      <w:numFmt w:val="decimal"/>
-      <w:lvlText w:val="%1."/>
-      <w:lvlJc w:val="left"/>
-      <w:pPr>
-        <w:ind w:left="720" w:hanging="360"/>
-      </w:pPr>
-      <w:rPr>
-        <w:rFonts w:ascii="Times New Roman" w:hAnsi="Times New Roman" w:cs="Times New Roman" w:hint="default"/>
-        <w:sz w:val="24"/>
-      </w:rPr>
-    </w:lvl>
-    <w:lvl w:ilvl="1" w:tplc="04090019" w:tentative="1">
-      <w:start w:val="1"/>
-      <w:numFmt w:val="lowerLetter"/>
-      <w:lvlText w:val="%2."/>
-      <w:lvlJc w:val="left"/>
-      <w:pPr>
-        <w:ind w:left="1440" w:hanging="360"/>
-      </w:pPr>
-    </w:lvl>
-    <w:lvl w:ilvl="2" w:tplc="0409001B" w:tentative="1">
-      <w:start w:val="1"/>
-      <w:numFmt w:val="lowerRoman"/>
-      <w:lvlText w:val="%3."/>
-      <w:lvlJc w:val="right"/>
-      <w:pPr>
-        <w:ind w:left="2160" w:hanging="180"/>
-      </w:pPr>
-    </w:lvl>
-    <w:lvl w:ilvl="3" w:tplc="0409000F" w:tentative="1">
-      <w:start w:val="1"/>
-      <w:numFmt w:val="decimal"/>
-      <w:lvlText w:val="%4."/>
-      <w:lvlJc w:val="left"/>
-      <w:pPr>
-        <w:ind w:left="2880" w:hanging="360"/>
-      </w:pPr>
-    </w:lvl>
-    <w:lvl w:ilvl="4" w:tplc="04090019" w:tentative="1">
-      <w:start w:val="1"/>
-      <w:numFmt w:val="lowerLetter"/>
-      <w:lvlText w:val="%5."/>
-      <w:lvlJc w:val="left"/>
-      <w:pPr>
-        <w:ind w:left="3600" w:hanging="360"/>
-      </w:pPr>
-    </w:lvl>
-    <w:lvl w:ilvl="5" w:tplc="0409001B" w:tentative="1">
-      <w:start w:val="1"/>
-      <w:numFmt w:val="lowerRoman"/>
-      <w:lvlText w:val="%6."/>
-      <w:lvlJc w:val="right"/>
-      <w:pPr>
-        <w:ind w:left="4320" w:hanging="180"/>
-      </w:pPr>
-    </w:lvl>
-    <w:lvl w:ilvl="6" w:tplc="0409000F" w:tentative="1">
-      <w:start w:val="1"/>
-      <w:numFmt w:val="decimal"/>
-      <w:lvlText w:val="%7."/>
-      <w:lvlJc w:val="left"/>
-      <w:pPr>
-        <w:ind w:left="5040" w:hanging="360"/>
-      </w:pPr>
-    </w:lvl>
-    <w:lvl w:ilvl="7" w:tplc="04090019" w:tentative="1">
-      <w:start w:val="1"/>
-      <w:numFmt w:val="lowerLetter"/>
-      <w:lvlText w:val="%8."/>
-      <w:lvlJc w:val="left"/>
-      <w:pPr>
-        <w:ind w:left="5760" w:hanging="360"/>
-      </w:pPr>
-    </w:lvl>
-    <w:lvl w:ilvl="8" w:tplc="0409001B" w:tentative="1">
-      <w:start w:val="1"/>
-      <w:numFmt w:val="lowerRoman"/>
-      <w:lvlText w:val="%9."/>
-      <w:lvlJc w:val="right"/>
-      <w:pPr>
-        <w:ind w:left="6480" w:hanging="180"/>
       </w:pPr>
     </w:lvl>
   </w:abstractNum>
@@ -21511,6 +22140,119 @@
     </w:lvl>
   </w:abstractNum>
   <w:abstractNum w:abstractNumId="36" w15:restartNumberingAfterBreak="0">
+    <w:nsid w:val="5E7B5E05"/>
+    <w:multiLevelType w:val="multilevel"/>
+    <w:tmpl w:val="71D699B2"/>
+    <w:lvl w:ilvl="0">
+      <w:start w:val="1"/>
+      <w:numFmt w:val="decimal"/>
+      <w:lvlText w:val="%1."/>
+      <w:lvlJc w:val="left"/>
+      <w:pPr>
+        <w:tabs>
+          <w:tab w:val="num" w:pos="720"/>
+        </w:tabs>
+        <w:ind w:left="720" w:hanging="360"/>
+      </w:pPr>
+    </w:lvl>
+    <w:lvl w:ilvl="1" w:tentative="1">
+      <w:start w:val="1"/>
+      <w:numFmt w:val="decimal"/>
+      <w:lvlText w:val="%2."/>
+      <w:lvlJc w:val="left"/>
+      <w:pPr>
+        <w:tabs>
+          <w:tab w:val="num" w:pos="1440"/>
+        </w:tabs>
+        <w:ind w:left="1440" w:hanging="360"/>
+      </w:pPr>
+    </w:lvl>
+    <w:lvl w:ilvl="2" w:tentative="1">
+      <w:start w:val="1"/>
+      <w:numFmt w:val="decimal"/>
+      <w:lvlText w:val="%3."/>
+      <w:lvlJc w:val="left"/>
+      <w:pPr>
+        <w:tabs>
+          <w:tab w:val="num" w:pos="2160"/>
+        </w:tabs>
+        <w:ind w:left="2160" w:hanging="360"/>
+      </w:pPr>
+    </w:lvl>
+    <w:lvl w:ilvl="3" w:tentative="1">
+      <w:start w:val="1"/>
+      <w:numFmt w:val="decimal"/>
+      <w:lvlText w:val="%4."/>
+      <w:lvlJc w:val="left"/>
+      <w:pPr>
+        <w:tabs>
+          <w:tab w:val="num" w:pos="2880"/>
+        </w:tabs>
+        <w:ind w:left="2880" w:hanging="360"/>
+      </w:pPr>
+    </w:lvl>
+    <w:lvl w:ilvl="4" w:tentative="1">
+      <w:start w:val="1"/>
+      <w:numFmt w:val="decimal"/>
+      <w:lvlText w:val="%5."/>
+      <w:lvlJc w:val="left"/>
+      <w:pPr>
+        <w:tabs>
+          <w:tab w:val="num" w:pos="3600"/>
+        </w:tabs>
+        <w:ind w:left="3600" w:hanging="360"/>
+      </w:pPr>
+    </w:lvl>
+    <w:lvl w:ilvl="5" w:tentative="1">
+      <w:start w:val="1"/>
+      <w:numFmt w:val="decimal"/>
+      <w:lvlText w:val="%6."/>
+      <w:lvlJc w:val="left"/>
+      <w:pPr>
+        <w:tabs>
+          <w:tab w:val="num" w:pos="4320"/>
+        </w:tabs>
+        <w:ind w:left="4320" w:hanging="360"/>
+      </w:pPr>
+    </w:lvl>
+    <w:lvl w:ilvl="6" w:tentative="1">
+      <w:start w:val="1"/>
+      <w:numFmt w:val="decimal"/>
+      <w:lvlText w:val="%7."/>
+      <w:lvlJc w:val="left"/>
+      <w:pPr>
+        <w:tabs>
+          <w:tab w:val="num" w:pos="5040"/>
+        </w:tabs>
+        <w:ind w:left="5040" w:hanging="360"/>
+      </w:pPr>
+    </w:lvl>
+    <w:lvl w:ilvl="7" w:tentative="1">
+      <w:start w:val="1"/>
+      <w:numFmt w:val="decimal"/>
+      <w:lvlText w:val="%8."/>
+      <w:lvlJc w:val="left"/>
+      <w:pPr>
+        <w:tabs>
+          <w:tab w:val="num" w:pos="5760"/>
+        </w:tabs>
+        <w:ind w:left="5760" w:hanging="360"/>
+      </w:pPr>
+    </w:lvl>
+    <w:lvl w:ilvl="8" w:tentative="1">
+      <w:start w:val="1"/>
+      <w:numFmt w:val="decimal"/>
+      <w:lvlText w:val="%9."/>
+      <w:lvlJc w:val="left"/>
+      <w:pPr>
+        <w:tabs>
+          <w:tab w:val="num" w:pos="6480"/>
+        </w:tabs>
+        <w:ind w:left="6480" w:hanging="360"/>
+      </w:pPr>
+    </w:lvl>
+  </w:abstractNum>
+  <w:abstractNum w:abstractNumId="37" w15:restartNumberingAfterBreak="0">
     <w:nsid w:val="612A541A"/>
     <w:multiLevelType w:val="multilevel"/>
     <w:tmpl w:val="6E1485FE"/>
@@ -21623,7 +22365,7 @@
       </w:pPr>
     </w:lvl>
   </w:abstractNum>
-  <w:abstractNum w:abstractNumId="37" w15:restartNumberingAfterBreak="0">
+  <w:abstractNum w:abstractNumId="38" w15:restartNumberingAfterBreak="0">
     <w:nsid w:val="64612350"/>
     <w:multiLevelType w:val="multilevel"/>
     <w:tmpl w:val="E80A814A"/>
@@ -21736,7 +22478,7 @@
       </w:pPr>
     </w:lvl>
   </w:abstractNum>
-  <w:abstractNum w:abstractNumId="38" w15:restartNumberingAfterBreak="0">
+  <w:abstractNum w:abstractNumId="39" w15:restartNumberingAfterBreak="0">
     <w:nsid w:val="68C069A1"/>
     <w:multiLevelType w:val="multilevel"/>
     <w:tmpl w:val="2BAA5FE0"/>
@@ -21849,7 +22591,7 @@
       </w:pPr>
     </w:lvl>
   </w:abstractNum>
-  <w:abstractNum w:abstractNumId="39" w15:restartNumberingAfterBreak="0">
+  <w:abstractNum w:abstractNumId="40" w15:restartNumberingAfterBreak="0">
     <w:nsid w:val="6A354F48"/>
     <w:multiLevelType w:val="multilevel"/>
     <w:tmpl w:val="85CC7806"/>
@@ -21962,7 +22704,7 @@
       </w:pPr>
     </w:lvl>
   </w:abstractNum>
-  <w:abstractNum w:abstractNumId="40" w15:restartNumberingAfterBreak="0">
+  <w:abstractNum w:abstractNumId="41" w15:restartNumberingAfterBreak="0">
     <w:nsid w:val="76FB4F20"/>
     <w:multiLevelType w:val="multilevel"/>
     <w:tmpl w:val="69E60B72"/>
@@ -22075,7 +22817,7 @@
       </w:pPr>
     </w:lvl>
   </w:abstractNum>
-  <w:abstractNum w:abstractNumId="41" w15:restartNumberingAfterBreak="0">
+  <w:abstractNum w:abstractNumId="42" w15:restartNumberingAfterBreak="0">
     <w:nsid w:val="76FF5B77"/>
     <w:multiLevelType w:val="multilevel"/>
     <w:tmpl w:val="3CDE6BBA"/>
@@ -22188,7 +22930,7 @@
       </w:pPr>
     </w:lvl>
   </w:abstractNum>
-  <w:abstractNum w:abstractNumId="42" w15:restartNumberingAfterBreak="0">
+  <w:abstractNum w:abstractNumId="43" w15:restartNumberingAfterBreak="0">
     <w:nsid w:val="7DB448C1"/>
     <w:multiLevelType w:val="multilevel"/>
     <w:tmpl w:val="BB843FB0"/>
@@ -22301,7 +23043,7 @@
       </w:pPr>
     </w:lvl>
   </w:abstractNum>
-  <w:abstractNum w:abstractNumId="43" w15:restartNumberingAfterBreak="0">
+  <w:abstractNum w:abstractNumId="44" w15:restartNumberingAfterBreak="0">
     <w:nsid w:val="7F0B291B"/>
     <w:multiLevelType w:val="multilevel"/>
     <w:tmpl w:val="73063844"/>
@@ -22421,10 +23163,10 @@
     <w:abstractNumId w:val="27"/>
   </w:num>
   <w:num w:numId="3">
-    <w:abstractNumId w:val="12"/>
+    <w:abstractNumId w:val="13"/>
   </w:num>
   <w:num w:numId="4">
-    <w:abstractNumId w:val="17"/>
+    <w:abstractNumId w:val="18"/>
   </w:num>
   <w:num w:numId="5">
     <w:abstractNumId w:val="3"/>
@@ -22433,7 +23175,7 @@
     <w:abstractNumId w:val="28"/>
   </w:num>
   <w:num w:numId="7">
-    <w:abstractNumId w:val="37"/>
+    <w:abstractNumId w:val="38"/>
   </w:num>
   <w:num w:numId="8">
     <w:abstractNumId w:val="32"/>
@@ -22446,25 +23188,25 @@
     </w:lvlOverride>
   </w:num>
   <w:num w:numId="9">
-    <w:abstractNumId w:val="19"/>
+    <w:abstractNumId w:val="20"/>
   </w:num>
   <w:num w:numId="10">
-    <w:abstractNumId w:val="21"/>
+    <w:abstractNumId w:val="22"/>
   </w:num>
   <w:num w:numId="11">
     <w:abstractNumId w:val="6"/>
   </w:num>
   <w:num w:numId="12">
-    <w:abstractNumId w:val="14"/>
+    <w:abstractNumId w:val="15"/>
   </w:num>
   <w:num w:numId="13">
-    <w:abstractNumId w:val="40"/>
+    <w:abstractNumId w:val="41"/>
   </w:num>
   <w:num w:numId="14">
-    <w:abstractNumId w:val="25"/>
+    <w:abstractNumId w:val="26"/>
   </w:num>
   <w:num w:numId="15">
-    <w:abstractNumId w:val="16"/>
+    <w:abstractNumId w:val="17"/>
   </w:num>
   <w:num w:numId="16">
     <w:abstractNumId w:val="1"/>
@@ -22476,22 +23218,22 @@
     <w:abstractNumId w:val="4"/>
   </w:num>
   <w:num w:numId="19">
-    <w:abstractNumId w:val="36"/>
+    <w:abstractNumId w:val="37"/>
   </w:num>
   <w:num w:numId="20">
-    <w:abstractNumId w:val="39"/>
+    <w:abstractNumId w:val="40"/>
   </w:num>
   <w:num w:numId="21">
     <w:abstractNumId w:val="8"/>
   </w:num>
   <w:num w:numId="22">
-    <w:abstractNumId w:val="15"/>
+    <w:abstractNumId w:val="16"/>
   </w:num>
   <w:num w:numId="23">
     <w:abstractNumId w:val="7"/>
   </w:num>
   <w:num w:numId="24">
-    <w:abstractNumId w:val="20"/>
+    <w:abstractNumId w:val="21"/>
   </w:num>
   <w:num w:numId="25">
     <w:abstractNumId w:val="10"/>
@@ -22500,16 +23242,16 @@
     <w:abstractNumId w:val="0"/>
   </w:num>
   <w:num w:numId="27">
-    <w:abstractNumId w:val="23"/>
+    <w:abstractNumId w:val="24"/>
   </w:num>
   <w:num w:numId="28">
     <w:abstractNumId w:val="34"/>
   </w:num>
   <w:num w:numId="29">
-    <w:abstractNumId w:val="24"/>
+    <w:abstractNumId w:val="25"/>
   </w:num>
   <w:num w:numId="30">
-    <w:abstractNumId w:val="42"/>
+    <w:abstractNumId w:val="43"/>
   </w:num>
   <w:num w:numId="31">
     <w:abstractNumId w:val="31"/>
@@ -22518,7 +23260,7 @@
     <w:abstractNumId w:val="2"/>
   </w:num>
   <w:num w:numId="33">
-    <w:abstractNumId w:val="22"/>
+    <w:abstractNumId w:val="23"/>
   </w:num>
   <w:num w:numId="34">
     <w:abstractNumId w:val="5"/>
@@ -22527,16 +23269,16 @@
     <w:abstractNumId w:val="11"/>
   </w:num>
   <w:num w:numId="36">
-    <w:abstractNumId w:val="18"/>
+    <w:abstractNumId w:val="19"/>
   </w:num>
   <w:num w:numId="37">
     <w:abstractNumId w:val="30"/>
   </w:num>
   <w:num w:numId="38">
-    <w:abstractNumId w:val="43"/>
+    <w:abstractNumId w:val="44"/>
   </w:num>
   <w:num w:numId="39">
-    <w:abstractNumId w:val="38"/>
+    <w:abstractNumId w:val="39"/>
   </w:num>
   <w:num w:numId="40">
     <w:abstractNumId w:val="35"/>
@@ -22545,13 +23287,16 @@
     <w:abstractNumId w:val="33"/>
   </w:num>
   <w:num w:numId="42">
-    <w:abstractNumId w:val="41"/>
+    <w:abstractNumId w:val="42"/>
   </w:num>
   <w:num w:numId="43">
-    <w:abstractNumId w:val="13"/>
+    <w:abstractNumId w:val="14"/>
   </w:num>
   <w:num w:numId="44">
-    <w:abstractNumId w:val="26"/>
+    <w:abstractNumId w:val="12"/>
+  </w:num>
+  <w:num w:numId="45">
+    <w:abstractNumId w:val="36"/>
   </w:num>
 </w:numbering>
 </file>

</xml_diff>

<commit_message>
updated domain assumptions and requirments. added some product functions: Show Shop’s Information and daily reports , cancel a reservation, take a ticket on the spot
</commit_message>
<xml_diff>
--- a/SOFTENG2 PROJECT RASD.docx
+++ b/SOFTENG2 PROJECT RASD.docx
@@ -588,9 +588,21 @@
           <w:color w:val="000000"/>
           <w:sz w:val="32"/>
           <w:szCs w:val="32"/>
+          <w:lang w:eastAsia="it-IT"/>
+        </w:rPr>
+        <w:t> </w:t>
+      </w:r>
+      <w:r>
+        <w:rPr>
+          <w:rFonts w:ascii="Arial" w:hAnsi="Arial" w:cs="Arial"/>
+          <w:b/>
+          <w:bCs/>
+          <w:color w:val="000000"/>
+          <w:sz w:val="32"/>
+          <w:szCs w:val="32"/>
           <w:lang w:val="it-IT" w:eastAsia="it-IT"/>
         </w:rPr>
-        <w:t xml:space="preserve"> 1.2.1 World </w:t>
+        <w:t xml:space="preserve">1.2.1 World </w:t>
       </w:r>
       <w:proofErr w:type="spellStart"/>
       <w:r>
@@ -741,7 +753,33 @@
                 <w:szCs w:val="22"/>
                 <w:lang w:val="en-US"/>
               </w:rPr>
-              <w:t>WP2: store managers organize the shops in order to avoid gathering due to coronavirus pandemic</w:t>
+              <w:t xml:space="preserve">WP2: store managers organize the shops </w:t>
+            </w:r>
+            <w:proofErr w:type="gramStart"/>
+            <w:r>
+              <w:rPr>
+                <w:rFonts w:ascii="Arial" w:hAnsi="Arial" w:cs="Arial"/>
+                <w:b/>
+                <w:bCs/>
+                <w:color w:val="000000"/>
+                <w:sz w:val="22"/>
+                <w:szCs w:val="22"/>
+                <w:lang w:val="en-US"/>
+              </w:rPr>
+              <w:t>in order to</w:t>
+            </w:r>
+            <w:proofErr w:type="gramEnd"/>
+            <w:r>
+              <w:rPr>
+                <w:rFonts w:ascii="Arial" w:hAnsi="Arial" w:cs="Arial"/>
+                <w:b/>
+                <w:bCs/>
+                <w:color w:val="000000"/>
+                <w:sz w:val="22"/>
+                <w:szCs w:val="22"/>
+                <w:lang w:val="en-US"/>
+              </w:rPr>
+              <w:t xml:space="preserve"> avoid gathering due to coronavirus pandemic</w:t>
             </w:r>
           </w:p>
         </w:tc>
@@ -6279,35 +6317,426 @@
       <w:pPr>
         <w:pStyle w:val="NormaleWeb"/>
         <w:shd w:val="clear" w:color="auto" w:fill="FFFFFF"/>
-        <w:spacing w:before="0" w:beforeAutospacing="0" w:after="0" w:afterAutospacing="0"/>
-      </w:pPr>
-      <w:r>
-        <w:rPr>
-          <w:rFonts w:ascii="Arial" w:hAnsi="Arial" w:cs="Arial"/>
-          <w:b/>
-          <w:bCs/>
-          <w:color w:val="000000"/>
-          <w:sz w:val="22"/>
-          <w:szCs w:val="22"/>
-        </w:rPr>
-        <w:t>Show list of shops and related info </w:t>
-      </w:r>
-    </w:p>
-    <w:p>
-      <w:pPr>
-        <w:pStyle w:val="NormaleWeb"/>
-        <w:shd w:val="clear" w:color="auto" w:fill="FFFFFF"/>
-        <w:spacing w:before="0" w:beforeAutospacing="0" w:after="0" w:afterAutospacing="0"/>
-      </w:pPr>
-      <w:r>
-        <w:rPr>
-          <w:rFonts w:ascii="Arial" w:hAnsi="Arial" w:cs="Arial"/>
-          <w:color w:val="000000"/>
-          <w:sz w:val="22"/>
-          <w:szCs w:val="22"/>
-        </w:rPr>
-        <w:t>Once opened the application the customer can see a list of shops divided by categories. If he/she has provided the localization the list is sorted from the closest to the farthest one. For each shop the application shows how many people are already in the corresponding queue, which categories of items the store provides, the position and the opening and closing time of the store.</w:t>
-      </w:r>
+        <w:spacing w:before="0" w:beforeAutospacing="0" w:after="0" w:afterAutospacing="0" w:line="276" w:lineRule="auto"/>
+        <w:rPr>
+          <w:rFonts w:ascii="Arial" w:hAnsi="Arial" w:cs="Arial"/>
+          <w:b/>
+          <w:bCs/>
+          <w:sz w:val="22"/>
+          <w:szCs w:val="22"/>
+        </w:rPr>
+      </w:pPr>
+      <w:r>
+        <w:rPr>
+          <w:rFonts w:ascii="Arial" w:hAnsi="Arial" w:cs="Arial"/>
+          <w:b/>
+          <w:bCs/>
+          <w:sz w:val="22"/>
+          <w:szCs w:val="22"/>
+        </w:rPr>
+        <w:t xml:space="preserve">Show Shop’s Information and daily reports </w:t>
+      </w:r>
+    </w:p>
+    <w:p>
+      <w:pPr>
+        <w:pStyle w:val="NormaleWeb"/>
+        <w:shd w:val="clear" w:color="auto" w:fill="FFFFFF"/>
+        <w:spacing w:before="0" w:beforeAutospacing="0" w:after="0" w:afterAutospacing="0" w:line="276" w:lineRule="auto"/>
+        <w:rPr>
+          <w:rFonts w:ascii="Arial" w:hAnsi="Arial" w:cs="Arial"/>
+          <w:sz w:val="22"/>
+          <w:szCs w:val="22"/>
+        </w:rPr>
+      </w:pPr>
+      <w:r>
+        <w:rPr>
+          <w:rFonts w:ascii="Arial" w:hAnsi="Arial" w:cs="Arial"/>
+          <w:sz w:val="22"/>
+          <w:szCs w:val="22"/>
+        </w:rPr>
+        <w:t xml:space="preserve">The shop manager can open the application and visualize the list of his/her shops. For each </w:t>
+      </w:r>
+      <w:proofErr w:type="gramStart"/>
+      <w:r>
+        <w:rPr>
+          <w:rFonts w:ascii="Arial" w:hAnsi="Arial" w:cs="Arial"/>
+          <w:sz w:val="22"/>
+          <w:szCs w:val="22"/>
+        </w:rPr>
+        <w:t>shop</w:t>
+      </w:r>
+      <w:proofErr w:type="gramEnd"/>
+      <w:r>
+        <w:rPr>
+          <w:rFonts w:ascii="Arial" w:hAnsi="Arial" w:cs="Arial"/>
+          <w:sz w:val="22"/>
+          <w:szCs w:val="22"/>
+        </w:rPr>
+        <w:t xml:space="preserve"> the number of people that have accessed the store until that moment (</w:t>
+      </w:r>
+      <w:r>
+        <w:rPr>
+          <w:rFonts w:ascii="Arial" w:hAnsi="Arial" w:cs="Arial"/>
+          <w:i/>
+          <w:iCs/>
+          <w:sz w:val="22"/>
+          <w:szCs w:val="22"/>
+        </w:rPr>
+        <w:t>daily report)</w:t>
+      </w:r>
+      <w:r>
+        <w:rPr>
+          <w:rFonts w:ascii="Arial" w:hAnsi="Arial" w:cs="Arial"/>
+          <w:sz w:val="22"/>
+          <w:szCs w:val="22"/>
+        </w:rPr>
+        <w:t xml:space="preserve"> is provided. Once selected a shop, the system shows him/her the information related to the shop (name, address, opening and closing time, picture, departments, categories of items for each department) and the </w:t>
+      </w:r>
+      <w:r>
+        <w:rPr>
+          <w:rFonts w:ascii="Arial" w:hAnsi="Arial" w:cs="Arial"/>
+          <w:i/>
+          <w:iCs/>
+          <w:sz w:val="22"/>
+          <w:szCs w:val="22"/>
+        </w:rPr>
+        <w:t xml:space="preserve">daily reports </w:t>
+      </w:r>
+      <w:r>
+        <w:rPr>
+          <w:rFonts w:ascii="Arial" w:hAnsi="Arial" w:cs="Arial"/>
+          <w:sz w:val="22"/>
+          <w:szCs w:val="22"/>
+        </w:rPr>
+        <w:t xml:space="preserve">of the current day and of the past ones. </w:t>
+      </w:r>
+      <w:r>
+        <w:rPr>
+          <w:rFonts w:ascii="Arial" w:hAnsi="Arial" w:cs="Arial"/>
+          <w:i/>
+          <w:iCs/>
+          <w:sz w:val="22"/>
+          <w:szCs w:val="22"/>
+        </w:rPr>
+        <w:t xml:space="preserve"> </w:t>
+      </w:r>
+      <w:r>
+        <w:rPr>
+          <w:rFonts w:ascii="Arial" w:hAnsi="Arial" w:cs="Arial"/>
+          <w:sz w:val="22"/>
+          <w:szCs w:val="22"/>
+        </w:rPr>
+        <w:t xml:space="preserve"> </w:t>
+      </w:r>
+    </w:p>
+    <w:p>
+      <w:pPr>
+        <w:pStyle w:val="NormaleWeb"/>
+        <w:shd w:val="clear" w:color="auto" w:fill="FFFFFF"/>
+        <w:spacing w:before="0" w:beforeAutospacing="0" w:after="0" w:afterAutospacing="0" w:line="276" w:lineRule="auto"/>
+        <w:rPr>
+          <w:rFonts w:ascii="Arial" w:hAnsi="Arial" w:cs="Arial"/>
+          <w:b/>
+          <w:bCs/>
+          <w:sz w:val="22"/>
+          <w:szCs w:val="22"/>
+        </w:rPr>
+      </w:pPr>
+    </w:p>
+    <w:p>
+      <w:pPr>
+        <w:pStyle w:val="NormaleWeb"/>
+        <w:shd w:val="clear" w:color="auto" w:fill="FFFFFF"/>
+        <w:spacing w:before="0" w:beforeAutospacing="0" w:after="0" w:afterAutospacing="0" w:line="276" w:lineRule="auto"/>
+      </w:pPr>
+      <w:r>
+        <w:rPr>
+          <w:rFonts w:ascii="Arial" w:hAnsi="Arial" w:cs="Arial"/>
+          <w:b/>
+          <w:bCs/>
+          <w:color w:val="000000"/>
+          <w:sz w:val="22"/>
+          <w:szCs w:val="22"/>
+        </w:rPr>
+        <w:t xml:space="preserve">Show </w:t>
+      </w:r>
+      <w:proofErr w:type="gramStart"/>
+      <w:r>
+        <w:rPr>
+          <w:rFonts w:ascii="Arial" w:hAnsi="Arial" w:cs="Arial"/>
+          <w:b/>
+          <w:bCs/>
+          <w:color w:val="000000"/>
+          <w:sz w:val="22"/>
+          <w:szCs w:val="22"/>
+        </w:rPr>
+        <w:t>the  list</w:t>
+      </w:r>
+      <w:proofErr w:type="gramEnd"/>
+      <w:r>
+        <w:rPr>
+          <w:rFonts w:ascii="Arial" w:hAnsi="Arial" w:cs="Arial"/>
+          <w:b/>
+          <w:bCs/>
+          <w:color w:val="000000"/>
+          <w:sz w:val="22"/>
+          <w:szCs w:val="22"/>
+        </w:rPr>
+        <w:t xml:space="preserve"> of shops with related information</w:t>
+      </w:r>
+    </w:p>
+    <w:p>
+      <w:pPr>
+        <w:pStyle w:val="NormaleWeb"/>
+        <w:shd w:val="clear" w:color="auto" w:fill="FFFFFF"/>
+        <w:spacing w:before="0" w:beforeAutospacing="0" w:after="0" w:afterAutospacing="0" w:line="276" w:lineRule="auto"/>
+      </w:pPr>
+      <w:r>
+        <w:rPr>
+          <w:rFonts w:ascii="Arial" w:hAnsi="Arial" w:cs="Arial"/>
+          <w:color w:val="000000"/>
+          <w:sz w:val="22"/>
+          <w:szCs w:val="22"/>
+        </w:rPr>
+        <w:t xml:space="preserve">Once opened the application the customer can see a list of shops. If he/she has provided the localization the list is sorted from the closest to the farthest one. For each </w:t>
+      </w:r>
+      <w:proofErr w:type="gramStart"/>
+      <w:r>
+        <w:rPr>
+          <w:rFonts w:ascii="Arial" w:hAnsi="Arial" w:cs="Arial"/>
+          <w:color w:val="000000"/>
+          <w:sz w:val="22"/>
+          <w:szCs w:val="22"/>
+        </w:rPr>
+        <w:t>shop</w:t>
+      </w:r>
+      <w:proofErr w:type="gramEnd"/>
+      <w:r>
+        <w:rPr>
+          <w:rFonts w:ascii="Arial" w:hAnsi="Arial" w:cs="Arial"/>
+          <w:color w:val="000000"/>
+          <w:sz w:val="22"/>
+          <w:szCs w:val="22"/>
+        </w:rPr>
+        <w:t xml:space="preserve"> the application shows how many people are already in the corresponding queue, which categories of items the store provides, the position and the opening and closing time of the store.</w:t>
+      </w:r>
+    </w:p>
+    <w:p>
+      <w:pPr>
+        <w:shd w:val="clear" w:color="auto" w:fill="FFFFFF"/>
+        <w:spacing w:after="240" w:line="276" w:lineRule="auto"/>
+        <w:rPr>
+          <w:rFonts w:ascii="Arial" w:hAnsi="Arial" w:cs="Arial"/>
+          <w:b/>
+          <w:bCs/>
+          <w:color w:val="943634" w:themeColor="accent2" w:themeShade="BF"/>
+          <w:lang w:val="en-US"/>
+        </w:rPr>
+      </w:pPr>
+      <w:r>
+        <w:rPr>
+          <w:rFonts w:ascii="Arial" w:hAnsi="Arial" w:cs="Arial"/>
+          <w:b/>
+          <w:bCs/>
+          <w:color w:val="943634" w:themeColor="accent2" w:themeShade="BF"/>
+          <w:lang w:val="en-US"/>
+        </w:rPr>
+        <w:t xml:space="preserve"> </w:t>
+      </w:r>
+    </w:p>
+    <w:p>
+      <w:pPr>
+        <w:shd w:val="clear" w:color="auto" w:fill="FFFFFF"/>
+        <w:spacing w:after="240" w:line="276" w:lineRule="auto"/>
+        <w:rPr>
+          <w:rFonts w:ascii="Arial" w:hAnsi="Arial" w:cs="Arial"/>
+          <w:i/>
+          <w:iCs/>
+          <w:color w:val="000000"/>
+          <w:lang w:val="en-US"/>
+        </w:rPr>
+      </w:pPr>
+      <w:r>
+        <w:rPr>
+          <w:rFonts w:ascii="Arial" w:hAnsi="Arial" w:cs="Arial"/>
+          <w:b/>
+          <w:bCs/>
+          <w:lang w:val="en-US"/>
+        </w:rPr>
+        <w:t>Cancel a reservation</w:t>
+      </w:r>
+      <w:r>
+        <w:rPr>
+          <w:rFonts w:ascii="Arial" w:hAnsi="Arial" w:cs="Arial"/>
+          <w:b/>
+          <w:bCs/>
+          <w:lang w:val="en-US"/>
+        </w:rPr>
+        <w:br/>
+      </w:r>
+      <w:r>
+        <w:rPr>
+          <w:rFonts w:ascii="Arial" w:hAnsi="Arial" w:cs="Arial"/>
+          <w:lang w:val="en-US"/>
+        </w:rPr>
+        <w:t xml:space="preserve">The user can cancel the reservation from the appropriate section of the application </w:t>
+      </w:r>
+      <w:r>
+        <w:rPr>
+          <w:rFonts w:ascii="Arial" w:hAnsi="Arial" w:cs="Arial"/>
+          <w:lang w:val="en-US"/>
+        </w:rPr>
+        <w:br/>
+      </w:r>
+      <w:r>
+        <w:rPr>
+          <w:rFonts w:ascii="Arial" w:hAnsi="Arial" w:cs="Arial"/>
+          <w:lang w:val="en-US"/>
+        </w:rPr>
+        <w:lastRenderedPageBreak/>
+        <w:t xml:space="preserve">-in any moment in case of </w:t>
+      </w:r>
+      <w:r>
+        <w:rPr>
+          <w:rFonts w:ascii="Arial" w:hAnsi="Arial" w:cs="Arial"/>
+          <w:i/>
+          <w:iCs/>
+          <w:lang w:val="en-US"/>
+        </w:rPr>
+        <w:t xml:space="preserve">Take a ticket </w:t>
+      </w:r>
+      <w:r>
+        <w:rPr>
+          <w:rFonts w:ascii="Arial" w:hAnsi="Arial" w:cs="Arial"/>
+          <w:lang w:val="en-US"/>
+        </w:rPr>
+        <w:t>option</w:t>
+      </w:r>
+      <w:r>
+        <w:rPr>
+          <w:lang w:val="en-US"/>
+        </w:rPr>
+        <w:br/>
+        <w:t>-</w:t>
+      </w:r>
+      <w:r>
+        <w:rPr>
+          <w:rFonts w:ascii="Arial" w:hAnsi="Arial" w:cs="Arial"/>
+          <w:color w:val="000000"/>
+          <w:lang w:val="en-US"/>
+        </w:rPr>
+        <w:t xml:space="preserve">until one hour before the start of the slot time selected in case of </w:t>
+      </w:r>
+      <w:r>
+        <w:rPr>
+          <w:rFonts w:ascii="Arial" w:hAnsi="Arial" w:cs="Arial"/>
+          <w:i/>
+          <w:iCs/>
+          <w:color w:val="000000"/>
+          <w:lang w:val="en-US"/>
+        </w:rPr>
+        <w:t>Book a visit option</w:t>
+      </w:r>
+    </w:p>
+    <w:p>
+      <w:pPr>
+        <w:shd w:val="clear" w:color="auto" w:fill="FFFFFF"/>
+        <w:spacing w:after="240" w:line="276" w:lineRule="auto"/>
+        <w:rPr>
+          <w:rFonts w:ascii="Arial" w:hAnsi="Arial" w:cs="Arial"/>
+          <w:i/>
+          <w:iCs/>
+          <w:color w:val="000000"/>
+          <w:lang w:val="en-US"/>
+        </w:rPr>
+      </w:pPr>
+      <w:r>
+        <w:rPr>
+          <w:rFonts w:ascii="Arial" w:hAnsi="Arial" w:cs="Arial"/>
+          <w:b/>
+          <w:bCs/>
+          <w:lang w:val="en-US"/>
+        </w:rPr>
+        <w:t>Take a ticket on the spot</w:t>
+      </w:r>
+      <w:r>
+        <w:rPr>
+          <w:rFonts w:ascii="Arial" w:hAnsi="Arial" w:cs="Arial"/>
+          <w:b/>
+          <w:bCs/>
+          <w:lang w:val="en-US"/>
+        </w:rPr>
+        <w:br/>
+      </w:r>
+      <w:r>
+        <w:rPr>
+          <w:rFonts w:ascii="Arial" w:hAnsi="Arial" w:cs="Arial"/>
+          <w:lang w:val="en-US"/>
+        </w:rPr>
+        <w:t xml:space="preserve">The user who cannot use the </w:t>
+      </w:r>
+      <w:proofErr w:type="spellStart"/>
+      <w:r>
+        <w:rPr>
+          <w:rFonts w:ascii="Arial" w:hAnsi="Arial" w:cs="Arial"/>
+          <w:lang w:val="en-US"/>
+        </w:rPr>
+        <w:t>CLup</w:t>
+      </w:r>
+      <w:proofErr w:type="spellEnd"/>
+      <w:r>
+        <w:rPr>
+          <w:rFonts w:ascii="Arial" w:hAnsi="Arial" w:cs="Arial"/>
+          <w:lang w:val="en-US"/>
+        </w:rPr>
+        <w:t xml:space="preserve"> application on a device has the possibility to directly go to the shop and get the ticket with the related QR code by using the totem outside the store, which prints the ticket with the QR code </w:t>
+      </w:r>
+    </w:p>
+    <w:p>
+      <w:pPr>
+        <w:pStyle w:val="NormaleWeb"/>
+        <w:shd w:val="clear" w:color="auto" w:fill="FFFFFF"/>
+        <w:spacing w:before="240" w:beforeAutospacing="0" w:after="0" w:afterAutospacing="0" w:line="276" w:lineRule="auto"/>
+        <w:rPr>
+          <w:rFonts w:ascii="Arial" w:hAnsi="Arial" w:cs="Arial"/>
+          <w:b/>
+          <w:bCs/>
+          <w:color w:val="000000"/>
+          <w:sz w:val="22"/>
+          <w:szCs w:val="22"/>
+        </w:rPr>
+      </w:pPr>
+    </w:p>
+    <w:p>
+      <w:pPr>
+        <w:pStyle w:val="NormaleWeb"/>
+        <w:shd w:val="clear" w:color="auto" w:fill="FFFFFF"/>
+        <w:spacing w:before="240" w:beforeAutospacing="0" w:after="0" w:afterAutospacing="0" w:line="276" w:lineRule="auto"/>
+      </w:pPr>
+      <w:r>
+        <w:rPr>
+          <w:rFonts w:ascii="Arial" w:hAnsi="Arial" w:cs="Arial"/>
+          <w:b/>
+          <w:bCs/>
+          <w:color w:val="000000"/>
+          <w:sz w:val="22"/>
+          <w:szCs w:val="22"/>
+        </w:rPr>
+        <w:t>2.3 User Characteristic</w:t>
+      </w:r>
+    </w:p>
+    <w:p>
+      <w:pPr>
+        <w:pStyle w:val="NormaleWeb"/>
+        <w:shd w:val="clear" w:color="auto" w:fill="FFFFFF"/>
+        <w:spacing w:before="0" w:beforeAutospacing="0" w:after="240" w:afterAutospacing="0" w:line="276" w:lineRule="auto"/>
+        <w:rPr>
+          <w:rFonts w:ascii="Arial" w:hAnsi="Arial" w:cs="Arial"/>
+          <w:color w:val="000000"/>
+          <w:sz w:val="22"/>
+          <w:szCs w:val="22"/>
+        </w:rPr>
+      </w:pPr>
     </w:p>
     <w:p>
       <w:pPr>
@@ -6315,9 +6744,6 @@
         <w:shd w:val="clear" w:color="auto" w:fill="FFFFFF"/>
         <w:spacing w:before="0" w:beforeAutospacing="0" w:after="240" w:afterAutospacing="0"/>
       </w:pPr>
-      <w:r>
-        <w:t> </w:t>
-      </w:r>
     </w:p>
     <w:p>
       <w:pPr>
@@ -6534,7 +6960,6 @@
           <w:color w:val="000000"/>
           <w:lang w:val="en-US"/>
         </w:rPr>
-        <w:lastRenderedPageBreak/>
         <w:t>2.4 Assumptions dependencies and constraints</w:t>
       </w:r>
     </w:p>
@@ -6557,241 +6982,901 @@
     </w:p>
     <w:p>
       <w:pPr>
-        <w:shd w:val="clear" w:color="auto" w:fill="FFFFFF"/>
-        <w:rPr>
-          <w:color w:val="000000"/>
-          <w:lang w:val="en-US"/>
-        </w:rPr>
-      </w:pPr>
-      <w:r>
-        <w:rPr>
-          <w:rFonts w:ascii="Arial" w:hAnsi="Arial" w:cs="Arial"/>
-          <w:color w:val="000000"/>
-          <w:lang w:val="en-US"/>
-        </w:rPr>
-        <w:t>D1. When a user requests a ticket or books a visit the internet connection must work properly.</w:t>
-      </w:r>
-    </w:p>
-    <w:p>
-      <w:pPr>
-        <w:shd w:val="clear" w:color="auto" w:fill="FFFFFF"/>
-        <w:rPr>
-          <w:color w:val="000000"/>
-          <w:lang w:val="en-US"/>
-        </w:rPr>
-      </w:pPr>
-      <w:r>
-        <w:rPr>
-          <w:rFonts w:ascii="Arial" w:hAnsi="Arial" w:cs="Arial"/>
-          <w:color w:val="000000"/>
-          <w:lang w:val="en-US"/>
-        </w:rPr>
-        <w:t>D2. There are totems at the entrances of the registered store </w:t>
-      </w:r>
-    </w:p>
-    <w:p>
-      <w:pPr>
-        <w:shd w:val="clear" w:color="auto" w:fill="FFFFFF"/>
-        <w:rPr>
-          <w:color w:val="000000"/>
-          <w:lang w:val="en-US"/>
-        </w:rPr>
-      </w:pPr>
-      <w:r>
-        <w:rPr>
-          <w:rFonts w:ascii="Arial" w:hAnsi="Arial" w:cs="Arial"/>
-          <w:color w:val="000000"/>
-          <w:lang w:val="en-US"/>
-        </w:rPr>
-        <w:t>D3 There are QR scanners at the entrances/exits of the registered store</w:t>
-      </w:r>
-    </w:p>
-    <w:p>
-      <w:pPr>
-        <w:shd w:val="clear" w:color="auto" w:fill="FFFFFF"/>
-        <w:rPr>
-          <w:color w:val="000000"/>
-          <w:lang w:val="en-US"/>
-        </w:rPr>
-      </w:pPr>
-      <w:r>
-        <w:rPr>
-          <w:rFonts w:ascii="Arial" w:hAnsi="Arial" w:cs="Arial"/>
-          <w:color w:val="000000"/>
-          <w:lang w:val="en-US"/>
-        </w:rPr>
-        <w:t>D4. The Shop’s address, the pictures, the categories of items, the various departments with their associated capacities and any other kind of shop’s information are correctly provided by the store manager.</w:t>
-      </w:r>
-    </w:p>
-    <w:p>
-      <w:pPr>
-        <w:shd w:val="clear" w:color="auto" w:fill="FFFFFF"/>
-        <w:rPr>
-          <w:color w:val="000000"/>
-          <w:lang w:val="en-US"/>
-        </w:rPr>
-      </w:pPr>
-      <w:r>
-        <w:rPr>
-          <w:rFonts w:ascii="Arial" w:hAnsi="Arial" w:cs="Arial"/>
-          <w:color w:val="000000"/>
-          <w:lang w:val="en-US"/>
-        </w:rPr>
-        <w:t>D5. The various information that can be provided by the users (position address, category of items that he/she wants to buy, approximate duration of the visit, time slot selected for the visit) is reliable.</w:t>
-      </w:r>
-    </w:p>
-    <w:p>
-      <w:pPr>
-        <w:shd w:val="clear" w:color="auto" w:fill="FFFFFF"/>
-        <w:rPr>
-          <w:color w:val="000000"/>
-          <w:lang w:val="en-US"/>
-        </w:rPr>
-      </w:pPr>
-      <w:r>
-        <w:rPr>
-          <w:rFonts w:ascii="Arial" w:hAnsi="Arial" w:cs="Arial"/>
-          <w:color w:val="000000"/>
-          <w:sz w:val="21"/>
-          <w:szCs w:val="21"/>
-          <w:lang w:val="en-US"/>
-        </w:rPr>
-        <w:t>D6: the user-customer arrives at the shop almost at the time associated with his/her ticket by the system estimations.</w:t>
-      </w:r>
-    </w:p>
-    <w:p>
-      <w:pPr>
-        <w:shd w:val="clear" w:color="auto" w:fill="FFFFFF"/>
-        <w:rPr>
-          <w:color w:val="000000"/>
-          <w:lang w:val="en-US"/>
-        </w:rPr>
-      </w:pPr>
-      <w:r>
-        <w:rPr>
-          <w:rFonts w:ascii="Arial" w:hAnsi="Arial" w:cs="Arial"/>
-          <w:color w:val="000000"/>
-          <w:sz w:val="21"/>
-          <w:szCs w:val="21"/>
-          <w:lang w:val="en-US"/>
-        </w:rPr>
-        <w:t>D7. User has the QR code associated with his/her ticket once arrived at the shop either on the device or in any other way (for instance he/she has printed it).</w:t>
-      </w:r>
-    </w:p>
-    <w:p>
-      <w:pPr>
-        <w:shd w:val="clear" w:color="auto" w:fill="FFFFFF"/>
-        <w:rPr>
-          <w:color w:val="000000"/>
-          <w:lang w:val="en-US"/>
-        </w:rPr>
-      </w:pPr>
-      <w:r>
-        <w:rPr>
-          <w:rFonts w:ascii="Arial" w:hAnsi="Arial" w:cs="Arial"/>
-          <w:color w:val="000000"/>
-          <w:sz w:val="21"/>
-          <w:szCs w:val="21"/>
-          <w:lang w:val="en-US"/>
-        </w:rPr>
-        <w:t>D8. Each person scans his/her QR code when entering and leaving the store.</w:t>
-      </w:r>
-    </w:p>
-    <w:p>
-      <w:pPr>
-        <w:shd w:val="clear" w:color="auto" w:fill="FFFFFF"/>
-        <w:rPr>
-          <w:color w:val="000000"/>
-          <w:lang w:val="en-US"/>
-        </w:rPr>
-      </w:pPr>
-      <w:r>
-        <w:rPr>
-          <w:rFonts w:ascii="Arial" w:hAnsi="Arial" w:cs="Arial"/>
-          <w:color w:val="000000"/>
-          <w:sz w:val="21"/>
-          <w:szCs w:val="21"/>
-          <w:lang w:val="en-US"/>
-        </w:rPr>
-        <w:t>D9. Each person who does not take the ticket online, always takes the ticket through the totem before entering the store</w:t>
-      </w:r>
-      <w:r>
-        <w:rPr>
-          <w:rFonts w:ascii="Arial" w:hAnsi="Arial" w:cs="Arial"/>
-          <w:color w:val="000000"/>
-          <w:lang w:val="en-US"/>
-        </w:rPr>
-        <w:t>.</w:t>
-      </w:r>
-    </w:p>
-    <w:p>
-      <w:pPr>
-        <w:shd w:val="clear" w:color="auto" w:fill="FFFFFF"/>
-        <w:rPr>
-          <w:color w:val="000000"/>
-          <w:lang w:val="en-US"/>
-        </w:rPr>
-      </w:pPr>
-      <w:r>
-        <w:rPr>
-          <w:rFonts w:ascii="Arial" w:hAnsi="Arial" w:cs="Arial"/>
-          <w:color w:val="000000"/>
-          <w:lang w:val="en-US"/>
-        </w:rPr>
-        <w:t>D10. When active, the GPS provides the exact position with an error of ten meters at most.</w:t>
-      </w:r>
-    </w:p>
-    <w:p>
-      <w:pPr>
-        <w:shd w:val="clear" w:color="auto" w:fill="FFFFFF"/>
-        <w:rPr>
-          <w:color w:val="000000"/>
-          <w:lang w:val="en-US"/>
-        </w:rPr>
-      </w:pPr>
-      <w:r>
-        <w:rPr>
-          <w:rFonts w:ascii="Arial" w:hAnsi="Arial" w:cs="Arial"/>
-          <w:color w:val="000000"/>
-          <w:lang w:val="en-US"/>
-        </w:rPr>
-        <w:t>(?)D11. when a customer decides to take a ticket, the internet connection works properly.</w:t>
-      </w:r>
-    </w:p>
-    <w:p>
-      <w:pPr>
-        <w:shd w:val="clear" w:color="auto" w:fill="FFFFFF"/>
-        <w:rPr>
-          <w:color w:val="000000"/>
-          <w:lang w:val="en-US"/>
-        </w:rPr>
-      </w:pPr>
-      <w:r>
-        <w:rPr>
-          <w:rFonts w:ascii="Arial" w:hAnsi="Arial" w:cs="Arial"/>
-          <w:color w:val="000000"/>
-          <w:lang w:val="en-US"/>
-        </w:rPr>
-        <w:t>(?) D12. when a customer decides to book a visit, the internet connection works properly.</w:t>
-      </w:r>
-    </w:p>
-    <w:p>
-      <w:pPr>
-        <w:shd w:val="clear" w:color="auto" w:fill="FFFFFF"/>
-        <w:spacing w:after="240"/>
-        <w:rPr>
-          <w:color w:val="000000"/>
-          <w:lang w:val="en-US"/>
-        </w:rPr>
-      </w:pPr>
-      <w:r>
-        <w:rPr>
-          <w:color w:val="000000"/>
-          <w:lang w:val="en-US"/>
-        </w:rPr>
-        <w:t> </w:t>
-      </w:r>
-    </w:p>
+        <w:pStyle w:val="NormaleWeb"/>
+        <w:numPr>
+          <w:ilvl w:val="0"/>
+          <w:numId w:val="8"/>
+        </w:numPr>
+        <w:shd w:val="clear" w:color="auto" w:fill="FFFFFF"/>
+        <w:spacing w:before="0" w:beforeAutospacing="0" w:after="0" w:afterAutospacing="0"/>
+        <w:ind w:left="720"/>
+        <w:rPr>
+          <w:rFonts w:ascii="Arial" w:hAnsi="Arial" w:cs="Arial"/>
+          <w:color w:val="999999"/>
+        </w:rPr>
+      </w:pPr>
+    </w:p>
+    <w:tbl>
+      <w:tblPr>
+        <w:tblStyle w:val="Tabellasemplice-3"/>
+        <w:tblW w:w="0" w:type="auto"/>
+        <w:tblBorders>
+          <w:top w:val="single" w:sz="4" w:space="0" w:color="4F81BD" w:themeColor="accent1"/>
+          <w:left w:val="single" w:sz="4" w:space="0" w:color="4F81BD" w:themeColor="accent1"/>
+          <w:bottom w:val="single" w:sz="4" w:space="0" w:color="4F81BD" w:themeColor="accent1"/>
+          <w:right w:val="single" w:sz="4" w:space="0" w:color="4F81BD" w:themeColor="accent1"/>
+        </w:tblBorders>
+        <w:tblLook w:val="04A0" w:firstRow="1" w:lastRow="0" w:firstColumn="1" w:lastColumn="0" w:noHBand="0" w:noVBand="1"/>
+      </w:tblPr>
+      <w:tblGrid>
+        <w:gridCol w:w="9628"/>
+      </w:tblGrid>
+      <w:tr>
+        <w:trPr>
+          <w:cnfStyle w:val="100000000000" w:firstRow="1" w:lastRow="0" w:firstColumn="0" w:lastColumn="0" w:oddVBand="0" w:evenVBand="0" w:oddHBand="0" w:evenHBand="0" w:firstRowFirstColumn="0" w:firstRowLastColumn="0" w:lastRowFirstColumn="0" w:lastRowLastColumn="0"/>
+        </w:trPr>
+        <w:tc>
+          <w:tcPr>
+            <w:cnfStyle w:val="001000000100" w:firstRow="0" w:lastRow="0" w:firstColumn="1" w:lastColumn="0" w:oddVBand="0" w:evenVBand="0" w:oddHBand="0" w:evenHBand="0" w:firstRowFirstColumn="1" w:firstRowLastColumn="0" w:lastRowFirstColumn="0" w:lastRowLastColumn="0"/>
+            <w:tcW w:w="9854" w:type="dxa"/>
+            <w:tcBorders>
+              <w:bottom w:val="none" w:sz="0" w:space="0" w:color="auto"/>
+              <w:right w:val="none" w:sz="0" w:space="0" w:color="auto"/>
+            </w:tcBorders>
+          </w:tcPr>
+          <w:p>
+            <w:pPr>
+              <w:spacing w:line="276" w:lineRule="auto"/>
+              <w:jc w:val="both"/>
+              <w:rPr>
+                <w:rFonts w:ascii="Arial" w:hAnsi="Arial" w:cs="Arial"/>
+                <w:b w:val="0"/>
+                <w:bCs w:val="0"/>
+                <w:color w:val="000000"/>
+                <w:lang w:val="en-US"/>
+              </w:rPr>
+            </w:pPr>
+            <w:r>
+              <w:rPr>
+                <w:rFonts w:ascii="Arial" w:hAnsi="Arial" w:cs="Arial"/>
+                <w:color w:val="000000"/>
+                <w:lang w:val="en-US"/>
+              </w:rPr>
+              <w:t>D1</w:t>
+            </w:r>
+            <w:r>
+              <w:rPr>
+                <w:rFonts w:ascii="Arial" w:hAnsi="Arial" w:cs="Arial"/>
+                <w:b w:val="0"/>
+                <w:bCs w:val="0"/>
+                <w:caps w:val="0"/>
+                <w:color w:val="000000"/>
+                <w:lang w:val="en-US"/>
+              </w:rPr>
+              <w:t>: shop managers have put totems at the entrances of the registered store</w:t>
+            </w:r>
+            <w:r>
+              <w:rPr>
+                <w:rFonts w:ascii="Arial" w:hAnsi="Arial" w:cs="Arial"/>
+                <w:caps w:val="0"/>
+                <w:color w:val="000000"/>
+                <w:lang w:val="en-US"/>
+              </w:rPr>
+              <w:t> </w:t>
+            </w:r>
+          </w:p>
+        </w:tc>
+      </w:tr>
+      <w:tr>
+        <w:trPr>
+          <w:cnfStyle w:val="000000100000" w:firstRow="0" w:lastRow="0" w:firstColumn="0" w:lastColumn="0" w:oddVBand="0" w:evenVBand="0" w:oddHBand="1" w:evenHBand="0" w:firstRowFirstColumn="0" w:firstRowLastColumn="0" w:lastRowFirstColumn="0" w:lastRowLastColumn="0"/>
+        </w:trPr>
+        <w:tc>
+          <w:tcPr>
+            <w:cnfStyle w:val="001000000000" w:firstRow="0" w:lastRow="0" w:firstColumn="1" w:lastColumn="0" w:oddVBand="0" w:evenVBand="0" w:oddHBand="0" w:evenHBand="0" w:firstRowFirstColumn="0" w:firstRowLastColumn="0" w:lastRowFirstColumn="0" w:lastRowLastColumn="0"/>
+            <w:tcW w:w="9854" w:type="dxa"/>
+            <w:tcBorders>
+              <w:right w:val="none" w:sz="0" w:space="0" w:color="auto"/>
+            </w:tcBorders>
+            <w:shd w:val="clear" w:color="auto" w:fill="CDDEF3"/>
+          </w:tcPr>
+          <w:p>
+            <w:pPr>
+              <w:spacing w:line="276" w:lineRule="auto"/>
+              <w:jc w:val="both"/>
+              <w:rPr>
+                <w:rFonts w:ascii="Arial" w:hAnsi="Arial" w:cs="Arial"/>
+                <w:b w:val="0"/>
+                <w:bCs w:val="0"/>
+                <w:color w:val="000000"/>
+                <w:sz w:val="20"/>
+                <w:szCs w:val="20"/>
+                <w:lang w:val="en-US"/>
+              </w:rPr>
+            </w:pPr>
+            <w:r>
+              <w:rPr>
+                <w:rFonts w:ascii="Arial" w:hAnsi="Arial" w:cs="Arial"/>
+                <w:caps w:val="0"/>
+                <w:color w:val="000000"/>
+                <w:lang w:val="en-US"/>
+              </w:rPr>
+              <w:t xml:space="preserve">D2: </w:t>
+            </w:r>
+            <w:r>
+              <w:rPr>
+                <w:rFonts w:ascii="Arial" w:hAnsi="Arial" w:cs="Arial"/>
+                <w:b w:val="0"/>
+                <w:bCs w:val="0"/>
+                <w:caps w:val="0"/>
+                <w:color w:val="000000"/>
+                <w:lang w:val="en-US"/>
+              </w:rPr>
+              <w:t>shop managers have QR scanners at the entrances/exits of the registered store</w:t>
+            </w:r>
+            <w:r>
+              <w:rPr>
+                <w:rFonts w:ascii="Arial" w:hAnsi="Arial" w:cs="Arial"/>
+                <w:caps w:val="0"/>
+                <w:color w:val="000000"/>
+                <w:lang w:val="en-US"/>
+              </w:rPr>
+              <w:t> </w:t>
+            </w:r>
+          </w:p>
+        </w:tc>
+      </w:tr>
+      <w:tr>
+        <w:tc>
+          <w:tcPr>
+            <w:cnfStyle w:val="001000000000" w:firstRow="0" w:lastRow="0" w:firstColumn="1" w:lastColumn="0" w:oddVBand="0" w:evenVBand="0" w:oddHBand="0" w:evenHBand="0" w:firstRowFirstColumn="0" w:firstRowLastColumn="0" w:lastRowFirstColumn="0" w:lastRowLastColumn="0"/>
+            <w:tcW w:w="9854" w:type="dxa"/>
+            <w:tcBorders>
+              <w:right w:val="none" w:sz="0" w:space="0" w:color="auto"/>
+            </w:tcBorders>
+          </w:tcPr>
+          <w:p>
+            <w:pPr>
+              <w:spacing w:line="276" w:lineRule="auto"/>
+              <w:jc w:val="both"/>
+              <w:rPr>
+                <w:rFonts w:ascii="Arial" w:hAnsi="Arial" w:cs="Arial"/>
+                <w:b w:val="0"/>
+                <w:bCs w:val="0"/>
+                <w:color w:val="000000"/>
+                <w:lang w:val="en-US"/>
+              </w:rPr>
+            </w:pPr>
+            <w:r>
+              <w:rPr>
+                <w:rFonts w:ascii="Arial" w:hAnsi="Arial" w:cs="Arial"/>
+                <w:caps w:val="0"/>
+                <w:color w:val="000000"/>
+                <w:lang w:val="en-US"/>
+              </w:rPr>
+              <w:t xml:space="preserve">D3: </w:t>
+            </w:r>
+            <w:r>
+              <w:rPr>
+                <w:rFonts w:ascii="Arial" w:hAnsi="Arial" w:cs="Arial"/>
+                <w:b w:val="0"/>
+                <w:bCs w:val="0"/>
+                <w:caps w:val="0"/>
+                <w:color w:val="000000"/>
+                <w:lang w:val="en-US"/>
+              </w:rPr>
+              <w:t xml:space="preserve">customer arrives to the store at the starting time of the booked visit without delay </w:t>
+            </w:r>
+          </w:p>
+        </w:tc>
+      </w:tr>
+      <w:tr>
+        <w:trPr>
+          <w:cnfStyle w:val="000000100000" w:firstRow="0" w:lastRow="0" w:firstColumn="0" w:lastColumn="0" w:oddVBand="0" w:evenVBand="0" w:oddHBand="1" w:evenHBand="0" w:firstRowFirstColumn="0" w:firstRowLastColumn="0" w:lastRowFirstColumn="0" w:lastRowLastColumn="0"/>
+        </w:trPr>
+        <w:tc>
+          <w:tcPr>
+            <w:cnfStyle w:val="001000000000" w:firstRow="0" w:lastRow="0" w:firstColumn="1" w:lastColumn="0" w:oddVBand="0" w:evenVBand="0" w:oddHBand="0" w:evenHBand="0" w:firstRowFirstColumn="0" w:firstRowLastColumn="0" w:lastRowFirstColumn="0" w:lastRowLastColumn="0"/>
+            <w:tcW w:w="9854" w:type="dxa"/>
+            <w:tcBorders>
+              <w:right w:val="none" w:sz="0" w:space="0" w:color="auto"/>
+            </w:tcBorders>
+            <w:shd w:val="clear" w:color="auto" w:fill="C6D9F1" w:themeFill="text2" w:themeFillTint="33"/>
+          </w:tcPr>
+          <w:p>
+            <w:pPr>
+              <w:spacing w:line="276" w:lineRule="auto"/>
+              <w:jc w:val="both"/>
+              <w:rPr>
+                <w:rFonts w:ascii="Arial" w:hAnsi="Arial" w:cs="Arial"/>
+                <w:b w:val="0"/>
+                <w:bCs w:val="0"/>
+                <w:color w:val="000000"/>
+                <w:lang w:val="en-US"/>
+              </w:rPr>
+            </w:pPr>
+            <w:r>
+              <w:rPr>
+                <w:rFonts w:ascii="Arial" w:hAnsi="Arial" w:cs="Arial"/>
+                <w:caps w:val="0"/>
+                <w:color w:val="000000"/>
+                <w:lang w:val="en-US"/>
+              </w:rPr>
+              <w:t xml:space="preserve">D4: </w:t>
+            </w:r>
+            <w:r>
+              <w:rPr>
+                <w:rFonts w:ascii="Arial" w:hAnsi="Arial" w:cs="Arial"/>
+                <w:b w:val="0"/>
+                <w:bCs w:val="0"/>
+                <w:caps w:val="0"/>
+                <w:color w:val="000000"/>
+                <w:lang w:val="en-US"/>
+              </w:rPr>
+              <w:t>customer arrives at the shop at the time associated with his/her ticket without delay</w:t>
+            </w:r>
+          </w:p>
+        </w:tc>
+      </w:tr>
+      <w:tr>
+        <w:tc>
+          <w:tcPr>
+            <w:cnfStyle w:val="001000000000" w:firstRow="0" w:lastRow="0" w:firstColumn="1" w:lastColumn="0" w:oddVBand="0" w:evenVBand="0" w:oddHBand="0" w:evenHBand="0" w:firstRowFirstColumn="0" w:firstRowLastColumn="0" w:lastRowFirstColumn="0" w:lastRowLastColumn="0"/>
+            <w:tcW w:w="9854" w:type="dxa"/>
+            <w:tcBorders>
+              <w:right w:val="none" w:sz="0" w:space="0" w:color="auto"/>
+            </w:tcBorders>
+          </w:tcPr>
+          <w:p>
+            <w:pPr>
+              <w:spacing w:line="276" w:lineRule="auto"/>
+              <w:jc w:val="both"/>
+              <w:rPr>
+                <w:rFonts w:ascii="Arial" w:hAnsi="Arial" w:cs="Arial"/>
+                <w:b w:val="0"/>
+                <w:bCs w:val="0"/>
+                <w:color w:val="000000"/>
+                <w:lang w:val="en-US"/>
+              </w:rPr>
+            </w:pPr>
+            <w:r>
+              <w:rPr>
+                <w:rFonts w:ascii="Arial" w:hAnsi="Arial" w:cs="Arial"/>
+                <w:caps w:val="0"/>
+                <w:color w:val="000000"/>
+                <w:lang w:val="en-US"/>
+              </w:rPr>
+              <w:t xml:space="preserve">D5: </w:t>
+            </w:r>
+            <w:r>
+              <w:rPr>
+                <w:rFonts w:ascii="Arial" w:hAnsi="Arial" w:cs="Arial"/>
+                <w:b w:val="0"/>
+                <w:bCs w:val="0"/>
+                <w:caps w:val="0"/>
+                <w:color w:val="000000"/>
+                <w:lang w:val="en-US"/>
+              </w:rPr>
+              <w:t>customer scans his/her QR code when he/she enters the shop</w:t>
+            </w:r>
+          </w:p>
+        </w:tc>
+      </w:tr>
+      <w:tr>
+        <w:trPr>
+          <w:cnfStyle w:val="000000100000" w:firstRow="0" w:lastRow="0" w:firstColumn="0" w:lastColumn="0" w:oddVBand="0" w:evenVBand="0" w:oddHBand="1" w:evenHBand="0" w:firstRowFirstColumn="0" w:firstRowLastColumn="0" w:lastRowFirstColumn="0" w:lastRowLastColumn="0"/>
+        </w:trPr>
+        <w:tc>
+          <w:tcPr>
+            <w:cnfStyle w:val="001000000000" w:firstRow="0" w:lastRow="0" w:firstColumn="1" w:lastColumn="0" w:oddVBand="0" w:evenVBand="0" w:oddHBand="0" w:evenHBand="0" w:firstRowFirstColumn="0" w:firstRowLastColumn="0" w:lastRowFirstColumn="0" w:lastRowLastColumn="0"/>
+            <w:tcW w:w="9854" w:type="dxa"/>
+            <w:tcBorders>
+              <w:right w:val="none" w:sz="0" w:space="0" w:color="auto"/>
+            </w:tcBorders>
+            <w:shd w:val="clear" w:color="auto" w:fill="C6D9F1" w:themeFill="text2" w:themeFillTint="33"/>
+          </w:tcPr>
+          <w:p>
+            <w:pPr>
+              <w:spacing w:line="276" w:lineRule="auto"/>
+              <w:jc w:val="both"/>
+              <w:rPr>
+                <w:rFonts w:ascii="Arial" w:hAnsi="Arial" w:cs="Arial"/>
+                <w:b w:val="0"/>
+                <w:bCs w:val="0"/>
+                <w:color w:val="000000"/>
+                <w:lang w:val="en-US"/>
+              </w:rPr>
+            </w:pPr>
+            <w:r>
+              <w:rPr>
+                <w:rFonts w:ascii="Arial" w:hAnsi="Arial" w:cs="Arial"/>
+                <w:caps w:val="0"/>
+                <w:color w:val="000000"/>
+                <w:lang w:val="en-US"/>
+              </w:rPr>
+              <w:t xml:space="preserve">D6: </w:t>
+            </w:r>
+            <w:r>
+              <w:rPr>
+                <w:rFonts w:ascii="Arial" w:hAnsi="Arial" w:cs="Arial"/>
+                <w:b w:val="0"/>
+                <w:bCs w:val="0"/>
+                <w:caps w:val="0"/>
+                <w:color w:val="000000"/>
+                <w:lang w:val="en-US"/>
+              </w:rPr>
+              <w:t>customer scans his/her QR code when he/she leaves the shop</w:t>
+            </w:r>
+            <w:r>
+              <w:rPr>
+                <w:rFonts w:ascii="Arial" w:hAnsi="Arial" w:cs="Arial"/>
+                <w:caps w:val="0"/>
+                <w:color w:val="000000"/>
+                <w:lang w:val="en-US"/>
+              </w:rPr>
+              <w:t xml:space="preserve"> </w:t>
+            </w:r>
+          </w:p>
+        </w:tc>
+      </w:tr>
+      <w:tr>
+        <w:tc>
+          <w:tcPr>
+            <w:cnfStyle w:val="001000000000" w:firstRow="0" w:lastRow="0" w:firstColumn="1" w:lastColumn="0" w:oddVBand="0" w:evenVBand="0" w:oddHBand="0" w:evenHBand="0" w:firstRowFirstColumn="0" w:firstRowLastColumn="0" w:lastRowFirstColumn="0" w:lastRowLastColumn="0"/>
+            <w:tcW w:w="9854" w:type="dxa"/>
+            <w:tcBorders>
+              <w:right w:val="none" w:sz="0" w:space="0" w:color="auto"/>
+            </w:tcBorders>
+          </w:tcPr>
+          <w:p>
+            <w:pPr>
+              <w:spacing w:line="276" w:lineRule="auto"/>
+              <w:jc w:val="both"/>
+              <w:rPr>
+                <w:rFonts w:ascii="Arial" w:hAnsi="Arial" w:cs="Arial"/>
+                <w:b w:val="0"/>
+                <w:bCs w:val="0"/>
+                <w:color w:val="000000"/>
+                <w:lang w:val="en-US"/>
+              </w:rPr>
+            </w:pPr>
+            <w:r>
+              <w:rPr>
+                <w:rFonts w:ascii="Arial" w:hAnsi="Arial" w:cs="Arial"/>
+                <w:caps w:val="0"/>
+                <w:color w:val="000000"/>
+                <w:lang w:val="en-US"/>
+              </w:rPr>
+              <w:t>D7</w:t>
+            </w:r>
+            <w:r>
+              <w:rPr>
+                <w:rFonts w:ascii="Arial" w:hAnsi="Arial" w:cs="Arial"/>
+                <w:b w:val="0"/>
+                <w:bCs w:val="0"/>
+                <w:caps w:val="0"/>
+                <w:color w:val="000000"/>
+                <w:lang w:val="en-US"/>
+              </w:rPr>
+              <w:t xml:space="preserve">: the customer always </w:t>
+            </w:r>
+            <w:proofErr w:type="gramStart"/>
+            <w:r>
+              <w:rPr>
+                <w:rFonts w:ascii="Arial" w:hAnsi="Arial" w:cs="Arial"/>
+                <w:b w:val="0"/>
+                <w:bCs w:val="0"/>
+                <w:caps w:val="0"/>
+                <w:color w:val="000000"/>
+                <w:lang w:val="en-US"/>
+              </w:rPr>
+              <w:t>reach</w:t>
+            </w:r>
+            <w:proofErr w:type="gramEnd"/>
+            <w:r>
+              <w:rPr>
+                <w:rFonts w:ascii="Arial" w:hAnsi="Arial" w:cs="Arial"/>
+                <w:b w:val="0"/>
+                <w:bCs w:val="0"/>
+                <w:caps w:val="0"/>
+                <w:color w:val="000000"/>
+                <w:lang w:val="en-US"/>
+              </w:rPr>
+              <w:t xml:space="preserve"> the shop if he/she has made a reservation(ticket-visit)</w:t>
+            </w:r>
+          </w:p>
+        </w:tc>
+      </w:tr>
+      <w:tr>
+        <w:trPr>
+          <w:cnfStyle w:val="000000100000" w:firstRow="0" w:lastRow="0" w:firstColumn="0" w:lastColumn="0" w:oddVBand="0" w:evenVBand="0" w:oddHBand="1" w:evenHBand="0" w:firstRowFirstColumn="0" w:firstRowLastColumn="0" w:lastRowFirstColumn="0" w:lastRowLastColumn="0"/>
+        </w:trPr>
+        <w:tc>
+          <w:tcPr>
+            <w:cnfStyle w:val="001000000000" w:firstRow="0" w:lastRow="0" w:firstColumn="1" w:lastColumn="0" w:oddVBand="0" w:evenVBand="0" w:oddHBand="0" w:evenHBand="0" w:firstRowFirstColumn="0" w:firstRowLastColumn="0" w:lastRowFirstColumn="0" w:lastRowLastColumn="0"/>
+            <w:tcW w:w="9854" w:type="dxa"/>
+            <w:tcBorders>
+              <w:right w:val="none" w:sz="0" w:space="0" w:color="auto"/>
+            </w:tcBorders>
+            <w:shd w:val="clear" w:color="auto" w:fill="C6D9F1" w:themeFill="text2" w:themeFillTint="33"/>
+          </w:tcPr>
+          <w:p>
+            <w:pPr>
+              <w:spacing w:line="276" w:lineRule="auto"/>
+              <w:jc w:val="both"/>
+              <w:rPr>
+                <w:rFonts w:ascii="Arial" w:hAnsi="Arial" w:cs="Arial"/>
+                <w:b w:val="0"/>
+                <w:bCs w:val="0"/>
+                <w:color w:val="000000"/>
+                <w:lang w:val="en-US"/>
+              </w:rPr>
+            </w:pPr>
+            <w:r>
+              <w:rPr>
+                <w:rFonts w:ascii="Arial" w:hAnsi="Arial" w:cs="Arial"/>
+                <w:caps w:val="0"/>
+                <w:color w:val="000000"/>
+                <w:lang w:val="en-US"/>
+              </w:rPr>
+              <w:t>D8</w:t>
+            </w:r>
+            <w:r>
+              <w:rPr>
+                <w:rFonts w:ascii="Arial" w:hAnsi="Arial" w:cs="Arial"/>
+                <w:b w:val="0"/>
+                <w:bCs w:val="0"/>
+                <w:caps w:val="0"/>
+                <w:color w:val="000000"/>
+                <w:lang w:val="en-US"/>
+              </w:rPr>
+              <w:t xml:space="preserve">: if the customer cannot go to the </w:t>
+            </w:r>
+            <w:proofErr w:type="gramStart"/>
+            <w:r>
+              <w:rPr>
+                <w:rFonts w:ascii="Arial" w:hAnsi="Arial" w:cs="Arial"/>
+                <w:b w:val="0"/>
+                <w:bCs w:val="0"/>
+                <w:caps w:val="0"/>
+                <w:color w:val="000000"/>
+                <w:lang w:val="en-US"/>
+              </w:rPr>
+              <w:t>shop</w:t>
+            </w:r>
+            <w:proofErr w:type="gramEnd"/>
+            <w:r>
+              <w:rPr>
+                <w:rFonts w:ascii="Arial" w:hAnsi="Arial" w:cs="Arial"/>
+                <w:b w:val="0"/>
+                <w:bCs w:val="0"/>
+                <w:caps w:val="0"/>
+                <w:color w:val="000000"/>
+                <w:lang w:val="en-US"/>
+              </w:rPr>
+              <w:t xml:space="preserve"> he/she remembers to cancel the reservation made</w:t>
+            </w:r>
+          </w:p>
+        </w:tc>
+      </w:tr>
+      <w:tr>
+        <w:tc>
+          <w:tcPr>
+            <w:cnfStyle w:val="001000000000" w:firstRow="0" w:lastRow="0" w:firstColumn="1" w:lastColumn="0" w:oddVBand="0" w:evenVBand="0" w:oddHBand="0" w:evenHBand="0" w:firstRowFirstColumn="0" w:firstRowLastColumn="0" w:lastRowFirstColumn="0" w:lastRowLastColumn="0"/>
+            <w:tcW w:w="9854" w:type="dxa"/>
+            <w:shd w:val="clear" w:color="auto" w:fill="FFFFFF" w:themeFill="background1"/>
+          </w:tcPr>
+          <w:p>
+            <w:pPr>
+              <w:spacing w:line="276" w:lineRule="auto"/>
+              <w:jc w:val="both"/>
+              <w:rPr>
+                <w:rFonts w:ascii="Arial" w:hAnsi="Arial" w:cs="Arial"/>
+                <w:b w:val="0"/>
+                <w:bCs w:val="0"/>
+                <w:caps w:val="0"/>
+                <w:color w:val="000000"/>
+                <w:lang w:val="en-US"/>
+              </w:rPr>
+            </w:pPr>
+            <w:r>
+              <w:rPr>
+                <w:rFonts w:ascii="Arial" w:hAnsi="Arial" w:cs="Arial"/>
+                <w:caps w:val="0"/>
+                <w:color w:val="000000"/>
+                <w:lang w:val="en-US"/>
+              </w:rPr>
+              <w:t>D9</w:t>
+            </w:r>
+            <w:r>
+              <w:rPr>
+                <w:rFonts w:ascii="Arial" w:hAnsi="Arial" w:cs="Arial"/>
+                <w:b w:val="0"/>
+                <w:bCs w:val="0"/>
+                <w:caps w:val="0"/>
+                <w:color w:val="000000"/>
+                <w:lang w:val="en-US"/>
+              </w:rPr>
+              <w:t xml:space="preserve">: if the customer remembers to cancel the booking of the visit too late he/she goes to </w:t>
+            </w:r>
+            <w:proofErr w:type="spellStart"/>
+            <w:r>
+              <w:rPr>
+                <w:rFonts w:ascii="Arial" w:hAnsi="Arial" w:cs="Arial"/>
+                <w:b w:val="0"/>
+                <w:bCs w:val="0"/>
+                <w:caps w:val="0"/>
+                <w:color w:val="000000"/>
+                <w:lang w:val="en-US"/>
+              </w:rPr>
+              <w:t>she</w:t>
+            </w:r>
+            <w:proofErr w:type="spellEnd"/>
+            <w:r>
+              <w:rPr>
+                <w:rFonts w:ascii="Arial" w:hAnsi="Arial" w:cs="Arial"/>
+                <w:b w:val="0"/>
+                <w:bCs w:val="0"/>
+                <w:caps w:val="0"/>
+                <w:color w:val="000000"/>
+                <w:lang w:val="en-US"/>
+              </w:rPr>
+              <w:t xml:space="preserve"> </w:t>
+            </w:r>
+            <w:proofErr w:type="gramStart"/>
+            <w:r>
+              <w:rPr>
+                <w:rFonts w:ascii="Arial" w:hAnsi="Arial" w:cs="Arial"/>
+                <w:b w:val="0"/>
+                <w:bCs w:val="0"/>
+                <w:caps w:val="0"/>
+                <w:color w:val="000000"/>
+                <w:lang w:val="en-US"/>
+              </w:rPr>
+              <w:t>store  anyway</w:t>
+            </w:r>
+            <w:proofErr w:type="gramEnd"/>
+          </w:p>
+        </w:tc>
+      </w:tr>
+      <w:tr>
+        <w:trPr>
+          <w:cnfStyle w:val="000000100000" w:firstRow="0" w:lastRow="0" w:firstColumn="0" w:lastColumn="0" w:oddVBand="0" w:evenVBand="0" w:oddHBand="1" w:evenHBand="0" w:firstRowFirstColumn="0" w:firstRowLastColumn="0" w:lastRowFirstColumn="0" w:lastRowLastColumn="0"/>
+        </w:trPr>
+        <w:tc>
+          <w:tcPr>
+            <w:cnfStyle w:val="001000000000" w:firstRow="0" w:lastRow="0" w:firstColumn="1" w:lastColumn="0" w:oddVBand="0" w:evenVBand="0" w:oddHBand="0" w:evenHBand="0" w:firstRowFirstColumn="0" w:firstRowLastColumn="0" w:lastRowFirstColumn="0" w:lastRowLastColumn="0"/>
+            <w:tcW w:w="9854" w:type="dxa"/>
+            <w:shd w:val="clear" w:color="auto" w:fill="C6D9F1" w:themeFill="text2" w:themeFillTint="33"/>
+          </w:tcPr>
+          <w:p>
+            <w:pPr>
+              <w:spacing w:line="276" w:lineRule="auto"/>
+              <w:jc w:val="both"/>
+              <w:rPr>
+                <w:rFonts w:ascii="Arial" w:hAnsi="Arial" w:cs="Arial"/>
+                <w:b w:val="0"/>
+                <w:bCs w:val="0"/>
+                <w:caps w:val="0"/>
+                <w:color w:val="000000"/>
+                <w:lang w:val="en-US"/>
+              </w:rPr>
+            </w:pPr>
+            <w:r>
+              <w:rPr>
+                <w:rFonts w:ascii="Arial" w:hAnsi="Arial" w:cs="Arial"/>
+                <w:caps w:val="0"/>
+                <w:color w:val="000000"/>
+                <w:lang w:val="en-US"/>
+              </w:rPr>
+              <w:t xml:space="preserve">D10: </w:t>
+            </w:r>
+            <w:r>
+              <w:rPr>
+                <w:rFonts w:ascii="Arial" w:hAnsi="Arial" w:cs="Arial"/>
+                <w:b w:val="0"/>
+                <w:bCs w:val="0"/>
+                <w:caps w:val="0"/>
+                <w:color w:val="000000"/>
+                <w:lang w:val="en-US"/>
+              </w:rPr>
+              <w:t xml:space="preserve">the customer who wants to book a visit owns a device </w:t>
+            </w:r>
+          </w:p>
+        </w:tc>
+      </w:tr>
+      <w:tr>
+        <w:trPr>
+          <w:trHeight w:val="617"/>
+        </w:trPr>
+        <w:tc>
+          <w:tcPr>
+            <w:cnfStyle w:val="001000000000" w:firstRow="0" w:lastRow="0" w:firstColumn="1" w:lastColumn="0" w:oddVBand="0" w:evenVBand="0" w:oddHBand="0" w:evenHBand="0" w:firstRowFirstColumn="0" w:firstRowLastColumn="0" w:lastRowFirstColumn="0" w:lastRowLastColumn="0"/>
+            <w:tcW w:w="9854" w:type="dxa"/>
+            <w:shd w:val="clear" w:color="auto" w:fill="FFFFFF" w:themeFill="background1"/>
+          </w:tcPr>
+          <w:p>
+            <w:pPr>
+              <w:pStyle w:val="NormaleWeb"/>
+              <w:shd w:val="clear" w:color="auto" w:fill="FFFFFF"/>
+              <w:spacing w:before="0" w:beforeAutospacing="0" w:after="0" w:afterAutospacing="0"/>
+            </w:pPr>
+            <w:r>
+              <w:rPr>
+                <w:rFonts w:ascii="Arial" w:hAnsi="Arial" w:cs="Arial"/>
+                <w:caps w:val="0"/>
+                <w:color w:val="000000"/>
+              </w:rPr>
+              <w:t>D11:</w:t>
+            </w:r>
+            <w:r>
+              <w:rPr>
+                <w:rFonts w:ascii="Arial" w:hAnsi="Arial" w:cs="Arial"/>
+                <w:color w:val="000000"/>
+              </w:rPr>
+              <w:t xml:space="preserve"> </w:t>
+            </w:r>
+            <w:r>
+              <w:rPr>
+                <w:rFonts w:ascii="Arial" w:hAnsi="Arial" w:cs="Arial"/>
+                <w:b w:val="0"/>
+                <w:bCs w:val="0"/>
+                <w:caps w:val="0"/>
+                <w:color w:val="000000"/>
+                <w:sz w:val="22"/>
+                <w:szCs w:val="22"/>
+              </w:rPr>
+              <w:t xml:space="preserve">user has the </w:t>
+            </w:r>
+            <w:r>
+              <w:rPr>
+                <w:rFonts w:ascii="Arial" w:hAnsi="Arial" w:cs="Arial"/>
+                <w:b w:val="0"/>
+                <w:bCs w:val="0"/>
+                <w:caps w:val="0"/>
+                <w:color w:val="000000"/>
+                <w:sz w:val="22"/>
+                <w:szCs w:val="22"/>
+              </w:rPr>
+              <w:t>QR</w:t>
+            </w:r>
+            <w:r>
+              <w:rPr>
+                <w:rFonts w:ascii="Arial" w:hAnsi="Arial" w:cs="Arial"/>
+                <w:b w:val="0"/>
+                <w:bCs w:val="0"/>
+                <w:caps w:val="0"/>
+                <w:color w:val="000000"/>
+                <w:sz w:val="22"/>
+                <w:szCs w:val="22"/>
+              </w:rPr>
+              <w:t xml:space="preserve"> code associated with his/her ticket once arrived at the shop either on the device or in any other way (for instance he/she has printed it)</w:t>
+            </w:r>
+          </w:p>
+        </w:tc>
+      </w:tr>
+      <w:tr>
+        <w:trPr>
+          <w:cnfStyle w:val="000000100000" w:firstRow="0" w:lastRow="0" w:firstColumn="0" w:lastColumn="0" w:oddVBand="0" w:evenVBand="0" w:oddHBand="1" w:evenHBand="0" w:firstRowFirstColumn="0" w:firstRowLastColumn="0" w:lastRowFirstColumn="0" w:lastRowLastColumn="0"/>
+        </w:trPr>
+        <w:tc>
+          <w:tcPr>
+            <w:cnfStyle w:val="001000000000" w:firstRow="0" w:lastRow="0" w:firstColumn="1" w:lastColumn="0" w:oddVBand="0" w:evenVBand="0" w:oddHBand="0" w:evenHBand="0" w:firstRowFirstColumn="0" w:firstRowLastColumn="0" w:lastRowFirstColumn="0" w:lastRowLastColumn="0"/>
+            <w:tcW w:w="9854" w:type="dxa"/>
+            <w:shd w:val="clear" w:color="auto" w:fill="CDDEF3"/>
+          </w:tcPr>
+          <w:p>
+            <w:pPr>
+              <w:spacing w:line="276" w:lineRule="auto"/>
+              <w:jc w:val="both"/>
+              <w:rPr>
+                <w:rFonts w:ascii="Arial" w:hAnsi="Arial" w:cs="Arial"/>
+                <w:b w:val="0"/>
+                <w:bCs w:val="0"/>
+                <w:caps w:val="0"/>
+                <w:color w:val="000000"/>
+                <w:lang w:val="en-US"/>
+              </w:rPr>
+            </w:pPr>
+            <w:r>
+              <w:rPr>
+                <w:rFonts w:ascii="Arial" w:hAnsi="Arial" w:cs="Arial"/>
+                <w:caps w:val="0"/>
+                <w:color w:val="000000"/>
+                <w:lang w:val="en-US"/>
+              </w:rPr>
+              <w:t xml:space="preserve">D12: </w:t>
+            </w:r>
+            <w:r>
+              <w:rPr>
+                <w:rFonts w:ascii="Arial" w:hAnsi="Arial" w:cs="Arial"/>
+                <w:b w:val="0"/>
+                <w:bCs w:val="0"/>
+                <w:caps w:val="0"/>
+                <w:color w:val="000000"/>
+                <w:lang w:val="en-US"/>
+              </w:rPr>
+              <w:t>the customer who wants to take a ticket online owns a device</w:t>
+            </w:r>
+          </w:p>
+        </w:tc>
+      </w:tr>
+      <w:tr>
+        <w:tc>
+          <w:tcPr>
+            <w:cnfStyle w:val="001000000000" w:firstRow="0" w:lastRow="0" w:firstColumn="1" w:lastColumn="0" w:oddVBand="0" w:evenVBand="0" w:oddHBand="0" w:evenHBand="0" w:firstRowFirstColumn="0" w:firstRowLastColumn="0" w:lastRowFirstColumn="0" w:lastRowLastColumn="0"/>
+            <w:tcW w:w="9854" w:type="dxa"/>
+            <w:shd w:val="clear" w:color="auto" w:fill="FFFFFF" w:themeFill="background1"/>
+          </w:tcPr>
+          <w:p>
+            <w:pPr>
+              <w:spacing w:line="276" w:lineRule="auto"/>
+              <w:jc w:val="both"/>
+              <w:rPr>
+                <w:rFonts w:ascii="Arial" w:hAnsi="Arial" w:cs="Arial"/>
+                <w:b w:val="0"/>
+                <w:bCs w:val="0"/>
+                <w:caps w:val="0"/>
+                <w:color w:val="000000"/>
+                <w:lang w:val="en-US"/>
+              </w:rPr>
+            </w:pPr>
+            <w:r>
+              <w:rPr>
+                <w:rFonts w:ascii="Arial" w:hAnsi="Arial" w:cs="Arial"/>
+                <w:caps w:val="0"/>
+                <w:color w:val="000000"/>
+                <w:lang w:val="en-US"/>
+              </w:rPr>
+              <w:t xml:space="preserve">D13: </w:t>
+            </w:r>
+            <w:r>
+              <w:rPr>
+                <w:rFonts w:ascii="Arial" w:hAnsi="Arial" w:cs="Arial"/>
+                <w:b w:val="0"/>
+                <w:bCs w:val="0"/>
+                <w:caps w:val="0"/>
+                <w:color w:val="000000"/>
+                <w:lang w:val="en-US"/>
+              </w:rPr>
+              <w:t>each customer who does not take the ticket online, always takes the ticket through the totem before entering the store</w:t>
+            </w:r>
+          </w:p>
+        </w:tc>
+      </w:tr>
+      <w:tr>
+        <w:trPr>
+          <w:cnfStyle w:val="000000100000" w:firstRow="0" w:lastRow="0" w:firstColumn="0" w:lastColumn="0" w:oddVBand="0" w:evenVBand="0" w:oddHBand="1" w:evenHBand="0" w:firstRowFirstColumn="0" w:firstRowLastColumn="0" w:lastRowFirstColumn="0" w:lastRowLastColumn="0"/>
+        </w:trPr>
+        <w:tc>
+          <w:tcPr>
+            <w:cnfStyle w:val="001000000000" w:firstRow="0" w:lastRow="0" w:firstColumn="1" w:lastColumn="0" w:oddVBand="0" w:evenVBand="0" w:oddHBand="0" w:evenHBand="0" w:firstRowFirstColumn="0" w:firstRowLastColumn="0" w:lastRowFirstColumn="0" w:lastRowLastColumn="0"/>
+            <w:tcW w:w="9854" w:type="dxa"/>
+            <w:shd w:val="clear" w:color="auto" w:fill="CDDEF3"/>
+          </w:tcPr>
+          <w:p>
+            <w:pPr>
+              <w:spacing w:line="276" w:lineRule="auto"/>
+              <w:jc w:val="both"/>
+              <w:rPr>
+                <w:rFonts w:ascii="Arial" w:hAnsi="Arial" w:cs="Arial"/>
+                <w:b w:val="0"/>
+                <w:bCs w:val="0"/>
+                <w:caps w:val="0"/>
+                <w:color w:val="000000"/>
+                <w:lang w:val="en-US"/>
+              </w:rPr>
+            </w:pPr>
+            <w:r>
+              <w:rPr>
+                <w:rFonts w:ascii="Arial" w:hAnsi="Arial" w:cs="Arial"/>
+                <w:caps w:val="0"/>
+                <w:color w:val="000000"/>
+                <w:lang w:val="en-US"/>
+              </w:rPr>
+              <w:lastRenderedPageBreak/>
+              <w:t xml:space="preserve">D14: </w:t>
+            </w:r>
+            <w:r>
+              <w:rPr>
+                <w:rFonts w:ascii="Arial" w:hAnsi="Arial" w:cs="Arial"/>
+                <w:b w:val="0"/>
+                <w:bCs w:val="0"/>
+                <w:caps w:val="0"/>
+                <w:color w:val="000000"/>
+                <w:lang w:val="en-US"/>
+              </w:rPr>
+              <w:t xml:space="preserve">when active, the GPS provides the exact position with an error of ten meters at most </w:t>
+            </w:r>
+          </w:p>
+        </w:tc>
+      </w:tr>
+      <w:tr>
+        <w:tc>
+          <w:tcPr>
+            <w:cnfStyle w:val="001000000000" w:firstRow="0" w:lastRow="0" w:firstColumn="1" w:lastColumn="0" w:oddVBand="0" w:evenVBand="0" w:oddHBand="0" w:evenHBand="0" w:firstRowFirstColumn="0" w:firstRowLastColumn="0" w:lastRowFirstColumn="0" w:lastRowLastColumn="0"/>
+            <w:tcW w:w="9854" w:type="dxa"/>
+            <w:shd w:val="clear" w:color="auto" w:fill="FFFFFF" w:themeFill="background1"/>
+          </w:tcPr>
+          <w:p>
+            <w:pPr>
+              <w:spacing w:line="276" w:lineRule="auto"/>
+              <w:jc w:val="both"/>
+              <w:rPr>
+                <w:rFonts w:ascii="Arial" w:hAnsi="Arial" w:cs="Arial"/>
+                <w:caps w:val="0"/>
+                <w:color w:val="000000"/>
+                <w:lang w:val="en-US"/>
+              </w:rPr>
+            </w:pPr>
+            <w:r>
+              <w:rPr>
+                <w:rFonts w:ascii="Arial" w:hAnsi="Arial" w:cs="Arial"/>
+                <w:caps w:val="0"/>
+                <w:color w:val="000000"/>
+                <w:lang w:val="en-US"/>
+              </w:rPr>
+              <w:t xml:space="preserve">D15: </w:t>
+            </w:r>
+            <w:r>
+              <w:rPr>
+                <w:rFonts w:ascii="Arial" w:hAnsi="Arial" w:cs="Arial"/>
+                <w:b w:val="0"/>
+                <w:bCs w:val="0"/>
+                <w:caps w:val="0"/>
+                <w:color w:val="000000"/>
+                <w:lang w:val="en-US"/>
+              </w:rPr>
+              <w:t>the various information that can be provided by the users (position address, category of items that he/she wants to buy, approximate duration of the visit) is reliable</w:t>
+            </w:r>
+          </w:p>
+        </w:tc>
+      </w:tr>
+      <w:tr>
+        <w:trPr>
+          <w:cnfStyle w:val="000000100000" w:firstRow="0" w:lastRow="0" w:firstColumn="0" w:lastColumn="0" w:oddVBand="0" w:evenVBand="0" w:oddHBand="1" w:evenHBand="0" w:firstRowFirstColumn="0" w:firstRowLastColumn="0" w:lastRowFirstColumn="0" w:lastRowLastColumn="0"/>
+        </w:trPr>
+        <w:tc>
+          <w:tcPr>
+            <w:cnfStyle w:val="001000000000" w:firstRow="0" w:lastRow="0" w:firstColumn="1" w:lastColumn="0" w:oddVBand="0" w:evenVBand="0" w:oddHBand="0" w:evenHBand="0" w:firstRowFirstColumn="0" w:firstRowLastColumn="0" w:lastRowFirstColumn="0" w:lastRowLastColumn="0"/>
+            <w:tcW w:w="9854" w:type="dxa"/>
+            <w:shd w:val="clear" w:color="auto" w:fill="CDDEF3"/>
+          </w:tcPr>
+          <w:p>
+            <w:pPr>
+              <w:spacing w:line="276" w:lineRule="auto"/>
+              <w:jc w:val="both"/>
+              <w:rPr>
+                <w:rFonts w:ascii="Arial" w:hAnsi="Arial" w:cs="Arial"/>
+                <w:caps w:val="0"/>
+                <w:color w:val="000000"/>
+                <w:lang w:val="en-US"/>
+              </w:rPr>
+            </w:pPr>
+            <w:r>
+              <w:rPr>
+                <w:rFonts w:ascii="Arial" w:hAnsi="Arial" w:cs="Arial"/>
+                <w:caps w:val="0"/>
+                <w:color w:val="000000"/>
+                <w:lang w:val="en-US"/>
+              </w:rPr>
+              <w:t xml:space="preserve">D16: </w:t>
+            </w:r>
+            <w:r>
+              <w:rPr>
+                <w:rFonts w:ascii="Arial" w:hAnsi="Arial" w:cs="Arial"/>
+                <w:b w:val="0"/>
+                <w:bCs w:val="0"/>
+                <w:caps w:val="0"/>
+                <w:color w:val="000000"/>
+                <w:lang w:val="en-US"/>
+              </w:rPr>
+              <w:t>the shop’s address, the pictures, the categories of items, the various departments with their associated capacities and any other kind of shop’s information provided by the store manager are real</w:t>
+            </w:r>
+          </w:p>
+        </w:tc>
+      </w:tr>
+    </w:tbl>
     <w:p>
       <w:pPr>
         <w:numPr>
@@ -7230,7 +8315,6 @@
           <w:bCs/>
           <w:color w:val="000000"/>
         </w:rPr>
-        <w:lastRenderedPageBreak/>
         <w:t xml:space="preserve">3.1.3 Software </w:t>
       </w:r>
       <w:proofErr w:type="spellStart"/>
@@ -7418,1101 +8502,982 @@
       <w:pPr>
         <w:shd w:val="clear" w:color="auto" w:fill="FFFFFF"/>
         <w:rPr>
-          <w:lang w:val="en-US"/>
-        </w:rPr>
-      </w:pPr>
-      <w:r>
-        <w:rPr>
-          <w:rFonts w:ascii="Arial" w:hAnsi="Arial" w:cs="Arial"/>
-          <w:b/>
-          <w:bCs/>
-          <w:color w:val="000000"/>
-          <w:lang w:val="en-US"/>
-        </w:rPr>
-        <w:t xml:space="preserve">R1. </w:t>
-      </w:r>
-      <w:r>
-        <w:rPr>
-          <w:rFonts w:ascii="Arial" w:hAnsi="Arial" w:cs="Arial"/>
-          <w:color w:val="000000"/>
-          <w:lang w:val="en-US"/>
-        </w:rPr>
-        <w:t>The system should ask the user(customer/store manager) to register himself/herself to the application filling the form with mandatory fields</w:t>
-      </w:r>
-    </w:p>
-    <w:p>
-      <w:pPr>
-        <w:shd w:val="clear" w:color="auto" w:fill="FFFFFF"/>
-        <w:rPr>
-          <w:lang w:val="en-US"/>
-        </w:rPr>
-      </w:pPr>
-      <w:r>
-        <w:rPr>
-          <w:rFonts w:ascii="Arial" w:hAnsi="Arial" w:cs="Arial"/>
-          <w:b/>
-          <w:bCs/>
-          <w:color w:val="000000"/>
-          <w:lang w:val="en-US"/>
-        </w:rPr>
-        <w:t xml:space="preserve">R2. </w:t>
-      </w:r>
-      <w:r>
-        <w:rPr>
-          <w:rFonts w:ascii="Arial" w:hAnsi="Arial" w:cs="Arial"/>
-          <w:color w:val="000000"/>
-          <w:lang w:val="en-US"/>
-        </w:rPr>
-        <w:t>The system should ask the store managers to provide documents that certify his/her association with the shop</w:t>
-      </w:r>
-    </w:p>
-    <w:p>
-      <w:pPr>
-        <w:shd w:val="clear" w:color="auto" w:fill="FFFFFF"/>
-        <w:rPr>
-          <w:lang w:val="en-US"/>
-        </w:rPr>
-      </w:pPr>
-      <w:r>
-        <w:rPr>
-          <w:rFonts w:ascii="Arial" w:hAnsi="Arial" w:cs="Arial"/>
-          <w:b/>
-          <w:bCs/>
-          <w:color w:val="000000"/>
-          <w:lang w:val="en-US"/>
-        </w:rPr>
-        <w:t xml:space="preserve">R3. </w:t>
-      </w:r>
-      <w:r>
-        <w:rPr>
-          <w:rFonts w:ascii="Arial" w:hAnsi="Arial" w:cs="Arial"/>
-          <w:color w:val="000000"/>
-          <w:lang w:val="en-US"/>
-        </w:rPr>
-        <w:t>The system should provide the report of daily entrances/exits only to the shop managers</w:t>
-      </w:r>
-    </w:p>
-    <w:p>
-      <w:pPr>
-        <w:shd w:val="clear" w:color="auto" w:fill="FFFFFF"/>
-        <w:rPr>
-          <w:lang w:val="en-US"/>
-        </w:rPr>
-      </w:pPr>
-      <w:r>
-        <w:rPr>
-          <w:rFonts w:ascii="Arial" w:hAnsi="Arial" w:cs="Arial"/>
-          <w:b/>
-          <w:bCs/>
-          <w:color w:val="000000"/>
-          <w:lang w:val="en-US"/>
-        </w:rPr>
-        <w:t>R4.</w:t>
-      </w:r>
-      <w:r>
-        <w:rPr>
-          <w:rFonts w:ascii="Arial" w:hAnsi="Arial" w:cs="Arial"/>
-          <w:color w:val="000000"/>
-          <w:lang w:val="en-US"/>
-        </w:rPr>
-        <w:t xml:space="preserve"> The system should ask the user for authorization of GPS position</w:t>
-      </w:r>
-    </w:p>
-    <w:p>
-      <w:pPr>
-        <w:shd w:val="clear" w:color="auto" w:fill="FFFFFF"/>
-        <w:rPr>
-          <w:lang w:val="en-US"/>
-        </w:rPr>
-      </w:pPr>
-      <w:r>
-        <w:rPr>
-          <w:rFonts w:ascii="Arial" w:hAnsi="Arial" w:cs="Arial"/>
-          <w:b/>
-          <w:bCs/>
-          <w:color w:val="000000"/>
-          <w:lang w:val="en-US"/>
-        </w:rPr>
-        <w:t>R5</w:t>
-      </w:r>
-      <w:r>
-        <w:rPr>
-          <w:rFonts w:ascii="Arial" w:hAnsi="Arial" w:cs="Arial"/>
-          <w:color w:val="000000"/>
-          <w:lang w:val="en-US"/>
-        </w:rPr>
-        <w:t>. The system should ask the user for authorization of the cookies</w:t>
-      </w:r>
-    </w:p>
-    <w:p>
-      <w:pPr>
-        <w:shd w:val="clear" w:color="auto" w:fill="FFFFFF"/>
-        <w:rPr>
-          <w:lang w:val="en-US"/>
-        </w:rPr>
-      </w:pPr>
-      <w:r>
-        <w:rPr>
-          <w:rFonts w:ascii="Arial" w:hAnsi="Arial" w:cs="Arial"/>
-          <w:b/>
-          <w:bCs/>
-          <w:color w:val="000000"/>
-          <w:lang w:val="en-US"/>
-        </w:rPr>
-        <w:t>R6.</w:t>
-      </w:r>
-      <w:r>
-        <w:rPr>
-          <w:rFonts w:ascii="Arial" w:hAnsi="Arial" w:cs="Arial"/>
-          <w:color w:val="000000"/>
-          <w:lang w:val="en-US"/>
-        </w:rPr>
-        <w:t xml:space="preserve"> The system should ask the user to tick privacy Terms &amp; Conditions box</w:t>
-      </w:r>
-    </w:p>
-    <w:p>
-      <w:pPr>
-        <w:shd w:val="clear" w:color="auto" w:fill="FFFFFF"/>
-        <w:rPr>
-          <w:lang w:val="en-US"/>
-        </w:rPr>
-      </w:pPr>
-      <w:r>
-        <w:rPr>
-          <w:rFonts w:ascii="Arial" w:hAnsi="Arial" w:cs="Arial"/>
-          <w:b/>
-          <w:bCs/>
-          <w:color w:val="000000"/>
-          <w:lang w:val="en-US"/>
-        </w:rPr>
-        <w:t>R7.</w:t>
-      </w:r>
-      <w:r>
-        <w:rPr>
-          <w:rFonts w:ascii="Arial" w:hAnsi="Arial" w:cs="Arial"/>
-          <w:color w:val="000000"/>
-          <w:lang w:val="en-US"/>
-        </w:rPr>
-        <w:t xml:space="preserve"> The system should require the customer-user to be logged in to use the service </w:t>
-      </w:r>
-      <w:r>
-        <w:rPr>
-          <w:rFonts w:ascii="Arial" w:hAnsi="Arial" w:cs="Arial"/>
-          <w:i/>
-          <w:iCs/>
-          <w:color w:val="000000"/>
-          <w:lang w:val="en-US"/>
-        </w:rPr>
-        <w:t xml:space="preserve">Take a ticket </w:t>
-      </w:r>
-      <w:r>
-        <w:rPr>
-          <w:rFonts w:ascii="Arial" w:hAnsi="Arial" w:cs="Arial"/>
-          <w:color w:val="000000"/>
-          <w:lang w:val="en-US"/>
-        </w:rPr>
-        <w:t>of the application</w:t>
-      </w:r>
-    </w:p>
-    <w:p>
-      <w:pPr>
-        <w:shd w:val="clear" w:color="auto" w:fill="FFFFFF"/>
-        <w:rPr>
-          <w:lang w:val="en-US"/>
-        </w:rPr>
-      </w:pPr>
-      <w:r>
-        <w:rPr>
-          <w:rFonts w:ascii="Arial" w:hAnsi="Arial" w:cs="Arial"/>
-          <w:b/>
-          <w:bCs/>
-          <w:color w:val="000000"/>
-          <w:lang w:val="en-US"/>
-        </w:rPr>
-        <w:t>R33.</w:t>
-      </w:r>
-      <w:r>
-        <w:rPr>
-          <w:rFonts w:ascii="Arial" w:hAnsi="Arial" w:cs="Arial"/>
-          <w:color w:val="000000"/>
-          <w:lang w:val="en-US"/>
-        </w:rPr>
-        <w:t xml:space="preserve"> The system should require the customer-user to be logged in to use the </w:t>
-      </w:r>
-      <w:r>
-        <w:rPr>
-          <w:rFonts w:ascii="Arial" w:hAnsi="Arial" w:cs="Arial"/>
-          <w:i/>
-          <w:iCs/>
-          <w:color w:val="000000"/>
-          <w:lang w:val="en-US"/>
-        </w:rPr>
-        <w:t>book a visit</w:t>
-      </w:r>
-      <w:r>
-        <w:rPr>
-          <w:rFonts w:ascii="Arial" w:hAnsi="Arial" w:cs="Arial"/>
-          <w:color w:val="000000"/>
-          <w:lang w:val="en-US"/>
-        </w:rPr>
-        <w:t xml:space="preserve"> of the application</w:t>
-      </w:r>
-    </w:p>
-    <w:p>
-      <w:pPr>
-        <w:shd w:val="clear" w:color="auto" w:fill="FFFFFF"/>
-        <w:rPr>
-          <w:lang w:val="en-US"/>
-        </w:rPr>
-      </w:pPr>
-      <w:r>
-        <w:rPr>
-          <w:rFonts w:ascii="Arial" w:hAnsi="Arial" w:cs="Arial"/>
-          <w:b/>
-          <w:bCs/>
-          <w:color w:val="000000"/>
-          <w:lang w:val="en-US"/>
-        </w:rPr>
-        <w:t xml:space="preserve">R8. </w:t>
-      </w:r>
-      <w:r>
-        <w:rPr>
-          <w:rFonts w:ascii="Arial" w:hAnsi="Arial" w:cs="Arial"/>
-          <w:color w:val="000000"/>
-          <w:lang w:val="en-US"/>
-        </w:rPr>
-        <w:t xml:space="preserve">The system should require the shop manager-user to be logged in to use the services </w:t>
-      </w:r>
-      <w:r>
-        <w:rPr>
-          <w:rFonts w:ascii="Arial" w:hAnsi="Arial" w:cs="Arial"/>
-          <w:i/>
-          <w:iCs/>
-          <w:color w:val="000000"/>
-          <w:lang w:val="en-US"/>
-        </w:rPr>
-        <w:t xml:space="preserve">Register the shop </w:t>
-      </w:r>
-      <w:r>
-        <w:rPr>
-          <w:rFonts w:ascii="Arial" w:hAnsi="Arial" w:cs="Arial"/>
-          <w:color w:val="000000"/>
-          <w:lang w:val="en-US"/>
-        </w:rPr>
-        <w:t xml:space="preserve">and </w:t>
-      </w:r>
-      <w:r>
-        <w:rPr>
-          <w:rFonts w:ascii="Arial" w:hAnsi="Arial" w:cs="Arial"/>
-          <w:i/>
-          <w:iCs/>
-          <w:color w:val="000000"/>
-          <w:lang w:val="en-US"/>
-        </w:rPr>
-        <w:t xml:space="preserve">Show Report of the day </w:t>
-      </w:r>
-    </w:p>
-    <w:p>
-      <w:pPr>
-        <w:shd w:val="clear" w:color="auto" w:fill="FFFFFF"/>
-        <w:rPr>
-          <w:lang w:val="en-US"/>
-        </w:rPr>
-      </w:pPr>
-      <w:r>
-        <w:rPr>
-          <w:lang w:val="en-US"/>
-        </w:rPr>
-        <w:t> </w:t>
-      </w:r>
-    </w:p>
-    <w:p>
-      <w:pPr>
-        <w:shd w:val="clear" w:color="auto" w:fill="FFFFFF"/>
-        <w:rPr>
-          <w:lang w:val="en-US"/>
-        </w:rPr>
-      </w:pPr>
-      <w:r>
-        <w:rPr>
-          <w:rFonts w:ascii="Arial" w:hAnsi="Arial" w:cs="Arial"/>
-          <w:b/>
-          <w:bCs/>
-          <w:color w:val="000000"/>
-          <w:lang w:val="en-US"/>
-        </w:rPr>
-        <w:t xml:space="preserve">R9. </w:t>
-      </w:r>
-      <w:r>
-        <w:rPr>
-          <w:rFonts w:ascii="Arial" w:hAnsi="Arial" w:cs="Arial"/>
-          <w:color w:val="000000"/>
-          <w:lang w:val="en-US"/>
-        </w:rPr>
-        <w:t>The system should provide the list of the shop even when the users are not logged in</w:t>
-      </w:r>
-    </w:p>
-    <w:p>
-      <w:pPr>
-        <w:shd w:val="clear" w:color="auto" w:fill="FFFFFF"/>
-        <w:rPr>
-          <w:lang w:val="en-US"/>
-        </w:rPr>
-      </w:pPr>
-      <w:r>
-        <w:rPr>
-          <w:rFonts w:ascii="Arial" w:hAnsi="Arial" w:cs="Arial"/>
-          <w:b/>
-          <w:bCs/>
-          <w:color w:val="000000"/>
-          <w:lang w:val="en-US"/>
-        </w:rPr>
-        <w:t xml:space="preserve">R10. </w:t>
-      </w:r>
-      <w:r>
-        <w:rPr>
-          <w:rFonts w:ascii="Arial" w:hAnsi="Arial" w:cs="Arial"/>
-          <w:color w:val="000000"/>
-          <w:lang w:val="en-US"/>
-        </w:rPr>
-        <w:t>The system requires the shop managers to give access to the data about their shops</w:t>
-      </w:r>
-    </w:p>
-    <w:p>
-      <w:pPr>
-        <w:shd w:val="clear" w:color="auto" w:fill="FFFFFF"/>
-        <w:rPr>
-          <w:lang w:val="en-US"/>
-        </w:rPr>
-      </w:pPr>
-      <w:r>
-        <w:rPr>
-          <w:rFonts w:ascii="Arial" w:hAnsi="Arial" w:cs="Arial"/>
-          <w:b/>
-          <w:bCs/>
-          <w:color w:val="000000"/>
-          <w:lang w:val="en-US"/>
-        </w:rPr>
-        <w:t xml:space="preserve">R11. </w:t>
-      </w:r>
-      <w:r>
-        <w:rPr>
-          <w:rFonts w:ascii="Arial" w:hAnsi="Arial" w:cs="Arial"/>
-          <w:color w:val="000000"/>
-          <w:lang w:val="en-US"/>
-        </w:rPr>
-        <w:t>The system notifies the user (about the remaining waiting time) real time</w:t>
-      </w:r>
-    </w:p>
-    <w:p>
-      <w:pPr>
-        <w:shd w:val="clear" w:color="auto" w:fill="FFFFFF"/>
-        <w:rPr>
-          <w:lang w:val="en-US"/>
-        </w:rPr>
-      </w:pPr>
-      <w:r>
-        <w:rPr>
-          <w:rFonts w:ascii="Arial" w:hAnsi="Arial" w:cs="Arial"/>
-          <w:b/>
-          <w:bCs/>
-          <w:color w:val="000000"/>
-          <w:lang w:val="en-US"/>
-        </w:rPr>
-        <w:t xml:space="preserve">R12. </w:t>
-      </w:r>
-      <w:r>
-        <w:rPr>
-          <w:rFonts w:ascii="Arial" w:hAnsi="Arial" w:cs="Arial"/>
-          <w:color w:val="000000"/>
-          <w:lang w:val="en-US"/>
-        </w:rPr>
-        <w:t>The system should ask the user who want to book a visit to fill the mandatory field of date and time of the visit</w:t>
-      </w:r>
-    </w:p>
-    <w:p>
-      <w:pPr>
-        <w:shd w:val="clear" w:color="auto" w:fill="FFFFFF"/>
-        <w:rPr>
-          <w:lang w:val="en-US"/>
-        </w:rPr>
-      </w:pPr>
-      <w:r>
-        <w:rPr>
-          <w:rFonts w:ascii="Arial" w:hAnsi="Arial" w:cs="Arial"/>
-          <w:b/>
-          <w:bCs/>
-          <w:color w:val="000000"/>
-          <w:lang w:val="en-US"/>
-        </w:rPr>
-        <w:t xml:space="preserve">R13. </w:t>
-      </w:r>
-      <w:r>
-        <w:rPr>
-          <w:rFonts w:ascii="Arial" w:hAnsi="Arial" w:cs="Arial"/>
-          <w:color w:val="000000"/>
-          <w:lang w:val="en-US"/>
-        </w:rPr>
-        <w:t>The system builds statistics on data which</w:t>
-      </w:r>
-      <w:r>
-        <w:rPr>
-          <w:rFonts w:ascii="Arial" w:hAnsi="Arial" w:cs="Arial"/>
-          <w:b/>
-          <w:bCs/>
-          <w:color w:val="000000"/>
-          <w:lang w:val="en-US"/>
+          <w:rFonts w:ascii="Arial" w:hAnsi="Arial" w:cs="Arial"/>
+          <w:color w:val="000000"/>
+        </w:rPr>
+      </w:pPr>
+      <w:r>
+        <w:rPr>
+          <w:rFonts w:ascii="Arial" w:hAnsi="Arial" w:cs="Arial"/>
+          <w:color w:val="000000"/>
+          <w:lang w:val="en-US"/>
+        </w:rPr>
+        <w:lastRenderedPageBreak/>
+        <w:t xml:space="preserve">The functional requirements describe what the system provides to the user and highlight the interactions between the system and its environment. </w:t>
+      </w:r>
+      <w:proofErr w:type="spellStart"/>
+      <w:r>
+        <w:rPr>
+          <w:rFonts w:ascii="Arial" w:hAnsi="Arial" w:cs="Arial"/>
+          <w:color w:val="000000"/>
+        </w:rPr>
+        <w:t>They</w:t>
+      </w:r>
+      <w:proofErr w:type="spellEnd"/>
+      <w:r>
+        <w:rPr>
+          <w:rFonts w:ascii="Arial" w:hAnsi="Arial" w:cs="Arial"/>
+          <w:color w:val="000000"/>
+        </w:rPr>
+        <w:t xml:space="preserve"> are </w:t>
+      </w:r>
+      <w:proofErr w:type="spellStart"/>
+      <w:r>
+        <w:rPr>
+          <w:rFonts w:ascii="Arial" w:hAnsi="Arial" w:cs="Arial"/>
+          <w:color w:val="000000"/>
+        </w:rPr>
+        <w:t>expressed</w:t>
+      </w:r>
+      <w:proofErr w:type="spellEnd"/>
+      <w:r>
+        <w:rPr>
+          <w:rFonts w:ascii="Arial" w:hAnsi="Arial" w:cs="Arial"/>
+          <w:color w:val="000000"/>
+        </w:rPr>
+        <w:t xml:space="preserve"> in </w:t>
+      </w:r>
+      <w:proofErr w:type="spellStart"/>
+      <w:r>
+        <w:rPr>
+          <w:rFonts w:ascii="Arial" w:hAnsi="Arial" w:cs="Arial"/>
+          <w:color w:val="000000"/>
+        </w:rPr>
+        <w:t>terms</w:t>
+      </w:r>
+      <w:proofErr w:type="spellEnd"/>
+      <w:r>
+        <w:rPr>
+          <w:rFonts w:ascii="Arial" w:hAnsi="Arial" w:cs="Arial"/>
+          <w:color w:val="000000"/>
+        </w:rPr>
+        <w:t xml:space="preserve"> of </w:t>
+      </w:r>
+      <w:proofErr w:type="spellStart"/>
+      <w:r>
+        <w:rPr>
+          <w:rFonts w:ascii="Arial" w:hAnsi="Arial" w:cs="Arial"/>
+          <w:color w:val="000000"/>
+        </w:rPr>
+        <w:t>shared</w:t>
+      </w:r>
+      <w:proofErr w:type="spellEnd"/>
+      <w:r>
+        <w:rPr>
+          <w:rFonts w:ascii="Arial" w:hAnsi="Arial" w:cs="Arial"/>
+          <w:color w:val="000000"/>
         </w:rPr>
         <w:t xml:space="preserve"> </w:t>
       </w:r>
-      <w:r>
-        <w:rPr>
-          <w:rFonts w:ascii="Arial" w:hAnsi="Arial" w:cs="Arial"/>
-          <w:color w:val="000000"/>
-          <w:lang w:val="en-US"/>
-        </w:rPr>
-        <w:t>are stored in the database</w:t>
-      </w:r>
-    </w:p>
-    <w:p>
-      <w:pPr>
-        <w:shd w:val="clear" w:color="auto" w:fill="FFFFFF"/>
-        <w:rPr>
-          <w:lang w:val="en-US"/>
-        </w:rPr>
-      </w:pPr>
-      <w:r>
-        <w:rPr>
-          <w:rFonts w:ascii="Arial" w:hAnsi="Arial" w:cs="Arial"/>
-          <w:b/>
-          <w:bCs/>
-          <w:color w:val="000000"/>
-          <w:lang w:val="en-US"/>
-        </w:rPr>
-        <w:t xml:space="preserve">R14. </w:t>
-      </w:r>
-      <w:r>
-        <w:rPr>
-          <w:rFonts w:ascii="Arial" w:hAnsi="Arial" w:cs="Arial"/>
-          <w:color w:val="000000"/>
-          <w:lang w:val="en-US"/>
-        </w:rPr>
-        <w:t>The system must save the data provided by the users when they register </w:t>
-      </w:r>
-    </w:p>
-    <w:p>
-      <w:pPr>
-        <w:shd w:val="clear" w:color="auto" w:fill="FFFFFF"/>
-        <w:rPr>
-          <w:lang w:val="en-US"/>
-        </w:rPr>
-      </w:pPr>
-      <w:r>
-        <w:rPr>
-          <w:rFonts w:ascii="Arial" w:hAnsi="Arial" w:cs="Arial"/>
-          <w:b/>
-          <w:bCs/>
-          <w:color w:val="000000"/>
-          <w:lang w:val="en-US"/>
-        </w:rPr>
-        <w:t xml:space="preserve">R15. </w:t>
-      </w:r>
-      <w:r>
-        <w:rPr>
-          <w:rFonts w:ascii="Arial" w:hAnsi="Arial" w:cs="Arial"/>
-          <w:color w:val="000000"/>
-          <w:lang w:val="en-US"/>
-        </w:rPr>
-        <w:t>The system must save the generated ticket in the database real time</w:t>
-      </w:r>
-    </w:p>
-    <w:p>
-      <w:pPr>
-        <w:shd w:val="clear" w:color="auto" w:fill="FFFFFF"/>
-        <w:rPr>
-          <w:lang w:val="en-US"/>
-        </w:rPr>
-      </w:pPr>
-      <w:r>
-        <w:rPr>
-          <w:rFonts w:ascii="Arial" w:hAnsi="Arial" w:cs="Arial"/>
-          <w:b/>
-          <w:bCs/>
-          <w:color w:val="000000"/>
-          <w:shd w:val="clear" w:color="auto" w:fill="FFFF00"/>
-          <w:lang w:val="en-US"/>
-        </w:rPr>
-        <w:t>R16.</w:t>
-      </w:r>
-      <w:r>
-        <w:rPr>
-          <w:rFonts w:ascii="Arial" w:hAnsi="Arial" w:cs="Arial"/>
-          <w:color w:val="000000"/>
-          <w:shd w:val="clear" w:color="auto" w:fill="FFFF00"/>
-          <w:lang w:val="en-US"/>
-        </w:rPr>
-        <w:t xml:space="preserve"> the system should save the ticket of Book a visit real time in the schedule </w:t>
-      </w:r>
-    </w:p>
-    <w:p>
-      <w:pPr>
-        <w:shd w:val="clear" w:color="auto" w:fill="FFFFFF"/>
-        <w:rPr>
-          <w:lang w:val="en-US"/>
-        </w:rPr>
-      </w:pPr>
-      <w:r>
-        <w:rPr>
-          <w:rFonts w:ascii="Arial" w:hAnsi="Arial" w:cs="Arial"/>
-          <w:b/>
-          <w:bCs/>
-          <w:color w:val="000000"/>
-          <w:shd w:val="clear" w:color="auto" w:fill="FFFF00"/>
-          <w:lang w:val="en-US"/>
-        </w:rPr>
-        <w:t xml:space="preserve">R17. </w:t>
-      </w:r>
-      <w:r>
-        <w:rPr>
-          <w:rFonts w:ascii="Arial" w:hAnsi="Arial" w:cs="Arial"/>
-          <w:color w:val="000000"/>
-          <w:shd w:val="clear" w:color="auto" w:fill="FFFF00"/>
-          <w:lang w:val="en-US"/>
-        </w:rPr>
-        <w:t>The system should generate automatically the QR code associated to the ticket</w:t>
-      </w:r>
-      <w:r>
-        <w:rPr>
-          <w:rFonts w:ascii="Arial" w:hAnsi="Arial" w:cs="Arial"/>
-          <w:b/>
-          <w:bCs/>
-          <w:color w:val="000000"/>
-          <w:shd w:val="clear" w:color="auto" w:fill="FFFF00"/>
-          <w:lang w:val="en-US"/>
-        </w:rPr>
-        <w:t xml:space="preserve"> (??)</w:t>
-      </w:r>
-    </w:p>
-    <w:p>
-      <w:pPr>
-        <w:shd w:val="clear" w:color="auto" w:fill="FFFFFF"/>
-        <w:rPr>
-          <w:lang w:val="en-US"/>
-        </w:rPr>
-      </w:pPr>
-      <w:r>
-        <w:rPr>
-          <w:rFonts w:ascii="Arial" w:hAnsi="Arial" w:cs="Arial"/>
-          <w:b/>
-          <w:bCs/>
-          <w:color w:val="000000"/>
-          <w:shd w:val="clear" w:color="auto" w:fill="FFFF00"/>
-          <w:lang w:val="en-US"/>
-        </w:rPr>
-        <w:t xml:space="preserve">R18. </w:t>
-      </w:r>
-      <w:r>
-        <w:rPr>
-          <w:rFonts w:ascii="Arial" w:hAnsi="Arial" w:cs="Arial"/>
-          <w:color w:val="000000"/>
-          <w:shd w:val="clear" w:color="auto" w:fill="FFFF00"/>
-          <w:lang w:val="en-US"/>
-        </w:rPr>
-        <w:t>The system should save real time the ticket taken through the totem in the schedule</w:t>
-      </w:r>
-    </w:p>
-    <w:p>
-      <w:pPr>
-        <w:shd w:val="clear" w:color="auto" w:fill="FFFFFF"/>
-        <w:rPr>
-          <w:lang w:val="en-US"/>
-        </w:rPr>
-      </w:pPr>
-      <w:r>
-        <w:rPr>
-          <w:rFonts w:ascii="Arial" w:hAnsi="Arial" w:cs="Arial"/>
-          <w:b/>
-          <w:bCs/>
-          <w:color w:val="000000"/>
-          <w:lang w:val="en-US"/>
-        </w:rPr>
-        <w:t>R19</w:t>
-      </w:r>
-      <w:r>
-        <w:rPr>
-          <w:rFonts w:ascii="Arial" w:hAnsi="Arial" w:cs="Arial"/>
-          <w:color w:val="000000"/>
-          <w:lang w:val="en-US"/>
-        </w:rPr>
-        <w:t xml:space="preserve">. The system should allow the user to decide between </w:t>
-      </w:r>
-      <w:r>
-        <w:rPr>
-          <w:rFonts w:ascii="Arial" w:hAnsi="Arial" w:cs="Arial"/>
-          <w:i/>
-          <w:iCs/>
-          <w:color w:val="000000"/>
-          <w:lang w:val="en-US"/>
-        </w:rPr>
-        <w:t xml:space="preserve">Take a ticket </w:t>
-      </w:r>
-      <w:r>
-        <w:rPr>
-          <w:rFonts w:ascii="Arial" w:hAnsi="Arial" w:cs="Arial"/>
-          <w:color w:val="000000"/>
-          <w:lang w:val="en-US"/>
-        </w:rPr>
-        <w:t>and</w:t>
-      </w:r>
-      <w:r>
-        <w:rPr>
-          <w:rFonts w:ascii="Arial" w:hAnsi="Arial" w:cs="Arial"/>
-          <w:i/>
-          <w:iCs/>
-          <w:color w:val="000000"/>
-          <w:lang w:val="en-US"/>
-        </w:rPr>
-        <w:t xml:space="preserve"> book a visit</w:t>
-      </w:r>
-      <w:r>
-        <w:rPr>
-          <w:rFonts w:ascii="Arial" w:hAnsi="Arial" w:cs="Arial"/>
-          <w:color w:val="000000"/>
-          <w:lang w:val="en-US"/>
-        </w:rPr>
-        <w:t xml:space="preserve"> </w:t>
-      </w:r>
-      <w:proofErr w:type="gramStart"/>
-      <w:r>
-        <w:rPr>
-          <w:rFonts w:ascii="Arial" w:hAnsi="Arial" w:cs="Arial"/>
-          <w:color w:val="000000"/>
-          <w:lang w:val="en-US"/>
-        </w:rPr>
-        <w:t>options</w:t>
-      </w:r>
-      <w:proofErr w:type="gramEnd"/>
-    </w:p>
-    <w:p>
-      <w:pPr>
-        <w:shd w:val="clear" w:color="auto" w:fill="FFFFFF"/>
-        <w:rPr>
-          <w:lang w:val="en-US"/>
-        </w:rPr>
-      </w:pPr>
-      <w:r>
-        <w:rPr>
-          <w:rFonts w:ascii="Arial" w:hAnsi="Arial" w:cs="Arial"/>
-          <w:b/>
-          <w:bCs/>
-          <w:color w:val="000000"/>
-          <w:lang w:val="en-US"/>
-        </w:rPr>
-        <w:t>R20.</w:t>
-      </w:r>
-      <w:r>
-        <w:rPr>
-          <w:rFonts w:ascii="Arial" w:hAnsi="Arial" w:cs="Arial"/>
-          <w:color w:val="000000"/>
-          <w:lang w:val="en-US"/>
-        </w:rPr>
-        <w:t xml:space="preserve">The system should allow the user to provide in an optional field the category of items they want to buy (in Book a visit option) </w:t>
-      </w:r>
-      <w:r>
-        <w:rPr>
-          <w:rFonts w:ascii="Arial" w:hAnsi="Arial" w:cs="Arial"/>
-          <w:b/>
-          <w:bCs/>
-          <w:color w:val="000000"/>
-          <w:lang w:val="en-US"/>
-        </w:rPr>
-        <w:t> </w:t>
-      </w:r>
-    </w:p>
-    <w:p>
-      <w:pPr>
-        <w:shd w:val="clear" w:color="auto" w:fill="FFFFFF"/>
-        <w:rPr>
-          <w:lang w:val="en-US"/>
-        </w:rPr>
-      </w:pPr>
-      <w:r>
-        <w:rPr>
-          <w:rFonts w:ascii="Arial" w:hAnsi="Arial" w:cs="Arial"/>
-          <w:b/>
-          <w:bCs/>
-          <w:color w:val="000000"/>
-          <w:lang w:val="en-US"/>
-        </w:rPr>
-        <w:t>R21.</w:t>
-      </w:r>
-      <w:r>
-        <w:rPr>
-          <w:rFonts w:ascii="Arial" w:hAnsi="Arial" w:cs="Arial"/>
-          <w:color w:val="000000"/>
-          <w:lang w:val="en-US"/>
-        </w:rPr>
-        <w:t xml:space="preserve">The system should allow the user to provide in an optional field the estimated duration of the visit (in Book a visit option) </w:t>
-      </w:r>
-      <w:r>
-        <w:rPr>
-          <w:rFonts w:ascii="Arial" w:hAnsi="Arial" w:cs="Arial"/>
-          <w:b/>
-          <w:bCs/>
-          <w:color w:val="000000"/>
-          <w:lang w:val="en-US"/>
-        </w:rPr>
-        <w:t> </w:t>
-      </w:r>
-    </w:p>
-    <w:p>
-      <w:pPr>
-        <w:shd w:val="clear" w:color="auto" w:fill="FFFFFF"/>
-        <w:rPr>
-          <w:lang w:val="en-US"/>
-        </w:rPr>
-      </w:pPr>
-      <w:r>
-        <w:rPr>
-          <w:rFonts w:ascii="Arial" w:hAnsi="Arial" w:cs="Arial"/>
-          <w:b/>
-          <w:bCs/>
-          <w:color w:val="000000"/>
-          <w:lang w:val="en-US"/>
-        </w:rPr>
-        <w:t xml:space="preserve">R22. </w:t>
-      </w:r>
-      <w:r>
-        <w:rPr>
-          <w:rFonts w:ascii="Arial" w:hAnsi="Arial" w:cs="Arial"/>
-          <w:color w:val="000000"/>
-          <w:lang w:val="en-US"/>
-        </w:rPr>
-        <w:t>The system should allow the user to cancel the reservation of a visit within the selected time slot</w:t>
-      </w:r>
-    </w:p>
-    <w:p>
-      <w:pPr>
-        <w:shd w:val="clear" w:color="auto" w:fill="FFFFFF"/>
-        <w:rPr>
-          <w:lang w:val="en-US"/>
-        </w:rPr>
-      </w:pPr>
-      <w:r>
-        <w:rPr>
-          <w:rFonts w:ascii="Arial" w:hAnsi="Arial" w:cs="Arial"/>
-          <w:b/>
-          <w:bCs/>
-          <w:color w:val="000000"/>
-          <w:lang w:val="en-US"/>
-        </w:rPr>
-        <w:lastRenderedPageBreak/>
-        <w:t xml:space="preserve">R23. </w:t>
-      </w:r>
-      <w:r>
-        <w:rPr>
-          <w:rFonts w:ascii="Arial" w:hAnsi="Arial" w:cs="Arial"/>
-          <w:color w:val="000000"/>
-          <w:lang w:val="en-US"/>
-        </w:rPr>
-        <w:t>The system should allow the user to cancel a ticket within his/her turn</w:t>
-      </w:r>
-    </w:p>
-    <w:p>
-      <w:pPr>
-        <w:shd w:val="clear" w:color="auto" w:fill="FFFFFF"/>
-        <w:rPr>
-          <w:lang w:val="en-US"/>
-        </w:rPr>
-      </w:pPr>
-      <w:r>
-        <w:rPr>
-          <w:rFonts w:ascii="Arial" w:hAnsi="Arial" w:cs="Arial"/>
-          <w:b/>
-          <w:bCs/>
-          <w:color w:val="000000"/>
-          <w:lang w:val="en-US"/>
-        </w:rPr>
-        <w:t xml:space="preserve">R24. </w:t>
-      </w:r>
-      <w:r>
-        <w:rPr>
-          <w:rFonts w:ascii="Arial" w:hAnsi="Arial" w:cs="Arial"/>
-          <w:color w:val="000000"/>
-          <w:lang w:val="en-US"/>
-        </w:rPr>
-        <w:t>The system shall allow users to take a ticket online   ????REQ O GOAL</w:t>
-      </w:r>
-    </w:p>
-    <w:p>
-      <w:pPr>
-        <w:shd w:val="clear" w:color="auto" w:fill="FFFFFF"/>
-        <w:rPr>
-          <w:lang w:val="en-US"/>
-        </w:rPr>
-      </w:pPr>
-      <w:r>
-        <w:rPr>
-          <w:rFonts w:ascii="Arial" w:hAnsi="Arial" w:cs="Arial"/>
-          <w:b/>
-          <w:bCs/>
-          <w:color w:val="000000"/>
-          <w:lang w:val="en-US"/>
-        </w:rPr>
-        <w:t xml:space="preserve">R25. </w:t>
-      </w:r>
-      <w:r>
-        <w:rPr>
-          <w:rFonts w:ascii="Arial" w:hAnsi="Arial" w:cs="Arial"/>
-          <w:color w:val="000000"/>
-          <w:lang w:val="en-US"/>
-        </w:rPr>
-        <w:t>The system shall allow users to book a visit               ????REQ O GOAL</w:t>
-      </w:r>
-    </w:p>
-    <w:p>
-      <w:pPr>
-        <w:shd w:val="clear" w:color="auto" w:fill="FFFFFF"/>
-        <w:rPr>
-          <w:lang w:val="en-US"/>
-        </w:rPr>
-      </w:pPr>
-      <w:r>
-        <w:rPr>
-          <w:rFonts w:ascii="Arial" w:hAnsi="Arial" w:cs="Arial"/>
-          <w:b/>
-          <w:bCs/>
-          <w:color w:val="000000"/>
-          <w:lang w:val="en-US"/>
-        </w:rPr>
-        <w:t xml:space="preserve">R26. </w:t>
-      </w:r>
-      <w:r>
-        <w:rPr>
-          <w:rFonts w:ascii="Arial" w:hAnsi="Arial" w:cs="Arial"/>
-          <w:color w:val="000000"/>
-          <w:lang w:val="en-US"/>
-        </w:rPr>
-        <w:t>The system should allow the user to check the status of a queue of a shop</w:t>
-      </w:r>
-    </w:p>
-    <w:p>
-      <w:pPr>
-        <w:shd w:val="clear" w:color="auto" w:fill="FFFFFF"/>
-        <w:rPr>
-          <w:lang w:val="en-US"/>
-        </w:rPr>
-      </w:pPr>
-      <w:r>
-        <w:rPr>
-          <w:rFonts w:ascii="Arial" w:hAnsi="Arial" w:cs="Arial"/>
-          <w:b/>
-          <w:bCs/>
-          <w:color w:val="000000"/>
-          <w:lang w:val="en-US"/>
-        </w:rPr>
-        <w:t xml:space="preserve">R27. </w:t>
-      </w:r>
-      <w:r>
-        <w:rPr>
-          <w:rFonts w:ascii="Arial" w:hAnsi="Arial" w:cs="Arial"/>
-          <w:color w:val="000000"/>
-          <w:lang w:val="en-US"/>
-        </w:rPr>
-        <w:t>The system should allow the user to check in each moment the remaining time for his/her turn</w:t>
-      </w:r>
-    </w:p>
-    <w:p>
-      <w:pPr>
-        <w:shd w:val="clear" w:color="auto" w:fill="FFFFFF"/>
-        <w:rPr>
-          <w:lang w:val="en-US"/>
-        </w:rPr>
-      </w:pPr>
-      <w:r>
-        <w:rPr>
-          <w:rFonts w:ascii="Arial" w:hAnsi="Arial" w:cs="Arial"/>
-          <w:b/>
-          <w:bCs/>
-          <w:color w:val="000000"/>
-          <w:lang w:val="en-US"/>
-        </w:rPr>
-        <w:t>R29.</w:t>
-      </w:r>
-      <w:r>
-        <w:rPr>
-          <w:rFonts w:ascii="Arial" w:hAnsi="Arial" w:cs="Arial"/>
-          <w:color w:val="000000"/>
-          <w:lang w:val="en-US"/>
-        </w:rPr>
-        <w:t xml:space="preserve"> </w:t>
-      </w:r>
-      <w:r>
-        <w:rPr>
-          <w:rFonts w:ascii="Arial" w:hAnsi="Arial" w:cs="Arial"/>
-          <w:color w:val="000000"/>
-          <w:shd w:val="clear" w:color="auto" w:fill="FFFF00"/>
-          <w:lang w:val="en-US"/>
-        </w:rPr>
-        <w:t>The system should assign a position in the queue for each customer who takes a ticket</w:t>
-      </w:r>
-    </w:p>
-    <w:p>
-      <w:pPr>
-        <w:shd w:val="clear" w:color="auto" w:fill="FFFFFF"/>
-        <w:rPr>
-          <w:lang w:val="en-US"/>
-        </w:rPr>
-      </w:pPr>
-      <w:r>
-        <w:rPr>
-          <w:rFonts w:ascii="Arial" w:hAnsi="Arial" w:cs="Arial"/>
-          <w:b/>
-          <w:bCs/>
-          <w:color w:val="000000"/>
-          <w:lang w:val="en-US"/>
-        </w:rPr>
-        <w:t xml:space="preserve">R30. </w:t>
-      </w:r>
-      <w:r>
-        <w:rPr>
-          <w:rFonts w:ascii="Arial" w:hAnsi="Arial" w:cs="Arial"/>
-          <w:color w:val="000000"/>
-          <w:lang w:val="en-US"/>
-        </w:rPr>
-        <w:t>The day of the booked visit the system should notify the user that he has a visit reservation</w:t>
-      </w:r>
-    </w:p>
-    <w:p>
-      <w:pPr>
-        <w:shd w:val="clear" w:color="auto" w:fill="FFFFFF"/>
-        <w:rPr>
-          <w:lang w:val="en-US"/>
-        </w:rPr>
-      </w:pPr>
-      <w:r>
-        <w:rPr>
-          <w:lang w:val="en-US"/>
-        </w:rPr>
-        <w:t> </w:t>
-      </w:r>
-    </w:p>
-    <w:p>
-      <w:pPr>
-        <w:shd w:val="clear" w:color="auto" w:fill="FFFFFF"/>
-        <w:rPr>
-          <w:lang w:val="en-US"/>
-        </w:rPr>
-      </w:pPr>
-      <w:r>
-        <w:rPr>
-          <w:lang w:val="en-US"/>
-        </w:rPr>
-        <w:t> </w:t>
-      </w:r>
-    </w:p>
-    <w:p>
-      <w:pPr>
-        <w:shd w:val="clear" w:color="auto" w:fill="FFFFFF"/>
-        <w:rPr>
-          <w:lang w:val="en-US"/>
-        </w:rPr>
-      </w:pPr>
-      <w:r>
-        <w:rPr>
-          <w:rFonts w:ascii="Arial" w:hAnsi="Arial" w:cs="Arial"/>
-          <w:b/>
-          <w:bCs/>
-          <w:color w:val="000000"/>
-          <w:lang w:val="en-US"/>
-        </w:rPr>
-        <w:t>R31.</w:t>
-      </w:r>
-      <w:r>
-        <w:rPr>
-          <w:rFonts w:ascii="Arial" w:hAnsi="Arial" w:cs="Arial"/>
-          <w:color w:val="000000"/>
-          <w:lang w:val="en-US"/>
-        </w:rPr>
-        <w:t>The system should reserve a place in the selected time slot for each customer who books a visit.</w:t>
-      </w:r>
-    </w:p>
-    <w:p>
-      <w:pPr>
-        <w:shd w:val="clear" w:color="auto" w:fill="FFFFFF"/>
-        <w:rPr>
-          <w:lang w:val="en-US"/>
-        </w:rPr>
-      </w:pPr>
-      <w:r>
-        <w:rPr>
-          <w:lang w:val="en-US"/>
-        </w:rPr>
-        <w:t> </w:t>
-      </w:r>
-    </w:p>
-    <w:p>
-      <w:pPr>
-        <w:shd w:val="clear" w:color="auto" w:fill="FFFFFF"/>
-        <w:rPr>
-          <w:lang w:val="en-US"/>
-        </w:rPr>
-      </w:pPr>
-      <w:r>
-        <w:rPr>
-          <w:lang w:val="en-US"/>
-        </w:rPr>
-        <w:t> </w:t>
-      </w:r>
-    </w:p>
-    <w:p>
-      <w:pPr>
-        <w:shd w:val="clear" w:color="auto" w:fill="FFFFFF"/>
-        <w:rPr>
-          <w:lang w:val="en-US"/>
-        </w:rPr>
-      </w:pPr>
-      <w:r>
-        <w:rPr>
-          <w:lang w:val="en-US"/>
-        </w:rPr>
-        <w:t> </w:t>
-      </w:r>
-    </w:p>
-    <w:p>
-      <w:pPr>
-        <w:shd w:val="clear" w:color="auto" w:fill="FFFFFF"/>
-        <w:rPr>
-          <w:rFonts w:ascii="Arial" w:hAnsi="Arial" w:cs="Arial"/>
-          <w:color w:val="000000"/>
-          <w:lang w:val="en-US"/>
-        </w:rPr>
-      </w:pPr>
-      <w:r>
-        <w:rPr>
-          <w:rFonts w:ascii="Arial" w:hAnsi="Arial" w:cs="Arial"/>
-          <w:b/>
-          <w:bCs/>
-          <w:color w:val="000000"/>
-          <w:lang w:val="en-US"/>
-        </w:rPr>
-        <w:t xml:space="preserve">R32. </w:t>
-      </w:r>
-      <w:r>
-        <w:rPr>
-          <w:rFonts w:ascii="Arial" w:hAnsi="Arial" w:cs="Arial"/>
-          <w:color w:val="000000"/>
-          <w:lang w:val="en-US"/>
-        </w:rPr>
-        <w:t>The system by analyzing data updates the interfaces which show real time information every 10 seconds</w:t>
-      </w:r>
-    </w:p>
-    <w:p>
-      <w:pPr>
-        <w:shd w:val="clear" w:color="auto" w:fill="FFFFFF"/>
-        <w:rPr>
-          <w:rFonts w:ascii="Arial" w:hAnsi="Arial" w:cs="Arial"/>
-          <w:color w:val="000000"/>
+      <w:proofErr w:type="spellStart"/>
+      <w:r>
+        <w:rPr>
+          <w:rFonts w:ascii="Arial" w:hAnsi="Arial" w:cs="Arial"/>
+          <w:color w:val="000000"/>
+        </w:rPr>
+        <w:t>phenomena</w:t>
+      </w:r>
+      <w:proofErr w:type="spellEnd"/>
+      <w:r>
+        <w:rPr>
+          <w:rFonts w:ascii="Arial" w:hAnsi="Arial" w:cs="Arial"/>
+          <w:color w:val="000000"/>
+        </w:rPr>
+        <w:t>.</w:t>
+      </w:r>
+    </w:p>
+    <w:p>
+      <w:pPr>
+        <w:shd w:val="clear" w:color="auto" w:fill="FFFFFF"/>
+        <w:ind w:firstLine="720"/>
+        <w:rPr>
+          <w:rFonts w:ascii="Arial" w:hAnsi="Arial" w:cs="Arial"/>
+          <w:color w:val="000000"/>
+        </w:rPr>
+      </w:pPr>
+    </w:p>
+    <w:tbl>
+      <w:tblPr>
+        <w:tblStyle w:val="Tabellasemplice-3"/>
+        <w:tblW w:w="0" w:type="auto"/>
+        <w:tblBorders>
+          <w:top w:val="single" w:sz="4" w:space="0" w:color="4F81BD" w:themeColor="accent1"/>
+          <w:left w:val="single" w:sz="4" w:space="0" w:color="4F81BD" w:themeColor="accent1"/>
+          <w:bottom w:val="single" w:sz="4" w:space="0" w:color="4F81BD" w:themeColor="accent1"/>
+          <w:right w:val="single" w:sz="4" w:space="0" w:color="4F81BD" w:themeColor="accent1"/>
+        </w:tblBorders>
+        <w:tblLook w:val="04A0" w:firstRow="1" w:lastRow="0" w:firstColumn="1" w:lastColumn="0" w:noHBand="0" w:noVBand="1"/>
+      </w:tblPr>
+      <w:tblGrid>
+        <w:gridCol w:w="9633"/>
+      </w:tblGrid>
+      <w:tr>
+        <w:trPr>
+          <w:cnfStyle w:val="100000000000" w:firstRow="1" w:lastRow="0" w:firstColumn="0" w:lastColumn="0" w:oddVBand="0" w:evenVBand="0" w:oddHBand="0" w:evenHBand="0" w:firstRowFirstColumn="0" w:firstRowLastColumn="0" w:lastRowFirstColumn="0" w:lastRowLastColumn="0"/>
+        </w:trPr>
+        <w:tc>
+          <w:tcPr>
+            <w:cnfStyle w:val="001000000100" w:firstRow="0" w:lastRow="0" w:firstColumn="1" w:lastColumn="0" w:oddVBand="0" w:evenVBand="0" w:oddHBand="0" w:evenHBand="0" w:firstRowFirstColumn="1" w:firstRowLastColumn="0" w:lastRowFirstColumn="0" w:lastRowLastColumn="0"/>
+            <w:tcW w:w="9854" w:type="dxa"/>
+          </w:tcPr>
+          <w:p>
+            <w:pPr>
+              <w:spacing w:line="276" w:lineRule="auto"/>
+              <w:jc w:val="both"/>
+              <w:rPr>
+                <w:rFonts w:ascii="Arial" w:hAnsi="Arial" w:cs="Arial"/>
+                <w:b w:val="0"/>
+                <w:bCs w:val="0"/>
+                <w:color w:val="000000"/>
+                <w:lang w:val="en-US"/>
+              </w:rPr>
+            </w:pPr>
+            <w:r>
+              <w:rPr>
+                <w:rFonts w:ascii="Arial" w:hAnsi="Arial" w:cs="Arial"/>
+                <w:color w:val="000000"/>
+                <w:lang w:val="en-US"/>
+              </w:rPr>
+              <w:t>R1</w:t>
+            </w:r>
+            <w:r>
+              <w:rPr>
+                <w:rFonts w:ascii="Arial" w:hAnsi="Arial" w:cs="Arial"/>
+                <w:b w:val="0"/>
+                <w:bCs w:val="0"/>
+                <w:caps w:val="0"/>
+                <w:color w:val="000000"/>
+                <w:lang w:val="en-US"/>
+              </w:rPr>
+              <w:t>: shop managers have put totems at the entrances of the registered store</w:t>
+            </w:r>
+            <w:r>
+              <w:rPr>
+                <w:rFonts w:ascii="Arial" w:hAnsi="Arial" w:cs="Arial"/>
+                <w:caps w:val="0"/>
+                <w:color w:val="000000"/>
+                <w:lang w:val="en-US"/>
+              </w:rPr>
+              <w:t> </w:t>
+            </w:r>
+          </w:p>
+        </w:tc>
+      </w:tr>
+      <w:tr>
+        <w:trPr>
+          <w:cnfStyle w:val="000000100000" w:firstRow="0" w:lastRow="0" w:firstColumn="0" w:lastColumn="0" w:oddVBand="0" w:evenVBand="0" w:oddHBand="1" w:evenHBand="0" w:firstRowFirstColumn="0" w:firstRowLastColumn="0" w:lastRowFirstColumn="0" w:lastRowLastColumn="0"/>
+        </w:trPr>
+        <w:tc>
+          <w:tcPr>
+            <w:cnfStyle w:val="001000000000" w:firstRow="0" w:lastRow="0" w:firstColumn="1" w:lastColumn="0" w:oddVBand="0" w:evenVBand="0" w:oddHBand="0" w:evenHBand="0" w:firstRowFirstColumn="0" w:firstRowLastColumn="0" w:lastRowFirstColumn="0" w:lastRowLastColumn="0"/>
+            <w:tcW w:w="9854" w:type="dxa"/>
+            <w:shd w:val="clear" w:color="auto" w:fill="CDDEF3"/>
+          </w:tcPr>
+          <w:p>
+            <w:pPr>
+              <w:spacing w:line="276" w:lineRule="auto"/>
+              <w:jc w:val="both"/>
+              <w:rPr>
+                <w:rFonts w:ascii="Arial" w:hAnsi="Arial" w:cs="Arial"/>
+                <w:b w:val="0"/>
+                <w:bCs w:val="0"/>
+                <w:color w:val="000000"/>
+                <w:sz w:val="20"/>
+                <w:szCs w:val="20"/>
+                <w:lang w:val="en-US"/>
+              </w:rPr>
+            </w:pPr>
+            <w:r>
+              <w:rPr>
+                <w:rFonts w:ascii="Arial" w:hAnsi="Arial" w:cs="Arial"/>
+                <w:caps w:val="0"/>
+                <w:color w:val="000000"/>
+                <w:lang w:val="en-US"/>
+              </w:rPr>
+              <w:t xml:space="preserve">R2: </w:t>
+            </w:r>
+            <w:r>
+              <w:rPr>
+                <w:rFonts w:ascii="Arial" w:hAnsi="Arial" w:cs="Arial"/>
+                <w:b w:val="0"/>
+                <w:bCs w:val="0"/>
+                <w:caps w:val="0"/>
+                <w:color w:val="000000"/>
+                <w:lang w:val="en-US"/>
+              </w:rPr>
+              <w:t>shop managers have QR scanners at the entrances/exits of the registered store</w:t>
+            </w:r>
+            <w:r>
+              <w:rPr>
+                <w:rFonts w:ascii="Arial" w:hAnsi="Arial" w:cs="Arial"/>
+                <w:caps w:val="0"/>
+                <w:color w:val="000000"/>
+                <w:lang w:val="en-US"/>
+              </w:rPr>
+              <w:t> </w:t>
+            </w:r>
+          </w:p>
+        </w:tc>
+      </w:tr>
+      <w:tr>
+        <w:tc>
+          <w:tcPr>
+            <w:cnfStyle w:val="001000000000" w:firstRow="0" w:lastRow="0" w:firstColumn="1" w:lastColumn="0" w:oddVBand="0" w:evenVBand="0" w:oddHBand="0" w:evenHBand="0" w:firstRowFirstColumn="0" w:firstRowLastColumn="0" w:lastRowFirstColumn="0" w:lastRowLastColumn="0"/>
+            <w:tcW w:w="9854" w:type="dxa"/>
+          </w:tcPr>
+          <w:p>
+            <w:pPr>
+              <w:spacing w:line="276" w:lineRule="auto"/>
+              <w:jc w:val="both"/>
+              <w:rPr>
+                <w:rFonts w:ascii="Arial" w:hAnsi="Arial" w:cs="Arial"/>
+                <w:b w:val="0"/>
+                <w:bCs w:val="0"/>
+                <w:color w:val="000000"/>
+                <w:lang w:val="en-US"/>
+              </w:rPr>
+            </w:pPr>
+            <w:r>
+              <w:rPr>
+                <w:rFonts w:ascii="Arial" w:hAnsi="Arial" w:cs="Arial"/>
+                <w:caps w:val="0"/>
+                <w:color w:val="000000"/>
+                <w:lang w:val="en-US"/>
+              </w:rPr>
+              <w:t xml:space="preserve">R3: </w:t>
+            </w:r>
+            <w:r>
+              <w:rPr>
+                <w:rFonts w:ascii="Arial" w:hAnsi="Arial" w:cs="Arial"/>
+                <w:b w:val="0"/>
+                <w:bCs w:val="0"/>
+                <w:caps w:val="0"/>
+                <w:color w:val="000000"/>
+                <w:lang w:val="en-US"/>
+              </w:rPr>
+              <w:t xml:space="preserve">customer arrives to the store at the starting time of the booked visit without delay </w:t>
+            </w:r>
+          </w:p>
+        </w:tc>
+      </w:tr>
+      <w:tr>
+        <w:trPr>
+          <w:cnfStyle w:val="000000100000" w:firstRow="0" w:lastRow="0" w:firstColumn="0" w:lastColumn="0" w:oddVBand="0" w:evenVBand="0" w:oddHBand="1" w:evenHBand="0" w:firstRowFirstColumn="0" w:firstRowLastColumn="0" w:lastRowFirstColumn="0" w:lastRowLastColumn="0"/>
+        </w:trPr>
+        <w:tc>
+          <w:tcPr>
+            <w:cnfStyle w:val="001000000000" w:firstRow="0" w:lastRow="0" w:firstColumn="1" w:lastColumn="0" w:oddVBand="0" w:evenVBand="0" w:oddHBand="0" w:evenHBand="0" w:firstRowFirstColumn="0" w:firstRowLastColumn="0" w:lastRowFirstColumn="0" w:lastRowLastColumn="0"/>
+            <w:tcW w:w="9854" w:type="dxa"/>
+            <w:shd w:val="clear" w:color="auto" w:fill="C6D9F1" w:themeFill="text2" w:themeFillTint="33"/>
+          </w:tcPr>
+          <w:p>
+            <w:pPr>
+              <w:spacing w:line="276" w:lineRule="auto"/>
+              <w:jc w:val="both"/>
+              <w:rPr>
+                <w:rFonts w:ascii="Arial" w:hAnsi="Arial" w:cs="Arial"/>
+                <w:b w:val="0"/>
+                <w:bCs w:val="0"/>
+                <w:color w:val="000000"/>
+                <w:lang w:val="en-US"/>
+              </w:rPr>
+            </w:pPr>
+            <w:r>
+              <w:rPr>
+                <w:rFonts w:ascii="Arial" w:hAnsi="Arial" w:cs="Arial"/>
+                <w:caps w:val="0"/>
+                <w:color w:val="000000"/>
+                <w:lang w:val="en-US"/>
+              </w:rPr>
+              <w:t xml:space="preserve">R4: </w:t>
+            </w:r>
+            <w:r>
+              <w:rPr>
+                <w:rFonts w:ascii="Arial" w:hAnsi="Arial" w:cs="Arial"/>
+                <w:b w:val="0"/>
+                <w:bCs w:val="0"/>
+                <w:caps w:val="0"/>
+                <w:color w:val="000000"/>
+                <w:lang w:val="en-US"/>
+              </w:rPr>
+              <w:t>customer arrives at the shop at the time associated with his/her ticket without delay</w:t>
+            </w:r>
+          </w:p>
+        </w:tc>
+      </w:tr>
+      <w:tr>
+        <w:tc>
+          <w:tcPr>
+            <w:cnfStyle w:val="001000000000" w:firstRow="0" w:lastRow="0" w:firstColumn="1" w:lastColumn="0" w:oddVBand="0" w:evenVBand="0" w:oddHBand="0" w:evenHBand="0" w:firstRowFirstColumn="0" w:firstRowLastColumn="0" w:lastRowFirstColumn="0" w:lastRowLastColumn="0"/>
+            <w:tcW w:w="9854" w:type="dxa"/>
+          </w:tcPr>
+          <w:p>
+            <w:pPr>
+              <w:spacing w:line="276" w:lineRule="auto"/>
+              <w:jc w:val="both"/>
+              <w:rPr>
+                <w:rFonts w:ascii="Arial" w:hAnsi="Arial" w:cs="Arial"/>
+                <w:b w:val="0"/>
+                <w:bCs w:val="0"/>
+                <w:color w:val="000000"/>
+                <w:lang w:val="en-US"/>
+              </w:rPr>
+            </w:pPr>
+            <w:r>
+              <w:rPr>
+                <w:rFonts w:ascii="Arial" w:hAnsi="Arial" w:cs="Arial"/>
+                <w:caps w:val="0"/>
+                <w:color w:val="000000"/>
+                <w:lang w:val="en-US"/>
+              </w:rPr>
+              <w:t xml:space="preserve">R5: </w:t>
+            </w:r>
+            <w:r>
+              <w:rPr>
+                <w:rFonts w:ascii="Arial" w:hAnsi="Arial" w:cs="Arial"/>
+                <w:b w:val="0"/>
+                <w:bCs w:val="0"/>
+                <w:caps w:val="0"/>
+                <w:color w:val="000000"/>
+                <w:lang w:val="en-US"/>
+              </w:rPr>
+              <w:t>customer scans his/her QR code when he/she enters the shop</w:t>
+            </w:r>
+          </w:p>
+        </w:tc>
+      </w:tr>
+      <w:tr>
+        <w:trPr>
+          <w:cnfStyle w:val="000000100000" w:firstRow="0" w:lastRow="0" w:firstColumn="0" w:lastColumn="0" w:oddVBand="0" w:evenVBand="0" w:oddHBand="1" w:evenHBand="0" w:firstRowFirstColumn="0" w:firstRowLastColumn="0" w:lastRowFirstColumn="0" w:lastRowLastColumn="0"/>
+        </w:trPr>
+        <w:tc>
+          <w:tcPr>
+            <w:cnfStyle w:val="001000000000" w:firstRow="0" w:lastRow="0" w:firstColumn="1" w:lastColumn="0" w:oddVBand="0" w:evenVBand="0" w:oddHBand="0" w:evenHBand="0" w:firstRowFirstColumn="0" w:firstRowLastColumn="0" w:lastRowFirstColumn="0" w:lastRowLastColumn="0"/>
+            <w:tcW w:w="9854" w:type="dxa"/>
+            <w:shd w:val="clear" w:color="auto" w:fill="C6D9F1" w:themeFill="text2" w:themeFillTint="33"/>
+          </w:tcPr>
+          <w:p>
+            <w:pPr>
+              <w:spacing w:line="276" w:lineRule="auto"/>
+              <w:jc w:val="both"/>
+              <w:rPr>
+                <w:rFonts w:ascii="Arial" w:hAnsi="Arial" w:cs="Arial"/>
+                <w:b w:val="0"/>
+                <w:bCs w:val="0"/>
+                <w:color w:val="000000"/>
+                <w:lang w:val="en-US"/>
+              </w:rPr>
+            </w:pPr>
+            <w:r>
+              <w:rPr>
+                <w:rFonts w:ascii="Arial" w:hAnsi="Arial" w:cs="Arial"/>
+                <w:caps w:val="0"/>
+                <w:color w:val="000000"/>
+                <w:lang w:val="en-US"/>
+              </w:rPr>
+              <w:t xml:space="preserve">R6: </w:t>
+            </w:r>
+            <w:r>
+              <w:rPr>
+                <w:rFonts w:ascii="Arial" w:hAnsi="Arial" w:cs="Arial"/>
+                <w:b w:val="0"/>
+                <w:bCs w:val="0"/>
+                <w:caps w:val="0"/>
+                <w:color w:val="000000"/>
+                <w:lang w:val="en-US"/>
+              </w:rPr>
+              <w:t>customer scans his/her QR code when he/she leaves the shop</w:t>
+            </w:r>
+            <w:r>
+              <w:rPr>
+                <w:rFonts w:ascii="Arial" w:hAnsi="Arial" w:cs="Arial"/>
+                <w:caps w:val="0"/>
+                <w:color w:val="000000"/>
+                <w:lang w:val="en-US"/>
+              </w:rPr>
+              <w:t xml:space="preserve"> </w:t>
+            </w:r>
+          </w:p>
+        </w:tc>
+      </w:tr>
+      <w:tr>
+        <w:tc>
+          <w:tcPr>
+            <w:cnfStyle w:val="001000000000" w:firstRow="0" w:lastRow="0" w:firstColumn="1" w:lastColumn="0" w:oddVBand="0" w:evenVBand="0" w:oddHBand="0" w:evenHBand="0" w:firstRowFirstColumn="0" w:firstRowLastColumn="0" w:lastRowFirstColumn="0" w:lastRowLastColumn="0"/>
+            <w:tcW w:w="9854" w:type="dxa"/>
+          </w:tcPr>
+          <w:p>
+            <w:pPr>
+              <w:spacing w:line="276" w:lineRule="auto"/>
+              <w:jc w:val="both"/>
+              <w:rPr>
+                <w:rFonts w:ascii="Arial" w:hAnsi="Arial" w:cs="Arial"/>
+                <w:b w:val="0"/>
+                <w:bCs w:val="0"/>
+                <w:color w:val="000000"/>
+                <w:lang w:val="en-US"/>
+              </w:rPr>
+            </w:pPr>
+            <w:r>
+              <w:rPr>
+                <w:rFonts w:ascii="Arial" w:hAnsi="Arial" w:cs="Arial"/>
+                <w:caps w:val="0"/>
+                <w:color w:val="000000"/>
+                <w:lang w:val="en-US"/>
+              </w:rPr>
+              <w:t>R7</w:t>
+            </w:r>
+            <w:r>
+              <w:rPr>
+                <w:rFonts w:ascii="Arial" w:hAnsi="Arial" w:cs="Arial"/>
+                <w:b w:val="0"/>
+                <w:bCs w:val="0"/>
+                <w:caps w:val="0"/>
+                <w:color w:val="000000"/>
+                <w:lang w:val="en-US"/>
+              </w:rPr>
+              <w:t xml:space="preserve">: the customer always </w:t>
+            </w:r>
+            <w:proofErr w:type="gramStart"/>
+            <w:r>
+              <w:rPr>
+                <w:rFonts w:ascii="Arial" w:hAnsi="Arial" w:cs="Arial"/>
+                <w:b w:val="0"/>
+                <w:bCs w:val="0"/>
+                <w:caps w:val="0"/>
+                <w:color w:val="000000"/>
+                <w:lang w:val="en-US"/>
+              </w:rPr>
+              <w:t>reach</w:t>
+            </w:r>
+            <w:proofErr w:type="gramEnd"/>
+            <w:r>
+              <w:rPr>
+                <w:rFonts w:ascii="Arial" w:hAnsi="Arial" w:cs="Arial"/>
+                <w:b w:val="0"/>
+                <w:bCs w:val="0"/>
+                <w:caps w:val="0"/>
+                <w:color w:val="000000"/>
+                <w:lang w:val="en-US"/>
+              </w:rPr>
+              <w:t xml:space="preserve"> the shop if he/she has made a reservation(ticket-visit)</w:t>
+            </w:r>
+          </w:p>
+        </w:tc>
+      </w:tr>
+      <w:tr>
+        <w:trPr>
+          <w:cnfStyle w:val="000000100000" w:firstRow="0" w:lastRow="0" w:firstColumn="0" w:lastColumn="0" w:oddVBand="0" w:evenVBand="0" w:oddHBand="1" w:evenHBand="0" w:firstRowFirstColumn="0" w:firstRowLastColumn="0" w:lastRowFirstColumn="0" w:lastRowLastColumn="0"/>
+        </w:trPr>
+        <w:tc>
+          <w:tcPr>
+            <w:cnfStyle w:val="001000000000" w:firstRow="0" w:lastRow="0" w:firstColumn="1" w:lastColumn="0" w:oddVBand="0" w:evenVBand="0" w:oddHBand="0" w:evenHBand="0" w:firstRowFirstColumn="0" w:firstRowLastColumn="0" w:lastRowFirstColumn="0" w:lastRowLastColumn="0"/>
+            <w:tcW w:w="9854" w:type="dxa"/>
+            <w:shd w:val="clear" w:color="auto" w:fill="C6D9F1" w:themeFill="text2" w:themeFillTint="33"/>
+          </w:tcPr>
+          <w:p>
+            <w:pPr>
+              <w:spacing w:line="276" w:lineRule="auto"/>
+              <w:jc w:val="both"/>
+              <w:rPr>
+                <w:rFonts w:ascii="Arial" w:hAnsi="Arial" w:cs="Arial"/>
+                <w:b w:val="0"/>
+                <w:bCs w:val="0"/>
+                <w:color w:val="000000"/>
+                <w:lang w:val="en-US"/>
+              </w:rPr>
+            </w:pPr>
+            <w:r>
+              <w:rPr>
+                <w:rFonts w:ascii="Arial" w:hAnsi="Arial" w:cs="Arial"/>
+                <w:caps w:val="0"/>
+                <w:color w:val="000000"/>
+                <w:lang w:val="en-US"/>
+              </w:rPr>
+              <w:t>R8</w:t>
+            </w:r>
+            <w:r>
+              <w:rPr>
+                <w:rFonts w:ascii="Arial" w:hAnsi="Arial" w:cs="Arial"/>
+                <w:b w:val="0"/>
+                <w:bCs w:val="0"/>
+                <w:caps w:val="0"/>
+                <w:color w:val="000000"/>
+                <w:lang w:val="en-US"/>
+              </w:rPr>
+              <w:t xml:space="preserve">: if the customer cannot go to the </w:t>
+            </w:r>
+            <w:proofErr w:type="gramStart"/>
+            <w:r>
+              <w:rPr>
+                <w:rFonts w:ascii="Arial" w:hAnsi="Arial" w:cs="Arial"/>
+                <w:b w:val="0"/>
+                <w:bCs w:val="0"/>
+                <w:caps w:val="0"/>
+                <w:color w:val="000000"/>
+                <w:lang w:val="en-US"/>
+              </w:rPr>
+              <w:t>shop</w:t>
+            </w:r>
+            <w:proofErr w:type="gramEnd"/>
+            <w:r>
+              <w:rPr>
+                <w:rFonts w:ascii="Arial" w:hAnsi="Arial" w:cs="Arial"/>
+                <w:b w:val="0"/>
+                <w:bCs w:val="0"/>
+                <w:caps w:val="0"/>
+                <w:color w:val="000000"/>
+                <w:lang w:val="en-US"/>
+              </w:rPr>
+              <w:t xml:space="preserve"> he/she remembers to cancel the reservation made</w:t>
+            </w:r>
+          </w:p>
+        </w:tc>
+      </w:tr>
+      <w:tr>
+        <w:tc>
+          <w:tcPr>
+            <w:cnfStyle w:val="001000000000" w:firstRow="0" w:lastRow="0" w:firstColumn="1" w:lastColumn="0" w:oddVBand="0" w:evenVBand="0" w:oddHBand="0" w:evenHBand="0" w:firstRowFirstColumn="0" w:firstRowLastColumn="0" w:lastRowFirstColumn="0" w:lastRowLastColumn="0"/>
+            <w:tcW w:w="9854" w:type="dxa"/>
+            <w:shd w:val="clear" w:color="auto" w:fill="FFFFFF" w:themeFill="background1"/>
+          </w:tcPr>
+          <w:p>
+            <w:pPr>
+              <w:spacing w:line="276" w:lineRule="auto"/>
+              <w:jc w:val="both"/>
+              <w:rPr>
+                <w:rFonts w:ascii="Arial" w:hAnsi="Arial" w:cs="Arial"/>
+                <w:b w:val="0"/>
+                <w:bCs w:val="0"/>
+                <w:caps w:val="0"/>
+                <w:color w:val="000000"/>
+                <w:lang w:val="en-US"/>
+              </w:rPr>
+            </w:pPr>
+            <w:r>
+              <w:rPr>
+                <w:rFonts w:ascii="Arial" w:hAnsi="Arial" w:cs="Arial"/>
+                <w:caps w:val="0"/>
+                <w:color w:val="000000"/>
+                <w:lang w:val="en-US"/>
+              </w:rPr>
+              <w:t>R9</w:t>
+            </w:r>
+            <w:r>
+              <w:rPr>
+                <w:rFonts w:ascii="Arial" w:hAnsi="Arial" w:cs="Arial"/>
+                <w:b w:val="0"/>
+                <w:bCs w:val="0"/>
+                <w:caps w:val="0"/>
+                <w:color w:val="000000"/>
+                <w:lang w:val="en-US"/>
+              </w:rPr>
+              <w:t xml:space="preserve">: if the customer remembers to cancel the booking of the visit too late he/she goes to </w:t>
+            </w:r>
+            <w:proofErr w:type="spellStart"/>
+            <w:r>
+              <w:rPr>
+                <w:rFonts w:ascii="Arial" w:hAnsi="Arial" w:cs="Arial"/>
+                <w:b w:val="0"/>
+                <w:bCs w:val="0"/>
+                <w:caps w:val="0"/>
+                <w:color w:val="000000"/>
+                <w:lang w:val="en-US"/>
+              </w:rPr>
+              <w:t>she</w:t>
+            </w:r>
+            <w:proofErr w:type="spellEnd"/>
+            <w:r>
+              <w:rPr>
+                <w:rFonts w:ascii="Arial" w:hAnsi="Arial" w:cs="Arial"/>
+                <w:b w:val="0"/>
+                <w:bCs w:val="0"/>
+                <w:caps w:val="0"/>
+                <w:color w:val="000000"/>
+                <w:lang w:val="en-US"/>
+              </w:rPr>
+              <w:t xml:space="preserve"> </w:t>
+            </w:r>
+            <w:proofErr w:type="gramStart"/>
+            <w:r>
+              <w:rPr>
+                <w:rFonts w:ascii="Arial" w:hAnsi="Arial" w:cs="Arial"/>
+                <w:b w:val="0"/>
+                <w:bCs w:val="0"/>
+                <w:caps w:val="0"/>
+                <w:color w:val="000000"/>
+                <w:lang w:val="en-US"/>
+              </w:rPr>
+              <w:t>store  anyway</w:t>
+            </w:r>
+            <w:proofErr w:type="gramEnd"/>
+          </w:p>
+        </w:tc>
+      </w:tr>
+      <w:tr>
+        <w:trPr>
+          <w:cnfStyle w:val="000000100000" w:firstRow="0" w:lastRow="0" w:firstColumn="0" w:lastColumn="0" w:oddVBand="0" w:evenVBand="0" w:oddHBand="1" w:evenHBand="0" w:firstRowFirstColumn="0" w:firstRowLastColumn="0" w:lastRowFirstColumn="0" w:lastRowLastColumn="0"/>
+        </w:trPr>
+        <w:tc>
+          <w:tcPr>
+            <w:cnfStyle w:val="001000000000" w:firstRow="0" w:lastRow="0" w:firstColumn="1" w:lastColumn="0" w:oddVBand="0" w:evenVBand="0" w:oddHBand="0" w:evenHBand="0" w:firstRowFirstColumn="0" w:firstRowLastColumn="0" w:lastRowFirstColumn="0" w:lastRowLastColumn="0"/>
+            <w:tcW w:w="9854" w:type="dxa"/>
+            <w:shd w:val="clear" w:color="auto" w:fill="C6D9F1" w:themeFill="text2" w:themeFillTint="33"/>
+          </w:tcPr>
+          <w:p>
+            <w:pPr>
+              <w:spacing w:line="276" w:lineRule="auto"/>
+              <w:jc w:val="both"/>
+              <w:rPr>
+                <w:rFonts w:ascii="Arial" w:hAnsi="Arial" w:cs="Arial"/>
+                <w:b w:val="0"/>
+                <w:bCs w:val="0"/>
+                <w:caps w:val="0"/>
+                <w:color w:val="000000"/>
+                <w:lang w:val="en-US"/>
+              </w:rPr>
+            </w:pPr>
+            <w:r>
+              <w:rPr>
+                <w:rFonts w:ascii="Arial" w:hAnsi="Arial" w:cs="Arial"/>
+                <w:caps w:val="0"/>
+                <w:color w:val="000000"/>
+                <w:lang w:val="en-US"/>
+              </w:rPr>
+              <w:t xml:space="preserve">R10: </w:t>
+            </w:r>
+            <w:r>
+              <w:rPr>
+                <w:rFonts w:ascii="Arial" w:hAnsi="Arial" w:cs="Arial"/>
+                <w:b w:val="0"/>
+                <w:bCs w:val="0"/>
+                <w:caps w:val="0"/>
+                <w:color w:val="000000"/>
+                <w:lang w:val="en-US"/>
+              </w:rPr>
+              <w:t xml:space="preserve">the customer who wants to book a visit owns a device </w:t>
+            </w:r>
+          </w:p>
+        </w:tc>
+      </w:tr>
+      <w:tr>
+        <w:trPr>
+          <w:trHeight w:val="617"/>
+        </w:trPr>
+        <w:tc>
+          <w:tcPr>
+            <w:cnfStyle w:val="001000000000" w:firstRow="0" w:lastRow="0" w:firstColumn="1" w:lastColumn="0" w:oddVBand="0" w:evenVBand="0" w:oddHBand="0" w:evenHBand="0" w:firstRowFirstColumn="0" w:firstRowLastColumn="0" w:lastRowFirstColumn="0" w:lastRowLastColumn="0"/>
+            <w:tcW w:w="9854" w:type="dxa"/>
+            <w:shd w:val="clear" w:color="auto" w:fill="FFFFFF" w:themeFill="background1"/>
+          </w:tcPr>
+          <w:p>
+            <w:pPr>
+              <w:pStyle w:val="NormaleWeb"/>
+              <w:shd w:val="clear" w:color="auto" w:fill="FFFFFF"/>
+              <w:spacing w:before="0" w:beforeAutospacing="0" w:after="0" w:afterAutospacing="0"/>
+            </w:pPr>
+            <w:r>
+              <w:rPr>
+                <w:rFonts w:ascii="Arial" w:hAnsi="Arial" w:cs="Arial"/>
+                <w:caps w:val="0"/>
+                <w:color w:val="000000"/>
+              </w:rPr>
+              <w:t>R11:</w:t>
+            </w:r>
+            <w:r>
+              <w:rPr>
+                <w:rFonts w:ascii="Arial" w:hAnsi="Arial" w:cs="Arial"/>
+                <w:color w:val="000000"/>
+              </w:rPr>
+              <w:t xml:space="preserve"> </w:t>
+            </w:r>
+            <w:r>
+              <w:rPr>
+                <w:rFonts w:ascii="Arial" w:hAnsi="Arial" w:cs="Arial"/>
+                <w:b w:val="0"/>
+                <w:bCs w:val="0"/>
+                <w:caps w:val="0"/>
+                <w:color w:val="000000"/>
+                <w:sz w:val="22"/>
+                <w:szCs w:val="22"/>
+              </w:rPr>
+              <w:t xml:space="preserve">user has the </w:t>
+            </w:r>
+            <w:r>
+              <w:rPr>
+                <w:rFonts w:ascii="Arial" w:hAnsi="Arial" w:cs="Arial"/>
+                <w:b w:val="0"/>
+                <w:bCs w:val="0"/>
+                <w:caps w:val="0"/>
+                <w:color w:val="000000"/>
+                <w:sz w:val="22"/>
+                <w:szCs w:val="22"/>
+              </w:rPr>
+              <w:t>QR</w:t>
+            </w:r>
+            <w:r>
+              <w:rPr>
+                <w:rFonts w:ascii="Arial" w:hAnsi="Arial" w:cs="Arial"/>
+                <w:b w:val="0"/>
+                <w:bCs w:val="0"/>
+                <w:caps w:val="0"/>
+                <w:color w:val="000000"/>
+                <w:sz w:val="22"/>
+                <w:szCs w:val="22"/>
+              </w:rPr>
+              <w:t xml:space="preserve"> code associated with his/her ticket once arrived at the shop either on the device or in any other way (for instance he/she has printed it)</w:t>
+            </w:r>
+          </w:p>
+        </w:tc>
+      </w:tr>
+      <w:tr>
+        <w:trPr>
+          <w:cnfStyle w:val="000000100000" w:firstRow="0" w:lastRow="0" w:firstColumn="0" w:lastColumn="0" w:oddVBand="0" w:evenVBand="0" w:oddHBand="1" w:evenHBand="0" w:firstRowFirstColumn="0" w:firstRowLastColumn="0" w:lastRowFirstColumn="0" w:lastRowLastColumn="0"/>
+        </w:trPr>
+        <w:tc>
+          <w:tcPr>
+            <w:cnfStyle w:val="001000000000" w:firstRow="0" w:lastRow="0" w:firstColumn="1" w:lastColumn="0" w:oddVBand="0" w:evenVBand="0" w:oddHBand="0" w:evenHBand="0" w:firstRowFirstColumn="0" w:firstRowLastColumn="0" w:lastRowFirstColumn="0" w:lastRowLastColumn="0"/>
+            <w:tcW w:w="9854" w:type="dxa"/>
+            <w:shd w:val="clear" w:color="auto" w:fill="CDDEF3"/>
+          </w:tcPr>
+          <w:p>
+            <w:pPr>
+              <w:spacing w:line="276" w:lineRule="auto"/>
+              <w:jc w:val="both"/>
+              <w:rPr>
+                <w:rFonts w:ascii="Arial" w:hAnsi="Arial" w:cs="Arial"/>
+                <w:b w:val="0"/>
+                <w:bCs w:val="0"/>
+                <w:caps w:val="0"/>
+                <w:color w:val="000000"/>
+                <w:lang w:val="en-US"/>
+              </w:rPr>
+            </w:pPr>
+            <w:r>
+              <w:rPr>
+                <w:rFonts w:ascii="Arial" w:hAnsi="Arial" w:cs="Arial"/>
+                <w:caps w:val="0"/>
+                <w:color w:val="000000"/>
+                <w:lang w:val="en-US"/>
+              </w:rPr>
+              <w:t xml:space="preserve">R12: </w:t>
+            </w:r>
+            <w:r>
+              <w:rPr>
+                <w:rFonts w:ascii="Arial" w:hAnsi="Arial" w:cs="Arial"/>
+                <w:b w:val="0"/>
+                <w:bCs w:val="0"/>
+                <w:caps w:val="0"/>
+                <w:color w:val="000000"/>
+                <w:lang w:val="en-US"/>
+              </w:rPr>
+              <w:t>the customer who wants to take a ticket online owns a device</w:t>
+            </w:r>
+          </w:p>
+        </w:tc>
+      </w:tr>
+      <w:tr>
+        <w:tc>
+          <w:tcPr>
+            <w:cnfStyle w:val="001000000000" w:firstRow="0" w:lastRow="0" w:firstColumn="1" w:lastColumn="0" w:oddVBand="0" w:evenVBand="0" w:oddHBand="0" w:evenHBand="0" w:firstRowFirstColumn="0" w:firstRowLastColumn="0" w:lastRowFirstColumn="0" w:lastRowLastColumn="0"/>
+            <w:tcW w:w="9854" w:type="dxa"/>
+            <w:shd w:val="clear" w:color="auto" w:fill="FFFFFF" w:themeFill="background1"/>
+          </w:tcPr>
+          <w:p>
+            <w:pPr>
+              <w:spacing w:line="276" w:lineRule="auto"/>
+              <w:jc w:val="both"/>
+              <w:rPr>
+                <w:rFonts w:ascii="Arial" w:hAnsi="Arial" w:cs="Arial"/>
+                <w:b w:val="0"/>
+                <w:bCs w:val="0"/>
+                <w:caps w:val="0"/>
+                <w:color w:val="000000"/>
+                <w:lang w:val="en-US"/>
+              </w:rPr>
+            </w:pPr>
+            <w:r>
+              <w:rPr>
+                <w:rFonts w:ascii="Arial" w:hAnsi="Arial" w:cs="Arial"/>
+                <w:caps w:val="0"/>
+                <w:color w:val="000000"/>
+                <w:lang w:val="en-US"/>
+              </w:rPr>
+              <w:t xml:space="preserve">R13: </w:t>
+            </w:r>
+            <w:r>
+              <w:rPr>
+                <w:rFonts w:ascii="Arial" w:hAnsi="Arial" w:cs="Arial"/>
+                <w:b w:val="0"/>
+                <w:bCs w:val="0"/>
+                <w:caps w:val="0"/>
+                <w:color w:val="000000"/>
+                <w:lang w:val="en-US"/>
+              </w:rPr>
+              <w:t>each customer who does not take the ticket online, always takes the ticket through the totem before entering the store</w:t>
+            </w:r>
+          </w:p>
+        </w:tc>
+      </w:tr>
+      <w:tr>
+        <w:trPr>
+          <w:cnfStyle w:val="000000100000" w:firstRow="0" w:lastRow="0" w:firstColumn="0" w:lastColumn="0" w:oddVBand="0" w:evenVBand="0" w:oddHBand="1" w:evenHBand="0" w:firstRowFirstColumn="0" w:firstRowLastColumn="0" w:lastRowFirstColumn="0" w:lastRowLastColumn="0"/>
+        </w:trPr>
+        <w:tc>
+          <w:tcPr>
+            <w:cnfStyle w:val="001000000000" w:firstRow="0" w:lastRow="0" w:firstColumn="1" w:lastColumn="0" w:oddVBand="0" w:evenVBand="0" w:oddHBand="0" w:evenHBand="0" w:firstRowFirstColumn="0" w:firstRowLastColumn="0" w:lastRowFirstColumn="0" w:lastRowLastColumn="0"/>
+            <w:tcW w:w="9854" w:type="dxa"/>
+            <w:shd w:val="clear" w:color="auto" w:fill="CDDEF3"/>
+          </w:tcPr>
+          <w:p>
+            <w:pPr>
+              <w:spacing w:line="276" w:lineRule="auto"/>
+              <w:jc w:val="both"/>
+              <w:rPr>
+                <w:rFonts w:ascii="Arial" w:hAnsi="Arial" w:cs="Arial"/>
+                <w:b w:val="0"/>
+                <w:bCs w:val="0"/>
+                <w:caps w:val="0"/>
+                <w:color w:val="000000"/>
+                <w:lang w:val="en-US"/>
+              </w:rPr>
+            </w:pPr>
+            <w:r>
+              <w:rPr>
+                <w:rFonts w:ascii="Arial" w:hAnsi="Arial" w:cs="Arial"/>
+                <w:caps w:val="0"/>
+                <w:color w:val="000000"/>
+                <w:lang w:val="en-US"/>
+              </w:rPr>
+              <w:t xml:space="preserve">D14: </w:t>
+            </w:r>
+            <w:r>
+              <w:rPr>
+                <w:rFonts w:ascii="Arial" w:hAnsi="Arial" w:cs="Arial"/>
+                <w:b w:val="0"/>
+                <w:bCs w:val="0"/>
+                <w:caps w:val="0"/>
+                <w:color w:val="000000"/>
+                <w:lang w:val="en-US"/>
+              </w:rPr>
+              <w:t xml:space="preserve">when active, the GPS provides the exact position with an error of ten meters at most </w:t>
+            </w:r>
+          </w:p>
+        </w:tc>
+      </w:tr>
+      <w:tr>
+        <w:tc>
+          <w:tcPr>
+            <w:cnfStyle w:val="001000000000" w:firstRow="0" w:lastRow="0" w:firstColumn="1" w:lastColumn="0" w:oddVBand="0" w:evenVBand="0" w:oddHBand="0" w:evenHBand="0" w:firstRowFirstColumn="0" w:firstRowLastColumn="0" w:lastRowFirstColumn="0" w:lastRowLastColumn="0"/>
+            <w:tcW w:w="9854" w:type="dxa"/>
+            <w:shd w:val="clear" w:color="auto" w:fill="FFFFFF" w:themeFill="background1"/>
+          </w:tcPr>
+          <w:p>
+            <w:pPr>
+              <w:spacing w:line="276" w:lineRule="auto"/>
+              <w:jc w:val="both"/>
+              <w:rPr>
+                <w:rFonts w:ascii="Arial" w:hAnsi="Arial" w:cs="Arial"/>
+                <w:caps w:val="0"/>
+                <w:color w:val="000000"/>
+                <w:lang w:val="en-US"/>
+              </w:rPr>
+            </w:pPr>
+            <w:r>
+              <w:rPr>
+                <w:rFonts w:ascii="Arial" w:hAnsi="Arial" w:cs="Arial"/>
+                <w:caps w:val="0"/>
+                <w:color w:val="000000"/>
+                <w:lang w:val="en-US"/>
+              </w:rPr>
+              <w:t xml:space="preserve">D15: </w:t>
+            </w:r>
+            <w:r>
+              <w:rPr>
+                <w:rFonts w:ascii="Arial" w:hAnsi="Arial" w:cs="Arial"/>
+                <w:b w:val="0"/>
+                <w:bCs w:val="0"/>
+                <w:caps w:val="0"/>
+                <w:color w:val="000000"/>
+                <w:lang w:val="en-US"/>
+              </w:rPr>
+              <w:t>the various information that can be provided by the users (position address, category of items that he/she wants to buy, approximate duration of the visit) is reliable</w:t>
+            </w:r>
+          </w:p>
+        </w:tc>
+      </w:tr>
+      <w:tr>
+        <w:trPr>
+          <w:cnfStyle w:val="000000100000" w:firstRow="0" w:lastRow="0" w:firstColumn="0" w:lastColumn="0" w:oddVBand="0" w:evenVBand="0" w:oddHBand="1" w:evenHBand="0" w:firstRowFirstColumn="0" w:firstRowLastColumn="0" w:lastRowFirstColumn="0" w:lastRowLastColumn="0"/>
+        </w:trPr>
+        <w:tc>
+          <w:tcPr>
+            <w:cnfStyle w:val="001000000000" w:firstRow="0" w:lastRow="0" w:firstColumn="1" w:lastColumn="0" w:oddVBand="0" w:evenVBand="0" w:oddHBand="0" w:evenHBand="0" w:firstRowFirstColumn="0" w:firstRowLastColumn="0" w:lastRowFirstColumn="0" w:lastRowLastColumn="0"/>
+            <w:tcW w:w="9854" w:type="dxa"/>
+            <w:shd w:val="clear" w:color="auto" w:fill="CDDEF3"/>
+          </w:tcPr>
+          <w:p>
+            <w:pPr>
+              <w:spacing w:line="276" w:lineRule="auto"/>
+              <w:jc w:val="both"/>
+              <w:rPr>
+                <w:rFonts w:ascii="Arial" w:hAnsi="Arial" w:cs="Arial"/>
+                <w:caps w:val="0"/>
+                <w:color w:val="000000"/>
+                <w:lang w:val="en-US"/>
+              </w:rPr>
+            </w:pPr>
+            <w:r>
+              <w:rPr>
+                <w:rFonts w:ascii="Arial" w:hAnsi="Arial" w:cs="Arial"/>
+                <w:caps w:val="0"/>
+                <w:color w:val="000000"/>
+                <w:lang w:val="en-US"/>
+              </w:rPr>
+              <w:t xml:space="preserve">D16: </w:t>
+            </w:r>
+            <w:r>
+              <w:rPr>
+                <w:rFonts w:ascii="Arial" w:hAnsi="Arial" w:cs="Arial"/>
+                <w:b w:val="0"/>
+                <w:bCs w:val="0"/>
+                <w:caps w:val="0"/>
+                <w:color w:val="000000"/>
+                <w:lang w:val="en-US"/>
+              </w:rPr>
+              <w:t>the shop’s address, the pictures, the categories of items, the various departments with their associated capacities and any other kind of shop’s information provided by the store manager are the real ones</w:t>
+            </w:r>
+          </w:p>
+        </w:tc>
+      </w:tr>
+    </w:tbl>
+    <w:p>
+      <w:pPr>
+        <w:shd w:val="clear" w:color="auto" w:fill="FFFFFF"/>
+        <w:ind w:firstLine="720"/>
+        <w:rPr>
+          <w:rFonts w:ascii="Arial" w:hAnsi="Arial" w:cs="Arial"/>
+          <w:b/>
+          <w:bCs/>
+          <w:color w:val="000000"/>
+          <w:lang w:val="en-US"/>
+        </w:rPr>
+      </w:pPr>
+    </w:p>
+    <w:p>
+      <w:pPr>
+        <w:shd w:val="clear" w:color="auto" w:fill="FFFFFF"/>
+        <w:rPr>
           <w:lang w:val="en-US"/>
         </w:rPr>
       </w:pPr>
@@ -9258,6 +10223,7 @@
           <w:sz w:val="22"/>
           <w:szCs w:val="22"/>
         </w:rPr>
+        <w:lastRenderedPageBreak/>
         <w:t>3.2.3 Use Cases </w:t>
       </w:r>
     </w:p>
@@ -9533,7 +10499,6 @@
           <w:sz w:val="22"/>
           <w:szCs w:val="22"/>
         </w:rPr>
-        <w:lastRenderedPageBreak/>
         <w:t>the user fills the mandatory fields</w:t>
       </w:r>
     </w:p>
@@ -10585,6 +11550,7 @@
           <w:sz w:val="22"/>
           <w:szCs w:val="22"/>
         </w:rPr>
+        <w:lastRenderedPageBreak/>
         <w:t>the user fills the optional fields about the additional information about his/her shop (description of the departments and /or of the product)</w:t>
       </w:r>
     </w:p>
@@ -10841,7 +11807,6 @@
           <w:sz w:val="22"/>
           <w:szCs w:val="22"/>
         </w:rPr>
-        <w:lastRenderedPageBreak/>
         <w:t>the user does not tick on the “I agree to the Terms of Services and Privacy Policy” box and the system warns the user to do it in order to confirm the registration</w:t>
       </w:r>
     </w:p>
@@ -11578,6 +12543,7 @@
           <w:szCs w:val="22"/>
           <w:shd w:val="clear" w:color="auto" w:fill="FFF2CC"/>
         </w:rPr>
+        <w:lastRenderedPageBreak/>
         <w:t>(</w:t>
       </w:r>
       <w:proofErr w:type="gramStart"/>
@@ -11835,7 +12801,6 @@
           <w:sz w:val="22"/>
           <w:szCs w:val="22"/>
         </w:rPr>
-        <w:lastRenderedPageBreak/>
         <w:t>the user takes a ticket while he/she is already in the queue and the system warns him/her by sending the message “You are already in the queue of another shop”</w:t>
       </w:r>
     </w:p>
@@ -12645,6 +13610,7 @@
           <w:color w:val="000000"/>
           <w:lang w:val="en-US"/>
         </w:rPr>
+        <w:lastRenderedPageBreak/>
         <w:t>the user clicks on the “Menu” button</w:t>
       </w:r>
     </w:p>
@@ -12853,7 +13819,6 @@
           <w:color w:val="000000"/>
           <w:lang w:val="en-US"/>
         </w:rPr>
-        <w:lastRenderedPageBreak/>
         <w:t> </w:t>
       </w:r>
     </w:p>
@@ -13580,6 +14545,7 @@
           <w:color w:val="000000"/>
           <w:lang w:val="en-US"/>
         </w:rPr>
+        <w:lastRenderedPageBreak/>
         <w:t xml:space="preserve">The internet connection suddenly </w:t>
       </w:r>
       <w:proofErr w:type="gramStart"/>
@@ -13870,7 +14836,6 @@
           <w:color w:val="000000"/>
           <w:lang w:val="en-US"/>
         </w:rPr>
-        <w:lastRenderedPageBreak/>
         <w:t>the user clicks on the “My booked visits” button</w:t>
       </w:r>
     </w:p>
@@ -14483,6 +15448,7 @@
           <w:color w:val="000000"/>
           <w:lang w:val="en-US"/>
         </w:rPr>
+        <w:lastRenderedPageBreak/>
         <w:t xml:space="preserve">The internet connection suddenly </w:t>
       </w:r>
       <w:proofErr w:type="gramStart"/>
@@ -14758,7 +15724,6 @@
           <w:sz w:val="22"/>
           <w:szCs w:val="22"/>
         </w:rPr>
-        <w:lastRenderedPageBreak/>
         <w:t>the user clicks on the “About my Shop” button </w:t>
       </w:r>
     </w:p>
@@ -15522,6 +16487,7 @@
           <w:color w:val="000000"/>
           <w:sz w:val="22"/>
           <w:szCs w:val="22"/>
+          <w:lang w:val="en-US"/>
         </w:rPr>
       </w:pPr>
       <w:r>
@@ -15593,46 +16559,10 @@
           <w:color w:val="000000"/>
           <w:sz w:val="22"/>
           <w:szCs w:val="22"/>
-        </w:rPr>
-        <w:t xml:space="preserve">3.2.4 </w:t>
-      </w:r>
-      <w:proofErr w:type="spellStart"/>
-      <w:r>
-        <w:rPr>
-          <w:rFonts w:ascii="Arial" w:hAnsi="Arial" w:cs="Arial"/>
-          <w:b/>
-          <w:bCs/>
-          <w:color w:val="000000"/>
-          <w:sz w:val="22"/>
-          <w:szCs w:val="22"/>
-        </w:rPr>
-        <w:t>Sequence</w:t>
-      </w:r>
-      <w:proofErr w:type="spellEnd"/>
-      <w:r>
-        <w:rPr>
-          <w:rFonts w:ascii="Arial" w:hAnsi="Arial" w:cs="Arial"/>
-          <w:b/>
-          <w:bCs/>
-          <w:color w:val="000000"/>
-          <w:sz w:val="22"/>
-          <w:szCs w:val="22"/>
-        </w:rPr>
-        <w:t xml:space="preserve"> </w:t>
-      </w:r>
-      <w:proofErr w:type="spellStart"/>
-      <w:r>
-        <w:rPr>
-          <w:rFonts w:ascii="Arial" w:hAnsi="Arial" w:cs="Arial"/>
-          <w:b/>
-          <w:bCs/>
-          <w:color w:val="000000"/>
-          <w:sz w:val="22"/>
-          <w:szCs w:val="22"/>
-        </w:rPr>
-        <w:t>Diagrams</w:t>
-      </w:r>
-      <w:proofErr w:type="spellEnd"/>
+          <w:lang w:val="en-US"/>
+        </w:rPr>
+        <w:t>3.2.4 Sequence Diagrams</w:t>
+      </w:r>
     </w:p>
     <w:p>
       <w:pPr>
@@ -16365,23 +17295,8 @@
           <w:shd w:val="clear" w:color="auto" w:fill="F8F9FA"/>
           <w:lang w:val="en-US"/>
         </w:rPr>
-        <w:t xml:space="preserve">SCENARIO 5: the internet connection drops while taking a </w:t>
-      </w:r>
-      <w:proofErr w:type="spellStart"/>
-      <w:r>
-        <w:rPr>
-          <w:rFonts w:ascii="Arial" w:hAnsi="Arial" w:cs="Arial"/>
-          <w:b/>
-          <w:bCs/>
-          <w:color w:val="202124"/>
-          <w:sz w:val="22"/>
-          <w:szCs w:val="22"/>
-          <w:shd w:val="clear" w:color="auto" w:fill="F8F9FA"/>
-          <w:lang w:val="en-US"/>
-        </w:rPr>
-        <w:t>ticket</w:t>
-      </w:r>
-      <w:proofErr w:type="spellEnd"/>
+        <w:t>SCENARIO 5: the internet connection drops while taking a ticket</w:t>
+      </w:r>
     </w:p>
     <w:p>
       <w:pPr>
@@ -23773,6 +24688,99 @@
     <w:basedOn w:val="Carpredefinitoparagrafo"/>
     <w:rsid w:val="00B10275"/>
   </w:style>
+  <w:style w:type="table" w:styleId="Tabellasemplice-3">
+    <w:name w:val="Plain Table 3"/>
+    <w:basedOn w:val="Tabellanormale"/>
+    <w:uiPriority w:val="43"/>
+    <w:rsid w:val="00C670FC"/>
+    <w:pPr>
+      <w:spacing w:after="0" w:line="240" w:lineRule="auto"/>
+    </w:pPr>
+    <w:tblPr>
+      <w:tblStyleRowBandSize w:val="1"/>
+      <w:tblStyleColBandSize w:val="1"/>
+    </w:tblPr>
+    <w:tblStylePr w:type="firstRow">
+      <w:rPr>
+        <w:b/>
+        <w:bCs/>
+        <w:caps/>
+      </w:rPr>
+      <w:tblPr/>
+      <w:tcPr>
+        <w:tcBorders>
+          <w:bottom w:val="single" w:sz="4" w:space="0" w:color="7F7F7F" w:themeColor="text1" w:themeTint="80"/>
+        </w:tcBorders>
+      </w:tcPr>
+    </w:tblStylePr>
+    <w:tblStylePr w:type="lastRow">
+      <w:rPr>
+        <w:b/>
+        <w:bCs/>
+        <w:caps/>
+      </w:rPr>
+      <w:tblPr/>
+      <w:tcPr>
+        <w:tcBorders>
+          <w:top w:val="nil"/>
+        </w:tcBorders>
+      </w:tcPr>
+    </w:tblStylePr>
+    <w:tblStylePr w:type="firstCol">
+      <w:rPr>
+        <w:b/>
+        <w:bCs/>
+        <w:caps/>
+      </w:rPr>
+      <w:tblPr/>
+      <w:tcPr>
+        <w:tcBorders>
+          <w:right w:val="single" w:sz="4" w:space="0" w:color="7F7F7F" w:themeColor="text1" w:themeTint="80"/>
+        </w:tcBorders>
+      </w:tcPr>
+    </w:tblStylePr>
+    <w:tblStylePr w:type="lastCol">
+      <w:rPr>
+        <w:b/>
+        <w:bCs/>
+        <w:caps/>
+      </w:rPr>
+      <w:tblPr/>
+      <w:tcPr>
+        <w:tcBorders>
+          <w:left w:val="nil"/>
+        </w:tcBorders>
+      </w:tcPr>
+    </w:tblStylePr>
+    <w:tblStylePr w:type="band1Vert">
+      <w:tblPr/>
+      <w:tcPr>
+        <w:shd w:val="clear" w:color="auto" w:fill="F2F2F2" w:themeFill="background1" w:themeFillShade="F2"/>
+      </w:tcPr>
+    </w:tblStylePr>
+    <w:tblStylePr w:type="band1Horz">
+      <w:tblPr/>
+      <w:tcPr>
+        <w:shd w:val="clear" w:color="auto" w:fill="F2F2F2" w:themeFill="background1" w:themeFillShade="F2"/>
+      </w:tcPr>
+    </w:tblStylePr>
+    <w:tblStylePr w:type="neCell">
+      <w:tblPr/>
+      <w:tcPr>
+        <w:tcBorders>
+          <w:left w:val="nil"/>
+        </w:tcBorders>
+      </w:tcPr>
+    </w:tblStylePr>
+    <w:tblStylePr w:type="nwCell">
+      <w:tblPr/>
+      <w:tcPr>
+        <w:tcBorders>
+          <w:right w:val="nil"/>
+        </w:tcBorders>
+      </w:tcPr>
+    </w:tblStylePr>
+  </w:style>
 </w:styles>
 </file>
 

</xml_diff>